<commit_message>
Changes based on [#3], [#4] and [#5] for Version 1.0.02
</commit_message>
<xml_diff>
--- a/doc/protocol.docx
+++ b/doc/protocol.docx
@@ -136,7 +136,7 @@
         <w:t>Version 1.</w:t>
       </w:r>
       <w:r>
-        <w:t>0.01</w:t>
+        <w:t>0.02</w:t>
       </w:r>
       <w:r>
         <w:br/>
@@ -148,7 +148,7 @@
         <w:t xml:space="preserve"> </w:t>
       </w:r>
       <w:r>
-        <w:t>26</w:t>
+        <w:t>27</w:t>
       </w:r>
       <w:r>
         <w:t>, 201</w:t>
@@ -311,7 +311,7 @@
             <w:rPr>
               <w:noProof/>
             </w:rPr>
-            <w:instrText xml:space="preserve"> PAGEREF _Toc191899868 \h </w:instrText>
+            <w:instrText xml:space="preserve"> PAGEREF _Toc191951401 \h </w:instrText>
           </w:r>
           <w:r>
             <w:rPr>
@@ -373,7 +373,7 @@
             <w:rPr>
               <w:noProof/>
             </w:rPr>
-            <w:instrText xml:space="preserve"> PAGEREF _Toc191899869 \h </w:instrText>
+            <w:instrText xml:space="preserve"> PAGEREF _Toc191951402 \h </w:instrText>
           </w:r>
           <w:r>
             <w:rPr>
@@ -435,7 +435,7 @@
             <w:rPr>
               <w:noProof/>
             </w:rPr>
-            <w:instrText xml:space="preserve"> PAGEREF _Toc191899870 \h </w:instrText>
+            <w:instrText xml:space="preserve"> PAGEREF _Toc191951403 \h </w:instrText>
           </w:r>
           <w:r>
             <w:rPr>
@@ -497,7 +497,7 @@
             <w:rPr>
               <w:noProof/>
             </w:rPr>
-            <w:instrText xml:space="preserve"> PAGEREF _Toc191899871 \h </w:instrText>
+            <w:instrText xml:space="preserve"> PAGEREF _Toc191951404 \h </w:instrText>
           </w:r>
           <w:r>
             <w:rPr>
@@ -557,7 +557,7 @@
             <w:rPr>
               <w:noProof/>
             </w:rPr>
-            <w:instrText xml:space="preserve"> PAGEREF _Toc191899872 \h </w:instrText>
+            <w:instrText xml:space="preserve"> PAGEREF _Toc191951405 \h </w:instrText>
           </w:r>
           <w:r>
             <w:rPr>
@@ -619,7 +619,7 @@
             <w:rPr>
               <w:noProof/>
             </w:rPr>
-            <w:instrText xml:space="preserve"> PAGEREF _Toc191899873 \h </w:instrText>
+            <w:instrText xml:space="preserve"> PAGEREF _Toc191951406 \h </w:instrText>
           </w:r>
           <w:r>
             <w:rPr>
@@ -681,7 +681,7 @@
             <w:rPr>
               <w:noProof/>
             </w:rPr>
-            <w:instrText xml:space="preserve"> PAGEREF _Toc191899874 \h </w:instrText>
+            <w:instrText xml:space="preserve"> PAGEREF _Toc191951407 \h </w:instrText>
           </w:r>
           <w:r>
             <w:rPr>
@@ -743,7 +743,7 @@
             <w:rPr>
               <w:noProof/>
             </w:rPr>
-            <w:instrText xml:space="preserve"> PAGEREF _Toc191899875 \h </w:instrText>
+            <w:instrText xml:space="preserve"> PAGEREF _Toc191951408 \h </w:instrText>
           </w:r>
           <w:r>
             <w:rPr>
@@ -805,7 +805,7 @@
             <w:rPr>
               <w:noProof/>
             </w:rPr>
-            <w:instrText xml:space="preserve"> PAGEREF _Toc191899876 \h </w:instrText>
+            <w:instrText xml:space="preserve"> PAGEREF _Toc191951409 \h </w:instrText>
           </w:r>
           <w:r>
             <w:rPr>
@@ -867,7 +867,7 @@
             <w:rPr>
               <w:noProof/>
             </w:rPr>
-            <w:instrText xml:space="preserve"> PAGEREF _Toc191899877 \h </w:instrText>
+            <w:instrText xml:space="preserve"> PAGEREF _Toc191951410 \h </w:instrText>
           </w:r>
           <w:r>
             <w:rPr>
@@ -928,7 +928,7 @@
             <w:rPr>
               <w:noProof/>
             </w:rPr>
-            <w:instrText xml:space="preserve"> PAGEREF _Toc191899878 \h </w:instrText>
+            <w:instrText xml:space="preserve"> PAGEREF _Toc191951411 \h </w:instrText>
           </w:r>
           <w:r>
             <w:rPr>
@@ -989,7 +989,7 @@
             <w:rPr>
               <w:noProof/>
             </w:rPr>
-            <w:instrText xml:space="preserve"> PAGEREF _Toc191899879 \h </w:instrText>
+            <w:instrText xml:space="preserve"> PAGEREF _Toc191951412 \h </w:instrText>
           </w:r>
           <w:r>
             <w:rPr>
@@ -1051,7 +1051,7 @@
             <w:rPr>
               <w:noProof/>
             </w:rPr>
-            <w:instrText xml:space="preserve"> PAGEREF _Toc191899880 \h </w:instrText>
+            <w:instrText xml:space="preserve"> PAGEREF _Toc191951413 \h </w:instrText>
           </w:r>
           <w:r>
             <w:rPr>
@@ -1112,7 +1112,7 @@
             <w:rPr>
               <w:noProof/>
             </w:rPr>
-            <w:instrText xml:space="preserve"> PAGEREF _Toc191899881 \h </w:instrText>
+            <w:instrText xml:space="preserve"> PAGEREF _Toc191951414 \h </w:instrText>
           </w:r>
           <w:r>
             <w:rPr>
@@ -1173,7 +1173,7 @@
             <w:rPr>
               <w:noProof/>
             </w:rPr>
-            <w:instrText xml:space="preserve"> PAGEREF _Toc191899882 \h </w:instrText>
+            <w:instrText xml:space="preserve"> PAGEREF _Toc191951415 \h </w:instrText>
           </w:r>
           <w:r>
             <w:rPr>
@@ -1235,7 +1235,7 @@
             <w:rPr>
               <w:noProof/>
             </w:rPr>
-            <w:instrText xml:space="preserve"> PAGEREF _Toc191899883 \h </w:instrText>
+            <w:instrText xml:space="preserve"> PAGEREF _Toc191951416 \h </w:instrText>
           </w:r>
           <w:r>
             <w:rPr>
@@ -1296,7 +1296,7 @@
             <w:rPr>
               <w:noProof/>
             </w:rPr>
-            <w:instrText xml:space="preserve"> PAGEREF _Toc191899884 \h </w:instrText>
+            <w:instrText xml:space="preserve"> PAGEREF _Toc191951417 \h </w:instrText>
           </w:r>
           <w:r>
             <w:rPr>
@@ -1357,7 +1357,7 @@
             <w:rPr>
               <w:noProof/>
             </w:rPr>
-            <w:instrText xml:space="preserve"> PAGEREF _Toc191899885 \h </w:instrText>
+            <w:instrText xml:space="preserve"> PAGEREF _Toc191951418 \h </w:instrText>
           </w:r>
           <w:r>
             <w:rPr>
@@ -1418,7 +1418,7 @@
             <w:rPr>
               <w:noProof/>
             </w:rPr>
-            <w:instrText xml:space="preserve"> PAGEREF _Toc191899886 \h </w:instrText>
+            <w:instrText xml:space="preserve"> PAGEREF _Toc191951419 \h </w:instrText>
           </w:r>
           <w:r>
             <w:rPr>
@@ -1479,7 +1479,7 @@
             <w:rPr>
               <w:noProof/>
             </w:rPr>
-            <w:instrText xml:space="preserve"> PAGEREF _Toc191899887 \h </w:instrText>
+            <w:instrText xml:space="preserve"> PAGEREF _Toc191951420 \h </w:instrText>
           </w:r>
           <w:r>
             <w:rPr>
@@ -1540,7 +1540,7 @@
             <w:rPr>
               <w:noProof/>
             </w:rPr>
-            <w:instrText xml:space="preserve"> PAGEREF _Toc191899888 \h </w:instrText>
+            <w:instrText xml:space="preserve"> PAGEREF _Toc191951421 \h </w:instrText>
           </w:r>
           <w:r>
             <w:rPr>
@@ -1608,7 +1608,7 @@
             <w:rPr>
               <w:noProof/>
             </w:rPr>
-            <w:instrText xml:space="preserve"> PAGEREF _Toc191899889 \h </w:instrText>
+            <w:instrText xml:space="preserve"> PAGEREF _Toc191951422 \h </w:instrText>
           </w:r>
           <w:r>
             <w:rPr>
@@ -1670,7 +1670,7 @@
             <w:rPr>
               <w:noProof/>
             </w:rPr>
-            <w:instrText xml:space="preserve"> PAGEREF _Toc191899890 \h </w:instrText>
+            <w:instrText xml:space="preserve"> PAGEREF _Toc191951423 \h </w:instrText>
           </w:r>
           <w:r>
             <w:rPr>
@@ -1731,7 +1731,7 @@
             <w:rPr>
               <w:noProof/>
             </w:rPr>
-            <w:instrText xml:space="preserve"> PAGEREF _Toc191899891 \h </w:instrText>
+            <w:instrText xml:space="preserve"> PAGEREF _Toc191951424 \h </w:instrText>
           </w:r>
           <w:r>
             <w:rPr>
@@ -1792,7 +1792,7 @@
             <w:rPr>
               <w:noProof/>
             </w:rPr>
-            <w:instrText xml:space="preserve"> PAGEREF _Toc191899892 \h </w:instrText>
+            <w:instrText xml:space="preserve"> PAGEREF _Toc191951425 \h </w:instrText>
           </w:r>
           <w:r>
             <w:rPr>
@@ -1853,7 +1853,7 @@
             <w:rPr>
               <w:noProof/>
             </w:rPr>
-            <w:instrText xml:space="preserve"> PAGEREF _Toc191899893 \h </w:instrText>
+            <w:instrText xml:space="preserve"> PAGEREF _Toc191951426 \h </w:instrText>
           </w:r>
           <w:r>
             <w:rPr>
@@ -1915,7 +1915,7 @@
             <w:rPr>
               <w:noProof/>
             </w:rPr>
-            <w:instrText xml:space="preserve"> PAGEREF _Toc191899894 \h </w:instrText>
+            <w:instrText xml:space="preserve"> PAGEREF _Toc191951427 \h </w:instrText>
           </w:r>
           <w:r>
             <w:rPr>
@@ -1976,7 +1976,7 @@
             <w:rPr>
               <w:noProof/>
             </w:rPr>
-            <w:instrText xml:space="preserve"> PAGEREF _Toc191899895 \h </w:instrText>
+            <w:instrText xml:space="preserve"> PAGEREF _Toc191951428 \h </w:instrText>
           </w:r>
           <w:r>
             <w:rPr>
@@ -2037,7 +2037,7 @@
             <w:rPr>
               <w:noProof/>
             </w:rPr>
-            <w:instrText xml:space="preserve"> PAGEREF _Toc191899896 \h </w:instrText>
+            <w:instrText xml:space="preserve"> PAGEREF _Toc191951429 \h </w:instrText>
           </w:r>
           <w:r>
             <w:rPr>
@@ -2099,7 +2099,7 @@
             <w:rPr>
               <w:noProof/>
             </w:rPr>
-            <w:instrText xml:space="preserve"> PAGEREF _Toc191899897 \h </w:instrText>
+            <w:instrText xml:space="preserve"> PAGEREF _Toc191951430 \h </w:instrText>
           </w:r>
           <w:r>
             <w:rPr>
@@ -2161,7 +2161,7 @@
             <w:rPr>
               <w:noProof/>
             </w:rPr>
-            <w:instrText xml:space="preserve"> PAGEREF _Toc191899898 \h </w:instrText>
+            <w:instrText xml:space="preserve"> PAGEREF _Toc191951431 \h </w:instrText>
           </w:r>
           <w:r>
             <w:rPr>
@@ -2221,7 +2221,7 @@
             <w:rPr>
               <w:noProof/>
             </w:rPr>
-            <w:instrText xml:space="preserve"> PAGEREF _Toc191899899 \h </w:instrText>
+            <w:instrText xml:space="preserve"> PAGEREF _Toc191951432 \h </w:instrText>
           </w:r>
           <w:r>
             <w:rPr>
@@ -2283,7 +2283,7 @@
             <w:rPr>
               <w:noProof/>
             </w:rPr>
-            <w:instrText xml:space="preserve"> PAGEREF _Toc191899900 \h </w:instrText>
+            <w:instrText xml:space="preserve"> PAGEREF _Toc191951433 \h </w:instrText>
           </w:r>
           <w:r>
             <w:rPr>
@@ -2344,7 +2344,7 @@
             <w:rPr>
               <w:noProof/>
             </w:rPr>
-            <w:instrText xml:space="preserve"> PAGEREF _Toc191899901 \h </w:instrText>
+            <w:instrText xml:space="preserve"> PAGEREF _Toc191951434 \h </w:instrText>
           </w:r>
           <w:r>
             <w:rPr>
@@ -2405,7 +2405,7 @@
             <w:rPr>
               <w:noProof/>
             </w:rPr>
-            <w:instrText xml:space="preserve"> PAGEREF _Toc191899902 \h </w:instrText>
+            <w:instrText xml:space="preserve"> PAGEREF _Toc191951435 \h </w:instrText>
           </w:r>
           <w:r>
             <w:rPr>
@@ -2466,7 +2466,7 @@
             <w:rPr>
               <w:noProof/>
             </w:rPr>
-            <w:instrText xml:space="preserve"> PAGEREF _Toc191899903 \h </w:instrText>
+            <w:instrText xml:space="preserve"> PAGEREF _Toc191951436 \h </w:instrText>
           </w:r>
           <w:r>
             <w:rPr>
@@ -2527,7 +2527,7 @@
             <w:rPr>
               <w:noProof/>
             </w:rPr>
-            <w:instrText xml:space="preserve"> PAGEREF _Toc191899904 \h </w:instrText>
+            <w:instrText xml:space="preserve"> PAGEREF _Toc191951437 \h </w:instrText>
           </w:r>
           <w:r>
             <w:rPr>
@@ -2589,7 +2589,7 @@
             <w:rPr>
               <w:noProof/>
             </w:rPr>
-            <w:instrText xml:space="preserve"> PAGEREF _Toc191899905 \h </w:instrText>
+            <w:instrText xml:space="preserve"> PAGEREF _Toc191951438 \h </w:instrText>
           </w:r>
           <w:r>
             <w:rPr>
@@ -2650,7 +2650,7 @@
             <w:rPr>
               <w:noProof/>
             </w:rPr>
-            <w:instrText xml:space="preserve"> PAGEREF _Toc191899906 \h </w:instrText>
+            <w:instrText xml:space="preserve"> PAGEREF _Toc191951439 \h </w:instrText>
           </w:r>
           <w:r>
             <w:rPr>
@@ -2711,7 +2711,7 @@
             <w:rPr>
               <w:noProof/>
             </w:rPr>
-            <w:instrText xml:space="preserve"> PAGEREF _Toc191899907 \h </w:instrText>
+            <w:instrText xml:space="preserve"> PAGEREF _Toc191951440 \h </w:instrText>
           </w:r>
           <w:r>
             <w:rPr>
@@ -2772,7 +2772,7 @@
             <w:rPr>
               <w:noProof/>
             </w:rPr>
-            <w:instrText xml:space="preserve"> PAGEREF _Toc191899908 \h </w:instrText>
+            <w:instrText xml:space="preserve"> PAGEREF _Toc191951441 \h </w:instrText>
           </w:r>
           <w:r>
             <w:rPr>
@@ -2834,7 +2834,7 @@
             <w:rPr>
               <w:noProof/>
             </w:rPr>
-            <w:instrText xml:space="preserve"> PAGEREF _Toc191899909 \h </w:instrText>
+            <w:instrText xml:space="preserve"> PAGEREF _Toc191951442 \h </w:instrText>
           </w:r>
           <w:r>
             <w:rPr>
@@ -2895,7 +2895,7 @@
             <w:rPr>
               <w:noProof/>
             </w:rPr>
-            <w:instrText xml:space="preserve"> PAGEREF _Toc191899910 \h </w:instrText>
+            <w:instrText xml:space="preserve"> PAGEREF _Toc191951443 \h </w:instrText>
           </w:r>
           <w:r>
             <w:rPr>
@@ -2956,7 +2956,7 @@
             <w:rPr>
               <w:noProof/>
             </w:rPr>
-            <w:instrText xml:space="preserve"> PAGEREF _Toc191899911 \h </w:instrText>
+            <w:instrText xml:space="preserve"> PAGEREF _Toc191951444 \h </w:instrText>
           </w:r>
           <w:r>
             <w:rPr>
@@ -3017,7 +3017,7 @@
             <w:rPr>
               <w:noProof/>
             </w:rPr>
-            <w:instrText xml:space="preserve"> PAGEREF _Toc191899912 \h </w:instrText>
+            <w:instrText xml:space="preserve"> PAGEREF _Toc191951445 \h </w:instrText>
           </w:r>
           <w:r>
             <w:rPr>
@@ -3077,7 +3077,7 @@
             <w:rPr>
               <w:noProof/>
             </w:rPr>
-            <w:instrText xml:space="preserve"> PAGEREF _Toc191899913 \h </w:instrText>
+            <w:instrText xml:space="preserve"> PAGEREF _Toc191951446 \h </w:instrText>
           </w:r>
           <w:r>
             <w:rPr>
@@ -3139,7 +3139,7 @@
             <w:rPr>
               <w:noProof/>
             </w:rPr>
-            <w:instrText xml:space="preserve"> PAGEREF _Toc191899914 \h </w:instrText>
+            <w:instrText xml:space="preserve"> PAGEREF _Toc191951447 \h </w:instrText>
           </w:r>
           <w:r>
             <w:rPr>
@@ -3200,7 +3200,7 @@
             <w:rPr>
               <w:noProof/>
             </w:rPr>
-            <w:instrText xml:space="preserve"> PAGEREF _Toc191899915 \h </w:instrText>
+            <w:instrText xml:space="preserve"> PAGEREF _Toc191951448 \h </w:instrText>
           </w:r>
           <w:r>
             <w:rPr>
@@ -3261,7 +3261,7 @@
             <w:rPr>
               <w:noProof/>
             </w:rPr>
-            <w:instrText xml:space="preserve"> PAGEREF _Toc191899916 \h </w:instrText>
+            <w:instrText xml:space="preserve"> PAGEREF _Toc191951449 \h </w:instrText>
           </w:r>
           <w:r>
             <w:rPr>
@@ -3322,7 +3322,7 @@
             <w:rPr>
               <w:noProof/>
             </w:rPr>
-            <w:instrText xml:space="preserve"> PAGEREF _Toc191899917 \h </w:instrText>
+            <w:instrText xml:space="preserve"> PAGEREF _Toc191951450 \h </w:instrText>
           </w:r>
           <w:r>
             <w:rPr>
@@ -3384,7 +3384,7 @@
             <w:rPr>
               <w:noProof/>
             </w:rPr>
-            <w:instrText xml:space="preserve"> PAGEREF _Toc191899918 \h </w:instrText>
+            <w:instrText xml:space="preserve"> PAGEREF _Toc191951451 \h </w:instrText>
           </w:r>
           <w:r>
             <w:rPr>
@@ -3428,7 +3428,7 @@
               <w:noProof/>
             </w:rPr>
             <w:lastRenderedPageBreak/>
-            <w:t>5.2.1. ROUTING-QUEUE</w:t>
+            <w:t>5.2.1. PACKET-QUEUE</w:t>
           </w:r>
           <w:r>
             <w:rPr>
@@ -3446,7 +3446,7 @@
             <w:rPr>
               <w:noProof/>
             </w:rPr>
-            <w:instrText xml:space="preserve"> PAGEREF _Toc191899919 \h </w:instrText>
+            <w:instrText xml:space="preserve"> PAGEREF _Toc191951452 \h </w:instrText>
           </w:r>
           <w:r>
             <w:rPr>
@@ -3507,7 +3507,7 @@
             <w:rPr>
               <w:noProof/>
             </w:rPr>
-            <w:instrText xml:space="preserve"> PAGEREF _Toc191899920 \h </w:instrText>
+            <w:instrText xml:space="preserve"> PAGEREF _Toc191951453 \h </w:instrText>
           </w:r>
           <w:r>
             <w:rPr>
@@ -3568,7 +3568,7 @@
             <w:rPr>
               <w:noProof/>
             </w:rPr>
-            <w:instrText xml:space="preserve"> PAGEREF _Toc191899921 \h </w:instrText>
+            <w:instrText xml:space="preserve"> PAGEREF _Toc191951454 \h </w:instrText>
           </w:r>
           <w:r>
             <w:rPr>
@@ -3630,7 +3630,7 @@
             <w:rPr>
               <w:noProof/>
             </w:rPr>
-            <w:instrText xml:space="preserve"> PAGEREF _Toc191899922 \h </w:instrText>
+            <w:instrText xml:space="preserve"> PAGEREF _Toc191951455 \h </w:instrText>
           </w:r>
           <w:r>
             <w:rPr>
@@ -3691,7 +3691,7 @@
             <w:rPr>
               <w:noProof/>
             </w:rPr>
-            <w:instrText xml:space="preserve"> PAGEREF _Toc191899923 \h </w:instrText>
+            <w:instrText xml:space="preserve"> PAGEREF _Toc191951456 \h </w:instrText>
           </w:r>
           <w:r>
             <w:rPr>
@@ -3753,7 +3753,7 @@
             <w:rPr>
               <w:noProof/>
             </w:rPr>
-            <w:instrText xml:space="preserve"> PAGEREF _Toc191899924 \h </w:instrText>
+            <w:instrText xml:space="preserve"> PAGEREF _Toc191951457 \h </w:instrText>
           </w:r>
           <w:r>
             <w:rPr>
@@ -3796,7 +3796,14 @@
             <w:rPr>
               <w:noProof/>
             </w:rPr>
-            <w:t>5.4.1. TMR-BEACON-VALUE</w:t>
+            <w:t xml:space="preserve">5.4.1. TMR-BEACON-VALUE </w:t>
+          </w:r>
+          <w:r>
+            <w:rPr>
+              <w:noProof/>
+              <w:highlight w:val="yellow"/>
+            </w:rPr>
+            <w:t>TO BE DEFINED</w:t>
           </w:r>
           <w:r>
             <w:rPr>
@@ -3814,7 +3821,7 @@
             <w:rPr>
               <w:noProof/>
             </w:rPr>
-            <w:instrText xml:space="preserve"> PAGEREF _Toc191899925 \h </w:instrText>
+            <w:instrText xml:space="preserve"> PAGEREF _Toc191951458 \h </w:instrText>
           </w:r>
           <w:r>
             <w:rPr>
@@ -3857,7 +3864,14 @@
             <w:rPr>
               <w:noProof/>
             </w:rPr>
-            <w:t>5.4.2. ROUTE-TABLE-REFRESH-VALUE</w:t>
+            <w:t xml:space="preserve">5.4.2. ROUTE-TABLE-REFRESH-VALUE </w:t>
+          </w:r>
+          <w:r>
+            <w:rPr>
+              <w:noProof/>
+              <w:highlight w:val="yellow"/>
+            </w:rPr>
+            <w:t>TO DEFINE THIS BETTER</w:t>
           </w:r>
           <w:r>
             <w:rPr>
@@ -3875,7 +3889,7 @@
             <w:rPr>
               <w:noProof/>
             </w:rPr>
-            <w:instrText xml:space="preserve"> PAGEREF _Toc191899926 \h </w:instrText>
+            <w:instrText xml:space="preserve"> PAGEREF _Toc191951459 \h </w:instrText>
           </w:r>
           <w:r>
             <w:rPr>
@@ -3918,7 +3932,14 @@
             <w:rPr>
               <w:noProof/>
             </w:rPr>
-            <w:t>5.4.3. ROUTE-TABLE-EXPIRE-VALUE</w:t>
+            <w:t xml:space="preserve">5.4.3. ROUTE-TABLE-EXPIRE-VALUE </w:t>
+          </w:r>
+          <w:r>
+            <w:rPr>
+              <w:noProof/>
+              <w:highlight w:val="yellow"/>
+            </w:rPr>
+            <w:t>TO DEFINE THIS BETTER</w:t>
           </w:r>
           <w:r>
             <w:rPr>
@@ -3936,7 +3957,7 @@
             <w:rPr>
               <w:noProof/>
             </w:rPr>
-            <w:instrText xml:space="preserve"> PAGEREF _Toc191899927 \h </w:instrText>
+            <w:instrText xml:space="preserve"> PAGEREF _Toc191951460 \h </w:instrText>
           </w:r>
           <w:r>
             <w:rPr>
@@ -3978,7 +3999,14 @@
             <w:rPr>
               <w:noProof/>
             </w:rPr>
-            <w:t>6. Functions</w:t>
+            <w:t xml:space="preserve">6. Functions </w:t>
+          </w:r>
+          <w:r>
+            <w:rPr>
+              <w:noProof/>
+              <w:highlight w:val="yellow"/>
+            </w:rPr>
+            <w:t>TODO</w:t>
           </w:r>
           <w:r>
             <w:rPr>
@@ -3996,7 +4024,7 @@
             <w:rPr>
               <w:noProof/>
             </w:rPr>
-            <w:instrText xml:space="preserve"> PAGEREF _Toc191899928 \h </w:instrText>
+            <w:instrText xml:space="preserve"> PAGEREF _Toc191951461 \h </w:instrText>
           </w:r>
           <w:r>
             <w:rPr>
@@ -4038,7 +4066,14 @@
             <w:rPr>
               <w:noProof/>
             </w:rPr>
-            <w:t>7. State Machine</w:t>
+            <w:t xml:space="preserve">7. State Machine </w:t>
+          </w:r>
+          <w:r>
+            <w:rPr>
+              <w:noProof/>
+              <w:highlight w:val="yellow"/>
+            </w:rPr>
+            <w:t>TODO</w:t>
           </w:r>
           <w:r>
             <w:rPr>
@@ -4056,7 +4091,7 @@
             <w:rPr>
               <w:noProof/>
             </w:rPr>
-            <w:instrText xml:space="preserve"> PAGEREF _Toc191899929 \h </w:instrText>
+            <w:instrText xml:space="preserve"> PAGEREF _Toc191951462 \h </w:instrText>
           </w:r>
           <w:r>
             <w:rPr>
@@ -4107,7 +4142,7 @@
       <w:pPr>
         <w:pStyle w:val="Heading1"/>
       </w:pPr>
-      <w:bookmarkStart w:id="0" w:name="_Toc191899868"/>
+      <w:bookmarkStart w:id="0" w:name="_Toc191951401"/>
       <w:r>
         <w:lastRenderedPageBreak/>
         <w:t xml:space="preserve">1. </w:t>
@@ -4121,7 +4156,7 @@
       <w:pPr>
         <w:pStyle w:val="Heading2"/>
       </w:pPr>
-      <w:bookmarkStart w:id="1" w:name="_Toc191899869"/>
+      <w:bookmarkStart w:id="1" w:name="_Toc191951402"/>
       <w:r>
         <w:t xml:space="preserve">1.1. </w:t>
       </w:r>
@@ -4160,7 +4195,7 @@
       <w:pPr>
         <w:pStyle w:val="Heading2"/>
       </w:pPr>
-      <w:bookmarkStart w:id="2" w:name="_Toc191899870"/>
+      <w:bookmarkStart w:id="2" w:name="_Toc191951403"/>
       <w:r>
         <w:t xml:space="preserve">1.2. </w:t>
       </w:r>
@@ -4203,7 +4238,7 @@
       <w:pPr>
         <w:pStyle w:val="Heading2"/>
       </w:pPr>
-      <w:bookmarkStart w:id="3" w:name="_Toc191899871"/>
+      <w:bookmarkStart w:id="3" w:name="_Toc191951404"/>
       <w:r>
         <w:t xml:space="preserve">1.3. </w:t>
       </w:r>
@@ -4255,7 +4290,7 @@
       <w:pPr>
         <w:pStyle w:val="Heading1"/>
       </w:pPr>
-      <w:bookmarkStart w:id="4" w:name="_Toc191899872"/>
+      <w:bookmarkStart w:id="4" w:name="_Toc191951405"/>
       <w:r>
         <w:t xml:space="preserve">2. </w:t>
       </w:r>
@@ -4268,7 +4303,7 @@
       <w:pPr>
         <w:pStyle w:val="Heading2"/>
       </w:pPr>
-      <w:bookmarkStart w:id="5" w:name="_Toc191899873"/>
+      <w:bookmarkStart w:id="5" w:name="_Toc191951406"/>
       <w:r>
         <w:t xml:space="preserve">2.1. </w:t>
       </w:r>
@@ -4389,7 +4424,7 @@
       <w:pPr>
         <w:pStyle w:val="Heading2"/>
       </w:pPr>
-      <w:bookmarkStart w:id="6" w:name="_Toc191899874"/>
+      <w:bookmarkStart w:id="6" w:name="_Toc191951407"/>
       <w:r>
         <w:t xml:space="preserve">2.2. </w:t>
       </w:r>
@@ -4425,7 +4460,7 @@
       <w:pPr>
         <w:pStyle w:val="Heading2"/>
       </w:pPr>
-      <w:bookmarkStart w:id="7" w:name="_Toc191899875"/>
+      <w:bookmarkStart w:id="7" w:name="_Toc191951408"/>
       <w:r>
         <w:t xml:space="preserve">2.3. </w:t>
       </w:r>
@@ -4472,7 +4507,7 @@
       <w:pPr>
         <w:pStyle w:val="Heading2"/>
       </w:pPr>
-      <w:bookmarkStart w:id="8" w:name="_Toc191899876"/>
+      <w:bookmarkStart w:id="8" w:name="_Toc191951409"/>
       <w:r>
         <w:t xml:space="preserve">2.4. </w:t>
       </w:r>
@@ -4689,7 +4724,7 @@
       <w:pPr>
         <w:pStyle w:val="Heading2"/>
       </w:pPr>
-      <w:bookmarkStart w:id="9" w:name="_Toc191899877"/>
+      <w:bookmarkStart w:id="9" w:name="_Toc191951410"/>
       <w:r>
         <w:t xml:space="preserve">2.5. </w:t>
       </w:r>
@@ -4824,7 +4859,7 @@
         <w:pStyle w:val="Heading3"/>
       </w:pPr>
       <w:bookmarkStart w:id="10" w:name="_Toc191283096"/>
-      <w:bookmarkStart w:id="11" w:name="_Toc191899878"/>
+      <w:bookmarkStart w:id="11" w:name="_Toc191951411"/>
       <w:r>
         <w:t xml:space="preserve">2.5.1. </w:t>
       </w:r>
@@ -4946,7 +4981,7 @@
         <w:pStyle w:val="Heading3"/>
       </w:pPr>
       <w:bookmarkStart w:id="12" w:name="_Toc191283097"/>
-      <w:bookmarkStart w:id="13" w:name="_Toc191899879"/>
+      <w:bookmarkStart w:id="13" w:name="_Toc191951412"/>
       <w:r>
         <w:t xml:space="preserve">2.5.2. </w:t>
       </w:r>
@@ -5045,7 +5080,7 @@
         <w:pStyle w:val="Heading2"/>
       </w:pPr>
       <w:bookmarkStart w:id="14" w:name="_Toc191283098"/>
-      <w:bookmarkStart w:id="15" w:name="_Toc191899880"/>
+      <w:bookmarkStart w:id="15" w:name="_Toc191951413"/>
       <w:r>
         <w:t xml:space="preserve">2.6. </w:t>
       </w:r>
@@ -5060,7 +5095,7 @@
         <w:pStyle w:val="Heading3"/>
       </w:pPr>
       <w:bookmarkStart w:id="16" w:name="_Toc191283099"/>
-      <w:bookmarkStart w:id="17" w:name="_Toc191899881"/>
+      <w:bookmarkStart w:id="17" w:name="_Toc191951414"/>
       <w:r>
         <w:t xml:space="preserve">2.6.1. </w:t>
       </w:r>
@@ -5138,7 +5173,7 @@
         <w:pStyle w:val="Heading3"/>
       </w:pPr>
       <w:bookmarkStart w:id="18" w:name="_Toc191283100"/>
-      <w:bookmarkStart w:id="19" w:name="_Toc191899882"/>
+      <w:bookmarkStart w:id="19" w:name="_Toc191951415"/>
       <w:r>
         <w:t xml:space="preserve">2.6.2. </w:t>
       </w:r>
@@ -5216,7 +5251,7 @@
       <w:pPr>
         <w:pStyle w:val="Heading2"/>
       </w:pPr>
-      <w:bookmarkStart w:id="20" w:name="_Toc191899883"/>
+      <w:bookmarkStart w:id="20" w:name="_Toc191951416"/>
       <w:r>
         <w:t xml:space="preserve">2.7. </w:t>
       </w:r>
@@ -5229,7 +5264,7 @@
       <w:pPr>
         <w:pStyle w:val="Heading3"/>
       </w:pPr>
-      <w:bookmarkStart w:id="21" w:name="_Toc191899884"/>
+      <w:bookmarkStart w:id="21" w:name="_Toc191951417"/>
       <w:r>
         <w:t xml:space="preserve">2.7.1. </w:t>
       </w:r>
@@ -5318,7 +5353,7 @@
       <w:pPr>
         <w:pStyle w:val="Heading3"/>
       </w:pPr>
-      <w:bookmarkStart w:id="22" w:name="_Toc191899885"/>
+      <w:bookmarkStart w:id="22" w:name="_Toc191951418"/>
       <w:r>
         <w:t xml:space="preserve">2.7.2. </w:t>
       </w:r>
@@ -5417,7 +5452,7 @@
       <w:pPr>
         <w:pStyle w:val="Heading3"/>
       </w:pPr>
-      <w:bookmarkStart w:id="23" w:name="_Toc191899886"/>
+      <w:bookmarkStart w:id="23" w:name="_Toc191951419"/>
       <w:r>
         <w:t xml:space="preserve">2.7.3. </w:t>
       </w:r>
@@ -5506,7 +5541,7 @@
       <w:pPr>
         <w:pStyle w:val="Heading3"/>
       </w:pPr>
-      <w:bookmarkStart w:id="24" w:name="_Toc191899887"/>
+      <w:bookmarkStart w:id="24" w:name="_Toc191951420"/>
       <w:r>
         <w:t xml:space="preserve">2.7.4. </w:t>
       </w:r>
@@ -5568,7 +5603,7 @@
       <w:pPr>
         <w:pStyle w:val="Heading3"/>
       </w:pPr>
-      <w:bookmarkStart w:id="25" w:name="_Toc191899888"/>
+      <w:bookmarkStart w:id="25" w:name="_Toc191951421"/>
       <w:r>
         <w:t xml:space="preserve">2.7.5. </w:t>
       </w:r>
@@ -5706,7 +5741,7 @@
       <w:pPr>
         <w:pStyle w:val="Heading3"/>
       </w:pPr>
-      <w:bookmarkStart w:id="26" w:name="_Toc191899889"/>
+      <w:bookmarkStart w:id="26" w:name="_Toc191951422"/>
       <w:r>
         <w:t xml:space="preserve">2.7.6. </w:t>
       </w:r>
@@ -5951,7 +5986,7 @@
       <w:pPr>
         <w:pStyle w:val="Heading2"/>
       </w:pPr>
-      <w:bookmarkStart w:id="31" w:name="_Toc191899890"/>
+      <w:bookmarkStart w:id="31" w:name="_Toc191951423"/>
       <w:r>
         <w:t xml:space="preserve">2.8. </w:t>
       </w:r>
@@ -5964,7 +5999,7 @@
       <w:pPr>
         <w:pStyle w:val="Heading3"/>
       </w:pPr>
-      <w:bookmarkStart w:id="32" w:name="_Toc191899891"/>
+      <w:bookmarkStart w:id="32" w:name="_Toc191951424"/>
       <w:r>
         <w:t>Packet Types</w:t>
       </w:r>
@@ -6013,7 +6048,7 @@
       <w:pPr>
         <w:pStyle w:val="Heading3"/>
       </w:pPr>
-      <w:bookmarkStart w:id="33" w:name="_Toc191899892"/>
+      <w:bookmarkStart w:id="33" w:name="_Toc191951425"/>
       <w:r>
         <w:t>Forwarding Modes</w:t>
       </w:r>
@@ -6063,7 +6098,7 @@
       <w:pPr>
         <w:pStyle w:val="Heading1"/>
       </w:pPr>
-      <w:bookmarkStart w:id="34" w:name="_Toc191899893"/>
+      <w:bookmarkStart w:id="34" w:name="_Toc191951426"/>
       <w:r>
         <w:lastRenderedPageBreak/>
         <w:t xml:space="preserve">3. </w:t>
@@ -6080,7 +6115,7 @@
       <w:pPr>
         <w:pStyle w:val="Heading2"/>
       </w:pPr>
-      <w:bookmarkStart w:id="35" w:name="_Toc191899894"/>
+      <w:bookmarkStart w:id="35" w:name="_Toc191951427"/>
       <w:r>
         <w:t xml:space="preserve">3.1. </w:t>
       </w:r>
@@ -6093,7 +6128,7 @@
       <w:pPr>
         <w:pStyle w:val="Heading3"/>
       </w:pPr>
-      <w:bookmarkStart w:id="36" w:name="_Toc191899895"/>
+      <w:bookmarkStart w:id="36" w:name="_Toc191951428"/>
       <w:r>
         <w:t xml:space="preserve">3.1.1. </w:t>
       </w:r>
@@ -6155,7 +6190,7 @@
       <w:pPr>
         <w:pStyle w:val="Heading3"/>
       </w:pPr>
-      <w:bookmarkStart w:id="37" w:name="_Toc191899896"/>
+      <w:bookmarkStart w:id="37" w:name="_Toc191951429"/>
       <w:r>
         <w:t xml:space="preserve">3.1.2. </w:t>
       </w:r>
@@ -6204,7 +6239,7 @@
       <w:pPr>
         <w:pStyle w:val="Heading2"/>
       </w:pPr>
-      <w:bookmarkStart w:id="38" w:name="_Toc191899897"/>
+      <w:bookmarkStart w:id="38" w:name="_Toc191951430"/>
       <w:r>
         <w:t xml:space="preserve">3.2. </w:t>
       </w:r>
@@ -6246,7 +6281,7 @@
       <w:pPr>
         <w:pStyle w:val="Heading2"/>
       </w:pPr>
-      <w:bookmarkStart w:id="39" w:name="_Toc191899898"/>
+      <w:bookmarkStart w:id="39" w:name="_Toc191951431"/>
       <w:r>
         <w:t xml:space="preserve">3.3. </w:t>
       </w:r>
@@ -6307,7 +6342,7 @@
       <w:pPr>
         <w:pStyle w:val="Heading1"/>
       </w:pPr>
-      <w:bookmarkStart w:id="40" w:name="_Toc191899899"/>
+      <w:bookmarkStart w:id="40" w:name="_Toc191951432"/>
       <w:r>
         <w:lastRenderedPageBreak/>
         <w:t xml:space="preserve">4. </w:t>
@@ -6324,7 +6359,7 @@
       <w:pPr>
         <w:pStyle w:val="Heading2"/>
       </w:pPr>
-      <w:bookmarkStart w:id="41" w:name="_Toc191899900"/>
+      <w:bookmarkStart w:id="41" w:name="_Toc191951433"/>
       <w:r>
         <w:t xml:space="preserve">4.1. </w:t>
       </w:r>
@@ -6343,7 +6378,7 @@
       <w:pPr>
         <w:pStyle w:val="Heading3"/>
       </w:pPr>
-      <w:bookmarkStart w:id="42" w:name="_Toc191899901"/>
+      <w:bookmarkStart w:id="42" w:name="_Toc191951434"/>
       <w:r>
         <w:t xml:space="preserve">4.1.1. </w:t>
       </w:r>
@@ -6433,7 +6468,7 @@
       <w:pPr>
         <w:pStyle w:val="Heading3"/>
       </w:pPr>
-      <w:bookmarkStart w:id="43" w:name="_Toc191899902"/>
+      <w:bookmarkStart w:id="43" w:name="_Toc191951435"/>
       <w:r>
         <w:t xml:space="preserve">4.1.2. </w:t>
       </w:r>
@@ -6540,7 +6575,7 @@
       <w:pPr>
         <w:pStyle w:val="Heading3"/>
       </w:pPr>
-      <w:bookmarkStart w:id="44" w:name="_Toc191899903"/>
+      <w:bookmarkStart w:id="44" w:name="_Toc191951436"/>
       <w:r>
         <w:t xml:space="preserve">4.1.3. </w:t>
       </w:r>
@@ -6563,7 +6598,7 @@
         </w:numPr>
       </w:pPr>
       <w:r>
-        <w:t>LATITUDE (8)</w:t>
+        <w:t>LONGITUDE (8)</w:t>
       </w:r>
     </w:p>
     <w:p>
@@ -6574,8 +6609,10 @@
           <w:numId w:val="22"/>
         </w:numPr>
       </w:pPr>
-      <w:r>
-        <w:t>LONGITUDE (8)</w:t>
+      <w:bookmarkStart w:id="45" w:name="_GoBack"/>
+      <w:bookmarkEnd w:id="45"/>
+      <w:r>
+        <w:t>LATITUDE (8)</w:t>
       </w:r>
     </w:p>
     <w:p>
@@ -6612,14 +6649,14 @@
       <w:pPr>
         <w:pStyle w:val="Heading3"/>
       </w:pPr>
-      <w:bookmarkStart w:id="45" w:name="_Toc191899904"/>
+      <w:bookmarkStart w:id="46" w:name="_Toc191951437"/>
       <w:r>
         <w:t xml:space="preserve">4.1.4. </w:t>
       </w:r>
       <w:r>
         <w:t>Vector Data Format</w:t>
       </w:r>
-      <w:bookmarkEnd w:id="45"/>
+      <w:bookmarkEnd w:id="46"/>
     </w:p>
     <w:p>
       <w:r>
@@ -6659,7 +6696,7 @@
       <w:pPr>
         <w:pStyle w:val="Heading2"/>
       </w:pPr>
-      <w:bookmarkStart w:id="46" w:name="_Toc191899905"/>
+      <w:bookmarkStart w:id="47" w:name="_Toc191951438"/>
       <w:r>
         <w:t xml:space="preserve">4.2. </w:t>
       </w:r>
@@ -6672,20 +6709,20 @@
       <w:r>
         <w:t>Format</w:t>
       </w:r>
-      <w:bookmarkEnd w:id="46"/>
+      <w:bookmarkEnd w:id="47"/>
     </w:p>
     <w:p>
       <w:pPr>
         <w:pStyle w:val="Heading3"/>
       </w:pPr>
-      <w:bookmarkStart w:id="47" w:name="_Toc191899906"/>
+      <w:bookmarkStart w:id="48" w:name="_Toc191951439"/>
       <w:r>
         <w:t xml:space="preserve">4.2.1. </w:t>
       </w:r>
       <w:r>
         <w:t>Composition</w:t>
       </w:r>
-      <w:bookmarkEnd w:id="47"/>
+      <w:bookmarkEnd w:id="48"/>
     </w:p>
     <w:p>
       <w:r>
@@ -6766,7 +6803,10 @@
         </w:numPr>
       </w:pPr>
       <w:r>
-        <w:t>Provide a CRC-16 checksum of common and Type 0 header fields with HDR-HDR-CHK set to 0</w:t>
+        <w:t>Provide a CRC-32</w:t>
+      </w:r>
+      <w:r>
+        <w:t xml:space="preserve"> checksum of common and Type 0 header fields with HDR-HDR-CHK set to 0</w:t>
       </w:r>
       <w:r>
         <w:t>.</w:t>
@@ -6787,7 +6827,7 @@
       <w:pPr>
         <w:pStyle w:val="Heading3"/>
       </w:pPr>
-      <w:bookmarkStart w:id="48" w:name="_Toc191899907"/>
+      <w:bookmarkStart w:id="49" w:name="_Toc191951440"/>
       <w:r>
         <w:t xml:space="preserve">4.2.2. </w:t>
       </w:r>
@@ -6797,7 +6837,7 @@
       <w:r>
         <w:t xml:space="preserve"> Header Format</w:t>
       </w:r>
-      <w:bookmarkEnd w:id="48"/>
+      <w:bookmarkEnd w:id="49"/>
     </w:p>
     <w:p>
       <w:r>
@@ -6875,6 +6915,9 @@
       <w:r>
         <w:t>)</w:t>
       </w:r>
+      <w:r>
+        <w:t xml:space="preserve"> </w:t>
+      </w:r>
     </w:p>
     <w:p>
       <w:pPr>
@@ -6885,10 +6928,7 @@
         </w:numPr>
       </w:pPr>
       <w:r>
-        <w:t>HDR-HDR-CHK</w:t>
-      </w:r>
-      <w:r>
-        <w:t xml:space="preserve"> (2)</w:t>
+        <w:t>HDR-QOS (1)</w:t>
       </w:r>
     </w:p>
     <w:p>
@@ -6900,37 +6940,31 @@
         </w:numPr>
       </w:pPr>
       <w:r>
+        <w:t>HDR-HDR-CHK</w:t>
+      </w:r>
+      <w:r>
+        <w:t xml:space="preserve"> </w:t>
+      </w:r>
+      <w:r>
+        <w:t>(4</w:t>
+      </w:r>
+      <w:r>
+        <w:t>)</w:t>
+      </w:r>
+    </w:p>
+    <w:p>
+      <w:pPr>
+        <w:pStyle w:val="Heading3"/>
+      </w:pPr>
+      <w:bookmarkStart w:id="50" w:name="_Toc191951441"/>
+      <w:r>
         <w:lastRenderedPageBreak/>
-        <w:t>HDR-</w:t>
-      </w:r>
-      <w:r>
-        <w:t>QOS (1)</w:t>
-      </w:r>
-    </w:p>
-    <w:p>
-      <w:pPr>
-        <w:pStyle w:val="ListParagraph"/>
-        <w:numPr>
-          <w:ilvl w:val="0"/>
-          <w:numId w:val="12"/>
-        </w:numPr>
-      </w:pPr>
-      <w:r>
-        <w:t>HDR-PADDING (2)</w:t>
-      </w:r>
-    </w:p>
-    <w:p>
-      <w:pPr>
-        <w:pStyle w:val="Heading3"/>
-      </w:pPr>
-      <w:bookmarkStart w:id="49" w:name="_Toc191899908"/>
-      <w:r>
         <w:t xml:space="preserve">4.2.3. </w:t>
       </w:r>
       <w:r>
         <w:t>Type 0 Extended Header</w:t>
       </w:r>
-      <w:bookmarkEnd w:id="49"/>
+      <w:bookmarkEnd w:id="50"/>
     </w:p>
     <w:p>
       <w:r>
@@ -7017,7 +7051,7 @@
       <w:pPr>
         <w:pStyle w:val="Heading2"/>
       </w:pPr>
-      <w:bookmarkStart w:id="50" w:name="_Toc191899909"/>
+      <w:bookmarkStart w:id="51" w:name="_Toc191951442"/>
       <w:r>
         <w:t xml:space="preserve">4.3. </w:t>
       </w:r>
@@ -7030,20 +7064,20 @@
       <w:r>
         <w:t xml:space="preserve"> Format</w:t>
       </w:r>
-      <w:bookmarkEnd w:id="50"/>
+      <w:bookmarkEnd w:id="51"/>
     </w:p>
     <w:p>
       <w:pPr>
         <w:pStyle w:val="Heading3"/>
       </w:pPr>
-      <w:bookmarkStart w:id="51" w:name="_Toc191899910"/>
+      <w:bookmarkStart w:id="52" w:name="_Toc191951443"/>
       <w:r>
         <w:t xml:space="preserve">4.3.1. </w:t>
       </w:r>
       <w:r>
         <w:t>Composition</w:t>
       </w:r>
-      <w:bookmarkEnd w:id="51"/>
+      <w:bookmarkEnd w:id="52"/>
     </w:p>
     <w:p>
       <w:r>
@@ -7089,7 +7123,7 @@
       <w:pPr>
         <w:pStyle w:val="Heading3"/>
       </w:pPr>
-      <w:bookmarkStart w:id="52" w:name="_Toc191899911"/>
+      <w:bookmarkStart w:id="53" w:name="_Toc191951444"/>
       <w:r>
         <w:t xml:space="preserve">4.3.2. </w:t>
       </w:r>
@@ -7102,7 +7136,7 @@
       <w:r>
         <w:t xml:space="preserve"> Format</w:t>
       </w:r>
-      <w:bookmarkEnd w:id="52"/>
+      <w:bookmarkEnd w:id="53"/>
     </w:p>
     <w:p>
       <w:r>
@@ -7139,26 +7173,50 @@
         </w:numPr>
       </w:pPr>
       <w:r>
-        <w:t>HDR-PKT-CHK (2)</w:t>
-      </w:r>
-    </w:p>
-    <w:p>
-      <w:r>
-        <w:t>The total length of the Type 2 &amp; 3 header format, including the common header, is 52 bytes.</w:t>
+        <w:t>HDR-PADDING (3)</w:t>
+      </w:r>
+    </w:p>
+    <w:p>
+      <w:pPr>
+        <w:pStyle w:val="ListParagraph"/>
+        <w:numPr>
+          <w:ilvl w:val="0"/>
+          <w:numId w:val="13"/>
+        </w:numPr>
+      </w:pPr>
+      <w:r>
+        <w:t>HDR-P</w:t>
+      </w:r>
+      <w:r>
+        <w:t>KT-CHK (4</w:t>
+      </w:r>
+      <w:r>
+        <w:t>)</w:t>
+      </w:r>
+    </w:p>
+    <w:p>
+      <w:r>
+        <w:t>The total length of the Type 2 &amp; 3 header format, in</w:t>
+      </w:r>
+      <w:r>
+        <w:t>cluding the common header, is 56</w:t>
+      </w:r>
+      <w:r>
+        <w:t xml:space="preserve"> bytes.</w:t>
       </w:r>
     </w:p>
     <w:p>
       <w:pPr>
         <w:pStyle w:val="Heading3"/>
       </w:pPr>
-      <w:bookmarkStart w:id="53" w:name="_Toc191899912"/>
+      <w:bookmarkStart w:id="54" w:name="_Toc191951445"/>
       <w:r>
         <w:t xml:space="preserve">4.3.3. </w:t>
       </w:r>
       <w:r>
         <w:t>Type 2 &amp; 3 Neighbor Report Format</w:t>
       </w:r>
-      <w:bookmarkEnd w:id="53"/>
+      <w:bookmarkEnd w:id="54"/>
     </w:p>
     <w:p>
       <w:r>
@@ -7179,7 +7237,6 @@
         </w:numPr>
       </w:pPr>
       <w:r>
-        <w:lastRenderedPageBreak/>
         <w:t>NEIGHBOR-ID</w:t>
       </w:r>
       <w:r>
@@ -7198,6 +7255,7 @@
         </w:numPr>
       </w:pPr>
       <w:r>
+        <w:lastRenderedPageBreak/>
         <w:t>NEIGHBOR-LOC (24</w:t>
       </w:r>
       <w:r>
@@ -7231,27 +7289,27 @@
       <w:pPr>
         <w:pStyle w:val="Heading1"/>
       </w:pPr>
-      <w:bookmarkStart w:id="54" w:name="_Toc191899913"/>
+      <w:bookmarkStart w:id="55" w:name="_Toc191951446"/>
       <w:r>
         <w:t xml:space="preserve">5. </w:t>
       </w:r>
       <w:r>
         <w:t>Composition</w:t>
       </w:r>
-      <w:bookmarkEnd w:id="54"/>
+      <w:bookmarkEnd w:id="55"/>
     </w:p>
     <w:p>
       <w:pPr>
         <w:pStyle w:val="Heading2"/>
       </w:pPr>
-      <w:bookmarkStart w:id="55" w:name="_Toc191899914"/>
+      <w:bookmarkStart w:id="56" w:name="_Toc191951447"/>
       <w:r>
         <w:t xml:space="preserve">5.1. </w:t>
       </w:r>
       <w:r>
         <w:t>Packets</w:t>
       </w:r>
-      <w:bookmarkEnd w:id="55"/>
+      <w:bookmarkEnd w:id="56"/>
     </w:p>
     <w:p>
       <w:r>
@@ -7476,14 +7534,14 @@
       <w:pPr>
         <w:pStyle w:val="Heading3"/>
       </w:pPr>
-      <w:bookmarkStart w:id="56" w:name="_Toc191899915"/>
+      <w:bookmarkStart w:id="57" w:name="_Toc191951448"/>
       <w:r>
         <w:t xml:space="preserve">5.1.1. </w:t>
       </w:r>
       <w:r>
         <w:t>PKT-DATA (Type 0)</w:t>
       </w:r>
-      <w:bookmarkEnd w:id="56"/>
+      <w:bookmarkEnd w:id="57"/>
     </w:p>
     <w:p>
       <w:r>
@@ -7652,7 +7710,7 @@
         <w:t xml:space="preserve">ass to </w:t>
       </w:r>
       <w:r>
-        <w:t>ROUTING</w:t>
+        <w:t>PACKET</w:t>
       </w:r>
       <w:r>
         <w:t>-QUEUE</w:t>
@@ -7696,14 +7754,14 @@
       <w:pPr>
         <w:pStyle w:val="Heading3"/>
       </w:pPr>
-      <w:bookmarkStart w:id="57" w:name="_Toc191899916"/>
+      <w:bookmarkStart w:id="58" w:name="_Toc191951449"/>
       <w:r>
         <w:t xml:space="preserve">5.1.2. </w:t>
       </w:r>
       <w:r>
         <w:t>PKT-BEACON (Type 2)</w:t>
       </w:r>
-      <w:bookmarkEnd w:id="57"/>
+      <w:bookmarkEnd w:id="58"/>
     </w:p>
     <w:p>
       <w:r>
@@ -7969,7 +8027,7 @@
       <w:pPr>
         <w:pStyle w:val="Heading3"/>
       </w:pPr>
-      <w:bookmarkStart w:id="58" w:name="_Toc191899917"/>
+      <w:bookmarkStart w:id="59" w:name="_Toc191951450"/>
       <w:r>
         <w:t xml:space="preserve">5.1.3. </w:t>
       </w:r>
@@ -7979,7 +8037,7 @@
       <w:r>
         <w:t>ON-ACK (Type 3)</w:t>
       </w:r>
-      <w:bookmarkEnd w:id="58"/>
+      <w:bookmarkEnd w:id="59"/>
     </w:p>
     <w:p>
       <w:r>
@@ -8175,31 +8233,37 @@
       <w:pPr>
         <w:pStyle w:val="Heading2"/>
       </w:pPr>
-      <w:bookmarkStart w:id="59" w:name="_Toc191899918"/>
+      <w:bookmarkStart w:id="60" w:name="_Toc191951451"/>
       <w:r>
         <w:t xml:space="preserve">5.2. </w:t>
       </w:r>
       <w:r>
         <w:t>Structures</w:t>
       </w:r>
-      <w:bookmarkEnd w:id="59"/>
+      <w:bookmarkEnd w:id="60"/>
     </w:p>
     <w:p>
       <w:pPr>
         <w:pStyle w:val="Heading3"/>
       </w:pPr>
-      <w:bookmarkStart w:id="60" w:name="_Toc191899919"/>
+      <w:bookmarkStart w:id="61" w:name="_Toc191951452"/>
       <w:r>
         <w:t xml:space="preserve">5.2.1. </w:t>
       </w:r>
       <w:r>
-        <w:t>ROUTING-QUEUE</w:t>
-      </w:r>
-      <w:bookmarkEnd w:id="60"/>
-    </w:p>
-    <w:p>
-      <w:r>
-        <w:t>ROUTING-QUEUE contains PKT-DATA datagrams</w:t>
+        <w:t>PACKET</w:t>
+      </w:r>
+      <w:r>
+        <w:t>-QUEUE</w:t>
+      </w:r>
+      <w:bookmarkEnd w:id="61"/>
+    </w:p>
+    <w:p>
+      <w:r>
+        <w:t>PACKET</w:t>
+      </w:r>
+      <w:r>
+        <w:t>-QUEUE contains PKT-DATA datagrams</w:t>
       </w:r>
       <w:r>
         <w:t xml:space="preserve"> </w:t>
@@ -8232,7 +8296,13 @@
     <w:p>
       <w:r>
         <w:lastRenderedPageBreak/>
-        <w:t>When a datagram is popped from ROUTING-QUEUE, the routing algorithm is invoked to determine the new forwarding destination address for PKT-DATA.</w:t>
+        <w:t xml:space="preserve">When a datagram is popped from </w:t>
+      </w:r>
+      <w:r>
+        <w:t>PACKET</w:t>
+      </w:r>
+      <w:r>
+        <w:t>-QUEUE, the routing algorithm is invoked to determine the new forwarding destination address for PKT-DATA.</w:t>
       </w:r>
       <w:r>
         <w:t xml:space="preserve"> </w:t>
@@ -8294,14 +8364,14 @@
       <w:pPr>
         <w:pStyle w:val="Heading3"/>
       </w:pPr>
-      <w:bookmarkStart w:id="61" w:name="_Toc191899920"/>
+      <w:bookmarkStart w:id="62" w:name="_Toc191951453"/>
       <w:r>
         <w:t xml:space="preserve">5.2.2. </w:t>
       </w:r>
       <w:r>
         <w:t>ROUTING-TABLE-1</w:t>
       </w:r>
-      <w:bookmarkEnd w:id="61"/>
+      <w:bookmarkEnd w:id="62"/>
     </w:p>
     <w:p>
       <w:r>
@@ -8326,14 +8396,14 @@
       <w:pPr>
         <w:pStyle w:val="Heading3"/>
       </w:pPr>
-      <w:bookmarkStart w:id="62" w:name="_Toc191899921"/>
+      <w:bookmarkStart w:id="63" w:name="_Toc191951454"/>
       <w:r>
         <w:t xml:space="preserve">5.2.3. </w:t>
       </w:r>
       <w:r>
         <w:t>ROUTING-TABLE-2</w:t>
       </w:r>
-      <w:bookmarkEnd w:id="62"/>
+      <w:bookmarkEnd w:id="63"/>
     </w:p>
     <w:p>
       <w:r>
@@ -8363,27 +8433,27 @@
       <w:pPr>
         <w:pStyle w:val="Heading2"/>
       </w:pPr>
-      <w:bookmarkStart w:id="63" w:name="_Toc191899922"/>
+      <w:bookmarkStart w:id="64" w:name="_Toc191951455"/>
       <w:r>
         <w:t xml:space="preserve">5.3. </w:t>
       </w:r>
       <w:r>
         <w:t>Timers</w:t>
       </w:r>
-      <w:bookmarkEnd w:id="63"/>
+      <w:bookmarkEnd w:id="64"/>
     </w:p>
     <w:p>
       <w:pPr>
         <w:pStyle w:val="Heading3"/>
       </w:pPr>
-      <w:bookmarkStart w:id="64" w:name="_Toc191899923"/>
+      <w:bookmarkStart w:id="65" w:name="_Toc191951456"/>
       <w:r>
         <w:t xml:space="preserve">5.3.1. </w:t>
       </w:r>
       <w:r>
         <w:t>TMR-BEACON</w:t>
       </w:r>
-      <w:bookmarkEnd w:id="64"/>
+      <w:bookmarkEnd w:id="65"/>
     </w:p>
     <w:p>
       <w:r>
@@ -8415,7 +8485,7 @@
       <w:pPr>
         <w:pStyle w:val="Heading2"/>
       </w:pPr>
-      <w:bookmarkStart w:id="65" w:name="_Toc191899924"/>
+      <w:bookmarkStart w:id="66" w:name="_Toc191951457"/>
       <w:r>
         <w:lastRenderedPageBreak/>
         <w:t xml:space="preserve">5.4. </w:t>
@@ -8423,20 +8493,19 @@
       <w:r>
         <w:t>Values</w:t>
       </w:r>
-      <w:bookmarkEnd w:id="65"/>
+      <w:bookmarkEnd w:id="66"/>
     </w:p>
     <w:p>
       <w:pPr>
         <w:pStyle w:val="Heading3"/>
       </w:pPr>
-      <w:bookmarkStart w:id="66" w:name="_Toc191899925"/>
+      <w:bookmarkStart w:id="67" w:name="_Toc191951458"/>
       <w:r>
         <w:t xml:space="preserve">5.4.1. </w:t>
       </w:r>
       <w:r>
         <w:t>TMR-BEACON-VALUE</w:t>
       </w:r>
-      <w:bookmarkEnd w:id="66"/>
       <w:r>
         <w:t xml:space="preserve"> </w:t>
       </w:r>
@@ -8446,6 +8515,7 @@
         </w:rPr>
         <w:t>TO BE DEFINED</w:t>
       </w:r>
+      <w:bookmarkEnd w:id="67"/>
     </w:p>
     <w:p>
       <w:pPr>
@@ -8468,14 +8538,13 @@
       <w:pPr>
         <w:pStyle w:val="Heading3"/>
       </w:pPr>
-      <w:bookmarkStart w:id="67" w:name="_Toc191899926"/>
+      <w:bookmarkStart w:id="68" w:name="_Toc191951459"/>
       <w:r>
         <w:t xml:space="preserve">5.4.2. </w:t>
       </w:r>
       <w:r>
         <w:t>ROUTE-TABLE-REFRESH-VALUE</w:t>
       </w:r>
-      <w:bookmarkEnd w:id="67"/>
       <w:r>
         <w:t xml:space="preserve"> </w:t>
       </w:r>
@@ -8485,6 +8554,7 @@
         </w:rPr>
         <w:t>TO DEFINE THIS BETTER</w:t>
       </w:r>
+      <w:bookmarkEnd w:id="68"/>
     </w:p>
     <w:p>
       <w:r>
@@ -8495,14 +8565,13 @@
       <w:pPr>
         <w:pStyle w:val="Heading3"/>
       </w:pPr>
-      <w:bookmarkStart w:id="68" w:name="_Toc191899927"/>
+      <w:bookmarkStart w:id="69" w:name="_Toc191951460"/>
       <w:r>
         <w:t xml:space="preserve">5.4.3. </w:t>
       </w:r>
       <w:r>
         <w:t>ROUTE-TABLE-EXPIRE-VALUE</w:t>
       </w:r>
-      <w:bookmarkEnd w:id="68"/>
       <w:r>
         <w:t xml:space="preserve"> </w:t>
       </w:r>
@@ -8512,6 +8581,7 @@
         </w:rPr>
         <w:t>TO DEFINE THIS BETTER</w:t>
       </w:r>
+      <w:bookmarkEnd w:id="69"/>
     </w:p>
     <w:p>
       <w:pPr>
@@ -8527,14 +8597,13 @@
       <w:pPr>
         <w:pStyle w:val="Heading1"/>
       </w:pPr>
-      <w:bookmarkStart w:id="69" w:name="_Toc191899928"/>
+      <w:bookmarkStart w:id="70" w:name="_Toc191951461"/>
       <w:r>
         <w:t xml:space="preserve">6. </w:t>
       </w:r>
       <w:r>
         <w:t>Functions</w:t>
       </w:r>
-      <w:bookmarkEnd w:id="69"/>
       <w:r>
         <w:t xml:space="preserve"> </w:t>
       </w:r>
@@ -8544,13 +8613,14 @@
         </w:rPr>
         <w:t>TODO</w:t>
       </w:r>
+      <w:bookmarkEnd w:id="70"/>
     </w:p>
     <w:p/>
     <w:p>
       <w:pPr>
         <w:pStyle w:val="Heading1"/>
       </w:pPr>
-      <w:bookmarkStart w:id="70" w:name="_Toc191899929"/>
+      <w:bookmarkStart w:id="71" w:name="_Toc191951462"/>
       <w:r>
         <w:t xml:space="preserve">7. </w:t>
       </w:r>
@@ -8558,14 +8628,8 @@
         <w:t>State</w:t>
       </w:r>
       <w:r>
-        <w:t xml:space="preserve"> M</w:t>
-      </w:r>
-      <w:bookmarkStart w:id="71" w:name="_GoBack"/>
-      <w:bookmarkEnd w:id="71"/>
-      <w:r>
-        <w:t>achine</w:t>
-      </w:r>
-      <w:bookmarkEnd w:id="70"/>
+        <w:t xml:space="preserve"> Machine</w:t>
+      </w:r>
       <w:r>
         <w:t xml:space="preserve"> </w:t>
       </w:r>
@@ -8575,6 +8639,7 @@
         </w:rPr>
         <w:t>TODO</w:t>
       </w:r>
+      <w:bookmarkEnd w:id="71"/>
     </w:p>
     <w:p/>
     <w:sectPr>
@@ -8799,7 +8864,7 @@
           <w:rPr>
             <w:noProof/>
           </w:rPr>
-          <w:t>21</w:t>
+          <w:t>15</w:t>
         </w:r>
         <w:r>
           <w:rPr>
@@ -12505,6 +12570,7 @@
   <w:style w:type="character" w:default="1" w:styleId="DefaultParagraphFont">
     <w:name w:val="Default Paragraph Font"/>
     <w:uiPriority w:val="1"/>
+    <w:semiHidden/>
     <w:unhideWhenUsed/>
   </w:style>
   <w:style w:type="table" w:default="1" w:styleId="TableNormal">
@@ -13996,7 +14062,7 @@
 </file>
 
 <file path=customXml/itemProps1.xml><?xml version="1.0" encoding="utf-8"?>
-<ds:datastoreItem xmlns:ds="http://schemas.openxmlformats.org/officeDocument/2006/customXml" ds:itemID="{D1956CD1-EB93-4E4C-AE9B-9F5F37DB8F8F}">
+<ds:datastoreItem xmlns:ds="http://schemas.openxmlformats.org/officeDocument/2006/customXml" ds:itemID="{6F4C1BDE-7E1D-ED44-85CC-9723C3701696}">
   <ds:schemaRefs>
     <ds:schemaRef ds:uri="http://schemas.openxmlformats.org/officeDocument/2006/bibliography"/>
   </ds:schemaRefs>

</xml_diff>

<commit_message>
Add greedy forwarding algorithm for Version 1.0.03 of protocol doc
</commit_message>
<xml_diff>
--- a/doc/protocol.docx
+++ b/doc/protocol.docx
@@ -53,7 +53,6 @@
           <w:sz w:val="40"/>
         </w:rPr>
       </w:pPr>
-      <w:proofErr w:type="spellStart"/>
       <w:r>
         <w:rPr>
           <w:b/>
@@ -61,7 +60,6 @@
         </w:rPr>
         <w:t>KimonoNet</w:t>
       </w:r>
-      <w:proofErr w:type="spellEnd"/>
       <w:r>
         <w:rPr>
           <w:b/>
@@ -136,8 +134,10 @@
         <w:t>Version 1.</w:t>
       </w:r>
       <w:r>
-        <w:t>0.02</w:t>
-      </w:r>
+        <w:t>0.03</w:t>
+      </w:r>
+      <w:bookmarkStart w:id="0" w:name="_GoBack"/>
+      <w:bookmarkEnd w:id="0"/>
       <w:r>
         <w:br/>
       </w:r>
@@ -180,22 +180,7 @@
       </w:r>
       <w:r>
         <w:br/>
-      </w:r>
-      <w:proofErr w:type="spellStart"/>
-      <w:r>
-        <w:t>Khalapyan</w:t>
-      </w:r>
-      <w:proofErr w:type="spellEnd"/>
-      <w:r>
-        <w:t xml:space="preserve">, </w:t>
-      </w:r>
-      <w:proofErr w:type="spellStart"/>
-      <w:r>
-        <w:t>Zorayr</w:t>
-      </w:r>
-      <w:proofErr w:type="spellEnd"/>
-      <w:r>
-        <w:t xml:space="preserve"> &lt;zkhalapyan@oit.ucla.edu&gt;</w:t>
+        <w:t>Khalapyan, Zorayr &lt;zkhalapyan@oit.ucla.edu&gt;</w:t>
       </w:r>
       <w:r>
         <w:t xml:space="preserve"> </w:t>
@@ -4142,7 +4127,7 @@
       <w:pPr>
         <w:pStyle w:val="Heading1"/>
       </w:pPr>
-      <w:bookmarkStart w:id="0" w:name="_Toc191951401"/>
+      <w:bookmarkStart w:id="1" w:name="_Toc191951401"/>
       <w:r>
         <w:lastRenderedPageBreak/>
         <w:t xml:space="preserve">1. </w:t>
@@ -4150,20 +4135,20 @@
       <w:r>
         <w:t>Introduction</w:t>
       </w:r>
-      <w:bookmarkEnd w:id="0"/>
+      <w:bookmarkEnd w:id="1"/>
     </w:p>
     <w:p>
       <w:pPr>
         <w:pStyle w:val="Heading2"/>
       </w:pPr>
-      <w:bookmarkStart w:id="1" w:name="_Toc191951402"/>
+      <w:bookmarkStart w:id="2" w:name="_Toc191951402"/>
       <w:r>
         <w:t xml:space="preserve">1.1. </w:t>
       </w:r>
       <w:r>
         <w:t>Status of This Memo</w:t>
       </w:r>
-      <w:bookmarkEnd w:id="1"/>
+      <w:bookmarkEnd w:id="2"/>
     </w:p>
     <w:p>
       <w:r>
@@ -4195,14 +4180,14 @@
       <w:pPr>
         <w:pStyle w:val="Heading2"/>
       </w:pPr>
-      <w:bookmarkStart w:id="2" w:name="_Toc191951403"/>
+      <w:bookmarkStart w:id="3" w:name="_Toc191951403"/>
       <w:r>
         <w:t xml:space="preserve">1.2. </w:t>
       </w:r>
       <w:r>
         <w:t>Copyright Notice</w:t>
       </w:r>
-      <w:bookmarkEnd w:id="2"/>
+      <w:bookmarkEnd w:id="3"/>
     </w:p>
     <w:p>
       <w:r>
@@ -4211,21 +4196,8 @@
       <w:r>
         <w:t xml:space="preserve">James Hung, </w:t>
       </w:r>
-      <w:proofErr w:type="spellStart"/>
-      <w:r>
-        <w:t>Zorayr</w:t>
-      </w:r>
-      <w:proofErr w:type="spellEnd"/>
-      <w:r>
-        <w:t xml:space="preserve"> </w:t>
-      </w:r>
-      <w:proofErr w:type="spellStart"/>
-      <w:r>
-        <w:t>Khalapyan</w:t>
-      </w:r>
-      <w:proofErr w:type="spellEnd"/>
-      <w:r>
-        <w:t xml:space="preserve"> and </w:t>
+      <w:r>
+        <w:t xml:space="preserve">Zorayr Khalapyan and </w:t>
       </w:r>
       <w:r>
         <w:t xml:space="preserve">Wade Norris </w:t>
@@ -4238,14 +4210,14 @@
       <w:pPr>
         <w:pStyle w:val="Heading2"/>
       </w:pPr>
-      <w:bookmarkStart w:id="3" w:name="_Toc191951404"/>
+      <w:bookmarkStart w:id="4" w:name="_Toc191951404"/>
       <w:r>
         <w:t xml:space="preserve">1.3. </w:t>
       </w:r>
       <w:r>
         <w:t>Abstract</w:t>
       </w:r>
-      <w:bookmarkEnd w:id="3"/>
+      <w:bookmarkEnd w:id="4"/>
     </w:p>
     <w:p>
       <w:r>
@@ -4290,27 +4262,27 @@
       <w:pPr>
         <w:pStyle w:val="Heading1"/>
       </w:pPr>
-      <w:bookmarkStart w:id="4" w:name="_Toc191951405"/>
+      <w:bookmarkStart w:id="5" w:name="_Toc191951405"/>
       <w:r>
         <w:t xml:space="preserve">2. </w:t>
       </w:r>
       <w:r>
         <w:t>Overview</w:t>
       </w:r>
-      <w:bookmarkEnd w:id="4"/>
+      <w:bookmarkEnd w:id="5"/>
     </w:p>
     <w:p>
       <w:pPr>
         <w:pStyle w:val="Heading2"/>
       </w:pPr>
-      <w:bookmarkStart w:id="5" w:name="_Toc191951406"/>
+      <w:bookmarkStart w:id="6" w:name="_Toc191951406"/>
       <w:r>
         <w:t xml:space="preserve">2.1. </w:t>
       </w:r>
       <w:r>
         <w:t>Background Information</w:t>
       </w:r>
-      <w:bookmarkEnd w:id="5"/>
+      <w:bookmarkEnd w:id="6"/>
     </w:p>
     <w:p>
       <w:r>
@@ -4424,14 +4396,14 @@
       <w:pPr>
         <w:pStyle w:val="Heading2"/>
       </w:pPr>
-      <w:bookmarkStart w:id="6" w:name="_Toc191951407"/>
+      <w:bookmarkStart w:id="7" w:name="_Toc191951407"/>
       <w:r>
         <w:t xml:space="preserve">2.2. </w:t>
       </w:r>
       <w:r>
         <w:t>Proposed Solution</w:t>
       </w:r>
-      <w:bookmarkEnd w:id="6"/>
+      <w:bookmarkEnd w:id="7"/>
     </w:p>
     <w:p>
       <w:r>
@@ -4460,14 +4432,14 @@
       <w:pPr>
         <w:pStyle w:val="Heading2"/>
       </w:pPr>
-      <w:bookmarkStart w:id="7" w:name="_Toc191951408"/>
+      <w:bookmarkStart w:id="8" w:name="_Toc191951408"/>
       <w:r>
         <w:t xml:space="preserve">2.3. </w:t>
       </w:r>
       <w:r>
         <w:t>Use Cases</w:t>
       </w:r>
-      <w:bookmarkEnd w:id="7"/>
+      <w:bookmarkEnd w:id="8"/>
     </w:p>
     <w:p>
       <w:r>
@@ -4507,14 +4479,14 @@
       <w:pPr>
         <w:pStyle w:val="Heading2"/>
       </w:pPr>
-      <w:bookmarkStart w:id="8" w:name="_Toc191951409"/>
+      <w:bookmarkStart w:id="9" w:name="_Toc191951409"/>
       <w:r>
         <w:t xml:space="preserve">2.4. </w:t>
       </w:r>
       <w:r>
         <w:t>Terminology</w:t>
       </w:r>
-      <w:bookmarkEnd w:id="8"/>
+      <w:bookmarkEnd w:id="9"/>
     </w:p>
     <w:p>
       <w:pPr>
@@ -4588,13 +4560,8 @@
       <w:r>
         <w:t xml:space="preserve"> all </w:t>
       </w:r>
-      <w:proofErr w:type="spellStart"/>
-      <w:r>
-        <w:t>KimonoNet</w:t>
-      </w:r>
-      <w:proofErr w:type="spellEnd"/>
-      <w:r>
-        <w:t xml:space="preserve"> </w:t>
+      <w:r>
+        <w:t xml:space="preserve">KimonoNet </w:t>
       </w:r>
       <w:r>
         <w:t xml:space="preserve">packets </w:t>
@@ -4634,21 +4601,7 @@
         <w:rPr>
           <w:u w:val="single"/>
         </w:rPr>
-        <w:t>Quality of Service (</w:t>
-      </w:r>
-      <w:proofErr w:type="spellStart"/>
-      <w:r>
-        <w:rPr>
-          <w:u w:val="single"/>
-        </w:rPr>
-        <w:t>QoS</w:t>
-      </w:r>
-      <w:proofErr w:type="spellEnd"/>
-      <w:r>
-        <w:rPr>
-          <w:u w:val="single"/>
-        </w:rPr>
-        <w:t>)</w:t>
+        <w:t>Quality of Service (QoS)</w:t>
       </w:r>
       <w:r>
         <w:t xml:space="preserve"> – Classification of a packet as time-sensitive, loss-intolerant, both or neither. </w:t>
@@ -4724,14 +4677,14 @@
       <w:pPr>
         <w:pStyle w:val="Heading2"/>
       </w:pPr>
-      <w:bookmarkStart w:id="9" w:name="_Toc191951410"/>
+      <w:bookmarkStart w:id="10" w:name="_Toc191951410"/>
       <w:r>
         <w:t xml:space="preserve">2.5. </w:t>
       </w:r>
       <w:r>
         <w:t>User Characteristics</w:t>
       </w:r>
-      <w:bookmarkEnd w:id="9"/>
+      <w:bookmarkEnd w:id="10"/>
     </w:p>
     <w:p>
       <w:r>
@@ -4858,16 +4811,16 @@
       <w:pPr>
         <w:pStyle w:val="Heading3"/>
       </w:pPr>
-      <w:bookmarkStart w:id="10" w:name="_Toc191283096"/>
-      <w:bookmarkStart w:id="11" w:name="_Toc191951411"/>
+      <w:bookmarkStart w:id="11" w:name="_Toc191283096"/>
+      <w:bookmarkStart w:id="12" w:name="_Toc191951411"/>
       <w:r>
         <w:t xml:space="preserve">2.5.1. </w:t>
       </w:r>
       <w:r>
         <w:t>Autonomous Nodes</w:t>
       </w:r>
-      <w:bookmarkEnd w:id="10"/>
       <w:bookmarkEnd w:id="11"/>
+      <w:bookmarkEnd w:id="12"/>
     </w:p>
     <w:p>
       <w:r>
@@ -4910,200 +4863,168 @@
         <w:t xml:space="preserve">a running instance of </w:t>
       </w:r>
       <w:r>
-        <w:t xml:space="preserve">the </w:t>
-      </w:r>
-      <w:proofErr w:type="spellStart"/>
-      <w:r>
-        <w:t>KimonoNet</w:t>
-      </w:r>
-      <w:proofErr w:type="spellEnd"/>
+        <w:t xml:space="preserve">the KimonoNet </w:t>
+      </w:r>
+      <w:r>
+        <w:t>client</w:t>
+      </w:r>
+      <w:r>
+        <w:t>.</w:t>
+      </w:r>
+      <w:r>
+        <w:t xml:space="preserve"> Further, these nodes are </w:t>
+      </w:r>
+      <w:r>
+        <w:t>regarded as autonomous because they make independent decisions about position and velocity without considering its implications on routing.</w:t>
+      </w:r>
+    </w:p>
+    <w:p>
+      <w:r>
+        <w:t xml:space="preserve">Autonomous nodes collect data or accomplish an objective and then seek further instructions. In order to transmit this data or receive further instructions, these nodes introduce data packets into the ad hoc network. These packets are addressed to </w:t>
+      </w:r>
+      <w:r>
+        <w:t>the known location of an endpoint</w:t>
+      </w:r>
+      <w:r>
+        <w:t xml:space="preserve"> (</w:t>
+      </w:r>
+      <w:r>
+        <w:t>§</w:t>
+      </w:r>
+      <w:r>
+        <w:t>2.5.2)</w:t>
+      </w:r>
+      <w:r>
+        <w:t xml:space="preserve">, and </w:t>
+      </w:r>
+      <w:r>
+        <w:t>then</w:t>
+      </w:r>
+      <w:r>
+        <w:t xml:space="preserve"> node forwards this packet to a peer based on the routing algorithm</w:t>
+      </w:r>
+      <w:r>
+        <w:t xml:space="preserve"> (</w:t>
+      </w:r>
+      <w:r>
+        <w:t>§</w:t>
+      </w:r>
+      <w:r>
+        <w:t>3)</w:t>
+      </w:r>
+      <w:r>
+        <w:t>.</w:t>
+      </w:r>
+    </w:p>
+    <w:p>
+      <w:r>
+        <w:t>Further, beyond introducing packets into the network, autonomous nodes must also receive data packets passed to them by other nodes and then forward them on based on the routing algorithm.</w:t>
+      </w:r>
+    </w:p>
+    <w:p>
+      <w:pPr>
+        <w:pStyle w:val="Heading3"/>
+      </w:pPr>
+      <w:bookmarkStart w:id="13" w:name="_Toc191283097"/>
+      <w:bookmarkStart w:id="14" w:name="_Toc191951412"/>
+      <w:r>
+        <w:t xml:space="preserve">2.5.2. </w:t>
+      </w:r>
+      <w:r>
+        <w:t>End Points</w:t>
+      </w:r>
+      <w:bookmarkEnd w:id="13"/>
+      <w:bookmarkEnd w:id="14"/>
+    </w:p>
+    <w:p>
+      <w:r>
+        <w:t>Under this scenario, a command post or other external uplink to the Internet serves as the destination endpoint (sink) of a packet originating within the ad hoc network.</w:t>
+      </w:r>
+      <w:r>
+        <w:t xml:space="preserve"> Because this protocol does not consider a mechanism to determine endpoint location, it instead requires that</w:t>
+      </w:r>
+      <w:r>
+        <w:t xml:space="preserve"> the originator knows the location of the end point and that the position of the endpoint does not change over time.</w:t>
+      </w:r>
+    </w:p>
+    <w:p>
+      <w:r>
+        <w:t>As with autonomous nodes, end points must also have</w:t>
+      </w:r>
       <w:r>
         <w:t xml:space="preserve"> </w:t>
       </w:r>
       <w:r>
-        <w:t>client</w:t>
-      </w:r>
-      <w:r>
-        <w:t>.</w:t>
-      </w:r>
-      <w:r>
-        <w:t xml:space="preserve"> Further, these nodes are </w:t>
-      </w:r>
-      <w:r>
-        <w:t>regarded as autonomous because they make independent decisions about position and velocity without considering its implications on routing.</w:t>
-      </w:r>
-    </w:p>
-    <w:p>
-      <w:r>
-        <w:t xml:space="preserve">Autonomous nodes collect data or accomplish an objective and then seek further instructions. In order to transmit this data or receive further instructions, these nodes introduce data packets into the ad hoc network. These packets are addressed to </w:t>
-      </w:r>
-      <w:r>
-        <w:t>the known location of an endpoint</w:t>
-      </w:r>
-      <w:r>
-        <w:t xml:space="preserve"> (</w:t>
-      </w:r>
-      <w:r>
-        <w:t>§</w:t>
-      </w:r>
-      <w:r>
-        <w:t>2.5.2)</w:t>
-      </w:r>
-      <w:r>
-        <w:t xml:space="preserve">, and </w:t>
-      </w:r>
-      <w:r>
-        <w:t>then</w:t>
-      </w:r>
-      <w:r>
-        <w:t xml:space="preserve"> node forwards this packet to a peer based on the routing algorithm</w:t>
-      </w:r>
-      <w:r>
-        <w:t xml:space="preserve"> (</w:t>
-      </w:r>
-      <w:r>
-        <w:t>§</w:t>
-      </w:r>
-      <w:r>
-        <w:t>3)</w:t>
-      </w:r>
-      <w:r>
-        <w:t>.</w:t>
-      </w:r>
-    </w:p>
-    <w:p>
-      <w:r>
-        <w:t>Further, beyond introducing packets into the network, autonomous nodes must also receive data packets passed to them by other nodes and then forward them on based on the routing algorithm.</w:t>
-      </w:r>
+        <w:t>(1) awareness of</w:t>
+      </w:r>
+      <w:r>
+        <w:t xml:space="preserve"> </w:t>
+      </w:r>
+      <w:r>
+        <w:t xml:space="preserve">their position and velocity, (2) </w:t>
+      </w:r>
+      <w:r>
+        <w:t>a NIC that supports ad hoc communication</w:t>
+      </w:r>
+      <w:r>
+        <w:t>, (3) a network layer that supports broadcast, multicast or promiscuous packet delivery, and (4) a running instance of the KimonoNet client</w:t>
+      </w:r>
+      <w:r>
+        <w:t xml:space="preserve"> that minimally supports transport functionality.</w:t>
+      </w:r>
+      <w:r>
+        <w:t xml:space="preserve"> </w:t>
+      </w:r>
+    </w:p>
+    <w:p>
+      <w:r>
+        <w:t>Except for in the case of the reliable QoS classification (surveillance data), the end point may use location and velocity information to reply to an autonomous node by ascertaining its position.</w:t>
+      </w:r>
+      <w:r>
+        <w:t xml:space="preserve"> Because an autonomous node has variable position, all responses from an end point </w:t>
+      </w:r>
+      <w:r>
+        <w:t>should</w:t>
+      </w:r>
+      <w:r>
+        <w:t xml:space="preserve"> </w:t>
+      </w:r>
+      <w:r>
+        <w:t xml:space="preserve">have QoS classification of time-sensitive but </w:t>
+      </w:r>
+      <w:r>
+        <w:t>loss-tolerant.</w:t>
+      </w:r>
+    </w:p>
+    <w:p>
+      <w:pPr>
+        <w:pStyle w:val="Heading2"/>
+      </w:pPr>
+      <w:bookmarkStart w:id="15" w:name="_Toc191283098"/>
+      <w:bookmarkStart w:id="16" w:name="_Toc191951413"/>
+      <w:r>
+        <w:t xml:space="preserve">2.6. </w:t>
+      </w:r>
+      <w:r>
+        <w:t>Constraints</w:t>
+      </w:r>
+      <w:bookmarkEnd w:id="15"/>
+      <w:bookmarkEnd w:id="16"/>
     </w:p>
     <w:p>
       <w:pPr>
         <w:pStyle w:val="Heading3"/>
       </w:pPr>
-      <w:bookmarkStart w:id="12" w:name="_Toc191283097"/>
-      <w:bookmarkStart w:id="13" w:name="_Toc191951412"/>
-      <w:r>
-        <w:t xml:space="preserve">2.5.2. </w:t>
-      </w:r>
-      <w:r>
-        <w:t>End Points</w:t>
-      </w:r>
-      <w:bookmarkEnd w:id="12"/>
-      <w:bookmarkEnd w:id="13"/>
-    </w:p>
-    <w:p>
-      <w:r>
-        <w:t>Under this scenario, a command post or other external uplink to the Internet serves as the destination endpoint (sink) of a packet originating within the ad hoc network.</w:t>
-      </w:r>
-      <w:r>
-        <w:t xml:space="preserve"> Because this protocol does not consider a mechanism to determine endpoint location, it instead requires that</w:t>
-      </w:r>
-      <w:r>
-        <w:t xml:space="preserve"> the originator knows the location of the end point and that the position of the endpoint does not change over time.</w:t>
-      </w:r>
-    </w:p>
-    <w:p>
-      <w:r>
-        <w:t>As with autonomous nodes, end points must also have</w:t>
-      </w:r>
-      <w:r>
-        <w:t xml:space="preserve"> </w:t>
-      </w:r>
-      <w:r>
-        <w:t>(1) awareness of</w:t>
-      </w:r>
-      <w:r>
-        <w:t xml:space="preserve"> </w:t>
-      </w:r>
-      <w:r>
-        <w:t xml:space="preserve">their position and velocity, (2) </w:t>
-      </w:r>
-      <w:r>
-        <w:t>a NIC that supports ad hoc communication</w:t>
-      </w:r>
-      <w:r>
-        <w:t xml:space="preserve">, (3) a network layer that supports broadcast, multicast or promiscuous packet delivery, and (4) a running instance of the </w:t>
-      </w:r>
-      <w:proofErr w:type="spellStart"/>
-      <w:r>
-        <w:t>KimonoNet</w:t>
-      </w:r>
-      <w:proofErr w:type="spellEnd"/>
-      <w:r>
-        <w:t xml:space="preserve"> client</w:t>
-      </w:r>
-      <w:r>
-        <w:t xml:space="preserve"> that minimally supports transport functionality.</w:t>
-      </w:r>
-      <w:r>
-        <w:t xml:space="preserve"> </w:t>
-      </w:r>
-    </w:p>
-    <w:p>
-      <w:r>
-        <w:t xml:space="preserve">Except for in the case of the reliable </w:t>
-      </w:r>
-      <w:proofErr w:type="spellStart"/>
-      <w:r>
-        <w:t>QoS</w:t>
-      </w:r>
-      <w:proofErr w:type="spellEnd"/>
-      <w:r>
-        <w:t xml:space="preserve"> classification (surveillance data), the end point may use location and velocity information to reply to an autonomous node by ascertaining its position.</w:t>
-      </w:r>
-      <w:r>
-        <w:t xml:space="preserve"> Because an autonomous node has variable position, all responses from an end point </w:t>
-      </w:r>
-      <w:r>
-        <w:t>should</w:t>
-      </w:r>
-      <w:r>
-        <w:t xml:space="preserve"> </w:t>
-      </w:r>
-      <w:r>
-        <w:t xml:space="preserve">have </w:t>
-      </w:r>
-      <w:proofErr w:type="spellStart"/>
-      <w:r>
-        <w:t>QoS</w:t>
-      </w:r>
-      <w:proofErr w:type="spellEnd"/>
-      <w:r>
-        <w:t xml:space="preserve"> classification of time-sensitive but </w:t>
-      </w:r>
-      <w:r>
-        <w:t>loss-tolerant.</w:t>
-      </w:r>
-    </w:p>
-    <w:p>
-      <w:pPr>
-        <w:pStyle w:val="Heading2"/>
-      </w:pPr>
-      <w:bookmarkStart w:id="14" w:name="_Toc191283098"/>
-      <w:bookmarkStart w:id="15" w:name="_Toc191951413"/>
-      <w:r>
-        <w:t xml:space="preserve">2.6. </w:t>
-      </w:r>
-      <w:r>
-        <w:t>Constraints</w:t>
-      </w:r>
-      <w:bookmarkEnd w:id="14"/>
-      <w:bookmarkEnd w:id="15"/>
-    </w:p>
-    <w:p>
-      <w:pPr>
-        <w:pStyle w:val="Heading3"/>
-      </w:pPr>
-      <w:bookmarkStart w:id="16" w:name="_Toc191283099"/>
-      <w:bookmarkStart w:id="17" w:name="_Toc191951414"/>
+      <w:bookmarkStart w:id="17" w:name="_Toc191283099"/>
+      <w:bookmarkStart w:id="18" w:name="_Toc191951414"/>
       <w:r>
         <w:t xml:space="preserve">2.6.1. </w:t>
       </w:r>
       <w:r>
         <w:t>High Churn</w:t>
       </w:r>
-      <w:bookmarkEnd w:id="16"/>
       <w:bookmarkEnd w:id="17"/>
+      <w:bookmarkEnd w:id="18"/>
     </w:p>
     <w:p>
       <w:r>
@@ -5151,15 +5072,7 @@
         <w:t xml:space="preserve"> may cause the loss of a </w:t>
       </w:r>
       <w:r>
-        <w:t xml:space="preserve">packet, but it takes strides to minimize the likelihood of this and provides a reliable </w:t>
-      </w:r>
-      <w:proofErr w:type="spellStart"/>
-      <w:r>
-        <w:t>QoS</w:t>
-      </w:r>
-      <w:proofErr w:type="spellEnd"/>
-      <w:r>
-        <w:t xml:space="preserve"> classification</w:t>
+        <w:t>packet, but it takes strides to minimize the likelihood of this and provides a reliable QoS classification</w:t>
       </w:r>
       <w:r>
         <w:t xml:space="preserve"> that may be used at the </w:t>
@@ -5172,16 +5085,16 @@
       <w:pPr>
         <w:pStyle w:val="Heading3"/>
       </w:pPr>
-      <w:bookmarkStart w:id="18" w:name="_Toc191283100"/>
-      <w:bookmarkStart w:id="19" w:name="_Toc191951415"/>
+      <w:bookmarkStart w:id="19" w:name="_Toc191283100"/>
+      <w:bookmarkStart w:id="20" w:name="_Toc191951415"/>
       <w:r>
         <w:t xml:space="preserve">2.6.2. </w:t>
       </w:r>
       <w:r>
         <w:t>Mixed Horizons</w:t>
       </w:r>
-      <w:bookmarkEnd w:id="18"/>
       <w:bookmarkEnd w:id="19"/>
+      <w:bookmarkEnd w:id="20"/>
     </w:p>
     <w:p>
       <w:r>
@@ -5251,27 +5164,27 @@
       <w:pPr>
         <w:pStyle w:val="Heading2"/>
       </w:pPr>
-      <w:bookmarkStart w:id="20" w:name="_Toc191951416"/>
+      <w:bookmarkStart w:id="21" w:name="_Toc191951416"/>
       <w:r>
         <w:t xml:space="preserve">2.7. </w:t>
       </w:r>
       <w:r>
         <w:t>Functions</w:t>
       </w:r>
-      <w:bookmarkEnd w:id="20"/>
+      <w:bookmarkEnd w:id="21"/>
     </w:p>
     <w:p>
       <w:pPr>
         <w:pStyle w:val="Heading3"/>
       </w:pPr>
-      <w:bookmarkStart w:id="21" w:name="_Toc191951417"/>
+      <w:bookmarkStart w:id="22" w:name="_Toc191951417"/>
       <w:r>
         <w:t xml:space="preserve">2.7.1. </w:t>
       </w:r>
       <w:r>
         <w:t>Initialization Beacon</w:t>
       </w:r>
-      <w:bookmarkEnd w:id="21"/>
+      <w:bookmarkEnd w:id="22"/>
     </w:p>
     <w:p>
       <w:r>
@@ -5353,14 +5266,14 @@
       <w:pPr>
         <w:pStyle w:val="Heading3"/>
       </w:pPr>
-      <w:bookmarkStart w:id="22" w:name="_Toc191951418"/>
+      <w:bookmarkStart w:id="23" w:name="_Toc191951418"/>
       <w:r>
         <w:t xml:space="preserve">2.7.2. </w:t>
       </w:r>
       <w:r>
         <w:t>Beacon Acknowledgement</w:t>
       </w:r>
-      <w:bookmarkEnd w:id="22"/>
+      <w:bookmarkEnd w:id="23"/>
     </w:p>
     <w:p>
       <w:r>
@@ -5452,14 +5365,14 @@
       <w:pPr>
         <w:pStyle w:val="Heading3"/>
       </w:pPr>
-      <w:bookmarkStart w:id="23" w:name="_Toc191951419"/>
+      <w:bookmarkStart w:id="24" w:name="_Toc191951419"/>
       <w:r>
         <w:t xml:space="preserve">2.7.3. </w:t>
       </w:r>
       <w:r>
         <w:t>Recurring Beacon</w:t>
       </w:r>
-      <w:bookmarkEnd w:id="23"/>
+      <w:bookmarkEnd w:id="24"/>
     </w:p>
     <w:p>
       <w:r>
@@ -5541,7 +5454,7 @@
       <w:pPr>
         <w:pStyle w:val="Heading3"/>
       </w:pPr>
-      <w:bookmarkStart w:id="24" w:name="_Toc191951420"/>
+      <w:bookmarkStart w:id="25" w:name="_Toc191951420"/>
       <w:r>
         <w:t xml:space="preserve">2.7.4. </w:t>
       </w:r>
@@ -5551,7 +5464,7 @@
       <w:r>
         <w:t>Communication</w:t>
       </w:r>
-      <w:bookmarkEnd w:id="24"/>
+      <w:bookmarkEnd w:id="25"/>
     </w:p>
     <w:p>
       <w:r>
@@ -5582,35 +5495,21 @@
         <w:rPr>
           <w:highlight w:val="yellow"/>
         </w:rPr>
-        <w:t xml:space="preserve">In the event that reliable </w:t>
-      </w:r>
-      <w:proofErr w:type="spellStart"/>
-      <w:r>
-        <w:rPr>
-          <w:highlight w:val="yellow"/>
-        </w:rPr>
-        <w:t>QoS</w:t>
-      </w:r>
-      <w:proofErr w:type="spellEnd"/>
-      <w:r>
-        <w:rPr>
-          <w:highlight w:val="yellow"/>
-        </w:rPr>
-        <w:t xml:space="preserve"> is required, a beacon acknowledgement including the data identifier may prove necessary. Therefore, each data packet shall also include a sequence number.</w:t>
+        <w:t>In the event that reliable QoS is required, a beacon acknowledgement including the data identifier may prove necessary. Therefore, each data packet shall also include a sequence number.</w:t>
       </w:r>
     </w:p>
     <w:p>
       <w:pPr>
         <w:pStyle w:val="Heading3"/>
       </w:pPr>
-      <w:bookmarkStart w:id="25" w:name="_Toc191951421"/>
+      <w:bookmarkStart w:id="26" w:name="_Toc191951421"/>
       <w:r>
         <w:t xml:space="preserve">2.7.5. </w:t>
       </w:r>
       <w:r>
         <w:t>Location and Velocity Routing</w:t>
       </w:r>
-      <w:bookmarkEnd w:id="25"/>
+      <w:bookmarkEnd w:id="26"/>
     </w:p>
     <w:p>
       <w:r>
@@ -5741,7 +5640,7 @@
       <w:pPr>
         <w:pStyle w:val="Heading3"/>
       </w:pPr>
-      <w:bookmarkStart w:id="26" w:name="_Toc191951422"/>
+      <w:bookmarkStart w:id="27" w:name="_Toc191951422"/>
       <w:r>
         <w:t xml:space="preserve">2.7.6. </w:t>
       </w:r>
@@ -5761,49 +5660,27 @@
         <w:rPr>
           <w:highlight w:val="yellow"/>
         </w:rPr>
-        <w:t xml:space="preserve">O: Define </w:t>
-      </w:r>
-      <w:proofErr w:type="spellStart"/>
-      <w:r>
-        <w:rPr>
-          <w:highlight w:val="yellow"/>
-        </w:rPr>
-        <w:t>QoS</w:t>
-      </w:r>
-      <w:proofErr w:type="spellEnd"/>
-      <w:r>
-        <w:rPr>
-          <w:highlight w:val="yellow"/>
-        </w:rPr>
-        <w:t xml:space="preserve"> More Thoroughly</w:t>
-      </w:r>
-      <w:bookmarkEnd w:id="26"/>
-    </w:p>
-    <w:p>
-      <w:r>
-        <w:t>The routing algorithm will be implemented with four distinct Quality of Service (</w:t>
-      </w:r>
-      <w:proofErr w:type="spellStart"/>
-      <w:r>
-        <w:t>QoS</w:t>
-      </w:r>
-      <w:proofErr w:type="spellEnd"/>
-      <w:r>
-        <w:t>) grades.</w:t>
+        <w:t>O: Define QoS More Thoroughly</w:t>
+      </w:r>
+      <w:bookmarkEnd w:id="27"/>
+    </w:p>
+    <w:p>
+      <w:r>
+        <w:t>The routing algorithm will be implemented with four distinct Quality of Service (QoS) grades.</w:t>
       </w:r>
     </w:p>
     <w:p>
       <w:pPr>
         <w:pStyle w:val="Heading4"/>
       </w:pPr>
-      <w:bookmarkStart w:id="27" w:name="_Toc191283112"/>
+      <w:bookmarkStart w:id="28" w:name="_Toc191283112"/>
       <w:r>
         <w:t xml:space="preserve">2.7.6.1. </w:t>
       </w:r>
       <w:r>
         <w:t>Control Data</w:t>
       </w:r>
-      <w:bookmarkEnd w:id="27"/>
+      <w:bookmarkEnd w:id="28"/>
     </w:p>
     <w:p>
       <w:r>
@@ -5873,14 +5750,14 @@
       <w:pPr>
         <w:pStyle w:val="Heading4"/>
       </w:pPr>
-      <w:bookmarkStart w:id="28" w:name="_Toc191283113"/>
+      <w:bookmarkStart w:id="29" w:name="_Toc191283113"/>
       <w:r>
         <w:t xml:space="preserve">2.7.6.2. </w:t>
       </w:r>
       <w:r>
         <w:t>Communication Data</w:t>
       </w:r>
-      <w:bookmarkEnd w:id="28"/>
+      <w:bookmarkEnd w:id="29"/>
     </w:p>
     <w:p>
       <w:r>
@@ -5909,14 +5786,14 @@
       <w:pPr>
         <w:pStyle w:val="Heading4"/>
       </w:pPr>
-      <w:bookmarkStart w:id="29" w:name="_Toc191283114"/>
+      <w:bookmarkStart w:id="30" w:name="_Toc191283114"/>
       <w:r>
         <w:t xml:space="preserve">2.7.6.3. </w:t>
       </w:r>
       <w:r>
         <w:t>Surveillance Data</w:t>
       </w:r>
-      <w:bookmarkEnd w:id="29"/>
+      <w:bookmarkEnd w:id="30"/>
       <w:r>
         <w:t xml:space="preserve"> </w:t>
       </w:r>
@@ -5953,14 +5830,14 @@
       <w:pPr>
         <w:pStyle w:val="Heading4"/>
       </w:pPr>
-      <w:bookmarkStart w:id="30" w:name="_Toc191283115"/>
+      <w:bookmarkStart w:id="31" w:name="_Toc191283115"/>
       <w:r>
         <w:t xml:space="preserve">2.7.6.4. </w:t>
       </w:r>
       <w:r>
         <w:t>Standard Data</w:t>
       </w:r>
-      <w:bookmarkEnd w:id="30"/>
+      <w:bookmarkEnd w:id="31"/>
     </w:p>
     <w:p>
       <w:r>
@@ -5986,24 +5863,24 @@
       <w:pPr>
         <w:pStyle w:val="Heading2"/>
       </w:pPr>
-      <w:bookmarkStart w:id="31" w:name="_Toc191951423"/>
+      <w:bookmarkStart w:id="32" w:name="_Toc191951423"/>
       <w:r>
         <w:t xml:space="preserve">2.8. </w:t>
       </w:r>
       <w:r>
         <w:t>Definitions</w:t>
       </w:r>
-      <w:bookmarkEnd w:id="31"/>
+      <w:bookmarkEnd w:id="32"/>
     </w:p>
     <w:p>
       <w:pPr>
         <w:pStyle w:val="Heading3"/>
       </w:pPr>
-      <w:bookmarkStart w:id="32" w:name="_Toc191951424"/>
+      <w:bookmarkStart w:id="33" w:name="_Toc191951424"/>
       <w:r>
         <w:t>Packet Types</w:t>
       </w:r>
-      <w:bookmarkEnd w:id="32"/>
+      <w:bookmarkEnd w:id="33"/>
     </w:p>
     <w:p>
       <w:pPr>
@@ -6048,11 +5925,11 @@
       <w:pPr>
         <w:pStyle w:val="Heading3"/>
       </w:pPr>
-      <w:bookmarkStart w:id="33" w:name="_Toc191951425"/>
+      <w:bookmarkStart w:id="34" w:name="_Toc191951425"/>
       <w:r>
         <w:t>Forwarding Modes</w:t>
       </w:r>
-      <w:bookmarkEnd w:id="33"/>
+      <w:bookmarkEnd w:id="34"/>
     </w:p>
     <w:p>
       <w:pPr>
@@ -6083,24 +5960,142 @@
     </w:p>
     <w:p>
       <w:r>
-        <w:t xml:space="preserve">Use planar traversal to bypass when node cannot do greedy selection because it represents </w:t>
-      </w:r>
-      <w:proofErr w:type="gramStart"/>
-      <w:r>
-        <w:t>a local minima</w:t>
-      </w:r>
-      <w:proofErr w:type="gramEnd"/>
-      <w:r>
-        <w:t xml:space="preserve"> in greedy selection.</w:t>
+        <w:t>Use planar traversal to bypass when node cannot do greedy selection because it represents a local minima in greedy selection.</w:t>
+      </w:r>
+    </w:p>
+    <w:p>
+      <w:pPr>
+        <w:pStyle w:val="Heading3"/>
+      </w:pPr>
+      <w:r>
+        <w:lastRenderedPageBreak/>
+        <w:t>Structures</w:t>
+      </w:r>
+    </w:p>
+    <w:p>
+      <w:pPr>
+        <w:pStyle w:val="Heading4"/>
+      </w:pPr>
+      <w:r>
+        <w:t>PACKET-QUEUE</w:t>
+      </w:r>
+    </w:p>
+    <w:p>
+      <w:r>
+        <w:t>This queue contains PKT-DATA packets that have arrived at the peer but that are not ultimately destined for this peer, thus queued for transmission once they are popped and a new forwarding address is ascertained based on</w:t>
+      </w:r>
+      <w:r>
+        <w:t xml:space="preserve"> ROUTING-TABLE-1 and the Greedy Perimeter Stateless Routing algorithm</w:t>
+      </w:r>
+      <w:r>
+        <w:t xml:space="preserve"> (</w:t>
+      </w:r>
+      <w:r>
+        <w:t>§</w:t>
+      </w:r>
+      <w:r>
+        <w:t>3.1).</w:t>
+      </w:r>
+    </w:p>
+    <w:p>
+      <w:pPr>
+        <w:pStyle w:val="Heading4"/>
+      </w:pPr>
+      <w:r>
+        <w:t>ROUTING-TABLE-1</w:t>
+      </w:r>
+    </w:p>
+    <w:p>
+      <w:r>
+        <w:t>This table contains the identifier and location of peers within the network horizon of the node as computed based</w:t>
+      </w:r>
+      <w:r>
+        <w:t xml:space="preserve"> on their position and velocity from ROUTING-TABLE-2 by the </w:t>
+      </w:r>
+      <w:r>
+        <w:t>Predictive Velocity Neighbor Maintenance algorithm (</w:t>
+      </w:r>
+      <w:r>
+        <w:t>§</w:t>
+      </w:r>
+      <w:r>
+        <w:t>3.2).</w:t>
+      </w:r>
+    </w:p>
+    <w:p>
+      <w:pPr>
+        <w:pStyle w:val="Heading4"/>
+      </w:pPr>
+      <w:r>
+        <w:t>ROUTING-TABLE-2</w:t>
+      </w:r>
+    </w:p>
+    <w:p>
+      <w:r>
+        <w:t>This table contains</w:t>
+      </w:r>
+      <w:r>
+        <w:t xml:space="preserve"> the identifier, </w:t>
+      </w:r>
+      <w:r>
+        <w:t xml:space="preserve">timestamp, </w:t>
+      </w:r>
+      <w:r>
+        <w:t>location and velocity of</w:t>
+      </w:r>
+      <w:r>
+        <w:t xml:space="preserve"> all known neighbors and all known neighbors of neighbors. </w:t>
+      </w:r>
+    </w:p>
+    <w:p>
+      <w:r>
+        <w:t xml:space="preserve">This table is populated based data within PKT-BEACON and PKT-BEACON-ACK, including both information on the transmitting peer, as well as any neighbors </w:t>
+      </w:r>
+      <w:r>
+        <w:t>learned in</w:t>
+      </w:r>
+      <w:r>
+        <w:t xml:space="preserve"> </w:t>
+      </w:r>
+      <w:r>
+        <w:t>a</w:t>
+      </w:r>
+      <w:r>
+        <w:t xml:space="preserve"> neighborhood reports.</w:t>
+      </w:r>
+      <w:r>
+        <w:t xml:space="preserve"> </w:t>
+      </w:r>
+      <w:r>
+        <w:t>Nodes are dropped from this table if their timestamp is older than TMR-ROUTE-EXPIRE-VALUE.</w:t>
+      </w:r>
+    </w:p>
+    <w:p>
+      <w:r>
+        <w:t>The</w:t>
+      </w:r>
+      <w:r>
+        <w:t xml:space="preserve"> Predictive Velocity Maintenance algorithm (</w:t>
+      </w:r>
+      <w:r>
+        <w:t>§</w:t>
+      </w:r>
+      <w:r>
+        <w:t>3.2)</w:t>
+      </w:r>
+      <w:r>
+        <w:t xml:space="preserve"> uses these values</w:t>
+      </w:r>
+      <w:r>
+        <w:t xml:space="preserve"> to build ROUTING-TABLE-1 at a frequency defined by TMR-ROUTE-TABLE-REFRESH. </w:t>
       </w:r>
     </w:p>
     <w:p>
       <w:pPr>
         <w:pStyle w:val="Heading1"/>
       </w:pPr>
-      <w:bookmarkStart w:id="34" w:name="_Toc191951426"/>
-      <w:r>
-        <w:lastRenderedPageBreak/>
+      <w:bookmarkStart w:id="35" w:name="_Toc191951426"/>
+      <w:r>
         <w:t xml:space="preserve">3. </w:t>
       </w:r>
       <w:r>
@@ -6109,37 +6104,43 @@
       <w:r>
         <w:t xml:space="preserve"> Algorithm</w:t>
       </w:r>
-      <w:bookmarkEnd w:id="34"/>
+      <w:bookmarkEnd w:id="35"/>
     </w:p>
     <w:p>
       <w:pPr>
         <w:pStyle w:val="Heading2"/>
       </w:pPr>
-      <w:bookmarkStart w:id="35" w:name="_Toc191951427"/>
+      <w:bookmarkStart w:id="36" w:name="_Toc191951427"/>
       <w:r>
         <w:t xml:space="preserve">3.1. </w:t>
       </w:r>
       <w:r>
         <w:t>Greedy Perimeter Selection Routing (GPSR)</w:t>
       </w:r>
-      <w:bookmarkEnd w:id="35"/>
+      <w:bookmarkEnd w:id="36"/>
     </w:p>
     <w:p>
       <w:pPr>
         <w:pStyle w:val="Heading3"/>
       </w:pPr>
-      <w:bookmarkStart w:id="36" w:name="_Toc191951428"/>
+      <w:bookmarkStart w:id="37" w:name="_Toc191951428"/>
       <w:r>
         <w:t xml:space="preserve">3.1.1. </w:t>
       </w:r>
       <w:r>
         <w:t>Greedy Forwarding</w:t>
       </w:r>
-      <w:bookmarkEnd w:id="36"/>
-    </w:p>
-    <w:p>
-      <w:r>
-        <w:t>When a packet is received in greedy mode:</w:t>
+      <w:bookmarkEnd w:id="37"/>
+    </w:p>
+    <w:p>
+      <w:r>
+        <w:t xml:space="preserve">When a packet is </w:t>
+      </w:r>
+      <w:r>
+        <w:t>popped from PACKET-QUEUE, if HDR-FWD-MODE is FWD-GREEDY</w:t>
+      </w:r>
+      <w:r>
+        <w:t>, then it is handled as follows:</w:t>
       </w:r>
     </w:p>
     <w:p>
@@ -6151,7 +6152,16 @@
         </w:numPr>
       </w:pPr>
       <w:r>
-        <w:t xml:space="preserve">Node forwards received packet to neighbor closest to </w:t>
+        <w:t>The n</w:t>
+      </w:r>
+      <w:r>
+        <w:t>ode</w:t>
+      </w:r>
+      <w:r>
+        <w:t xml:space="preserve"> will attempt to forward the</w:t>
+      </w:r>
+      <w:r>
+        <w:t xml:space="preserve"> received packet to neighbor closest to </w:t>
       </w:r>
       <w:r>
         <w:t>destination</w:t>
@@ -6169,35 +6179,1437 @@
         </w:numPr>
       </w:pPr>
       <w:r>
-        <w:t>If node is closest of its known neighbors, then switch to perimeter forwarding.</w:t>
-      </w:r>
-    </w:p>
-    <w:p>
-      <w:pPr>
+        <w:t>If node is</w:t>
+      </w:r>
+      <w:r>
+        <w:t xml:space="preserve"> itself closer than any of its</w:t>
+      </w:r>
+      <w:r>
+        <w:t xml:space="preserve"> known neighbors, </w:t>
+      </w:r>
+      <w:r>
+        <w:t xml:space="preserve">then </w:t>
+      </w:r>
+      <w:r>
+        <w:t>perimeter forwarding is engaged.</w:t>
+      </w:r>
+    </w:p>
+    <w:p>
+      <w:pPr>
+        <w:pStyle w:val="Heading4"/>
+      </w:pPr>
+      <w:r>
+        <w:lastRenderedPageBreak/>
+        <w:t>3.1.1.1</w:t>
+      </w:r>
+      <w:r>
+        <w:t>. Finding a Local Minima</w:t>
+      </w:r>
+      <w:r>
+        <w:t xml:space="preserve"> among Neighbors</w:t>
+      </w:r>
+    </w:p>
+    <w:p>
+      <w:r>
+        <w:t>ROUTING-TABLE-1 contains the set of peers that a node characterizes as currently within its network horizon.</w:t>
+      </w:r>
+      <w:r>
+        <w:t xml:space="preserve"> </w:t>
+      </w:r>
+      <w:r>
+        <w:t>This process determines the node closest to the destination from the nodes in this set.</w:t>
+      </w:r>
+    </w:p>
+    <w:p>
+      <w:r>
+        <w:t xml:space="preserve">Given </w:t>
+      </w:r>
+      <m:oMath>
+        <m:d>
+          <m:dPr>
+            <m:ctrlPr>
+              <w:rPr>
+                <w:rFonts w:ascii="Cambria Math" w:hAnsi="Cambria Math"/>
+                <w:i/>
+              </w:rPr>
+            </m:ctrlPr>
+          </m:dPr>
+          <m:e>
+            <m:r>
+              <w:rPr>
+                <w:rFonts w:ascii="Cambria Math" w:hAnsi="Cambria Math"/>
+              </w:rPr>
+              <m:t>longitude,latitude</m:t>
+            </m:r>
+          </m:e>
+        </m:d>
+        <m:r>
+          <w:rPr>
+            <w:rFonts w:ascii="Cambria Math" w:hAnsi="Cambria Math"/>
+          </w:rPr>
+          <m:t>=</m:t>
+        </m:r>
+        <m:d>
+          <m:dPr>
+            <m:ctrlPr>
+              <w:rPr>
+                <w:rFonts w:ascii="Cambria Math" w:hAnsi="Cambria Math"/>
+                <w:i/>
+              </w:rPr>
+            </m:ctrlPr>
+          </m:dPr>
+          <m:e>
+            <m:r>
+              <w:rPr>
+                <w:rFonts w:ascii="Cambria Math" w:hAnsi="Cambria Math"/>
+              </w:rPr>
+              <m:t>ψ,</m:t>
+            </m:r>
+            <m:r>
+              <w:rPr>
+                <w:rFonts w:ascii="Cambria Math" w:hAnsi="Cambria Math"/>
+              </w:rPr>
+              <m:t>ϕ</m:t>
+            </m:r>
+          </m:e>
+        </m:d>
+      </m:oMath>
+      <w:r>
+        <w:t xml:space="preserve"> of two points, the </w:t>
+      </w:r>
+      <w:r>
+        <w:t>haversine formul</w:t>
+      </w:r>
+      <w:r>
+        <w:t>a</w:t>
+      </w:r>
+      <w:r>
         <w:rPr>
-          <w:b/>
+          <w:rStyle w:val="EndnoteReference"/>
         </w:rPr>
-      </w:pPr>
-      <w:r>
-        <w:rPr>
-          <w:b/>
-          <w:highlight w:val="yellow"/>
-        </w:rPr>
-        <w:t>TODO: Please see Karp/Kung paper on the topic for now</w:t>
+        <w:endnoteReference w:id="6"/>
+      </w:r>
+      <w:r>
+        <w:t xml:space="preserve"> produces the orthodomic distance between two points on a sphere:</w:t>
+      </w:r>
+    </w:p>
+    <w:p>
+      <w:pPr>
+        <w:ind w:left="720"/>
+      </w:pPr>
+      <m:oMathPara>
+        <m:oMath>
+          <m:r>
+            <w:rPr>
+              <w:rFonts w:ascii="Cambria Math" w:hAnsi="Cambria Math"/>
+            </w:rPr>
+            <m:t>DIST</m:t>
+          </m:r>
+          <m:d>
+            <m:dPr>
+              <m:ctrlPr>
+                <w:rPr>
+                  <w:rFonts w:ascii="Cambria Math" w:hAnsi="Cambria Math"/>
+                  <w:i/>
+                </w:rPr>
+              </m:ctrlPr>
+            </m:dPr>
+            <m:e>
+              <m:d>
+                <m:dPr>
+                  <m:ctrlPr>
+                    <w:rPr>
+                      <w:rFonts w:ascii="Cambria Math" w:hAnsi="Cambria Math"/>
+                      <w:i/>
+                    </w:rPr>
+                  </m:ctrlPr>
+                </m:dPr>
+                <m:e>
+                  <m:sSub>
+                    <m:sSubPr>
+                      <m:ctrlPr>
+                        <w:rPr>
+                          <w:rFonts w:ascii="Cambria Math" w:hAnsi="Cambria Math"/>
+                          <w:i/>
+                        </w:rPr>
+                      </m:ctrlPr>
+                    </m:sSubPr>
+                    <m:e>
+                      <m:r>
+                        <w:rPr>
+                          <w:rFonts w:ascii="Cambria Math" w:hAnsi="Cambria Math"/>
+                        </w:rPr>
+                        <m:t>ψ</m:t>
+                      </m:r>
+                    </m:e>
+                    <m:sub>
+                      <m:r>
+                        <w:rPr>
+                          <w:rFonts w:ascii="Cambria Math" w:hAnsi="Cambria Math"/>
+                        </w:rPr>
+                        <m:t>1</m:t>
+                      </m:r>
+                    </m:sub>
+                  </m:sSub>
+                  <m:r>
+                    <w:rPr>
+                      <w:rFonts w:ascii="Cambria Math" w:hAnsi="Cambria Math"/>
+                    </w:rPr>
+                    <m:t>,</m:t>
+                  </m:r>
+                  <m:sSub>
+                    <m:sSubPr>
+                      <m:ctrlPr>
+                        <w:rPr>
+                          <w:rFonts w:ascii="Cambria Math" w:hAnsi="Cambria Math"/>
+                          <w:i/>
+                        </w:rPr>
+                      </m:ctrlPr>
+                    </m:sSubPr>
+                    <m:e>
+                      <m:r>
+                        <w:rPr>
+                          <w:rFonts w:ascii="Cambria Math" w:hAnsi="Cambria Math"/>
+                        </w:rPr>
+                        <m:t>ϕ</m:t>
+                      </m:r>
+                    </m:e>
+                    <m:sub>
+                      <m:r>
+                        <w:rPr>
+                          <w:rFonts w:ascii="Cambria Math" w:hAnsi="Cambria Math"/>
+                        </w:rPr>
+                        <m:t>1</m:t>
+                      </m:r>
+                    </m:sub>
+                  </m:sSub>
+                </m:e>
+              </m:d>
+              <m:r>
+                <w:rPr>
+                  <w:rFonts w:ascii="Cambria Math" w:hAnsi="Cambria Math"/>
+                </w:rPr>
+                <m:t xml:space="preserve">, </m:t>
+              </m:r>
+              <m:d>
+                <m:dPr>
+                  <m:ctrlPr>
+                    <w:rPr>
+                      <w:rFonts w:ascii="Cambria Math" w:hAnsi="Cambria Math"/>
+                      <w:i/>
+                    </w:rPr>
+                  </m:ctrlPr>
+                </m:dPr>
+                <m:e>
+                  <m:sSub>
+                    <m:sSubPr>
+                      <m:ctrlPr>
+                        <w:rPr>
+                          <w:rFonts w:ascii="Cambria Math" w:hAnsi="Cambria Math"/>
+                          <w:i/>
+                        </w:rPr>
+                      </m:ctrlPr>
+                    </m:sSubPr>
+                    <m:e>
+                      <m:r>
+                        <w:rPr>
+                          <w:rFonts w:ascii="Cambria Math" w:hAnsi="Cambria Math"/>
+                        </w:rPr>
+                        <m:t>ψ</m:t>
+                      </m:r>
+                    </m:e>
+                    <m:sub>
+                      <m:r>
+                        <w:rPr>
+                          <w:rFonts w:ascii="Cambria Math" w:hAnsi="Cambria Math"/>
+                        </w:rPr>
+                        <m:t>1</m:t>
+                      </m:r>
+                    </m:sub>
+                  </m:sSub>
+                  <m:r>
+                    <w:rPr>
+                      <w:rFonts w:ascii="Cambria Math" w:hAnsi="Cambria Math"/>
+                    </w:rPr>
+                    <m:t>,</m:t>
+                  </m:r>
+                  <m:sSub>
+                    <m:sSubPr>
+                      <m:ctrlPr>
+                        <w:rPr>
+                          <w:rFonts w:ascii="Cambria Math" w:hAnsi="Cambria Math"/>
+                          <w:i/>
+                        </w:rPr>
+                      </m:ctrlPr>
+                    </m:sSubPr>
+                    <m:e>
+                      <m:r>
+                        <w:rPr>
+                          <w:rFonts w:ascii="Cambria Math" w:hAnsi="Cambria Math"/>
+                        </w:rPr>
+                        <m:t>ϕ</m:t>
+                      </m:r>
+                    </m:e>
+                    <m:sub>
+                      <m:r>
+                        <w:rPr>
+                          <w:rFonts w:ascii="Cambria Math" w:hAnsi="Cambria Math"/>
+                        </w:rPr>
+                        <m:t>1</m:t>
+                      </m:r>
+                    </m:sub>
+                  </m:sSub>
+                </m:e>
+              </m:d>
+            </m:e>
+          </m:d>
+          <m:r>
+            <w:rPr>
+              <w:rFonts w:ascii="Cambria Math" w:hAnsi="Cambria Math"/>
+            </w:rPr>
+            <m:t>=</m:t>
+          </m:r>
+          <m:r>
+            <w:rPr>
+              <w:rFonts w:ascii="Cambria Math" w:hAnsi="Cambria Math"/>
+            </w:rPr>
+            <m:t>2r*</m:t>
+          </m:r>
+          <m:func>
+            <m:funcPr>
+              <m:ctrlPr>
+                <w:rPr>
+                  <w:rFonts w:ascii="Cambria Math" w:hAnsi="Cambria Math"/>
+                  <w:i/>
+                </w:rPr>
+              </m:ctrlPr>
+            </m:funcPr>
+            <m:fName>
+              <m:r>
+                <m:rPr>
+                  <m:sty m:val="p"/>
+                </m:rPr>
+                <w:rPr>
+                  <w:rFonts w:ascii="Cambria Math" w:hAnsi="Cambria Math"/>
+                </w:rPr>
+                <m:t>arcsin</m:t>
+              </m:r>
+            </m:fName>
+            <m:e>
+              <m:d>
+                <m:dPr>
+                  <m:ctrlPr>
+                    <w:rPr>
+                      <w:rFonts w:ascii="Cambria Math" w:hAnsi="Cambria Math"/>
+                      <w:i/>
+                    </w:rPr>
+                  </m:ctrlPr>
+                </m:dPr>
+                <m:e>
+                  <m:rad>
+                    <m:radPr>
+                      <m:degHide m:val="1"/>
+                      <m:ctrlPr>
+                        <w:rPr>
+                          <w:rFonts w:ascii="Cambria Math" w:hAnsi="Cambria Math"/>
+                          <w:i/>
+                        </w:rPr>
+                      </m:ctrlPr>
+                    </m:radPr>
+                    <m:deg/>
+                    <m:e>
+                      <m:func>
+                        <m:funcPr>
+                          <m:ctrlPr>
+                            <w:rPr>
+                              <w:rFonts w:ascii="Cambria Math" w:hAnsi="Cambria Math"/>
+                              <w:i/>
+                            </w:rPr>
+                          </m:ctrlPr>
+                        </m:funcPr>
+                        <m:fName>
+                          <m:sSup>
+                            <m:sSupPr>
+                              <m:ctrlPr>
+                                <w:rPr>
+                                  <w:rFonts w:ascii="Cambria Math" w:hAnsi="Cambria Math"/>
+                                  <w:i/>
+                                </w:rPr>
+                              </m:ctrlPr>
+                            </m:sSupPr>
+                            <m:e>
+                              <m:r>
+                                <m:rPr>
+                                  <m:sty m:val="p"/>
+                                </m:rPr>
+                                <w:rPr>
+                                  <w:rFonts w:ascii="Cambria Math" w:hAnsi="Cambria Math"/>
+                                </w:rPr>
+                                <m:t>sin</m:t>
+                              </m:r>
+                              <m:ctrlPr>
+                                <w:rPr>
+                                  <w:rFonts w:ascii="Cambria Math" w:hAnsi="Cambria Math"/>
+                                </w:rPr>
+                              </m:ctrlPr>
+                            </m:e>
+                            <m:sup>
+                              <m:r>
+                                <w:rPr>
+                                  <w:rFonts w:ascii="Cambria Math" w:hAnsi="Cambria Math"/>
+                                </w:rPr>
+                                <m:t>2</m:t>
+                              </m:r>
+                              <m:ctrlPr>
+                                <w:rPr>
+                                  <w:rFonts w:ascii="Cambria Math" w:hAnsi="Cambria Math"/>
+                                </w:rPr>
+                              </m:ctrlPr>
+                            </m:sup>
+                          </m:sSup>
+                        </m:fName>
+                        <m:e>
+                          <m:d>
+                            <m:dPr>
+                              <m:ctrlPr>
+                                <w:rPr>
+                                  <w:rFonts w:ascii="Cambria Math" w:hAnsi="Cambria Math"/>
+                                  <w:i/>
+                                </w:rPr>
+                              </m:ctrlPr>
+                            </m:dPr>
+                            <m:e>
+                              <m:f>
+                                <m:fPr>
+                                  <m:ctrlPr>
+                                    <w:rPr>
+                                      <w:rFonts w:ascii="Cambria Math" w:hAnsi="Cambria Math"/>
+                                      <w:i/>
+                                    </w:rPr>
+                                  </m:ctrlPr>
+                                </m:fPr>
+                                <m:num>
+                                  <m:sSub>
+                                    <m:sSubPr>
+                                      <m:ctrlPr>
+                                        <w:rPr>
+                                          <w:rFonts w:ascii="Cambria Math" w:hAnsi="Cambria Math"/>
+                                          <w:i/>
+                                        </w:rPr>
+                                      </m:ctrlPr>
+                                    </m:sSubPr>
+                                    <m:e>
+                                      <m:r>
+                                        <w:rPr>
+                                          <w:rFonts w:ascii="Cambria Math" w:hAnsi="Cambria Math"/>
+                                        </w:rPr>
+                                        <m:t>ϕ</m:t>
+                                      </m:r>
+                                    </m:e>
+                                    <m:sub>
+                                      <m:r>
+                                        <w:rPr>
+                                          <w:rFonts w:ascii="Cambria Math" w:hAnsi="Cambria Math"/>
+                                        </w:rPr>
+                                        <m:t>2</m:t>
+                                      </m:r>
+                                    </m:sub>
+                                  </m:sSub>
+                                  <m:r>
+                                    <w:rPr>
+                                      <w:rFonts w:ascii="Cambria Math" w:hAnsi="Cambria Math"/>
+                                    </w:rPr>
+                                    <m:t>-</m:t>
+                                  </m:r>
+                                  <m:sSub>
+                                    <m:sSubPr>
+                                      <m:ctrlPr>
+                                        <w:rPr>
+                                          <w:rFonts w:ascii="Cambria Math" w:hAnsi="Cambria Math"/>
+                                          <w:i/>
+                                        </w:rPr>
+                                      </m:ctrlPr>
+                                    </m:sSubPr>
+                                    <m:e>
+                                      <m:r>
+                                        <w:rPr>
+                                          <w:rFonts w:ascii="Cambria Math" w:hAnsi="Cambria Math"/>
+                                        </w:rPr>
+                                        <m:t>ϕ</m:t>
+                                      </m:r>
+                                    </m:e>
+                                    <m:sub>
+                                      <m:r>
+                                        <w:rPr>
+                                          <w:rFonts w:ascii="Cambria Math" w:hAnsi="Cambria Math"/>
+                                        </w:rPr>
+                                        <m:t>1</m:t>
+                                      </m:r>
+                                    </m:sub>
+                                  </m:sSub>
+                                </m:num>
+                                <m:den>
+                                  <m:r>
+                                    <w:rPr>
+                                      <w:rFonts w:ascii="Cambria Math" w:hAnsi="Cambria Math"/>
+                                    </w:rPr>
+                                    <m:t>2</m:t>
+                                  </m:r>
+                                </m:den>
+                              </m:f>
+                            </m:e>
+                          </m:d>
+                        </m:e>
+                      </m:func>
+                      <m:r>
+                        <w:rPr>
+                          <w:rFonts w:ascii="Cambria Math" w:hAnsi="Cambria Math"/>
+                        </w:rPr>
+                        <m:t>+</m:t>
+                      </m:r>
+                      <m:func>
+                        <m:funcPr>
+                          <m:ctrlPr>
+                            <w:rPr>
+                              <w:rFonts w:ascii="Cambria Math" w:hAnsi="Cambria Math"/>
+                              <w:i/>
+                            </w:rPr>
+                          </m:ctrlPr>
+                        </m:funcPr>
+                        <m:fName>
+                          <m:r>
+                            <m:rPr>
+                              <m:sty m:val="p"/>
+                            </m:rPr>
+                            <w:rPr>
+                              <w:rFonts w:ascii="Cambria Math" w:hAnsi="Cambria Math"/>
+                            </w:rPr>
+                            <m:t>cos</m:t>
+                          </m:r>
+                        </m:fName>
+                        <m:e>
+                          <m:d>
+                            <m:dPr>
+                              <m:ctrlPr>
+                                <w:rPr>
+                                  <w:rFonts w:ascii="Cambria Math" w:hAnsi="Cambria Math"/>
+                                  <w:i/>
+                                </w:rPr>
+                              </m:ctrlPr>
+                            </m:dPr>
+                            <m:e>
+                              <m:sSub>
+                                <m:sSubPr>
+                                  <m:ctrlPr>
+                                    <w:rPr>
+                                      <w:rFonts w:ascii="Cambria Math" w:hAnsi="Cambria Math"/>
+                                      <w:i/>
+                                    </w:rPr>
+                                  </m:ctrlPr>
+                                </m:sSubPr>
+                                <m:e>
+                                  <m:r>
+                                    <w:rPr>
+                                      <w:rFonts w:ascii="Cambria Math" w:hAnsi="Cambria Math"/>
+                                    </w:rPr>
+                                    <m:t>ϕ</m:t>
+                                  </m:r>
+                                </m:e>
+                                <m:sub>
+                                  <m:r>
+                                    <w:rPr>
+                                      <w:rFonts w:ascii="Cambria Math" w:hAnsi="Cambria Math"/>
+                                    </w:rPr>
+                                    <m:t>2</m:t>
+                                  </m:r>
+                                </m:sub>
+                              </m:sSub>
+                              <m:r>
+                                <w:rPr>
+                                  <w:rFonts w:ascii="Cambria Math" w:hAnsi="Cambria Math"/>
+                                </w:rPr>
+                                <m:t>-</m:t>
+                              </m:r>
+                              <m:sSub>
+                                <m:sSubPr>
+                                  <m:ctrlPr>
+                                    <w:rPr>
+                                      <w:rFonts w:ascii="Cambria Math" w:hAnsi="Cambria Math"/>
+                                      <w:i/>
+                                    </w:rPr>
+                                  </m:ctrlPr>
+                                </m:sSubPr>
+                                <m:e>
+                                  <m:r>
+                                    <w:rPr>
+                                      <w:rFonts w:ascii="Cambria Math" w:hAnsi="Cambria Math"/>
+                                    </w:rPr>
+                                    <m:t>ϕ</m:t>
+                                  </m:r>
+                                </m:e>
+                                <m:sub>
+                                  <m:r>
+                                    <w:rPr>
+                                      <w:rFonts w:ascii="Cambria Math" w:hAnsi="Cambria Math"/>
+                                    </w:rPr>
+                                    <m:t>1</m:t>
+                                  </m:r>
+                                </m:sub>
+                              </m:sSub>
+                            </m:e>
+                          </m:d>
+                        </m:e>
+                      </m:func>
+                      <m:r>
+                        <w:rPr>
+                          <w:rFonts w:ascii="Cambria Math" w:hAnsi="Cambria Math"/>
+                        </w:rPr>
+                        <m:t>+</m:t>
+                      </m:r>
+                      <m:func>
+                        <m:funcPr>
+                          <m:ctrlPr>
+                            <w:rPr>
+                              <w:rFonts w:ascii="Cambria Math" w:hAnsi="Cambria Math"/>
+                              <w:i/>
+                            </w:rPr>
+                          </m:ctrlPr>
+                        </m:funcPr>
+                        <m:fName>
+                          <m:r>
+                            <m:rPr>
+                              <m:sty m:val="p"/>
+                            </m:rPr>
+                            <w:rPr>
+                              <w:rFonts w:ascii="Cambria Math" w:hAnsi="Cambria Math"/>
+                            </w:rPr>
+                            <m:t>cos</m:t>
+                          </m:r>
+                        </m:fName>
+                        <m:e>
+                          <m:d>
+                            <m:dPr>
+                              <m:ctrlPr>
+                                <w:rPr>
+                                  <w:rFonts w:ascii="Cambria Math" w:hAnsi="Cambria Math"/>
+                                  <w:i/>
+                                </w:rPr>
+                              </m:ctrlPr>
+                            </m:dPr>
+                            <m:e>
+                              <m:sSub>
+                                <m:sSubPr>
+                                  <m:ctrlPr>
+                                    <w:rPr>
+                                      <w:rFonts w:ascii="Cambria Math" w:hAnsi="Cambria Math"/>
+                                      <w:i/>
+                                    </w:rPr>
+                                  </m:ctrlPr>
+                                </m:sSubPr>
+                                <m:e>
+                                  <m:r>
+                                    <w:rPr>
+                                      <w:rFonts w:ascii="Cambria Math" w:hAnsi="Cambria Math"/>
+                                    </w:rPr>
+                                    <m:t>ϕ</m:t>
+                                  </m:r>
+                                </m:e>
+                                <m:sub>
+                                  <m:r>
+                                    <w:rPr>
+                                      <w:rFonts w:ascii="Cambria Math" w:hAnsi="Cambria Math"/>
+                                    </w:rPr>
+                                    <m:t>1</m:t>
+                                  </m:r>
+                                </m:sub>
+                              </m:sSub>
+                            </m:e>
+                          </m:d>
+                        </m:e>
+                      </m:func>
+                      <m:func>
+                        <m:funcPr>
+                          <m:ctrlPr>
+                            <w:rPr>
+                              <w:rFonts w:ascii="Cambria Math" w:hAnsi="Cambria Math"/>
+                              <w:i/>
+                            </w:rPr>
+                          </m:ctrlPr>
+                        </m:funcPr>
+                        <m:fName>
+                          <m:r>
+                            <m:rPr>
+                              <m:sty m:val="p"/>
+                            </m:rPr>
+                            <w:rPr>
+                              <w:rFonts w:ascii="Cambria Math" w:hAnsi="Cambria Math"/>
+                            </w:rPr>
+                            <m:t>cos</m:t>
+                          </m:r>
+                        </m:fName>
+                        <m:e>
+                          <m:d>
+                            <m:dPr>
+                              <m:ctrlPr>
+                                <w:rPr>
+                                  <w:rFonts w:ascii="Cambria Math" w:hAnsi="Cambria Math"/>
+                                  <w:i/>
+                                </w:rPr>
+                              </m:ctrlPr>
+                            </m:dPr>
+                            <m:e>
+                              <m:sSub>
+                                <m:sSubPr>
+                                  <m:ctrlPr>
+                                    <w:rPr>
+                                      <w:rFonts w:ascii="Cambria Math" w:hAnsi="Cambria Math"/>
+                                      <w:i/>
+                                    </w:rPr>
+                                  </m:ctrlPr>
+                                </m:sSubPr>
+                                <m:e>
+                                  <m:r>
+                                    <w:rPr>
+                                      <w:rFonts w:ascii="Cambria Math" w:hAnsi="Cambria Math"/>
+                                    </w:rPr>
+                                    <m:t>ϕ</m:t>
+                                  </m:r>
+                                </m:e>
+                                <m:sub>
+                                  <m:r>
+                                    <w:rPr>
+                                      <w:rFonts w:ascii="Cambria Math" w:hAnsi="Cambria Math"/>
+                                    </w:rPr>
+                                    <m:t>2</m:t>
+                                  </m:r>
+                                </m:sub>
+                              </m:sSub>
+                            </m:e>
+                          </m:d>
+                        </m:e>
+                      </m:func>
+                      <m:func>
+                        <m:funcPr>
+                          <m:ctrlPr>
+                            <w:rPr>
+                              <w:rFonts w:ascii="Cambria Math" w:hAnsi="Cambria Math"/>
+                              <w:i/>
+                            </w:rPr>
+                          </m:ctrlPr>
+                        </m:funcPr>
+                        <m:fName>
+                          <m:sSup>
+                            <m:sSupPr>
+                              <m:ctrlPr>
+                                <w:rPr>
+                                  <w:rFonts w:ascii="Cambria Math" w:hAnsi="Cambria Math"/>
+                                  <w:i/>
+                                </w:rPr>
+                              </m:ctrlPr>
+                            </m:sSupPr>
+                            <m:e>
+                              <m:r>
+                                <m:rPr>
+                                  <m:sty m:val="p"/>
+                                </m:rPr>
+                                <w:rPr>
+                                  <w:rFonts w:ascii="Cambria Math" w:hAnsi="Cambria Math"/>
+                                </w:rPr>
+                                <m:t>sin</m:t>
+                              </m:r>
+                              <m:ctrlPr>
+                                <w:rPr>
+                                  <w:rFonts w:ascii="Cambria Math" w:hAnsi="Cambria Math"/>
+                                </w:rPr>
+                              </m:ctrlPr>
+                            </m:e>
+                            <m:sup>
+                              <m:r>
+                                <w:rPr>
+                                  <w:rFonts w:ascii="Cambria Math" w:hAnsi="Cambria Math"/>
+                                </w:rPr>
+                                <m:t>2</m:t>
+                              </m:r>
+                              <m:ctrlPr>
+                                <w:rPr>
+                                  <w:rFonts w:ascii="Cambria Math" w:hAnsi="Cambria Math"/>
+                                </w:rPr>
+                              </m:ctrlPr>
+                            </m:sup>
+                          </m:sSup>
+                        </m:fName>
+                        <m:e>
+                          <m:d>
+                            <m:dPr>
+                              <m:ctrlPr>
+                                <w:rPr>
+                                  <w:rFonts w:ascii="Cambria Math" w:hAnsi="Cambria Math"/>
+                                  <w:i/>
+                                </w:rPr>
+                              </m:ctrlPr>
+                            </m:dPr>
+                            <m:e>
+                              <m:f>
+                                <m:fPr>
+                                  <m:ctrlPr>
+                                    <w:rPr>
+                                      <w:rFonts w:ascii="Cambria Math" w:hAnsi="Cambria Math"/>
+                                      <w:i/>
+                                    </w:rPr>
+                                  </m:ctrlPr>
+                                </m:fPr>
+                                <m:num>
+                                  <m:sSub>
+                                    <m:sSubPr>
+                                      <m:ctrlPr>
+                                        <w:rPr>
+                                          <w:rFonts w:ascii="Cambria Math" w:hAnsi="Cambria Math"/>
+                                          <w:i/>
+                                        </w:rPr>
+                                      </m:ctrlPr>
+                                    </m:sSubPr>
+                                    <m:e>
+                                      <m:r>
+                                        <w:rPr>
+                                          <w:rFonts w:ascii="Cambria Math" w:hAnsi="Cambria Math"/>
+                                        </w:rPr>
+                                        <m:t>ψ</m:t>
+                                      </m:r>
+                                    </m:e>
+                                    <m:sub>
+                                      <m:r>
+                                        <w:rPr>
+                                          <w:rFonts w:ascii="Cambria Math" w:hAnsi="Cambria Math"/>
+                                        </w:rPr>
+                                        <m:t>2</m:t>
+                                      </m:r>
+                                    </m:sub>
+                                  </m:sSub>
+                                  <m:r>
+                                    <w:rPr>
+                                      <w:rFonts w:ascii="Cambria Math" w:hAnsi="Cambria Math"/>
+                                    </w:rPr>
+                                    <m:t>-</m:t>
+                                  </m:r>
+                                  <m:sSub>
+                                    <m:sSubPr>
+                                      <m:ctrlPr>
+                                        <w:rPr>
+                                          <w:rFonts w:ascii="Cambria Math" w:hAnsi="Cambria Math"/>
+                                          <w:i/>
+                                        </w:rPr>
+                                      </m:ctrlPr>
+                                    </m:sSubPr>
+                                    <m:e>
+                                      <m:r>
+                                        <w:rPr>
+                                          <w:rFonts w:ascii="Cambria Math" w:hAnsi="Cambria Math"/>
+                                        </w:rPr>
+                                        <m:t>ψ</m:t>
+                                      </m:r>
+                                    </m:e>
+                                    <m:sub>
+                                      <m:r>
+                                        <w:rPr>
+                                          <w:rFonts w:ascii="Cambria Math" w:hAnsi="Cambria Math"/>
+                                        </w:rPr>
+                                        <m:t>1</m:t>
+                                      </m:r>
+                                    </m:sub>
+                                  </m:sSub>
+                                </m:num>
+                                <m:den>
+                                  <m:r>
+                                    <w:rPr>
+                                      <w:rFonts w:ascii="Cambria Math" w:hAnsi="Cambria Math"/>
+                                    </w:rPr>
+                                    <m:t>2</m:t>
+                                  </m:r>
+                                </m:den>
+                              </m:f>
+                            </m:e>
+                          </m:d>
+                        </m:e>
+                      </m:func>
+                    </m:e>
+                  </m:rad>
+                </m:e>
+              </m:d>
+            </m:e>
+          </m:func>
+        </m:oMath>
+      </m:oMathPara>
+    </w:p>
+    <w:p>
+      <w:r>
+        <w:t xml:space="preserve">The </w:t>
+      </w:r>
+      <m:oMath>
+        <m:r>
+          <w:rPr>
+            <w:rFonts w:ascii="Cambria Math" w:hAnsi="Cambria Math"/>
+          </w:rPr>
+          <m:t>2r</m:t>
+        </m:r>
+      </m:oMath>
+      <w:r>
+        <w:t xml:space="preserve"> term </w:t>
+      </w:r>
+      <w:r>
+        <w:t>may</w:t>
+      </w:r>
+      <w:r>
+        <w:t xml:space="preserve"> be neglected due to the geographic proximity of all peers in a node neighborhood</w:t>
+      </w:r>
+      <w:r>
+        <w:t xml:space="preserve">. </w:t>
+      </w:r>
+    </w:p>
+    <w:p>
+      <w:r>
+        <w:t>For</w:t>
+      </w:r>
+      <w:r>
+        <w:t xml:space="preserve"> final destination</w:t>
+      </w:r>
+      <w:r>
+        <w:t xml:space="preserve"> </w:t>
+      </w:r>
+      <m:oMath>
+        <m:r>
+          <w:rPr>
+            <w:rFonts w:ascii="Cambria Math" w:hAnsi="Cambria Math"/>
+          </w:rPr>
+          <m:t>d=</m:t>
+        </m:r>
+        <m:d>
+          <m:dPr>
+            <m:ctrlPr>
+              <w:rPr>
+                <w:rFonts w:ascii="Cambria Math" w:hAnsi="Cambria Math"/>
+                <w:i/>
+              </w:rPr>
+            </m:ctrlPr>
+          </m:dPr>
+          <m:e>
+            <m:sSub>
+              <m:sSubPr>
+                <m:ctrlPr>
+                  <w:rPr>
+                    <w:rFonts w:ascii="Cambria Math" w:hAnsi="Cambria Math"/>
+                    <w:i/>
+                  </w:rPr>
+                </m:ctrlPr>
+              </m:sSubPr>
+              <m:e>
+                <m:r>
+                  <w:rPr>
+                    <w:rFonts w:ascii="Cambria Math" w:hAnsi="Cambria Math"/>
+                  </w:rPr>
+                  <m:t>ψ</m:t>
+                </m:r>
+              </m:e>
+              <m:sub>
+                <m:r>
+                  <w:rPr>
+                    <w:rFonts w:ascii="Cambria Math" w:hAnsi="Cambria Math"/>
+                  </w:rPr>
+                  <m:t>1</m:t>
+                </m:r>
+              </m:sub>
+            </m:sSub>
+            <m:r>
+              <w:rPr>
+                <w:rFonts w:ascii="Cambria Math" w:hAnsi="Cambria Math"/>
+              </w:rPr>
+              <m:t>,</m:t>
+            </m:r>
+            <m:sSub>
+              <m:sSubPr>
+                <m:ctrlPr>
+                  <w:rPr>
+                    <w:rFonts w:ascii="Cambria Math" w:hAnsi="Cambria Math"/>
+                    <w:i/>
+                  </w:rPr>
+                </m:ctrlPr>
+              </m:sSubPr>
+              <m:e>
+                <m:r>
+                  <w:rPr>
+                    <w:rFonts w:ascii="Cambria Math" w:hAnsi="Cambria Math"/>
+                  </w:rPr>
+                  <m:t>ϕ</m:t>
+                </m:r>
+              </m:e>
+              <m:sub>
+                <m:r>
+                  <w:rPr>
+                    <w:rFonts w:ascii="Cambria Math" w:hAnsi="Cambria Math"/>
+                  </w:rPr>
+                  <m:t>1</m:t>
+                </m:r>
+              </m:sub>
+            </m:sSub>
+          </m:e>
+        </m:d>
+      </m:oMath>
+      <w:r>
+        <w:t xml:space="preserve">, the set of distances may be computed as follows for each node </w:t>
+      </w:r>
+      <m:oMath>
+        <m:r>
+          <w:rPr>
+            <w:rFonts w:ascii="Cambria Math" w:hAnsi="Cambria Math"/>
+          </w:rPr>
+          <m:t>r</m:t>
+        </m:r>
+      </m:oMath>
+      <w:r>
+        <w:t xml:space="preserve"> in ROUTING-TABLE-1 </w:t>
+      </w:r>
+      <m:oMath>
+        <m:r>
+          <w:rPr>
+            <w:rFonts w:ascii="Cambria Math" w:hAnsi="Cambria Math"/>
+          </w:rPr>
+          <m:t>R</m:t>
+        </m:r>
+      </m:oMath>
+      <w:r>
+        <w:t>:</w:t>
+      </w:r>
+    </w:p>
+    <w:p>
+      <m:oMathPara>
+        <m:oMath>
+          <m:r>
+            <w:rPr>
+              <w:rFonts w:ascii="Cambria Math" w:hAnsi="Cambria Math"/>
+            </w:rPr>
+            <m:t>D=</m:t>
+          </m:r>
+          <m:d>
+            <m:dPr>
+              <m:begChr m:val="{"/>
+              <m:endChr m:val="}"/>
+              <m:ctrlPr>
+                <w:rPr>
+                  <w:rFonts w:ascii="Cambria Math" w:hAnsi="Cambria Math"/>
+                  <w:i/>
+                </w:rPr>
+              </m:ctrlPr>
+            </m:dPr>
+            <m:e>
+              <m:r>
+                <w:rPr>
+                  <w:rFonts w:ascii="Cambria Math" w:hAnsi="Cambria Math"/>
+                </w:rPr>
+                <m:t>x</m:t>
+              </m:r>
+            </m:e>
+            <m:e>
+              <m:r>
+                <w:rPr>
+                  <w:rFonts w:ascii="Cambria Math" w:hAnsi="Cambria Math" w:hint="eastAsia"/>
+                </w:rPr>
+                <m:t>∀</m:t>
+              </m:r>
+              <m:r>
+                <w:rPr>
+                  <w:rFonts w:ascii="Cambria Math" w:hAnsi="Cambria Math"/>
+                </w:rPr>
+                <m:t>r</m:t>
+              </m:r>
+              <m:r>
+                <w:rPr>
+                  <w:rFonts w:ascii="Cambria Math" w:hAnsi="Cambria Math" w:hint="eastAsia"/>
+                </w:rPr>
+                <m:t>∈</m:t>
+              </m:r>
+              <m:r>
+                <w:rPr>
+                  <w:rFonts w:ascii="Cambria Math" w:hAnsi="Cambria Math"/>
+                </w:rPr>
+                <m:t>R,</m:t>
+              </m:r>
+              <m:r>
+                <w:rPr>
+                  <w:rFonts w:ascii="Cambria Math" w:hAnsi="Cambria Math"/>
+                </w:rPr>
+                <m:t>x=</m:t>
+              </m:r>
+              <m:r>
+                <w:rPr>
+                  <w:rFonts w:ascii="Cambria Math" w:hAnsi="Cambria Math"/>
+                </w:rPr>
+                <m:t>DIST</m:t>
+              </m:r>
+              <m:d>
+                <m:dPr>
+                  <m:ctrlPr>
+                    <w:rPr>
+                      <w:rFonts w:ascii="Cambria Math" w:hAnsi="Cambria Math"/>
+                      <w:i/>
+                    </w:rPr>
+                  </m:ctrlPr>
+                </m:dPr>
+                <m:e>
+                  <m:r>
+                    <w:rPr>
+                      <w:rFonts w:ascii="Cambria Math" w:hAnsi="Cambria Math"/>
+                    </w:rPr>
+                    <m:t>r,</m:t>
+                  </m:r>
+                  <m:r>
+                    <w:rPr>
+                      <w:rFonts w:ascii="Cambria Math" w:hAnsi="Cambria Math"/>
+                    </w:rPr>
+                    <m:t>d</m:t>
+                  </m:r>
+                </m:e>
+              </m:d>
+            </m:e>
+          </m:d>
+        </m:oMath>
+      </m:oMathPara>
+    </w:p>
+    <w:p>
+      <w:r>
+        <w:t xml:space="preserve">The intended </w:t>
+      </w:r>
+      <w:r>
+        <w:t>peer</w:t>
+      </w:r>
+      <w:r>
+        <w:t xml:space="preserve"> </w:t>
+      </w:r>
+      <m:oMath>
+        <m:r>
+          <w:rPr>
+            <w:rFonts w:ascii="Cambria Math" w:hAnsi="Cambria Math"/>
+          </w:rPr>
+          <m:t>p</m:t>
+        </m:r>
+      </m:oMath>
+      <w:r>
+        <w:t xml:space="preserve"> to forward the packet to</w:t>
+      </w:r>
+      <w:r>
+        <w:t xml:space="preserve"> thus follows as the minimum of this set </w:t>
+      </w:r>
+      <m:oMath>
+        <m:r>
+          <w:rPr>
+            <w:rFonts w:ascii="Cambria Math" w:hAnsi="Cambria Math"/>
+          </w:rPr>
+          <m:t>D</m:t>
+        </m:r>
+      </m:oMath>
+      <w:r>
+        <w:t>:</w:t>
+      </w:r>
+    </w:p>
+    <w:p>
+      <m:oMathPara>
+        <m:oMath>
+          <m:r>
+            <w:rPr>
+              <w:rFonts w:ascii="Cambria Math" w:hAnsi="Cambria Math"/>
+            </w:rPr>
+            <m:t>p</m:t>
+          </m:r>
+          <m:r>
+            <w:rPr>
+              <w:rFonts w:ascii="Cambria Math" w:hAnsi="Cambria Math"/>
+            </w:rPr>
+            <m:t>=</m:t>
+          </m:r>
+          <m:func>
+            <m:funcPr>
+              <m:ctrlPr>
+                <w:rPr>
+                  <w:rFonts w:ascii="Cambria Math" w:hAnsi="Cambria Math"/>
+                  <w:i/>
+                </w:rPr>
+              </m:ctrlPr>
+            </m:funcPr>
+            <m:fName>
+              <m:r>
+                <m:rPr>
+                  <m:sty m:val="p"/>
+                </m:rPr>
+                <w:rPr>
+                  <w:rFonts w:ascii="Cambria Math" w:hAnsi="Cambria Math"/>
+                </w:rPr>
+                <m:t>min</m:t>
+              </m:r>
+            </m:fName>
+            <m:e>
+              <m:d>
+                <m:dPr>
+                  <m:ctrlPr>
+                    <w:rPr>
+                      <w:rFonts w:ascii="Cambria Math" w:hAnsi="Cambria Math"/>
+                      <w:i/>
+                    </w:rPr>
+                  </m:ctrlPr>
+                </m:dPr>
+                <m:e>
+                  <m:r>
+                    <w:rPr>
+                      <w:rFonts w:ascii="Cambria Math" w:hAnsi="Cambria Math"/>
+                    </w:rPr>
+                    <m:t>D</m:t>
+                  </m:r>
+                </m:e>
+              </m:d>
+            </m:e>
+          </m:func>
+        </m:oMath>
+      </m:oMathPara>
+    </w:p>
+    <w:p>
+      <w:pPr>
+        <w:pStyle w:val="Heading4"/>
+      </w:pPr>
+      <w:r>
+        <w:t>3.1.1.2</w:t>
+      </w:r>
+      <w:r>
+        <w:t>. Forwarding the Packet</w:t>
+      </w:r>
+    </w:p>
+    <w:p>
+      <w:r>
+        <w:t xml:space="preserve">Before forwarding the packet via FWD-GREEDY, the node </w:t>
+      </w:r>
+      <m:oMath>
+        <m:r>
+          <w:rPr>
+            <w:rFonts w:ascii="Cambria Math" w:hAnsi="Cambria Math"/>
+          </w:rPr>
+          <m:t>n</m:t>
+        </m:r>
+      </m:oMath>
+      <w:r>
+        <w:t xml:space="preserve"> </w:t>
+      </w:r>
+      <w:r>
+        <w:t xml:space="preserve">must ascertain if the distance between the peer </w:t>
+      </w:r>
+      <m:oMath>
+        <m:r>
+          <w:rPr>
+            <w:rFonts w:ascii="Cambria Math" w:hAnsi="Cambria Math"/>
+          </w:rPr>
+          <m:t>p</m:t>
+        </m:r>
+      </m:oMath>
+      <w:r>
+        <w:t xml:space="preserve"> and the </w:t>
+      </w:r>
+      <w:r>
+        <w:t xml:space="preserve">final </w:t>
+      </w:r>
+      <w:r>
+        <w:t>destination is less than its own dist</w:t>
+      </w:r>
+      <w:r>
+        <w:t>ance from the final destination</w:t>
+      </w:r>
+      <w:r>
+        <w:t xml:space="preserve"> </w:t>
+      </w:r>
+      <m:oMath>
+        <m:r>
+          <w:rPr>
+            <w:rFonts w:ascii="Cambria Math" w:hAnsi="Cambria Math"/>
+          </w:rPr>
+          <m:t>d=</m:t>
+        </m:r>
+        <m:d>
+          <m:dPr>
+            <m:ctrlPr>
+              <w:rPr>
+                <w:rFonts w:ascii="Cambria Math" w:hAnsi="Cambria Math"/>
+                <w:i/>
+              </w:rPr>
+            </m:ctrlPr>
+          </m:dPr>
+          <m:e>
+            <m:sSub>
+              <m:sSubPr>
+                <m:ctrlPr>
+                  <w:rPr>
+                    <w:rFonts w:ascii="Cambria Math" w:hAnsi="Cambria Math"/>
+                    <w:i/>
+                  </w:rPr>
+                </m:ctrlPr>
+              </m:sSubPr>
+              <m:e>
+                <m:r>
+                  <w:rPr>
+                    <w:rFonts w:ascii="Cambria Math" w:hAnsi="Cambria Math"/>
+                  </w:rPr>
+                  <m:t>ψ</m:t>
+                </m:r>
+              </m:e>
+              <m:sub>
+                <m:r>
+                  <w:rPr>
+                    <w:rFonts w:ascii="Cambria Math" w:hAnsi="Cambria Math"/>
+                  </w:rPr>
+                  <m:t>1</m:t>
+                </m:r>
+              </m:sub>
+            </m:sSub>
+            <m:r>
+              <w:rPr>
+                <w:rFonts w:ascii="Cambria Math" w:hAnsi="Cambria Math"/>
+              </w:rPr>
+              <m:t>,</m:t>
+            </m:r>
+            <m:sSub>
+              <m:sSubPr>
+                <m:ctrlPr>
+                  <w:rPr>
+                    <w:rFonts w:ascii="Cambria Math" w:hAnsi="Cambria Math"/>
+                    <w:i/>
+                  </w:rPr>
+                </m:ctrlPr>
+              </m:sSubPr>
+              <m:e>
+                <m:r>
+                  <w:rPr>
+                    <w:rFonts w:ascii="Cambria Math" w:hAnsi="Cambria Math"/>
+                  </w:rPr>
+                  <m:t>ϕ</m:t>
+                </m:r>
+              </m:e>
+              <m:sub>
+                <m:r>
+                  <w:rPr>
+                    <w:rFonts w:ascii="Cambria Math" w:hAnsi="Cambria Math"/>
+                  </w:rPr>
+                  <m:t>1</m:t>
+                </m:r>
+              </m:sub>
+            </m:sSub>
+          </m:e>
+        </m:d>
+      </m:oMath>
+      <w:r>
+        <w:t>:</w:t>
+      </w:r>
+    </w:p>
+    <w:p>
+      <m:oMathPara>
+        <m:oMath>
+          <m:r>
+            <w:rPr>
+              <w:rFonts w:ascii="Cambria Math" w:hAnsi="Cambria Math"/>
+            </w:rPr>
+            <m:t>DIST</m:t>
+          </m:r>
+          <m:d>
+            <m:dPr>
+              <m:ctrlPr>
+                <w:rPr>
+                  <w:rFonts w:ascii="Cambria Math" w:hAnsi="Cambria Math"/>
+                  <w:i/>
+                </w:rPr>
+              </m:ctrlPr>
+            </m:dPr>
+            <m:e>
+              <m:r>
+                <w:rPr>
+                  <w:rFonts w:ascii="Cambria Math" w:hAnsi="Cambria Math"/>
+                </w:rPr>
+                <m:t>p,d</m:t>
+              </m:r>
+            </m:e>
+          </m:d>
+          <m:r>
+            <w:rPr>
+              <w:rFonts w:ascii="Cambria Math" w:hAnsi="Cambria Math"/>
+            </w:rPr>
+            <m:t>&lt;</m:t>
+          </m:r>
+          <m:r>
+            <w:rPr>
+              <w:rFonts w:ascii="Cambria Math" w:hAnsi="Cambria Math"/>
+            </w:rPr>
+            <m:t>DIST</m:t>
+          </m:r>
+          <m:d>
+            <m:dPr>
+              <m:ctrlPr>
+                <w:rPr>
+                  <w:rFonts w:ascii="Cambria Math" w:hAnsi="Cambria Math"/>
+                  <w:i/>
+                </w:rPr>
+              </m:ctrlPr>
+            </m:dPr>
+            <m:e>
+              <m:r>
+                <w:rPr>
+                  <w:rFonts w:ascii="Cambria Math" w:hAnsi="Cambria Math"/>
+                </w:rPr>
+                <m:t>n,d</m:t>
+              </m:r>
+            </m:e>
+          </m:d>
+        </m:oMath>
+      </m:oMathPara>
+    </w:p>
+    <w:p>
+      <w:r>
+        <w:t xml:space="preserve">If </w:t>
+      </w:r>
+      <w:r>
+        <w:t xml:space="preserve">this distance is indeed less than its own distance, then it should modify HDR-FWD-DST-ID </w:t>
+      </w:r>
+      <w:r>
+        <w:t xml:space="preserve">to correspond to the identifier for node </w:t>
+      </w:r>
+      <m:oMath>
+        <m:r>
+          <w:rPr>
+            <w:rFonts w:ascii="Cambria Math" w:hAnsi="Cambria Math"/>
+          </w:rPr>
+          <m:t>p</m:t>
+        </m:r>
+      </m:oMath>
+      <w:r>
+        <w:t xml:space="preserve"> </w:t>
+      </w:r>
+      <w:r>
+        <w:t>and</w:t>
+      </w:r>
+      <w:r>
+        <w:t xml:space="preserve"> then</w:t>
+      </w:r>
+      <w:r>
+        <w:t xml:space="preserve"> retransmit the packet.</w:t>
+      </w:r>
+    </w:p>
+    <w:p>
+      <w:r>
+        <w:t>If, however, the node is the local minimum, then HDR-FWD-DST-MODE should be set to FWD-PERIMETER and the packet should be passed to the forwarding algorithm.</w:t>
       </w:r>
     </w:p>
     <w:p>
       <w:pPr>
         <w:pStyle w:val="Heading3"/>
       </w:pPr>
-      <w:bookmarkStart w:id="37" w:name="_Toc191951429"/>
+      <w:bookmarkStart w:id="38" w:name="_Toc191951429"/>
       <w:r>
         <w:t xml:space="preserve">3.1.2. </w:t>
       </w:r>
       <w:r>
         <w:t>Perimeter Forwarding</w:t>
       </w:r>
-      <w:bookmarkEnd w:id="37"/>
+      <w:bookmarkEnd w:id="38"/>
     </w:p>
     <w:p>
       <w:r>
@@ -6239,21 +7651,81 @@
       <w:pPr>
         <w:pStyle w:val="Heading2"/>
       </w:pPr>
-      <w:bookmarkStart w:id="38" w:name="_Toc191951430"/>
-      <w:r>
+      <w:bookmarkStart w:id="39" w:name="_Toc191951430"/>
+      <w:r>
+        <w:lastRenderedPageBreak/>
         <w:t xml:space="preserve">3.2. </w:t>
       </w:r>
       <w:r>
-        <w:t>Predictive Velocity in Neighbor Maintenance</w:t>
-      </w:r>
-      <w:bookmarkEnd w:id="38"/>
+        <w:t>Predictive Velocity Neighbor Maintenance</w:t>
+      </w:r>
+      <w:bookmarkEnd w:id="39"/>
     </w:p>
     <w:p>
       <w:r>
         <w:t>This extension of GPSR</w:t>
       </w:r>
       <w:r>
-        <w:t xml:space="preserve"> updates ROUTING-TABLE-1 that contains direct hop neighbors with information contained in ROUTING-TABLE-2 by factoring in velocity and time.</w:t>
+        <w:t xml:space="preserve"> updates ROUTING-TABLE-1 that contains direct hop neighbors with information contained in ROUTING-TABLE-2 by</w:t>
+      </w:r>
+      <w:r>
+        <w:t xml:space="preserve"> factoring in velocity and time:</w:t>
+      </w:r>
+    </w:p>
+    <w:p>
+      <w:pPr>
+        <w:pStyle w:val="ListParagraph"/>
+        <w:numPr>
+          <w:ilvl w:val="0"/>
+          <w:numId w:val="33"/>
+        </w:numPr>
+      </w:pPr>
+      <w:r>
+        <w:t>Compute the new location of each node in ROUTING-TABLE-2 based on location and velocity.</w:t>
+      </w:r>
+    </w:p>
+    <w:p>
+      <w:pPr>
+        <w:pStyle w:val="ListParagraph"/>
+        <w:numPr>
+          <w:ilvl w:val="0"/>
+          <w:numId w:val="33"/>
+        </w:numPr>
+      </w:pPr>
+      <w:r>
+        <w:t xml:space="preserve">Add nodes with a </w:t>
+      </w:r>
+      <w:r>
+        <w:t xml:space="preserve">new location </w:t>
+      </w:r>
+      <w:r>
+        <w:t>less than</w:t>
+      </w:r>
+      <w:r>
+        <w:t xml:space="preserve"> NET-EFFECTIVE-RANGE to ROUTING-TABLE-1.</w:t>
+      </w:r>
+    </w:p>
+    <w:p>
+      <w:r>
+        <w:t xml:space="preserve">This process </w:t>
+      </w:r>
+      <w:r>
+        <w:t>should run</w:t>
+      </w:r>
+      <w:r>
+        <w:t xml:space="preserve"> asynchronously from the routing process, although it must block while updating ROUTING-TABLE-1</w:t>
+      </w:r>
+      <w:r>
+        <w:t xml:space="preserve"> to avoid a race condition with the Greedy Perimeter Stateless Routing algorithm (</w:t>
+      </w:r>
+      <w:r>
+        <w:t>§</w:t>
+      </w:r>
+      <w:r>
+        <w:t>3.1</w:t>
+      </w:r>
+      <w:r>
+        <w:t>).</w:t>
       </w:r>
     </w:p>
     <w:p>
@@ -6281,14 +7753,14 @@
       <w:pPr>
         <w:pStyle w:val="Heading2"/>
       </w:pPr>
-      <w:bookmarkStart w:id="39" w:name="_Toc191951431"/>
+      <w:bookmarkStart w:id="40" w:name="_Toc191951431"/>
       <w:r>
         <w:t xml:space="preserve">3.3. </w:t>
       </w:r>
       <w:r>
         <w:t>Quality of Service</w:t>
       </w:r>
-      <w:bookmarkEnd w:id="39"/>
+      <w:bookmarkEnd w:id="40"/>
     </w:p>
     <w:p>
       <w:pPr>
@@ -6299,15 +7771,7 @@
         </w:numPr>
       </w:pPr>
       <w:r>
-        <w:t xml:space="preserve">Reliable </w:t>
-      </w:r>
-      <w:proofErr w:type="spellStart"/>
-      <w:r>
-        <w:t>QoS</w:t>
-      </w:r>
-      <w:proofErr w:type="spellEnd"/>
-      <w:r>
-        <w:t xml:space="preserve"> grade is simplex (end point cannot reply).</w:t>
+        <w:t>Reliable QoS grade is simplex (end point cannot reply).</w:t>
       </w:r>
     </w:p>
     <w:p>
@@ -6319,32 +7783,15 @@
         </w:numPr>
       </w:pPr>
       <w:r>
-        <w:t xml:space="preserve">Except for in the case of the reliable </w:t>
-      </w:r>
-      <w:proofErr w:type="spellStart"/>
-      <w:r>
-        <w:t>QoS</w:t>
-      </w:r>
-      <w:proofErr w:type="spellEnd"/>
-      <w:r>
-        <w:t xml:space="preserve"> classification (surveillance data), the end point may use location and velocity information to reply to an autonomous node by ascertaining its position. Because an autonomous node has variable position, all responses from an end point should have </w:t>
-      </w:r>
-      <w:proofErr w:type="spellStart"/>
-      <w:r>
-        <w:t>QoS</w:t>
-      </w:r>
-      <w:proofErr w:type="spellEnd"/>
-      <w:r>
-        <w:t xml:space="preserve"> classification of time-sensitive but loss-tolerant.</w:t>
+        <w:t>Except for in the case of the reliable QoS classification (surveillance data), the end point may use location and velocity information to reply to an autonomous node by ascertaining its position. Because an autonomous node has variable position, all responses from an end point should have QoS classification of time-sensitive but loss-tolerant.</w:t>
       </w:r>
     </w:p>
     <w:p>
       <w:pPr>
         <w:pStyle w:val="Heading1"/>
       </w:pPr>
-      <w:bookmarkStart w:id="40" w:name="_Toc191951432"/>
-      <w:r>
-        <w:lastRenderedPageBreak/>
+      <w:bookmarkStart w:id="41" w:name="_Toc191951432"/>
+      <w:r>
         <w:t xml:space="preserve">4. </w:t>
       </w:r>
       <w:r>
@@ -6353,13 +7800,13 @@
       <w:r>
         <w:t xml:space="preserve"> Format</w:t>
       </w:r>
-      <w:bookmarkEnd w:id="40"/>
+      <w:bookmarkEnd w:id="41"/>
     </w:p>
     <w:p>
       <w:pPr>
         <w:pStyle w:val="Heading2"/>
       </w:pPr>
-      <w:bookmarkStart w:id="41" w:name="_Toc191951433"/>
+      <w:bookmarkStart w:id="42" w:name="_Toc191951433"/>
       <w:r>
         <w:t xml:space="preserve">4.1. </w:t>
       </w:r>
@@ -6372,32 +7819,24 @@
       <w:r>
         <w:t xml:space="preserve"> Format</w:t>
       </w:r>
-      <w:bookmarkEnd w:id="41"/>
+      <w:bookmarkEnd w:id="42"/>
     </w:p>
     <w:p>
       <w:pPr>
         <w:pStyle w:val="Heading3"/>
       </w:pPr>
-      <w:bookmarkStart w:id="42" w:name="_Toc191951434"/>
+      <w:bookmarkStart w:id="43" w:name="_Toc191951434"/>
       <w:r>
         <w:t xml:space="preserve">4.1.1. </w:t>
       </w:r>
       <w:r>
         <w:t>Composition</w:t>
       </w:r>
-      <w:bookmarkEnd w:id="42"/>
-    </w:p>
-    <w:p>
-      <w:r>
-        <w:t xml:space="preserve">All </w:t>
-      </w:r>
-      <w:proofErr w:type="spellStart"/>
-      <w:r>
-        <w:t>KimonoNet</w:t>
-      </w:r>
-      <w:proofErr w:type="spellEnd"/>
-      <w:r>
-        <w:t xml:space="preserve"> packets contain </w:t>
+      <w:bookmarkEnd w:id="43"/>
+    </w:p>
+    <w:p>
+      <w:r>
+        <w:t xml:space="preserve">All KimonoNet packets contain </w:t>
       </w:r>
       <w:r>
         <w:t>two components:</w:t>
@@ -6458,6 +7897,7 @@
     </w:p>
     <w:p>
       <w:r>
+        <w:lastRenderedPageBreak/>
         <w:t>The full length of the header (common and type-specific combined) must be 4-byte word aligned.</w:t>
       </w:r>
       <w:r>
@@ -6468,7 +7908,7 @@
       <w:pPr>
         <w:pStyle w:val="Heading3"/>
       </w:pPr>
-      <w:bookmarkStart w:id="43" w:name="_Toc191951435"/>
+      <w:bookmarkStart w:id="44" w:name="_Toc191951435"/>
       <w:r>
         <w:t xml:space="preserve">4.1.2. </w:t>
       </w:r>
@@ -6478,7 +7918,7 @@
       <w:r>
         <w:t xml:space="preserve"> Header Format</w:t>
       </w:r>
-      <w:bookmarkEnd w:id="43"/>
+      <w:bookmarkEnd w:id="44"/>
     </w:p>
     <w:p>
       <w:r>
@@ -6575,14 +8015,14 @@
       <w:pPr>
         <w:pStyle w:val="Heading3"/>
       </w:pPr>
-      <w:bookmarkStart w:id="44" w:name="_Toc191951436"/>
+      <w:bookmarkStart w:id="45" w:name="_Toc191951436"/>
       <w:r>
         <w:t xml:space="preserve">4.1.3. </w:t>
       </w:r>
       <w:r>
         <w:t>Location Data Format</w:t>
       </w:r>
-      <w:bookmarkEnd w:id="44"/>
+      <w:bookmarkEnd w:id="45"/>
     </w:p>
     <w:p>
       <w:r>
@@ -6609,8 +8049,6 @@
           <w:numId w:val="22"/>
         </w:numPr>
       </w:pPr>
-      <w:bookmarkStart w:id="45" w:name="_GoBack"/>
-      <w:bookmarkEnd w:id="45"/>
       <w:r>
         <w:t>LATITUDE (8)</w:t>
       </w:r>
@@ -6624,7 +8062,6 @@
         </w:numPr>
       </w:pPr>
       <w:r>
-        <w:lastRenderedPageBreak/>
         <w:t>ACCURACY (4)</w:t>
       </w:r>
     </w:p>
@@ -6698,6 +8135,7 @@
       </w:pPr>
       <w:bookmarkStart w:id="47" w:name="_Toc191951438"/>
       <w:r>
+        <w:lastRenderedPageBreak/>
         <w:t xml:space="preserve">4.2. </w:t>
       </w:r>
       <w:r>
@@ -6958,7 +8396,6 @@
       </w:pPr>
       <w:bookmarkStart w:id="50" w:name="_Toc191951441"/>
       <w:r>
-        <w:lastRenderedPageBreak/>
         <w:t xml:space="preserve">4.2.3. </w:t>
       </w:r>
       <w:r>
@@ -7036,6 +8473,7 @@
     </w:p>
     <w:p>
       <w:r>
+        <w:lastRenderedPageBreak/>
         <w:t>This extended header adds an overhead of 96 bytes.</w:t>
       </w:r>
       <w:r>
@@ -7255,7 +8693,6 @@
         </w:numPr>
       </w:pPr>
       <w:r>
-        <w:lastRenderedPageBreak/>
         <w:t>NEIGHBOR-LOC (24</w:t>
       </w:r>
       <w:r>
@@ -7291,6 +8728,7 @@
       </w:pPr>
       <w:bookmarkStart w:id="55" w:name="_Toc191951446"/>
       <w:r>
+        <w:lastRenderedPageBreak/>
         <w:t xml:space="preserve">5. </w:t>
       </w:r>
       <w:r>
@@ -7622,7 +9060,6 @@
         </w:numPr>
       </w:pPr>
       <w:r>
-        <w:lastRenderedPageBreak/>
         <w:t>Else i</w:t>
       </w:r>
       <w:r>
@@ -7704,6 +9141,7 @@
         </w:numPr>
       </w:pPr>
       <w:r>
+        <w:lastRenderedPageBreak/>
         <w:t>P</w:t>
       </w:r>
       <w:r>
@@ -7727,13 +9165,8 @@
         <w:t xml:space="preserve"> Meanwhile, it </w:t>
       </w:r>
       <w:r>
-        <w:t xml:space="preserve">extracts and </w:t>
-      </w:r>
-      <w:proofErr w:type="gramStart"/>
-      <w:r>
-        <w:t>asses</w:t>
-      </w:r>
-      <w:proofErr w:type="gramEnd"/>
+        <w:t>extracts and asses</w:t>
+      </w:r>
       <w:r>
         <w:t xml:space="preserve"> any data packet to ULP </w:t>
       </w:r>
@@ -7901,15 +9334,7 @@
         </w:numPr>
       </w:pPr>
       <w:r>
-        <w:t>If HDR-SRC-LOC is newer than ROUTING-</w:t>
-      </w:r>
-      <w:proofErr w:type="gramStart"/>
-      <w:r>
-        <w:t>TABLE[</w:t>
-      </w:r>
-      <w:proofErr w:type="gramEnd"/>
-      <w:r>
-        <w:t xml:space="preserve">HDR-SRC-ID], </w:t>
+        <w:t xml:space="preserve">If HDR-SRC-LOC is newer than ROUTING-TABLE[HDR-SRC-ID], </w:t>
       </w:r>
     </w:p>
     <w:p>
@@ -7921,15 +9346,7 @@
         </w:numPr>
       </w:pPr>
       <w:r>
-        <w:t>Update ROUTING-</w:t>
-      </w:r>
-      <w:proofErr w:type="gramStart"/>
-      <w:r>
-        <w:t>TABLE[</w:t>
-      </w:r>
-      <w:proofErr w:type="gramEnd"/>
-      <w:r>
-        <w:t>HDR-SRC-ID] = HDR-SRC-LOC</w:t>
+        <w:t>Update ROUTING-TABLE[HDR-SRC-ID] = HDR-SRC-LOC</w:t>
       </w:r>
     </w:p>
     <w:p>
@@ -7953,13 +9370,8 @@
         </w:numPr>
       </w:pPr>
       <w:r>
-        <w:t>If NEIGHBOR-LOC is newer than ROUTING-</w:t>
-      </w:r>
-      <w:proofErr w:type="gramStart"/>
-      <w:r>
-        <w:t>TABLE[</w:t>
-      </w:r>
-      <w:proofErr w:type="gramEnd"/>
+        <w:t>If NEIGHBOR-LOC is newer than ROUTING-TABLE[</w:t>
+      </w:r>
       <w:r>
         <w:t>NEIGHBOR</w:t>
       </w:r>
@@ -7976,16 +9388,7 @@
         </w:numPr>
       </w:pPr>
       <w:r>
-        <w:lastRenderedPageBreak/>
-        <w:t>Update ROUTING-</w:t>
-      </w:r>
-      <w:proofErr w:type="gramStart"/>
-      <w:r>
-        <w:t>TABLE[</w:t>
-      </w:r>
-      <w:proofErr w:type="gramEnd"/>
-      <w:r>
-        <w:t>NEIGHBOR-ID] = NEIGHBOR-LOC</w:t>
+        <w:t>Update ROUTING-TABLE[NEIGHBOR-ID] = NEIGHBOR-LOC</w:t>
       </w:r>
     </w:p>
     <w:p>
@@ -8029,6 +9432,7 @@
       </w:pPr>
       <w:bookmarkStart w:id="59" w:name="_Toc191951450"/>
       <w:r>
+        <w:lastRenderedPageBreak/>
         <w:t xml:space="preserve">5.1.3. </w:t>
       </w:r>
       <w:r>
@@ -8102,15 +9506,7 @@
         </w:numPr>
       </w:pPr>
       <w:r>
-        <w:t>If HDR-SRC-LOC is newer than ROUTING-</w:t>
-      </w:r>
-      <w:proofErr w:type="gramStart"/>
-      <w:r>
-        <w:t>TABLE[</w:t>
-      </w:r>
-      <w:proofErr w:type="gramEnd"/>
-      <w:r>
-        <w:t xml:space="preserve">HDR-SRC-ID], </w:t>
+        <w:t xml:space="preserve">If HDR-SRC-LOC is newer than ROUTING-TABLE[HDR-SRC-ID], </w:t>
       </w:r>
     </w:p>
     <w:p>
@@ -8122,15 +9518,7 @@
         </w:numPr>
       </w:pPr>
       <w:r>
-        <w:t>Update ROUTING-</w:t>
-      </w:r>
-      <w:proofErr w:type="gramStart"/>
-      <w:r>
-        <w:t>TABLE[</w:t>
-      </w:r>
-      <w:proofErr w:type="gramEnd"/>
-      <w:r>
-        <w:t>HDR-SRC-ID] = HDR-SRC-LOC</w:t>
+        <w:t>Update ROUTING-TABLE[HDR-SRC-ID] = HDR-SRC-LOC</w:t>
       </w:r>
     </w:p>
     <w:p>
@@ -8154,15 +9542,7 @@
         </w:numPr>
       </w:pPr>
       <w:r>
-        <w:t>If NEIGHBOR-LOC is newer than ROUTING-</w:t>
-      </w:r>
-      <w:proofErr w:type="gramStart"/>
-      <w:r>
-        <w:t>TABLE[</w:t>
-      </w:r>
-      <w:proofErr w:type="gramEnd"/>
-      <w:r>
-        <w:t>NEIGHBOR-ID]</w:t>
+        <w:t>If NEIGHBOR-LOC is newer than ROUTING-TABLE[NEIGHBOR-ID]</w:t>
       </w:r>
     </w:p>
     <w:p>
@@ -8174,15 +9554,7 @@
         </w:numPr>
       </w:pPr>
       <w:r>
-        <w:t>Update ROUTING-</w:t>
-      </w:r>
-      <w:proofErr w:type="gramStart"/>
-      <w:r>
-        <w:t>TABLE[</w:t>
-      </w:r>
-      <w:proofErr w:type="gramEnd"/>
-      <w:r>
-        <w:t>NEIGHBOR-ID] = NEIGHBOR-LOC</w:t>
+        <w:t>Update ROUTING-TABLE[NEIGHBOR-ID] = NEIGHBOR-LOC</w:t>
       </w:r>
     </w:p>
     <w:p>
@@ -8295,7 +9667,6 @@
     </w:p>
     <w:p>
       <w:r>
-        <w:lastRenderedPageBreak/>
         <w:t xml:space="preserve">When a datagram is popped from </w:t>
       </w:r>
       <w:r>
@@ -8352,6 +9723,7 @@
         </w:numPr>
       </w:pPr>
       <w:r>
+        <w:lastRenderedPageBreak/>
         <w:t>ROUTING-TABLE-1: The table of known neighbors</w:t>
       </w:r>
     </w:p>
@@ -8487,7 +9859,6 @@
       </w:pPr>
       <w:bookmarkStart w:id="66" w:name="_Toc191951457"/>
       <w:r>
-        <w:lastRenderedPageBreak/>
         <w:t xml:space="preserve">5.4. </w:t>
       </w:r>
       <w:r>
@@ -8540,6 +9911,7 @@
       </w:pPr>
       <w:bookmarkStart w:id="68" w:name="_Toc191951459"/>
       <w:r>
+        <w:lastRenderedPageBreak/>
         <w:t xml:space="preserve">5.4.2. </w:t>
       </w:r>
       <w:r>
@@ -8584,15 +9956,30 @@
       <w:bookmarkEnd w:id="69"/>
     </w:p>
     <w:p>
-      <w:pPr>
+      <w:r>
+        <w:t xml:space="preserve">Default value is TMR-BEACON * 4 </w:t>
+      </w:r>
+    </w:p>
+    <w:p>
+      <w:pPr>
+        <w:pStyle w:val="Heading3"/>
+      </w:pPr>
+      <w:r>
+        <w:t xml:space="preserve">5.4.4. NET-EFFECTIVE-RANGE </w:t>
+      </w:r>
+      <w:r>
         <w:rPr>
-          <w:b/>
+          <w:highlight w:val="yellow"/>
         </w:rPr>
-      </w:pPr>
-      <w:r>
-        <w:t xml:space="preserve">Default value is TMR-BEACON * 4 </w:t>
-      </w:r>
-    </w:p>
+        <w:t>TO BE DEFINED</w:t>
+      </w:r>
+    </w:p>
+    <w:p>
+      <w:r>
+        <w:t>The maximum range that the node can transmit.</w:t>
+      </w:r>
+    </w:p>
+    <w:p/>
     <w:p>
       <w:pPr>
         <w:pStyle w:val="Heading1"/>
@@ -8784,13 +10171,29 @@
         <w:rPr>
           <w:highlight w:val="yellow"/>
         </w:rPr>
-        <w:t>RNG C</w:t>
+        <w:t>RNG Citation</w:t>
+      </w:r>
+    </w:p>
+  </w:endnote>
+  <w:endnote w:id="6">
+    <w:p>
+      <w:pPr>
+        <w:pStyle w:val="EndnoteText"/>
+      </w:pPr>
+      <w:r>
+        <w:rPr>
+          <w:rStyle w:val="EndnoteReference"/>
+        </w:rPr>
+        <w:endnoteRef/>
+      </w:r>
+      <w:r>
+        <w:t xml:space="preserve"> </w:t>
       </w:r>
       <w:r>
         <w:rPr>
           <w:highlight w:val="yellow"/>
         </w:rPr>
-        <w:t>itation</w:t>
+        <w:t>Haversine Formula</w:t>
       </w:r>
     </w:p>
   </w:endnote>
@@ -8829,13 +10232,8 @@
       <w:pStyle w:val="Header"/>
       <w:jc w:val="right"/>
     </w:pPr>
-    <w:proofErr w:type="spellStart"/>
     <w:r>
-      <w:t>KimonoNet</w:t>
-    </w:r>
-    <w:proofErr w:type="spellEnd"/>
-    <w:r>
-      <w:t xml:space="preserve"> Protocol, p. </w:t>
+      <w:t xml:space="preserve">KimonoNet Protocol, p. </w:t>
     </w:r>
     <w:sdt>
       <w:sdtPr>
@@ -8864,7 +10262,7 @@
           <w:rPr>
             <w:noProof/>
           </w:rPr>
-          <w:t>15</w:t>
+          <w:t>2</w:t>
         </w:r>
         <w:r>
           <w:rPr>
@@ -10648,6 +12046,119 @@
     </w:lvl>
   </w:abstractNum>
   <w:abstractNum w:abstractNumId="16">
+    <w:nsid w:val="2F935AAE"/>
+    <w:multiLevelType w:val="hybridMultilevel"/>
+    <w:tmpl w:val="32569284"/>
+    <w:lvl w:ilvl="0" w:tplc="04090001">
+      <w:start w:val="1"/>
+      <w:numFmt w:val="bullet"/>
+      <w:lvlText w:val=""/>
+      <w:lvlJc w:val="left"/>
+      <w:pPr>
+        <w:ind w:left="720" w:hanging="360"/>
+      </w:pPr>
+      <w:rPr>
+        <w:rFonts w:ascii="Symbol" w:hAnsi="Symbol" w:hint="default"/>
+      </w:rPr>
+    </w:lvl>
+    <w:lvl w:ilvl="1" w:tplc="04090003" w:tentative="1">
+      <w:start w:val="1"/>
+      <w:numFmt w:val="bullet"/>
+      <w:lvlText w:val="o"/>
+      <w:lvlJc w:val="left"/>
+      <w:pPr>
+        <w:ind w:left="1440" w:hanging="360"/>
+      </w:pPr>
+      <w:rPr>
+        <w:rFonts w:ascii="Courier New" w:hAnsi="Courier New" w:hint="default"/>
+      </w:rPr>
+    </w:lvl>
+    <w:lvl w:ilvl="2" w:tplc="04090005" w:tentative="1">
+      <w:start w:val="1"/>
+      <w:numFmt w:val="bullet"/>
+      <w:lvlText w:val=""/>
+      <w:lvlJc w:val="left"/>
+      <w:pPr>
+        <w:ind w:left="2160" w:hanging="360"/>
+      </w:pPr>
+      <w:rPr>
+        <w:rFonts w:ascii="Wingdings" w:hAnsi="Wingdings" w:hint="default"/>
+      </w:rPr>
+    </w:lvl>
+    <w:lvl w:ilvl="3" w:tplc="04090001" w:tentative="1">
+      <w:start w:val="1"/>
+      <w:numFmt w:val="bullet"/>
+      <w:lvlText w:val=""/>
+      <w:lvlJc w:val="left"/>
+      <w:pPr>
+        <w:ind w:left="2880" w:hanging="360"/>
+      </w:pPr>
+      <w:rPr>
+        <w:rFonts w:ascii="Symbol" w:hAnsi="Symbol" w:hint="default"/>
+      </w:rPr>
+    </w:lvl>
+    <w:lvl w:ilvl="4" w:tplc="04090003" w:tentative="1">
+      <w:start w:val="1"/>
+      <w:numFmt w:val="bullet"/>
+      <w:lvlText w:val="o"/>
+      <w:lvlJc w:val="left"/>
+      <w:pPr>
+        <w:ind w:left="3600" w:hanging="360"/>
+      </w:pPr>
+      <w:rPr>
+        <w:rFonts w:ascii="Courier New" w:hAnsi="Courier New" w:hint="default"/>
+      </w:rPr>
+    </w:lvl>
+    <w:lvl w:ilvl="5" w:tplc="04090005" w:tentative="1">
+      <w:start w:val="1"/>
+      <w:numFmt w:val="bullet"/>
+      <w:lvlText w:val=""/>
+      <w:lvlJc w:val="left"/>
+      <w:pPr>
+        <w:ind w:left="4320" w:hanging="360"/>
+      </w:pPr>
+      <w:rPr>
+        <w:rFonts w:ascii="Wingdings" w:hAnsi="Wingdings" w:hint="default"/>
+      </w:rPr>
+    </w:lvl>
+    <w:lvl w:ilvl="6" w:tplc="04090001" w:tentative="1">
+      <w:start w:val="1"/>
+      <w:numFmt w:val="bullet"/>
+      <w:lvlText w:val=""/>
+      <w:lvlJc w:val="left"/>
+      <w:pPr>
+        <w:ind w:left="5040" w:hanging="360"/>
+      </w:pPr>
+      <w:rPr>
+        <w:rFonts w:ascii="Symbol" w:hAnsi="Symbol" w:hint="default"/>
+      </w:rPr>
+    </w:lvl>
+    <w:lvl w:ilvl="7" w:tplc="04090003" w:tentative="1">
+      <w:start w:val="1"/>
+      <w:numFmt w:val="bullet"/>
+      <w:lvlText w:val="o"/>
+      <w:lvlJc w:val="left"/>
+      <w:pPr>
+        <w:ind w:left="5760" w:hanging="360"/>
+      </w:pPr>
+      <w:rPr>
+        <w:rFonts w:ascii="Courier New" w:hAnsi="Courier New" w:hint="default"/>
+      </w:rPr>
+    </w:lvl>
+    <w:lvl w:ilvl="8" w:tplc="04090005" w:tentative="1">
+      <w:start w:val="1"/>
+      <w:numFmt w:val="bullet"/>
+      <w:lvlText w:val=""/>
+      <w:lvlJc w:val="left"/>
+      <w:pPr>
+        <w:ind w:left="6480" w:hanging="360"/>
+      </w:pPr>
+      <w:rPr>
+        <w:rFonts w:ascii="Wingdings" w:hAnsi="Wingdings" w:hint="default"/>
+      </w:rPr>
+    </w:lvl>
+  </w:abstractNum>
+  <w:abstractNum w:abstractNumId="17">
     <w:nsid w:val="3EA75F2A"/>
     <w:multiLevelType w:val="hybridMultilevel"/>
     <w:tmpl w:val="267488B6"/>
@@ -10760,7 +12271,7 @@
       </w:rPr>
     </w:lvl>
   </w:abstractNum>
-  <w:abstractNum w:abstractNumId="17">
+  <w:abstractNum w:abstractNumId="18">
     <w:nsid w:val="40414D83"/>
     <w:multiLevelType w:val="hybridMultilevel"/>
     <w:tmpl w:val="B6F6B18E"/>
@@ -10846,7 +12357,120 @@
       </w:pPr>
     </w:lvl>
   </w:abstractNum>
-  <w:abstractNum w:abstractNumId="18">
+  <w:abstractNum w:abstractNumId="19">
+    <w:nsid w:val="424F2496"/>
+    <w:multiLevelType w:val="hybridMultilevel"/>
+    <w:tmpl w:val="8FF4EA96"/>
+    <w:lvl w:ilvl="0" w:tplc="04090001">
+      <w:start w:val="1"/>
+      <w:numFmt w:val="bullet"/>
+      <w:lvlText w:val=""/>
+      <w:lvlJc w:val="left"/>
+      <w:pPr>
+        <w:ind w:left="720" w:hanging="360"/>
+      </w:pPr>
+      <w:rPr>
+        <w:rFonts w:ascii="Symbol" w:hAnsi="Symbol" w:hint="default"/>
+      </w:rPr>
+    </w:lvl>
+    <w:lvl w:ilvl="1" w:tplc="04090003" w:tentative="1">
+      <w:start w:val="1"/>
+      <w:numFmt w:val="bullet"/>
+      <w:lvlText w:val="o"/>
+      <w:lvlJc w:val="left"/>
+      <w:pPr>
+        <w:ind w:left="1440" w:hanging="360"/>
+      </w:pPr>
+      <w:rPr>
+        <w:rFonts w:ascii="Courier New" w:hAnsi="Courier New" w:hint="default"/>
+      </w:rPr>
+    </w:lvl>
+    <w:lvl w:ilvl="2" w:tplc="04090005" w:tentative="1">
+      <w:start w:val="1"/>
+      <w:numFmt w:val="bullet"/>
+      <w:lvlText w:val=""/>
+      <w:lvlJc w:val="left"/>
+      <w:pPr>
+        <w:ind w:left="2160" w:hanging="360"/>
+      </w:pPr>
+      <w:rPr>
+        <w:rFonts w:ascii="Wingdings" w:hAnsi="Wingdings" w:hint="default"/>
+      </w:rPr>
+    </w:lvl>
+    <w:lvl w:ilvl="3" w:tplc="04090001" w:tentative="1">
+      <w:start w:val="1"/>
+      <w:numFmt w:val="bullet"/>
+      <w:lvlText w:val=""/>
+      <w:lvlJc w:val="left"/>
+      <w:pPr>
+        <w:ind w:left="2880" w:hanging="360"/>
+      </w:pPr>
+      <w:rPr>
+        <w:rFonts w:ascii="Symbol" w:hAnsi="Symbol" w:hint="default"/>
+      </w:rPr>
+    </w:lvl>
+    <w:lvl w:ilvl="4" w:tplc="04090003" w:tentative="1">
+      <w:start w:val="1"/>
+      <w:numFmt w:val="bullet"/>
+      <w:lvlText w:val="o"/>
+      <w:lvlJc w:val="left"/>
+      <w:pPr>
+        <w:ind w:left="3600" w:hanging="360"/>
+      </w:pPr>
+      <w:rPr>
+        <w:rFonts w:ascii="Courier New" w:hAnsi="Courier New" w:hint="default"/>
+      </w:rPr>
+    </w:lvl>
+    <w:lvl w:ilvl="5" w:tplc="04090005" w:tentative="1">
+      <w:start w:val="1"/>
+      <w:numFmt w:val="bullet"/>
+      <w:lvlText w:val=""/>
+      <w:lvlJc w:val="left"/>
+      <w:pPr>
+        <w:ind w:left="4320" w:hanging="360"/>
+      </w:pPr>
+      <w:rPr>
+        <w:rFonts w:ascii="Wingdings" w:hAnsi="Wingdings" w:hint="default"/>
+      </w:rPr>
+    </w:lvl>
+    <w:lvl w:ilvl="6" w:tplc="04090001" w:tentative="1">
+      <w:start w:val="1"/>
+      <w:numFmt w:val="bullet"/>
+      <w:lvlText w:val=""/>
+      <w:lvlJc w:val="left"/>
+      <w:pPr>
+        <w:ind w:left="5040" w:hanging="360"/>
+      </w:pPr>
+      <w:rPr>
+        <w:rFonts w:ascii="Symbol" w:hAnsi="Symbol" w:hint="default"/>
+      </w:rPr>
+    </w:lvl>
+    <w:lvl w:ilvl="7" w:tplc="04090003" w:tentative="1">
+      <w:start w:val="1"/>
+      <w:numFmt w:val="bullet"/>
+      <w:lvlText w:val="o"/>
+      <w:lvlJc w:val="left"/>
+      <w:pPr>
+        <w:ind w:left="5760" w:hanging="360"/>
+      </w:pPr>
+      <w:rPr>
+        <w:rFonts w:ascii="Courier New" w:hAnsi="Courier New" w:hint="default"/>
+      </w:rPr>
+    </w:lvl>
+    <w:lvl w:ilvl="8" w:tplc="04090005" w:tentative="1">
+      <w:start w:val="1"/>
+      <w:numFmt w:val="bullet"/>
+      <w:lvlText w:val=""/>
+      <w:lvlJc w:val="left"/>
+      <w:pPr>
+        <w:ind w:left="6480" w:hanging="360"/>
+      </w:pPr>
+      <w:rPr>
+        <w:rFonts w:ascii="Wingdings" w:hAnsi="Wingdings" w:hint="default"/>
+      </w:rPr>
+    </w:lvl>
+  </w:abstractNum>
+  <w:abstractNum w:abstractNumId="20">
     <w:nsid w:val="48EB1509"/>
     <w:multiLevelType w:val="hybridMultilevel"/>
     <w:tmpl w:val="569E54B4"/>
@@ -10959,7 +12583,7 @@
       </w:rPr>
     </w:lvl>
   </w:abstractNum>
-  <w:abstractNum w:abstractNumId="19">
+  <w:abstractNum w:abstractNumId="21">
     <w:nsid w:val="4CD0019B"/>
     <w:multiLevelType w:val="hybridMultilevel"/>
     <w:tmpl w:val="660C5FF2"/>
@@ -11072,7 +12696,7 @@
       </w:rPr>
     </w:lvl>
   </w:abstractNum>
-  <w:abstractNum w:abstractNumId="20">
+  <w:abstractNum w:abstractNumId="22">
     <w:nsid w:val="527B7D25"/>
     <w:multiLevelType w:val="hybridMultilevel"/>
     <w:tmpl w:val="D368D786"/>
@@ -11185,7 +12809,7 @@
       </w:rPr>
     </w:lvl>
   </w:abstractNum>
-  <w:abstractNum w:abstractNumId="21">
+  <w:abstractNum w:abstractNumId="23">
     <w:nsid w:val="546206AB"/>
     <w:multiLevelType w:val="hybridMultilevel"/>
     <w:tmpl w:val="1BD076E6"/>
@@ -11274,7 +12898,7 @@
       </w:pPr>
     </w:lvl>
   </w:abstractNum>
-  <w:abstractNum w:abstractNumId="22">
+  <w:abstractNum w:abstractNumId="24">
     <w:nsid w:val="56DE513F"/>
     <w:multiLevelType w:val="hybridMultilevel"/>
     <w:tmpl w:val="366C1D2A"/>
@@ -11387,7 +13011,7 @@
       </w:rPr>
     </w:lvl>
   </w:abstractNum>
-  <w:abstractNum w:abstractNumId="23">
+  <w:abstractNum w:abstractNumId="25">
     <w:nsid w:val="5C2F4434"/>
     <w:multiLevelType w:val="hybridMultilevel"/>
     <w:tmpl w:val="98F0A4EE"/>
@@ -11473,7 +13097,7 @@
       </w:pPr>
     </w:lvl>
   </w:abstractNum>
-  <w:abstractNum w:abstractNumId="24">
+  <w:abstractNum w:abstractNumId="26">
     <w:nsid w:val="5F6A2292"/>
     <w:multiLevelType w:val="hybridMultilevel"/>
     <w:tmpl w:val="D57A4E16"/>
@@ -11586,7 +13210,7 @@
       </w:rPr>
     </w:lvl>
   </w:abstractNum>
-  <w:abstractNum w:abstractNumId="25">
+  <w:abstractNum w:abstractNumId="27">
     <w:nsid w:val="6D203A26"/>
     <w:multiLevelType w:val="hybridMultilevel"/>
     <w:tmpl w:val="F5543254"/>
@@ -11672,7 +13296,7 @@
       </w:pPr>
     </w:lvl>
   </w:abstractNum>
-  <w:abstractNum w:abstractNumId="26">
+  <w:abstractNum w:abstractNumId="28">
     <w:nsid w:val="71372C9B"/>
     <w:multiLevelType w:val="hybridMultilevel"/>
     <w:tmpl w:val="EDE62F56"/>
@@ -11785,7 +13409,7 @@
       </w:rPr>
     </w:lvl>
   </w:abstractNum>
-  <w:abstractNum w:abstractNumId="27">
+  <w:abstractNum w:abstractNumId="29">
     <w:nsid w:val="77386B26"/>
     <w:multiLevelType w:val="hybridMultilevel"/>
     <w:tmpl w:val="C46E5AA8"/>
@@ -11898,7 +13522,7 @@
       </w:rPr>
     </w:lvl>
   </w:abstractNum>
-  <w:abstractNum w:abstractNumId="28">
+  <w:abstractNum w:abstractNumId="30">
     <w:nsid w:val="7841150C"/>
     <w:multiLevelType w:val="hybridMultilevel"/>
     <w:tmpl w:val="7A60549E"/>
@@ -12011,7 +13635,7 @@
       </w:rPr>
     </w:lvl>
   </w:abstractNum>
-  <w:abstractNum w:abstractNumId="29">
+  <w:abstractNum w:abstractNumId="31">
     <w:nsid w:val="7A3354D8"/>
     <w:multiLevelType w:val="hybridMultilevel"/>
     <w:tmpl w:val="A1B645A8"/>
@@ -12100,7 +13724,7 @@
       </w:pPr>
     </w:lvl>
   </w:abstractNum>
-  <w:abstractNum w:abstractNumId="30">
+  <w:abstractNum w:abstractNumId="32">
     <w:nsid w:val="7AF43085"/>
     <w:multiLevelType w:val="hybridMultilevel"/>
     <w:tmpl w:val="583C565C"/>
@@ -12214,7 +13838,7 @@
     </w:lvl>
   </w:abstractNum>
   <w:num w:numId="1">
-    <w:abstractNumId w:val="24"/>
+    <w:abstractNumId w:val="26"/>
   </w:num>
   <w:num w:numId="2">
     <w:abstractNumId w:val="1"/>
@@ -12226,16 +13850,16 @@
     <w:abstractNumId w:val="4"/>
   </w:num>
   <w:num w:numId="5">
-    <w:abstractNumId w:val="29"/>
+    <w:abstractNumId w:val="31"/>
   </w:num>
   <w:num w:numId="6">
-    <w:abstractNumId w:val="28"/>
+    <w:abstractNumId w:val="30"/>
   </w:num>
   <w:num w:numId="7">
     <w:abstractNumId w:val="6"/>
   </w:num>
   <w:num w:numId="8">
-    <w:abstractNumId w:val="21"/>
+    <w:abstractNumId w:val="23"/>
   </w:num>
   <w:num w:numId="9">
     <w:abstractNumId w:val="3"/>
@@ -12244,7 +13868,7 @@
     <w:abstractNumId w:val="5"/>
   </w:num>
   <w:num w:numId="11">
-    <w:abstractNumId w:val="27"/>
+    <w:abstractNumId w:val="29"/>
   </w:num>
   <w:num w:numId="12">
     <w:abstractNumId w:val="14"/>
@@ -12253,40 +13877,40 @@
     <w:abstractNumId w:val="11"/>
   </w:num>
   <w:num w:numId="14">
-    <w:abstractNumId w:val="16"/>
+    <w:abstractNumId w:val="17"/>
   </w:num>
   <w:num w:numId="15">
-    <w:abstractNumId w:val="22"/>
+    <w:abstractNumId w:val="24"/>
   </w:num>
   <w:num w:numId="16">
     <w:abstractNumId w:val="8"/>
   </w:num>
   <w:num w:numId="17">
-    <w:abstractNumId w:val="26"/>
+    <w:abstractNumId w:val="28"/>
   </w:num>
   <w:num w:numId="18">
     <w:abstractNumId w:val="0"/>
   </w:num>
   <w:num w:numId="19">
-    <w:abstractNumId w:val="23"/>
+    <w:abstractNumId w:val="25"/>
   </w:num>
   <w:num w:numId="20">
     <w:abstractNumId w:val="15"/>
   </w:num>
   <w:num w:numId="21">
-    <w:abstractNumId w:val="20"/>
+    <w:abstractNumId w:val="22"/>
   </w:num>
   <w:num w:numId="22">
-    <w:abstractNumId w:val="18"/>
+    <w:abstractNumId w:val="20"/>
   </w:num>
   <w:num w:numId="23">
     <w:abstractNumId w:val="10"/>
   </w:num>
   <w:num w:numId="24">
-    <w:abstractNumId w:val="25"/>
+    <w:abstractNumId w:val="27"/>
   </w:num>
   <w:num w:numId="25">
-    <w:abstractNumId w:val="19"/>
+    <w:abstractNumId w:val="21"/>
   </w:num>
   <w:num w:numId="26">
     <w:abstractNumId w:val="2"/>
@@ -12295,16 +13919,22 @@
     <w:abstractNumId w:val="13"/>
   </w:num>
   <w:num w:numId="28">
-    <w:abstractNumId w:val="30"/>
+    <w:abstractNumId w:val="32"/>
   </w:num>
   <w:num w:numId="29">
     <w:abstractNumId w:val="9"/>
   </w:num>
   <w:num w:numId="30">
-    <w:abstractNumId w:val="17"/>
+    <w:abstractNumId w:val="18"/>
   </w:num>
   <w:num w:numId="31">
     <w:abstractNumId w:val="7"/>
+  </w:num>
+  <w:num w:numId="32">
+    <w:abstractNumId w:val="16"/>
+  </w:num>
+  <w:num w:numId="33">
+    <w:abstractNumId w:val="19"/>
   </w:num>
 </w:numbering>
 </file>
@@ -13737,6 +15367,527 @@
 </w:styles>
 </file>
 
+<file path=word/glossary/document.xml><?xml version="1.0" encoding="utf-8"?>
+<w:glossaryDocument xmlns:wpc="http://schemas.microsoft.com/office/word/2010/wordprocessingCanvas" xmlns:mo="http://schemas.microsoft.com/office/mac/office/2008/main" xmlns:mc="http://schemas.openxmlformats.org/markup-compatibility/2006" xmlns:mv="urn:schemas-microsoft-com:mac:vml" xmlns:o="urn:schemas-microsoft-com:office:office" xmlns:r="http://schemas.openxmlformats.org/officeDocument/2006/relationships" xmlns:m="http://schemas.openxmlformats.org/officeDocument/2006/math" xmlns:v="urn:schemas-microsoft-com:vml" xmlns:wp14="http://schemas.microsoft.com/office/word/2010/wordprocessingDrawing" xmlns:wp="http://schemas.openxmlformats.org/drawingml/2006/wordprocessingDrawing" xmlns:w10="urn:schemas-microsoft-com:office:word" xmlns:w="http://schemas.openxmlformats.org/wordprocessingml/2006/main" xmlns:w14="http://schemas.microsoft.com/office/word/2010/wordml" xmlns:wpg="http://schemas.microsoft.com/office/word/2010/wordprocessingGroup" xmlns:wpi="http://schemas.microsoft.com/office/word/2010/wordprocessingInk" xmlns:wne="http://schemas.microsoft.com/office/word/2006/wordml" xmlns:wps="http://schemas.microsoft.com/office/word/2010/wordprocessingShape" mc:Ignorable="w14 wp14"/>
+</file>
+
+<file path=word/glossary/fontTable.xml><?xml version="1.0" encoding="utf-8"?>
+<w:fonts xmlns:mc="http://schemas.openxmlformats.org/markup-compatibility/2006" xmlns:r="http://schemas.openxmlformats.org/officeDocument/2006/relationships" xmlns:w="http://schemas.openxmlformats.org/wordprocessingml/2006/main" xmlns:w14="http://schemas.microsoft.com/office/word/2010/wordml" mc:Ignorable="w14">
+  <w:font w:name="Symbol">
+    <w:panose1 w:val="00000000000000000000"/>
+    <w:charset w:val="02"/>
+    <w:family w:val="auto"/>
+    <w:pitch w:val="variable"/>
+    <w:sig w:usb0="00000000" w:usb1="10000000" w:usb2="00000000" w:usb3="00000000" w:csb0="80000000" w:csb1="00000000"/>
+  </w:font>
+  <w:font w:name="Times New Roman">
+    <w:panose1 w:val="02020603050405020304"/>
+    <w:charset w:val="00"/>
+    <w:family w:val="auto"/>
+    <w:pitch w:val="variable"/>
+    <w:sig w:usb0="E0002AFF" w:usb1="C0007841" w:usb2="00000009" w:usb3="00000000" w:csb0="000001FF" w:csb1="00000000"/>
+  </w:font>
+  <w:font w:name="Courier New">
+    <w:panose1 w:val="02070309020205020404"/>
+    <w:charset w:val="00"/>
+    <w:family w:val="auto"/>
+    <w:pitch w:val="variable"/>
+    <w:sig w:usb0="E0002AFF" w:usb1="C0007843" w:usb2="00000009" w:usb3="00000000" w:csb0="000001FF" w:csb1="00000000"/>
+  </w:font>
+  <w:font w:name="Wingdings">
+    <w:panose1 w:val="05000000000000000000"/>
+    <w:charset w:val="02"/>
+    <w:family w:val="auto"/>
+    <w:pitch w:val="variable"/>
+    <w:sig w:usb0="00000000" w:usb1="10000000" w:usb2="00000000" w:usb3="00000000" w:csb0="80000000" w:csb1="00000000"/>
+  </w:font>
+  <w:font w:name="ＭＳ 明朝">
+    <w:charset w:val="4E"/>
+    <w:family w:val="auto"/>
+    <w:pitch w:val="variable"/>
+    <w:sig w:usb0="E00002FF" w:usb1="6AC7FDFB" w:usb2="00000012" w:usb3="00000000" w:csb0="0002009F" w:csb1="00000000"/>
+  </w:font>
+  <w:font w:name="Cambria">
+    <w:panose1 w:val="02040503050406030204"/>
+    <w:charset w:val="00"/>
+    <w:family w:val="auto"/>
+    <w:pitch w:val="variable"/>
+    <w:sig w:usb0="E00002FF" w:usb1="400004FF" w:usb2="00000000" w:usb3="00000000" w:csb0="0000019F" w:csb1="00000000"/>
+  </w:font>
+  <w:font w:name="ＭＳ ゴシック">
+    <w:charset w:val="4E"/>
+    <w:family w:val="auto"/>
+    <w:pitch w:val="variable"/>
+    <w:sig w:usb0="E00002FF" w:usb1="6AC7FDFB" w:usb2="00000012" w:usb3="00000000" w:csb0="0002009F" w:csb1="00000000"/>
+  </w:font>
+  <w:font w:name="Calibri">
+    <w:panose1 w:val="020F0502020204030204"/>
+    <w:charset w:val="00"/>
+    <w:family w:val="auto"/>
+    <w:pitch w:val="variable"/>
+    <w:sig w:usb0="E10002FF" w:usb1="4000ACFF" w:usb2="00000009" w:usb3="00000000" w:csb0="0000019F" w:csb1="00000000"/>
+  </w:font>
+  <w:font w:name="Lucida Grande">
+    <w:panose1 w:val="020B0600040502020204"/>
+    <w:charset w:val="00"/>
+    <w:family w:val="auto"/>
+    <w:pitch w:val="variable"/>
+    <w:sig w:usb0="E1000AEF" w:usb1="5000A1FF" w:usb2="00000000" w:usb3="00000000" w:csb0="000001BF" w:csb1="00000000"/>
+  </w:font>
+  <w:font w:name="Cambria Math">
+    <w:panose1 w:val="02040503050406030204"/>
+    <w:charset w:val="00"/>
+    <w:family w:val="auto"/>
+    <w:pitch w:val="variable"/>
+    <w:sig w:usb0="E00002FF" w:usb1="420024FF" w:usb2="00000000" w:usb3="00000000" w:csb0="0000019F" w:csb1="00000000"/>
+  </w:font>
+  <w:font w:name="Arial">
+    <w:panose1 w:val="020B0604020202020204"/>
+    <w:charset w:val="00"/>
+    <w:family w:val="auto"/>
+    <w:pitch w:val="variable"/>
+    <w:sig w:usb0="E0002AFF" w:usb1="C0007843" w:usb2="00000009" w:usb3="00000000" w:csb0="000001FF" w:csb1="00000000"/>
+  </w:font>
+</w:fonts>
+</file>
+
+<file path=word/glossary/settings.xml><?xml version="1.0" encoding="utf-8"?>
+<w:settings xmlns:mc="http://schemas.openxmlformats.org/markup-compatibility/2006" xmlns:o="urn:schemas-microsoft-com:office:office" xmlns:r="http://schemas.openxmlformats.org/officeDocument/2006/relationships" xmlns:m="http://schemas.openxmlformats.org/officeDocument/2006/math" xmlns:v="urn:schemas-microsoft-com:vml" xmlns:w10="urn:schemas-microsoft-com:office:word" xmlns:w="http://schemas.openxmlformats.org/wordprocessingml/2006/main" xmlns:w14="http://schemas.microsoft.com/office/word/2010/wordml" xmlns:sl="http://schemas.openxmlformats.org/schemaLibrary/2006/main" mc:Ignorable="w14">
+  <w:view w:val="normal"/>
+  <w:defaultTabStop w:val="720"/>
+  <w:characterSpacingControl w:val="doNotCompress"/>
+  <w:compat>
+    <w:useFELayout/>
+    <w:compatSetting w:name="compatibilityMode" w:uri="http://schemas.microsoft.com/office/word" w:val="14"/>
+    <w:compatSetting w:name="overrideTableStyleFontSizeAndJustification" w:uri="http://schemas.microsoft.com/office/word" w:val="1"/>
+    <w:compatSetting w:name="enableOpenTypeFeatures" w:uri="http://schemas.microsoft.com/office/word" w:val="1"/>
+    <w:compatSetting w:name="doNotFlipMirrorIndents" w:uri="http://schemas.microsoft.com/office/word" w:val="1"/>
+  </w:compat>
+  <w:rsids>
+    <w:rsidRoot w:val="00E917B2"/>
+    <w:rsid w:val="00E917B2"/>
+  </w:rsids>
+  <m:mathPr>
+    <m:mathFont m:val="Cambria Math"/>
+    <m:brkBin m:val="before"/>
+    <m:brkBinSub m:val="--"/>
+    <m:smallFrac m:val="0"/>
+    <m:dispDef/>
+    <m:lMargin m:val="0"/>
+    <m:rMargin m:val="0"/>
+    <m:defJc m:val="centerGroup"/>
+    <m:wrapIndent m:val="1440"/>
+    <m:intLim m:val="subSup"/>
+    <m:naryLim m:val="undOvr"/>
+  </m:mathPr>
+  <w:themeFontLang w:val="en-US" w:eastAsia="ja-JP"/>
+  <w:clrSchemeMapping w:bg1="light1" w:t1="dark1" w:bg2="light2" w:t2="dark2" w:accent1="accent1" w:accent2="accent2" w:accent3="accent3" w:accent4="accent4" w:accent5="accent5" w:accent6="accent6" w:hyperlink="hyperlink" w:followedHyperlink="followedHyperlink"/>
+  <w:doNotAutoCompressPictures/>
+  <w:decimalSymbol w:val="."/>
+  <w:listSeparator w:val=","/>
+  <w14:defaultImageDpi w14:val="300"/>
+</w:settings>
+</file>
+
+<file path=word/glossary/styles.xml><?xml version="1.0" encoding="utf-8"?>
+<w:styles xmlns:mc="http://schemas.openxmlformats.org/markup-compatibility/2006" xmlns:r="http://schemas.openxmlformats.org/officeDocument/2006/relationships" xmlns:w="http://schemas.openxmlformats.org/wordprocessingml/2006/main" xmlns:w14="http://schemas.microsoft.com/office/word/2010/wordml" mc:Ignorable="w14">
+  <w:docDefaults>
+    <w:rPrDefault>
+      <w:rPr>
+        <w:rFonts w:asciiTheme="minorHAnsi" w:eastAsiaTheme="minorEastAsia" w:hAnsiTheme="minorHAnsi" w:cstheme="minorBidi"/>
+        <w:sz w:val="24"/>
+        <w:szCs w:val="24"/>
+        <w:lang w:val="en-US" w:eastAsia="ja-JP" w:bidi="ar-SA"/>
+      </w:rPr>
+    </w:rPrDefault>
+    <w:pPrDefault/>
+  </w:docDefaults>
+  <w:latentStyles w:defLockedState="0" w:defUIPriority="99" w:defSemiHidden="1" w:defUnhideWhenUsed="1" w:defQFormat="0" w:count="276">
+    <w:lsdException w:name="Normal" w:semiHidden="0" w:uiPriority="0" w:unhideWhenUsed="0" w:qFormat="1"/>
+    <w:lsdException w:name="heading 1" w:semiHidden="0" w:uiPriority="9" w:unhideWhenUsed="0" w:qFormat="1"/>
+    <w:lsdException w:name="heading 2" w:uiPriority="9" w:qFormat="1"/>
+    <w:lsdException w:name="heading 3" w:uiPriority="9" w:qFormat="1"/>
+    <w:lsdException w:name="heading 4" w:uiPriority="9" w:qFormat="1"/>
+    <w:lsdException w:name="heading 5" w:uiPriority="9" w:qFormat="1"/>
+    <w:lsdException w:name="heading 6" w:uiPriority="9" w:qFormat="1"/>
+    <w:lsdException w:name="heading 7" w:uiPriority="9" w:qFormat="1"/>
+    <w:lsdException w:name="heading 8" w:uiPriority="9" w:qFormat="1"/>
+    <w:lsdException w:name="heading 9" w:uiPriority="9" w:qFormat="1"/>
+    <w:lsdException w:name="toc 1" w:uiPriority="39"/>
+    <w:lsdException w:name="toc 2" w:uiPriority="39"/>
+    <w:lsdException w:name="toc 3" w:uiPriority="39"/>
+    <w:lsdException w:name="toc 4" w:uiPriority="39"/>
+    <w:lsdException w:name="toc 5" w:uiPriority="39"/>
+    <w:lsdException w:name="toc 6" w:uiPriority="39"/>
+    <w:lsdException w:name="toc 7" w:uiPriority="39"/>
+    <w:lsdException w:name="toc 8" w:uiPriority="39"/>
+    <w:lsdException w:name="toc 9" w:uiPriority="39"/>
+    <w:lsdException w:name="caption" w:uiPriority="35" w:qFormat="1"/>
+    <w:lsdException w:name="Title" w:semiHidden="0" w:uiPriority="10" w:unhideWhenUsed="0" w:qFormat="1"/>
+    <w:lsdException w:name="Default Paragraph Font" w:uiPriority="1"/>
+    <w:lsdException w:name="Subtitle" w:semiHidden="0" w:uiPriority="11" w:unhideWhenUsed="0" w:qFormat="1"/>
+    <w:lsdException w:name="Strong" w:semiHidden="0" w:uiPriority="22" w:unhideWhenUsed="0" w:qFormat="1"/>
+    <w:lsdException w:name="Emphasis" w:semiHidden="0" w:uiPriority="20" w:unhideWhenUsed="0" w:qFormat="1"/>
+    <w:lsdException w:name="Table Grid" w:semiHidden="0" w:uiPriority="59" w:unhideWhenUsed="0"/>
+    <w:lsdException w:name="Placeholder Text" w:unhideWhenUsed="0"/>
+    <w:lsdException w:name="No Spacing" w:semiHidden="0" w:uiPriority="1" w:unhideWhenUsed="0" w:qFormat="1"/>
+    <w:lsdException w:name="Light Shading" w:semiHidden="0" w:uiPriority="60" w:unhideWhenUsed="0"/>
+    <w:lsdException w:name="Light List" w:semiHidden="0" w:uiPriority="61" w:unhideWhenUsed="0"/>
+    <w:lsdException w:name="Light Grid" w:semiHidden="0" w:uiPriority="62" w:unhideWhenUsed="0"/>
+    <w:lsdException w:name="Medium Shading 1" w:semiHidden="0" w:uiPriority="63" w:unhideWhenUsed="0"/>
+    <w:lsdException w:name="Medium Shading 2" w:semiHidden="0" w:uiPriority="64" w:unhideWhenUsed="0"/>
+    <w:lsdException w:name="Medium List 1" w:semiHidden="0" w:uiPriority="65" w:unhideWhenUsed="0"/>
+    <w:lsdException w:name="Medium List 2" w:semiHidden="0" w:uiPriority="66" w:unhideWhenUsed="0"/>
+    <w:lsdException w:name="Medium Grid 1" w:semiHidden="0" w:uiPriority="67" w:unhideWhenUsed="0"/>
+    <w:lsdException w:name="Medium Grid 2" w:semiHidden="0" w:uiPriority="68" w:unhideWhenUsed="0"/>
+    <w:lsdException w:name="Medium Grid 3" w:semiHidden="0" w:uiPriority="69" w:unhideWhenUsed="0"/>
+    <w:lsdException w:name="Dark List" w:semiHidden="0" w:uiPriority="70" w:unhideWhenUsed="0"/>
+    <w:lsdException w:name="Colorful Shading" w:semiHidden="0" w:uiPriority="71" w:unhideWhenUsed="0"/>
+    <w:lsdException w:name="Colorful List" w:semiHidden="0" w:uiPriority="72" w:unhideWhenUsed="0"/>
+    <w:lsdException w:name="Colorful Grid" w:semiHidden="0" w:uiPriority="73" w:unhideWhenUsed="0"/>
+    <w:lsdException w:name="Light Shading Accent 1" w:semiHidden="0" w:uiPriority="60" w:unhideWhenUsed="0"/>
+    <w:lsdException w:name="Light List Accent 1" w:semiHidden="0" w:uiPriority="61" w:unhideWhenUsed="0"/>
+    <w:lsdException w:name="Light Grid Accent 1" w:semiHidden="0" w:uiPriority="62" w:unhideWhenUsed="0"/>
+    <w:lsdException w:name="Medium Shading 1 Accent 1" w:semiHidden="0" w:uiPriority="63" w:unhideWhenUsed="0"/>
+    <w:lsdException w:name="Medium Shading 2 Accent 1" w:semiHidden="0" w:uiPriority="64" w:unhideWhenUsed="0"/>
+    <w:lsdException w:name="Medium List 1 Accent 1" w:semiHidden="0" w:uiPriority="65" w:unhideWhenUsed="0"/>
+    <w:lsdException w:name="Revision" w:unhideWhenUsed="0"/>
+    <w:lsdException w:name="List Paragraph" w:semiHidden="0" w:uiPriority="34" w:unhideWhenUsed="0" w:qFormat="1"/>
+    <w:lsdException w:name="Quote" w:semiHidden="0" w:uiPriority="29" w:unhideWhenUsed="0" w:qFormat="1"/>
+    <w:lsdException w:name="Intense Quote" w:semiHidden="0" w:uiPriority="30" w:unhideWhenUsed="0" w:qFormat="1"/>
+    <w:lsdException w:name="Medium List 2 Accent 1" w:semiHidden="0" w:uiPriority="66" w:unhideWhenUsed="0"/>
+    <w:lsdException w:name="Medium Grid 1 Accent 1" w:semiHidden="0" w:uiPriority="67" w:unhideWhenUsed="0"/>
+    <w:lsdException w:name="Medium Grid 2 Accent 1" w:semiHidden="0" w:uiPriority="68" w:unhideWhenUsed="0"/>
+    <w:lsdException w:name="Medium Grid 3 Accent 1" w:semiHidden="0" w:uiPriority="69" w:unhideWhenUsed="0"/>
+    <w:lsdException w:name="Dark List Accent 1" w:semiHidden="0" w:uiPriority="70" w:unhideWhenUsed="0"/>
+    <w:lsdException w:name="Colorful Shading Accent 1" w:semiHidden="0" w:uiPriority="71" w:unhideWhenUsed="0"/>
+    <w:lsdException w:name="Colorful List Accent 1" w:semiHidden="0" w:uiPriority="72" w:unhideWhenUsed="0"/>
+    <w:lsdException w:name="Colorful Grid Accent 1" w:semiHidden="0" w:uiPriority="73" w:unhideWhenUsed="0"/>
+    <w:lsdException w:name="Light Shading Accent 2" w:semiHidden="0" w:uiPriority="60" w:unhideWhenUsed="0"/>
+    <w:lsdException w:name="Light List Accent 2" w:semiHidden="0" w:uiPriority="61" w:unhideWhenUsed="0"/>
+    <w:lsdException w:name="Light Grid Accent 2" w:semiHidden="0" w:uiPriority="62" w:unhideWhenUsed="0"/>
+    <w:lsdException w:name="Medium Shading 1 Accent 2" w:semiHidden="0" w:uiPriority="63" w:unhideWhenUsed="0"/>
+    <w:lsdException w:name="Medium Shading 2 Accent 2" w:semiHidden="0" w:uiPriority="64" w:unhideWhenUsed="0"/>
+    <w:lsdException w:name="Medium List 1 Accent 2" w:semiHidden="0" w:uiPriority="65" w:unhideWhenUsed="0"/>
+    <w:lsdException w:name="Medium List 2 Accent 2" w:semiHidden="0" w:uiPriority="66" w:unhideWhenUsed="0"/>
+    <w:lsdException w:name="Medium Grid 1 Accent 2" w:semiHidden="0" w:uiPriority="67" w:unhideWhenUsed="0"/>
+    <w:lsdException w:name="Medium Grid 2 Accent 2" w:semiHidden="0" w:uiPriority="68" w:unhideWhenUsed="0"/>
+    <w:lsdException w:name="Medium Grid 3 Accent 2" w:semiHidden="0" w:uiPriority="69" w:unhideWhenUsed="0"/>
+    <w:lsdException w:name="Dark List Accent 2" w:semiHidden="0" w:uiPriority="70" w:unhideWhenUsed="0"/>
+    <w:lsdException w:name="Colorful Shading Accent 2" w:semiHidden="0" w:uiPriority="71" w:unhideWhenUsed="0"/>
+    <w:lsdException w:name="Colorful List Accent 2" w:semiHidden="0" w:uiPriority="72" w:unhideWhenUsed="0"/>
+    <w:lsdException w:name="Colorful Grid Accent 2" w:semiHidden="0" w:uiPriority="73" w:unhideWhenUsed="0"/>
+    <w:lsdException w:name="Light Shading Accent 3" w:semiHidden="0" w:uiPriority="60" w:unhideWhenUsed="0"/>
+    <w:lsdException w:name="Light List Accent 3" w:semiHidden="0" w:uiPriority="61" w:unhideWhenUsed="0"/>
+    <w:lsdException w:name="Light Grid Accent 3" w:semiHidden="0" w:uiPriority="62" w:unhideWhenUsed="0"/>
+    <w:lsdException w:name="Medium Shading 1 Accent 3" w:semiHidden="0" w:uiPriority="63" w:unhideWhenUsed="0"/>
+    <w:lsdException w:name="Medium Shading 2 Accent 3" w:semiHidden="0" w:uiPriority="64" w:unhideWhenUsed="0"/>
+    <w:lsdException w:name="Medium List 1 Accent 3" w:semiHidden="0" w:uiPriority="65" w:unhideWhenUsed="0"/>
+    <w:lsdException w:name="Medium List 2 Accent 3" w:semiHidden="0" w:uiPriority="66" w:unhideWhenUsed="0"/>
+    <w:lsdException w:name="Medium Grid 1 Accent 3" w:semiHidden="0" w:uiPriority="67" w:unhideWhenUsed="0"/>
+    <w:lsdException w:name="Medium Grid 2 Accent 3" w:semiHidden="0" w:uiPriority="68" w:unhideWhenUsed="0"/>
+    <w:lsdException w:name="Medium Grid 3 Accent 3" w:semiHidden="0" w:uiPriority="69" w:unhideWhenUsed="0"/>
+    <w:lsdException w:name="Dark List Accent 3" w:semiHidden="0" w:uiPriority="70" w:unhideWhenUsed="0"/>
+    <w:lsdException w:name="Colorful Shading Accent 3" w:semiHidden="0" w:uiPriority="71" w:unhideWhenUsed="0"/>
+    <w:lsdException w:name="Colorful List Accent 3" w:semiHidden="0" w:uiPriority="72" w:unhideWhenUsed="0"/>
+    <w:lsdException w:name="Colorful Grid Accent 3" w:semiHidden="0" w:uiPriority="73" w:unhideWhenUsed="0"/>
+    <w:lsdException w:name="Light Shading Accent 4" w:semiHidden="0" w:uiPriority="60" w:unhideWhenUsed="0"/>
+    <w:lsdException w:name="Light List Accent 4" w:semiHidden="0" w:uiPriority="61" w:unhideWhenUsed="0"/>
+    <w:lsdException w:name="Light Grid Accent 4" w:semiHidden="0" w:uiPriority="62" w:unhideWhenUsed="0"/>
+    <w:lsdException w:name="Medium Shading 1 Accent 4" w:semiHidden="0" w:uiPriority="63" w:unhideWhenUsed="0"/>
+    <w:lsdException w:name="Medium Shading 2 Accent 4" w:semiHidden="0" w:uiPriority="64" w:unhideWhenUsed="0"/>
+    <w:lsdException w:name="Medium List 1 Accent 4" w:semiHidden="0" w:uiPriority="65" w:unhideWhenUsed="0"/>
+    <w:lsdException w:name="Medium List 2 Accent 4" w:semiHidden="0" w:uiPriority="66" w:unhideWhenUsed="0"/>
+    <w:lsdException w:name="Medium Grid 1 Accent 4" w:semiHidden="0" w:uiPriority="67" w:unhideWhenUsed="0"/>
+    <w:lsdException w:name="Medium Grid 2 Accent 4" w:semiHidden="0" w:uiPriority="68" w:unhideWhenUsed="0"/>
+    <w:lsdException w:name="Medium Grid 3 Accent 4" w:semiHidden="0" w:uiPriority="69" w:unhideWhenUsed="0"/>
+    <w:lsdException w:name="Dark List Accent 4" w:semiHidden="0" w:uiPriority="70" w:unhideWhenUsed="0"/>
+    <w:lsdException w:name="Colorful Shading Accent 4" w:semiHidden="0" w:uiPriority="71" w:unhideWhenUsed="0"/>
+    <w:lsdException w:name="Colorful List Accent 4" w:semiHidden="0" w:uiPriority="72" w:unhideWhenUsed="0"/>
+    <w:lsdException w:name="Colorful Grid Accent 4" w:semiHidden="0" w:uiPriority="73" w:unhideWhenUsed="0"/>
+    <w:lsdException w:name="Light Shading Accent 5" w:semiHidden="0" w:uiPriority="60" w:unhideWhenUsed="0"/>
+    <w:lsdException w:name="Light List Accent 5" w:semiHidden="0" w:uiPriority="61" w:unhideWhenUsed="0"/>
+    <w:lsdException w:name="Light Grid Accent 5" w:semiHidden="0" w:uiPriority="62" w:unhideWhenUsed="0"/>
+    <w:lsdException w:name="Medium Shading 1 Accent 5" w:semiHidden="0" w:uiPriority="63" w:unhideWhenUsed="0"/>
+    <w:lsdException w:name="Medium Shading 2 Accent 5" w:semiHidden="0" w:uiPriority="64" w:unhideWhenUsed="0"/>
+    <w:lsdException w:name="Medium List 1 Accent 5" w:semiHidden="0" w:uiPriority="65" w:unhideWhenUsed="0"/>
+    <w:lsdException w:name="Medium List 2 Accent 5" w:semiHidden="0" w:uiPriority="66" w:unhideWhenUsed="0"/>
+    <w:lsdException w:name="Medium Grid 1 Accent 5" w:semiHidden="0" w:uiPriority="67" w:unhideWhenUsed="0"/>
+    <w:lsdException w:name="Medium Grid 2 Accent 5" w:semiHidden="0" w:uiPriority="68" w:unhideWhenUsed="0"/>
+    <w:lsdException w:name="Medium Grid 3 Accent 5" w:semiHidden="0" w:uiPriority="69" w:unhideWhenUsed="0"/>
+    <w:lsdException w:name="Dark List Accent 5" w:semiHidden="0" w:uiPriority="70" w:unhideWhenUsed="0"/>
+    <w:lsdException w:name="Colorful Shading Accent 5" w:semiHidden="0" w:uiPriority="71" w:unhideWhenUsed="0"/>
+    <w:lsdException w:name="Colorful List Accent 5" w:semiHidden="0" w:uiPriority="72" w:unhideWhenUsed="0"/>
+    <w:lsdException w:name="Colorful Grid Accent 5" w:semiHidden="0" w:uiPriority="73" w:unhideWhenUsed="0"/>
+    <w:lsdException w:name="Light Shading Accent 6" w:semiHidden="0" w:uiPriority="60" w:unhideWhenUsed="0"/>
+    <w:lsdException w:name="Light List Accent 6" w:semiHidden="0" w:uiPriority="61" w:unhideWhenUsed="0"/>
+    <w:lsdException w:name="Light Grid Accent 6" w:semiHidden="0" w:uiPriority="62" w:unhideWhenUsed="0"/>
+    <w:lsdException w:name="Medium Shading 1 Accent 6" w:semiHidden="0" w:uiPriority="63" w:unhideWhenUsed="0"/>
+    <w:lsdException w:name="Medium Shading 2 Accent 6" w:semiHidden="0" w:uiPriority="64" w:unhideWhenUsed="0"/>
+    <w:lsdException w:name="Medium List 1 Accent 6" w:semiHidden="0" w:uiPriority="65" w:unhideWhenUsed="0"/>
+    <w:lsdException w:name="Medium List 2 Accent 6" w:semiHidden="0" w:uiPriority="66" w:unhideWhenUsed="0"/>
+    <w:lsdException w:name="Medium Grid 1 Accent 6" w:semiHidden="0" w:uiPriority="67" w:unhideWhenUsed="0"/>
+    <w:lsdException w:name="Medium Grid 2 Accent 6" w:semiHidden="0" w:uiPriority="68" w:unhideWhenUsed="0"/>
+    <w:lsdException w:name="Medium Grid 3 Accent 6" w:semiHidden="0" w:uiPriority="69" w:unhideWhenUsed="0"/>
+    <w:lsdException w:name="Dark List Accent 6" w:semiHidden="0" w:uiPriority="70" w:unhideWhenUsed="0"/>
+    <w:lsdException w:name="Colorful Shading Accent 6" w:semiHidden="0" w:uiPriority="71" w:unhideWhenUsed="0"/>
+    <w:lsdException w:name="Colorful List Accent 6" w:semiHidden="0" w:uiPriority="72" w:unhideWhenUsed="0"/>
+    <w:lsdException w:name="Colorful Grid Accent 6" w:semiHidden="0" w:uiPriority="73" w:unhideWhenUsed="0"/>
+    <w:lsdException w:name="Subtle Emphasis" w:semiHidden="0" w:uiPriority="19" w:unhideWhenUsed="0" w:qFormat="1"/>
+    <w:lsdException w:name="Intense Emphasis" w:semiHidden="0" w:uiPriority="21" w:unhideWhenUsed="0" w:qFormat="1"/>
+    <w:lsdException w:name="Subtle Reference" w:semiHidden="0" w:uiPriority="31" w:unhideWhenUsed="0" w:qFormat="1"/>
+    <w:lsdException w:name="Intense Reference" w:semiHidden="0" w:uiPriority="32" w:unhideWhenUsed="0" w:qFormat="1"/>
+    <w:lsdException w:name="Book Title" w:semiHidden="0" w:uiPriority="33" w:unhideWhenUsed="0" w:qFormat="1"/>
+    <w:lsdException w:name="Bibliography" w:uiPriority="37"/>
+    <w:lsdException w:name="TOC Heading" w:uiPriority="39" w:qFormat="1"/>
+  </w:latentStyles>
+  <w:style w:type="paragraph" w:default="1" w:styleId="Normal">
+    <w:name w:val="Normal"/>
+    <w:qFormat/>
+  </w:style>
+  <w:style w:type="character" w:default="1" w:styleId="DefaultParagraphFont">
+    <w:name w:val="Default Paragraph Font"/>
+    <w:uiPriority w:val="1"/>
+    <w:semiHidden/>
+    <w:unhideWhenUsed/>
+  </w:style>
+  <w:style w:type="table" w:default="1" w:styleId="TableNormal">
+    <w:name w:val="Normal Table"/>
+    <w:uiPriority w:val="99"/>
+    <w:semiHidden/>
+    <w:unhideWhenUsed/>
+    <w:tblPr>
+      <w:tblInd w:w="0" w:type="dxa"/>
+      <w:tblCellMar>
+        <w:top w:w="0" w:type="dxa"/>
+        <w:left w:w="108" w:type="dxa"/>
+        <w:bottom w:w="0" w:type="dxa"/>
+        <w:right w:w="108" w:type="dxa"/>
+      </w:tblCellMar>
+    </w:tblPr>
+  </w:style>
+  <w:style w:type="numbering" w:default="1" w:styleId="NoList">
+    <w:name w:val="No List"/>
+    <w:uiPriority w:val="99"/>
+    <w:semiHidden/>
+    <w:unhideWhenUsed/>
+  </w:style>
+  <w:style w:type="character" w:styleId="PlaceholderText">
+    <w:name w:val="Placeholder Text"/>
+    <w:basedOn w:val="DefaultParagraphFont"/>
+    <w:uiPriority w:val="99"/>
+    <w:semiHidden/>
+    <w:rsid w:val="00E917B2"/>
+    <w:rPr>
+      <w:color w:val="808080"/>
+    </w:rPr>
+  </w:style>
+</w:styles>
+</file>
+
+<file path=word/glossary/stylesWithEffects.xml><?xml version="1.0" encoding="utf-8"?>
+<w:styles xmlns:wpc="http://schemas.microsoft.com/office/word/2010/wordprocessingCanvas" xmlns:mo="http://schemas.microsoft.com/office/mac/office/2008/main" xmlns:mc="http://schemas.openxmlformats.org/markup-compatibility/2006" xmlns:mv="urn:schemas-microsoft-com:mac:vml" xmlns:o="urn:schemas-microsoft-com:office:office" xmlns:r="http://schemas.openxmlformats.org/officeDocument/2006/relationships" xmlns:m="http://schemas.openxmlformats.org/officeDocument/2006/math" xmlns:v="urn:schemas-microsoft-com:vml" xmlns:wp14="http://schemas.microsoft.com/office/word/2010/wordprocessingDrawing" xmlns:wp="http://schemas.openxmlformats.org/drawingml/2006/wordprocessingDrawing" xmlns:w10="urn:schemas-microsoft-com:office:word" xmlns:w="http://schemas.openxmlformats.org/wordprocessingml/2006/main" xmlns:w14="http://schemas.microsoft.com/office/word/2010/wordml" xmlns:wpg="http://schemas.microsoft.com/office/word/2010/wordprocessingGroup" xmlns:wpi="http://schemas.microsoft.com/office/word/2010/wordprocessingInk" xmlns:wne="http://schemas.microsoft.com/office/word/2006/wordml" xmlns:wps="http://schemas.microsoft.com/office/word/2010/wordprocessingShape" mc:Ignorable="w14 wp14">
+  <w:docDefaults>
+    <w:rPrDefault>
+      <w:rPr>
+        <w:rFonts w:asciiTheme="minorHAnsi" w:eastAsiaTheme="minorEastAsia" w:hAnsiTheme="minorHAnsi" w:cstheme="minorBidi"/>
+        <w:sz w:val="24"/>
+        <w:szCs w:val="24"/>
+        <w:lang w:val="en-US" w:eastAsia="ja-JP" w:bidi="ar-SA"/>
+      </w:rPr>
+    </w:rPrDefault>
+    <w:pPrDefault/>
+  </w:docDefaults>
+  <w:latentStyles w:defLockedState="0" w:defUIPriority="99" w:defSemiHidden="1" w:defUnhideWhenUsed="1" w:defQFormat="0" w:count="276">
+    <w:lsdException w:name="Normal" w:semiHidden="0" w:uiPriority="0" w:unhideWhenUsed="0" w:qFormat="1"/>
+    <w:lsdException w:name="heading 1" w:semiHidden="0" w:uiPriority="9" w:unhideWhenUsed="0" w:qFormat="1"/>
+    <w:lsdException w:name="heading 2" w:uiPriority="9" w:qFormat="1"/>
+    <w:lsdException w:name="heading 3" w:uiPriority="9" w:qFormat="1"/>
+    <w:lsdException w:name="heading 4" w:uiPriority="9" w:qFormat="1"/>
+    <w:lsdException w:name="heading 5" w:uiPriority="9" w:qFormat="1"/>
+    <w:lsdException w:name="heading 6" w:uiPriority="9" w:qFormat="1"/>
+    <w:lsdException w:name="heading 7" w:uiPriority="9" w:qFormat="1"/>
+    <w:lsdException w:name="heading 8" w:uiPriority="9" w:qFormat="1"/>
+    <w:lsdException w:name="heading 9" w:uiPriority="9" w:qFormat="1"/>
+    <w:lsdException w:name="toc 1" w:uiPriority="39"/>
+    <w:lsdException w:name="toc 2" w:uiPriority="39"/>
+    <w:lsdException w:name="toc 3" w:uiPriority="39"/>
+    <w:lsdException w:name="toc 4" w:uiPriority="39"/>
+    <w:lsdException w:name="toc 5" w:uiPriority="39"/>
+    <w:lsdException w:name="toc 6" w:uiPriority="39"/>
+    <w:lsdException w:name="toc 7" w:uiPriority="39"/>
+    <w:lsdException w:name="toc 8" w:uiPriority="39"/>
+    <w:lsdException w:name="toc 9" w:uiPriority="39"/>
+    <w:lsdException w:name="caption" w:uiPriority="35" w:qFormat="1"/>
+    <w:lsdException w:name="Title" w:semiHidden="0" w:uiPriority="10" w:unhideWhenUsed="0" w:qFormat="1"/>
+    <w:lsdException w:name="Default Paragraph Font" w:uiPriority="1"/>
+    <w:lsdException w:name="Subtitle" w:semiHidden="0" w:uiPriority="11" w:unhideWhenUsed="0" w:qFormat="1"/>
+    <w:lsdException w:name="Strong" w:semiHidden="0" w:uiPriority="22" w:unhideWhenUsed="0" w:qFormat="1"/>
+    <w:lsdException w:name="Emphasis" w:semiHidden="0" w:uiPriority="20" w:unhideWhenUsed="0" w:qFormat="1"/>
+    <w:lsdException w:name="Table Grid" w:semiHidden="0" w:uiPriority="59" w:unhideWhenUsed="0"/>
+    <w:lsdException w:name="Placeholder Text" w:unhideWhenUsed="0"/>
+    <w:lsdException w:name="No Spacing" w:semiHidden="0" w:uiPriority="1" w:unhideWhenUsed="0" w:qFormat="1"/>
+    <w:lsdException w:name="Light Shading" w:semiHidden="0" w:uiPriority="60" w:unhideWhenUsed="0"/>
+    <w:lsdException w:name="Light List" w:semiHidden="0" w:uiPriority="61" w:unhideWhenUsed="0"/>
+    <w:lsdException w:name="Light Grid" w:semiHidden="0" w:uiPriority="62" w:unhideWhenUsed="0"/>
+    <w:lsdException w:name="Medium Shading 1" w:semiHidden="0" w:uiPriority="63" w:unhideWhenUsed="0"/>
+    <w:lsdException w:name="Medium Shading 2" w:semiHidden="0" w:uiPriority="64" w:unhideWhenUsed="0"/>
+    <w:lsdException w:name="Medium List 1" w:semiHidden="0" w:uiPriority="65" w:unhideWhenUsed="0"/>
+    <w:lsdException w:name="Medium List 2" w:semiHidden="0" w:uiPriority="66" w:unhideWhenUsed="0"/>
+    <w:lsdException w:name="Medium Grid 1" w:semiHidden="0" w:uiPriority="67" w:unhideWhenUsed="0"/>
+    <w:lsdException w:name="Medium Grid 2" w:semiHidden="0" w:uiPriority="68" w:unhideWhenUsed="0"/>
+    <w:lsdException w:name="Medium Grid 3" w:semiHidden="0" w:uiPriority="69" w:unhideWhenUsed="0"/>
+    <w:lsdException w:name="Dark List" w:semiHidden="0" w:uiPriority="70" w:unhideWhenUsed="0"/>
+    <w:lsdException w:name="Colorful Shading" w:semiHidden="0" w:uiPriority="71" w:unhideWhenUsed="0"/>
+    <w:lsdException w:name="Colorful List" w:semiHidden="0" w:uiPriority="72" w:unhideWhenUsed="0"/>
+    <w:lsdException w:name="Colorful Grid" w:semiHidden="0" w:uiPriority="73" w:unhideWhenUsed="0"/>
+    <w:lsdException w:name="Light Shading Accent 1" w:semiHidden="0" w:uiPriority="60" w:unhideWhenUsed="0"/>
+    <w:lsdException w:name="Light List Accent 1" w:semiHidden="0" w:uiPriority="61" w:unhideWhenUsed="0"/>
+    <w:lsdException w:name="Light Grid Accent 1" w:semiHidden="0" w:uiPriority="62" w:unhideWhenUsed="0"/>
+    <w:lsdException w:name="Medium Shading 1 Accent 1" w:semiHidden="0" w:uiPriority="63" w:unhideWhenUsed="0"/>
+    <w:lsdException w:name="Medium Shading 2 Accent 1" w:semiHidden="0" w:uiPriority="64" w:unhideWhenUsed="0"/>
+    <w:lsdException w:name="Medium List 1 Accent 1" w:semiHidden="0" w:uiPriority="65" w:unhideWhenUsed="0"/>
+    <w:lsdException w:name="Revision" w:unhideWhenUsed="0"/>
+    <w:lsdException w:name="List Paragraph" w:semiHidden="0" w:uiPriority="34" w:unhideWhenUsed="0" w:qFormat="1"/>
+    <w:lsdException w:name="Quote" w:semiHidden="0" w:uiPriority="29" w:unhideWhenUsed="0" w:qFormat="1"/>
+    <w:lsdException w:name="Intense Quote" w:semiHidden="0" w:uiPriority="30" w:unhideWhenUsed="0" w:qFormat="1"/>
+    <w:lsdException w:name="Medium List 2 Accent 1" w:semiHidden="0" w:uiPriority="66" w:unhideWhenUsed="0"/>
+    <w:lsdException w:name="Medium Grid 1 Accent 1" w:semiHidden="0" w:uiPriority="67" w:unhideWhenUsed="0"/>
+    <w:lsdException w:name="Medium Grid 2 Accent 1" w:semiHidden="0" w:uiPriority="68" w:unhideWhenUsed="0"/>
+    <w:lsdException w:name="Medium Grid 3 Accent 1" w:semiHidden="0" w:uiPriority="69" w:unhideWhenUsed="0"/>
+    <w:lsdException w:name="Dark List Accent 1" w:semiHidden="0" w:uiPriority="70" w:unhideWhenUsed="0"/>
+    <w:lsdException w:name="Colorful Shading Accent 1" w:semiHidden="0" w:uiPriority="71" w:unhideWhenUsed="0"/>
+    <w:lsdException w:name="Colorful List Accent 1" w:semiHidden="0" w:uiPriority="72" w:unhideWhenUsed="0"/>
+    <w:lsdException w:name="Colorful Grid Accent 1" w:semiHidden="0" w:uiPriority="73" w:unhideWhenUsed="0"/>
+    <w:lsdException w:name="Light Shading Accent 2" w:semiHidden="0" w:uiPriority="60" w:unhideWhenUsed="0"/>
+    <w:lsdException w:name="Light List Accent 2" w:semiHidden="0" w:uiPriority="61" w:unhideWhenUsed="0"/>
+    <w:lsdException w:name="Light Grid Accent 2" w:semiHidden="0" w:uiPriority="62" w:unhideWhenUsed="0"/>
+    <w:lsdException w:name="Medium Shading 1 Accent 2" w:semiHidden="0" w:uiPriority="63" w:unhideWhenUsed="0"/>
+    <w:lsdException w:name="Medium Shading 2 Accent 2" w:semiHidden="0" w:uiPriority="64" w:unhideWhenUsed="0"/>
+    <w:lsdException w:name="Medium List 1 Accent 2" w:semiHidden="0" w:uiPriority="65" w:unhideWhenUsed="0"/>
+    <w:lsdException w:name="Medium List 2 Accent 2" w:semiHidden="0" w:uiPriority="66" w:unhideWhenUsed="0"/>
+    <w:lsdException w:name="Medium Grid 1 Accent 2" w:semiHidden="0" w:uiPriority="67" w:unhideWhenUsed="0"/>
+    <w:lsdException w:name="Medium Grid 2 Accent 2" w:semiHidden="0" w:uiPriority="68" w:unhideWhenUsed="0"/>
+    <w:lsdException w:name="Medium Grid 3 Accent 2" w:semiHidden="0" w:uiPriority="69" w:unhideWhenUsed="0"/>
+    <w:lsdException w:name="Dark List Accent 2" w:semiHidden="0" w:uiPriority="70" w:unhideWhenUsed="0"/>
+    <w:lsdException w:name="Colorful Shading Accent 2" w:semiHidden="0" w:uiPriority="71" w:unhideWhenUsed="0"/>
+    <w:lsdException w:name="Colorful List Accent 2" w:semiHidden="0" w:uiPriority="72" w:unhideWhenUsed="0"/>
+    <w:lsdException w:name="Colorful Grid Accent 2" w:semiHidden="0" w:uiPriority="73" w:unhideWhenUsed="0"/>
+    <w:lsdException w:name="Light Shading Accent 3" w:semiHidden="0" w:uiPriority="60" w:unhideWhenUsed="0"/>
+    <w:lsdException w:name="Light List Accent 3" w:semiHidden="0" w:uiPriority="61" w:unhideWhenUsed="0"/>
+    <w:lsdException w:name="Light Grid Accent 3" w:semiHidden="0" w:uiPriority="62" w:unhideWhenUsed="0"/>
+    <w:lsdException w:name="Medium Shading 1 Accent 3" w:semiHidden="0" w:uiPriority="63" w:unhideWhenUsed="0"/>
+    <w:lsdException w:name="Medium Shading 2 Accent 3" w:semiHidden="0" w:uiPriority="64" w:unhideWhenUsed="0"/>
+    <w:lsdException w:name="Medium List 1 Accent 3" w:semiHidden="0" w:uiPriority="65" w:unhideWhenUsed="0"/>
+    <w:lsdException w:name="Medium List 2 Accent 3" w:semiHidden="0" w:uiPriority="66" w:unhideWhenUsed="0"/>
+    <w:lsdException w:name="Medium Grid 1 Accent 3" w:semiHidden="0" w:uiPriority="67" w:unhideWhenUsed="0"/>
+    <w:lsdException w:name="Medium Grid 2 Accent 3" w:semiHidden="0" w:uiPriority="68" w:unhideWhenUsed="0"/>
+    <w:lsdException w:name="Medium Grid 3 Accent 3" w:semiHidden="0" w:uiPriority="69" w:unhideWhenUsed="0"/>
+    <w:lsdException w:name="Dark List Accent 3" w:semiHidden="0" w:uiPriority="70" w:unhideWhenUsed="0"/>
+    <w:lsdException w:name="Colorful Shading Accent 3" w:semiHidden="0" w:uiPriority="71" w:unhideWhenUsed="0"/>
+    <w:lsdException w:name="Colorful List Accent 3" w:semiHidden="0" w:uiPriority="72" w:unhideWhenUsed="0"/>
+    <w:lsdException w:name="Colorful Grid Accent 3" w:semiHidden="0" w:uiPriority="73" w:unhideWhenUsed="0"/>
+    <w:lsdException w:name="Light Shading Accent 4" w:semiHidden="0" w:uiPriority="60" w:unhideWhenUsed="0"/>
+    <w:lsdException w:name="Light List Accent 4" w:semiHidden="0" w:uiPriority="61" w:unhideWhenUsed="0"/>
+    <w:lsdException w:name="Light Grid Accent 4" w:semiHidden="0" w:uiPriority="62" w:unhideWhenUsed="0"/>
+    <w:lsdException w:name="Medium Shading 1 Accent 4" w:semiHidden="0" w:uiPriority="63" w:unhideWhenUsed="0"/>
+    <w:lsdException w:name="Medium Shading 2 Accent 4" w:semiHidden="0" w:uiPriority="64" w:unhideWhenUsed="0"/>
+    <w:lsdException w:name="Medium List 1 Accent 4" w:semiHidden="0" w:uiPriority="65" w:unhideWhenUsed="0"/>
+    <w:lsdException w:name="Medium List 2 Accent 4" w:semiHidden="0" w:uiPriority="66" w:unhideWhenUsed="0"/>
+    <w:lsdException w:name="Medium Grid 1 Accent 4" w:semiHidden="0" w:uiPriority="67" w:unhideWhenUsed="0"/>
+    <w:lsdException w:name="Medium Grid 2 Accent 4" w:semiHidden="0" w:uiPriority="68" w:unhideWhenUsed="0"/>
+    <w:lsdException w:name="Medium Grid 3 Accent 4" w:semiHidden="0" w:uiPriority="69" w:unhideWhenUsed="0"/>
+    <w:lsdException w:name="Dark List Accent 4" w:semiHidden="0" w:uiPriority="70" w:unhideWhenUsed="0"/>
+    <w:lsdException w:name="Colorful Shading Accent 4" w:semiHidden="0" w:uiPriority="71" w:unhideWhenUsed="0"/>
+    <w:lsdException w:name="Colorful List Accent 4" w:semiHidden="0" w:uiPriority="72" w:unhideWhenUsed="0"/>
+    <w:lsdException w:name="Colorful Grid Accent 4" w:semiHidden="0" w:uiPriority="73" w:unhideWhenUsed="0"/>
+    <w:lsdException w:name="Light Shading Accent 5" w:semiHidden="0" w:uiPriority="60" w:unhideWhenUsed="0"/>
+    <w:lsdException w:name="Light List Accent 5" w:semiHidden="0" w:uiPriority="61" w:unhideWhenUsed="0"/>
+    <w:lsdException w:name="Light Grid Accent 5" w:semiHidden="0" w:uiPriority="62" w:unhideWhenUsed="0"/>
+    <w:lsdException w:name="Medium Shading 1 Accent 5" w:semiHidden="0" w:uiPriority="63" w:unhideWhenUsed="0"/>
+    <w:lsdException w:name="Medium Shading 2 Accent 5" w:semiHidden="0" w:uiPriority="64" w:unhideWhenUsed="0"/>
+    <w:lsdException w:name="Medium List 1 Accent 5" w:semiHidden="0" w:uiPriority="65" w:unhideWhenUsed="0"/>
+    <w:lsdException w:name="Medium List 2 Accent 5" w:semiHidden="0" w:uiPriority="66" w:unhideWhenUsed="0"/>
+    <w:lsdException w:name="Medium Grid 1 Accent 5" w:semiHidden="0" w:uiPriority="67" w:unhideWhenUsed="0"/>
+    <w:lsdException w:name="Medium Grid 2 Accent 5" w:semiHidden="0" w:uiPriority="68" w:unhideWhenUsed="0"/>
+    <w:lsdException w:name="Medium Grid 3 Accent 5" w:semiHidden="0" w:uiPriority="69" w:unhideWhenUsed="0"/>
+    <w:lsdException w:name="Dark List Accent 5" w:semiHidden="0" w:uiPriority="70" w:unhideWhenUsed="0"/>
+    <w:lsdException w:name="Colorful Shading Accent 5" w:semiHidden="0" w:uiPriority="71" w:unhideWhenUsed="0"/>
+    <w:lsdException w:name="Colorful List Accent 5" w:semiHidden="0" w:uiPriority="72" w:unhideWhenUsed="0"/>
+    <w:lsdException w:name="Colorful Grid Accent 5" w:semiHidden="0" w:uiPriority="73" w:unhideWhenUsed="0"/>
+    <w:lsdException w:name="Light Shading Accent 6" w:semiHidden="0" w:uiPriority="60" w:unhideWhenUsed="0"/>
+    <w:lsdException w:name="Light List Accent 6" w:semiHidden="0" w:uiPriority="61" w:unhideWhenUsed="0"/>
+    <w:lsdException w:name="Light Grid Accent 6" w:semiHidden="0" w:uiPriority="62" w:unhideWhenUsed="0"/>
+    <w:lsdException w:name="Medium Shading 1 Accent 6" w:semiHidden="0" w:uiPriority="63" w:unhideWhenUsed="0"/>
+    <w:lsdException w:name="Medium Shading 2 Accent 6" w:semiHidden="0" w:uiPriority="64" w:unhideWhenUsed="0"/>
+    <w:lsdException w:name="Medium List 1 Accent 6" w:semiHidden="0" w:uiPriority="65" w:unhideWhenUsed="0"/>
+    <w:lsdException w:name="Medium List 2 Accent 6" w:semiHidden="0" w:uiPriority="66" w:unhideWhenUsed="0"/>
+    <w:lsdException w:name="Medium Grid 1 Accent 6" w:semiHidden="0" w:uiPriority="67" w:unhideWhenUsed="0"/>
+    <w:lsdException w:name="Medium Grid 2 Accent 6" w:semiHidden="0" w:uiPriority="68" w:unhideWhenUsed="0"/>
+    <w:lsdException w:name="Medium Grid 3 Accent 6" w:semiHidden="0" w:uiPriority="69" w:unhideWhenUsed="0"/>
+    <w:lsdException w:name="Dark List Accent 6" w:semiHidden="0" w:uiPriority="70" w:unhideWhenUsed="0"/>
+    <w:lsdException w:name="Colorful Shading Accent 6" w:semiHidden="0" w:uiPriority="71" w:unhideWhenUsed="0"/>
+    <w:lsdException w:name="Colorful List Accent 6" w:semiHidden="0" w:uiPriority="72" w:unhideWhenUsed="0"/>
+    <w:lsdException w:name="Colorful Grid Accent 6" w:semiHidden="0" w:uiPriority="73" w:unhideWhenUsed="0"/>
+    <w:lsdException w:name="Subtle Emphasis" w:semiHidden="0" w:uiPriority="19" w:unhideWhenUsed="0" w:qFormat="1"/>
+    <w:lsdException w:name="Intense Emphasis" w:semiHidden="0" w:uiPriority="21" w:unhideWhenUsed="0" w:qFormat="1"/>
+    <w:lsdException w:name="Subtle Reference" w:semiHidden="0" w:uiPriority="31" w:unhideWhenUsed="0" w:qFormat="1"/>
+    <w:lsdException w:name="Intense Reference" w:semiHidden="0" w:uiPriority="32" w:unhideWhenUsed="0" w:qFormat="1"/>
+    <w:lsdException w:name="Book Title" w:semiHidden="0" w:uiPriority="33" w:unhideWhenUsed="0" w:qFormat="1"/>
+    <w:lsdException w:name="Bibliography" w:uiPriority="37"/>
+    <w:lsdException w:name="TOC Heading" w:uiPriority="39" w:qFormat="1"/>
+  </w:latentStyles>
+  <w:style w:type="paragraph" w:default="1" w:styleId="Normal">
+    <w:name w:val="Normal"/>
+    <w:qFormat/>
+  </w:style>
+  <w:style w:type="character" w:default="1" w:styleId="DefaultParagraphFont">
+    <w:name w:val="Default Paragraph Font"/>
+    <w:uiPriority w:val="1"/>
+    <w:semiHidden/>
+    <w:unhideWhenUsed/>
+  </w:style>
+  <w:style w:type="table" w:default="1" w:styleId="TableNormal">
+    <w:name w:val="Normal Table"/>
+    <w:uiPriority w:val="99"/>
+    <w:semiHidden/>
+    <w:unhideWhenUsed/>
+    <w:tblPr>
+      <w:tblInd w:w="0" w:type="dxa"/>
+      <w:tblCellMar>
+        <w:top w:w="0" w:type="dxa"/>
+        <w:left w:w="108" w:type="dxa"/>
+        <w:bottom w:w="0" w:type="dxa"/>
+        <w:right w:w="108" w:type="dxa"/>
+      </w:tblCellMar>
+    </w:tblPr>
+  </w:style>
+  <w:style w:type="numbering" w:default="1" w:styleId="NoList">
+    <w:name w:val="No List"/>
+    <w:uiPriority w:val="99"/>
+    <w:semiHidden/>
+    <w:unhideWhenUsed/>
+  </w:style>
+  <w:style w:type="character" w:styleId="PlaceholderText">
+    <w:name w:val="Placeholder Text"/>
+    <w:basedOn w:val="DefaultParagraphFont"/>
+    <w:uiPriority w:val="99"/>
+    <w:semiHidden/>
+    <w:rsid w:val="00E917B2"/>
+    <w:rPr>
+      <w:color w:val="808080"/>
+    </w:rPr>
+  </w:style>
+</w:styles>
+</file>
+
+<file path=word/glossary/webSettings.xml><?xml version="1.0" encoding="utf-8"?>
+<w:webSettings xmlns:mc="http://schemas.openxmlformats.org/markup-compatibility/2006" xmlns:r="http://schemas.openxmlformats.org/officeDocument/2006/relationships" xmlns:w="http://schemas.openxmlformats.org/wordprocessingml/2006/main" xmlns:w14="http://schemas.microsoft.com/office/word/2010/wordml" mc:Ignorable="w14">
+  <w:allowPNG/>
+  <w:doNotSaveAsSingleFile/>
+</w:webSettings>
+</file>
+
 <file path=word/theme/theme1.xml><?xml version="1.0" encoding="utf-8"?>
 <a:theme xmlns:a="http://schemas.openxmlformats.org/drawingml/2006/main" name="Office Theme">
   <a:themeElements>
@@ -14062,7 +16213,7 @@
 </file>
 
 <file path=customXml/itemProps1.xml><?xml version="1.0" encoding="utf-8"?>
-<ds:datastoreItem xmlns:ds="http://schemas.openxmlformats.org/officeDocument/2006/customXml" ds:itemID="{6F4C1BDE-7E1D-ED44-85CC-9723C3701696}">
+<ds:datastoreItem xmlns:ds="http://schemas.openxmlformats.org/officeDocument/2006/customXml" ds:itemID="{04F56310-3CAE-8F41-BFC1-E615BC64769B}">
   <ds:schemaRefs>
     <ds:schemaRef ds:uri="http://schemas.openxmlformats.org/officeDocument/2006/bibliography"/>
   </ds:schemaRefs>

</xml_diff>

<commit_message>
Add protocol v1.0.05 with FWD-PERIMETER implementation
</commit_message>
<xml_diff>
--- a/doc/protocol.docx
+++ b/doc/protocol.docx
@@ -134,13 +134,13 @@
         <w:t>Version 1.</w:t>
       </w:r>
       <w:r>
-        <w:t>0.04</w:t>
+        <w:t>0.05</w:t>
       </w:r>
       <w:r>
         <w:br/>
       </w:r>
       <w:r>
-        <w:t>March 1</w:t>
+        <w:t>March 6</w:t>
       </w:r>
       <w:r>
         <w:t>, 201</w:t>
@@ -168,7 +168,21 @@
       </w:r>
       <w:r>
         <w:br/>
-        <w:t>Hung, James &lt;james400mhz@yahoo.com&gt;</w:t>
+        <w:t>Hung, James &lt;</w:t>
+      </w:r>
+      <w:r>
+        <w:t>james.h</w:t>
+      </w:r>
+      <w:r>
+        <w:t>@</w:t>
+      </w:r>
+      <w:r>
+        <w:t>ucla.edu</w:t>
+      </w:r>
+      <w:bookmarkStart w:id="0" w:name="_GoBack"/>
+      <w:bookmarkEnd w:id="0"/>
+      <w:r>
+        <w:t>&gt;</w:t>
       </w:r>
       <w:r>
         <w:br/>
@@ -4241,7 +4255,7 @@
       <w:pPr>
         <w:pStyle w:val="Heading1"/>
       </w:pPr>
-      <w:bookmarkStart w:id="0" w:name="_Toc192224167"/>
+      <w:bookmarkStart w:id="1" w:name="_Toc192224167"/>
       <w:r>
         <w:lastRenderedPageBreak/>
         <w:t xml:space="preserve">1. </w:t>
@@ -4249,20 +4263,20 @@
       <w:r>
         <w:t>Introduction</w:t>
       </w:r>
-      <w:bookmarkEnd w:id="0"/>
+      <w:bookmarkEnd w:id="1"/>
     </w:p>
     <w:p>
       <w:pPr>
         <w:pStyle w:val="Heading2"/>
       </w:pPr>
-      <w:bookmarkStart w:id="1" w:name="_Toc192224168"/>
+      <w:bookmarkStart w:id="2" w:name="_Toc192224168"/>
       <w:r>
         <w:t xml:space="preserve">1.1. </w:t>
       </w:r>
       <w:r>
         <w:t>Status of This Memo</w:t>
       </w:r>
-      <w:bookmarkEnd w:id="1"/>
+      <w:bookmarkEnd w:id="2"/>
     </w:p>
     <w:p>
       <w:r>
@@ -4294,14 +4308,14 @@
       <w:pPr>
         <w:pStyle w:val="Heading2"/>
       </w:pPr>
-      <w:bookmarkStart w:id="2" w:name="_Toc192224169"/>
+      <w:bookmarkStart w:id="3" w:name="_Toc192224169"/>
       <w:r>
         <w:t xml:space="preserve">1.2. </w:t>
       </w:r>
       <w:r>
         <w:t>Copyright Notice</w:t>
       </w:r>
-      <w:bookmarkEnd w:id="2"/>
+      <w:bookmarkEnd w:id="3"/>
     </w:p>
     <w:p>
       <w:r>
@@ -4324,14 +4338,14 @@
       <w:pPr>
         <w:pStyle w:val="Heading2"/>
       </w:pPr>
-      <w:bookmarkStart w:id="3" w:name="_Toc192224170"/>
+      <w:bookmarkStart w:id="4" w:name="_Toc192224170"/>
       <w:r>
         <w:t xml:space="preserve">1.3. </w:t>
       </w:r>
       <w:r>
         <w:t>Abstract</w:t>
       </w:r>
-      <w:bookmarkEnd w:id="3"/>
+      <w:bookmarkEnd w:id="4"/>
     </w:p>
     <w:p>
       <w:r>
@@ -4376,27 +4390,27 @@
       <w:pPr>
         <w:pStyle w:val="Heading1"/>
       </w:pPr>
-      <w:bookmarkStart w:id="4" w:name="_Toc192224171"/>
+      <w:bookmarkStart w:id="5" w:name="_Toc192224171"/>
       <w:r>
         <w:t xml:space="preserve">2. </w:t>
       </w:r>
       <w:r>
         <w:t>Overview</w:t>
       </w:r>
-      <w:bookmarkEnd w:id="4"/>
+      <w:bookmarkEnd w:id="5"/>
     </w:p>
     <w:p>
       <w:pPr>
         <w:pStyle w:val="Heading2"/>
       </w:pPr>
-      <w:bookmarkStart w:id="5" w:name="_Toc192224172"/>
+      <w:bookmarkStart w:id="6" w:name="_Toc192224172"/>
       <w:r>
         <w:t xml:space="preserve">2.1. </w:t>
       </w:r>
       <w:r>
         <w:t>Background Information</w:t>
       </w:r>
-      <w:bookmarkEnd w:id="5"/>
+      <w:bookmarkEnd w:id="6"/>
     </w:p>
     <w:p>
       <w:r>
@@ -4510,14 +4524,14 @@
       <w:pPr>
         <w:pStyle w:val="Heading2"/>
       </w:pPr>
-      <w:bookmarkStart w:id="6" w:name="_Toc192224173"/>
+      <w:bookmarkStart w:id="7" w:name="_Toc192224173"/>
       <w:r>
         <w:t xml:space="preserve">2.2. </w:t>
       </w:r>
       <w:r>
         <w:t>Proposed Solution</w:t>
       </w:r>
-      <w:bookmarkEnd w:id="6"/>
+      <w:bookmarkEnd w:id="7"/>
     </w:p>
     <w:p>
       <w:r>
@@ -4546,14 +4560,14 @@
       <w:pPr>
         <w:pStyle w:val="Heading2"/>
       </w:pPr>
-      <w:bookmarkStart w:id="7" w:name="_Toc192224174"/>
+      <w:bookmarkStart w:id="8" w:name="_Toc192224174"/>
       <w:r>
         <w:t xml:space="preserve">2.3. </w:t>
       </w:r>
       <w:r>
         <w:t>Use Cases</w:t>
       </w:r>
-      <w:bookmarkEnd w:id="7"/>
+      <w:bookmarkEnd w:id="8"/>
     </w:p>
     <w:p>
       <w:r>
@@ -4593,14 +4607,14 @@
       <w:pPr>
         <w:pStyle w:val="Heading2"/>
       </w:pPr>
-      <w:bookmarkStart w:id="8" w:name="_Toc192224175"/>
+      <w:bookmarkStart w:id="9" w:name="_Toc192224175"/>
       <w:r>
         <w:t xml:space="preserve">2.4. </w:t>
       </w:r>
       <w:r>
         <w:t>Terminology</w:t>
       </w:r>
-      <w:bookmarkEnd w:id="8"/>
+      <w:bookmarkEnd w:id="9"/>
     </w:p>
     <w:p>
       <w:pPr>
@@ -4791,14 +4805,14 @@
       <w:pPr>
         <w:pStyle w:val="Heading2"/>
       </w:pPr>
-      <w:bookmarkStart w:id="9" w:name="_Toc192224176"/>
+      <w:bookmarkStart w:id="10" w:name="_Toc192224176"/>
       <w:r>
         <w:t xml:space="preserve">2.5. </w:t>
       </w:r>
       <w:r>
         <w:t>User Characteristics</w:t>
       </w:r>
-      <w:bookmarkEnd w:id="9"/>
+      <w:bookmarkEnd w:id="10"/>
     </w:p>
     <w:p>
       <w:r>
@@ -4939,16 +4953,16 @@
       <w:pPr>
         <w:pStyle w:val="Heading3"/>
       </w:pPr>
-      <w:bookmarkStart w:id="10" w:name="_Toc191283096"/>
-      <w:bookmarkStart w:id="11" w:name="_Toc192224177"/>
+      <w:bookmarkStart w:id="11" w:name="_Toc191283096"/>
+      <w:bookmarkStart w:id="12" w:name="_Toc192224177"/>
       <w:r>
         <w:t xml:space="preserve">2.5.1. </w:t>
       </w:r>
       <w:r>
         <w:t>Autonomous Nodes</w:t>
       </w:r>
-      <w:bookmarkEnd w:id="10"/>
       <w:bookmarkEnd w:id="11"/>
+      <w:bookmarkEnd w:id="12"/>
     </w:p>
     <w:p>
       <w:r>
@@ -5053,16 +5067,16 @@
       <w:pPr>
         <w:pStyle w:val="Heading3"/>
       </w:pPr>
-      <w:bookmarkStart w:id="12" w:name="_Toc191283097"/>
-      <w:bookmarkStart w:id="13" w:name="_Toc192224178"/>
+      <w:bookmarkStart w:id="13" w:name="_Toc191283097"/>
+      <w:bookmarkStart w:id="14" w:name="_Toc192224178"/>
       <w:r>
         <w:t xml:space="preserve">2.5.2. </w:t>
       </w:r>
       <w:r>
         <w:t>End Points</w:t>
       </w:r>
-      <w:bookmarkEnd w:id="12"/>
       <w:bookmarkEnd w:id="13"/>
+      <w:bookmarkEnd w:id="14"/>
     </w:p>
     <w:p>
       <w:r>
@@ -5128,8 +5142,8 @@
       <w:pPr>
         <w:pStyle w:val="Heading2"/>
       </w:pPr>
-      <w:bookmarkStart w:id="14" w:name="_Toc191283098"/>
-      <w:bookmarkStart w:id="15" w:name="_Toc192224179"/>
+      <w:bookmarkStart w:id="15" w:name="_Toc191283098"/>
+      <w:bookmarkStart w:id="16" w:name="_Toc192224179"/>
       <w:r>
         <w:lastRenderedPageBreak/>
         <w:t xml:space="preserve">2.6. </w:t>
@@ -5137,23 +5151,23 @@
       <w:r>
         <w:t>Constraints</w:t>
       </w:r>
-      <w:bookmarkEnd w:id="14"/>
       <w:bookmarkEnd w:id="15"/>
+      <w:bookmarkEnd w:id="16"/>
     </w:p>
     <w:p>
       <w:pPr>
         <w:pStyle w:val="Heading3"/>
       </w:pPr>
-      <w:bookmarkStart w:id="16" w:name="_Toc191283099"/>
-      <w:bookmarkStart w:id="17" w:name="_Toc192224180"/>
+      <w:bookmarkStart w:id="17" w:name="_Toc191283099"/>
+      <w:bookmarkStart w:id="18" w:name="_Toc192224180"/>
       <w:r>
         <w:t xml:space="preserve">2.6.1. </w:t>
       </w:r>
       <w:r>
         <w:t>High Churn</w:t>
       </w:r>
-      <w:bookmarkEnd w:id="16"/>
       <w:bookmarkEnd w:id="17"/>
+      <w:bookmarkEnd w:id="18"/>
     </w:p>
     <w:p>
       <w:r>
@@ -5213,16 +5227,16 @@
       <w:pPr>
         <w:pStyle w:val="Heading3"/>
       </w:pPr>
-      <w:bookmarkStart w:id="18" w:name="_Toc191283100"/>
-      <w:bookmarkStart w:id="19" w:name="_Toc192224181"/>
+      <w:bookmarkStart w:id="19" w:name="_Toc191283100"/>
+      <w:bookmarkStart w:id="20" w:name="_Toc192224181"/>
       <w:r>
         <w:t xml:space="preserve">2.6.2. </w:t>
       </w:r>
       <w:r>
         <w:t>Mixed Horizons</w:t>
       </w:r>
-      <w:bookmarkEnd w:id="18"/>
       <w:bookmarkEnd w:id="19"/>
+      <w:bookmarkEnd w:id="20"/>
     </w:p>
     <w:p>
       <w:r>
@@ -5292,27 +5306,27 @@
       <w:pPr>
         <w:pStyle w:val="Heading2"/>
       </w:pPr>
-      <w:bookmarkStart w:id="20" w:name="_Toc192224182"/>
+      <w:bookmarkStart w:id="21" w:name="_Toc192224182"/>
       <w:r>
         <w:t xml:space="preserve">2.7. </w:t>
       </w:r>
       <w:r>
         <w:t>Functions</w:t>
       </w:r>
-      <w:bookmarkEnd w:id="20"/>
+      <w:bookmarkEnd w:id="21"/>
     </w:p>
     <w:p>
       <w:pPr>
         <w:pStyle w:val="Heading3"/>
       </w:pPr>
-      <w:bookmarkStart w:id="21" w:name="_Toc192224183"/>
+      <w:bookmarkStart w:id="22" w:name="_Toc192224183"/>
       <w:r>
         <w:t xml:space="preserve">2.7.1. </w:t>
       </w:r>
       <w:r>
         <w:t>Initialization Beacon</w:t>
       </w:r>
-      <w:bookmarkEnd w:id="21"/>
+      <w:bookmarkEnd w:id="22"/>
     </w:p>
     <w:p>
       <w:r>
@@ -5394,7 +5408,7 @@
       <w:pPr>
         <w:pStyle w:val="Heading3"/>
       </w:pPr>
-      <w:bookmarkStart w:id="22" w:name="_Toc192224184"/>
+      <w:bookmarkStart w:id="23" w:name="_Toc192224184"/>
       <w:r>
         <w:lastRenderedPageBreak/>
         <w:t xml:space="preserve">2.7.2. </w:t>
@@ -5402,7 +5416,7 @@
       <w:r>
         <w:t>Beacon Acknowledgement</w:t>
       </w:r>
-      <w:bookmarkEnd w:id="22"/>
+      <w:bookmarkEnd w:id="23"/>
     </w:p>
     <w:p>
       <w:r>
@@ -5511,14 +5525,14 @@
       <w:pPr>
         <w:pStyle w:val="Heading3"/>
       </w:pPr>
-      <w:bookmarkStart w:id="23" w:name="_Toc192224185"/>
+      <w:bookmarkStart w:id="24" w:name="_Toc192224185"/>
       <w:r>
         <w:t xml:space="preserve">2.7.3. </w:t>
       </w:r>
       <w:r>
         <w:t>Recurring Beacon</w:t>
       </w:r>
-      <w:bookmarkEnd w:id="23"/>
+      <w:bookmarkEnd w:id="24"/>
     </w:p>
     <w:p>
       <w:r>
@@ -5612,7 +5626,7 @@
       <w:pPr>
         <w:pStyle w:val="Heading3"/>
       </w:pPr>
-      <w:bookmarkStart w:id="24" w:name="_Toc192224186"/>
+      <w:bookmarkStart w:id="25" w:name="_Toc192224186"/>
       <w:r>
         <w:t xml:space="preserve">2.7.4. </w:t>
       </w:r>
@@ -5622,7 +5636,7 @@
       <w:r>
         <w:t>Communication</w:t>
       </w:r>
-      <w:bookmarkEnd w:id="24"/>
+      <w:bookmarkEnd w:id="25"/>
     </w:p>
     <w:p>
       <w:r>
@@ -5651,14 +5665,14 @@
       <w:pPr>
         <w:pStyle w:val="Heading3"/>
       </w:pPr>
-      <w:bookmarkStart w:id="25" w:name="_Toc192224187"/>
+      <w:bookmarkStart w:id="26" w:name="_Toc192224187"/>
       <w:r>
         <w:t xml:space="preserve">2.7.5. </w:t>
       </w:r>
       <w:r>
         <w:t>Location and Velocity Routing</w:t>
       </w:r>
-      <w:bookmarkEnd w:id="25"/>
+      <w:bookmarkEnd w:id="26"/>
     </w:p>
     <w:p>
       <w:r>
@@ -5789,14 +5803,14 @@
       <w:pPr>
         <w:pStyle w:val="Heading3"/>
       </w:pPr>
-      <w:bookmarkStart w:id="26" w:name="_Toc192224188"/>
+      <w:bookmarkStart w:id="27" w:name="_Toc192224188"/>
       <w:r>
         <w:t xml:space="preserve">2.7.6. </w:t>
       </w:r>
       <w:r>
         <w:t>Quality-of-Service</w:t>
       </w:r>
-      <w:bookmarkEnd w:id="26"/>
+      <w:bookmarkEnd w:id="27"/>
     </w:p>
     <w:p>
       <w:r>
@@ -5828,14 +5842,14 @@
       <w:pPr>
         <w:pStyle w:val="Heading4"/>
       </w:pPr>
-      <w:bookmarkStart w:id="27" w:name="_Toc191283112"/>
+      <w:bookmarkStart w:id="28" w:name="_Toc191283112"/>
       <w:r>
         <w:t xml:space="preserve">2.7.6.1. </w:t>
       </w:r>
       <w:r>
         <w:t>Control Data</w:t>
       </w:r>
-      <w:bookmarkEnd w:id="27"/>
+      <w:bookmarkEnd w:id="28"/>
     </w:p>
     <w:p>
       <w:r>
@@ -5896,14 +5910,14 @@
       <w:pPr>
         <w:pStyle w:val="Heading4"/>
       </w:pPr>
-      <w:bookmarkStart w:id="28" w:name="_Toc191283113"/>
+      <w:bookmarkStart w:id="29" w:name="_Toc191283113"/>
       <w:r>
         <w:t xml:space="preserve">2.7.6.2. </w:t>
       </w:r>
       <w:r>
         <w:t>Communication Data</w:t>
       </w:r>
-      <w:bookmarkEnd w:id="28"/>
+      <w:bookmarkEnd w:id="29"/>
     </w:p>
     <w:p>
       <w:r>
@@ -5914,7 +5928,7 @@
       <w:pPr>
         <w:pStyle w:val="Heading4"/>
       </w:pPr>
-      <w:bookmarkStart w:id="29" w:name="_Toc191283115"/>
+      <w:bookmarkStart w:id="30" w:name="_Toc191283115"/>
       <w:r>
         <w:lastRenderedPageBreak/>
         <w:t xml:space="preserve">2.7.6.4. </w:t>
@@ -5922,7 +5936,7 @@
       <w:r>
         <w:t>Standard Data</w:t>
       </w:r>
-      <w:bookmarkEnd w:id="29"/>
+      <w:bookmarkEnd w:id="30"/>
     </w:p>
     <w:p>
       <w:r>
@@ -5948,24 +5962,24 @@
       <w:pPr>
         <w:pStyle w:val="Heading2"/>
       </w:pPr>
-      <w:bookmarkStart w:id="30" w:name="_Toc192224189"/>
+      <w:bookmarkStart w:id="31" w:name="_Toc192224189"/>
       <w:r>
         <w:t xml:space="preserve">2.8. </w:t>
       </w:r>
       <w:r>
         <w:t>Definitions</w:t>
       </w:r>
-      <w:bookmarkEnd w:id="30"/>
+      <w:bookmarkEnd w:id="31"/>
     </w:p>
     <w:p>
       <w:pPr>
         <w:pStyle w:val="Heading3"/>
       </w:pPr>
-      <w:bookmarkStart w:id="31" w:name="_Toc192224190"/>
+      <w:bookmarkStart w:id="32" w:name="_Toc192224190"/>
       <w:r>
         <w:t>Packet Types</w:t>
       </w:r>
-      <w:bookmarkEnd w:id="31"/>
+      <w:bookmarkEnd w:id="32"/>
     </w:p>
     <w:p>
       <w:pPr>
@@ -6000,11 +6014,11 @@
       <w:pPr>
         <w:pStyle w:val="Heading3"/>
       </w:pPr>
-      <w:bookmarkStart w:id="32" w:name="_Toc192224191"/>
+      <w:bookmarkStart w:id="33" w:name="_Toc192224191"/>
       <w:r>
         <w:t>Forwarding Modes</w:t>
       </w:r>
-      <w:bookmarkEnd w:id="32"/>
+      <w:bookmarkEnd w:id="33"/>
     </w:p>
     <w:p>
       <w:pPr>
@@ -6042,11 +6056,11 @@
       <w:pPr>
         <w:pStyle w:val="Heading3"/>
       </w:pPr>
-      <w:bookmarkStart w:id="33" w:name="_Toc192224192"/>
+      <w:bookmarkStart w:id="34" w:name="_Toc192224192"/>
       <w:r>
         <w:t>Structures</w:t>
       </w:r>
-      <w:bookmarkEnd w:id="33"/>
+      <w:bookmarkEnd w:id="34"/>
     </w:p>
     <w:p>
       <w:pPr>
@@ -6171,7 +6185,7 @@
       <w:pPr>
         <w:pStyle w:val="Heading1"/>
       </w:pPr>
-      <w:bookmarkStart w:id="34" w:name="_Toc192224193"/>
+      <w:bookmarkStart w:id="35" w:name="_Toc192224193"/>
       <w:r>
         <w:t xml:space="preserve">3. </w:t>
       </w:r>
@@ -6181,33 +6195,33 @@
       <w:r>
         <w:t xml:space="preserve"> Algorithm</w:t>
       </w:r>
-      <w:bookmarkEnd w:id="34"/>
+      <w:bookmarkEnd w:id="35"/>
     </w:p>
     <w:p>
       <w:pPr>
         <w:pStyle w:val="Heading2"/>
       </w:pPr>
-      <w:bookmarkStart w:id="35" w:name="_Toc192224194"/>
+      <w:bookmarkStart w:id="36" w:name="_Toc192224194"/>
       <w:r>
         <w:t xml:space="preserve">3.1. </w:t>
       </w:r>
       <w:r>
         <w:t>Greedy Perimeter Selection Routing (GPSR)</w:t>
       </w:r>
-      <w:bookmarkEnd w:id="35"/>
+      <w:bookmarkEnd w:id="36"/>
     </w:p>
     <w:p>
       <w:pPr>
         <w:pStyle w:val="Heading3"/>
       </w:pPr>
-      <w:bookmarkStart w:id="36" w:name="_Toc192224195"/>
+      <w:bookmarkStart w:id="37" w:name="_Toc192224195"/>
       <w:r>
         <w:t xml:space="preserve">3.1.1. </w:t>
       </w:r>
       <w:r>
         <w:t>Greedy Forwarding</w:t>
       </w:r>
-      <w:bookmarkEnd w:id="36"/>
+      <w:bookmarkEnd w:id="37"/>
     </w:p>
     <w:p>
       <w:r>
@@ -6229,22 +6243,25 @@
         </w:numPr>
       </w:pPr>
       <w:r>
-        <w:t>The n</w:t>
-      </w:r>
-      <w:r>
-        <w:t>ode</w:t>
-      </w:r>
-      <w:r>
-        <w:t xml:space="preserve"> will attempt to forward the</w:t>
-      </w:r>
-      <w:r>
-        <w:t xml:space="preserve"> received packet to neighbor closest to </w:t>
-      </w:r>
-      <w:r>
-        <w:t>destination</w:t>
-      </w:r>
-      <w:r>
-        <w:t xml:space="preserve"> node.</w:t>
+        <w:t>The node computes the distance between each of its</w:t>
+      </w:r>
+      <w:r>
+        <w:t xml:space="preserve"> neighbors and the destination and, based on this information, it </w:t>
+      </w:r>
+      <w:r>
+        <w:t xml:space="preserve">selects the neighbor </w:t>
+      </w:r>
+      <w:r>
+        <w:t>closest to the destination</w:t>
+      </w:r>
+      <w:r>
+        <w:t xml:space="preserve"> as </w:t>
+      </w:r>
+      <w:r>
+        <w:t>HDR-</w:t>
+      </w:r>
+      <w:r>
+        <w:t>FWD-DST-ID.</w:t>
       </w:r>
     </w:p>
     <w:p>
@@ -6256,19 +6273,31 @@
         </w:numPr>
       </w:pPr>
       <w:r>
-        <w:t>If node is</w:t>
-      </w:r>
-      <w:r>
-        <w:t xml:space="preserve"> itself closer than any of its</w:t>
-      </w:r>
-      <w:r>
-        <w:t xml:space="preserve"> known neighbors, </w:t>
-      </w:r>
-      <w:r>
-        <w:t xml:space="preserve">then </w:t>
-      </w:r>
-      <w:r>
-        <w:t>perimeter forwarding is engaged.</w:t>
+        <w:t xml:space="preserve">If </w:t>
+      </w:r>
+      <w:r>
+        <w:t>the node itself</w:t>
+      </w:r>
+      <w:r>
+        <w:t xml:space="preserve"> is</w:t>
+      </w:r>
+      <w:r>
+        <w:t xml:space="preserve"> closer </w:t>
+      </w:r>
+      <w:r>
+        <w:t xml:space="preserve">to HDR-DST-LOC </w:t>
+      </w:r>
+      <w:r>
+        <w:t>than any of its</w:t>
+      </w:r>
+      <w:r>
+        <w:t xml:space="preserve"> neighbors, </w:t>
+      </w:r>
+      <w:r>
+        <w:t>then the packet is switched to FWD-PERIMETER</w:t>
+      </w:r>
+      <w:r>
+        <w:t xml:space="preserve"> and the perimeter forwarding algorithm is used instead.</w:t>
       </w:r>
     </w:p>
     <w:p>
@@ -6276,13 +6305,30 @@
         <w:t>An important assertion voiced by Karp and Kung is that greedy forwarding is the ideal routing mechanism because it relies only on knowledge of the forwarding nodes immediate neighbors and will always make the most efficient selection based on this data.</w:t>
       </w:r>
       <w:r>
-        <w:t xml:space="preserve"> Unfortunately, it fails when the node itself is the closest node among its neighbors to the intended destination of the packet, thus motivating the need for perimeter routing (</w:t>
+        <w:t xml:space="preserve"> </w:t>
+      </w:r>
+      <w:r>
+        <w:t>As such, a packet should be forwarded readily whenever possible.</w:t>
+      </w:r>
+    </w:p>
+    <w:p>
+      <w:r>
+        <w:t xml:space="preserve">Unfortunately, </w:t>
+      </w:r>
+      <w:r>
+        <w:t>greedy selection</w:t>
+      </w:r>
+      <w:r>
+        <w:t xml:space="preserve"> fails when the node itself is the closest node among its neighbors to the intended destination of the packet, thus motivating the need for perimeter routing (</w:t>
       </w:r>
       <w:r>
         <w:t>§</w:t>
       </w:r>
       <w:r>
-        <w:t>3.1.2). However, whenever possible, a packet is forwarded greedily.</w:t>
+        <w:t>3.1.2)</w:t>
+      </w:r>
+      <w:r>
+        <w:t>.</w:t>
       </w:r>
     </w:p>
     <w:p>
@@ -6312,6 +6358,7 @@
     </w:p>
     <w:p>
       <w:r>
+        <w:lastRenderedPageBreak/>
         <w:t xml:space="preserve">Given </w:t>
       </w:r>
       <m:oMath>
@@ -6329,13 +6376,7 @@
               <w:rPr>
                 <w:rFonts w:ascii="Cambria Math" w:hAnsi="Cambria Math"/>
               </w:rPr>
-              <m:t>longitude,latitud</m:t>
-            </m:r>
-            <m:r>
-              <w:rPr>
-                <w:rFonts w:ascii="Cambria Math" w:hAnsi="Cambria Math"/>
-              </w:rPr>
-              <m:t>e</m:t>
+              <m:t>longitude,latitude</m:t>
             </m:r>
           </m:e>
         </m:d>
@@ -6384,16 +6425,12 @@
       </w:r>
     </w:p>
     <w:p>
-      <w:pPr>
-        <w:ind w:left="720"/>
-      </w:pPr>
       <m:oMathPara>
         <m:oMath>
           <m:r>
             <w:rPr>
               <w:rFonts w:ascii="Cambria Math" w:hAnsi="Cambria Math"/>
             </w:rPr>
-            <w:lastRenderedPageBreak/>
             <m:t>DIST</m:t>
           </m:r>
           <m:d>
@@ -7147,7 +7184,7 @@
         <w:t xml:space="preserve"> be neglected due to the geographic proximity of all peers in a node neighborhood</w:t>
       </w:r>
       <w:r>
-        <w:t xml:space="preserve">. </w:t>
+        <w:t>.</w:t>
       </w:r>
     </w:p>
     <w:p>
@@ -7657,28 +7694,1754 @@
       <w:pPr>
         <w:pStyle w:val="Heading3"/>
       </w:pPr>
-      <w:bookmarkStart w:id="37" w:name="_Toc192224196"/>
+      <w:bookmarkStart w:id="38" w:name="_Toc192224196"/>
       <w:r>
         <w:t xml:space="preserve">3.1.2. </w:t>
       </w:r>
       <w:r>
         <w:t>Perimeter Forwarding</w:t>
       </w:r>
-      <w:bookmarkEnd w:id="37"/>
-    </w:p>
-    <w:p>
-      <w:r>
-        <w:t>When a packet is received i</w:t>
-      </w:r>
-      <w:r>
-        <w:t>n or switched to perimeter mode...</w:t>
-      </w:r>
-      <w:r>
-        <w:rPr>
-          <w:b/>
-          <w:highlight w:val="yellow"/>
-        </w:rPr>
-        <w:t>TODO</w:t>
+      <w:bookmarkEnd w:id="38"/>
+    </w:p>
+    <w:p>
+      <w:r>
+        <w:t>Perimeter forwarding is used to detour around a void where greedy forwarding is not possible.</w:t>
+      </w:r>
+      <w:r>
+        <w:t xml:space="preserve"> </w:t>
+      </w:r>
+    </w:p>
+    <w:p>
+      <w:r>
+        <w:t xml:space="preserve">When a packet is </w:t>
+      </w:r>
+      <w:r>
+        <w:t>in</w:t>
+      </w:r>
+      <w:r>
+        <w:t xml:space="preserve"> FWD-PERIMETER, </w:t>
+      </w:r>
+      <w:r>
+        <w:t>it is routed under a more complex paradigm</w:t>
+      </w:r>
+      <w:r>
+        <w:t>:</w:t>
+      </w:r>
+    </w:p>
+    <w:p>
+      <w:pPr>
+        <w:pStyle w:val="ListParagraph"/>
+        <w:numPr>
+          <w:ilvl w:val="0"/>
+          <w:numId w:val="35"/>
+        </w:numPr>
+      </w:pPr>
+      <w:r>
+        <w:t>If node just</w:t>
+      </w:r>
+      <w:r>
+        <w:t xml:space="preserve"> transitioned to FWD-PERIMETER, a</w:t>
+      </w:r>
+      <w:r>
+        <w:t>dd XHDR fields to packet</w:t>
+      </w:r>
+      <w:r>
+        <w:t xml:space="preserve"> and s</w:t>
+      </w:r>
+      <w:r>
+        <w:t xml:space="preserve">et </w:t>
+      </w:r>
+      <w:r>
+        <w:t xml:space="preserve">both </w:t>
+      </w:r>
+      <w:r>
+        <w:t xml:space="preserve">XHDR-ENTERED-LOC </w:t>
+      </w:r>
+      <w:r>
+        <w:t>and</w:t>
+      </w:r>
+      <w:r>
+        <w:t xml:space="preserve"> XHDR-ENTERED-FACE-LOC to node’s location</w:t>
+      </w:r>
+      <w:r>
+        <w:t>.</w:t>
+      </w:r>
+    </w:p>
+    <w:p>
+      <w:pPr>
+        <w:pStyle w:val="ListParagraph"/>
+        <w:numPr>
+          <w:ilvl w:val="0"/>
+          <w:numId w:val="35"/>
+        </w:numPr>
+      </w:pPr>
+      <w:r>
+        <w:t>If node is closer</w:t>
+      </w:r>
+      <w:r>
+        <w:t xml:space="preserve"> to</w:t>
+      </w:r>
+      <w:r>
+        <w:t xml:space="preserve"> HDR-DST-LOC </w:t>
+      </w:r>
+      <w:r>
+        <w:t>than XHDR-ENTERED-LOC, s</w:t>
+      </w:r>
+      <w:r>
+        <w:t>witch to</w:t>
+      </w:r>
+      <w:r>
+        <w:t xml:space="preserve"> </w:t>
+      </w:r>
+      <w:r>
+        <w:t>FWD-GREEDY</w:t>
+      </w:r>
+      <w:r>
+        <w:t>.</w:t>
+      </w:r>
+    </w:p>
+    <w:p>
+      <w:pPr>
+        <w:pStyle w:val="ListParagraph"/>
+        <w:numPr>
+          <w:ilvl w:val="0"/>
+          <w:numId w:val="35"/>
+        </w:numPr>
+      </w:pPr>
+      <w:r>
+        <w:t>Based on ROUTING-TABLE-1, s</w:t>
+      </w:r>
+      <w:r>
+        <w:t>elect edge with next angle counter-clockwise from</w:t>
+      </w:r>
+      <w:r>
+        <w:t xml:space="preserve"> edge between</w:t>
+      </w:r>
+      <w:r>
+        <w:t xml:space="preserve"> HDR-DST-LOC </w:t>
+      </w:r>
+      <w:r>
+        <w:t>and</w:t>
+      </w:r>
+      <w:r>
+        <w:t xml:space="preserve"> XHDR-ENTERED-</w:t>
+      </w:r>
+      <w:r>
+        <w:t>FACE-</w:t>
+      </w:r>
+      <w:r>
+        <w:t>LOC</w:t>
+      </w:r>
+      <w:r>
+        <w:t xml:space="preserve"> and set HDR-FWD-DST-ID.</w:t>
+      </w:r>
+    </w:p>
+    <w:p>
+      <w:pPr>
+        <w:pStyle w:val="ListParagraph"/>
+        <w:numPr>
+          <w:ilvl w:val="0"/>
+          <w:numId w:val="35"/>
+        </w:numPr>
+      </w:pPr>
+      <w:r>
+        <w:lastRenderedPageBreak/>
+        <w:t xml:space="preserve">If edge between node and chosen HDR-FWD-DST intersects </w:t>
+      </w:r>
+      <w:r>
+        <w:t>the edge</w:t>
+      </w:r>
+      <w:r>
+        <w:t xml:space="preserve"> between H</w:t>
+      </w:r>
+      <w:r>
+        <w:t>DR-DST-LOC and XHDR-ENTERED-LOC, then set</w:t>
+      </w:r>
+      <w:r>
+        <w:t xml:space="preserve"> XHDR-FACE-ENTERED-LOC to node’s location</w:t>
+      </w:r>
+      <w:r>
+        <w:t xml:space="preserve"> as well.</w:t>
+      </w:r>
+    </w:p>
+    <w:p>
+      <w:pPr>
+        <w:pStyle w:val="Heading4"/>
+      </w:pPr>
+      <w:r>
+        <w:t>3.1.2.1. Packet Switched to Perimeter Forwarding</w:t>
+      </w:r>
+    </w:p>
+    <w:p>
+      <w:r>
+        <w:t xml:space="preserve">When a packet is switched to perimeter forwarding, its header field </w:t>
+      </w:r>
+      <w:r>
+        <w:t xml:space="preserve">is </w:t>
+      </w:r>
+      <w:r>
+        <w:t>extended to inc</w:t>
+      </w:r>
+      <w:r>
+        <w:t>lude four additional properties necessary for perimeter forwarding:</w:t>
+      </w:r>
+    </w:p>
+    <w:p>
+      <w:pPr>
+        <w:pStyle w:val="ListParagraph"/>
+        <w:numPr>
+          <w:ilvl w:val="0"/>
+          <w:numId w:val="27"/>
+        </w:numPr>
+      </w:pPr>
+      <w:r>
+        <w:t>XHDR-ENTERED-LOC</w:t>
+      </w:r>
+    </w:p>
+    <w:p>
+      <w:pPr>
+        <w:pStyle w:val="ListParagraph"/>
+        <w:numPr>
+          <w:ilvl w:val="0"/>
+          <w:numId w:val="27"/>
+        </w:numPr>
+      </w:pPr>
+      <w:r>
+        <w:t>XHDR-FACE-ENTERED-LOC</w:t>
+      </w:r>
+    </w:p>
+    <w:p>
+      <w:pPr>
+        <w:pStyle w:val="ListParagraph"/>
+        <w:numPr>
+          <w:ilvl w:val="0"/>
+          <w:numId w:val="27"/>
+        </w:numPr>
+      </w:pPr>
+      <w:r>
+        <w:t>XHDR-</w:t>
+      </w:r>
+      <w:r>
+        <w:t>FACE-FIRST-EDGE-SRC</w:t>
+      </w:r>
+    </w:p>
+    <w:p>
+      <w:pPr>
+        <w:pStyle w:val="ListParagraph"/>
+        <w:numPr>
+          <w:ilvl w:val="0"/>
+          <w:numId w:val="27"/>
+        </w:numPr>
+      </w:pPr>
+      <w:r>
+        <w:t>XHDR-FACE-F</w:t>
+      </w:r>
+      <w:r>
+        <w:t>IRST-EDGE-DST</w:t>
+      </w:r>
+    </w:p>
+    <w:p>
+      <w:r>
+        <w:t>Initially, XHDR-ENTERED-LOC, XHDR-FACE-ENTERED-LOC and XHDR-FACE-FIRST-EDGE-SRC are all set to the location of the node where the packet switched into FWD-PERIMETER, while XHDR-FACE-FIRST-EDGE-DST is selected based on next hop selection</w:t>
+      </w:r>
+      <w:r>
+        <w:t xml:space="preserve"> (</w:t>
+      </w:r>
+      <w:r>
+        <w:t>§</w:t>
+      </w:r>
+      <w:r>
+        <w:t>3.</w:t>
+      </w:r>
+      <w:r>
+        <w:t>1.2</w:t>
+      </w:r>
+      <w:r>
+        <w:t>.2</w:t>
+      </w:r>
+      <w:r>
+        <w:t>)</w:t>
+      </w:r>
+      <w:r>
+        <w:t xml:space="preserve"> for FWD-PERIMETER.</w:t>
+      </w:r>
+    </w:p>
+    <w:p>
+      <w:r>
+        <w:t>Over time, XHDR-FACE-ENTERED-LOC, XHDR-FACE-FIRST-EDGE-SRC</w:t>
+      </w:r>
+      <w:r>
+        <w:t xml:space="preserve"> and XHDR-FACE-FIRST-EDGE-DST may all change. However, XHDR-ENTERED-LOC will remain constant for the duration of FWD-</w:t>
+      </w:r>
+      <w:r>
+        <w:t xml:space="preserve">PERIMETER </w:t>
+      </w:r>
+      <w:r>
+        <w:t>because it is used to determine when a node may switch the packet back to FWD-GREEDY.</w:t>
+      </w:r>
+    </w:p>
+    <w:p>
+      <w:pPr>
+        <w:pStyle w:val="Heading4"/>
+      </w:pPr>
+      <w:r>
+        <w:t>3.1.2</w:t>
+      </w:r>
+      <w:r>
+        <w:t>.2. Next Hop Selection in Perimeter Forwarding</w:t>
+      </w:r>
+    </w:p>
+    <w:p>
+      <w:r>
+        <w:t>When a packet is switched to FWD-PERIMETER (</w:t>
+      </w:r>
+      <w:r>
+        <w:t>§</w:t>
+      </w:r>
+      <w:r>
+        <w:t>3.1.2.</w:t>
+      </w:r>
+      <w:r>
+        <w:t>1) or when it is popped from PACKET-QUEUE, the node must then s</w:t>
+      </w:r>
+      <w:r>
+        <w:t>elect the next hop destination, which is placed in HDR-FWD-DST-ID.</w:t>
+      </w:r>
+      <w:r>
+        <w:t xml:space="preserve"> </w:t>
+      </w:r>
+      <w:r>
+        <w:t>This selection</w:t>
+      </w:r>
+      <w:r>
+        <w:t xml:space="preserve"> may also </w:t>
+      </w:r>
+      <w:r>
+        <w:t>require updates to</w:t>
+      </w:r>
+      <w:r>
+        <w:t xml:space="preserve"> XHDR-FACE values.</w:t>
+      </w:r>
+    </w:p>
+    <w:p>
+      <w:r>
+        <w:t>Considering edges between the node and all of its neighbors, the node is selected with the edge that is next counter-clockwise from the edge between HDR-DST-LOC and XHDR-ENTERED-FACE-LOC.</w:t>
+      </w:r>
+    </w:p>
+    <w:p>
+      <w:r>
+        <w:t xml:space="preserve">Given </w:t>
+      </w:r>
+      <m:oMath>
+        <m:d>
+          <m:dPr>
+            <m:ctrlPr>
+              <w:rPr>
+                <w:rFonts w:ascii="Cambria Math" w:hAnsi="Cambria Math"/>
+                <w:i/>
+              </w:rPr>
+            </m:ctrlPr>
+          </m:dPr>
+          <m:e>
+            <m:r>
+              <w:rPr>
+                <w:rFonts w:ascii="Cambria Math" w:hAnsi="Cambria Math"/>
+              </w:rPr>
+              <m:t>longitude,latitude</m:t>
+            </m:r>
+          </m:e>
+        </m:d>
+        <m:r>
+          <w:rPr>
+            <w:rFonts w:ascii="Cambria Math" w:hAnsi="Cambria Math"/>
+          </w:rPr>
+          <m:t>=</m:t>
+        </m:r>
+        <m:d>
+          <m:dPr>
+            <m:ctrlPr>
+              <w:rPr>
+                <w:rFonts w:ascii="Cambria Math" w:hAnsi="Cambria Math"/>
+                <w:i/>
+              </w:rPr>
+            </m:ctrlPr>
+          </m:dPr>
+          <m:e>
+            <m:r>
+              <w:rPr>
+                <w:rFonts w:ascii="Cambria Math" w:hAnsi="Cambria Math"/>
+              </w:rPr>
+              <m:t>ψ,ϕ</m:t>
+            </m:r>
+          </m:e>
+        </m:d>
+      </m:oMath>
+      <w:r>
+        <w:t xml:space="preserve"> of two points, the orthodomic bearing between two points may be calculated as:</w:t>
+      </w:r>
+    </w:p>
+    <w:p>
+      <m:oMathPara>
+        <m:oMath>
+          <m:r>
+            <w:rPr>
+              <w:rFonts w:ascii="Cambria Math" w:hAnsi="Cambria Math"/>
+            </w:rPr>
+            <m:t>BEARING</m:t>
+          </m:r>
+          <m:d>
+            <m:dPr>
+              <m:ctrlPr>
+                <w:rPr>
+                  <w:rFonts w:ascii="Cambria Math" w:hAnsi="Cambria Math"/>
+                  <w:i/>
+                </w:rPr>
+              </m:ctrlPr>
+            </m:dPr>
+            <m:e>
+              <m:d>
+                <m:dPr>
+                  <m:ctrlPr>
+                    <w:rPr>
+                      <w:rFonts w:ascii="Cambria Math" w:hAnsi="Cambria Math"/>
+                      <w:i/>
+                    </w:rPr>
+                  </m:ctrlPr>
+                </m:dPr>
+                <m:e>
+                  <m:sSub>
+                    <m:sSubPr>
+                      <m:ctrlPr>
+                        <w:rPr>
+                          <w:rFonts w:ascii="Cambria Math" w:hAnsi="Cambria Math"/>
+                          <w:i/>
+                        </w:rPr>
+                      </m:ctrlPr>
+                    </m:sSubPr>
+                    <m:e>
+                      <m:r>
+                        <w:rPr>
+                          <w:rFonts w:ascii="Cambria Math" w:hAnsi="Cambria Math"/>
+                        </w:rPr>
+                        <m:t>ψ</m:t>
+                      </m:r>
+                    </m:e>
+                    <m:sub>
+                      <m:r>
+                        <w:rPr>
+                          <w:rFonts w:ascii="Cambria Math" w:hAnsi="Cambria Math"/>
+                        </w:rPr>
+                        <m:t>1</m:t>
+                      </m:r>
+                    </m:sub>
+                  </m:sSub>
+                  <m:r>
+                    <w:rPr>
+                      <w:rFonts w:ascii="Cambria Math" w:hAnsi="Cambria Math"/>
+                    </w:rPr>
+                    <m:t>,</m:t>
+                  </m:r>
+                  <m:sSub>
+                    <m:sSubPr>
+                      <m:ctrlPr>
+                        <w:rPr>
+                          <w:rFonts w:ascii="Cambria Math" w:hAnsi="Cambria Math"/>
+                          <w:i/>
+                        </w:rPr>
+                      </m:ctrlPr>
+                    </m:sSubPr>
+                    <m:e>
+                      <m:r>
+                        <w:rPr>
+                          <w:rFonts w:ascii="Cambria Math" w:hAnsi="Cambria Math"/>
+                        </w:rPr>
+                        <m:t>ϕ</m:t>
+                      </m:r>
+                    </m:e>
+                    <m:sub>
+                      <m:r>
+                        <w:rPr>
+                          <w:rFonts w:ascii="Cambria Math" w:hAnsi="Cambria Math"/>
+                        </w:rPr>
+                        <m:t>1</m:t>
+                      </m:r>
+                    </m:sub>
+                  </m:sSub>
+                </m:e>
+              </m:d>
+              <m:r>
+                <w:rPr>
+                  <w:rFonts w:ascii="Cambria Math" w:hAnsi="Cambria Math"/>
+                </w:rPr>
+                <m:t xml:space="preserve">, </m:t>
+              </m:r>
+              <m:d>
+                <m:dPr>
+                  <m:ctrlPr>
+                    <w:rPr>
+                      <w:rFonts w:ascii="Cambria Math" w:hAnsi="Cambria Math"/>
+                      <w:i/>
+                    </w:rPr>
+                  </m:ctrlPr>
+                </m:dPr>
+                <m:e>
+                  <m:sSub>
+                    <m:sSubPr>
+                      <m:ctrlPr>
+                        <w:rPr>
+                          <w:rFonts w:ascii="Cambria Math" w:hAnsi="Cambria Math"/>
+                          <w:i/>
+                        </w:rPr>
+                      </m:ctrlPr>
+                    </m:sSubPr>
+                    <m:e>
+                      <m:r>
+                        <w:rPr>
+                          <w:rFonts w:ascii="Cambria Math" w:hAnsi="Cambria Math"/>
+                        </w:rPr>
+                        <m:t>ψ</m:t>
+                      </m:r>
+                    </m:e>
+                    <m:sub>
+                      <m:r>
+                        <w:rPr>
+                          <w:rFonts w:ascii="Cambria Math" w:hAnsi="Cambria Math"/>
+                        </w:rPr>
+                        <m:t>1</m:t>
+                      </m:r>
+                    </m:sub>
+                  </m:sSub>
+                  <m:r>
+                    <w:rPr>
+                      <w:rFonts w:ascii="Cambria Math" w:hAnsi="Cambria Math"/>
+                    </w:rPr>
+                    <m:t>,</m:t>
+                  </m:r>
+                  <m:sSub>
+                    <m:sSubPr>
+                      <m:ctrlPr>
+                        <w:rPr>
+                          <w:rFonts w:ascii="Cambria Math" w:hAnsi="Cambria Math"/>
+                          <w:i/>
+                        </w:rPr>
+                      </m:ctrlPr>
+                    </m:sSubPr>
+                    <m:e>
+                      <m:r>
+                        <w:rPr>
+                          <w:rFonts w:ascii="Cambria Math" w:hAnsi="Cambria Math"/>
+                        </w:rPr>
+                        <m:t>ϕ</m:t>
+                      </m:r>
+                    </m:e>
+                    <m:sub>
+                      <m:r>
+                        <w:rPr>
+                          <w:rFonts w:ascii="Cambria Math" w:hAnsi="Cambria Math"/>
+                        </w:rPr>
+                        <m:t>1</m:t>
+                      </m:r>
+                    </m:sub>
+                  </m:sSub>
+                </m:e>
+              </m:d>
+            </m:e>
+          </m:d>
+          <m:r>
+            <w:rPr>
+              <w:rFonts w:ascii="Cambria Math" w:hAnsi="Cambria Math"/>
+            </w:rPr>
+            <m:t>=</m:t>
+          </m:r>
+          <m:func>
+            <m:funcPr>
+              <m:ctrlPr>
+                <w:rPr>
+                  <w:rFonts w:ascii="Cambria Math" w:hAnsi="Cambria Math"/>
+                  <w:i/>
+                </w:rPr>
+              </m:ctrlPr>
+            </m:funcPr>
+            <m:fName>
+              <m:r>
+                <m:rPr>
+                  <m:sty m:val="p"/>
+                </m:rPr>
+                <w:rPr>
+                  <w:rFonts w:ascii="Cambria Math" w:hAnsi="Cambria Math"/>
+                </w:rPr>
+                <m:t>arctan2</m:t>
+              </m:r>
+            </m:fName>
+            <m:e>
+              <m:d>
+                <m:dPr>
+                  <m:ctrlPr>
+                    <w:rPr>
+                      <w:rFonts w:ascii="Cambria Math" w:hAnsi="Cambria Math"/>
+                      <w:i/>
+                    </w:rPr>
+                  </m:ctrlPr>
+                </m:dPr>
+                <m:e>
+                  <m:func>
+                    <m:funcPr>
+                      <m:ctrlPr>
+                        <w:rPr>
+                          <w:rFonts w:ascii="Cambria Math" w:hAnsi="Cambria Math"/>
+                          <w:i/>
+                        </w:rPr>
+                      </m:ctrlPr>
+                    </m:funcPr>
+                    <m:fName>
+                      <m:r>
+                        <m:rPr>
+                          <m:sty m:val="p"/>
+                        </m:rPr>
+                        <w:rPr>
+                          <w:rFonts w:ascii="Cambria Math" w:hAnsi="Cambria Math"/>
+                        </w:rPr>
+                        <m:t>cos</m:t>
+                      </m:r>
+                    </m:fName>
+                    <m:e>
+                      <m:d>
+                        <m:dPr>
+                          <m:ctrlPr>
+                            <w:rPr>
+                              <w:rFonts w:ascii="Cambria Math" w:hAnsi="Cambria Math"/>
+                              <w:i/>
+                            </w:rPr>
+                          </m:ctrlPr>
+                        </m:dPr>
+                        <m:e>
+                          <m:sSub>
+                            <m:sSubPr>
+                              <m:ctrlPr>
+                                <w:rPr>
+                                  <w:rFonts w:ascii="Cambria Math" w:hAnsi="Cambria Math"/>
+                                  <w:i/>
+                                </w:rPr>
+                              </m:ctrlPr>
+                            </m:sSubPr>
+                            <m:e>
+                              <m:r>
+                                <w:rPr>
+                                  <w:rFonts w:ascii="Cambria Math" w:hAnsi="Cambria Math"/>
+                                </w:rPr>
+                                <m:t>ϕ</m:t>
+                              </m:r>
+                            </m:e>
+                            <m:sub>
+                              <m:r>
+                                <w:rPr>
+                                  <w:rFonts w:ascii="Cambria Math" w:hAnsi="Cambria Math"/>
+                                </w:rPr>
+                                <m:t>1</m:t>
+                              </m:r>
+                            </m:sub>
+                          </m:sSub>
+                        </m:e>
+                      </m:d>
+                    </m:e>
+                  </m:func>
+                  <m:func>
+                    <m:funcPr>
+                      <m:ctrlPr>
+                        <w:rPr>
+                          <w:rFonts w:ascii="Cambria Math" w:hAnsi="Cambria Math"/>
+                          <w:i/>
+                        </w:rPr>
+                      </m:ctrlPr>
+                    </m:funcPr>
+                    <m:fName>
+                      <m:r>
+                        <m:rPr>
+                          <m:sty m:val="p"/>
+                        </m:rPr>
+                        <w:rPr>
+                          <w:rFonts w:ascii="Cambria Math" w:hAnsi="Cambria Math"/>
+                        </w:rPr>
+                        <m:t>sin</m:t>
+                      </m:r>
+                    </m:fName>
+                    <m:e>
+                      <m:d>
+                        <m:dPr>
+                          <m:ctrlPr>
+                            <w:rPr>
+                              <w:rFonts w:ascii="Cambria Math" w:hAnsi="Cambria Math"/>
+                              <w:i/>
+                            </w:rPr>
+                          </m:ctrlPr>
+                        </m:dPr>
+                        <m:e>
+                          <m:sSub>
+                            <m:sSubPr>
+                              <m:ctrlPr>
+                                <w:rPr>
+                                  <w:rFonts w:ascii="Cambria Math" w:hAnsi="Cambria Math"/>
+                                  <w:i/>
+                                </w:rPr>
+                              </m:ctrlPr>
+                            </m:sSubPr>
+                            <m:e>
+                              <m:r>
+                                <w:rPr>
+                                  <w:rFonts w:ascii="Cambria Math" w:hAnsi="Cambria Math"/>
+                                </w:rPr>
+                                <m:t>ϕ</m:t>
+                              </m:r>
+                            </m:e>
+                            <m:sub>
+                              <m:r>
+                                <w:rPr>
+                                  <w:rFonts w:ascii="Cambria Math" w:hAnsi="Cambria Math"/>
+                                </w:rPr>
+                                <m:t>2</m:t>
+                              </m:r>
+                            </m:sub>
+                          </m:sSub>
+                        </m:e>
+                      </m:d>
+                    </m:e>
+                  </m:func>
+                  <m:r>
+                    <w:rPr>
+                      <w:rFonts w:ascii="Cambria Math" w:hAnsi="Cambria Math"/>
+                    </w:rPr>
+                    <m:t>-</m:t>
+                  </m:r>
+                  <m:func>
+                    <m:funcPr>
+                      <m:ctrlPr>
+                        <w:rPr>
+                          <w:rFonts w:ascii="Cambria Math" w:hAnsi="Cambria Math"/>
+                          <w:i/>
+                        </w:rPr>
+                      </m:ctrlPr>
+                    </m:funcPr>
+                    <m:fName>
+                      <m:r>
+                        <m:rPr>
+                          <m:sty m:val="p"/>
+                        </m:rPr>
+                        <w:rPr>
+                          <w:rFonts w:ascii="Cambria Math" w:hAnsi="Cambria Math"/>
+                        </w:rPr>
+                        <m:t>sin</m:t>
+                      </m:r>
+                    </m:fName>
+                    <m:e>
+                      <m:d>
+                        <m:dPr>
+                          <m:ctrlPr>
+                            <w:rPr>
+                              <w:rFonts w:ascii="Cambria Math" w:hAnsi="Cambria Math"/>
+                              <w:i/>
+                            </w:rPr>
+                          </m:ctrlPr>
+                        </m:dPr>
+                        <m:e>
+                          <m:sSub>
+                            <m:sSubPr>
+                              <m:ctrlPr>
+                                <w:rPr>
+                                  <w:rFonts w:ascii="Cambria Math" w:hAnsi="Cambria Math"/>
+                                  <w:i/>
+                                </w:rPr>
+                              </m:ctrlPr>
+                            </m:sSubPr>
+                            <m:e>
+                              <m:r>
+                                <w:rPr>
+                                  <w:rFonts w:ascii="Cambria Math" w:hAnsi="Cambria Math"/>
+                                </w:rPr>
+                                <m:t>ϕ</m:t>
+                              </m:r>
+                            </m:e>
+                            <m:sub>
+                              <m:r>
+                                <w:rPr>
+                                  <w:rFonts w:ascii="Cambria Math" w:hAnsi="Cambria Math"/>
+                                </w:rPr>
+                                <m:t>1</m:t>
+                              </m:r>
+                            </m:sub>
+                          </m:sSub>
+                        </m:e>
+                      </m:d>
+                    </m:e>
+                  </m:func>
+                  <m:func>
+                    <m:funcPr>
+                      <m:ctrlPr>
+                        <w:rPr>
+                          <w:rFonts w:ascii="Cambria Math" w:hAnsi="Cambria Math"/>
+                          <w:i/>
+                        </w:rPr>
+                      </m:ctrlPr>
+                    </m:funcPr>
+                    <m:fName>
+                      <m:r>
+                        <m:rPr>
+                          <m:sty m:val="p"/>
+                        </m:rPr>
+                        <w:rPr>
+                          <w:rFonts w:ascii="Cambria Math" w:hAnsi="Cambria Math"/>
+                        </w:rPr>
+                        <m:t>cos</m:t>
+                      </m:r>
+                    </m:fName>
+                    <m:e>
+                      <m:d>
+                        <m:dPr>
+                          <m:ctrlPr>
+                            <w:rPr>
+                              <w:rFonts w:ascii="Cambria Math" w:hAnsi="Cambria Math"/>
+                              <w:i/>
+                            </w:rPr>
+                          </m:ctrlPr>
+                        </m:dPr>
+                        <m:e>
+                          <m:sSub>
+                            <m:sSubPr>
+                              <m:ctrlPr>
+                                <w:rPr>
+                                  <w:rFonts w:ascii="Cambria Math" w:hAnsi="Cambria Math"/>
+                                  <w:i/>
+                                </w:rPr>
+                              </m:ctrlPr>
+                            </m:sSubPr>
+                            <m:e>
+                              <m:r>
+                                <w:rPr>
+                                  <w:rFonts w:ascii="Cambria Math" w:hAnsi="Cambria Math"/>
+                                </w:rPr>
+                                <m:t>ϕ</m:t>
+                              </m:r>
+                            </m:e>
+                            <m:sub>
+                              <m:r>
+                                <w:rPr>
+                                  <w:rFonts w:ascii="Cambria Math" w:hAnsi="Cambria Math"/>
+                                </w:rPr>
+                                <m:t>2</m:t>
+                              </m:r>
+                            </m:sub>
+                          </m:sSub>
+                        </m:e>
+                      </m:d>
+                    </m:e>
+                  </m:func>
+                  <m:func>
+                    <m:funcPr>
+                      <m:ctrlPr>
+                        <w:rPr>
+                          <w:rFonts w:ascii="Cambria Math" w:hAnsi="Cambria Math"/>
+                          <w:i/>
+                        </w:rPr>
+                      </m:ctrlPr>
+                    </m:funcPr>
+                    <m:fName>
+                      <m:r>
+                        <m:rPr>
+                          <m:sty m:val="p"/>
+                        </m:rPr>
+                        <w:rPr>
+                          <w:rFonts w:ascii="Cambria Math" w:hAnsi="Cambria Math"/>
+                        </w:rPr>
+                        <m:t>cos</m:t>
+                      </m:r>
+                    </m:fName>
+                    <m:e>
+                      <m:d>
+                        <m:dPr>
+                          <m:ctrlPr>
+                            <w:rPr>
+                              <w:rFonts w:ascii="Cambria Math" w:hAnsi="Cambria Math"/>
+                              <w:i/>
+                            </w:rPr>
+                          </m:ctrlPr>
+                        </m:dPr>
+                        <m:e>
+                          <m:sSub>
+                            <m:sSubPr>
+                              <m:ctrlPr>
+                                <w:rPr>
+                                  <w:rFonts w:ascii="Cambria Math" w:hAnsi="Cambria Math"/>
+                                  <w:i/>
+                                </w:rPr>
+                              </m:ctrlPr>
+                            </m:sSubPr>
+                            <m:e>
+                              <m:r>
+                                <w:rPr>
+                                  <w:rFonts w:ascii="Cambria Math" w:hAnsi="Cambria Math"/>
+                                </w:rPr>
+                                <m:t>ψ</m:t>
+                              </m:r>
+                            </m:e>
+                            <m:sub>
+                              <m:r>
+                                <w:rPr>
+                                  <w:rFonts w:ascii="Cambria Math" w:hAnsi="Cambria Math"/>
+                                </w:rPr>
+                                <m:t>2</m:t>
+                              </m:r>
+                            </m:sub>
+                          </m:sSub>
+                          <m:r>
+                            <w:rPr>
+                              <w:rFonts w:ascii="Cambria Math" w:hAnsi="Cambria Math"/>
+                            </w:rPr>
+                            <m:t>-</m:t>
+                          </m:r>
+                          <m:sSub>
+                            <m:sSubPr>
+                              <m:ctrlPr>
+                                <w:rPr>
+                                  <w:rFonts w:ascii="Cambria Math" w:hAnsi="Cambria Math"/>
+                                  <w:i/>
+                                </w:rPr>
+                              </m:ctrlPr>
+                            </m:sSubPr>
+                            <m:e>
+                              <m:r>
+                                <w:rPr>
+                                  <w:rFonts w:ascii="Cambria Math" w:hAnsi="Cambria Math"/>
+                                </w:rPr>
+                                <m:t>ψ</m:t>
+                              </m:r>
+                            </m:e>
+                            <m:sub>
+                              <m:r>
+                                <w:rPr>
+                                  <w:rFonts w:ascii="Cambria Math" w:hAnsi="Cambria Math"/>
+                                </w:rPr>
+                                <m:t>1</m:t>
+                              </m:r>
+                            </m:sub>
+                          </m:sSub>
+                        </m:e>
+                      </m:d>
+                    </m:e>
+                  </m:func>
+                  <m:r>
+                    <w:rPr>
+                      <w:rFonts w:ascii="Cambria Math" w:hAnsi="Cambria Math"/>
+                    </w:rPr>
+                    <m:t>,</m:t>
+                  </m:r>
+                  <m:func>
+                    <m:funcPr>
+                      <m:ctrlPr>
+                        <w:rPr>
+                          <w:rFonts w:ascii="Cambria Math" w:hAnsi="Cambria Math"/>
+                          <w:i/>
+                        </w:rPr>
+                      </m:ctrlPr>
+                    </m:funcPr>
+                    <m:fName>
+                      <m:r>
+                        <m:rPr>
+                          <m:sty m:val="p"/>
+                        </m:rPr>
+                        <w:rPr>
+                          <w:rFonts w:ascii="Cambria Math" w:hAnsi="Cambria Math"/>
+                        </w:rPr>
+                        <m:t>sin</m:t>
+                      </m:r>
+                    </m:fName>
+                    <m:e>
+                      <m:d>
+                        <m:dPr>
+                          <m:ctrlPr>
+                            <w:rPr>
+                              <w:rFonts w:ascii="Cambria Math" w:hAnsi="Cambria Math"/>
+                              <w:i/>
+                            </w:rPr>
+                          </m:ctrlPr>
+                        </m:dPr>
+                        <m:e>
+                          <m:sSub>
+                            <m:sSubPr>
+                              <m:ctrlPr>
+                                <w:rPr>
+                                  <w:rFonts w:ascii="Cambria Math" w:hAnsi="Cambria Math"/>
+                                  <w:i/>
+                                </w:rPr>
+                              </m:ctrlPr>
+                            </m:sSubPr>
+                            <m:e>
+                              <m:r>
+                                <w:rPr>
+                                  <w:rFonts w:ascii="Cambria Math" w:hAnsi="Cambria Math"/>
+                                </w:rPr>
+                                <m:t>ψ</m:t>
+                              </m:r>
+                            </m:e>
+                            <m:sub>
+                              <m:r>
+                                <w:rPr>
+                                  <w:rFonts w:ascii="Cambria Math" w:hAnsi="Cambria Math"/>
+                                </w:rPr>
+                                <m:t>2</m:t>
+                              </m:r>
+                            </m:sub>
+                          </m:sSub>
+                          <m:r>
+                            <w:rPr>
+                              <w:rFonts w:ascii="Cambria Math" w:hAnsi="Cambria Math"/>
+                            </w:rPr>
+                            <m:t>-</m:t>
+                          </m:r>
+                          <m:sSub>
+                            <m:sSubPr>
+                              <m:ctrlPr>
+                                <w:rPr>
+                                  <w:rFonts w:ascii="Cambria Math" w:hAnsi="Cambria Math"/>
+                                  <w:i/>
+                                </w:rPr>
+                              </m:ctrlPr>
+                            </m:sSubPr>
+                            <m:e>
+                              <m:r>
+                                <w:rPr>
+                                  <w:rFonts w:ascii="Cambria Math" w:hAnsi="Cambria Math"/>
+                                </w:rPr>
+                                <m:t>ψ</m:t>
+                              </m:r>
+                            </m:e>
+                            <m:sub>
+                              <m:r>
+                                <w:rPr>
+                                  <w:rFonts w:ascii="Cambria Math" w:hAnsi="Cambria Math"/>
+                                </w:rPr>
+                                <m:t>1</m:t>
+                              </m:r>
+                            </m:sub>
+                          </m:sSub>
+                        </m:e>
+                      </m:d>
+                    </m:e>
+                  </m:func>
+                  <m:func>
+                    <m:funcPr>
+                      <m:ctrlPr>
+                        <w:rPr>
+                          <w:rFonts w:ascii="Cambria Math" w:hAnsi="Cambria Math"/>
+                          <w:i/>
+                        </w:rPr>
+                      </m:ctrlPr>
+                    </m:funcPr>
+                    <m:fName>
+                      <m:r>
+                        <m:rPr>
+                          <m:sty m:val="p"/>
+                        </m:rPr>
+                        <w:rPr>
+                          <w:rFonts w:ascii="Cambria Math" w:hAnsi="Cambria Math"/>
+                        </w:rPr>
+                        <m:t>cos</m:t>
+                      </m:r>
+                    </m:fName>
+                    <m:e>
+                      <m:d>
+                        <m:dPr>
+                          <m:ctrlPr>
+                            <w:rPr>
+                              <w:rFonts w:ascii="Cambria Math" w:hAnsi="Cambria Math"/>
+                              <w:i/>
+                            </w:rPr>
+                          </m:ctrlPr>
+                        </m:dPr>
+                        <m:e>
+                          <m:sSub>
+                            <m:sSubPr>
+                              <m:ctrlPr>
+                                <w:rPr>
+                                  <w:rFonts w:ascii="Cambria Math" w:hAnsi="Cambria Math"/>
+                                  <w:i/>
+                                </w:rPr>
+                              </m:ctrlPr>
+                            </m:sSubPr>
+                            <m:e>
+                              <m:r>
+                                <w:rPr>
+                                  <w:rFonts w:ascii="Cambria Math" w:hAnsi="Cambria Math"/>
+                                </w:rPr>
+                                <m:t>ϕ</m:t>
+                              </m:r>
+                            </m:e>
+                            <m:sub>
+                              <m:r>
+                                <w:rPr>
+                                  <w:rFonts w:ascii="Cambria Math" w:hAnsi="Cambria Math"/>
+                                </w:rPr>
+                                <m:t>2</m:t>
+                              </m:r>
+                            </m:sub>
+                          </m:sSub>
+                        </m:e>
+                      </m:d>
+                    </m:e>
+                  </m:func>
+                </m:e>
+              </m:d>
+            </m:e>
+          </m:func>
+        </m:oMath>
+      </m:oMathPara>
+    </w:p>
+    <w:p>
+      <w:r>
+        <w:t xml:space="preserve">From source node </w:t>
+      </w:r>
+      <m:oMath>
+        <m:r>
+          <w:rPr>
+            <w:rFonts w:ascii="Cambria Math" w:hAnsi="Cambria Math"/>
+          </w:rPr>
+          <m:t>s=</m:t>
+        </m:r>
+        <m:d>
+          <m:dPr>
+            <m:ctrlPr>
+              <w:rPr>
+                <w:rFonts w:ascii="Cambria Math" w:hAnsi="Cambria Math"/>
+                <w:i/>
+              </w:rPr>
+            </m:ctrlPr>
+          </m:dPr>
+          <m:e>
+            <m:sSub>
+              <m:sSubPr>
+                <m:ctrlPr>
+                  <w:rPr>
+                    <w:rFonts w:ascii="Cambria Math" w:hAnsi="Cambria Math"/>
+                    <w:i/>
+                  </w:rPr>
+                </m:ctrlPr>
+              </m:sSubPr>
+              <m:e>
+                <m:r>
+                  <w:rPr>
+                    <w:rFonts w:ascii="Cambria Math" w:hAnsi="Cambria Math"/>
+                  </w:rPr>
+                  <m:t>ψ</m:t>
+                </m:r>
+              </m:e>
+              <m:sub>
+                <m:r>
+                  <w:rPr>
+                    <w:rFonts w:ascii="Cambria Math" w:hAnsi="Cambria Math"/>
+                  </w:rPr>
+                  <m:t>1</m:t>
+                </m:r>
+              </m:sub>
+            </m:sSub>
+            <m:r>
+              <w:rPr>
+                <w:rFonts w:ascii="Cambria Math" w:hAnsi="Cambria Math"/>
+              </w:rPr>
+              <m:t>,</m:t>
+            </m:r>
+            <m:sSub>
+              <m:sSubPr>
+                <m:ctrlPr>
+                  <w:rPr>
+                    <w:rFonts w:ascii="Cambria Math" w:hAnsi="Cambria Math"/>
+                    <w:i/>
+                  </w:rPr>
+                </m:ctrlPr>
+              </m:sSubPr>
+              <m:e>
+                <m:r>
+                  <w:rPr>
+                    <w:rFonts w:ascii="Cambria Math" w:hAnsi="Cambria Math"/>
+                  </w:rPr>
+                  <m:t>ϕ</m:t>
+                </m:r>
+              </m:e>
+              <m:sub>
+                <m:r>
+                  <w:rPr>
+                    <w:rFonts w:ascii="Cambria Math" w:hAnsi="Cambria Math"/>
+                  </w:rPr>
+                  <m:t>1</m:t>
+                </m:r>
+              </m:sub>
+            </m:sSub>
+          </m:e>
+        </m:d>
+      </m:oMath>
+      <w:r>
+        <w:t xml:space="preserve">, the set of bearings may be computed as follows for each node </w:t>
+      </w:r>
+      <m:oMath>
+        <m:r>
+          <w:rPr>
+            <w:rFonts w:ascii="Cambria Math" w:hAnsi="Cambria Math"/>
+          </w:rPr>
+          <m:t>r</m:t>
+        </m:r>
+      </m:oMath>
+      <w:r>
+        <w:t xml:space="preserve"> in ROUTING-TABLE-1 </w:t>
+      </w:r>
+      <m:oMath>
+        <m:r>
+          <w:rPr>
+            <w:rFonts w:ascii="Cambria Math" w:hAnsi="Cambria Math"/>
+          </w:rPr>
+          <m:t>R</m:t>
+        </m:r>
+      </m:oMath>
+      <w:r>
+        <w:t>:</w:t>
+      </w:r>
+    </w:p>
+    <w:p>
+      <m:oMathPara>
+        <m:oMath>
+          <m:r>
+            <w:rPr>
+              <w:rFonts w:ascii="Cambria Math" w:hAnsi="Cambria Math"/>
+            </w:rPr>
+            <m:t>N=</m:t>
+          </m:r>
+          <m:d>
+            <m:dPr>
+              <m:begChr m:val="{"/>
+              <m:endChr m:val="}"/>
+              <m:ctrlPr>
+                <w:rPr>
+                  <w:rFonts w:ascii="Cambria Math" w:hAnsi="Cambria Math"/>
+                  <w:i/>
+                </w:rPr>
+              </m:ctrlPr>
+            </m:dPr>
+            <m:e>
+              <m:r>
+                <w:rPr>
+                  <w:rFonts w:ascii="Cambria Math" w:hAnsi="Cambria Math"/>
+                </w:rPr>
+                <m:t>x</m:t>
+              </m:r>
+            </m:e>
+            <m:e>
+              <m:r>
+                <w:rPr>
+                  <w:rFonts w:ascii="Cambria Math" w:hAnsi="Cambria Math" w:hint="eastAsia"/>
+                </w:rPr>
+                <m:t>∀</m:t>
+              </m:r>
+              <m:r>
+                <w:rPr>
+                  <w:rFonts w:ascii="Cambria Math" w:hAnsi="Cambria Math"/>
+                </w:rPr>
+                <m:t>r</m:t>
+              </m:r>
+              <m:r>
+                <w:rPr>
+                  <w:rFonts w:ascii="Cambria Math" w:hAnsi="Cambria Math" w:hint="eastAsia"/>
+                </w:rPr>
+                <m:t>∈</m:t>
+              </m:r>
+              <m:r>
+                <w:rPr>
+                  <w:rFonts w:ascii="Cambria Math" w:hAnsi="Cambria Math"/>
+                </w:rPr>
+                <m:t>R,x=BEARING</m:t>
+              </m:r>
+              <m:d>
+                <m:dPr>
+                  <m:ctrlPr>
+                    <w:rPr>
+                      <w:rFonts w:ascii="Cambria Math" w:hAnsi="Cambria Math"/>
+                      <w:i/>
+                    </w:rPr>
+                  </m:ctrlPr>
+                </m:dPr>
+                <m:e>
+                  <m:r>
+                    <w:rPr>
+                      <w:rFonts w:ascii="Cambria Math" w:hAnsi="Cambria Math"/>
+                    </w:rPr>
+                    <m:t>r,s</m:t>
+                  </m:r>
+                </m:e>
+              </m:d>
+            </m:e>
+          </m:d>
+        </m:oMath>
+      </m:oMathPara>
+    </w:p>
+    <w:p>
+      <w:r>
+        <w:lastRenderedPageBreak/>
+        <w:t xml:space="preserve">Having generated </w:t>
+      </w:r>
+      <m:oMath>
+        <m:r>
+          <w:rPr>
+            <w:rFonts w:ascii="Cambria Math" w:hAnsi="Cambria Math"/>
+          </w:rPr>
+          <m:t>N</m:t>
+        </m:r>
+      </m:oMath>
+      <w:r>
+        <w:t xml:space="preserve"> as the set of bearings of all neighbors and </w:t>
+      </w:r>
+      <m:oMath>
+        <m:sSub>
+          <m:sSubPr>
+            <m:ctrlPr>
+              <w:rPr>
+                <w:rFonts w:ascii="Cambria Math" w:hAnsi="Cambria Math"/>
+                <w:i/>
+              </w:rPr>
+            </m:ctrlPr>
+          </m:sSubPr>
+          <m:e>
+            <m:r>
+              <w:rPr>
+                <w:rFonts w:ascii="Cambria Math" w:hAnsi="Cambria Math"/>
+              </w:rPr>
+              <m:t>s</m:t>
+            </m:r>
+          </m:e>
+          <m:sub>
+            <m:r>
+              <w:rPr>
+                <w:rFonts w:ascii="Cambria Math" w:hAnsi="Cambria Math"/>
+              </w:rPr>
+              <m:t>b</m:t>
+            </m:r>
+          </m:sub>
+        </m:sSub>
+      </m:oMath>
+      <w:r>
+        <w:t xml:space="preserve"> as the bearing between HDR-DST-LOC and XHDR-ENTERED-FACE-LOC, then the recipient is selected </w:t>
+      </w:r>
+      <w:r>
+        <w:t xml:space="preserve">as the minimum bearing for </w:t>
+      </w:r>
+      <m:oMath>
+        <m:r>
+          <w:rPr>
+            <w:rFonts w:ascii="Cambria Math" w:hAnsi="Cambria Math"/>
+          </w:rPr>
+          <m:t>n</m:t>
+        </m:r>
+        <m:r>
+          <w:rPr>
+            <w:rFonts w:ascii="Cambria Math" w:hAnsi="Cambria Math" w:hint="eastAsia"/>
+          </w:rPr>
+          <m:t>∈</m:t>
+        </m:r>
+        <m:r>
+          <w:rPr>
+            <w:rFonts w:ascii="Cambria Math" w:hAnsi="Cambria Math"/>
+          </w:rPr>
+          <m:t>N,</m:t>
+        </m:r>
+        <m:sSub>
+          <m:sSubPr>
+            <m:ctrlPr>
+              <w:rPr>
+                <w:rFonts w:ascii="Cambria Math" w:hAnsi="Cambria Math"/>
+                <w:i/>
+              </w:rPr>
+            </m:ctrlPr>
+          </m:sSubPr>
+          <m:e>
+            <m:r>
+              <w:rPr>
+                <w:rFonts w:ascii="Cambria Math" w:hAnsi="Cambria Math"/>
+              </w:rPr>
+              <m:t>n</m:t>
+            </m:r>
+          </m:e>
+          <m:sub>
+            <m:r>
+              <w:rPr>
+                <w:rFonts w:ascii="Cambria Math" w:hAnsi="Cambria Math"/>
+              </w:rPr>
+              <m:t>b</m:t>
+            </m:r>
+          </m:sub>
+        </m:sSub>
+        <m:r>
+          <w:rPr>
+            <w:rFonts w:ascii="Cambria Math" w:hAnsi="Cambria Math"/>
+          </w:rPr>
+          <m:t>-</m:t>
+        </m:r>
+        <m:sSub>
+          <m:sSubPr>
+            <m:ctrlPr>
+              <w:rPr>
+                <w:rFonts w:ascii="Cambria Math" w:hAnsi="Cambria Math"/>
+                <w:i/>
+              </w:rPr>
+            </m:ctrlPr>
+          </m:sSubPr>
+          <m:e>
+            <m:r>
+              <w:rPr>
+                <w:rFonts w:ascii="Cambria Math" w:hAnsi="Cambria Math"/>
+              </w:rPr>
+              <m:t>s</m:t>
+            </m:r>
+          </m:e>
+          <m:sub>
+            <m:r>
+              <w:rPr>
+                <w:rFonts w:ascii="Cambria Math" w:hAnsi="Cambria Math"/>
+              </w:rPr>
+              <m:t>b</m:t>
+            </m:r>
+          </m:sub>
+        </m:sSub>
+        <m:r>
+          <w:rPr>
+            <w:rFonts w:ascii="Cambria Math" w:hAnsi="Cambria Math"/>
+          </w:rPr>
+          <m:t>&gt;0</m:t>
+        </m:r>
+      </m:oMath>
+      <w:r>
+        <w:t xml:space="preserve"> or else the maximum bearing for </w:t>
+      </w:r>
+      <m:oMath>
+        <m:r>
+          <w:rPr>
+            <w:rFonts w:ascii="Cambria Math" w:hAnsi="Cambria Math"/>
+          </w:rPr>
+          <m:t>n</m:t>
+        </m:r>
+        <m:r>
+          <w:rPr>
+            <w:rFonts w:ascii="Cambria Math" w:hAnsi="Cambria Math" w:hint="eastAsia"/>
+          </w:rPr>
+          <m:t>∈</m:t>
+        </m:r>
+        <m:r>
+          <w:rPr>
+            <w:rFonts w:ascii="Cambria Math" w:hAnsi="Cambria Math"/>
+          </w:rPr>
+          <m:t>N,</m:t>
+        </m:r>
+        <m:sSub>
+          <m:sSubPr>
+            <m:ctrlPr>
+              <w:rPr>
+                <w:rFonts w:ascii="Cambria Math" w:hAnsi="Cambria Math"/>
+                <w:i/>
+              </w:rPr>
+            </m:ctrlPr>
+          </m:sSubPr>
+          <m:e>
+            <m:r>
+              <w:rPr>
+                <w:rFonts w:ascii="Cambria Math" w:hAnsi="Cambria Math"/>
+              </w:rPr>
+              <m:t>n</m:t>
+            </m:r>
+          </m:e>
+          <m:sub>
+            <m:r>
+              <w:rPr>
+                <w:rFonts w:ascii="Cambria Math" w:hAnsi="Cambria Math"/>
+              </w:rPr>
+              <m:t>b</m:t>
+            </m:r>
+          </m:sub>
+        </m:sSub>
+        <m:r>
+          <w:rPr>
+            <w:rFonts w:ascii="Cambria Math" w:hAnsi="Cambria Math"/>
+          </w:rPr>
+          <m:t>-</m:t>
+        </m:r>
+        <m:sSub>
+          <m:sSubPr>
+            <m:ctrlPr>
+              <w:rPr>
+                <w:rFonts w:ascii="Cambria Math" w:hAnsi="Cambria Math"/>
+                <w:i/>
+              </w:rPr>
+            </m:ctrlPr>
+          </m:sSubPr>
+          <m:e>
+            <m:r>
+              <w:rPr>
+                <w:rFonts w:ascii="Cambria Math" w:hAnsi="Cambria Math"/>
+              </w:rPr>
+              <m:t>s</m:t>
+            </m:r>
+          </m:e>
+          <m:sub>
+            <m:r>
+              <w:rPr>
+                <w:rFonts w:ascii="Cambria Math" w:hAnsi="Cambria Math"/>
+              </w:rPr>
+              <m:t>b</m:t>
+            </m:r>
+          </m:sub>
+        </m:sSub>
+        <m:r>
+          <w:rPr>
+            <w:rFonts w:ascii="Cambria Math" w:hAnsi="Cambria Math"/>
+          </w:rPr>
+          <m:t>≤0</m:t>
+        </m:r>
+      </m:oMath>
+      <w:r>
+        <w:t>.</w:t>
+      </w:r>
+    </w:p>
+    <w:p>
+      <w:r>
+        <w:t xml:space="preserve">The node that is selected based on this </w:t>
+      </w:r>
+      <w:r>
+        <w:t>algorithm</w:t>
+      </w:r>
+      <w:r>
+        <w:t xml:space="preserve"> is assigned to HDR-FWD-DST, </w:t>
+      </w:r>
+      <w:r>
+        <w:t xml:space="preserve">and XHDR-ENTERED-FACE-LOC values are updated for </w:t>
+      </w:r>
+      <w:r>
+        <w:t xml:space="preserve">a </w:t>
+      </w:r>
+      <w:r>
+        <w:t>selection that changes the face.</w:t>
+      </w:r>
+    </w:p>
+    <w:p>
+      <w:pPr>
+        <w:pStyle w:val="Heading4"/>
+      </w:pPr>
+      <w:r>
+        <w:t>3</w:t>
+      </w:r>
+      <w:r>
+        <w:t>.1.</w:t>
+      </w:r>
+      <w:r>
+        <w:t>2.</w:t>
+      </w:r>
+      <w:r>
+        <w:t>3. Detecting Unreachable Host</w:t>
+      </w:r>
+    </w:p>
+    <w:p>
+      <w:r>
+        <w:t>Perimeter routing determines if a host is unavailable by detecting a loop. The responsibility for this detection rests on the node where the packet entered</w:t>
+      </w:r>
+      <w:r>
+        <w:t xml:space="preserve"> the face.</w:t>
+      </w:r>
+    </w:p>
+    <w:p>
+      <w:r>
+        <w:t xml:space="preserve">Therefore, </w:t>
+      </w:r>
+      <w:r>
+        <w:t>after</w:t>
+      </w:r>
+      <w:r>
+        <w:t xml:space="preserve"> making next hop selection (</w:t>
+      </w:r>
+      <w:r>
+        <w:t>§</w:t>
+      </w:r>
+      <w:r>
+        <w:t>3.1.2.</w:t>
+      </w:r>
+      <w:r>
+        <w:t>2</w:t>
+      </w:r>
+      <w:r>
+        <w:t xml:space="preserve">), the node should check </w:t>
+      </w:r>
+      <w:r>
+        <w:t>if its identifier corresponds to XHDR-ENTERED-FACE-LOC-SRC and the next hop selection corresponds to XHDR-ENTERED-FACE-LOC-DST.</w:t>
+      </w:r>
+      <w:r>
+        <w:t xml:space="preserve"> If this is indeed the case, then the packet has undergone a cycle because the destination in unreachable and thus the node should drop the packet.</w:t>
+      </w:r>
+      <w:r>
+        <w:t xml:space="preserve"> This prevents loops, as FWD-PERIMETER will never traverse the same face twice.</w:t>
+      </w:r>
+    </w:p>
+    <w:p>
+      <w:pPr>
+        <w:pStyle w:val="Heading4"/>
+      </w:pPr>
+      <w:r>
+        <w:t>3.1</w:t>
+      </w:r>
+      <w:r>
+        <w:t>.1.4. Switching Back to Greedy Forwarding</w:t>
+      </w:r>
+    </w:p>
+    <w:p>
+      <w:r>
+        <w:t>Before determining a next hop (</w:t>
+      </w:r>
+      <w:r>
+        <w:t>§</w:t>
+      </w:r>
+      <w:r>
+        <w:t>3.1</w:t>
+      </w:r>
+      <w:r>
+        <w:t>.2</w:t>
+      </w:r>
+      <w:r>
+        <w:t>.2</w:t>
+      </w:r>
+      <w:r>
+        <w:t xml:space="preserve">), the forwarding node should determine if its distance to HDR-DST-LOC is less than the distance from XHDR-ENTERED-LOC. </w:t>
+      </w:r>
+      <w:r>
+        <w:t>A node should make this determination by</w:t>
+      </w:r>
+      <w:r>
+        <w:t xml:space="preserve"> computing the orthodomic distance</w:t>
+      </w:r>
+      <w:r>
+        <w:t xml:space="preserve"> to HDR-DST-LOC for both itself and XHDR-ENTERED-LOC</w:t>
+      </w:r>
+      <w:r>
+        <w:t xml:space="preserve"> (</w:t>
+      </w:r>
+      <w:r>
+        <w:t>§</w:t>
+      </w:r>
+      <w:r>
+        <w:t>3.1.1.1</w:t>
+      </w:r>
+      <w:r>
+        <w:t>)</w:t>
+      </w:r>
+      <w:r>
+        <w:t>.</w:t>
+      </w:r>
+    </w:p>
+    <w:p>
+      <w:r>
+        <w:t xml:space="preserve">If </w:t>
+      </w:r>
+      <w:r>
+        <w:t>the current</w:t>
+      </w:r>
+      <w:r>
+        <w:t xml:space="preserve"> node is closer to the destination than when the node entered FWD-PERIMETER,</w:t>
+      </w:r>
+      <w:r>
+        <w:t xml:space="preserve"> then greedy selection may </w:t>
+      </w:r>
+      <w:r>
+        <w:t>be renewed.</w:t>
+      </w:r>
+      <w:r>
+        <w:t xml:space="preserve"> In this case, the node should strip the XHDR fields, mark HDR-FWD-MODE for FWD-GREEDY, and then employ greedy forwarding (</w:t>
+      </w:r>
+      <w:r>
+        <w:t>§</w:t>
+      </w:r>
+      <w:r>
+        <w:t>3.1.1</w:t>
+      </w:r>
+      <w:r>
+        <w:t>).</w:t>
+      </w:r>
+    </w:p>
+    <w:p>
+      <w:pPr>
+        <w:pStyle w:val="Heading2"/>
+      </w:pPr>
+      <w:bookmarkStart w:id="39" w:name="_Toc192224197"/>
+      <w:r>
+        <w:t xml:space="preserve">3.2. </w:t>
+      </w:r>
+      <w:r>
+        <w:t>Predictive Velocity Neighbor Maintenance</w:t>
+      </w:r>
+      <w:bookmarkEnd w:id="39"/>
+    </w:p>
+    <w:p>
+      <w:r>
+        <w:t>This extension of GPSR</w:t>
+      </w:r>
+      <w:r>
+        <w:t xml:space="preserve"> updates ROUTING-TABLE-1 that contains direct hop neighbors with information contained in ROUTING-TABLE-2 by</w:t>
+      </w:r>
+      <w:r>
+        <w:t xml:space="preserve"> factoring in velocity and time:</w:t>
+      </w:r>
+    </w:p>
+    <w:p>
+      <w:pPr>
+        <w:pStyle w:val="ListParagraph"/>
+        <w:numPr>
+          <w:ilvl w:val="0"/>
+          <w:numId w:val="33"/>
+        </w:numPr>
+      </w:pPr>
+      <w:r>
+        <w:t>Compute the new location of each node in ROUTING-TABLE-2 based on location and velocity.</w:t>
+      </w:r>
+    </w:p>
+    <w:p>
+      <w:pPr>
+        <w:pStyle w:val="ListParagraph"/>
+        <w:numPr>
+          <w:ilvl w:val="0"/>
+          <w:numId w:val="33"/>
+        </w:numPr>
+      </w:pPr>
+      <w:r>
+        <w:t xml:space="preserve">Add nodes with a </w:t>
+      </w:r>
+      <w:r>
+        <w:t xml:space="preserve">new location </w:t>
+      </w:r>
+      <w:r>
+        <w:t>less than</w:t>
+      </w:r>
+      <w:r>
+        <w:t xml:space="preserve"> NET-EFFECTIVE-RANGE to ROUTING-TABLE-1.</w:t>
+      </w:r>
+    </w:p>
+    <w:p>
+      <w:r>
+        <w:t xml:space="preserve">This process </w:t>
+      </w:r>
+      <w:r>
+        <w:t>should run</w:t>
+      </w:r>
+      <w:r>
+        <w:t xml:space="preserve"> asynchronously from the routing process, although it must block while updating ROUTING-TABLE-1</w:t>
+      </w:r>
+      <w:r>
+        <w:t xml:space="preserve"> to avoid a race condition with the Greedy Perimeter Stateless Routing algorithm (</w:t>
+      </w:r>
+      <w:r>
+        <w:t>§</w:t>
+      </w:r>
+      <w:r>
+        <w:t>3.1</w:t>
+      </w:r>
+      <w:r>
+        <w:t>).</w:t>
       </w:r>
     </w:p>
     <w:p>
@@ -7699,127 +9462,16 @@
           <w:b/>
           <w:highlight w:val="yellow"/>
         </w:rPr>
-        <w:t>O: Please see Karp/Kung paper on the topic for now</w:t>
+        <w:t xml:space="preserve">O: Need to define this method </w:t>
       </w:r>
     </w:p>
     <w:p>
       <w:pPr>
         <w:pStyle w:val="Heading2"/>
       </w:pPr>
-      <w:bookmarkStart w:id="38" w:name="_Toc192224197"/>
-      <w:r>
-        <w:t xml:space="preserve">3.2. </w:t>
-      </w:r>
-      <w:r>
-        <w:t>Predictive Velocity Neighbor Maintenance</w:t>
-      </w:r>
-      <w:bookmarkEnd w:id="38"/>
-    </w:p>
-    <w:p>
-      <w:r>
-        <w:t>This extension of GPSR</w:t>
-      </w:r>
-      <w:r>
-        <w:t xml:space="preserve"> updates ROUTING-TABLE-1 that contains direct hop neighbors with information contained in ROUTING-TABLE-2 by</w:t>
-      </w:r>
-      <w:r>
-        <w:t xml:space="preserve"> factoring in velocity and time:</w:t>
-      </w:r>
-    </w:p>
-    <w:p>
-      <w:pPr>
-        <w:pStyle w:val="ListParagraph"/>
-        <w:numPr>
-          <w:ilvl w:val="0"/>
-          <w:numId w:val="33"/>
-        </w:numPr>
-      </w:pPr>
-      <w:r>
-        <w:t>Compute the new location of each node in ROUTING-TABLE-2 based on location and velocity.</w:t>
-      </w:r>
-    </w:p>
-    <w:p>
-      <w:pPr>
-        <w:pStyle w:val="ListParagraph"/>
-        <w:numPr>
-          <w:ilvl w:val="0"/>
-          <w:numId w:val="33"/>
-        </w:numPr>
-      </w:pPr>
-      <w:r>
-        <w:t xml:space="preserve">Add nodes with a </w:t>
-      </w:r>
-      <w:r>
-        <w:t xml:space="preserve">new location </w:t>
-      </w:r>
-      <w:r>
-        <w:t>less than</w:t>
-      </w:r>
-      <w:r>
-        <w:t xml:space="preserve"> NET-EFFECTIVE-RANGE to ROUTING-TABLE-1.</w:t>
-      </w:r>
-    </w:p>
-    <w:p>
+      <w:bookmarkStart w:id="40" w:name="_Toc192224199"/>
       <w:r>
         <w:lastRenderedPageBreak/>
-        <w:t xml:space="preserve">This process </w:t>
-      </w:r>
-      <w:r>
-        <w:t>should run</w:t>
-      </w:r>
-      <w:r>
-        <w:t xml:space="preserve"> asynchronously from the routing process, although it must block while updating ROUTING-TABLE-1</w:t>
-      </w:r>
-      <w:r>
-        <w:t xml:space="preserve"> to avoid a race condition with the Greedy Perimeter Stateless Routing algorithm (</w:t>
-      </w:r>
-      <w:r>
-        <w:t>§</w:t>
-      </w:r>
-      <w:r>
-        <w:t>3.1</w:t>
-      </w:r>
-      <w:r>
-        <w:t>).</w:t>
-      </w:r>
-    </w:p>
-    <w:p>
-      <w:pPr>
-        <w:pStyle w:val="Heading3"/>
-      </w:pPr>
-      <w:bookmarkStart w:id="39" w:name="_Toc192224198"/>
-      <w:r>
-        <w:t>3.2.1. Computing Current Location</w:t>
-      </w:r>
-      <w:bookmarkEnd w:id="39"/>
-    </w:p>
-    <w:p>
-      <w:pPr>
-        <w:rPr>
-          <w:b/>
-        </w:rPr>
-      </w:pPr>
-      <w:r>
-        <w:rPr>
-          <w:b/>
-          <w:highlight w:val="yellow"/>
-        </w:rPr>
-        <w:t>TOD</w:t>
-      </w:r>
-      <w:r>
-        <w:rPr>
-          <w:b/>
-          <w:highlight w:val="yellow"/>
-        </w:rPr>
-        <w:t xml:space="preserve">O: Need to define this method </w:t>
-      </w:r>
-    </w:p>
-    <w:p>
-      <w:pPr>
-        <w:pStyle w:val="Heading2"/>
-      </w:pPr>
-      <w:bookmarkStart w:id="40" w:name="_Toc192224199"/>
-      <w:r>
         <w:t xml:space="preserve">3.3. </w:t>
       </w:r>
       <w:r>
@@ -7843,21 +9495,6 @@
     </w:p>
     <w:p>
       <w:pPr>
-        <w:pStyle w:val="ListParagraph"/>
-        <w:numPr>
-          <w:ilvl w:val="0"/>
-          <w:numId w:val="31"/>
-        </w:numPr>
-      </w:pPr>
-      <w:r>
-        <w:t>The</w:t>
-      </w:r>
-      <w:r>
-        <w:t xml:space="preserve"> end point may use location and velocity information to reply to an autonomous node by ascertaining its position. Because an autonomous node has variable position, all responses from an end point should have QoS classification of time-sensitive but loss-tolerant.</w:t>
-      </w:r>
-    </w:p>
-    <w:p>
-      <w:pPr>
         <w:pStyle w:val="Heading1"/>
       </w:pPr>
       <w:bookmarkStart w:id="41" w:name="_Toc192224200"/>
@@ -7911,8 +9548,6 @@
       <w:r>
         <w:t>three</w:t>
       </w:r>
-      <w:bookmarkStart w:id="44" w:name="_GoBack"/>
-      <w:bookmarkEnd w:id="44"/>
       <w:r>
         <w:t xml:space="preserve"> components:</w:t>
       </w:r>
@@ -7982,7 +9617,7 @@
       <w:pPr>
         <w:pStyle w:val="Heading3"/>
       </w:pPr>
-      <w:bookmarkStart w:id="45" w:name="_Toc192224203"/>
+      <w:bookmarkStart w:id="44" w:name="_Toc192224203"/>
       <w:r>
         <w:t xml:space="preserve">4.1.2. </w:t>
       </w:r>
@@ -7992,7 +9627,7 @@
       <w:r>
         <w:t xml:space="preserve"> Header Format</w:t>
       </w:r>
-      <w:bookmarkEnd w:id="45"/>
+      <w:bookmarkEnd w:id="44"/>
     </w:p>
     <w:p>
       <w:r>
@@ -8008,7 +9643,6 @@
         </w:numPr>
       </w:pPr>
       <w:r>
-        <w:lastRenderedPageBreak/>
         <w:t>HDR-MAGIC (2)</w:t>
       </w:r>
     </w:p>
@@ -8093,14 +9727,15 @@
       <w:pPr>
         <w:pStyle w:val="Heading3"/>
       </w:pPr>
-      <w:bookmarkStart w:id="46" w:name="_Toc192224204"/>
-      <w:r>
+      <w:bookmarkStart w:id="45" w:name="_Toc192224204"/>
+      <w:r>
+        <w:lastRenderedPageBreak/>
         <w:t xml:space="preserve">4.1.3. </w:t>
       </w:r>
       <w:r>
         <w:t>Location Data Format</w:t>
       </w:r>
-      <w:bookmarkEnd w:id="46"/>
+      <w:bookmarkEnd w:id="45"/>
     </w:p>
     <w:p>
       <w:r>
@@ -8164,14 +9799,14 @@
       <w:pPr>
         <w:pStyle w:val="Heading3"/>
       </w:pPr>
-      <w:bookmarkStart w:id="47" w:name="_Toc192224205"/>
+      <w:bookmarkStart w:id="46" w:name="_Toc192224205"/>
       <w:r>
         <w:t xml:space="preserve">4.1.4. </w:t>
       </w:r>
       <w:r>
         <w:t>Vector Data Format</w:t>
       </w:r>
-      <w:bookmarkEnd w:id="47"/>
+      <w:bookmarkEnd w:id="46"/>
     </w:p>
     <w:p>
       <w:r>
@@ -8220,7 +9855,7 @@
       <w:pPr>
         <w:pStyle w:val="Heading2"/>
       </w:pPr>
-      <w:bookmarkStart w:id="48" w:name="_Toc192224206"/>
+      <w:bookmarkStart w:id="47" w:name="_Toc192224206"/>
       <w:r>
         <w:t xml:space="preserve">4.2. </w:t>
       </w:r>
@@ -8233,20 +9868,20 @@
       <w:r>
         <w:t>Format</w:t>
       </w:r>
+      <w:bookmarkEnd w:id="47"/>
+    </w:p>
+    <w:p>
+      <w:pPr>
+        <w:pStyle w:val="Heading3"/>
+      </w:pPr>
+      <w:bookmarkStart w:id="48" w:name="_Toc192224207"/>
+      <w:r>
+        <w:t xml:space="preserve">4.2.1. </w:t>
+      </w:r>
+      <w:r>
+        <w:t>Composition</w:t>
+      </w:r>
       <w:bookmarkEnd w:id="48"/>
-    </w:p>
-    <w:p>
-      <w:pPr>
-        <w:pStyle w:val="Heading3"/>
-      </w:pPr>
-      <w:bookmarkStart w:id="49" w:name="_Toc192224207"/>
-      <w:r>
-        <w:t xml:space="preserve">4.2.1. </w:t>
-      </w:r>
-      <w:r>
-        <w:t>Composition</w:t>
-      </w:r>
-      <w:bookmarkEnd w:id="49"/>
     </w:p>
     <w:p>
       <w:r>
@@ -8321,7 +9956,6 @@
         </w:numPr>
       </w:pPr>
       <w:r>
-        <w:lastRenderedPageBreak/>
         <w:t>Provide perimeter routing XHDR parameters if in FWD-PERIMETER.</w:t>
       </w:r>
     </w:p>
@@ -8365,7 +9999,7 @@
       <w:pPr>
         <w:pStyle w:val="Heading3"/>
       </w:pPr>
-      <w:bookmarkStart w:id="50" w:name="_Toc192224208"/>
+      <w:bookmarkStart w:id="49" w:name="_Toc192224208"/>
       <w:r>
         <w:t xml:space="preserve">4.2.2. </w:t>
       </w:r>
@@ -8375,7 +10009,7 @@
       <w:r>
         <w:t xml:space="preserve"> Header Format</w:t>
       </w:r>
-      <w:bookmarkEnd w:id="50"/>
+      <w:bookmarkEnd w:id="49"/>
     </w:p>
     <w:p>
       <w:r>
@@ -8406,6 +10040,7 @@
         </w:numPr>
       </w:pPr>
       <w:r>
+        <w:lastRenderedPageBreak/>
         <w:t>HDR-DST-LOC (24</w:t>
       </w:r>
       <w:r>
@@ -8505,14 +10140,14 @@
       <w:pPr>
         <w:pStyle w:val="Heading3"/>
       </w:pPr>
-      <w:bookmarkStart w:id="51" w:name="_Toc192224209"/>
+      <w:bookmarkStart w:id="50" w:name="_Toc192224209"/>
       <w:r>
         <w:t xml:space="preserve">4.2.3. </w:t>
       </w:r>
       <w:r>
         <w:t>Type 0 Extended Header</w:t>
       </w:r>
-      <w:bookmarkEnd w:id="51"/>
+      <w:bookmarkEnd w:id="50"/>
     </w:p>
     <w:p>
       <w:r>
@@ -8603,7 +10238,7 @@
       <w:pPr>
         <w:pStyle w:val="Heading2"/>
       </w:pPr>
-      <w:bookmarkStart w:id="52" w:name="_Toc192224210"/>
+      <w:bookmarkStart w:id="51" w:name="_Toc192224210"/>
       <w:r>
         <w:t xml:space="preserve">4.3. </w:t>
       </w:r>
@@ -8619,86 +10254,85 @@
       <w:r>
         <w:t xml:space="preserve"> Format</w:t>
       </w:r>
+      <w:bookmarkEnd w:id="51"/>
+    </w:p>
+    <w:p>
+      <w:pPr>
+        <w:pStyle w:val="Heading3"/>
+      </w:pPr>
+      <w:bookmarkStart w:id="52" w:name="_Toc192224211"/>
+      <w:r>
+        <w:t xml:space="preserve">4.3.1. </w:t>
+      </w:r>
+      <w:r>
+        <w:t>Composition</w:t>
+      </w:r>
       <w:bookmarkEnd w:id="52"/>
     </w:p>
     <w:p>
+      <w:r>
+        <w:t xml:space="preserve">Following the common header, the </w:t>
+      </w:r>
+      <w:r>
+        <w:t>Type 1</w:t>
+      </w:r>
+      <w:r>
+        <w:t xml:space="preserve"> payload defines two additional header fields.</w:t>
+      </w:r>
+    </w:p>
+    <w:p>
+      <w:r>
+        <w:t xml:space="preserve">If HDR-NEIGHBOR-COUNT is greater than zero, then it has a non-zero data field with length as the multiple of HDR-NEIGHBOR-COUNT and the neighbor </w:t>
+      </w:r>
+      <w:r>
+        <w:t>report</w:t>
+      </w:r>
+      <w:r>
+        <w:t xml:space="preserve"> packet length (</w:t>
+      </w:r>
+      <w:r>
+        <w:t>44</w:t>
+      </w:r>
+      <w:r>
+        <w:t xml:space="preserve"> bytes).</w:t>
+      </w:r>
+      <w:r>
+        <w:t xml:space="preserve"> </w:t>
+      </w:r>
+      <w:r>
+        <w:t xml:space="preserve">To keep packet size below 1500 bytes, HDR-NEIGHBOR-COUNT has a </w:t>
+      </w:r>
+      <w:r>
+        <w:t>maximum</w:t>
+      </w:r>
+      <w:r>
+        <w:t xml:space="preserve"> value of </w:t>
+      </w:r>
+      <w:r>
+        <w:t>36</w:t>
+      </w:r>
+      <w:r>
+        <w:t>.</w:t>
+      </w:r>
+    </w:p>
+    <w:p>
       <w:pPr>
         <w:pStyle w:val="Heading3"/>
       </w:pPr>
-      <w:bookmarkStart w:id="53" w:name="_Toc192224211"/>
-      <w:r>
-        <w:t xml:space="preserve">4.3.1. </w:t>
-      </w:r>
-      <w:r>
-        <w:t>Composition</w:t>
+      <w:bookmarkStart w:id="53" w:name="_Toc192224212"/>
+      <w:r>
+        <w:t xml:space="preserve">4.3.2. </w:t>
+      </w:r>
+      <w:r>
+        <w:t xml:space="preserve">Type </w:t>
+      </w:r>
+      <w:r>
+        <w:t>1</w:t>
+      </w:r>
+      <w:r>
+        <w:t xml:space="preserve"> Format</w:t>
       </w:r>
       <w:bookmarkEnd w:id="53"/>
-    </w:p>
-    <w:p>
-      <w:r>
-        <w:t xml:space="preserve">Following the common header, the </w:t>
-      </w:r>
-      <w:r>
-        <w:t>Type 1</w:t>
-      </w:r>
-      <w:r>
-        <w:t xml:space="preserve"> payload defines two additional header fields.</w:t>
-      </w:r>
-    </w:p>
-    <w:p>
-      <w:r>
-        <w:lastRenderedPageBreak/>
-        <w:t xml:space="preserve">If HDR-NEIGHBOR-COUNT is greater than zero, then it has a non-zero data field with length as the multiple of HDR-NEIGHBOR-COUNT and the neighbor </w:t>
-      </w:r>
-      <w:r>
-        <w:t>report</w:t>
-      </w:r>
-      <w:r>
-        <w:t xml:space="preserve"> packet length (</w:t>
-      </w:r>
-      <w:r>
-        <w:t>44</w:t>
-      </w:r>
-      <w:r>
-        <w:t xml:space="preserve"> bytes).</w:t>
-      </w:r>
-      <w:r>
-        <w:t xml:space="preserve"> </w:t>
-      </w:r>
-      <w:r>
-        <w:t xml:space="preserve">To keep packet size below 1500 bytes, HDR-NEIGHBOR-COUNT has a </w:t>
-      </w:r>
-      <w:r>
-        <w:t>maximum</w:t>
-      </w:r>
-      <w:r>
-        <w:t xml:space="preserve"> value of </w:t>
-      </w:r>
-      <w:r>
-        <w:t>36</w:t>
-      </w:r>
-      <w:r>
-        <w:t>.</w:t>
-      </w:r>
-    </w:p>
-    <w:p>
-      <w:pPr>
-        <w:pStyle w:val="Heading3"/>
-      </w:pPr>
-      <w:bookmarkStart w:id="54" w:name="_Toc192224212"/>
-      <w:r>
-        <w:t xml:space="preserve">4.3.2. </w:t>
-      </w:r>
-      <w:r>
-        <w:t xml:space="preserve">Type </w:t>
-      </w:r>
-      <w:r>
-        <w:t>1</w:t>
-      </w:r>
-      <w:r>
-        <w:t xml:space="preserve"> Format</w:t>
-      </w:r>
-      <w:bookmarkEnd w:id="54"/>
     </w:p>
     <w:p>
       <w:r>
@@ -8774,6 +10408,7 @@
         </w:numPr>
       </w:pPr>
       <w:r>
+        <w:lastRenderedPageBreak/>
         <w:t>P</w:t>
       </w:r>
       <w:r>
@@ -8816,7 +10451,7 @@
       <w:pPr>
         <w:pStyle w:val="Heading3"/>
       </w:pPr>
-      <w:bookmarkStart w:id="55" w:name="_Toc192224213"/>
+      <w:bookmarkStart w:id="54" w:name="_Toc192224213"/>
       <w:r>
         <w:t xml:space="preserve">4.3.3. </w:t>
       </w:r>
@@ -8829,7 +10464,7 @@
       <w:r>
         <w:t xml:space="preserve"> Neighbor Report Format</w:t>
       </w:r>
-      <w:bookmarkEnd w:id="55"/>
+      <w:bookmarkEnd w:id="54"/>
     </w:p>
     <w:p>
       <w:r>
@@ -8913,27 +10548,27 @@
       <w:pPr>
         <w:pStyle w:val="Heading1"/>
       </w:pPr>
-      <w:bookmarkStart w:id="56" w:name="_Toc192224214"/>
+      <w:bookmarkStart w:id="55" w:name="_Toc192224214"/>
       <w:r>
         <w:t xml:space="preserve">5. </w:t>
       </w:r>
       <w:r>
         <w:t>Composition</w:t>
       </w:r>
+      <w:bookmarkEnd w:id="55"/>
+    </w:p>
+    <w:p>
+      <w:pPr>
+        <w:pStyle w:val="Heading2"/>
+      </w:pPr>
+      <w:bookmarkStart w:id="56" w:name="_Toc192224215"/>
+      <w:r>
+        <w:t xml:space="preserve">5.1. </w:t>
+      </w:r>
+      <w:r>
+        <w:t>Packets</w:t>
+      </w:r>
       <w:bookmarkEnd w:id="56"/>
-    </w:p>
-    <w:p>
-      <w:pPr>
-        <w:pStyle w:val="Heading2"/>
-      </w:pPr>
-      <w:bookmarkStart w:id="57" w:name="_Toc192224215"/>
-      <w:r>
-        <w:t xml:space="preserve">5.1. </w:t>
-      </w:r>
-      <w:r>
-        <w:t>Packets</w:t>
-      </w:r>
-      <w:bookmarkEnd w:id="57"/>
     </w:p>
     <w:p>
       <w:r>
@@ -9020,7 +10655,6 @@
         <w:rPr>
           <w:b/>
         </w:rPr>
-        <w:lastRenderedPageBreak/>
         <w:t>Type 1</w:t>
       </w:r>
       <w:r>
@@ -9066,14 +10700,14 @@
       <w:pPr>
         <w:pStyle w:val="Heading3"/>
       </w:pPr>
-      <w:bookmarkStart w:id="58" w:name="_Toc192224216"/>
+      <w:bookmarkStart w:id="57" w:name="_Toc192224216"/>
       <w:r>
         <w:t xml:space="preserve">5.1.1. </w:t>
       </w:r>
       <w:r>
         <w:t>PKT-DATA (Type 0)</w:t>
       </w:r>
-      <w:bookmarkEnd w:id="58"/>
+      <w:bookmarkEnd w:id="57"/>
     </w:p>
     <w:p>
       <w:r>
@@ -9109,6 +10743,7 @@
         </w:numPr>
       </w:pPr>
       <w:r>
+        <w:lastRenderedPageBreak/>
         <w:t>I</w:t>
       </w:r>
       <w:r>
@@ -9286,7 +10921,7 @@
       <w:pPr>
         <w:pStyle w:val="Heading3"/>
       </w:pPr>
-      <w:bookmarkStart w:id="59" w:name="_Toc192224217"/>
+      <w:bookmarkStart w:id="58" w:name="_Toc192224217"/>
       <w:r>
         <w:t xml:space="preserve">5.1.2. </w:t>
       </w:r>
@@ -9296,7 +10931,7 @@
       <w:r>
         <w:t>)</w:t>
       </w:r>
-      <w:bookmarkEnd w:id="59"/>
+      <w:bookmarkEnd w:id="58"/>
     </w:p>
     <w:p>
       <w:r>
@@ -9372,7 +11007,6 @@
     </w:p>
     <w:p>
       <w:r>
-        <w:lastRenderedPageBreak/>
         <w:t>On initialization,</w:t>
       </w:r>
       <w:r>
@@ -9519,6 +11153,7 @@
         </w:numPr>
       </w:pPr>
       <w:r>
+        <w:lastRenderedPageBreak/>
         <w:t>Add ROUTING-TABLE-2[HDR-SRC-ID] = HDR-SRC-LOC</w:t>
       </w:r>
     </w:p>
@@ -9714,36 +11349,36 @@
       <w:pPr>
         <w:pStyle w:val="Heading2"/>
       </w:pPr>
-      <w:bookmarkStart w:id="60" w:name="_Toc192224218"/>
+      <w:bookmarkStart w:id="59" w:name="_Toc192224218"/>
       <w:r>
         <w:t xml:space="preserve">5.2. </w:t>
       </w:r>
       <w:r>
         <w:t>Structures</w:t>
       </w:r>
+      <w:bookmarkEnd w:id="59"/>
+    </w:p>
+    <w:p>
+      <w:pPr>
+        <w:pStyle w:val="Heading3"/>
+      </w:pPr>
+      <w:bookmarkStart w:id="60" w:name="_Toc192224219"/>
+      <w:r>
+        <w:t xml:space="preserve">5.2.1. </w:t>
+      </w:r>
+      <w:r>
+        <w:t>PACKET</w:t>
+      </w:r>
+      <w:r>
+        <w:t>-QUEUE</w:t>
+      </w:r>
       <w:bookmarkEnd w:id="60"/>
     </w:p>
     <w:p>
-      <w:pPr>
-        <w:pStyle w:val="Heading3"/>
-      </w:pPr>
-      <w:bookmarkStart w:id="61" w:name="_Toc192224219"/>
-      <w:r>
-        <w:t xml:space="preserve">5.2.1. </w:t>
-      </w:r>
       <w:r>
         <w:t>PACKET</w:t>
       </w:r>
       <w:r>
-        <w:t>-QUEUE</w:t>
-      </w:r>
-      <w:bookmarkEnd w:id="61"/>
-    </w:p>
-    <w:p>
-      <w:r>
-        <w:t>PACKET</w:t>
-      </w:r>
-      <w:r>
         <w:t>-QUEUE contains PKT-DATA datagrams</w:t>
       </w:r>
       <w:r>
@@ -9803,7 +11438,6 @@
     </w:p>
     <w:p>
       <w:r>
-        <w:lastRenderedPageBreak/>
         <w:t xml:space="preserve">When a datagram is popped from </w:t>
       </w:r>
       <w:r>
@@ -9919,6 +11553,7 @@
         </w:numPr>
       </w:pPr>
       <w:r>
+        <w:lastRenderedPageBreak/>
         <w:t>XHDR-FACE-FIRST-EDGE-SRC</w:t>
       </w:r>
       <w:r>
@@ -9961,56 +11596,100 @@
       <w:pPr>
         <w:pStyle w:val="Heading3"/>
       </w:pPr>
-      <w:bookmarkStart w:id="62" w:name="_Toc192224220"/>
+      <w:bookmarkStart w:id="61" w:name="_Toc192224220"/>
       <w:r>
         <w:t xml:space="preserve">5.2.2. </w:t>
       </w:r>
       <w:r>
         <w:t>ROUTING-TABLE-1</w:t>
       </w:r>
+      <w:bookmarkEnd w:id="61"/>
+    </w:p>
+    <w:p>
+      <w:r>
+        <w:t>This table</w:t>
+      </w:r>
+      <w:r>
+        <w:t xml:space="preserve"> contains all current neighbors </w:t>
+      </w:r>
+      <w:r>
+        <w:t>through which DATA-PKT may be routed.</w:t>
+      </w:r>
+    </w:p>
+    <w:p>
+      <w:r>
+        <w:t>The values in this table are refreshed at an interval of ROUTIN</w:t>
+      </w:r>
+      <w:r>
+        <w:t xml:space="preserve">G-TABLE-REFRESH-VALUE based on the position and velocity data contained within ROUTING-TABLE-2. This allows for nodes to be considered neighbors that have been learned about only from a neighbor report by a direct neighbor, if their location and velocity data indicates as such. </w:t>
+      </w:r>
+    </w:p>
+    <w:p>
+      <w:pPr>
+        <w:pStyle w:val="Heading3"/>
+      </w:pPr>
+      <w:bookmarkStart w:id="62" w:name="_Toc192224221"/>
+      <w:r>
+        <w:t xml:space="preserve">5.2.3. </w:t>
+      </w:r>
+      <w:r>
+        <w:t>ROUTING-TABLE-2</w:t>
+      </w:r>
       <w:bookmarkEnd w:id="62"/>
     </w:p>
     <w:p>
       <w:r>
-        <w:t>This table</w:t>
-      </w:r>
-      <w:r>
-        <w:t xml:space="preserve"> contains all current neighbors </w:t>
-      </w:r>
-      <w:r>
-        <w:t>through which DATA-PKT may be routed.</w:t>
-      </w:r>
-    </w:p>
-    <w:p>
-      <w:r>
-        <w:t>The values in this table are refreshed at an interval of ROUTIN</w:t>
-      </w:r>
-      <w:r>
-        <w:t xml:space="preserve">G-TABLE-REFRESH-VALUE based on the position and velocity data contained within ROUTING-TABLE-2. This allows for nodes to be considered neighbors that have been learned about only from a neighbor report by a direct neighbor, if their location and velocity data indicates as such. </w:t>
-      </w:r>
+        <w:t xml:space="preserve">This table contains all </w:t>
+      </w:r>
+      <w:r>
+        <w:t>known neighbors</w:t>
+      </w:r>
+      <w:r>
+        <w:t xml:space="preserve"> and all known neighbors of neighbors.</w:t>
+      </w:r>
+      <w:r>
+        <w:t xml:space="preserve"> </w:t>
+      </w:r>
+    </w:p>
+    <w:p>
+      <w:r>
+        <w:t>During a refresh of ROUTING-TABLE-1, the location, velocity and timestamps contained in this table are used to determine all direct neighbors. This allows neighbors of neighbors to be considered as neighbors if their location and velocity information indicates that they have moved into range.</w:t>
+      </w:r>
+    </w:p>
+    <w:p>
+      <w:r>
+        <w:t>All routes more than ROUTE-TABLE-EXPIRE-VALUE should be removed from this table before a refresh of ROUTING-TABLE-1 to ensure that routes do not become too stale.</w:t>
+      </w:r>
+    </w:p>
+    <w:p>
+      <w:pPr>
+        <w:pStyle w:val="Heading2"/>
+      </w:pPr>
+      <w:bookmarkStart w:id="63" w:name="_Toc192224222"/>
+      <w:r>
+        <w:t xml:space="preserve">5.3. </w:t>
+      </w:r>
+      <w:r>
+        <w:t>Timers</w:t>
+      </w:r>
+      <w:bookmarkEnd w:id="63"/>
     </w:p>
     <w:p>
       <w:pPr>
         <w:pStyle w:val="Heading3"/>
       </w:pPr>
-      <w:bookmarkStart w:id="63" w:name="_Toc192224221"/>
-      <w:r>
-        <w:t xml:space="preserve">5.2.3. </w:t>
-      </w:r>
-      <w:r>
-        <w:t>ROUTING-TABLE-2</w:t>
-      </w:r>
-      <w:bookmarkEnd w:id="63"/>
-    </w:p>
-    <w:p>
-      <w:r>
-        <w:t xml:space="preserve">This table contains all </w:t>
-      </w:r>
-      <w:r>
-        <w:t>known neighbors</w:t>
-      </w:r>
-      <w:r>
-        <w:t xml:space="preserve"> and all known neighbors of neighbors.</w:t>
+      <w:bookmarkStart w:id="64" w:name="_Toc192224223"/>
+      <w:r>
+        <w:t xml:space="preserve">5.3.1. </w:t>
+      </w:r>
+      <w:r>
+        <w:t>TMR-BEACON</w:t>
+      </w:r>
+      <w:bookmarkEnd w:id="64"/>
+    </w:p>
+    <w:p>
+      <w:r>
+        <w:t>This timer tracks how long since the last PKT-BEACON or PKT-BEACON-ACK was sent.</w:t>
       </w:r>
       <w:r>
         <w:t xml:space="preserve"> </w:t>
@@ -10018,85 +11697,40 @@
     </w:p>
     <w:p>
       <w:r>
-        <w:t>During a refresh of ROUTING-TABLE-1, the location, velocity and timestamps contained in this table are used to determine all direct neighbors. This allows neighbors of neighbors to be considered as neighbors if their location and velocity information indicates that they have moved into range.</w:t>
-      </w:r>
-    </w:p>
-    <w:p>
-      <w:r>
-        <w:t>All routes more than ROUTE-TABLE-EXPIRE-VALUE should be removed from this table before a refresh of ROUTING-TABLE-1 to ensure that routes do not become too stale.</w:t>
+        <w:t>If this timer expires, the node is responsible for sending a new PKT-BEACON with a priority equivalent to Control Data.</w:t>
+      </w:r>
+    </w:p>
+    <w:p>
+      <w:r>
+        <w:t>This timer is thus reset whenever PKT-BEACON or PKT-BEACON-ACK is sent.</w:t>
+      </w:r>
+      <w:r>
+        <w:t xml:space="preserve"> </w:t>
+      </w:r>
+    </w:p>
+    <w:p>
+      <w:r>
+        <w:t>The value that this timer is always set to is defined as TMR-BEACON-VALUE.</w:t>
       </w:r>
     </w:p>
     <w:p>
       <w:pPr>
         <w:pStyle w:val="Heading2"/>
       </w:pPr>
-      <w:bookmarkStart w:id="64" w:name="_Toc192224222"/>
-      <w:r>
-        <w:lastRenderedPageBreak/>
-        <w:t xml:space="preserve">5.3. </w:t>
-      </w:r>
-      <w:r>
-        <w:t>Timers</w:t>
-      </w:r>
-      <w:bookmarkEnd w:id="64"/>
+      <w:bookmarkStart w:id="65" w:name="_Toc192224224"/>
+      <w:r>
+        <w:t xml:space="preserve">5.4. </w:t>
+      </w:r>
+      <w:r>
+        <w:t>Values</w:t>
+      </w:r>
+      <w:bookmarkEnd w:id="65"/>
     </w:p>
     <w:p>
       <w:pPr>
         <w:pStyle w:val="Heading3"/>
       </w:pPr>
-      <w:bookmarkStart w:id="65" w:name="_Toc192224223"/>
-      <w:r>
-        <w:t xml:space="preserve">5.3.1. </w:t>
-      </w:r>
-      <w:r>
-        <w:t>TMR-BEACON</w:t>
-      </w:r>
-      <w:bookmarkEnd w:id="65"/>
-    </w:p>
-    <w:p>
-      <w:r>
-        <w:t>This timer tracks how long since the last PKT-BEACON or PKT-BEACON-ACK was sent.</w:t>
-      </w:r>
-      <w:r>
-        <w:t xml:space="preserve"> </w:t>
-      </w:r>
-    </w:p>
-    <w:p>
-      <w:r>
-        <w:t>If this timer expires, the node is responsible for sending a new PKT-BEACON with a priority equivalent to Control Data.</w:t>
-      </w:r>
-    </w:p>
-    <w:p>
-      <w:r>
-        <w:t>This timer is thus reset whenever PKT-BEACON or PKT-BEACON-ACK is sent.</w:t>
-      </w:r>
-      <w:r>
-        <w:t xml:space="preserve"> </w:t>
-      </w:r>
-    </w:p>
-    <w:p>
-      <w:r>
-        <w:t>The value that this timer is always set to is defined as TMR-BEACON-VALUE.</w:t>
-      </w:r>
-    </w:p>
-    <w:p>
-      <w:pPr>
-        <w:pStyle w:val="Heading2"/>
-      </w:pPr>
-      <w:bookmarkStart w:id="66" w:name="_Toc192224224"/>
-      <w:r>
-        <w:t xml:space="preserve">5.4. </w:t>
-      </w:r>
-      <w:r>
-        <w:t>Values</w:t>
-      </w:r>
-      <w:bookmarkEnd w:id="66"/>
-    </w:p>
-    <w:p>
-      <w:pPr>
-        <w:pStyle w:val="Heading3"/>
-      </w:pPr>
-      <w:bookmarkStart w:id="67" w:name="_Toc192224225"/>
+      <w:bookmarkStart w:id="66" w:name="_Toc192224225"/>
       <w:r>
         <w:t xml:space="preserve">5.4.1. </w:t>
       </w:r>
@@ -10112,7 +11746,7 @@
         </w:rPr>
         <w:t>TO BE DEFINED</w:t>
       </w:r>
-      <w:bookmarkEnd w:id="67"/>
+      <w:bookmarkEnd w:id="66"/>
     </w:p>
     <w:p>
       <w:pPr>
@@ -10135,8 +11769,9 @@
       <w:pPr>
         <w:pStyle w:val="Heading3"/>
       </w:pPr>
-      <w:bookmarkStart w:id="68" w:name="_Toc192224226"/>
-      <w:r>
+      <w:bookmarkStart w:id="67" w:name="_Toc192224226"/>
+      <w:r>
+        <w:lastRenderedPageBreak/>
         <w:t xml:space="preserve">5.4.2. </w:t>
       </w:r>
       <w:r>
@@ -10151,7 +11786,7 @@
         </w:rPr>
         <w:t>TO DEFINE THIS BETTER</w:t>
       </w:r>
-      <w:bookmarkEnd w:id="68"/>
+      <w:bookmarkEnd w:id="67"/>
     </w:p>
     <w:p>
       <w:r>
@@ -10162,7 +11797,7 @@
       <w:pPr>
         <w:pStyle w:val="Heading3"/>
       </w:pPr>
-      <w:bookmarkStart w:id="69" w:name="_Toc192224227"/>
+      <w:bookmarkStart w:id="68" w:name="_Toc192224227"/>
       <w:r>
         <w:t xml:space="preserve">5.4.3. </w:t>
       </w:r>
@@ -10178,7 +11813,7 @@
         </w:rPr>
         <w:t>TO DEFINE THIS BETTER</w:t>
       </w:r>
-      <w:bookmarkEnd w:id="69"/>
+      <w:bookmarkEnd w:id="68"/>
     </w:p>
     <w:p>
       <w:r>
@@ -10189,7 +11824,7 @@
       <w:pPr>
         <w:pStyle w:val="Heading3"/>
       </w:pPr>
-      <w:bookmarkStart w:id="70" w:name="_Toc192224228"/>
+      <w:bookmarkStart w:id="69" w:name="_Toc192224228"/>
       <w:r>
         <w:t xml:space="preserve">5.4.4. NET-EFFECTIVE-RANGE </w:t>
       </w:r>
@@ -10199,61 +11834,91 @@
         </w:rPr>
         <w:t>TO BE DEFINED</w:t>
       </w:r>
+      <w:bookmarkEnd w:id="69"/>
+    </w:p>
+    <w:p>
+      <w:r>
+        <w:t>The maximum range that the node can transmit.</w:t>
+      </w:r>
+    </w:p>
+    <w:p/>
+    <w:p>
+      <w:pPr>
+        <w:pStyle w:val="Heading1"/>
+      </w:pPr>
+      <w:bookmarkStart w:id="70" w:name="_Toc192224229"/>
+      <w:r>
+        <w:t xml:space="preserve">6. </w:t>
+      </w:r>
+      <w:r>
+        <w:t>Functions</w:t>
+      </w:r>
       <w:bookmarkEnd w:id="70"/>
     </w:p>
     <w:p>
-      <w:r>
-        <w:t>The maximum range that the node can transmit.</w:t>
+      <w:pPr>
+        <w:pStyle w:val="Heading2"/>
+      </w:pPr>
+      <w:r>
+        <w:t>6.1. Packet Reception</w:t>
+      </w:r>
+    </w:p>
+    <w:p>
+      <w:pPr>
+        <w:pStyle w:val="Heading3"/>
+      </w:pPr>
+      <w:r>
+        <w:t>6.1.1. Packet from ULP</w:t>
+      </w:r>
+    </w:p>
+    <w:p>
+      <w:pPr>
+        <w:pStyle w:val="ListParagraph"/>
+        <w:numPr>
+          <w:ilvl w:val="0"/>
+          <w:numId w:val="37"/>
+        </w:numPr>
+      </w:pPr>
+      <w:r>
+        <w:t>Create new PKT-DATA STRUCTURE</w:t>
+      </w:r>
+    </w:p>
+    <w:p>
+      <w:pPr>
+        <w:pStyle w:val="ListParagraph"/>
+        <w:numPr>
+          <w:ilvl w:val="0"/>
+          <w:numId w:val="37"/>
+        </w:numPr>
+      </w:pPr>
+    </w:p>
+    <w:p>
+      <w:pPr>
+        <w:pStyle w:val="Heading3"/>
+      </w:pPr>
+      <w:r>
+        <w:t>6.1.2. Packet from NIC</w:t>
       </w:r>
     </w:p>
     <w:p/>
     <w:p>
       <w:pPr>
-        <w:pStyle w:val="Heading1"/>
-      </w:pPr>
-      <w:bookmarkStart w:id="71" w:name="_Toc192224229"/>
-      <w:r>
-        <w:t xml:space="preserve">6. </w:t>
-      </w:r>
-      <w:r>
-        <w:t>Functions</w:t>
-      </w:r>
-      <w:r>
-        <w:t xml:space="preserve"> </w:t>
-      </w:r>
-      <w:r>
-        <w:rPr>
-          <w:highlight w:val="yellow"/>
-        </w:rPr>
-        <w:t>TODO</w:t>
-      </w:r>
-      <w:bookmarkEnd w:id="71"/>
-    </w:p>
-    <w:p/>
-    <w:p>
-      <w:pPr>
-        <w:pStyle w:val="Heading1"/>
-      </w:pPr>
-      <w:bookmarkStart w:id="72" w:name="_Toc192224230"/>
-      <w:r>
-        <w:t xml:space="preserve">7. </w:t>
-      </w:r>
-      <w:r>
-        <w:t>State</w:t>
-      </w:r>
-      <w:r>
-        <w:t xml:space="preserve"> Machine</w:t>
-      </w:r>
-      <w:r>
-        <w:t xml:space="preserve"> </w:t>
-      </w:r>
-      <w:r>
-        <w:rPr>
-          <w:highlight w:val="yellow"/>
-        </w:rPr>
-        <w:t>TODO</w:t>
-      </w:r>
-      <w:bookmarkEnd w:id="72"/>
+        <w:pStyle w:val="Heading2"/>
+      </w:pPr>
+      <w:r>
+        <w:t xml:space="preserve">6.2. Packet </w:t>
+      </w:r>
+      <w:r>
+        <w:t>Transmission</w:t>
+      </w:r>
+    </w:p>
+    <w:p>
+      <w:pPr>
+        <w:pStyle w:val="Heading3"/>
+      </w:pPr>
+      <w:r>
+        <w:t>6.2.1. PKT-BEACON</w:t>
+      </w:r>
     </w:p>
     <w:p/>
     <w:sectPr>
@@ -10489,7 +12154,7 @@
           <w:rPr>
             <w:noProof/>
           </w:rPr>
-          <w:t>16</w:t>
+          <w:t>1</w:t>
         </w:r>
         <w:r>
           <w:rPr>
@@ -10944,6 +12609,119 @@
     </w:lvl>
   </w:abstractNum>
   <w:abstractNum w:abstractNumId="4">
+    <w:nsid w:val="0601713A"/>
+    <w:multiLevelType w:val="hybridMultilevel"/>
+    <w:tmpl w:val="14F0A398"/>
+    <w:lvl w:ilvl="0" w:tplc="04090001">
+      <w:start w:val="1"/>
+      <w:numFmt w:val="bullet"/>
+      <w:lvlText w:val=""/>
+      <w:lvlJc w:val="left"/>
+      <w:pPr>
+        <w:ind w:left="720" w:hanging="360"/>
+      </w:pPr>
+      <w:rPr>
+        <w:rFonts w:ascii="Symbol" w:hAnsi="Symbol" w:hint="default"/>
+      </w:rPr>
+    </w:lvl>
+    <w:lvl w:ilvl="1" w:tplc="04090003" w:tentative="1">
+      <w:start w:val="1"/>
+      <w:numFmt w:val="bullet"/>
+      <w:lvlText w:val="o"/>
+      <w:lvlJc w:val="left"/>
+      <w:pPr>
+        <w:ind w:left="1440" w:hanging="360"/>
+      </w:pPr>
+      <w:rPr>
+        <w:rFonts w:ascii="Courier New" w:hAnsi="Courier New" w:cs="Courier New" w:hint="default"/>
+      </w:rPr>
+    </w:lvl>
+    <w:lvl w:ilvl="2" w:tplc="04090005" w:tentative="1">
+      <w:start w:val="1"/>
+      <w:numFmt w:val="bullet"/>
+      <w:lvlText w:val=""/>
+      <w:lvlJc w:val="left"/>
+      <w:pPr>
+        <w:ind w:left="2160" w:hanging="360"/>
+      </w:pPr>
+      <w:rPr>
+        <w:rFonts w:ascii="Wingdings" w:hAnsi="Wingdings" w:hint="default"/>
+      </w:rPr>
+    </w:lvl>
+    <w:lvl w:ilvl="3" w:tplc="04090001" w:tentative="1">
+      <w:start w:val="1"/>
+      <w:numFmt w:val="bullet"/>
+      <w:lvlText w:val=""/>
+      <w:lvlJc w:val="left"/>
+      <w:pPr>
+        <w:ind w:left="2880" w:hanging="360"/>
+      </w:pPr>
+      <w:rPr>
+        <w:rFonts w:ascii="Symbol" w:hAnsi="Symbol" w:hint="default"/>
+      </w:rPr>
+    </w:lvl>
+    <w:lvl w:ilvl="4" w:tplc="04090003" w:tentative="1">
+      <w:start w:val="1"/>
+      <w:numFmt w:val="bullet"/>
+      <w:lvlText w:val="o"/>
+      <w:lvlJc w:val="left"/>
+      <w:pPr>
+        <w:ind w:left="3600" w:hanging="360"/>
+      </w:pPr>
+      <w:rPr>
+        <w:rFonts w:ascii="Courier New" w:hAnsi="Courier New" w:cs="Courier New" w:hint="default"/>
+      </w:rPr>
+    </w:lvl>
+    <w:lvl w:ilvl="5" w:tplc="04090005" w:tentative="1">
+      <w:start w:val="1"/>
+      <w:numFmt w:val="bullet"/>
+      <w:lvlText w:val=""/>
+      <w:lvlJc w:val="left"/>
+      <w:pPr>
+        <w:ind w:left="4320" w:hanging="360"/>
+      </w:pPr>
+      <w:rPr>
+        <w:rFonts w:ascii="Wingdings" w:hAnsi="Wingdings" w:hint="default"/>
+      </w:rPr>
+    </w:lvl>
+    <w:lvl w:ilvl="6" w:tplc="04090001" w:tentative="1">
+      <w:start w:val="1"/>
+      <w:numFmt w:val="bullet"/>
+      <w:lvlText w:val=""/>
+      <w:lvlJc w:val="left"/>
+      <w:pPr>
+        <w:ind w:left="5040" w:hanging="360"/>
+      </w:pPr>
+      <w:rPr>
+        <w:rFonts w:ascii="Symbol" w:hAnsi="Symbol" w:hint="default"/>
+      </w:rPr>
+    </w:lvl>
+    <w:lvl w:ilvl="7" w:tplc="04090003" w:tentative="1">
+      <w:start w:val="1"/>
+      <w:numFmt w:val="bullet"/>
+      <w:lvlText w:val="o"/>
+      <w:lvlJc w:val="left"/>
+      <w:pPr>
+        <w:ind w:left="5760" w:hanging="360"/>
+      </w:pPr>
+      <w:rPr>
+        <w:rFonts w:ascii="Courier New" w:hAnsi="Courier New" w:cs="Courier New" w:hint="default"/>
+      </w:rPr>
+    </w:lvl>
+    <w:lvl w:ilvl="8" w:tplc="04090005" w:tentative="1">
+      <w:start w:val="1"/>
+      <w:numFmt w:val="bullet"/>
+      <w:lvlText w:val=""/>
+      <w:lvlJc w:val="left"/>
+      <w:pPr>
+        <w:ind w:left="6480" w:hanging="360"/>
+      </w:pPr>
+      <w:rPr>
+        <w:rFonts w:ascii="Wingdings" w:hAnsi="Wingdings" w:hint="default"/>
+      </w:rPr>
+    </w:lvl>
+  </w:abstractNum>
+  <w:abstractNum w:abstractNumId="5">
     <w:nsid w:val="115527D4"/>
     <w:multiLevelType w:val="hybridMultilevel"/>
     <w:tmpl w:val="6B204CCC"/>
@@ -11029,7 +12807,7 @@
       </w:pPr>
     </w:lvl>
   </w:abstractNum>
-  <w:abstractNum w:abstractNumId="5">
+  <w:abstractNum w:abstractNumId="6">
     <w:nsid w:val="13C50EBE"/>
     <w:multiLevelType w:val="hybridMultilevel"/>
     <w:tmpl w:val="6B1C6E14"/>
@@ -11142,7 +12920,7 @@
       </w:rPr>
     </w:lvl>
   </w:abstractNum>
-  <w:abstractNum w:abstractNumId="6">
+  <w:abstractNum w:abstractNumId="7">
     <w:nsid w:val="17170C9B"/>
     <w:multiLevelType w:val="hybridMultilevel"/>
     <w:tmpl w:val="85FE0C0A"/>
@@ -11255,7 +13033,7 @@
       </w:rPr>
     </w:lvl>
   </w:abstractNum>
-  <w:abstractNum w:abstractNumId="7">
+  <w:abstractNum w:abstractNumId="8">
     <w:nsid w:val="178F7244"/>
     <w:multiLevelType w:val="hybridMultilevel"/>
     <w:tmpl w:val="E15AFFC8"/>
@@ -11368,7 +13146,7 @@
       </w:rPr>
     </w:lvl>
   </w:abstractNum>
-  <w:abstractNum w:abstractNumId="8">
+  <w:abstractNum w:abstractNumId="9">
     <w:nsid w:val="1B4014E5"/>
     <w:multiLevelType w:val="hybridMultilevel"/>
     <w:tmpl w:val="A73E9936"/>
@@ -11481,7 +13259,7 @@
       </w:rPr>
     </w:lvl>
   </w:abstractNum>
-  <w:abstractNum w:abstractNumId="9">
+  <w:abstractNum w:abstractNumId="10">
     <w:nsid w:val="1B7A5D69"/>
     <w:multiLevelType w:val="hybridMultilevel"/>
     <w:tmpl w:val="BC022A2A"/>
@@ -11594,7 +13372,7 @@
       </w:rPr>
     </w:lvl>
   </w:abstractNum>
-  <w:abstractNum w:abstractNumId="10">
+  <w:abstractNum w:abstractNumId="11">
     <w:nsid w:val="1BF37E8A"/>
     <w:multiLevelType w:val="hybridMultilevel"/>
     <w:tmpl w:val="6C821DF6"/>
@@ -11707,7 +13485,7 @@
       </w:rPr>
     </w:lvl>
   </w:abstractNum>
-  <w:abstractNum w:abstractNumId="11">
+  <w:abstractNum w:abstractNumId="12">
     <w:nsid w:val="1DB15200"/>
     <w:multiLevelType w:val="hybridMultilevel"/>
     <w:tmpl w:val="1052974A"/>
@@ -11820,7 +13598,7 @@
       </w:rPr>
     </w:lvl>
   </w:abstractNum>
-  <w:abstractNum w:abstractNumId="12">
+  <w:abstractNum w:abstractNumId="13">
     <w:nsid w:val="20644307"/>
     <w:multiLevelType w:val="multilevel"/>
     <w:tmpl w:val="346C88C0"/>
@@ -11933,7 +13711,7 @@
       </w:rPr>
     </w:lvl>
   </w:abstractNum>
-  <w:abstractNum w:abstractNumId="13">
+  <w:abstractNum w:abstractNumId="14">
     <w:nsid w:val="2308322F"/>
     <w:multiLevelType w:val="hybridMultilevel"/>
     <w:tmpl w:val="DB640AFA"/>
@@ -12046,7 +13824,7 @@
       </w:rPr>
     </w:lvl>
   </w:abstractNum>
-  <w:abstractNum w:abstractNumId="14">
+  <w:abstractNum w:abstractNumId="15">
     <w:nsid w:val="26C21215"/>
     <w:multiLevelType w:val="hybridMultilevel"/>
     <w:tmpl w:val="AC20ED3E"/>
@@ -12159,7 +13937,7 @@
       </w:rPr>
     </w:lvl>
   </w:abstractNum>
-  <w:abstractNum w:abstractNumId="15">
+  <w:abstractNum w:abstractNumId="16">
     <w:nsid w:val="29B00AFA"/>
     <w:multiLevelType w:val="hybridMultilevel"/>
     <w:tmpl w:val="7CD8CB80"/>
@@ -12272,7 +14050,7 @@
       </w:rPr>
     </w:lvl>
   </w:abstractNum>
-  <w:abstractNum w:abstractNumId="16">
+  <w:abstractNum w:abstractNumId="17">
     <w:nsid w:val="2F935AAE"/>
     <w:multiLevelType w:val="hybridMultilevel"/>
     <w:tmpl w:val="32569284"/>
@@ -12385,7 +14163,233 @@
       </w:rPr>
     </w:lvl>
   </w:abstractNum>
-  <w:abstractNum w:abstractNumId="17">
+  <w:abstractNum w:abstractNumId="18">
+    <w:nsid w:val="37574C73"/>
+    <w:multiLevelType w:val="hybridMultilevel"/>
+    <w:tmpl w:val="39B2D012"/>
+    <w:lvl w:ilvl="0" w:tplc="04090001">
+      <w:start w:val="1"/>
+      <w:numFmt w:val="bullet"/>
+      <w:lvlText w:val=""/>
+      <w:lvlJc w:val="left"/>
+      <w:pPr>
+        <w:ind w:left="720" w:hanging="360"/>
+      </w:pPr>
+      <w:rPr>
+        <w:rFonts w:ascii="Symbol" w:hAnsi="Symbol" w:hint="default"/>
+      </w:rPr>
+    </w:lvl>
+    <w:lvl w:ilvl="1" w:tplc="04090003">
+      <w:start w:val="1"/>
+      <w:numFmt w:val="bullet"/>
+      <w:lvlText w:val="o"/>
+      <w:lvlJc w:val="left"/>
+      <w:pPr>
+        <w:ind w:left="1440" w:hanging="360"/>
+      </w:pPr>
+      <w:rPr>
+        <w:rFonts w:ascii="Courier New" w:hAnsi="Courier New" w:cs="Courier New" w:hint="default"/>
+      </w:rPr>
+    </w:lvl>
+    <w:lvl w:ilvl="2" w:tplc="04090005">
+      <w:start w:val="1"/>
+      <w:numFmt w:val="bullet"/>
+      <w:lvlText w:val=""/>
+      <w:lvlJc w:val="left"/>
+      <w:pPr>
+        <w:ind w:left="2160" w:hanging="360"/>
+      </w:pPr>
+      <w:rPr>
+        <w:rFonts w:ascii="Wingdings" w:hAnsi="Wingdings" w:hint="default"/>
+      </w:rPr>
+    </w:lvl>
+    <w:lvl w:ilvl="3" w:tplc="04090001" w:tentative="1">
+      <w:start w:val="1"/>
+      <w:numFmt w:val="bullet"/>
+      <w:lvlText w:val=""/>
+      <w:lvlJc w:val="left"/>
+      <w:pPr>
+        <w:ind w:left="2880" w:hanging="360"/>
+      </w:pPr>
+      <w:rPr>
+        <w:rFonts w:ascii="Symbol" w:hAnsi="Symbol" w:hint="default"/>
+      </w:rPr>
+    </w:lvl>
+    <w:lvl w:ilvl="4" w:tplc="04090003" w:tentative="1">
+      <w:start w:val="1"/>
+      <w:numFmt w:val="bullet"/>
+      <w:lvlText w:val="o"/>
+      <w:lvlJc w:val="left"/>
+      <w:pPr>
+        <w:ind w:left="3600" w:hanging="360"/>
+      </w:pPr>
+      <w:rPr>
+        <w:rFonts w:ascii="Courier New" w:hAnsi="Courier New" w:cs="Courier New" w:hint="default"/>
+      </w:rPr>
+    </w:lvl>
+    <w:lvl w:ilvl="5" w:tplc="04090005" w:tentative="1">
+      <w:start w:val="1"/>
+      <w:numFmt w:val="bullet"/>
+      <w:lvlText w:val=""/>
+      <w:lvlJc w:val="left"/>
+      <w:pPr>
+        <w:ind w:left="4320" w:hanging="360"/>
+      </w:pPr>
+      <w:rPr>
+        <w:rFonts w:ascii="Wingdings" w:hAnsi="Wingdings" w:hint="default"/>
+      </w:rPr>
+    </w:lvl>
+    <w:lvl w:ilvl="6" w:tplc="04090001" w:tentative="1">
+      <w:start w:val="1"/>
+      <w:numFmt w:val="bullet"/>
+      <w:lvlText w:val=""/>
+      <w:lvlJc w:val="left"/>
+      <w:pPr>
+        <w:ind w:left="5040" w:hanging="360"/>
+      </w:pPr>
+      <w:rPr>
+        <w:rFonts w:ascii="Symbol" w:hAnsi="Symbol" w:hint="default"/>
+      </w:rPr>
+    </w:lvl>
+    <w:lvl w:ilvl="7" w:tplc="04090003" w:tentative="1">
+      <w:start w:val="1"/>
+      <w:numFmt w:val="bullet"/>
+      <w:lvlText w:val="o"/>
+      <w:lvlJc w:val="left"/>
+      <w:pPr>
+        <w:ind w:left="5760" w:hanging="360"/>
+      </w:pPr>
+      <w:rPr>
+        <w:rFonts w:ascii="Courier New" w:hAnsi="Courier New" w:cs="Courier New" w:hint="default"/>
+      </w:rPr>
+    </w:lvl>
+    <w:lvl w:ilvl="8" w:tplc="04090005" w:tentative="1">
+      <w:start w:val="1"/>
+      <w:numFmt w:val="bullet"/>
+      <w:lvlText w:val=""/>
+      <w:lvlJc w:val="left"/>
+      <w:pPr>
+        <w:ind w:left="6480" w:hanging="360"/>
+      </w:pPr>
+      <w:rPr>
+        <w:rFonts w:ascii="Wingdings" w:hAnsi="Wingdings" w:hint="default"/>
+      </w:rPr>
+    </w:lvl>
+  </w:abstractNum>
+  <w:abstractNum w:abstractNumId="19">
+    <w:nsid w:val="3A2C7069"/>
+    <w:multiLevelType w:val="hybridMultilevel"/>
+    <w:tmpl w:val="874C1342"/>
+    <w:lvl w:ilvl="0" w:tplc="04090001">
+      <w:start w:val="1"/>
+      <w:numFmt w:val="bullet"/>
+      <w:lvlText w:val=""/>
+      <w:lvlJc w:val="left"/>
+      <w:pPr>
+        <w:ind w:left="720" w:hanging="360"/>
+      </w:pPr>
+      <w:rPr>
+        <w:rFonts w:ascii="Symbol" w:hAnsi="Symbol" w:hint="default"/>
+      </w:rPr>
+    </w:lvl>
+    <w:lvl w:ilvl="1" w:tplc="04090003" w:tentative="1">
+      <w:start w:val="1"/>
+      <w:numFmt w:val="bullet"/>
+      <w:lvlText w:val="o"/>
+      <w:lvlJc w:val="left"/>
+      <w:pPr>
+        <w:ind w:left="1440" w:hanging="360"/>
+      </w:pPr>
+      <w:rPr>
+        <w:rFonts w:ascii="Courier New" w:hAnsi="Courier New" w:cs="Courier New" w:hint="default"/>
+      </w:rPr>
+    </w:lvl>
+    <w:lvl w:ilvl="2" w:tplc="04090005" w:tentative="1">
+      <w:start w:val="1"/>
+      <w:numFmt w:val="bullet"/>
+      <w:lvlText w:val=""/>
+      <w:lvlJc w:val="left"/>
+      <w:pPr>
+        <w:ind w:left="2160" w:hanging="360"/>
+      </w:pPr>
+      <w:rPr>
+        <w:rFonts w:ascii="Wingdings" w:hAnsi="Wingdings" w:hint="default"/>
+      </w:rPr>
+    </w:lvl>
+    <w:lvl w:ilvl="3" w:tplc="04090001" w:tentative="1">
+      <w:start w:val="1"/>
+      <w:numFmt w:val="bullet"/>
+      <w:lvlText w:val=""/>
+      <w:lvlJc w:val="left"/>
+      <w:pPr>
+        <w:ind w:left="2880" w:hanging="360"/>
+      </w:pPr>
+      <w:rPr>
+        <w:rFonts w:ascii="Symbol" w:hAnsi="Symbol" w:hint="default"/>
+      </w:rPr>
+    </w:lvl>
+    <w:lvl w:ilvl="4" w:tplc="04090003" w:tentative="1">
+      <w:start w:val="1"/>
+      <w:numFmt w:val="bullet"/>
+      <w:lvlText w:val="o"/>
+      <w:lvlJc w:val="left"/>
+      <w:pPr>
+        <w:ind w:left="3600" w:hanging="360"/>
+      </w:pPr>
+      <w:rPr>
+        <w:rFonts w:ascii="Courier New" w:hAnsi="Courier New" w:cs="Courier New" w:hint="default"/>
+      </w:rPr>
+    </w:lvl>
+    <w:lvl w:ilvl="5" w:tplc="04090005" w:tentative="1">
+      <w:start w:val="1"/>
+      <w:numFmt w:val="bullet"/>
+      <w:lvlText w:val=""/>
+      <w:lvlJc w:val="left"/>
+      <w:pPr>
+        <w:ind w:left="4320" w:hanging="360"/>
+      </w:pPr>
+      <w:rPr>
+        <w:rFonts w:ascii="Wingdings" w:hAnsi="Wingdings" w:hint="default"/>
+      </w:rPr>
+    </w:lvl>
+    <w:lvl w:ilvl="6" w:tplc="04090001" w:tentative="1">
+      <w:start w:val="1"/>
+      <w:numFmt w:val="bullet"/>
+      <w:lvlText w:val=""/>
+      <w:lvlJc w:val="left"/>
+      <w:pPr>
+        <w:ind w:left="5040" w:hanging="360"/>
+      </w:pPr>
+      <w:rPr>
+        <w:rFonts w:ascii="Symbol" w:hAnsi="Symbol" w:hint="default"/>
+      </w:rPr>
+    </w:lvl>
+    <w:lvl w:ilvl="7" w:tplc="04090003" w:tentative="1">
+      <w:start w:val="1"/>
+      <w:numFmt w:val="bullet"/>
+      <w:lvlText w:val="o"/>
+      <w:lvlJc w:val="left"/>
+      <w:pPr>
+        <w:ind w:left="5760" w:hanging="360"/>
+      </w:pPr>
+      <w:rPr>
+        <w:rFonts w:ascii="Courier New" w:hAnsi="Courier New" w:cs="Courier New" w:hint="default"/>
+      </w:rPr>
+    </w:lvl>
+    <w:lvl w:ilvl="8" w:tplc="04090005" w:tentative="1">
+      <w:start w:val="1"/>
+      <w:numFmt w:val="bullet"/>
+      <w:lvlText w:val=""/>
+      <w:lvlJc w:val="left"/>
+      <w:pPr>
+        <w:ind w:left="6480" w:hanging="360"/>
+      </w:pPr>
+      <w:rPr>
+        <w:rFonts w:ascii="Wingdings" w:hAnsi="Wingdings" w:hint="default"/>
+      </w:rPr>
+    </w:lvl>
+  </w:abstractNum>
+  <w:abstractNum w:abstractNumId="20">
     <w:nsid w:val="3EA75F2A"/>
     <w:multiLevelType w:val="hybridMultilevel"/>
     <w:tmpl w:val="267488B6"/>
@@ -12498,7 +14502,7 @@
       </w:rPr>
     </w:lvl>
   </w:abstractNum>
-  <w:abstractNum w:abstractNumId="18">
+  <w:abstractNum w:abstractNumId="21">
     <w:nsid w:val="40414D83"/>
     <w:multiLevelType w:val="hybridMultilevel"/>
     <w:tmpl w:val="B6F6B18E"/>
@@ -12584,7 +14588,120 @@
       </w:pPr>
     </w:lvl>
   </w:abstractNum>
-  <w:abstractNum w:abstractNumId="19">
+  <w:abstractNum w:abstractNumId="22">
+    <w:nsid w:val="412E407F"/>
+    <w:multiLevelType w:val="hybridMultilevel"/>
+    <w:tmpl w:val="25E05036"/>
+    <w:lvl w:ilvl="0" w:tplc="04090001">
+      <w:start w:val="1"/>
+      <w:numFmt w:val="bullet"/>
+      <w:lvlText w:val=""/>
+      <w:lvlJc w:val="left"/>
+      <w:pPr>
+        <w:ind w:left="720" w:hanging="360"/>
+      </w:pPr>
+      <w:rPr>
+        <w:rFonts w:ascii="Symbol" w:hAnsi="Symbol" w:hint="default"/>
+      </w:rPr>
+    </w:lvl>
+    <w:lvl w:ilvl="1" w:tplc="04090003">
+      <w:start w:val="1"/>
+      <w:numFmt w:val="bullet"/>
+      <w:lvlText w:val="o"/>
+      <w:lvlJc w:val="left"/>
+      <w:pPr>
+        <w:ind w:left="1440" w:hanging="360"/>
+      </w:pPr>
+      <w:rPr>
+        <w:rFonts w:ascii="Courier New" w:hAnsi="Courier New" w:cs="Courier New" w:hint="default"/>
+      </w:rPr>
+    </w:lvl>
+    <w:lvl w:ilvl="2" w:tplc="04090005" w:tentative="1">
+      <w:start w:val="1"/>
+      <w:numFmt w:val="bullet"/>
+      <w:lvlText w:val=""/>
+      <w:lvlJc w:val="left"/>
+      <w:pPr>
+        <w:ind w:left="2160" w:hanging="360"/>
+      </w:pPr>
+      <w:rPr>
+        <w:rFonts w:ascii="Wingdings" w:hAnsi="Wingdings" w:hint="default"/>
+      </w:rPr>
+    </w:lvl>
+    <w:lvl w:ilvl="3" w:tplc="04090001" w:tentative="1">
+      <w:start w:val="1"/>
+      <w:numFmt w:val="bullet"/>
+      <w:lvlText w:val=""/>
+      <w:lvlJc w:val="left"/>
+      <w:pPr>
+        <w:ind w:left="2880" w:hanging="360"/>
+      </w:pPr>
+      <w:rPr>
+        <w:rFonts w:ascii="Symbol" w:hAnsi="Symbol" w:hint="default"/>
+      </w:rPr>
+    </w:lvl>
+    <w:lvl w:ilvl="4" w:tplc="04090003" w:tentative="1">
+      <w:start w:val="1"/>
+      <w:numFmt w:val="bullet"/>
+      <w:lvlText w:val="o"/>
+      <w:lvlJc w:val="left"/>
+      <w:pPr>
+        <w:ind w:left="3600" w:hanging="360"/>
+      </w:pPr>
+      <w:rPr>
+        <w:rFonts w:ascii="Courier New" w:hAnsi="Courier New" w:cs="Courier New" w:hint="default"/>
+      </w:rPr>
+    </w:lvl>
+    <w:lvl w:ilvl="5" w:tplc="04090005" w:tentative="1">
+      <w:start w:val="1"/>
+      <w:numFmt w:val="bullet"/>
+      <w:lvlText w:val=""/>
+      <w:lvlJc w:val="left"/>
+      <w:pPr>
+        <w:ind w:left="4320" w:hanging="360"/>
+      </w:pPr>
+      <w:rPr>
+        <w:rFonts w:ascii="Wingdings" w:hAnsi="Wingdings" w:hint="default"/>
+      </w:rPr>
+    </w:lvl>
+    <w:lvl w:ilvl="6" w:tplc="04090001" w:tentative="1">
+      <w:start w:val="1"/>
+      <w:numFmt w:val="bullet"/>
+      <w:lvlText w:val=""/>
+      <w:lvlJc w:val="left"/>
+      <w:pPr>
+        <w:ind w:left="5040" w:hanging="360"/>
+      </w:pPr>
+      <w:rPr>
+        <w:rFonts w:ascii="Symbol" w:hAnsi="Symbol" w:hint="default"/>
+      </w:rPr>
+    </w:lvl>
+    <w:lvl w:ilvl="7" w:tplc="04090003" w:tentative="1">
+      <w:start w:val="1"/>
+      <w:numFmt w:val="bullet"/>
+      <w:lvlText w:val="o"/>
+      <w:lvlJc w:val="left"/>
+      <w:pPr>
+        <w:ind w:left="5760" w:hanging="360"/>
+      </w:pPr>
+      <w:rPr>
+        <w:rFonts w:ascii="Courier New" w:hAnsi="Courier New" w:cs="Courier New" w:hint="default"/>
+      </w:rPr>
+    </w:lvl>
+    <w:lvl w:ilvl="8" w:tplc="04090005" w:tentative="1">
+      <w:start w:val="1"/>
+      <w:numFmt w:val="bullet"/>
+      <w:lvlText w:val=""/>
+      <w:lvlJc w:val="left"/>
+      <w:pPr>
+        <w:ind w:left="6480" w:hanging="360"/>
+      </w:pPr>
+      <w:rPr>
+        <w:rFonts w:ascii="Wingdings" w:hAnsi="Wingdings" w:hint="default"/>
+      </w:rPr>
+    </w:lvl>
+  </w:abstractNum>
+  <w:abstractNum w:abstractNumId="23">
     <w:nsid w:val="424F2496"/>
     <w:multiLevelType w:val="hybridMultilevel"/>
     <w:tmpl w:val="8FF4EA96"/>
@@ -12697,7 +14814,7 @@
       </w:rPr>
     </w:lvl>
   </w:abstractNum>
-  <w:abstractNum w:abstractNumId="20">
+  <w:abstractNum w:abstractNumId="24">
     <w:nsid w:val="48EB1509"/>
     <w:multiLevelType w:val="hybridMultilevel"/>
     <w:tmpl w:val="569E54B4"/>
@@ -12810,7 +14927,7 @@
       </w:rPr>
     </w:lvl>
   </w:abstractNum>
-  <w:abstractNum w:abstractNumId="21">
+  <w:abstractNum w:abstractNumId="25">
     <w:nsid w:val="4CD0019B"/>
     <w:multiLevelType w:val="hybridMultilevel"/>
     <w:tmpl w:val="660C5FF2"/>
@@ -12923,7 +15040,7 @@
       </w:rPr>
     </w:lvl>
   </w:abstractNum>
-  <w:abstractNum w:abstractNumId="22">
+  <w:abstractNum w:abstractNumId="26">
     <w:nsid w:val="527B7D25"/>
     <w:multiLevelType w:val="hybridMultilevel"/>
     <w:tmpl w:val="D368D786"/>
@@ -13036,7 +15153,7 @@
       </w:rPr>
     </w:lvl>
   </w:abstractNum>
-  <w:abstractNum w:abstractNumId="23">
+  <w:abstractNum w:abstractNumId="27">
     <w:nsid w:val="546206AB"/>
     <w:multiLevelType w:val="hybridMultilevel"/>
     <w:tmpl w:val="1BD076E6"/>
@@ -13125,7 +15242,7 @@
       </w:pPr>
     </w:lvl>
   </w:abstractNum>
-  <w:abstractNum w:abstractNumId="24">
+  <w:abstractNum w:abstractNumId="28">
     <w:nsid w:val="56DE513F"/>
     <w:multiLevelType w:val="hybridMultilevel"/>
     <w:tmpl w:val="366C1D2A"/>
@@ -13238,7 +15355,7 @@
       </w:rPr>
     </w:lvl>
   </w:abstractNum>
-  <w:abstractNum w:abstractNumId="25">
+  <w:abstractNum w:abstractNumId="29">
     <w:nsid w:val="5C2F4434"/>
     <w:multiLevelType w:val="hybridMultilevel"/>
     <w:tmpl w:val="98F0A4EE"/>
@@ -13324,7 +15441,7 @@
       </w:pPr>
     </w:lvl>
   </w:abstractNum>
-  <w:abstractNum w:abstractNumId="26">
+  <w:abstractNum w:abstractNumId="30">
     <w:nsid w:val="5F6A2292"/>
     <w:multiLevelType w:val="hybridMultilevel"/>
     <w:tmpl w:val="D57A4E16"/>
@@ -13437,7 +15554,7 @@
       </w:rPr>
     </w:lvl>
   </w:abstractNum>
-  <w:abstractNum w:abstractNumId="27">
+  <w:abstractNum w:abstractNumId="31">
     <w:nsid w:val="6D203A26"/>
     <w:multiLevelType w:val="hybridMultilevel"/>
     <w:tmpl w:val="F5543254"/>
@@ -13523,7 +15640,7 @@
       </w:pPr>
     </w:lvl>
   </w:abstractNum>
-  <w:abstractNum w:abstractNumId="28">
+  <w:abstractNum w:abstractNumId="32">
     <w:nsid w:val="71372C9B"/>
     <w:multiLevelType w:val="hybridMultilevel"/>
     <w:tmpl w:val="EDE62F56"/>
@@ -13636,7 +15753,7 @@
       </w:rPr>
     </w:lvl>
   </w:abstractNum>
-  <w:abstractNum w:abstractNumId="29">
+  <w:abstractNum w:abstractNumId="33">
     <w:nsid w:val="77386B26"/>
     <w:multiLevelType w:val="hybridMultilevel"/>
     <w:tmpl w:val="C46E5AA8"/>
@@ -13749,7 +15866,7 @@
       </w:rPr>
     </w:lvl>
   </w:abstractNum>
-  <w:abstractNum w:abstractNumId="30">
+  <w:abstractNum w:abstractNumId="34">
     <w:nsid w:val="7841150C"/>
     <w:multiLevelType w:val="hybridMultilevel"/>
     <w:tmpl w:val="7A60549E"/>
@@ -13862,7 +15979,7 @@
       </w:rPr>
     </w:lvl>
   </w:abstractNum>
-  <w:abstractNum w:abstractNumId="31">
+  <w:abstractNum w:abstractNumId="35">
     <w:nsid w:val="7A3354D8"/>
     <w:multiLevelType w:val="hybridMultilevel"/>
     <w:tmpl w:val="A1B645A8"/>
@@ -13951,7 +16068,7 @@
       </w:pPr>
     </w:lvl>
   </w:abstractNum>
-  <w:abstractNum w:abstractNumId="32">
+  <w:abstractNum w:abstractNumId="36">
     <w:nsid w:val="7AF43085"/>
     <w:multiLevelType w:val="hybridMultilevel"/>
     <w:tmpl w:val="583C565C"/>
@@ -14065,103 +16182,115 @@
     </w:lvl>
   </w:abstractNum>
   <w:num w:numId="1">
-    <w:abstractNumId w:val="26"/>
+    <w:abstractNumId w:val="30"/>
   </w:num>
   <w:num w:numId="2">
     <w:abstractNumId w:val="1"/>
   </w:num>
   <w:num w:numId="3">
-    <w:abstractNumId w:val="12"/>
+    <w:abstractNumId w:val="13"/>
   </w:num>
   <w:num w:numId="4">
-    <w:abstractNumId w:val="4"/>
+    <w:abstractNumId w:val="5"/>
   </w:num>
   <w:num w:numId="5">
-    <w:abstractNumId w:val="31"/>
+    <w:abstractNumId w:val="35"/>
   </w:num>
   <w:num w:numId="6">
-    <w:abstractNumId w:val="30"/>
+    <w:abstractNumId w:val="34"/>
   </w:num>
   <w:num w:numId="7">
-    <w:abstractNumId w:val="6"/>
+    <w:abstractNumId w:val="7"/>
   </w:num>
   <w:num w:numId="8">
-    <w:abstractNumId w:val="23"/>
+    <w:abstractNumId w:val="27"/>
   </w:num>
   <w:num w:numId="9">
     <w:abstractNumId w:val="3"/>
   </w:num>
   <w:num w:numId="10">
-    <w:abstractNumId w:val="5"/>
+    <w:abstractNumId w:val="6"/>
   </w:num>
   <w:num w:numId="11">
-    <w:abstractNumId w:val="29"/>
+    <w:abstractNumId w:val="33"/>
   </w:num>
   <w:num w:numId="12">
-    <w:abstractNumId w:val="14"/>
+    <w:abstractNumId w:val="15"/>
   </w:num>
   <w:num w:numId="13">
-    <w:abstractNumId w:val="11"/>
+    <w:abstractNumId w:val="12"/>
   </w:num>
   <w:num w:numId="14">
-    <w:abstractNumId w:val="17"/>
+    <w:abstractNumId w:val="20"/>
   </w:num>
   <w:num w:numId="15">
-    <w:abstractNumId w:val="24"/>
+    <w:abstractNumId w:val="28"/>
   </w:num>
   <w:num w:numId="16">
-    <w:abstractNumId w:val="8"/>
+    <w:abstractNumId w:val="9"/>
   </w:num>
   <w:num w:numId="17">
-    <w:abstractNumId w:val="28"/>
+    <w:abstractNumId w:val="32"/>
   </w:num>
   <w:num w:numId="18">
     <w:abstractNumId w:val="0"/>
   </w:num>
   <w:num w:numId="19">
-    <w:abstractNumId w:val="25"/>
+    <w:abstractNumId w:val="29"/>
   </w:num>
   <w:num w:numId="20">
-    <w:abstractNumId w:val="15"/>
+    <w:abstractNumId w:val="16"/>
   </w:num>
   <w:num w:numId="21">
-    <w:abstractNumId w:val="22"/>
+    <w:abstractNumId w:val="26"/>
   </w:num>
   <w:num w:numId="22">
-    <w:abstractNumId w:val="20"/>
+    <w:abstractNumId w:val="24"/>
   </w:num>
   <w:num w:numId="23">
-    <w:abstractNumId w:val="10"/>
+    <w:abstractNumId w:val="11"/>
   </w:num>
   <w:num w:numId="24">
-    <w:abstractNumId w:val="27"/>
+    <w:abstractNumId w:val="31"/>
   </w:num>
   <w:num w:numId="25">
-    <w:abstractNumId w:val="21"/>
+    <w:abstractNumId w:val="25"/>
   </w:num>
   <w:num w:numId="26">
     <w:abstractNumId w:val="2"/>
   </w:num>
   <w:num w:numId="27">
-    <w:abstractNumId w:val="13"/>
+    <w:abstractNumId w:val="14"/>
   </w:num>
   <w:num w:numId="28">
-    <w:abstractNumId w:val="32"/>
+    <w:abstractNumId w:val="36"/>
   </w:num>
   <w:num w:numId="29">
-    <w:abstractNumId w:val="9"/>
+    <w:abstractNumId w:val="10"/>
   </w:num>
   <w:num w:numId="30">
+    <w:abstractNumId w:val="21"/>
+  </w:num>
+  <w:num w:numId="31">
+    <w:abstractNumId w:val="8"/>
+  </w:num>
+  <w:num w:numId="32">
+    <w:abstractNumId w:val="17"/>
+  </w:num>
+  <w:num w:numId="33">
+    <w:abstractNumId w:val="23"/>
+  </w:num>
+  <w:num w:numId="34">
+    <w:abstractNumId w:val="22"/>
+  </w:num>
+  <w:num w:numId="35">
     <w:abstractNumId w:val="18"/>
   </w:num>
-  <w:num w:numId="31">
-    <w:abstractNumId w:val="7"/>
+  <w:num w:numId="36">
+    <w:abstractNumId w:val="19"/>
   </w:num>
-  <w:num w:numId="32">
-    <w:abstractNumId w:val="16"/>
-  </w:num>
-  <w:num w:numId="33">
-    <w:abstractNumId w:val="19"/>
+  <w:num w:numId="37">
+    <w:abstractNumId w:val="4"/>
   </w:num>
 </w:numbering>
 </file>
@@ -15919,7 +18048,7 @@
 </file>
 
 <file path=customXml/itemProps1.xml><?xml version="1.0" encoding="utf-8"?>
-<ds:datastoreItem xmlns:ds="http://schemas.openxmlformats.org/officeDocument/2006/customXml" ds:itemID="{81D9AB96-588E-DA49-B7D8-F00C9853372B}">
+<ds:datastoreItem xmlns:ds="http://schemas.openxmlformats.org/officeDocument/2006/customXml" ds:itemID="{C59770AE-D091-8143-A84D-42C23657F232}">
   <ds:schemaRefs>
     <ds:schemaRef ds:uri="http://schemas.openxmlformats.org/officeDocument/2006/bibliography"/>
   </ds:schemaRefs>

</xml_diff>

<commit_message>
Add ROUTING-TABLE-2 calculation and QoS to protocol v1.0.06
</commit_message>
<xml_diff>
--- a/doc/protocol.docx
+++ b/doc/protocol.docx
@@ -134,8 +134,10 @@
         <w:t>Version 1.</w:t>
       </w:r>
       <w:r>
-        <w:t>0.05</w:t>
-      </w:r>
+        <w:t>0.06</w:t>
+      </w:r>
+      <w:bookmarkStart w:id="0" w:name="_GoBack"/>
+      <w:bookmarkEnd w:id="0"/>
       <w:r>
         <w:br/>
       </w:r>
@@ -179,8 +181,6 @@
       <w:r>
         <w:t>ucla.edu</w:t>
       </w:r>
-      <w:bookmarkStart w:id="0" w:name="_GoBack"/>
-      <w:bookmarkEnd w:id="0"/>
       <w:r>
         <w:t>&gt;</w:t>
       </w:r>
@@ -9446,23 +9446,1505 @@
     </w:p>
     <w:p>
       <w:pPr>
-        <w:rPr>
-          <w:b/>
-        </w:rPr>
-      </w:pPr>
-      <w:r>
-        <w:rPr>
-          <w:b/>
-          <w:highlight w:val="yellow"/>
-        </w:rPr>
-        <w:t>TOD</w:t>
-      </w:r>
-      <w:r>
-        <w:rPr>
-          <w:b/>
-          <w:highlight w:val="yellow"/>
-        </w:rPr>
-        <w:t xml:space="preserve">O: Need to define this method </w:t>
+        <w:pStyle w:val="Heading3"/>
+      </w:pPr>
+      <w:r>
+        <w:lastRenderedPageBreak/>
+        <w:t>3.2.1. New Location Computation</w:t>
+      </w:r>
+    </w:p>
+    <w:p>
+      <w:r>
+        <w:t>When performing an update to ROUTING-TABLE-1, the first step is to compute the new location of each node in ROUTING-TABLE-2</w:t>
+      </w:r>
+      <w:r>
+        <w:t>.</w:t>
+      </w:r>
+    </w:p>
+    <w:p>
+      <w:r>
+        <w:t>Given</w:t>
+      </w:r>
+      <w:r>
+        <w:t xml:space="preserve"> the radius of the Earth </w:t>
+      </w:r>
+      <m:oMath>
+        <m:r>
+          <w:rPr>
+            <w:rFonts w:ascii="Cambria Math" w:hAnsi="Cambria Math"/>
+          </w:rPr>
+          <m:t>r</m:t>
+        </m:r>
+      </m:oMath>
+      <w:r>
+        <w:t xml:space="preserve">, the speed of the node </w:t>
+      </w:r>
+      <m:oMath>
+        <m:r>
+          <w:rPr>
+            <w:rFonts w:ascii="Cambria Math" w:hAnsi="Cambria Math"/>
+          </w:rPr>
+          <m:t>s</m:t>
+        </m:r>
+      </m:oMath>
+      <w:r>
+        <w:t xml:space="preserve">, the time that the neighbor information was generated </w:t>
+      </w:r>
+      <m:oMath>
+        <m:sSub>
+          <m:sSubPr>
+            <m:ctrlPr>
+              <w:rPr>
+                <w:rFonts w:ascii="Cambria Math" w:hAnsi="Cambria Math"/>
+                <w:i/>
+              </w:rPr>
+            </m:ctrlPr>
+          </m:sSubPr>
+          <m:e>
+            <m:r>
+              <w:rPr>
+                <w:rFonts w:ascii="Cambria Math" w:hAnsi="Cambria Math"/>
+              </w:rPr>
+              <m:t>t</m:t>
+            </m:r>
+          </m:e>
+          <m:sub>
+            <m:r>
+              <w:rPr>
+                <w:rFonts w:ascii="Cambria Math" w:hAnsi="Cambria Math"/>
+              </w:rPr>
+              <m:t>0</m:t>
+            </m:r>
+          </m:sub>
+        </m:sSub>
+      </m:oMath>
+      <w:r>
+        <w:t xml:space="preserve">, bearing of the node </w:t>
+      </w:r>
+      <m:oMath>
+        <m:r>
+          <w:rPr>
+            <w:rFonts w:ascii="Cambria Math" w:hAnsi="Cambria Math"/>
+          </w:rPr>
+          <m:t>θ</m:t>
+        </m:r>
+      </m:oMath>
+      <w:r>
+        <w:t xml:space="preserve">, and the location </w:t>
+      </w:r>
+      <m:oMath>
+        <m:d>
+          <m:dPr>
+            <m:ctrlPr>
+              <w:rPr>
+                <w:rFonts w:ascii="Cambria Math" w:hAnsi="Cambria Math"/>
+                <w:i/>
+              </w:rPr>
+            </m:ctrlPr>
+          </m:dPr>
+          <m:e>
+            <m:r>
+              <w:rPr>
+                <w:rFonts w:ascii="Cambria Math" w:hAnsi="Cambria Math"/>
+              </w:rPr>
+              <m:t>longitude,latitude</m:t>
+            </m:r>
+          </m:e>
+        </m:d>
+        <m:r>
+          <w:rPr>
+            <w:rFonts w:ascii="Cambria Math" w:hAnsi="Cambria Math"/>
+          </w:rPr>
+          <m:t>=</m:t>
+        </m:r>
+        <m:d>
+          <m:dPr>
+            <m:ctrlPr>
+              <w:rPr>
+                <w:rFonts w:ascii="Cambria Math" w:hAnsi="Cambria Math"/>
+                <w:i/>
+              </w:rPr>
+            </m:ctrlPr>
+          </m:dPr>
+          <m:e>
+            <m:sSub>
+              <m:sSubPr>
+                <m:ctrlPr>
+                  <w:rPr>
+                    <w:rFonts w:ascii="Cambria Math" w:hAnsi="Cambria Math"/>
+                    <w:i/>
+                  </w:rPr>
+                </m:ctrlPr>
+              </m:sSubPr>
+              <m:e>
+                <m:r>
+                  <w:rPr>
+                    <w:rFonts w:ascii="Cambria Math" w:hAnsi="Cambria Math"/>
+                  </w:rPr>
+                  <m:t>ψ</m:t>
+                </m:r>
+              </m:e>
+              <m:sub>
+                <m:r>
+                  <w:rPr>
+                    <w:rFonts w:ascii="Cambria Math" w:hAnsi="Cambria Math"/>
+                  </w:rPr>
+                  <m:t>0</m:t>
+                </m:r>
+              </m:sub>
+            </m:sSub>
+            <m:r>
+              <w:rPr>
+                <w:rFonts w:ascii="Cambria Math" w:hAnsi="Cambria Math"/>
+              </w:rPr>
+              <m:t>,</m:t>
+            </m:r>
+            <m:sSub>
+              <m:sSubPr>
+                <m:ctrlPr>
+                  <w:rPr>
+                    <w:rFonts w:ascii="Cambria Math" w:hAnsi="Cambria Math"/>
+                    <w:i/>
+                  </w:rPr>
+                </m:ctrlPr>
+              </m:sSubPr>
+              <m:e>
+                <m:r>
+                  <w:rPr>
+                    <w:rFonts w:ascii="Cambria Math" w:hAnsi="Cambria Math"/>
+                  </w:rPr>
+                  <m:t>ϕ</m:t>
+                </m:r>
+              </m:e>
+              <m:sub>
+                <m:r>
+                  <w:rPr>
+                    <w:rFonts w:ascii="Cambria Math" w:hAnsi="Cambria Math"/>
+                  </w:rPr>
+                  <m:t>0</m:t>
+                </m:r>
+              </m:sub>
+            </m:sSub>
+          </m:e>
+        </m:d>
+      </m:oMath>
+      <w:r>
+        <w:t xml:space="preserve"> of the node, the new location </w:t>
+      </w:r>
+      <m:oMath>
+        <m:d>
+          <m:dPr>
+            <m:ctrlPr>
+              <w:rPr>
+                <w:rFonts w:ascii="Cambria Math" w:hAnsi="Cambria Math"/>
+                <w:i/>
+              </w:rPr>
+            </m:ctrlPr>
+          </m:dPr>
+          <m:e>
+            <m:r>
+              <w:rPr>
+                <w:rFonts w:ascii="Cambria Math" w:hAnsi="Cambria Math"/>
+              </w:rPr>
+              <m:t>longitude,latitude</m:t>
+            </m:r>
+          </m:e>
+        </m:d>
+        <m:r>
+          <w:rPr>
+            <w:rFonts w:ascii="Cambria Math" w:hAnsi="Cambria Math"/>
+          </w:rPr>
+          <m:t>=</m:t>
+        </m:r>
+        <m:d>
+          <m:dPr>
+            <m:ctrlPr>
+              <w:rPr>
+                <w:rFonts w:ascii="Cambria Math" w:hAnsi="Cambria Math"/>
+                <w:i/>
+              </w:rPr>
+            </m:ctrlPr>
+          </m:dPr>
+          <m:e>
+            <m:sSub>
+              <m:sSubPr>
+                <m:ctrlPr>
+                  <w:rPr>
+                    <w:rFonts w:ascii="Cambria Math" w:hAnsi="Cambria Math"/>
+                    <w:i/>
+                  </w:rPr>
+                </m:ctrlPr>
+              </m:sSubPr>
+              <m:e>
+                <m:r>
+                  <w:rPr>
+                    <w:rFonts w:ascii="Cambria Math" w:hAnsi="Cambria Math"/>
+                  </w:rPr>
+                  <m:t>ψ</m:t>
+                </m:r>
+              </m:e>
+              <m:sub>
+                <m:r>
+                  <w:rPr>
+                    <w:rFonts w:ascii="Cambria Math" w:hAnsi="Cambria Math"/>
+                  </w:rPr>
+                  <m:t>1</m:t>
+                </m:r>
+              </m:sub>
+            </m:sSub>
+            <m:r>
+              <w:rPr>
+                <w:rFonts w:ascii="Cambria Math" w:hAnsi="Cambria Math"/>
+              </w:rPr>
+              <m:t>,</m:t>
+            </m:r>
+            <m:sSub>
+              <m:sSubPr>
+                <m:ctrlPr>
+                  <w:rPr>
+                    <w:rFonts w:ascii="Cambria Math" w:hAnsi="Cambria Math"/>
+                    <w:i/>
+                  </w:rPr>
+                </m:ctrlPr>
+              </m:sSubPr>
+              <m:e>
+                <m:r>
+                  <w:rPr>
+                    <w:rFonts w:ascii="Cambria Math" w:hAnsi="Cambria Math"/>
+                  </w:rPr>
+                  <m:t>ϕ</m:t>
+                </m:r>
+              </m:e>
+              <m:sub>
+                <m:r>
+                  <w:rPr>
+                    <w:rFonts w:ascii="Cambria Math" w:hAnsi="Cambria Math"/>
+                  </w:rPr>
+                  <m:t>1</m:t>
+                </m:r>
+              </m:sub>
+            </m:sSub>
+          </m:e>
+        </m:d>
+      </m:oMath>
+      <w:r>
+        <w:t xml:space="preserve"> may be calculated as:</w:t>
+      </w:r>
+    </w:p>
+    <w:p>
+      <m:oMathPara>
+        <m:oMath>
+          <m:sSub>
+            <m:sSubPr>
+              <m:ctrlPr>
+                <w:rPr>
+                  <w:rFonts w:ascii="Cambria Math" w:hAnsi="Cambria Math"/>
+                  <w:i/>
+                </w:rPr>
+              </m:ctrlPr>
+            </m:sSubPr>
+            <m:e>
+              <m:r>
+                <w:rPr>
+                  <w:rFonts w:ascii="Cambria Math" w:hAnsi="Cambria Math"/>
+                </w:rPr>
+                <m:t>ϕ</m:t>
+              </m:r>
+            </m:e>
+            <m:sub>
+              <m:r>
+                <w:rPr>
+                  <w:rFonts w:ascii="Cambria Math" w:hAnsi="Cambria Math"/>
+                </w:rPr>
+                <m:t>1</m:t>
+              </m:r>
+            </m:sub>
+          </m:sSub>
+          <m:r>
+            <w:rPr>
+              <w:rFonts w:ascii="Cambria Math" w:hAnsi="Cambria Math"/>
+            </w:rPr>
+            <m:t>=</m:t>
+          </m:r>
+          <m:func>
+            <m:funcPr>
+              <m:ctrlPr>
+                <w:rPr>
+                  <w:rFonts w:ascii="Cambria Math" w:hAnsi="Cambria Math"/>
+                  <w:i/>
+                </w:rPr>
+              </m:ctrlPr>
+            </m:funcPr>
+            <m:fName>
+              <m:r>
+                <m:rPr>
+                  <m:sty m:val="p"/>
+                </m:rPr>
+                <w:rPr>
+                  <w:rFonts w:ascii="Cambria Math" w:hAnsi="Cambria Math"/>
+                </w:rPr>
+                <m:t>asin</m:t>
+              </m:r>
+            </m:fName>
+            <m:e>
+              <m:d>
+                <m:dPr>
+                  <m:ctrlPr>
+                    <w:rPr>
+                      <w:rFonts w:ascii="Cambria Math" w:hAnsi="Cambria Math"/>
+                      <w:i/>
+                    </w:rPr>
+                  </m:ctrlPr>
+                </m:dPr>
+                <m:e>
+                  <m:func>
+                    <m:funcPr>
+                      <m:ctrlPr>
+                        <w:rPr>
+                          <w:rFonts w:ascii="Cambria Math" w:hAnsi="Cambria Math"/>
+                          <w:i/>
+                        </w:rPr>
+                      </m:ctrlPr>
+                    </m:funcPr>
+                    <m:fName>
+                      <m:r>
+                        <m:rPr>
+                          <m:sty m:val="p"/>
+                        </m:rPr>
+                        <w:rPr>
+                          <w:rFonts w:ascii="Cambria Math" w:hAnsi="Cambria Math"/>
+                        </w:rPr>
+                        <m:t>sin</m:t>
+                      </m:r>
+                    </m:fName>
+                    <m:e>
+                      <m:d>
+                        <m:dPr>
+                          <m:ctrlPr>
+                            <w:rPr>
+                              <w:rFonts w:ascii="Cambria Math" w:hAnsi="Cambria Math"/>
+                              <w:i/>
+                            </w:rPr>
+                          </m:ctrlPr>
+                        </m:dPr>
+                        <m:e>
+                          <m:sSub>
+                            <m:sSubPr>
+                              <m:ctrlPr>
+                                <w:rPr>
+                                  <w:rFonts w:ascii="Cambria Math" w:hAnsi="Cambria Math"/>
+                                  <w:i/>
+                                </w:rPr>
+                              </m:ctrlPr>
+                            </m:sSubPr>
+                            <m:e>
+                              <m:r>
+                                <w:rPr>
+                                  <w:rFonts w:ascii="Cambria Math" w:hAnsi="Cambria Math"/>
+                                </w:rPr>
+                                <m:t>ϕ</m:t>
+                              </m:r>
+                            </m:e>
+                            <m:sub>
+                              <m:r>
+                                <w:rPr>
+                                  <w:rFonts w:ascii="Cambria Math" w:hAnsi="Cambria Math"/>
+                                </w:rPr>
+                                <m:t>0</m:t>
+                              </m:r>
+                            </m:sub>
+                          </m:sSub>
+                        </m:e>
+                      </m:d>
+                    </m:e>
+                  </m:func>
+                  <m:func>
+                    <m:funcPr>
+                      <m:ctrlPr>
+                        <w:rPr>
+                          <w:rFonts w:ascii="Cambria Math" w:hAnsi="Cambria Math"/>
+                          <w:i/>
+                        </w:rPr>
+                      </m:ctrlPr>
+                    </m:funcPr>
+                    <m:fName>
+                      <m:r>
+                        <m:rPr>
+                          <m:sty m:val="p"/>
+                        </m:rPr>
+                        <w:rPr>
+                          <w:rFonts w:ascii="Cambria Math" w:hAnsi="Cambria Math"/>
+                        </w:rPr>
+                        <m:t>cos</m:t>
+                      </m:r>
+                    </m:fName>
+                    <m:e>
+                      <m:d>
+                        <m:dPr>
+                          <m:ctrlPr>
+                            <w:rPr>
+                              <w:rFonts w:ascii="Cambria Math" w:hAnsi="Cambria Math"/>
+                              <w:i/>
+                            </w:rPr>
+                          </m:ctrlPr>
+                        </m:dPr>
+                        <m:e>
+                          <m:f>
+                            <m:fPr>
+                              <m:ctrlPr>
+                                <w:rPr>
+                                  <w:rFonts w:ascii="Cambria Math" w:hAnsi="Cambria Math"/>
+                                  <w:i/>
+                                </w:rPr>
+                              </m:ctrlPr>
+                            </m:fPr>
+                            <m:num>
+                              <m:r>
+                                <w:rPr>
+                                  <w:rFonts w:ascii="Cambria Math" w:hAnsi="Cambria Math"/>
+                                </w:rPr>
+                                <m:t>s</m:t>
+                              </m:r>
+                              <m:sSub>
+                                <m:sSubPr>
+                                  <m:ctrlPr>
+                                    <w:rPr>
+                                      <w:rFonts w:ascii="Cambria Math" w:hAnsi="Cambria Math"/>
+                                      <w:i/>
+                                    </w:rPr>
+                                  </m:ctrlPr>
+                                </m:sSubPr>
+                                <m:e>
+                                  <m:r>
+                                    <w:rPr>
+                                      <w:rFonts w:ascii="Cambria Math" w:hAnsi="Cambria Math"/>
+                                    </w:rPr>
+                                    <m:t>t</m:t>
+                                  </m:r>
+                                </m:e>
+                                <m:sub>
+                                  <m:r>
+                                    <w:rPr>
+                                      <w:rFonts w:ascii="Cambria Math" w:hAnsi="Cambria Math"/>
+                                    </w:rPr>
+                                    <m:t>0</m:t>
+                                  </m:r>
+                                </m:sub>
+                              </m:sSub>
+                            </m:num>
+                            <m:den>
+                              <m:r>
+                                <w:rPr>
+                                  <w:rFonts w:ascii="Cambria Math" w:hAnsi="Cambria Math"/>
+                                </w:rPr>
+                                <m:t>r</m:t>
+                              </m:r>
+                            </m:den>
+                          </m:f>
+                        </m:e>
+                      </m:d>
+                    </m:e>
+                  </m:func>
+                  <m:r>
+                    <w:rPr>
+                      <w:rFonts w:ascii="Cambria Math" w:hAnsi="Cambria Math"/>
+                    </w:rPr>
+                    <m:t>+</m:t>
+                  </m:r>
+                  <m:func>
+                    <m:funcPr>
+                      <m:ctrlPr>
+                        <w:rPr>
+                          <w:rFonts w:ascii="Cambria Math" w:hAnsi="Cambria Math"/>
+                          <w:i/>
+                        </w:rPr>
+                      </m:ctrlPr>
+                    </m:funcPr>
+                    <m:fName>
+                      <m:r>
+                        <m:rPr>
+                          <m:sty m:val="p"/>
+                        </m:rPr>
+                        <w:rPr>
+                          <w:rFonts w:ascii="Cambria Math" w:hAnsi="Cambria Math"/>
+                        </w:rPr>
+                        <m:t>cos</m:t>
+                      </m:r>
+                    </m:fName>
+                    <m:e>
+                      <m:d>
+                        <m:dPr>
+                          <m:ctrlPr>
+                            <w:rPr>
+                              <w:rFonts w:ascii="Cambria Math" w:hAnsi="Cambria Math"/>
+                              <w:i/>
+                            </w:rPr>
+                          </m:ctrlPr>
+                        </m:dPr>
+                        <m:e>
+                          <m:sSub>
+                            <m:sSubPr>
+                              <m:ctrlPr>
+                                <w:rPr>
+                                  <w:rFonts w:ascii="Cambria Math" w:hAnsi="Cambria Math"/>
+                                  <w:i/>
+                                </w:rPr>
+                              </m:ctrlPr>
+                            </m:sSubPr>
+                            <m:e>
+                              <m:r>
+                                <w:rPr>
+                                  <w:rFonts w:ascii="Cambria Math" w:hAnsi="Cambria Math"/>
+                                </w:rPr>
+                                <m:t>ϕ</m:t>
+                              </m:r>
+                            </m:e>
+                            <m:sub>
+                              <m:r>
+                                <w:rPr>
+                                  <w:rFonts w:ascii="Cambria Math" w:hAnsi="Cambria Math"/>
+                                </w:rPr>
+                                <m:t>0</m:t>
+                              </m:r>
+                            </m:sub>
+                          </m:sSub>
+                        </m:e>
+                      </m:d>
+                    </m:e>
+                  </m:func>
+                  <m:func>
+                    <m:funcPr>
+                      <m:ctrlPr>
+                        <w:rPr>
+                          <w:rFonts w:ascii="Cambria Math" w:hAnsi="Cambria Math"/>
+                          <w:i/>
+                        </w:rPr>
+                      </m:ctrlPr>
+                    </m:funcPr>
+                    <m:fName>
+                      <m:r>
+                        <m:rPr>
+                          <m:sty m:val="p"/>
+                        </m:rPr>
+                        <w:rPr>
+                          <w:rFonts w:ascii="Cambria Math" w:hAnsi="Cambria Math"/>
+                        </w:rPr>
+                        <m:t>sin</m:t>
+                      </m:r>
+                    </m:fName>
+                    <m:e>
+                      <m:d>
+                        <m:dPr>
+                          <m:ctrlPr>
+                            <w:rPr>
+                              <w:rFonts w:ascii="Cambria Math" w:hAnsi="Cambria Math"/>
+                              <w:i/>
+                            </w:rPr>
+                          </m:ctrlPr>
+                        </m:dPr>
+                        <m:e>
+                          <m:f>
+                            <m:fPr>
+                              <m:ctrlPr>
+                                <w:rPr>
+                                  <w:rFonts w:ascii="Cambria Math" w:hAnsi="Cambria Math"/>
+                                  <w:i/>
+                                </w:rPr>
+                              </m:ctrlPr>
+                            </m:fPr>
+                            <m:num>
+                              <m:r>
+                                <w:rPr>
+                                  <w:rFonts w:ascii="Cambria Math" w:hAnsi="Cambria Math"/>
+                                </w:rPr>
+                                <m:t>s</m:t>
+                              </m:r>
+                              <m:sSub>
+                                <m:sSubPr>
+                                  <m:ctrlPr>
+                                    <w:rPr>
+                                      <w:rFonts w:ascii="Cambria Math" w:hAnsi="Cambria Math"/>
+                                      <w:i/>
+                                    </w:rPr>
+                                  </m:ctrlPr>
+                                </m:sSubPr>
+                                <m:e>
+                                  <m:r>
+                                    <w:rPr>
+                                      <w:rFonts w:ascii="Cambria Math" w:hAnsi="Cambria Math"/>
+                                    </w:rPr>
+                                    <m:t>t</m:t>
+                                  </m:r>
+                                </m:e>
+                                <m:sub>
+                                  <m:r>
+                                    <w:rPr>
+                                      <w:rFonts w:ascii="Cambria Math" w:hAnsi="Cambria Math"/>
+                                    </w:rPr>
+                                    <m:t>0</m:t>
+                                  </m:r>
+                                </m:sub>
+                              </m:sSub>
+                            </m:num>
+                            <m:den>
+                              <m:r>
+                                <w:rPr>
+                                  <w:rFonts w:ascii="Cambria Math" w:hAnsi="Cambria Math"/>
+                                </w:rPr>
+                                <m:t>r</m:t>
+                              </m:r>
+                            </m:den>
+                          </m:f>
+                        </m:e>
+                      </m:d>
+                    </m:e>
+                  </m:func>
+                  <m:func>
+                    <m:funcPr>
+                      <m:ctrlPr>
+                        <w:rPr>
+                          <w:rFonts w:ascii="Cambria Math" w:hAnsi="Cambria Math"/>
+                          <w:i/>
+                        </w:rPr>
+                      </m:ctrlPr>
+                    </m:funcPr>
+                    <m:fName>
+                      <m:r>
+                        <m:rPr>
+                          <m:sty m:val="p"/>
+                        </m:rPr>
+                        <w:rPr>
+                          <w:rFonts w:ascii="Cambria Math" w:hAnsi="Cambria Math"/>
+                        </w:rPr>
+                        <m:t>cos</m:t>
+                      </m:r>
+                    </m:fName>
+                    <m:e>
+                      <m:d>
+                        <m:dPr>
+                          <m:ctrlPr>
+                            <w:rPr>
+                              <w:rFonts w:ascii="Cambria Math" w:hAnsi="Cambria Math"/>
+                              <w:i/>
+                            </w:rPr>
+                          </m:ctrlPr>
+                        </m:dPr>
+                        <m:e>
+                          <m:r>
+                            <w:rPr>
+                              <w:rFonts w:ascii="Cambria Math" w:hAnsi="Cambria Math"/>
+                            </w:rPr>
+                            <m:t>θ</m:t>
+                          </m:r>
+                        </m:e>
+                      </m:d>
+                    </m:e>
+                  </m:func>
+                </m:e>
+              </m:d>
+            </m:e>
+          </m:func>
+        </m:oMath>
+      </m:oMathPara>
+    </w:p>
+    <w:p>
+      <m:oMathPara>
+        <m:oMath>
+          <m:sSub>
+            <m:sSubPr>
+              <m:ctrlPr>
+                <w:rPr>
+                  <w:rFonts w:ascii="Cambria Math" w:hAnsi="Cambria Math"/>
+                  <w:i/>
+                </w:rPr>
+              </m:ctrlPr>
+            </m:sSubPr>
+            <m:e>
+              <m:r>
+                <w:rPr>
+                  <w:rFonts w:ascii="Cambria Math" w:hAnsi="Cambria Math"/>
+                </w:rPr>
+                <m:t>ψ</m:t>
+              </m:r>
+            </m:e>
+            <m:sub>
+              <m:r>
+                <w:rPr>
+                  <w:rFonts w:ascii="Cambria Math" w:hAnsi="Cambria Math"/>
+                </w:rPr>
+                <m:t>1</m:t>
+              </m:r>
+            </m:sub>
+          </m:sSub>
+          <m:r>
+            <w:rPr>
+              <w:rFonts w:ascii="Cambria Math" w:hAnsi="Cambria Math"/>
+            </w:rPr>
+            <m:t>=</m:t>
+          </m:r>
+          <m:sSub>
+            <m:sSubPr>
+              <m:ctrlPr>
+                <w:rPr>
+                  <w:rFonts w:ascii="Cambria Math" w:hAnsi="Cambria Math"/>
+                  <w:i/>
+                </w:rPr>
+              </m:ctrlPr>
+            </m:sSubPr>
+            <m:e>
+              <m:r>
+                <w:rPr>
+                  <w:rFonts w:ascii="Cambria Math" w:hAnsi="Cambria Math"/>
+                </w:rPr>
+                <m:t>ψ</m:t>
+              </m:r>
+            </m:e>
+            <m:sub>
+              <m:r>
+                <w:rPr>
+                  <w:rFonts w:ascii="Cambria Math" w:hAnsi="Cambria Math"/>
+                </w:rPr>
+                <m:t>0</m:t>
+              </m:r>
+            </m:sub>
+          </m:sSub>
+          <m:r>
+            <w:rPr>
+              <w:rFonts w:ascii="Cambria Math" w:hAnsi="Cambria Math"/>
+            </w:rPr>
+            <m:t>+</m:t>
+          </m:r>
+          <m:r>
+            <m:rPr>
+              <m:sty m:val="p"/>
+            </m:rPr>
+            <w:rPr>
+              <w:rFonts w:ascii="Cambria Math" w:hAnsi="Cambria Math"/>
+            </w:rPr>
+            <m:t>arctan2</m:t>
+          </m:r>
+          <m:d>
+            <m:dPr>
+              <m:ctrlPr>
+                <w:rPr>
+                  <w:rFonts w:ascii="Cambria Math" w:hAnsi="Cambria Math"/>
+                  <w:i/>
+                </w:rPr>
+              </m:ctrlPr>
+            </m:dPr>
+            <m:e>
+              <m:func>
+                <m:funcPr>
+                  <m:ctrlPr>
+                    <w:rPr>
+                      <w:rFonts w:ascii="Cambria Math" w:hAnsi="Cambria Math"/>
+                      <w:i/>
+                    </w:rPr>
+                  </m:ctrlPr>
+                </m:funcPr>
+                <m:fName>
+                  <m:r>
+                    <m:rPr>
+                      <m:sty m:val="p"/>
+                    </m:rPr>
+                    <w:rPr>
+                      <w:rFonts w:ascii="Cambria Math" w:hAnsi="Cambria Math"/>
+                    </w:rPr>
+                    <m:t>cos</m:t>
+                  </m:r>
+                </m:fName>
+                <m:e>
+                  <m:d>
+                    <m:dPr>
+                      <m:ctrlPr>
+                        <w:rPr>
+                          <w:rFonts w:ascii="Cambria Math" w:hAnsi="Cambria Math"/>
+                          <w:i/>
+                        </w:rPr>
+                      </m:ctrlPr>
+                    </m:dPr>
+                    <m:e>
+                      <m:f>
+                        <m:fPr>
+                          <m:ctrlPr>
+                            <w:rPr>
+                              <w:rFonts w:ascii="Cambria Math" w:hAnsi="Cambria Math"/>
+                              <w:i/>
+                            </w:rPr>
+                          </m:ctrlPr>
+                        </m:fPr>
+                        <m:num>
+                          <m:r>
+                            <w:rPr>
+                              <w:rFonts w:ascii="Cambria Math" w:hAnsi="Cambria Math"/>
+                            </w:rPr>
+                            <m:t>s</m:t>
+                          </m:r>
+                          <m:sSub>
+                            <m:sSubPr>
+                              <m:ctrlPr>
+                                <w:rPr>
+                                  <w:rFonts w:ascii="Cambria Math" w:hAnsi="Cambria Math"/>
+                                  <w:i/>
+                                </w:rPr>
+                              </m:ctrlPr>
+                            </m:sSubPr>
+                            <m:e>
+                              <m:r>
+                                <w:rPr>
+                                  <w:rFonts w:ascii="Cambria Math" w:hAnsi="Cambria Math"/>
+                                </w:rPr>
+                                <m:t>t</m:t>
+                              </m:r>
+                            </m:e>
+                            <m:sub>
+                              <m:r>
+                                <w:rPr>
+                                  <w:rFonts w:ascii="Cambria Math" w:hAnsi="Cambria Math"/>
+                                </w:rPr>
+                                <m:t>0</m:t>
+                              </m:r>
+                            </m:sub>
+                          </m:sSub>
+                        </m:num>
+                        <m:den>
+                          <m:r>
+                            <w:rPr>
+                              <w:rFonts w:ascii="Cambria Math" w:hAnsi="Cambria Math"/>
+                            </w:rPr>
+                            <m:t>r</m:t>
+                          </m:r>
+                        </m:den>
+                      </m:f>
+                    </m:e>
+                  </m:d>
+                  <m:r>
+                    <w:rPr>
+                      <w:rFonts w:ascii="Cambria Math" w:hAnsi="Cambria Math"/>
+                    </w:rPr>
+                    <m:t>-</m:t>
+                  </m:r>
+                  <m:func>
+                    <m:funcPr>
+                      <m:ctrlPr>
+                        <w:rPr>
+                          <w:rFonts w:ascii="Cambria Math" w:hAnsi="Cambria Math"/>
+                          <w:i/>
+                        </w:rPr>
+                      </m:ctrlPr>
+                    </m:funcPr>
+                    <m:fName>
+                      <m:r>
+                        <m:rPr>
+                          <m:sty m:val="p"/>
+                        </m:rPr>
+                        <w:rPr>
+                          <w:rFonts w:ascii="Cambria Math" w:hAnsi="Cambria Math"/>
+                        </w:rPr>
+                        <m:t>sin</m:t>
+                      </m:r>
+                    </m:fName>
+                    <m:e>
+                      <m:d>
+                        <m:dPr>
+                          <m:ctrlPr>
+                            <w:rPr>
+                              <w:rFonts w:ascii="Cambria Math" w:hAnsi="Cambria Math"/>
+                              <w:i/>
+                            </w:rPr>
+                          </m:ctrlPr>
+                        </m:dPr>
+                        <m:e>
+                          <m:sSub>
+                            <m:sSubPr>
+                              <m:ctrlPr>
+                                <w:rPr>
+                                  <w:rFonts w:ascii="Cambria Math" w:hAnsi="Cambria Math"/>
+                                  <w:i/>
+                                </w:rPr>
+                              </m:ctrlPr>
+                            </m:sSubPr>
+                            <m:e>
+                              <m:r>
+                                <w:rPr>
+                                  <w:rFonts w:ascii="Cambria Math" w:hAnsi="Cambria Math"/>
+                                </w:rPr>
+                                <m:t>ϕ</m:t>
+                              </m:r>
+                            </m:e>
+                            <m:sub>
+                              <m:r>
+                                <w:rPr>
+                                  <w:rFonts w:ascii="Cambria Math" w:hAnsi="Cambria Math"/>
+                                </w:rPr>
+                                <m:t>0</m:t>
+                              </m:r>
+                            </m:sub>
+                          </m:sSub>
+                        </m:e>
+                      </m:d>
+                      <m:func>
+                        <m:funcPr>
+                          <m:ctrlPr>
+                            <w:rPr>
+                              <w:rFonts w:ascii="Cambria Math" w:hAnsi="Cambria Math"/>
+                              <w:i/>
+                            </w:rPr>
+                          </m:ctrlPr>
+                        </m:funcPr>
+                        <m:fName>
+                          <m:r>
+                            <m:rPr>
+                              <m:sty m:val="p"/>
+                            </m:rPr>
+                            <w:rPr>
+                              <w:rFonts w:ascii="Cambria Math" w:hAnsi="Cambria Math"/>
+                            </w:rPr>
+                            <m:t>sin</m:t>
+                          </m:r>
+                        </m:fName>
+                        <m:e>
+                          <m:d>
+                            <m:dPr>
+                              <m:ctrlPr>
+                                <w:rPr>
+                                  <w:rFonts w:ascii="Cambria Math" w:hAnsi="Cambria Math"/>
+                                  <w:i/>
+                                </w:rPr>
+                              </m:ctrlPr>
+                            </m:dPr>
+                            <m:e>
+                              <m:sSub>
+                                <m:sSubPr>
+                                  <m:ctrlPr>
+                                    <w:rPr>
+                                      <w:rFonts w:ascii="Cambria Math" w:hAnsi="Cambria Math"/>
+                                      <w:i/>
+                                    </w:rPr>
+                                  </m:ctrlPr>
+                                </m:sSubPr>
+                                <m:e>
+                                  <m:r>
+                                    <w:rPr>
+                                      <w:rFonts w:ascii="Cambria Math" w:hAnsi="Cambria Math"/>
+                                    </w:rPr>
+                                    <m:t>ϕ</m:t>
+                                  </m:r>
+                                </m:e>
+                                <m:sub>
+                                  <m:r>
+                                    <w:rPr>
+                                      <w:rFonts w:ascii="Cambria Math" w:hAnsi="Cambria Math"/>
+                                    </w:rPr>
+                                    <m:t>1</m:t>
+                                  </m:r>
+                                </m:sub>
+                              </m:sSub>
+                            </m:e>
+                          </m:d>
+                        </m:e>
+                      </m:func>
+                    </m:e>
+                  </m:func>
+                </m:e>
+              </m:func>
+              <m:r>
+                <w:rPr>
+                  <w:rFonts w:ascii="Cambria Math" w:hAnsi="Cambria Math"/>
+                </w:rPr>
+                <m:t>,</m:t>
+              </m:r>
+              <m:func>
+                <m:funcPr>
+                  <m:ctrlPr>
+                    <w:rPr>
+                      <w:rFonts w:ascii="Cambria Math" w:hAnsi="Cambria Math"/>
+                      <w:i/>
+                    </w:rPr>
+                  </m:ctrlPr>
+                </m:funcPr>
+                <m:fName>
+                  <m:r>
+                    <m:rPr>
+                      <m:sty m:val="p"/>
+                    </m:rPr>
+                    <w:rPr>
+                      <w:rFonts w:ascii="Cambria Math" w:hAnsi="Cambria Math"/>
+                    </w:rPr>
+                    <m:t>sin</m:t>
+                  </m:r>
+                </m:fName>
+                <m:e>
+                  <m:d>
+                    <m:dPr>
+                      <m:ctrlPr>
+                        <w:rPr>
+                          <w:rFonts w:ascii="Cambria Math" w:hAnsi="Cambria Math"/>
+                          <w:i/>
+                        </w:rPr>
+                      </m:ctrlPr>
+                    </m:dPr>
+                    <m:e>
+                      <m:r>
+                        <w:rPr>
+                          <w:rFonts w:ascii="Cambria Math" w:hAnsi="Cambria Math"/>
+                        </w:rPr>
+                        <m:t>θ</m:t>
+                      </m:r>
+                    </m:e>
+                  </m:d>
+                </m:e>
+              </m:func>
+              <m:func>
+                <m:funcPr>
+                  <m:ctrlPr>
+                    <w:rPr>
+                      <w:rFonts w:ascii="Cambria Math" w:hAnsi="Cambria Math"/>
+                      <w:i/>
+                    </w:rPr>
+                  </m:ctrlPr>
+                </m:funcPr>
+                <m:fName>
+                  <m:r>
+                    <m:rPr>
+                      <m:sty m:val="p"/>
+                    </m:rPr>
+                    <w:rPr>
+                      <w:rFonts w:ascii="Cambria Math" w:hAnsi="Cambria Math"/>
+                    </w:rPr>
+                    <m:t>sin</m:t>
+                  </m:r>
+                </m:fName>
+                <m:e>
+                  <m:d>
+                    <m:dPr>
+                      <m:ctrlPr>
+                        <w:rPr>
+                          <w:rFonts w:ascii="Cambria Math" w:hAnsi="Cambria Math"/>
+                          <w:i/>
+                        </w:rPr>
+                      </m:ctrlPr>
+                    </m:dPr>
+                    <m:e>
+                      <m:f>
+                        <m:fPr>
+                          <m:ctrlPr>
+                            <w:rPr>
+                              <w:rFonts w:ascii="Cambria Math" w:hAnsi="Cambria Math"/>
+                              <w:i/>
+                            </w:rPr>
+                          </m:ctrlPr>
+                        </m:fPr>
+                        <m:num>
+                          <m:r>
+                            <w:rPr>
+                              <w:rFonts w:ascii="Cambria Math" w:hAnsi="Cambria Math"/>
+                            </w:rPr>
+                            <m:t>s</m:t>
+                          </m:r>
+                          <m:sSub>
+                            <m:sSubPr>
+                              <m:ctrlPr>
+                                <w:rPr>
+                                  <w:rFonts w:ascii="Cambria Math" w:hAnsi="Cambria Math"/>
+                                  <w:i/>
+                                </w:rPr>
+                              </m:ctrlPr>
+                            </m:sSubPr>
+                            <m:e>
+                              <m:r>
+                                <w:rPr>
+                                  <w:rFonts w:ascii="Cambria Math" w:hAnsi="Cambria Math"/>
+                                </w:rPr>
+                                <m:t>t</m:t>
+                              </m:r>
+                            </m:e>
+                            <m:sub>
+                              <m:r>
+                                <w:rPr>
+                                  <w:rFonts w:ascii="Cambria Math" w:hAnsi="Cambria Math"/>
+                                </w:rPr>
+                                <m:t>0</m:t>
+                              </m:r>
+                            </m:sub>
+                          </m:sSub>
+                        </m:num>
+                        <m:den>
+                          <m:r>
+                            <w:rPr>
+                              <w:rFonts w:ascii="Cambria Math" w:hAnsi="Cambria Math"/>
+                            </w:rPr>
+                            <m:t>r</m:t>
+                          </m:r>
+                        </m:den>
+                      </m:f>
+                    </m:e>
+                  </m:d>
+                  <m:func>
+                    <m:funcPr>
+                      <m:ctrlPr>
+                        <w:rPr>
+                          <w:rFonts w:ascii="Cambria Math" w:hAnsi="Cambria Math"/>
+                          <w:i/>
+                        </w:rPr>
+                      </m:ctrlPr>
+                    </m:funcPr>
+                    <m:fName>
+                      <m:r>
+                        <m:rPr>
+                          <m:sty m:val="p"/>
+                        </m:rPr>
+                        <w:rPr>
+                          <w:rFonts w:ascii="Cambria Math" w:hAnsi="Cambria Math"/>
+                        </w:rPr>
+                        <m:t>cos</m:t>
+                      </m:r>
+                    </m:fName>
+                    <m:e>
+                      <m:d>
+                        <m:dPr>
+                          <m:ctrlPr>
+                            <w:rPr>
+                              <w:rFonts w:ascii="Cambria Math" w:hAnsi="Cambria Math"/>
+                              <w:i/>
+                            </w:rPr>
+                          </m:ctrlPr>
+                        </m:dPr>
+                        <m:e>
+                          <m:sSub>
+                            <m:sSubPr>
+                              <m:ctrlPr>
+                                <w:rPr>
+                                  <w:rFonts w:ascii="Cambria Math" w:hAnsi="Cambria Math"/>
+                                  <w:i/>
+                                </w:rPr>
+                              </m:ctrlPr>
+                            </m:sSubPr>
+                            <m:e>
+                              <m:r>
+                                <w:rPr>
+                                  <w:rFonts w:ascii="Cambria Math" w:hAnsi="Cambria Math"/>
+                                </w:rPr>
+                                <m:t>ϕ</m:t>
+                              </m:r>
+                            </m:e>
+                            <m:sub>
+                              <m:r>
+                                <w:rPr>
+                                  <w:rFonts w:ascii="Cambria Math" w:hAnsi="Cambria Math"/>
+                                </w:rPr>
+                                <m:t>0</m:t>
+                              </m:r>
+                            </m:sub>
+                          </m:sSub>
+                        </m:e>
+                      </m:d>
+                    </m:e>
+                  </m:func>
+                </m:e>
+              </m:func>
+            </m:e>
+          </m:d>
+        </m:oMath>
+      </m:oMathPara>
+    </w:p>
+    <w:p>
+      <w:pPr>
+        <w:pStyle w:val="Heading3"/>
+      </w:pPr>
+      <w:r>
+        <w:t>3.2.2. Creation of ROUTING-TABLE-1</w:t>
+      </w:r>
+    </w:p>
+    <w:p>
+      <w:r>
+        <w:t xml:space="preserve">Based on the new positions </w:t>
+      </w:r>
+      <m:oMath>
+        <m:d>
+          <m:dPr>
+            <m:ctrlPr>
+              <w:rPr>
+                <w:rFonts w:ascii="Cambria Math" w:hAnsi="Cambria Math"/>
+                <w:i/>
+              </w:rPr>
+            </m:ctrlPr>
+          </m:dPr>
+          <m:e>
+            <m:r>
+              <w:rPr>
+                <w:rFonts w:ascii="Cambria Math" w:hAnsi="Cambria Math"/>
+              </w:rPr>
+              <m:t>longitude,latitude</m:t>
+            </m:r>
+          </m:e>
+        </m:d>
+        <m:r>
+          <w:rPr>
+            <w:rFonts w:ascii="Cambria Math" w:hAnsi="Cambria Math"/>
+          </w:rPr>
+          <m:t>=</m:t>
+        </m:r>
+        <m:d>
+          <m:dPr>
+            <m:ctrlPr>
+              <w:rPr>
+                <w:rFonts w:ascii="Cambria Math" w:hAnsi="Cambria Math"/>
+                <w:i/>
+              </w:rPr>
+            </m:ctrlPr>
+          </m:dPr>
+          <m:e>
+            <m:sSub>
+              <m:sSubPr>
+                <m:ctrlPr>
+                  <w:rPr>
+                    <w:rFonts w:ascii="Cambria Math" w:hAnsi="Cambria Math"/>
+                    <w:i/>
+                  </w:rPr>
+                </m:ctrlPr>
+              </m:sSubPr>
+              <m:e>
+                <m:r>
+                  <w:rPr>
+                    <w:rFonts w:ascii="Cambria Math" w:hAnsi="Cambria Math"/>
+                  </w:rPr>
+                  <m:t>ψ</m:t>
+                </m:r>
+              </m:e>
+              <m:sub>
+                <m:r>
+                  <w:rPr>
+                    <w:rFonts w:ascii="Cambria Math" w:hAnsi="Cambria Math"/>
+                  </w:rPr>
+                  <m:t>1</m:t>
+                </m:r>
+              </m:sub>
+            </m:sSub>
+            <m:r>
+              <w:rPr>
+                <w:rFonts w:ascii="Cambria Math" w:hAnsi="Cambria Math"/>
+              </w:rPr>
+              <m:t>,</m:t>
+            </m:r>
+            <m:sSub>
+              <m:sSubPr>
+                <m:ctrlPr>
+                  <w:rPr>
+                    <w:rFonts w:ascii="Cambria Math" w:hAnsi="Cambria Math"/>
+                    <w:i/>
+                  </w:rPr>
+                </m:ctrlPr>
+              </m:sSubPr>
+              <m:e>
+                <m:r>
+                  <w:rPr>
+                    <w:rFonts w:ascii="Cambria Math" w:hAnsi="Cambria Math"/>
+                  </w:rPr>
+                  <m:t>ϕ</m:t>
+                </m:r>
+              </m:e>
+              <m:sub>
+                <m:r>
+                  <w:rPr>
+                    <w:rFonts w:ascii="Cambria Math" w:hAnsi="Cambria Math"/>
+                  </w:rPr>
+                  <m:t>1</m:t>
+                </m:r>
+              </m:sub>
+            </m:sSub>
+          </m:e>
+        </m:d>
+      </m:oMath>
+      <w:r>
+        <w:t xml:space="preserve"> for all nodes in ROUTING-TABLE-2, this algorithm </w:t>
+      </w:r>
+      <w:r>
+        <w:t xml:space="preserve">should then define ROUTING-TABLE-1 </w:t>
+      </w:r>
+      <m:oMath>
+        <m:r>
+          <w:rPr>
+            <w:rFonts w:ascii="Cambria Math" w:hAnsi="Cambria Math"/>
+          </w:rPr>
+          <m:t>N</m:t>
+        </m:r>
+      </m:oMath>
+      <w:r>
+        <w:t xml:space="preserve"> </w:t>
+      </w:r>
+      <w:r>
+        <w:t>as comprised of</w:t>
+      </w:r>
+      <w:r>
+        <w:t xml:space="preserve"> all nodes with a distance from current node </w:t>
+      </w:r>
+      <m:oMath>
+        <m:r>
+          <w:rPr>
+            <w:rFonts w:ascii="Cambria Math" w:hAnsi="Cambria Math"/>
+          </w:rPr>
+          <m:t>n</m:t>
+        </m:r>
+      </m:oMath>
+      <w:r>
+        <w:t xml:space="preserve"> less than or equal to the NET-EFFECTIVE-RANGE </w:t>
+      </w:r>
+      <m:oMath>
+        <m:sSub>
+          <m:sSubPr>
+            <m:ctrlPr>
+              <w:rPr>
+                <w:rFonts w:ascii="Cambria Math" w:hAnsi="Cambria Math"/>
+                <w:i/>
+              </w:rPr>
+            </m:ctrlPr>
+          </m:sSubPr>
+          <m:e>
+            <m:r>
+              <w:rPr>
+                <w:rFonts w:ascii="Cambria Math" w:hAnsi="Cambria Math"/>
+              </w:rPr>
+              <m:t>d</m:t>
+            </m:r>
+          </m:e>
+          <m:sub>
+            <m:r>
+              <w:rPr>
+                <w:rFonts w:ascii="Cambria Math" w:hAnsi="Cambria Math"/>
+              </w:rPr>
+              <m:t>max</m:t>
+            </m:r>
+          </m:sub>
+        </m:sSub>
+      </m:oMath>
+      <w:r>
+        <w:t xml:space="preserve"> as such:</w:t>
+      </w:r>
+    </w:p>
+    <w:p>
+      <m:oMathPara>
+        <m:oMath>
+          <m:r>
+            <w:rPr>
+              <w:rFonts w:ascii="Cambria Math" w:hAnsi="Cambria Math"/>
+            </w:rPr>
+            <m:t>N</m:t>
+          </m:r>
+          <m:r>
+            <w:rPr>
+              <w:rFonts w:ascii="Cambria Math" w:hAnsi="Cambria Math"/>
+            </w:rPr>
+            <m:t>=</m:t>
+          </m:r>
+          <m:d>
+            <m:dPr>
+              <m:begChr m:val="{"/>
+              <m:endChr m:val="}"/>
+              <m:ctrlPr>
+                <w:rPr>
+                  <w:rFonts w:ascii="Cambria Math" w:hAnsi="Cambria Math"/>
+                  <w:i/>
+                </w:rPr>
+              </m:ctrlPr>
+            </m:dPr>
+            <m:e>
+              <m:r>
+                <w:rPr>
+                  <w:rFonts w:ascii="Cambria Math" w:hAnsi="Cambria Math"/>
+                </w:rPr>
+                <m:t>n</m:t>
+              </m:r>
+            </m:e>
+            <m:e>
+              <m:r>
+                <w:rPr>
+                  <w:rFonts w:ascii="Cambria Math" w:hAnsi="Cambria Math" w:hint="eastAsia"/>
+                </w:rPr>
+                <m:t>∀</m:t>
+              </m:r>
+              <m:r>
+                <w:rPr>
+                  <w:rFonts w:ascii="Cambria Math" w:hAnsi="Cambria Math"/>
+                </w:rPr>
+                <m:t>r</m:t>
+              </m:r>
+              <m:r>
+                <w:rPr>
+                  <w:rFonts w:ascii="Cambria Math" w:hAnsi="Cambria Math" w:hint="eastAsia"/>
+                </w:rPr>
+                <m:t>∈</m:t>
+              </m:r>
+              <m:r>
+                <w:rPr>
+                  <w:rFonts w:ascii="Cambria Math" w:hAnsi="Cambria Math"/>
+                </w:rPr>
+                <m:t>R,x=DIST</m:t>
+              </m:r>
+              <m:d>
+                <m:dPr>
+                  <m:ctrlPr>
+                    <w:rPr>
+                      <w:rFonts w:ascii="Cambria Math" w:hAnsi="Cambria Math"/>
+                      <w:i/>
+                    </w:rPr>
+                  </m:ctrlPr>
+                </m:dPr>
+                <m:e>
+                  <m:r>
+                    <w:rPr>
+                      <w:rFonts w:ascii="Cambria Math" w:hAnsi="Cambria Math"/>
+                    </w:rPr>
+                    <m:t>r,</m:t>
+                  </m:r>
+                  <m:r>
+                    <w:rPr>
+                      <w:rFonts w:ascii="Cambria Math" w:hAnsi="Cambria Math"/>
+                    </w:rPr>
+                    <m:t>n</m:t>
+                  </m:r>
+                </m:e>
+              </m:d>
+              <m:r>
+                <w:rPr>
+                  <w:rFonts w:ascii="Cambria Math" w:hAnsi="Cambria Math"/>
+                </w:rPr>
+                <m:t>,x≤</m:t>
+              </m:r>
+              <m:sSub>
+                <m:sSubPr>
+                  <m:ctrlPr>
+                    <w:rPr>
+                      <w:rFonts w:ascii="Cambria Math" w:hAnsi="Cambria Math"/>
+                      <w:i/>
+                    </w:rPr>
+                  </m:ctrlPr>
+                </m:sSubPr>
+                <m:e>
+                  <m:r>
+                    <w:rPr>
+                      <w:rFonts w:ascii="Cambria Math" w:hAnsi="Cambria Math"/>
+                    </w:rPr>
+                    <m:t>d</m:t>
+                  </m:r>
+                </m:e>
+                <m:sub>
+                  <m:r>
+                    <w:rPr>
+                      <w:rFonts w:ascii="Cambria Math" w:hAnsi="Cambria Math"/>
+                    </w:rPr>
+                    <m:t>max</m:t>
+                  </m:r>
+                </m:sub>
+              </m:sSub>
+            </m:e>
+          </m:d>
+        </m:oMath>
+      </m:oMathPara>
+    </w:p>
+    <w:p>
+      <w:r>
+        <w:t>This table may be computed in temporary storage to reduce the amount of time that it must block the forwarding algorithm, but during the copy into the actual ROUTING-TABLE-1, the forwarding algorithm must not make any decisions based on partial data.</w:t>
       </w:r>
     </w:p>
     <w:p>
@@ -9471,34 +10953,66 @@
       </w:pPr>
       <w:bookmarkStart w:id="40" w:name="_Toc192224199"/>
       <w:r>
+        <w:t xml:space="preserve">3.3. </w:t>
+      </w:r>
+      <w:r>
+        <w:t>Quality of Service</w:t>
+      </w:r>
+      <w:bookmarkEnd w:id="40"/>
+    </w:p>
+    <w:p>
+      <w:r>
+        <w:t>Quality-of-service should be implemented in priority order as follows:</w:t>
+      </w:r>
+    </w:p>
+    <w:p>
+      <w:pPr>
+        <w:pStyle w:val="ListParagraph"/>
+        <w:numPr>
+          <w:ilvl w:val="0"/>
+          <w:numId w:val="38"/>
+        </w:numPr>
+      </w:pPr>
+      <w:r>
+        <w:t>Control Data</w:t>
+      </w:r>
+    </w:p>
+    <w:p>
+      <w:pPr>
+        <w:pStyle w:val="ListParagraph"/>
+        <w:numPr>
+          <w:ilvl w:val="0"/>
+          <w:numId w:val="38"/>
+        </w:numPr>
+      </w:pPr>
+      <w:r>
+        <w:t>Communication Data</w:t>
+      </w:r>
+    </w:p>
+    <w:p>
+      <w:pPr>
+        <w:pStyle w:val="ListParagraph"/>
+        <w:numPr>
+          <w:ilvl w:val="0"/>
+          <w:numId w:val="38"/>
+        </w:numPr>
+      </w:pPr>
+      <w:r>
+        <w:t>Regular Data</w:t>
+      </w:r>
+    </w:p>
+    <w:p>
+      <w:r>
+        <w:t>At no point in time should the node send data from a lower priority queue when data is waiting to be sent in a higher priority queue.</w:t>
+      </w:r>
+    </w:p>
+    <w:p>
+      <w:pPr>
+        <w:pStyle w:val="Heading1"/>
+      </w:pPr>
+      <w:bookmarkStart w:id="41" w:name="_Toc192224200"/>
+      <w:r>
         <w:lastRenderedPageBreak/>
-        <w:t xml:space="preserve">3.3. </w:t>
-      </w:r>
-      <w:r>
-        <w:t>Quality of Service</w:t>
-      </w:r>
-      <w:bookmarkEnd w:id="40"/>
-    </w:p>
-    <w:p>
-      <w:pPr>
-        <w:rPr>
-          <w:b/>
-        </w:rPr>
-      </w:pPr>
-      <w:r>
-        <w:rPr>
-          <w:b/>
-          <w:highlight w:val="yellow"/>
-        </w:rPr>
-        <w:t xml:space="preserve">TODO: Need to define this method </w:t>
-      </w:r>
-    </w:p>
-    <w:p>
-      <w:pPr>
-        <w:pStyle w:val="Heading1"/>
-      </w:pPr>
-      <w:bookmarkStart w:id="41" w:name="_Toc192224200"/>
-      <w:r>
         <w:t xml:space="preserve">4. </w:t>
       </w:r>
       <w:r>
@@ -9729,7 +11243,6 @@
       </w:pPr>
       <w:bookmarkStart w:id="45" w:name="_Toc192224204"/>
       <w:r>
-        <w:lastRenderedPageBreak/>
         <w:t xml:space="preserve">4.1.3. </w:t>
       </w:r>
       <w:r>
@@ -9775,6 +11288,7 @@
         </w:numPr>
       </w:pPr>
       <w:r>
+        <w:lastRenderedPageBreak/>
         <w:t>ACCURACY (4)</w:t>
       </w:r>
     </w:p>
@@ -10040,7 +11554,6 @@
         </w:numPr>
       </w:pPr>
       <w:r>
-        <w:lastRenderedPageBreak/>
         <w:t>HDR-DST-LOC (24</w:t>
       </w:r>
       <w:r>
@@ -10101,6 +11614,7 @@
         </w:numPr>
       </w:pPr>
       <w:r>
+        <w:lastRenderedPageBreak/>
         <w:t>HDR-QOS (1)</w:t>
       </w:r>
     </w:p>
@@ -10408,77 +11922,77 @@
         </w:numPr>
       </w:pPr>
       <w:r>
+        <w:t>P</w:t>
+      </w:r>
+      <w:r>
+        <w:t>KT-CHK (4</w:t>
+      </w:r>
+      <w:r>
+        <w:t>)</w:t>
+      </w:r>
+    </w:p>
+    <w:p>
+      <w:r>
+        <w:t xml:space="preserve">The </w:t>
+      </w:r>
+      <w:r>
+        <w:t>minimum</w:t>
+      </w:r>
+      <w:r>
+        <w:t xml:space="preserve"> length of </w:t>
+      </w:r>
+      <w:r>
+        <w:t>a</w:t>
+      </w:r>
+      <w:r>
+        <w:t xml:space="preserve"> Type </w:t>
+      </w:r>
+      <w:r>
+        <w:t>1 packet</w:t>
+      </w:r>
+      <w:r>
+        <w:t>, in</w:t>
+      </w:r>
+      <w:r>
+        <w:t>cluding the common header, is 52</w:t>
+      </w:r>
+      <w:r>
+        <w:t xml:space="preserve"> bytes.</w:t>
+      </w:r>
+    </w:p>
+    <w:p>
+      <w:pPr>
+        <w:pStyle w:val="Heading3"/>
+      </w:pPr>
+      <w:bookmarkStart w:id="54" w:name="_Toc192224213"/>
+      <w:r>
+        <w:t xml:space="preserve">4.3.3. </w:t>
+      </w:r>
+      <w:r>
+        <w:t xml:space="preserve">Type </w:t>
+      </w:r>
+      <w:r>
+        <w:t>1</w:t>
+      </w:r>
+      <w:r>
+        <w:t xml:space="preserve"> Neighbor Report Format</w:t>
+      </w:r>
+      <w:bookmarkEnd w:id="54"/>
+    </w:p>
+    <w:p>
+      <w:r>
+        <w:t xml:space="preserve">Following the header, Type </w:t>
+      </w:r>
+      <w:r>
+        <w:t>1</w:t>
+      </w:r>
+      <w:r>
+        <w:t xml:space="preserve"> packets include HDR-NEIGHBOR-COUNT neighbor reports.</w:t>
+      </w:r>
+    </w:p>
+    <w:p>
+      <w:r>
         <w:lastRenderedPageBreak/>
-        <w:t>P</w:t>
-      </w:r>
-      <w:r>
-        <w:t>KT-CHK (4</w:t>
-      </w:r>
-      <w:r>
-        <w:t>)</w:t>
-      </w:r>
-    </w:p>
-    <w:p>
-      <w:r>
-        <w:t xml:space="preserve">The </w:t>
-      </w:r>
-      <w:r>
-        <w:t>minimum</w:t>
-      </w:r>
-      <w:r>
-        <w:t xml:space="preserve"> length of </w:t>
-      </w:r>
-      <w:r>
-        <w:t>a</w:t>
-      </w:r>
-      <w:r>
-        <w:t xml:space="preserve"> Type </w:t>
-      </w:r>
-      <w:r>
-        <w:t>1 packet</w:t>
-      </w:r>
-      <w:r>
-        <w:t>, in</w:t>
-      </w:r>
-      <w:r>
-        <w:t>cluding the common header, is 52</w:t>
-      </w:r>
-      <w:r>
-        <w:t xml:space="preserve"> bytes.</w:t>
-      </w:r>
-    </w:p>
-    <w:p>
-      <w:pPr>
-        <w:pStyle w:val="Heading3"/>
-      </w:pPr>
-      <w:bookmarkStart w:id="54" w:name="_Toc192224213"/>
-      <w:r>
-        <w:t xml:space="preserve">4.3.3. </w:t>
-      </w:r>
-      <w:r>
-        <w:t xml:space="preserve">Type </w:t>
-      </w:r>
-      <w:r>
-        <w:t>1</w:t>
-      </w:r>
-      <w:r>
-        <w:t xml:space="preserve"> Neighbor Report Format</w:t>
-      </w:r>
-      <w:bookmarkEnd w:id="54"/>
-    </w:p>
-    <w:p>
-      <w:r>
-        <w:t xml:space="preserve">Following the header, Type </w:t>
-      </w:r>
-      <w:r>
-        <w:t>1</w:t>
-      </w:r>
-      <w:r>
-        <w:t xml:space="preserve"> packets include HDR-NEIGHBOR-COUNT neighbor reports.</w:t>
-      </w:r>
-    </w:p>
-    <w:p>
-      <w:r>
         <w:t>A neighbor report includes the following fields:</w:t>
       </w:r>
     </w:p>
@@ -10743,7 +12257,6 @@
         </w:numPr>
       </w:pPr>
       <w:r>
-        <w:lastRenderedPageBreak/>
         <w:t>I</w:t>
       </w:r>
       <w:r>
@@ -10822,6 +12335,7 @@
         </w:numPr>
       </w:pPr>
       <w:r>
+        <w:lastRenderedPageBreak/>
         <w:t>Else i</w:t>
       </w:r>
       <w:r>
@@ -11153,7 +12667,6 @@
         </w:numPr>
       </w:pPr>
       <w:r>
-        <w:lastRenderedPageBreak/>
         <w:t>Add ROUTING-TABLE-2[HDR-SRC-ID] = HDR-SRC-LOC</w:t>
       </w:r>
     </w:p>
@@ -11217,6 +12730,7 @@
         </w:numPr>
       </w:pPr>
       <w:r>
+        <w:lastRenderedPageBreak/>
         <w:t>If NEIGHBOR-ID is not present in ROUTING-TABLE-2:</w:t>
       </w:r>
     </w:p>
@@ -11553,7 +13067,6 @@
         </w:numPr>
       </w:pPr>
       <w:r>
-        <w:lastRenderedPageBreak/>
         <w:t>XHDR-FACE-FIRST-EDGE-SRC</w:t>
       </w:r>
       <w:r>
@@ -11598,6 +13111,7 @@
       </w:pPr>
       <w:bookmarkStart w:id="61" w:name="_Toc192224220"/>
       <w:r>
+        <w:lastRenderedPageBreak/>
         <w:t xml:space="preserve">5.2.2. </w:t>
       </w:r>
       <w:r>
@@ -11771,7 +13285,6 @@
       </w:pPr>
       <w:bookmarkStart w:id="67" w:name="_Toc192224226"/>
       <w:r>
-        <w:lastRenderedPageBreak/>
         <w:t xml:space="preserve">5.4.2. </w:t>
       </w:r>
       <w:r>
@@ -11799,6 +13312,7 @@
       </w:pPr>
       <w:bookmarkStart w:id="68" w:name="_Toc192224227"/>
       <w:r>
+        <w:lastRenderedPageBreak/>
         <w:t xml:space="preserve">5.4.3. </w:t>
       </w:r>
       <w:r>
@@ -11865,10 +13379,270 @@
     </w:p>
     <w:p>
       <w:pPr>
+        <w:pStyle w:val="ListParagraph"/>
+        <w:numPr>
+          <w:ilvl w:val="0"/>
+          <w:numId w:val="11"/>
+        </w:numPr>
+        <w:rPr>
+          <w:strike/>
+        </w:rPr>
+      </w:pPr>
+      <w:r>
+        <w:rPr>
+          <w:strike/>
+        </w:rPr>
+        <w:t>HDR-MAGIC (2)</w:t>
+      </w:r>
+    </w:p>
+    <w:p>
+      <w:pPr>
+        <w:pStyle w:val="ListParagraph"/>
+        <w:numPr>
+          <w:ilvl w:val="0"/>
+          <w:numId w:val="11"/>
+        </w:numPr>
+        <w:rPr>
+          <w:strike/>
+        </w:rPr>
+      </w:pPr>
+      <w:r>
+        <w:rPr>
+          <w:strike/>
+        </w:rPr>
+        <w:t>HDR-VERSION (1)</w:t>
+      </w:r>
+    </w:p>
+    <w:p>
+      <w:pPr>
+        <w:pStyle w:val="ListParagraph"/>
+        <w:numPr>
+          <w:ilvl w:val="0"/>
+          <w:numId w:val="11"/>
+        </w:numPr>
+        <w:rPr>
+          <w:strike/>
+        </w:rPr>
+      </w:pPr>
+      <w:r>
+        <w:rPr>
+          <w:strike/>
+        </w:rPr>
+        <w:t>HDR-TYPE (1)</w:t>
+      </w:r>
+    </w:p>
+    <w:p>
+      <w:pPr>
+        <w:pStyle w:val="ListParagraph"/>
+        <w:numPr>
+          <w:ilvl w:val="0"/>
+          <w:numId w:val="11"/>
+        </w:numPr>
+        <w:rPr>
+          <w:strike/>
+        </w:rPr>
+      </w:pPr>
+      <w:r>
+        <w:rPr>
+          <w:strike/>
+        </w:rPr>
+        <w:t>HDR-SRC-ID (8)</w:t>
+      </w:r>
+    </w:p>
+    <w:p>
+      <w:pPr>
+        <w:pStyle w:val="ListParagraph"/>
+        <w:numPr>
+          <w:ilvl w:val="0"/>
+          <w:numId w:val="11"/>
+        </w:numPr>
+        <w:rPr>
+          <w:strike/>
+        </w:rPr>
+      </w:pPr>
+      <w:r>
+        <w:rPr>
+          <w:strike/>
+        </w:rPr>
+        <w:t>HDR-SRC-LOC (24)</w:t>
+      </w:r>
+    </w:p>
+    <w:p>
+      <w:pPr>
+        <w:pStyle w:val="ListParagraph"/>
+        <w:numPr>
+          <w:ilvl w:val="0"/>
+          <w:numId w:val="11"/>
+        </w:numPr>
+        <w:rPr>
+          <w:strike/>
+        </w:rPr>
+      </w:pPr>
+      <w:r>
+        <w:rPr>
+          <w:strike/>
+        </w:rPr>
+        <w:t>HDR-SRC-VEC (8)</w:t>
+      </w:r>
+    </w:p>
+    <w:p>
+      <w:pPr>
+        <w:pStyle w:val="ListParagraph"/>
+        <w:numPr>
+          <w:ilvl w:val="0"/>
+          <w:numId w:val="12"/>
+        </w:numPr>
+        <w:rPr>
+          <w:strike/>
+        </w:rPr>
+      </w:pPr>
+      <w:r>
+        <w:rPr>
+          <w:strike/>
+        </w:rPr>
+        <w:t>HDR-DST-ID (8)</w:t>
+      </w:r>
+    </w:p>
+    <w:p>
+      <w:pPr>
+        <w:pStyle w:val="ListParagraph"/>
+        <w:numPr>
+          <w:ilvl w:val="0"/>
+          <w:numId w:val="12"/>
+        </w:numPr>
+        <w:rPr>
+          <w:strike/>
+        </w:rPr>
+      </w:pPr>
+      <w:r>
+        <w:rPr>
+          <w:strike/>
+        </w:rPr>
+        <w:t>HDR-DST-LOC (24)</w:t>
+      </w:r>
+    </w:p>
+    <w:p>
+      <w:pPr>
+        <w:pStyle w:val="ListParagraph"/>
+        <w:numPr>
+          <w:ilvl w:val="0"/>
+          <w:numId w:val="12"/>
+        </w:numPr>
+        <w:rPr>
+          <w:strike/>
+        </w:rPr>
+      </w:pPr>
+      <w:r>
+        <w:rPr>
+          <w:strike/>
+        </w:rPr>
+        <w:t>HDR-FWD-DST-ID (8)</w:t>
+      </w:r>
+    </w:p>
+    <w:p>
+      <w:pPr>
+        <w:pStyle w:val="ListParagraph"/>
+        <w:numPr>
+          <w:ilvl w:val="0"/>
+          <w:numId w:val="12"/>
+        </w:numPr>
+        <w:rPr>
+          <w:strike/>
+        </w:rPr>
+      </w:pPr>
+      <w:r>
+        <w:rPr>
+          <w:strike/>
+        </w:rPr>
+        <w:t>HDR-FWD-MODE (1)</w:t>
+      </w:r>
+    </w:p>
+    <w:p>
+      <w:pPr>
+        <w:pStyle w:val="ListParagraph"/>
+        <w:numPr>
+          <w:ilvl w:val="0"/>
+          <w:numId w:val="12"/>
+        </w:numPr>
+        <w:rPr>
+          <w:strike/>
+        </w:rPr>
+      </w:pPr>
+      <w:r>
+        <w:rPr>
+          <w:strike/>
+        </w:rPr>
+        <w:t xml:space="preserve">HDR-DATA-LEN (2) </w:t>
+      </w:r>
+    </w:p>
+    <w:p>
+      <w:pPr>
+        <w:pStyle w:val="ListParagraph"/>
+        <w:numPr>
+          <w:ilvl w:val="0"/>
+          <w:numId w:val="12"/>
+        </w:numPr>
+        <w:rPr>
+          <w:strike/>
+        </w:rPr>
+      </w:pPr>
+      <w:r>
+        <w:rPr>
+          <w:strike/>
+        </w:rPr>
+        <w:t>HDR-QOS (1)</w:t>
+      </w:r>
+    </w:p>
+    <w:p>
+      <w:pPr>
+        <w:pStyle w:val="ListParagraph"/>
+        <w:numPr>
+          <w:ilvl w:val="0"/>
+          <w:numId w:val="12"/>
+        </w:numPr>
+        <w:rPr>
+          <w:strike/>
+        </w:rPr>
+      </w:pPr>
+      <w:r>
+        <w:rPr>
+          <w:strike/>
+        </w:rPr>
+        <w:t>HDR-HDR-CHK (4)</w:t>
+      </w:r>
+    </w:p>
+    <w:p/>
+    <w:p/>
+    <w:p>
+      <w:pPr>
         <w:pStyle w:val="Heading3"/>
       </w:pPr>
       <w:r>
+        <w:lastRenderedPageBreak/>
         <w:t>6.1.1. Packet from ULP</w:t>
+      </w:r>
+      <w:r>
+        <w:t xml:space="preserve"> </w:t>
+      </w:r>
+      <w:r>
+        <w:rPr>
+          <w:highlight w:val="yellow"/>
+        </w:rPr>
+        <w:t>TODO</w:t>
+      </w:r>
+    </w:p>
+    <w:p>
+      <w:pPr>
+        <w:rPr>
+          <w:b/>
+        </w:rPr>
+      </w:pPr>
+      <w:r>
+        <w:rPr>
+          <w:b/>
+          <w:highlight w:val="yellow"/>
+        </w:rPr>
+        <w:t>TODO</w:t>
       </w:r>
     </w:p>
     <w:p>
@@ -11878,9 +13652,21 @@
           <w:ilvl w:val="0"/>
           <w:numId w:val="37"/>
         </w:numPr>
-      </w:pPr>
-      <w:r>
-        <w:t>Create new PKT-DATA STRUCTURE</w:t>
+        <w:rPr>
+          <w:highlight w:val="yellow"/>
+        </w:rPr>
+      </w:pPr>
+      <w:r>
+        <w:rPr>
+          <w:highlight w:val="yellow"/>
+        </w:rPr>
+        <w:t xml:space="preserve">Create new PKT-DATA </w:t>
+      </w:r>
+      <w:r>
+        <w:rPr>
+          <w:highlight w:val="yellow"/>
+        </w:rPr>
+        <w:t>structure</w:t>
       </w:r>
     </w:p>
     <w:p>
@@ -11890,7 +13676,136 @@
           <w:ilvl w:val="0"/>
           <w:numId w:val="37"/>
         </w:numPr>
-      </w:pPr>
+        <w:rPr>
+          <w:highlight w:val="yellow"/>
+        </w:rPr>
+      </w:pPr>
+      <w:r>
+        <w:rPr>
+          <w:highlight w:val="yellow"/>
+        </w:rPr>
+        <w:t>Set</w:t>
+      </w:r>
+      <w:r>
+        <w:rPr>
+          <w:highlight w:val="yellow"/>
+        </w:rPr>
+        <w:t xml:space="preserve"> generic</w:t>
+      </w:r>
+      <w:r>
+        <w:rPr>
+          <w:highlight w:val="yellow"/>
+        </w:rPr>
+        <w:t xml:space="preserve"> HDR-MAGIC, HDR-VERSION</w:t>
+      </w:r>
+      <w:r>
+        <w:rPr>
+          <w:highlight w:val="yellow"/>
+        </w:rPr>
+        <w:t xml:space="preserve"> and HDR-TYPE (0)</w:t>
+      </w:r>
+    </w:p>
+    <w:p>
+      <w:pPr>
+        <w:pStyle w:val="ListParagraph"/>
+        <w:numPr>
+          <w:ilvl w:val="0"/>
+          <w:numId w:val="37"/>
+        </w:numPr>
+        <w:rPr>
+          <w:highlight w:val="yellow"/>
+        </w:rPr>
+      </w:pPr>
+      <w:r>
+        <w:rPr>
+          <w:highlight w:val="yellow"/>
+        </w:rPr>
+        <w:t xml:space="preserve">Set HDR-SRC-[ID|LOC|VEL] based on </w:t>
+      </w:r>
+      <w:r>
+        <w:rPr>
+          <w:highlight w:val="yellow"/>
+        </w:rPr>
+        <w:t>sender’s</w:t>
+      </w:r>
+      <w:r>
+        <w:rPr>
+          <w:highlight w:val="yellow"/>
+        </w:rPr>
+        <w:t xml:space="preserve"> ID, location and velocity.</w:t>
+      </w:r>
+    </w:p>
+    <w:p>
+      <w:pPr>
+        <w:pStyle w:val="ListParagraph"/>
+        <w:numPr>
+          <w:ilvl w:val="0"/>
+          <w:numId w:val="37"/>
+        </w:numPr>
+        <w:rPr>
+          <w:highlight w:val="yellow"/>
+        </w:rPr>
+      </w:pPr>
+      <w:r>
+        <w:rPr>
+          <w:highlight w:val="yellow"/>
+        </w:rPr>
+        <w:t xml:space="preserve">Set HDR-DST-[ID|LOC] based on </w:t>
+      </w:r>
+      <w:r>
+        <w:rPr>
+          <w:highlight w:val="yellow"/>
+        </w:rPr>
+        <w:t>recipient’s</w:t>
+      </w:r>
+      <w:r>
+        <w:rPr>
+          <w:highlight w:val="yellow"/>
+        </w:rPr>
+        <w:t xml:space="preserve"> ID and location passed from ULP.</w:t>
+      </w:r>
+    </w:p>
+    <w:p>
+      <w:pPr>
+        <w:pStyle w:val="ListParagraph"/>
+        <w:numPr>
+          <w:ilvl w:val="0"/>
+          <w:numId w:val="37"/>
+        </w:numPr>
+        <w:rPr>
+          <w:highlight w:val="yellow"/>
+        </w:rPr>
+      </w:pPr>
+      <w:r>
+        <w:rPr>
+          <w:highlight w:val="yellow"/>
+        </w:rPr>
+        <w:t>Store packet from ULP within data segment and set HDR-DATA-LEN</w:t>
+      </w:r>
+      <w:r>
+        <w:rPr>
+          <w:highlight w:val="yellow"/>
+        </w:rPr>
+        <w:t xml:space="preserve"> in bytes.</w:t>
+      </w:r>
+    </w:p>
+    <w:p>
+      <w:pPr>
+        <w:pStyle w:val="ListParagraph"/>
+        <w:numPr>
+          <w:ilvl w:val="0"/>
+          <w:numId w:val="37"/>
+        </w:numPr>
+        <w:rPr>
+          <w:highlight w:val="yellow"/>
+        </w:rPr>
+      </w:pPr>
+      <w:r>
+        <w:rPr>
+          <w:highlight w:val="yellow"/>
+        </w:rPr>
+        <w:t>Set HDR-DATA-QOS as specified by ULP</w:t>
+      </w:r>
     </w:p>
     <w:p>
       <w:pPr>
@@ -11899,6 +13814,15 @@
       <w:r>
         <w:t>6.1.2. Packet from NIC</w:t>
       </w:r>
+      <w:r>
+        <w:t xml:space="preserve"> </w:t>
+      </w:r>
+      <w:r>
+        <w:rPr>
+          <w:highlight w:val="yellow"/>
+        </w:rPr>
+        <w:t>TODO</w:t>
+      </w:r>
     </w:p>
     <w:p/>
     <w:p>
@@ -11911,6 +13835,15 @@
       <w:r>
         <w:t>Transmission</w:t>
       </w:r>
+      <w:r>
+        <w:t xml:space="preserve"> </w:t>
+      </w:r>
+      <w:r>
+        <w:rPr>
+          <w:highlight w:val="yellow"/>
+        </w:rPr>
+        <w:t>TODO</w:t>
+      </w:r>
     </w:p>
     <w:p>
       <w:pPr>
@@ -11918,6 +13851,15 @@
       </w:pPr>
       <w:r>
         <w:t>6.2.1. PKT-BEACON</w:t>
+      </w:r>
+      <w:r>
+        <w:t xml:space="preserve"> </w:t>
+      </w:r>
+      <w:r>
+        <w:rPr>
+          <w:highlight w:val="yellow"/>
+        </w:rPr>
+        <w:t>TODO</w:t>
       </w:r>
     </w:p>
     <w:p/>
@@ -13938,6 +15880,119 @@
     </w:lvl>
   </w:abstractNum>
   <w:abstractNum w:abstractNumId="16">
+    <w:nsid w:val="285447FE"/>
+    <w:multiLevelType w:val="hybridMultilevel"/>
+    <w:tmpl w:val="2B28EEF0"/>
+    <w:lvl w:ilvl="0" w:tplc="04090001">
+      <w:start w:val="1"/>
+      <w:numFmt w:val="bullet"/>
+      <w:lvlText w:val=""/>
+      <w:lvlJc w:val="left"/>
+      <w:pPr>
+        <w:ind w:left="720" w:hanging="360"/>
+      </w:pPr>
+      <w:rPr>
+        <w:rFonts w:ascii="Symbol" w:hAnsi="Symbol" w:hint="default"/>
+      </w:rPr>
+    </w:lvl>
+    <w:lvl w:ilvl="1" w:tplc="04090003" w:tentative="1">
+      <w:start w:val="1"/>
+      <w:numFmt w:val="bullet"/>
+      <w:lvlText w:val="o"/>
+      <w:lvlJc w:val="left"/>
+      <w:pPr>
+        <w:ind w:left="1440" w:hanging="360"/>
+      </w:pPr>
+      <w:rPr>
+        <w:rFonts w:ascii="Courier New" w:hAnsi="Courier New" w:cs="Courier New" w:hint="default"/>
+      </w:rPr>
+    </w:lvl>
+    <w:lvl w:ilvl="2" w:tplc="04090005" w:tentative="1">
+      <w:start w:val="1"/>
+      <w:numFmt w:val="bullet"/>
+      <w:lvlText w:val=""/>
+      <w:lvlJc w:val="left"/>
+      <w:pPr>
+        <w:ind w:left="2160" w:hanging="360"/>
+      </w:pPr>
+      <w:rPr>
+        <w:rFonts w:ascii="Wingdings" w:hAnsi="Wingdings" w:hint="default"/>
+      </w:rPr>
+    </w:lvl>
+    <w:lvl w:ilvl="3" w:tplc="04090001" w:tentative="1">
+      <w:start w:val="1"/>
+      <w:numFmt w:val="bullet"/>
+      <w:lvlText w:val=""/>
+      <w:lvlJc w:val="left"/>
+      <w:pPr>
+        <w:ind w:left="2880" w:hanging="360"/>
+      </w:pPr>
+      <w:rPr>
+        <w:rFonts w:ascii="Symbol" w:hAnsi="Symbol" w:hint="default"/>
+      </w:rPr>
+    </w:lvl>
+    <w:lvl w:ilvl="4" w:tplc="04090003" w:tentative="1">
+      <w:start w:val="1"/>
+      <w:numFmt w:val="bullet"/>
+      <w:lvlText w:val="o"/>
+      <w:lvlJc w:val="left"/>
+      <w:pPr>
+        <w:ind w:left="3600" w:hanging="360"/>
+      </w:pPr>
+      <w:rPr>
+        <w:rFonts w:ascii="Courier New" w:hAnsi="Courier New" w:cs="Courier New" w:hint="default"/>
+      </w:rPr>
+    </w:lvl>
+    <w:lvl w:ilvl="5" w:tplc="04090005" w:tentative="1">
+      <w:start w:val="1"/>
+      <w:numFmt w:val="bullet"/>
+      <w:lvlText w:val=""/>
+      <w:lvlJc w:val="left"/>
+      <w:pPr>
+        <w:ind w:left="4320" w:hanging="360"/>
+      </w:pPr>
+      <w:rPr>
+        <w:rFonts w:ascii="Wingdings" w:hAnsi="Wingdings" w:hint="default"/>
+      </w:rPr>
+    </w:lvl>
+    <w:lvl w:ilvl="6" w:tplc="04090001" w:tentative="1">
+      <w:start w:val="1"/>
+      <w:numFmt w:val="bullet"/>
+      <w:lvlText w:val=""/>
+      <w:lvlJc w:val="left"/>
+      <w:pPr>
+        <w:ind w:left="5040" w:hanging="360"/>
+      </w:pPr>
+      <w:rPr>
+        <w:rFonts w:ascii="Symbol" w:hAnsi="Symbol" w:hint="default"/>
+      </w:rPr>
+    </w:lvl>
+    <w:lvl w:ilvl="7" w:tplc="04090003" w:tentative="1">
+      <w:start w:val="1"/>
+      <w:numFmt w:val="bullet"/>
+      <w:lvlText w:val="o"/>
+      <w:lvlJc w:val="left"/>
+      <w:pPr>
+        <w:ind w:left="5760" w:hanging="360"/>
+      </w:pPr>
+      <w:rPr>
+        <w:rFonts w:ascii="Courier New" w:hAnsi="Courier New" w:cs="Courier New" w:hint="default"/>
+      </w:rPr>
+    </w:lvl>
+    <w:lvl w:ilvl="8" w:tplc="04090005" w:tentative="1">
+      <w:start w:val="1"/>
+      <w:numFmt w:val="bullet"/>
+      <w:lvlText w:val=""/>
+      <w:lvlJc w:val="left"/>
+      <w:pPr>
+        <w:ind w:left="6480" w:hanging="360"/>
+      </w:pPr>
+      <w:rPr>
+        <w:rFonts w:ascii="Wingdings" w:hAnsi="Wingdings" w:hint="default"/>
+      </w:rPr>
+    </w:lvl>
+  </w:abstractNum>
+  <w:abstractNum w:abstractNumId="17">
     <w:nsid w:val="29B00AFA"/>
     <w:multiLevelType w:val="hybridMultilevel"/>
     <w:tmpl w:val="7CD8CB80"/>
@@ -14050,7 +16105,7 @@
       </w:rPr>
     </w:lvl>
   </w:abstractNum>
-  <w:abstractNum w:abstractNumId="17">
+  <w:abstractNum w:abstractNumId="18">
     <w:nsid w:val="2F935AAE"/>
     <w:multiLevelType w:val="hybridMultilevel"/>
     <w:tmpl w:val="32569284"/>
@@ -14163,7 +16218,7 @@
       </w:rPr>
     </w:lvl>
   </w:abstractNum>
-  <w:abstractNum w:abstractNumId="18">
+  <w:abstractNum w:abstractNumId="19">
     <w:nsid w:val="37574C73"/>
     <w:multiLevelType w:val="hybridMultilevel"/>
     <w:tmpl w:val="39B2D012"/>
@@ -14276,7 +16331,7 @@
       </w:rPr>
     </w:lvl>
   </w:abstractNum>
-  <w:abstractNum w:abstractNumId="19">
+  <w:abstractNum w:abstractNumId="20">
     <w:nsid w:val="3A2C7069"/>
     <w:multiLevelType w:val="hybridMultilevel"/>
     <w:tmpl w:val="874C1342"/>
@@ -14389,7 +16444,7 @@
       </w:rPr>
     </w:lvl>
   </w:abstractNum>
-  <w:abstractNum w:abstractNumId="20">
+  <w:abstractNum w:abstractNumId="21">
     <w:nsid w:val="3EA75F2A"/>
     <w:multiLevelType w:val="hybridMultilevel"/>
     <w:tmpl w:val="267488B6"/>
@@ -14502,7 +16557,7 @@
       </w:rPr>
     </w:lvl>
   </w:abstractNum>
-  <w:abstractNum w:abstractNumId="21">
+  <w:abstractNum w:abstractNumId="22">
     <w:nsid w:val="40414D83"/>
     <w:multiLevelType w:val="hybridMultilevel"/>
     <w:tmpl w:val="B6F6B18E"/>
@@ -14588,7 +16643,7 @@
       </w:pPr>
     </w:lvl>
   </w:abstractNum>
-  <w:abstractNum w:abstractNumId="22">
+  <w:abstractNum w:abstractNumId="23">
     <w:nsid w:val="412E407F"/>
     <w:multiLevelType w:val="hybridMultilevel"/>
     <w:tmpl w:val="25E05036"/>
@@ -14701,7 +16756,7 @@
       </w:rPr>
     </w:lvl>
   </w:abstractNum>
-  <w:abstractNum w:abstractNumId="23">
+  <w:abstractNum w:abstractNumId="24">
     <w:nsid w:val="424F2496"/>
     <w:multiLevelType w:val="hybridMultilevel"/>
     <w:tmpl w:val="8FF4EA96"/>
@@ -14814,7 +16869,7 @@
       </w:rPr>
     </w:lvl>
   </w:abstractNum>
-  <w:abstractNum w:abstractNumId="24">
+  <w:abstractNum w:abstractNumId="25">
     <w:nsid w:val="48EB1509"/>
     <w:multiLevelType w:val="hybridMultilevel"/>
     <w:tmpl w:val="569E54B4"/>
@@ -14927,7 +16982,7 @@
       </w:rPr>
     </w:lvl>
   </w:abstractNum>
-  <w:abstractNum w:abstractNumId="25">
+  <w:abstractNum w:abstractNumId="26">
     <w:nsid w:val="4CD0019B"/>
     <w:multiLevelType w:val="hybridMultilevel"/>
     <w:tmpl w:val="660C5FF2"/>
@@ -15040,7 +17095,7 @@
       </w:rPr>
     </w:lvl>
   </w:abstractNum>
-  <w:abstractNum w:abstractNumId="26">
+  <w:abstractNum w:abstractNumId="27">
     <w:nsid w:val="527B7D25"/>
     <w:multiLevelType w:val="hybridMultilevel"/>
     <w:tmpl w:val="D368D786"/>
@@ -15153,7 +17208,7 @@
       </w:rPr>
     </w:lvl>
   </w:abstractNum>
-  <w:abstractNum w:abstractNumId="27">
+  <w:abstractNum w:abstractNumId="28">
     <w:nsid w:val="546206AB"/>
     <w:multiLevelType w:val="hybridMultilevel"/>
     <w:tmpl w:val="1BD076E6"/>
@@ -15242,7 +17297,7 @@
       </w:pPr>
     </w:lvl>
   </w:abstractNum>
-  <w:abstractNum w:abstractNumId="28">
+  <w:abstractNum w:abstractNumId="29">
     <w:nsid w:val="56DE513F"/>
     <w:multiLevelType w:val="hybridMultilevel"/>
     <w:tmpl w:val="366C1D2A"/>
@@ -15355,7 +17410,7 @@
       </w:rPr>
     </w:lvl>
   </w:abstractNum>
-  <w:abstractNum w:abstractNumId="29">
+  <w:abstractNum w:abstractNumId="30">
     <w:nsid w:val="5C2F4434"/>
     <w:multiLevelType w:val="hybridMultilevel"/>
     <w:tmpl w:val="98F0A4EE"/>
@@ -15441,7 +17496,7 @@
       </w:pPr>
     </w:lvl>
   </w:abstractNum>
-  <w:abstractNum w:abstractNumId="30">
+  <w:abstractNum w:abstractNumId="31">
     <w:nsid w:val="5F6A2292"/>
     <w:multiLevelType w:val="hybridMultilevel"/>
     <w:tmpl w:val="D57A4E16"/>
@@ -15554,7 +17609,7 @@
       </w:rPr>
     </w:lvl>
   </w:abstractNum>
-  <w:abstractNum w:abstractNumId="31">
+  <w:abstractNum w:abstractNumId="32">
     <w:nsid w:val="6D203A26"/>
     <w:multiLevelType w:val="hybridMultilevel"/>
     <w:tmpl w:val="F5543254"/>
@@ -15640,7 +17695,7 @@
       </w:pPr>
     </w:lvl>
   </w:abstractNum>
-  <w:abstractNum w:abstractNumId="32">
+  <w:abstractNum w:abstractNumId="33">
     <w:nsid w:val="71372C9B"/>
     <w:multiLevelType w:val="hybridMultilevel"/>
     <w:tmpl w:val="EDE62F56"/>
@@ -15753,7 +17808,7 @@
       </w:rPr>
     </w:lvl>
   </w:abstractNum>
-  <w:abstractNum w:abstractNumId="33">
+  <w:abstractNum w:abstractNumId="34">
     <w:nsid w:val="77386B26"/>
     <w:multiLevelType w:val="hybridMultilevel"/>
     <w:tmpl w:val="C46E5AA8"/>
@@ -15866,7 +17921,7 @@
       </w:rPr>
     </w:lvl>
   </w:abstractNum>
-  <w:abstractNum w:abstractNumId="34">
+  <w:abstractNum w:abstractNumId="35">
     <w:nsid w:val="7841150C"/>
     <w:multiLevelType w:val="hybridMultilevel"/>
     <w:tmpl w:val="7A60549E"/>
@@ -15979,7 +18034,7 @@
       </w:rPr>
     </w:lvl>
   </w:abstractNum>
-  <w:abstractNum w:abstractNumId="35">
+  <w:abstractNum w:abstractNumId="36">
     <w:nsid w:val="7A3354D8"/>
     <w:multiLevelType w:val="hybridMultilevel"/>
     <w:tmpl w:val="A1B645A8"/>
@@ -16068,7 +18123,7 @@
       </w:pPr>
     </w:lvl>
   </w:abstractNum>
-  <w:abstractNum w:abstractNumId="36">
+  <w:abstractNum w:abstractNumId="37">
     <w:nsid w:val="7AF43085"/>
     <w:multiLevelType w:val="hybridMultilevel"/>
     <w:tmpl w:val="583C565C"/>
@@ -16182,7 +18237,7 @@
     </w:lvl>
   </w:abstractNum>
   <w:num w:numId="1">
-    <w:abstractNumId w:val="30"/>
+    <w:abstractNumId w:val="31"/>
   </w:num>
   <w:num w:numId="2">
     <w:abstractNumId w:val="1"/>
@@ -16194,16 +18249,16 @@
     <w:abstractNumId w:val="5"/>
   </w:num>
   <w:num w:numId="5">
-    <w:abstractNumId w:val="35"/>
+    <w:abstractNumId w:val="36"/>
   </w:num>
   <w:num w:numId="6">
-    <w:abstractNumId w:val="34"/>
+    <w:abstractNumId w:val="35"/>
   </w:num>
   <w:num w:numId="7">
     <w:abstractNumId w:val="7"/>
   </w:num>
   <w:num w:numId="8">
-    <w:abstractNumId w:val="27"/>
+    <w:abstractNumId w:val="28"/>
   </w:num>
   <w:num w:numId="9">
     <w:abstractNumId w:val="3"/>
@@ -16212,7 +18267,7 @@
     <w:abstractNumId w:val="6"/>
   </w:num>
   <w:num w:numId="11">
-    <w:abstractNumId w:val="33"/>
+    <w:abstractNumId w:val="34"/>
   </w:num>
   <w:num w:numId="12">
     <w:abstractNumId w:val="15"/>
@@ -16221,40 +18276,40 @@
     <w:abstractNumId w:val="12"/>
   </w:num>
   <w:num w:numId="14">
-    <w:abstractNumId w:val="20"/>
+    <w:abstractNumId w:val="21"/>
   </w:num>
   <w:num w:numId="15">
-    <w:abstractNumId w:val="28"/>
+    <w:abstractNumId w:val="29"/>
   </w:num>
   <w:num w:numId="16">
     <w:abstractNumId w:val="9"/>
   </w:num>
   <w:num w:numId="17">
-    <w:abstractNumId w:val="32"/>
+    <w:abstractNumId w:val="33"/>
   </w:num>
   <w:num w:numId="18">
     <w:abstractNumId w:val="0"/>
   </w:num>
   <w:num w:numId="19">
-    <w:abstractNumId w:val="29"/>
+    <w:abstractNumId w:val="30"/>
   </w:num>
   <w:num w:numId="20">
-    <w:abstractNumId w:val="16"/>
+    <w:abstractNumId w:val="17"/>
   </w:num>
   <w:num w:numId="21">
-    <w:abstractNumId w:val="26"/>
+    <w:abstractNumId w:val="27"/>
   </w:num>
   <w:num w:numId="22">
-    <w:abstractNumId w:val="24"/>
+    <w:abstractNumId w:val="25"/>
   </w:num>
   <w:num w:numId="23">
     <w:abstractNumId w:val="11"/>
   </w:num>
   <w:num w:numId="24">
-    <w:abstractNumId w:val="31"/>
+    <w:abstractNumId w:val="32"/>
   </w:num>
   <w:num w:numId="25">
-    <w:abstractNumId w:val="25"/>
+    <w:abstractNumId w:val="26"/>
   </w:num>
   <w:num w:numId="26">
     <w:abstractNumId w:val="2"/>
@@ -16263,34 +18318,37 @@
     <w:abstractNumId w:val="14"/>
   </w:num>
   <w:num w:numId="28">
-    <w:abstractNumId w:val="36"/>
+    <w:abstractNumId w:val="37"/>
   </w:num>
   <w:num w:numId="29">
     <w:abstractNumId w:val="10"/>
   </w:num>
   <w:num w:numId="30">
-    <w:abstractNumId w:val="21"/>
+    <w:abstractNumId w:val="22"/>
   </w:num>
   <w:num w:numId="31">
     <w:abstractNumId w:val="8"/>
   </w:num>
   <w:num w:numId="32">
-    <w:abstractNumId w:val="17"/>
+    <w:abstractNumId w:val="18"/>
   </w:num>
   <w:num w:numId="33">
+    <w:abstractNumId w:val="24"/>
+  </w:num>
+  <w:num w:numId="34">
     <w:abstractNumId w:val="23"/>
   </w:num>
-  <w:num w:numId="34">
-    <w:abstractNumId w:val="22"/>
-  </w:num>
   <w:num w:numId="35">
-    <w:abstractNumId w:val="18"/>
+    <w:abstractNumId w:val="19"/>
   </w:num>
   <w:num w:numId="36">
-    <w:abstractNumId w:val="19"/>
+    <w:abstractNumId w:val="20"/>
   </w:num>
   <w:num w:numId="37">
     <w:abstractNumId w:val="4"/>
+  </w:num>
+  <w:num w:numId="38">
+    <w:abstractNumId w:val="16"/>
   </w:num>
 </w:numbering>
 </file>
@@ -17723,6 +19781,527 @@
 </w:styles>
 </file>
 
+<file path=word/glossary/document.xml><?xml version="1.0" encoding="utf-8"?>
+<w:glossaryDocument xmlns:wpc="http://schemas.microsoft.com/office/word/2010/wordprocessingCanvas" xmlns:mo="http://schemas.microsoft.com/office/mac/office/2008/main" xmlns:mc="http://schemas.openxmlformats.org/markup-compatibility/2006" xmlns:mv="urn:schemas-microsoft-com:mac:vml" xmlns:o="urn:schemas-microsoft-com:office:office" xmlns:r="http://schemas.openxmlformats.org/officeDocument/2006/relationships" xmlns:m="http://schemas.openxmlformats.org/officeDocument/2006/math" xmlns:v="urn:schemas-microsoft-com:vml" xmlns:wp14="http://schemas.microsoft.com/office/word/2010/wordprocessingDrawing" xmlns:wp="http://schemas.openxmlformats.org/drawingml/2006/wordprocessingDrawing" xmlns:w10="urn:schemas-microsoft-com:office:word" xmlns:w="http://schemas.openxmlformats.org/wordprocessingml/2006/main" xmlns:w14="http://schemas.microsoft.com/office/word/2010/wordml" xmlns:wpg="http://schemas.microsoft.com/office/word/2010/wordprocessingGroup" xmlns:wpi="http://schemas.microsoft.com/office/word/2010/wordprocessingInk" xmlns:wne="http://schemas.microsoft.com/office/word/2006/wordml" xmlns:wps="http://schemas.microsoft.com/office/word/2010/wordprocessingShape" mc:Ignorable="w14 wp14"/>
+</file>
+
+<file path=word/glossary/fontTable.xml><?xml version="1.0" encoding="utf-8"?>
+<w:fonts xmlns:mc="http://schemas.openxmlformats.org/markup-compatibility/2006" xmlns:r="http://schemas.openxmlformats.org/officeDocument/2006/relationships" xmlns:w="http://schemas.openxmlformats.org/wordprocessingml/2006/main" xmlns:w14="http://schemas.microsoft.com/office/word/2010/wordml" mc:Ignorable="w14">
+  <w:font w:name="Symbol">
+    <w:panose1 w:val="00000000000000000000"/>
+    <w:charset w:val="02"/>
+    <w:family w:val="auto"/>
+    <w:pitch w:val="variable"/>
+    <w:sig w:usb0="00000000" w:usb1="10000000" w:usb2="00000000" w:usb3="00000000" w:csb0="80000000" w:csb1="00000000"/>
+  </w:font>
+  <w:font w:name="Times New Roman">
+    <w:panose1 w:val="02020603050405020304"/>
+    <w:charset w:val="00"/>
+    <w:family w:val="auto"/>
+    <w:pitch w:val="variable"/>
+    <w:sig w:usb0="E0002AFF" w:usb1="C0007841" w:usb2="00000009" w:usb3="00000000" w:csb0="000001FF" w:csb1="00000000"/>
+  </w:font>
+  <w:font w:name="Courier New">
+    <w:panose1 w:val="02070309020205020404"/>
+    <w:charset w:val="00"/>
+    <w:family w:val="auto"/>
+    <w:pitch w:val="variable"/>
+    <w:sig w:usb0="E0002AFF" w:usb1="C0007843" w:usb2="00000009" w:usb3="00000000" w:csb0="000001FF" w:csb1="00000000"/>
+  </w:font>
+  <w:font w:name="Wingdings">
+    <w:panose1 w:val="05000000000000000000"/>
+    <w:charset w:val="02"/>
+    <w:family w:val="auto"/>
+    <w:pitch w:val="variable"/>
+    <w:sig w:usb0="00000000" w:usb1="10000000" w:usb2="00000000" w:usb3="00000000" w:csb0="80000000" w:csb1="00000000"/>
+  </w:font>
+  <w:font w:name="ＭＳ 明朝">
+    <w:charset w:val="4E"/>
+    <w:family w:val="auto"/>
+    <w:pitch w:val="variable"/>
+    <w:sig w:usb0="E00002FF" w:usb1="6AC7FDFB" w:usb2="00000012" w:usb3="00000000" w:csb0="0002009F" w:csb1="00000000"/>
+  </w:font>
+  <w:font w:name="Cambria">
+    <w:panose1 w:val="02040503050406030204"/>
+    <w:charset w:val="00"/>
+    <w:family w:val="auto"/>
+    <w:pitch w:val="variable"/>
+    <w:sig w:usb0="E00002FF" w:usb1="400004FF" w:usb2="00000000" w:usb3="00000000" w:csb0="0000019F" w:csb1="00000000"/>
+  </w:font>
+  <w:font w:name="ＭＳ ゴシック">
+    <w:charset w:val="4E"/>
+    <w:family w:val="auto"/>
+    <w:pitch w:val="variable"/>
+    <w:sig w:usb0="E00002FF" w:usb1="6AC7FDFB" w:usb2="00000012" w:usb3="00000000" w:csb0="0002009F" w:csb1="00000000"/>
+  </w:font>
+  <w:font w:name="Calibri">
+    <w:panose1 w:val="020F0502020204030204"/>
+    <w:charset w:val="00"/>
+    <w:family w:val="auto"/>
+    <w:pitch w:val="variable"/>
+    <w:sig w:usb0="E10002FF" w:usb1="4000ACFF" w:usb2="00000009" w:usb3="00000000" w:csb0="0000019F" w:csb1="00000000"/>
+  </w:font>
+  <w:font w:name="Lucida Grande">
+    <w:panose1 w:val="020B0600040502020204"/>
+    <w:charset w:val="00"/>
+    <w:family w:val="auto"/>
+    <w:pitch w:val="variable"/>
+    <w:sig w:usb0="E1000AEF" w:usb1="5000A1FF" w:usb2="00000000" w:usb3="00000000" w:csb0="000001BF" w:csb1="00000000"/>
+  </w:font>
+  <w:font w:name="Cambria Math">
+    <w:panose1 w:val="02040503050406030204"/>
+    <w:charset w:val="00"/>
+    <w:family w:val="auto"/>
+    <w:pitch w:val="variable"/>
+    <w:sig w:usb0="E00002FF" w:usb1="420024FF" w:usb2="00000000" w:usb3="00000000" w:csb0="0000019F" w:csb1="00000000"/>
+  </w:font>
+  <w:font w:name="Arial">
+    <w:panose1 w:val="020B0604020202020204"/>
+    <w:charset w:val="00"/>
+    <w:family w:val="auto"/>
+    <w:pitch w:val="variable"/>
+    <w:sig w:usb0="E0002AFF" w:usb1="C0007843" w:usb2="00000009" w:usb3="00000000" w:csb0="000001FF" w:csb1="00000000"/>
+  </w:font>
+</w:fonts>
+</file>
+
+<file path=word/glossary/settings.xml><?xml version="1.0" encoding="utf-8"?>
+<w:settings xmlns:mc="http://schemas.openxmlformats.org/markup-compatibility/2006" xmlns:o="urn:schemas-microsoft-com:office:office" xmlns:r="http://schemas.openxmlformats.org/officeDocument/2006/relationships" xmlns:m="http://schemas.openxmlformats.org/officeDocument/2006/math" xmlns:v="urn:schemas-microsoft-com:vml" xmlns:w10="urn:schemas-microsoft-com:office:word" xmlns:w="http://schemas.openxmlformats.org/wordprocessingml/2006/main" xmlns:w14="http://schemas.microsoft.com/office/word/2010/wordml" xmlns:sl="http://schemas.openxmlformats.org/schemaLibrary/2006/main" mc:Ignorable="w14">
+  <w:view w:val="normal"/>
+  <w:defaultTabStop w:val="720"/>
+  <w:characterSpacingControl w:val="doNotCompress"/>
+  <w:compat>
+    <w:useFELayout/>
+    <w:compatSetting w:name="compatibilityMode" w:uri="http://schemas.microsoft.com/office/word" w:val="14"/>
+    <w:compatSetting w:name="overrideTableStyleFontSizeAndJustification" w:uri="http://schemas.microsoft.com/office/word" w:val="1"/>
+    <w:compatSetting w:name="enableOpenTypeFeatures" w:uri="http://schemas.microsoft.com/office/word" w:val="1"/>
+    <w:compatSetting w:name="doNotFlipMirrorIndents" w:uri="http://schemas.microsoft.com/office/word" w:val="1"/>
+  </w:compat>
+  <w:rsids>
+    <w:rsidRoot w:val="00A81AC4"/>
+    <w:rsid w:val="00A81AC4"/>
+  </w:rsids>
+  <m:mathPr>
+    <m:mathFont m:val="Cambria Math"/>
+    <m:brkBin m:val="before"/>
+    <m:brkBinSub m:val="--"/>
+    <m:smallFrac m:val="0"/>
+    <m:dispDef/>
+    <m:lMargin m:val="0"/>
+    <m:rMargin m:val="0"/>
+    <m:defJc m:val="centerGroup"/>
+    <m:wrapIndent m:val="1440"/>
+    <m:intLim m:val="subSup"/>
+    <m:naryLim m:val="undOvr"/>
+  </m:mathPr>
+  <w:themeFontLang w:val="en-US" w:eastAsia="ja-JP"/>
+  <w:clrSchemeMapping w:bg1="light1" w:t1="dark1" w:bg2="light2" w:t2="dark2" w:accent1="accent1" w:accent2="accent2" w:accent3="accent3" w:accent4="accent4" w:accent5="accent5" w:accent6="accent6" w:hyperlink="hyperlink" w:followedHyperlink="followedHyperlink"/>
+  <w:doNotAutoCompressPictures/>
+  <w:decimalSymbol w:val="."/>
+  <w:listSeparator w:val=","/>
+  <w14:defaultImageDpi w14:val="300"/>
+</w:settings>
+</file>
+
+<file path=word/glossary/styles.xml><?xml version="1.0" encoding="utf-8"?>
+<w:styles xmlns:mc="http://schemas.openxmlformats.org/markup-compatibility/2006" xmlns:r="http://schemas.openxmlformats.org/officeDocument/2006/relationships" xmlns:w="http://schemas.openxmlformats.org/wordprocessingml/2006/main" xmlns:w14="http://schemas.microsoft.com/office/word/2010/wordml" mc:Ignorable="w14">
+  <w:docDefaults>
+    <w:rPrDefault>
+      <w:rPr>
+        <w:rFonts w:asciiTheme="minorHAnsi" w:eastAsiaTheme="minorEastAsia" w:hAnsiTheme="minorHAnsi" w:cstheme="minorBidi"/>
+        <w:sz w:val="24"/>
+        <w:szCs w:val="24"/>
+        <w:lang w:val="en-US" w:eastAsia="ja-JP" w:bidi="ar-SA"/>
+      </w:rPr>
+    </w:rPrDefault>
+    <w:pPrDefault/>
+  </w:docDefaults>
+  <w:latentStyles w:defLockedState="0" w:defUIPriority="99" w:defSemiHidden="1" w:defUnhideWhenUsed="1" w:defQFormat="0" w:count="276">
+    <w:lsdException w:name="Normal" w:semiHidden="0" w:uiPriority="0" w:unhideWhenUsed="0" w:qFormat="1"/>
+    <w:lsdException w:name="heading 1" w:semiHidden="0" w:uiPriority="9" w:unhideWhenUsed="0" w:qFormat="1"/>
+    <w:lsdException w:name="heading 2" w:uiPriority="9" w:qFormat="1"/>
+    <w:lsdException w:name="heading 3" w:uiPriority="9" w:qFormat="1"/>
+    <w:lsdException w:name="heading 4" w:uiPriority="9" w:qFormat="1"/>
+    <w:lsdException w:name="heading 5" w:uiPriority="9" w:qFormat="1"/>
+    <w:lsdException w:name="heading 6" w:uiPriority="9" w:qFormat="1"/>
+    <w:lsdException w:name="heading 7" w:uiPriority="9" w:qFormat="1"/>
+    <w:lsdException w:name="heading 8" w:uiPriority="9" w:qFormat="1"/>
+    <w:lsdException w:name="heading 9" w:uiPriority="9" w:qFormat="1"/>
+    <w:lsdException w:name="toc 1" w:uiPriority="39"/>
+    <w:lsdException w:name="toc 2" w:uiPriority="39"/>
+    <w:lsdException w:name="toc 3" w:uiPriority="39"/>
+    <w:lsdException w:name="toc 4" w:uiPriority="39"/>
+    <w:lsdException w:name="toc 5" w:uiPriority="39"/>
+    <w:lsdException w:name="toc 6" w:uiPriority="39"/>
+    <w:lsdException w:name="toc 7" w:uiPriority="39"/>
+    <w:lsdException w:name="toc 8" w:uiPriority="39"/>
+    <w:lsdException w:name="toc 9" w:uiPriority="39"/>
+    <w:lsdException w:name="caption" w:uiPriority="35" w:qFormat="1"/>
+    <w:lsdException w:name="Title" w:semiHidden="0" w:uiPriority="10" w:unhideWhenUsed="0" w:qFormat="1"/>
+    <w:lsdException w:name="Default Paragraph Font" w:uiPriority="1"/>
+    <w:lsdException w:name="Subtitle" w:semiHidden="0" w:uiPriority="11" w:unhideWhenUsed="0" w:qFormat="1"/>
+    <w:lsdException w:name="Strong" w:semiHidden="0" w:uiPriority="22" w:unhideWhenUsed="0" w:qFormat="1"/>
+    <w:lsdException w:name="Emphasis" w:semiHidden="0" w:uiPriority="20" w:unhideWhenUsed="0" w:qFormat="1"/>
+    <w:lsdException w:name="Table Grid" w:semiHidden="0" w:uiPriority="59" w:unhideWhenUsed="0"/>
+    <w:lsdException w:name="Placeholder Text" w:unhideWhenUsed="0"/>
+    <w:lsdException w:name="No Spacing" w:semiHidden="0" w:uiPriority="1" w:unhideWhenUsed="0" w:qFormat="1"/>
+    <w:lsdException w:name="Light Shading" w:semiHidden="0" w:uiPriority="60" w:unhideWhenUsed="0"/>
+    <w:lsdException w:name="Light List" w:semiHidden="0" w:uiPriority="61" w:unhideWhenUsed="0"/>
+    <w:lsdException w:name="Light Grid" w:semiHidden="0" w:uiPriority="62" w:unhideWhenUsed="0"/>
+    <w:lsdException w:name="Medium Shading 1" w:semiHidden="0" w:uiPriority="63" w:unhideWhenUsed="0"/>
+    <w:lsdException w:name="Medium Shading 2" w:semiHidden="0" w:uiPriority="64" w:unhideWhenUsed="0"/>
+    <w:lsdException w:name="Medium List 1" w:semiHidden="0" w:uiPriority="65" w:unhideWhenUsed="0"/>
+    <w:lsdException w:name="Medium List 2" w:semiHidden="0" w:uiPriority="66" w:unhideWhenUsed="0"/>
+    <w:lsdException w:name="Medium Grid 1" w:semiHidden="0" w:uiPriority="67" w:unhideWhenUsed="0"/>
+    <w:lsdException w:name="Medium Grid 2" w:semiHidden="0" w:uiPriority="68" w:unhideWhenUsed="0"/>
+    <w:lsdException w:name="Medium Grid 3" w:semiHidden="0" w:uiPriority="69" w:unhideWhenUsed="0"/>
+    <w:lsdException w:name="Dark List" w:semiHidden="0" w:uiPriority="70" w:unhideWhenUsed="0"/>
+    <w:lsdException w:name="Colorful Shading" w:semiHidden="0" w:uiPriority="71" w:unhideWhenUsed="0"/>
+    <w:lsdException w:name="Colorful List" w:semiHidden="0" w:uiPriority="72" w:unhideWhenUsed="0"/>
+    <w:lsdException w:name="Colorful Grid" w:semiHidden="0" w:uiPriority="73" w:unhideWhenUsed="0"/>
+    <w:lsdException w:name="Light Shading Accent 1" w:semiHidden="0" w:uiPriority="60" w:unhideWhenUsed="0"/>
+    <w:lsdException w:name="Light List Accent 1" w:semiHidden="0" w:uiPriority="61" w:unhideWhenUsed="0"/>
+    <w:lsdException w:name="Light Grid Accent 1" w:semiHidden="0" w:uiPriority="62" w:unhideWhenUsed="0"/>
+    <w:lsdException w:name="Medium Shading 1 Accent 1" w:semiHidden="0" w:uiPriority="63" w:unhideWhenUsed="0"/>
+    <w:lsdException w:name="Medium Shading 2 Accent 1" w:semiHidden="0" w:uiPriority="64" w:unhideWhenUsed="0"/>
+    <w:lsdException w:name="Medium List 1 Accent 1" w:semiHidden="0" w:uiPriority="65" w:unhideWhenUsed="0"/>
+    <w:lsdException w:name="Revision" w:unhideWhenUsed="0"/>
+    <w:lsdException w:name="List Paragraph" w:semiHidden="0" w:uiPriority="34" w:unhideWhenUsed="0" w:qFormat="1"/>
+    <w:lsdException w:name="Quote" w:semiHidden="0" w:uiPriority="29" w:unhideWhenUsed="0" w:qFormat="1"/>
+    <w:lsdException w:name="Intense Quote" w:semiHidden="0" w:uiPriority="30" w:unhideWhenUsed="0" w:qFormat="1"/>
+    <w:lsdException w:name="Medium List 2 Accent 1" w:semiHidden="0" w:uiPriority="66" w:unhideWhenUsed="0"/>
+    <w:lsdException w:name="Medium Grid 1 Accent 1" w:semiHidden="0" w:uiPriority="67" w:unhideWhenUsed="0"/>
+    <w:lsdException w:name="Medium Grid 2 Accent 1" w:semiHidden="0" w:uiPriority="68" w:unhideWhenUsed="0"/>
+    <w:lsdException w:name="Medium Grid 3 Accent 1" w:semiHidden="0" w:uiPriority="69" w:unhideWhenUsed="0"/>
+    <w:lsdException w:name="Dark List Accent 1" w:semiHidden="0" w:uiPriority="70" w:unhideWhenUsed="0"/>
+    <w:lsdException w:name="Colorful Shading Accent 1" w:semiHidden="0" w:uiPriority="71" w:unhideWhenUsed="0"/>
+    <w:lsdException w:name="Colorful List Accent 1" w:semiHidden="0" w:uiPriority="72" w:unhideWhenUsed="0"/>
+    <w:lsdException w:name="Colorful Grid Accent 1" w:semiHidden="0" w:uiPriority="73" w:unhideWhenUsed="0"/>
+    <w:lsdException w:name="Light Shading Accent 2" w:semiHidden="0" w:uiPriority="60" w:unhideWhenUsed="0"/>
+    <w:lsdException w:name="Light List Accent 2" w:semiHidden="0" w:uiPriority="61" w:unhideWhenUsed="0"/>
+    <w:lsdException w:name="Light Grid Accent 2" w:semiHidden="0" w:uiPriority="62" w:unhideWhenUsed="0"/>
+    <w:lsdException w:name="Medium Shading 1 Accent 2" w:semiHidden="0" w:uiPriority="63" w:unhideWhenUsed="0"/>
+    <w:lsdException w:name="Medium Shading 2 Accent 2" w:semiHidden="0" w:uiPriority="64" w:unhideWhenUsed="0"/>
+    <w:lsdException w:name="Medium List 1 Accent 2" w:semiHidden="0" w:uiPriority="65" w:unhideWhenUsed="0"/>
+    <w:lsdException w:name="Medium List 2 Accent 2" w:semiHidden="0" w:uiPriority="66" w:unhideWhenUsed="0"/>
+    <w:lsdException w:name="Medium Grid 1 Accent 2" w:semiHidden="0" w:uiPriority="67" w:unhideWhenUsed="0"/>
+    <w:lsdException w:name="Medium Grid 2 Accent 2" w:semiHidden="0" w:uiPriority="68" w:unhideWhenUsed="0"/>
+    <w:lsdException w:name="Medium Grid 3 Accent 2" w:semiHidden="0" w:uiPriority="69" w:unhideWhenUsed="0"/>
+    <w:lsdException w:name="Dark List Accent 2" w:semiHidden="0" w:uiPriority="70" w:unhideWhenUsed="0"/>
+    <w:lsdException w:name="Colorful Shading Accent 2" w:semiHidden="0" w:uiPriority="71" w:unhideWhenUsed="0"/>
+    <w:lsdException w:name="Colorful List Accent 2" w:semiHidden="0" w:uiPriority="72" w:unhideWhenUsed="0"/>
+    <w:lsdException w:name="Colorful Grid Accent 2" w:semiHidden="0" w:uiPriority="73" w:unhideWhenUsed="0"/>
+    <w:lsdException w:name="Light Shading Accent 3" w:semiHidden="0" w:uiPriority="60" w:unhideWhenUsed="0"/>
+    <w:lsdException w:name="Light List Accent 3" w:semiHidden="0" w:uiPriority="61" w:unhideWhenUsed="0"/>
+    <w:lsdException w:name="Light Grid Accent 3" w:semiHidden="0" w:uiPriority="62" w:unhideWhenUsed="0"/>
+    <w:lsdException w:name="Medium Shading 1 Accent 3" w:semiHidden="0" w:uiPriority="63" w:unhideWhenUsed="0"/>
+    <w:lsdException w:name="Medium Shading 2 Accent 3" w:semiHidden="0" w:uiPriority="64" w:unhideWhenUsed="0"/>
+    <w:lsdException w:name="Medium List 1 Accent 3" w:semiHidden="0" w:uiPriority="65" w:unhideWhenUsed="0"/>
+    <w:lsdException w:name="Medium List 2 Accent 3" w:semiHidden="0" w:uiPriority="66" w:unhideWhenUsed="0"/>
+    <w:lsdException w:name="Medium Grid 1 Accent 3" w:semiHidden="0" w:uiPriority="67" w:unhideWhenUsed="0"/>
+    <w:lsdException w:name="Medium Grid 2 Accent 3" w:semiHidden="0" w:uiPriority="68" w:unhideWhenUsed="0"/>
+    <w:lsdException w:name="Medium Grid 3 Accent 3" w:semiHidden="0" w:uiPriority="69" w:unhideWhenUsed="0"/>
+    <w:lsdException w:name="Dark List Accent 3" w:semiHidden="0" w:uiPriority="70" w:unhideWhenUsed="0"/>
+    <w:lsdException w:name="Colorful Shading Accent 3" w:semiHidden="0" w:uiPriority="71" w:unhideWhenUsed="0"/>
+    <w:lsdException w:name="Colorful List Accent 3" w:semiHidden="0" w:uiPriority="72" w:unhideWhenUsed="0"/>
+    <w:lsdException w:name="Colorful Grid Accent 3" w:semiHidden="0" w:uiPriority="73" w:unhideWhenUsed="0"/>
+    <w:lsdException w:name="Light Shading Accent 4" w:semiHidden="0" w:uiPriority="60" w:unhideWhenUsed="0"/>
+    <w:lsdException w:name="Light List Accent 4" w:semiHidden="0" w:uiPriority="61" w:unhideWhenUsed="0"/>
+    <w:lsdException w:name="Light Grid Accent 4" w:semiHidden="0" w:uiPriority="62" w:unhideWhenUsed="0"/>
+    <w:lsdException w:name="Medium Shading 1 Accent 4" w:semiHidden="0" w:uiPriority="63" w:unhideWhenUsed="0"/>
+    <w:lsdException w:name="Medium Shading 2 Accent 4" w:semiHidden="0" w:uiPriority="64" w:unhideWhenUsed="0"/>
+    <w:lsdException w:name="Medium List 1 Accent 4" w:semiHidden="0" w:uiPriority="65" w:unhideWhenUsed="0"/>
+    <w:lsdException w:name="Medium List 2 Accent 4" w:semiHidden="0" w:uiPriority="66" w:unhideWhenUsed="0"/>
+    <w:lsdException w:name="Medium Grid 1 Accent 4" w:semiHidden="0" w:uiPriority="67" w:unhideWhenUsed="0"/>
+    <w:lsdException w:name="Medium Grid 2 Accent 4" w:semiHidden="0" w:uiPriority="68" w:unhideWhenUsed="0"/>
+    <w:lsdException w:name="Medium Grid 3 Accent 4" w:semiHidden="0" w:uiPriority="69" w:unhideWhenUsed="0"/>
+    <w:lsdException w:name="Dark List Accent 4" w:semiHidden="0" w:uiPriority="70" w:unhideWhenUsed="0"/>
+    <w:lsdException w:name="Colorful Shading Accent 4" w:semiHidden="0" w:uiPriority="71" w:unhideWhenUsed="0"/>
+    <w:lsdException w:name="Colorful List Accent 4" w:semiHidden="0" w:uiPriority="72" w:unhideWhenUsed="0"/>
+    <w:lsdException w:name="Colorful Grid Accent 4" w:semiHidden="0" w:uiPriority="73" w:unhideWhenUsed="0"/>
+    <w:lsdException w:name="Light Shading Accent 5" w:semiHidden="0" w:uiPriority="60" w:unhideWhenUsed="0"/>
+    <w:lsdException w:name="Light List Accent 5" w:semiHidden="0" w:uiPriority="61" w:unhideWhenUsed="0"/>
+    <w:lsdException w:name="Light Grid Accent 5" w:semiHidden="0" w:uiPriority="62" w:unhideWhenUsed="0"/>
+    <w:lsdException w:name="Medium Shading 1 Accent 5" w:semiHidden="0" w:uiPriority="63" w:unhideWhenUsed="0"/>
+    <w:lsdException w:name="Medium Shading 2 Accent 5" w:semiHidden="0" w:uiPriority="64" w:unhideWhenUsed="0"/>
+    <w:lsdException w:name="Medium List 1 Accent 5" w:semiHidden="0" w:uiPriority="65" w:unhideWhenUsed="0"/>
+    <w:lsdException w:name="Medium List 2 Accent 5" w:semiHidden="0" w:uiPriority="66" w:unhideWhenUsed="0"/>
+    <w:lsdException w:name="Medium Grid 1 Accent 5" w:semiHidden="0" w:uiPriority="67" w:unhideWhenUsed="0"/>
+    <w:lsdException w:name="Medium Grid 2 Accent 5" w:semiHidden="0" w:uiPriority="68" w:unhideWhenUsed="0"/>
+    <w:lsdException w:name="Medium Grid 3 Accent 5" w:semiHidden="0" w:uiPriority="69" w:unhideWhenUsed="0"/>
+    <w:lsdException w:name="Dark List Accent 5" w:semiHidden="0" w:uiPriority="70" w:unhideWhenUsed="0"/>
+    <w:lsdException w:name="Colorful Shading Accent 5" w:semiHidden="0" w:uiPriority="71" w:unhideWhenUsed="0"/>
+    <w:lsdException w:name="Colorful List Accent 5" w:semiHidden="0" w:uiPriority="72" w:unhideWhenUsed="0"/>
+    <w:lsdException w:name="Colorful Grid Accent 5" w:semiHidden="0" w:uiPriority="73" w:unhideWhenUsed="0"/>
+    <w:lsdException w:name="Light Shading Accent 6" w:semiHidden="0" w:uiPriority="60" w:unhideWhenUsed="0"/>
+    <w:lsdException w:name="Light List Accent 6" w:semiHidden="0" w:uiPriority="61" w:unhideWhenUsed="0"/>
+    <w:lsdException w:name="Light Grid Accent 6" w:semiHidden="0" w:uiPriority="62" w:unhideWhenUsed="0"/>
+    <w:lsdException w:name="Medium Shading 1 Accent 6" w:semiHidden="0" w:uiPriority="63" w:unhideWhenUsed="0"/>
+    <w:lsdException w:name="Medium Shading 2 Accent 6" w:semiHidden="0" w:uiPriority="64" w:unhideWhenUsed="0"/>
+    <w:lsdException w:name="Medium List 1 Accent 6" w:semiHidden="0" w:uiPriority="65" w:unhideWhenUsed="0"/>
+    <w:lsdException w:name="Medium List 2 Accent 6" w:semiHidden="0" w:uiPriority="66" w:unhideWhenUsed="0"/>
+    <w:lsdException w:name="Medium Grid 1 Accent 6" w:semiHidden="0" w:uiPriority="67" w:unhideWhenUsed="0"/>
+    <w:lsdException w:name="Medium Grid 2 Accent 6" w:semiHidden="0" w:uiPriority="68" w:unhideWhenUsed="0"/>
+    <w:lsdException w:name="Medium Grid 3 Accent 6" w:semiHidden="0" w:uiPriority="69" w:unhideWhenUsed="0"/>
+    <w:lsdException w:name="Dark List Accent 6" w:semiHidden="0" w:uiPriority="70" w:unhideWhenUsed="0"/>
+    <w:lsdException w:name="Colorful Shading Accent 6" w:semiHidden="0" w:uiPriority="71" w:unhideWhenUsed="0"/>
+    <w:lsdException w:name="Colorful List Accent 6" w:semiHidden="0" w:uiPriority="72" w:unhideWhenUsed="0"/>
+    <w:lsdException w:name="Colorful Grid Accent 6" w:semiHidden="0" w:uiPriority="73" w:unhideWhenUsed="0"/>
+    <w:lsdException w:name="Subtle Emphasis" w:semiHidden="0" w:uiPriority="19" w:unhideWhenUsed="0" w:qFormat="1"/>
+    <w:lsdException w:name="Intense Emphasis" w:semiHidden="0" w:uiPriority="21" w:unhideWhenUsed="0" w:qFormat="1"/>
+    <w:lsdException w:name="Subtle Reference" w:semiHidden="0" w:uiPriority="31" w:unhideWhenUsed="0" w:qFormat="1"/>
+    <w:lsdException w:name="Intense Reference" w:semiHidden="0" w:uiPriority="32" w:unhideWhenUsed="0" w:qFormat="1"/>
+    <w:lsdException w:name="Book Title" w:semiHidden="0" w:uiPriority="33" w:unhideWhenUsed="0" w:qFormat="1"/>
+    <w:lsdException w:name="Bibliography" w:uiPriority="37"/>
+    <w:lsdException w:name="TOC Heading" w:uiPriority="39" w:qFormat="1"/>
+  </w:latentStyles>
+  <w:style w:type="paragraph" w:default="1" w:styleId="Normal">
+    <w:name w:val="Normal"/>
+    <w:qFormat/>
+  </w:style>
+  <w:style w:type="character" w:default="1" w:styleId="DefaultParagraphFont">
+    <w:name w:val="Default Paragraph Font"/>
+    <w:uiPriority w:val="1"/>
+    <w:semiHidden/>
+    <w:unhideWhenUsed/>
+  </w:style>
+  <w:style w:type="table" w:default="1" w:styleId="TableNormal">
+    <w:name w:val="Normal Table"/>
+    <w:uiPriority w:val="99"/>
+    <w:semiHidden/>
+    <w:unhideWhenUsed/>
+    <w:tblPr>
+      <w:tblInd w:w="0" w:type="dxa"/>
+      <w:tblCellMar>
+        <w:top w:w="0" w:type="dxa"/>
+        <w:left w:w="108" w:type="dxa"/>
+        <w:bottom w:w="0" w:type="dxa"/>
+        <w:right w:w="108" w:type="dxa"/>
+      </w:tblCellMar>
+    </w:tblPr>
+  </w:style>
+  <w:style w:type="numbering" w:default="1" w:styleId="NoList">
+    <w:name w:val="No List"/>
+    <w:uiPriority w:val="99"/>
+    <w:semiHidden/>
+    <w:unhideWhenUsed/>
+  </w:style>
+  <w:style w:type="character" w:styleId="PlaceholderText">
+    <w:name w:val="Placeholder Text"/>
+    <w:basedOn w:val="DefaultParagraphFont"/>
+    <w:uiPriority w:val="99"/>
+    <w:semiHidden/>
+    <w:rsid w:val="00A81AC4"/>
+    <w:rPr>
+      <w:color w:val="808080"/>
+    </w:rPr>
+  </w:style>
+</w:styles>
+</file>
+
+<file path=word/glossary/stylesWithEffects.xml><?xml version="1.0" encoding="utf-8"?>
+<w:styles xmlns:wpc="http://schemas.microsoft.com/office/word/2010/wordprocessingCanvas" xmlns:mo="http://schemas.microsoft.com/office/mac/office/2008/main" xmlns:mc="http://schemas.openxmlformats.org/markup-compatibility/2006" xmlns:mv="urn:schemas-microsoft-com:mac:vml" xmlns:o="urn:schemas-microsoft-com:office:office" xmlns:r="http://schemas.openxmlformats.org/officeDocument/2006/relationships" xmlns:m="http://schemas.openxmlformats.org/officeDocument/2006/math" xmlns:v="urn:schemas-microsoft-com:vml" xmlns:wp14="http://schemas.microsoft.com/office/word/2010/wordprocessingDrawing" xmlns:wp="http://schemas.openxmlformats.org/drawingml/2006/wordprocessingDrawing" xmlns:w10="urn:schemas-microsoft-com:office:word" xmlns:w="http://schemas.openxmlformats.org/wordprocessingml/2006/main" xmlns:w14="http://schemas.microsoft.com/office/word/2010/wordml" xmlns:wpg="http://schemas.microsoft.com/office/word/2010/wordprocessingGroup" xmlns:wpi="http://schemas.microsoft.com/office/word/2010/wordprocessingInk" xmlns:wne="http://schemas.microsoft.com/office/word/2006/wordml" xmlns:wps="http://schemas.microsoft.com/office/word/2010/wordprocessingShape" mc:Ignorable="w14 wp14">
+  <w:docDefaults>
+    <w:rPrDefault>
+      <w:rPr>
+        <w:rFonts w:asciiTheme="minorHAnsi" w:eastAsiaTheme="minorEastAsia" w:hAnsiTheme="minorHAnsi" w:cstheme="minorBidi"/>
+        <w:sz w:val="24"/>
+        <w:szCs w:val="24"/>
+        <w:lang w:val="en-US" w:eastAsia="ja-JP" w:bidi="ar-SA"/>
+      </w:rPr>
+    </w:rPrDefault>
+    <w:pPrDefault/>
+  </w:docDefaults>
+  <w:latentStyles w:defLockedState="0" w:defUIPriority="99" w:defSemiHidden="1" w:defUnhideWhenUsed="1" w:defQFormat="0" w:count="276">
+    <w:lsdException w:name="Normal" w:semiHidden="0" w:uiPriority="0" w:unhideWhenUsed="0" w:qFormat="1"/>
+    <w:lsdException w:name="heading 1" w:semiHidden="0" w:uiPriority="9" w:unhideWhenUsed="0" w:qFormat="1"/>
+    <w:lsdException w:name="heading 2" w:uiPriority="9" w:qFormat="1"/>
+    <w:lsdException w:name="heading 3" w:uiPriority="9" w:qFormat="1"/>
+    <w:lsdException w:name="heading 4" w:uiPriority="9" w:qFormat="1"/>
+    <w:lsdException w:name="heading 5" w:uiPriority="9" w:qFormat="1"/>
+    <w:lsdException w:name="heading 6" w:uiPriority="9" w:qFormat="1"/>
+    <w:lsdException w:name="heading 7" w:uiPriority="9" w:qFormat="1"/>
+    <w:lsdException w:name="heading 8" w:uiPriority="9" w:qFormat="1"/>
+    <w:lsdException w:name="heading 9" w:uiPriority="9" w:qFormat="1"/>
+    <w:lsdException w:name="toc 1" w:uiPriority="39"/>
+    <w:lsdException w:name="toc 2" w:uiPriority="39"/>
+    <w:lsdException w:name="toc 3" w:uiPriority="39"/>
+    <w:lsdException w:name="toc 4" w:uiPriority="39"/>
+    <w:lsdException w:name="toc 5" w:uiPriority="39"/>
+    <w:lsdException w:name="toc 6" w:uiPriority="39"/>
+    <w:lsdException w:name="toc 7" w:uiPriority="39"/>
+    <w:lsdException w:name="toc 8" w:uiPriority="39"/>
+    <w:lsdException w:name="toc 9" w:uiPriority="39"/>
+    <w:lsdException w:name="caption" w:uiPriority="35" w:qFormat="1"/>
+    <w:lsdException w:name="Title" w:semiHidden="0" w:uiPriority="10" w:unhideWhenUsed="0" w:qFormat="1"/>
+    <w:lsdException w:name="Default Paragraph Font" w:uiPriority="1"/>
+    <w:lsdException w:name="Subtitle" w:semiHidden="0" w:uiPriority="11" w:unhideWhenUsed="0" w:qFormat="1"/>
+    <w:lsdException w:name="Strong" w:semiHidden="0" w:uiPriority="22" w:unhideWhenUsed="0" w:qFormat="1"/>
+    <w:lsdException w:name="Emphasis" w:semiHidden="0" w:uiPriority="20" w:unhideWhenUsed="0" w:qFormat="1"/>
+    <w:lsdException w:name="Table Grid" w:semiHidden="0" w:uiPriority="59" w:unhideWhenUsed="0"/>
+    <w:lsdException w:name="Placeholder Text" w:unhideWhenUsed="0"/>
+    <w:lsdException w:name="No Spacing" w:semiHidden="0" w:uiPriority="1" w:unhideWhenUsed="0" w:qFormat="1"/>
+    <w:lsdException w:name="Light Shading" w:semiHidden="0" w:uiPriority="60" w:unhideWhenUsed="0"/>
+    <w:lsdException w:name="Light List" w:semiHidden="0" w:uiPriority="61" w:unhideWhenUsed="0"/>
+    <w:lsdException w:name="Light Grid" w:semiHidden="0" w:uiPriority="62" w:unhideWhenUsed="0"/>
+    <w:lsdException w:name="Medium Shading 1" w:semiHidden="0" w:uiPriority="63" w:unhideWhenUsed="0"/>
+    <w:lsdException w:name="Medium Shading 2" w:semiHidden="0" w:uiPriority="64" w:unhideWhenUsed="0"/>
+    <w:lsdException w:name="Medium List 1" w:semiHidden="0" w:uiPriority="65" w:unhideWhenUsed="0"/>
+    <w:lsdException w:name="Medium List 2" w:semiHidden="0" w:uiPriority="66" w:unhideWhenUsed="0"/>
+    <w:lsdException w:name="Medium Grid 1" w:semiHidden="0" w:uiPriority="67" w:unhideWhenUsed="0"/>
+    <w:lsdException w:name="Medium Grid 2" w:semiHidden="0" w:uiPriority="68" w:unhideWhenUsed="0"/>
+    <w:lsdException w:name="Medium Grid 3" w:semiHidden="0" w:uiPriority="69" w:unhideWhenUsed="0"/>
+    <w:lsdException w:name="Dark List" w:semiHidden="0" w:uiPriority="70" w:unhideWhenUsed="0"/>
+    <w:lsdException w:name="Colorful Shading" w:semiHidden="0" w:uiPriority="71" w:unhideWhenUsed="0"/>
+    <w:lsdException w:name="Colorful List" w:semiHidden="0" w:uiPriority="72" w:unhideWhenUsed="0"/>
+    <w:lsdException w:name="Colorful Grid" w:semiHidden="0" w:uiPriority="73" w:unhideWhenUsed="0"/>
+    <w:lsdException w:name="Light Shading Accent 1" w:semiHidden="0" w:uiPriority="60" w:unhideWhenUsed="0"/>
+    <w:lsdException w:name="Light List Accent 1" w:semiHidden="0" w:uiPriority="61" w:unhideWhenUsed="0"/>
+    <w:lsdException w:name="Light Grid Accent 1" w:semiHidden="0" w:uiPriority="62" w:unhideWhenUsed="0"/>
+    <w:lsdException w:name="Medium Shading 1 Accent 1" w:semiHidden="0" w:uiPriority="63" w:unhideWhenUsed="0"/>
+    <w:lsdException w:name="Medium Shading 2 Accent 1" w:semiHidden="0" w:uiPriority="64" w:unhideWhenUsed="0"/>
+    <w:lsdException w:name="Medium List 1 Accent 1" w:semiHidden="0" w:uiPriority="65" w:unhideWhenUsed="0"/>
+    <w:lsdException w:name="Revision" w:unhideWhenUsed="0"/>
+    <w:lsdException w:name="List Paragraph" w:semiHidden="0" w:uiPriority="34" w:unhideWhenUsed="0" w:qFormat="1"/>
+    <w:lsdException w:name="Quote" w:semiHidden="0" w:uiPriority="29" w:unhideWhenUsed="0" w:qFormat="1"/>
+    <w:lsdException w:name="Intense Quote" w:semiHidden="0" w:uiPriority="30" w:unhideWhenUsed="0" w:qFormat="1"/>
+    <w:lsdException w:name="Medium List 2 Accent 1" w:semiHidden="0" w:uiPriority="66" w:unhideWhenUsed="0"/>
+    <w:lsdException w:name="Medium Grid 1 Accent 1" w:semiHidden="0" w:uiPriority="67" w:unhideWhenUsed="0"/>
+    <w:lsdException w:name="Medium Grid 2 Accent 1" w:semiHidden="0" w:uiPriority="68" w:unhideWhenUsed="0"/>
+    <w:lsdException w:name="Medium Grid 3 Accent 1" w:semiHidden="0" w:uiPriority="69" w:unhideWhenUsed="0"/>
+    <w:lsdException w:name="Dark List Accent 1" w:semiHidden="0" w:uiPriority="70" w:unhideWhenUsed="0"/>
+    <w:lsdException w:name="Colorful Shading Accent 1" w:semiHidden="0" w:uiPriority="71" w:unhideWhenUsed="0"/>
+    <w:lsdException w:name="Colorful List Accent 1" w:semiHidden="0" w:uiPriority="72" w:unhideWhenUsed="0"/>
+    <w:lsdException w:name="Colorful Grid Accent 1" w:semiHidden="0" w:uiPriority="73" w:unhideWhenUsed="0"/>
+    <w:lsdException w:name="Light Shading Accent 2" w:semiHidden="0" w:uiPriority="60" w:unhideWhenUsed="0"/>
+    <w:lsdException w:name="Light List Accent 2" w:semiHidden="0" w:uiPriority="61" w:unhideWhenUsed="0"/>
+    <w:lsdException w:name="Light Grid Accent 2" w:semiHidden="0" w:uiPriority="62" w:unhideWhenUsed="0"/>
+    <w:lsdException w:name="Medium Shading 1 Accent 2" w:semiHidden="0" w:uiPriority="63" w:unhideWhenUsed="0"/>
+    <w:lsdException w:name="Medium Shading 2 Accent 2" w:semiHidden="0" w:uiPriority="64" w:unhideWhenUsed="0"/>
+    <w:lsdException w:name="Medium List 1 Accent 2" w:semiHidden="0" w:uiPriority="65" w:unhideWhenUsed="0"/>
+    <w:lsdException w:name="Medium List 2 Accent 2" w:semiHidden="0" w:uiPriority="66" w:unhideWhenUsed="0"/>
+    <w:lsdException w:name="Medium Grid 1 Accent 2" w:semiHidden="0" w:uiPriority="67" w:unhideWhenUsed="0"/>
+    <w:lsdException w:name="Medium Grid 2 Accent 2" w:semiHidden="0" w:uiPriority="68" w:unhideWhenUsed="0"/>
+    <w:lsdException w:name="Medium Grid 3 Accent 2" w:semiHidden="0" w:uiPriority="69" w:unhideWhenUsed="0"/>
+    <w:lsdException w:name="Dark List Accent 2" w:semiHidden="0" w:uiPriority="70" w:unhideWhenUsed="0"/>
+    <w:lsdException w:name="Colorful Shading Accent 2" w:semiHidden="0" w:uiPriority="71" w:unhideWhenUsed="0"/>
+    <w:lsdException w:name="Colorful List Accent 2" w:semiHidden="0" w:uiPriority="72" w:unhideWhenUsed="0"/>
+    <w:lsdException w:name="Colorful Grid Accent 2" w:semiHidden="0" w:uiPriority="73" w:unhideWhenUsed="0"/>
+    <w:lsdException w:name="Light Shading Accent 3" w:semiHidden="0" w:uiPriority="60" w:unhideWhenUsed="0"/>
+    <w:lsdException w:name="Light List Accent 3" w:semiHidden="0" w:uiPriority="61" w:unhideWhenUsed="0"/>
+    <w:lsdException w:name="Light Grid Accent 3" w:semiHidden="0" w:uiPriority="62" w:unhideWhenUsed="0"/>
+    <w:lsdException w:name="Medium Shading 1 Accent 3" w:semiHidden="0" w:uiPriority="63" w:unhideWhenUsed="0"/>
+    <w:lsdException w:name="Medium Shading 2 Accent 3" w:semiHidden="0" w:uiPriority="64" w:unhideWhenUsed="0"/>
+    <w:lsdException w:name="Medium List 1 Accent 3" w:semiHidden="0" w:uiPriority="65" w:unhideWhenUsed="0"/>
+    <w:lsdException w:name="Medium List 2 Accent 3" w:semiHidden="0" w:uiPriority="66" w:unhideWhenUsed="0"/>
+    <w:lsdException w:name="Medium Grid 1 Accent 3" w:semiHidden="0" w:uiPriority="67" w:unhideWhenUsed="0"/>
+    <w:lsdException w:name="Medium Grid 2 Accent 3" w:semiHidden="0" w:uiPriority="68" w:unhideWhenUsed="0"/>
+    <w:lsdException w:name="Medium Grid 3 Accent 3" w:semiHidden="0" w:uiPriority="69" w:unhideWhenUsed="0"/>
+    <w:lsdException w:name="Dark List Accent 3" w:semiHidden="0" w:uiPriority="70" w:unhideWhenUsed="0"/>
+    <w:lsdException w:name="Colorful Shading Accent 3" w:semiHidden="0" w:uiPriority="71" w:unhideWhenUsed="0"/>
+    <w:lsdException w:name="Colorful List Accent 3" w:semiHidden="0" w:uiPriority="72" w:unhideWhenUsed="0"/>
+    <w:lsdException w:name="Colorful Grid Accent 3" w:semiHidden="0" w:uiPriority="73" w:unhideWhenUsed="0"/>
+    <w:lsdException w:name="Light Shading Accent 4" w:semiHidden="0" w:uiPriority="60" w:unhideWhenUsed="0"/>
+    <w:lsdException w:name="Light List Accent 4" w:semiHidden="0" w:uiPriority="61" w:unhideWhenUsed="0"/>
+    <w:lsdException w:name="Light Grid Accent 4" w:semiHidden="0" w:uiPriority="62" w:unhideWhenUsed="0"/>
+    <w:lsdException w:name="Medium Shading 1 Accent 4" w:semiHidden="0" w:uiPriority="63" w:unhideWhenUsed="0"/>
+    <w:lsdException w:name="Medium Shading 2 Accent 4" w:semiHidden="0" w:uiPriority="64" w:unhideWhenUsed="0"/>
+    <w:lsdException w:name="Medium List 1 Accent 4" w:semiHidden="0" w:uiPriority="65" w:unhideWhenUsed="0"/>
+    <w:lsdException w:name="Medium List 2 Accent 4" w:semiHidden="0" w:uiPriority="66" w:unhideWhenUsed="0"/>
+    <w:lsdException w:name="Medium Grid 1 Accent 4" w:semiHidden="0" w:uiPriority="67" w:unhideWhenUsed="0"/>
+    <w:lsdException w:name="Medium Grid 2 Accent 4" w:semiHidden="0" w:uiPriority="68" w:unhideWhenUsed="0"/>
+    <w:lsdException w:name="Medium Grid 3 Accent 4" w:semiHidden="0" w:uiPriority="69" w:unhideWhenUsed="0"/>
+    <w:lsdException w:name="Dark List Accent 4" w:semiHidden="0" w:uiPriority="70" w:unhideWhenUsed="0"/>
+    <w:lsdException w:name="Colorful Shading Accent 4" w:semiHidden="0" w:uiPriority="71" w:unhideWhenUsed="0"/>
+    <w:lsdException w:name="Colorful List Accent 4" w:semiHidden="0" w:uiPriority="72" w:unhideWhenUsed="0"/>
+    <w:lsdException w:name="Colorful Grid Accent 4" w:semiHidden="0" w:uiPriority="73" w:unhideWhenUsed="0"/>
+    <w:lsdException w:name="Light Shading Accent 5" w:semiHidden="0" w:uiPriority="60" w:unhideWhenUsed="0"/>
+    <w:lsdException w:name="Light List Accent 5" w:semiHidden="0" w:uiPriority="61" w:unhideWhenUsed="0"/>
+    <w:lsdException w:name="Light Grid Accent 5" w:semiHidden="0" w:uiPriority="62" w:unhideWhenUsed="0"/>
+    <w:lsdException w:name="Medium Shading 1 Accent 5" w:semiHidden="0" w:uiPriority="63" w:unhideWhenUsed="0"/>
+    <w:lsdException w:name="Medium Shading 2 Accent 5" w:semiHidden="0" w:uiPriority="64" w:unhideWhenUsed="0"/>
+    <w:lsdException w:name="Medium List 1 Accent 5" w:semiHidden="0" w:uiPriority="65" w:unhideWhenUsed="0"/>
+    <w:lsdException w:name="Medium List 2 Accent 5" w:semiHidden="0" w:uiPriority="66" w:unhideWhenUsed="0"/>
+    <w:lsdException w:name="Medium Grid 1 Accent 5" w:semiHidden="0" w:uiPriority="67" w:unhideWhenUsed="0"/>
+    <w:lsdException w:name="Medium Grid 2 Accent 5" w:semiHidden="0" w:uiPriority="68" w:unhideWhenUsed="0"/>
+    <w:lsdException w:name="Medium Grid 3 Accent 5" w:semiHidden="0" w:uiPriority="69" w:unhideWhenUsed="0"/>
+    <w:lsdException w:name="Dark List Accent 5" w:semiHidden="0" w:uiPriority="70" w:unhideWhenUsed="0"/>
+    <w:lsdException w:name="Colorful Shading Accent 5" w:semiHidden="0" w:uiPriority="71" w:unhideWhenUsed="0"/>
+    <w:lsdException w:name="Colorful List Accent 5" w:semiHidden="0" w:uiPriority="72" w:unhideWhenUsed="0"/>
+    <w:lsdException w:name="Colorful Grid Accent 5" w:semiHidden="0" w:uiPriority="73" w:unhideWhenUsed="0"/>
+    <w:lsdException w:name="Light Shading Accent 6" w:semiHidden="0" w:uiPriority="60" w:unhideWhenUsed="0"/>
+    <w:lsdException w:name="Light List Accent 6" w:semiHidden="0" w:uiPriority="61" w:unhideWhenUsed="0"/>
+    <w:lsdException w:name="Light Grid Accent 6" w:semiHidden="0" w:uiPriority="62" w:unhideWhenUsed="0"/>
+    <w:lsdException w:name="Medium Shading 1 Accent 6" w:semiHidden="0" w:uiPriority="63" w:unhideWhenUsed="0"/>
+    <w:lsdException w:name="Medium Shading 2 Accent 6" w:semiHidden="0" w:uiPriority="64" w:unhideWhenUsed="0"/>
+    <w:lsdException w:name="Medium List 1 Accent 6" w:semiHidden="0" w:uiPriority="65" w:unhideWhenUsed="0"/>
+    <w:lsdException w:name="Medium List 2 Accent 6" w:semiHidden="0" w:uiPriority="66" w:unhideWhenUsed="0"/>
+    <w:lsdException w:name="Medium Grid 1 Accent 6" w:semiHidden="0" w:uiPriority="67" w:unhideWhenUsed="0"/>
+    <w:lsdException w:name="Medium Grid 2 Accent 6" w:semiHidden="0" w:uiPriority="68" w:unhideWhenUsed="0"/>
+    <w:lsdException w:name="Medium Grid 3 Accent 6" w:semiHidden="0" w:uiPriority="69" w:unhideWhenUsed="0"/>
+    <w:lsdException w:name="Dark List Accent 6" w:semiHidden="0" w:uiPriority="70" w:unhideWhenUsed="0"/>
+    <w:lsdException w:name="Colorful Shading Accent 6" w:semiHidden="0" w:uiPriority="71" w:unhideWhenUsed="0"/>
+    <w:lsdException w:name="Colorful List Accent 6" w:semiHidden="0" w:uiPriority="72" w:unhideWhenUsed="0"/>
+    <w:lsdException w:name="Colorful Grid Accent 6" w:semiHidden="0" w:uiPriority="73" w:unhideWhenUsed="0"/>
+    <w:lsdException w:name="Subtle Emphasis" w:semiHidden="0" w:uiPriority="19" w:unhideWhenUsed="0" w:qFormat="1"/>
+    <w:lsdException w:name="Intense Emphasis" w:semiHidden="0" w:uiPriority="21" w:unhideWhenUsed="0" w:qFormat="1"/>
+    <w:lsdException w:name="Subtle Reference" w:semiHidden="0" w:uiPriority="31" w:unhideWhenUsed="0" w:qFormat="1"/>
+    <w:lsdException w:name="Intense Reference" w:semiHidden="0" w:uiPriority="32" w:unhideWhenUsed="0" w:qFormat="1"/>
+    <w:lsdException w:name="Book Title" w:semiHidden="0" w:uiPriority="33" w:unhideWhenUsed="0" w:qFormat="1"/>
+    <w:lsdException w:name="Bibliography" w:uiPriority="37"/>
+    <w:lsdException w:name="TOC Heading" w:uiPriority="39" w:qFormat="1"/>
+  </w:latentStyles>
+  <w:style w:type="paragraph" w:default="1" w:styleId="Normal">
+    <w:name w:val="Normal"/>
+    <w:qFormat/>
+  </w:style>
+  <w:style w:type="character" w:default="1" w:styleId="DefaultParagraphFont">
+    <w:name w:val="Default Paragraph Font"/>
+    <w:uiPriority w:val="1"/>
+    <w:semiHidden/>
+    <w:unhideWhenUsed/>
+  </w:style>
+  <w:style w:type="table" w:default="1" w:styleId="TableNormal">
+    <w:name w:val="Normal Table"/>
+    <w:uiPriority w:val="99"/>
+    <w:semiHidden/>
+    <w:unhideWhenUsed/>
+    <w:tblPr>
+      <w:tblInd w:w="0" w:type="dxa"/>
+      <w:tblCellMar>
+        <w:top w:w="0" w:type="dxa"/>
+        <w:left w:w="108" w:type="dxa"/>
+        <w:bottom w:w="0" w:type="dxa"/>
+        <w:right w:w="108" w:type="dxa"/>
+      </w:tblCellMar>
+    </w:tblPr>
+  </w:style>
+  <w:style w:type="numbering" w:default="1" w:styleId="NoList">
+    <w:name w:val="No List"/>
+    <w:uiPriority w:val="99"/>
+    <w:semiHidden/>
+    <w:unhideWhenUsed/>
+  </w:style>
+  <w:style w:type="character" w:styleId="PlaceholderText">
+    <w:name w:val="Placeholder Text"/>
+    <w:basedOn w:val="DefaultParagraphFont"/>
+    <w:uiPriority w:val="99"/>
+    <w:semiHidden/>
+    <w:rsid w:val="00A81AC4"/>
+    <w:rPr>
+      <w:color w:val="808080"/>
+    </w:rPr>
+  </w:style>
+</w:styles>
+</file>
+
+<file path=word/glossary/webSettings.xml><?xml version="1.0" encoding="utf-8"?>
+<w:webSettings xmlns:mc="http://schemas.openxmlformats.org/markup-compatibility/2006" xmlns:r="http://schemas.openxmlformats.org/officeDocument/2006/relationships" xmlns:w="http://schemas.openxmlformats.org/wordprocessingml/2006/main" xmlns:w14="http://schemas.microsoft.com/office/word/2010/wordml" mc:Ignorable="w14">
+  <w:allowPNG/>
+  <w:doNotSaveAsSingleFile/>
+</w:webSettings>
+</file>
+
 <file path=word/theme/theme1.xml><?xml version="1.0" encoding="utf-8"?>
 <a:theme xmlns:a="http://schemas.openxmlformats.org/drawingml/2006/main" name="Office Theme">
   <a:themeElements>
@@ -18048,7 +20627,7 @@
 </file>
 
 <file path=customXml/itemProps1.xml><?xml version="1.0" encoding="utf-8"?>
-<ds:datastoreItem xmlns:ds="http://schemas.openxmlformats.org/officeDocument/2006/customXml" ds:itemID="{C59770AE-D091-8143-A84D-42C23657F232}">
+<ds:datastoreItem xmlns:ds="http://schemas.openxmlformats.org/officeDocument/2006/customXml" ds:itemID="{C126AE18-FD67-8E44-905A-3195106E7963}">
   <ds:schemaRefs>
     <ds:schemaRef ds:uri="http://schemas.openxmlformats.org/officeDocument/2006/bibliography"/>
   </ds:schemaRefs>

</xml_diff>

<commit_message>
Add FN-RT-GREEDY and FN-RT-PERIMETER to protocol
</commit_message>
<xml_diff>
--- a/doc/protocol.docx
+++ b/doc/protocol.docx
@@ -134,13 +134,13 @@
         <w:t>Version 1.</w:t>
       </w:r>
       <w:r>
-        <w:t>0.07</w:t>
+        <w:t>0.08</w:t>
       </w:r>
       <w:r>
         <w:br/>
       </w:r>
       <w:r>
-        <w:t>March 8</w:t>
+        <w:t>March 10</w:t>
       </w:r>
       <w:r>
         <w:t>, 201</w:t>
@@ -4581,13 +4581,7 @@
             <w:rPr>
               <w:noProof/>
             </w:rPr>
-            <w:t>2</w:t>
-          </w:r>
-          <w:r>
-            <w:rPr>
-              <w:noProof/>
-            </w:rPr>
-            <w:t>7</w:t>
+            <w:t>27</w:t>
           </w:r>
           <w:r>
             <w:rPr>
@@ -6948,15 +6942,7 @@
     </w:p>
     <w:p>
       <w:r>
-        <w:t xml:space="preserve">Use planar traversal to bypass when node cannot do greedy selection because it represents </w:t>
-      </w:r>
-      <w:proofErr w:type="gramStart"/>
-      <w:r>
-        <w:t>a local minima</w:t>
-      </w:r>
-      <w:proofErr w:type="gramEnd"/>
-      <w:r>
-        <w:t xml:space="preserve"> in greedy selection.</w:t>
+        <w:t>Use planar traversal to bypass when node cannot do greedy selection because it represents a local minima in greedy selection.</w:t>
       </w:r>
     </w:p>
     <w:p>
@@ -7340,16 +7326,8 @@
               <w:rPr>
                 <w:rFonts w:ascii="Cambria Math" w:hAnsi="Cambria Math"/>
               </w:rPr>
-              <m:t>longitude</m:t>
+              <m:t>longitude,latitude</m:t>
             </m:r>
-            <w:proofErr w:type="gramStart"/>
-            <m:r>
-              <w:rPr>
-                <w:rFonts w:ascii="Cambria Math" w:hAnsi="Cambria Math"/>
-              </w:rPr>
-              <m:t>,latitude</m:t>
-            </m:r>
-            <w:proofErr w:type="gramEnd"/>
           </m:e>
         </m:d>
         <m:r>
@@ -7388,19 +7366,7 @@
           <w:rPr>
             <w:rFonts w:ascii="Cambria Math" w:hAnsi="Cambria Math"/>
           </w:rPr>
-          <m:t>r=</m:t>
-        </m:r>
-        <m:r>
-          <w:rPr>
-            <w:rFonts w:ascii="Cambria Math" w:hAnsi="Cambria Math"/>
-          </w:rPr>
-          <m:t>6367</m:t>
-        </m:r>
-        <m:r>
-          <w:rPr>
-            <w:rFonts w:ascii="Cambria Math" w:hAnsi="Cambria Math"/>
-          </w:rPr>
-          <m:t xml:space="preserve"> </m:t>
+          <m:t xml:space="preserve">r=6367 </m:t>
         </m:r>
       </m:oMath>
       <w:r>
@@ -9112,16 +9078,8 @@
               <w:rPr>
                 <w:rFonts w:ascii="Cambria Math" w:hAnsi="Cambria Math"/>
               </w:rPr>
-              <m:t>longitude</m:t>
+              <m:t>longitude,latitude</m:t>
             </m:r>
-            <w:proofErr w:type="gramStart"/>
-            <m:r>
-              <w:rPr>
-                <w:rFonts w:ascii="Cambria Math" w:hAnsi="Cambria Math"/>
-              </w:rPr>
-              <m:t>,latitude</m:t>
-            </m:r>
-            <w:proofErr w:type="gramEnd"/>
           </m:e>
         </m:d>
         <m:r>
@@ -10437,16 +10395,8 @@
               <w:rPr>
                 <w:rFonts w:ascii="Cambria Math" w:hAnsi="Cambria Math"/>
               </w:rPr>
-              <m:t>longitude</m:t>
+              <m:t>longitude,latitude</m:t>
             </m:r>
-            <w:proofErr w:type="gramStart"/>
-            <m:r>
-              <w:rPr>
-                <w:rFonts w:ascii="Cambria Math" w:hAnsi="Cambria Math"/>
-              </w:rPr>
-              <m:t>,latitude</m:t>
-            </m:r>
-            <w:proofErr w:type="gramEnd"/>
           </m:e>
         </m:d>
         <m:r>
@@ -10482,19 +10432,7 @@
           <w:rPr>
             <w:rFonts w:ascii="Cambria Math" w:hAnsi="Cambria Math"/>
           </w:rPr>
-          <m:t>r=</m:t>
-        </m:r>
-        <m:r>
-          <w:rPr>
-            <w:rFonts w:ascii="Cambria Math" w:hAnsi="Cambria Math"/>
-          </w:rPr>
-          <m:t>6367</m:t>
-        </m:r>
-        <m:r>
-          <w:rPr>
-            <w:rFonts w:ascii="Cambria Math" w:hAnsi="Cambria Math"/>
-          </w:rPr>
-          <m:t xml:space="preserve"> </m:t>
+          <m:t xml:space="preserve">r=6367 </m:t>
         </m:r>
       </m:oMath>
       <w:r>
@@ -11486,16 +11424,8 @@
               <w:rPr>
                 <w:rFonts w:ascii="Cambria Math" w:hAnsi="Cambria Math"/>
               </w:rPr>
-              <m:t>longitude</m:t>
+              <m:t>longitude,latitude</m:t>
             </m:r>
-            <w:proofErr w:type="gramStart"/>
-            <m:r>
-              <w:rPr>
-                <w:rFonts w:ascii="Cambria Math" w:hAnsi="Cambria Math"/>
-              </w:rPr>
-              <m:t>,latitude</m:t>
-            </m:r>
-            <w:proofErr w:type="gramEnd"/>
           </m:e>
         </m:d>
         <m:r>
@@ -12624,16 +12554,8 @@
               <w:rPr>
                 <w:rFonts w:ascii="Cambria Math" w:hAnsi="Cambria Math"/>
               </w:rPr>
-              <m:t>longitude</m:t>
+              <m:t>longitude,latitude</m:t>
             </m:r>
-            <w:proofErr w:type="gramStart"/>
-            <m:r>
-              <w:rPr>
-                <w:rFonts w:ascii="Cambria Math" w:hAnsi="Cambria Math"/>
-              </w:rPr>
-              <m:t>,latitude</m:t>
-            </m:r>
-            <w:proofErr w:type="gramEnd"/>
           </m:e>
         </m:d>
         <m:r>
@@ -14636,15 +14558,7 @@
         </w:numPr>
       </w:pPr>
       <w:r>
-        <w:t>Add ROUTING-TABLE-</w:t>
-      </w:r>
-      <w:proofErr w:type="gramStart"/>
-      <w:r>
-        <w:t>2[</w:t>
-      </w:r>
-      <w:proofErr w:type="gramEnd"/>
-      <w:r>
-        <w:t>HDR-SRC-ID] = HDR-SRC-LOC</w:t>
+        <w:t>Add ROUTING-TABLE-2[HDR-SRC-ID] = HDR-SRC-LOC</w:t>
       </w:r>
     </w:p>
     <w:p>
@@ -14662,18 +14576,10 @@
         <w:t xml:space="preserve"> HDR-SRC-LOC is newer than ROUTING-TABLE</w:t>
       </w:r>
       <w:r>
-        <w:t>-</w:t>
-      </w:r>
-      <w:proofErr w:type="gramStart"/>
-      <w:r>
-        <w:t>2</w:t>
-      </w:r>
-      <w:r>
-        <w:t>[</w:t>
-      </w:r>
-      <w:proofErr w:type="gramEnd"/>
-      <w:r>
-        <w:t xml:space="preserve">HDR-SRC-ID], </w:t>
+        <w:t>-2</w:t>
+      </w:r>
+      <w:r>
+        <w:t xml:space="preserve">[HDR-SRC-ID], </w:t>
       </w:r>
     </w:p>
     <w:p>
@@ -14688,18 +14594,10 @@
         <w:t>Update ROUTING-TABLE</w:t>
       </w:r>
       <w:r>
-        <w:t>-</w:t>
-      </w:r>
-      <w:proofErr w:type="gramStart"/>
-      <w:r>
-        <w:t>2</w:t>
-      </w:r>
-      <w:r>
-        <w:t>[</w:t>
-      </w:r>
-      <w:proofErr w:type="gramEnd"/>
-      <w:r>
-        <w:t>HDR-SRC-ID] = HDR-SRC-LOC</w:t>
+        <w:t>-2</w:t>
+      </w:r>
+      <w:r>
+        <w:t>[HDR-SRC-ID] = HDR-SRC-LOC</w:t>
       </w:r>
     </w:p>
     <w:p>
@@ -14735,13 +14633,8 @@
         </w:numPr>
       </w:pPr>
       <w:r>
-        <w:t>Add ROUTING-TABLE-</w:t>
-      </w:r>
-      <w:proofErr w:type="gramStart"/>
-      <w:r>
-        <w:t>2[</w:t>
-      </w:r>
-      <w:proofErr w:type="gramEnd"/>
+        <w:t>Add ROUTING-TABLE-2[</w:t>
+      </w:r>
       <w:r>
         <w:t>NEIGHBOR-ID</w:t>
       </w:r>
@@ -14770,16 +14663,11 @@
         <w:t xml:space="preserve"> NEIGHBOR-LOC is newer than ROUTING-TABLE</w:t>
       </w:r>
       <w:r>
-        <w:t>-</w:t>
-      </w:r>
-      <w:proofErr w:type="gramStart"/>
-      <w:r>
-        <w:t>2</w:t>
+        <w:t>-2</w:t>
       </w:r>
       <w:r>
         <w:t>[</w:t>
       </w:r>
-      <w:proofErr w:type="gramEnd"/>
       <w:r>
         <w:t>NEIGHBOR</w:t>
       </w:r>
@@ -14800,18 +14688,10 @@
         <w:t>Update ROUTING-TABLE</w:t>
       </w:r>
       <w:r>
-        <w:t>-</w:t>
-      </w:r>
-      <w:proofErr w:type="gramStart"/>
-      <w:r>
-        <w:t>2</w:t>
-      </w:r>
-      <w:r>
-        <w:t>[</w:t>
-      </w:r>
-      <w:proofErr w:type="gramEnd"/>
-      <w:r>
-        <w:t>NEIGHBOR-ID] = NEIGHBOR-LOC</w:t>
+        <w:t>-2</w:t>
+      </w:r>
+      <w:r>
+        <w:t>[NEIGHBOR-ID] = NEIGHBOR-LOC</w:t>
       </w:r>
     </w:p>
     <w:p>
@@ -15364,11 +15244,9 @@
       <w:bookmarkEnd w:id="70"/>
     </w:p>
     <w:p>
-      <w:proofErr w:type="gramStart"/>
       <w:r>
         <w:t>The maximum range that the node can transmit.</w:t>
       </w:r>
-      <w:proofErr w:type="gramEnd"/>
     </w:p>
     <w:p/>
     <w:p>
@@ -15424,9 +15302,6 @@
       <w:r>
         <w:t>structure</w:t>
       </w:r>
-      <w:r>
-        <w:t>.</w:t>
-      </w:r>
     </w:p>
     <w:p>
       <w:pPr>
@@ -15451,9 +15326,6 @@
       <w:r>
         <w:t>)</w:t>
       </w:r>
-      <w:r>
-        <w:t>.</w:t>
-      </w:r>
     </w:p>
     <w:p>
       <w:pPr>
@@ -15464,21 +15336,13 @@
         </w:numPr>
       </w:pPr>
       <w:r>
-        <w:t>Set HDR-SRC</w:t>
-      </w:r>
-      <w:proofErr w:type="gramStart"/>
-      <w:r>
-        <w:t>-[</w:t>
-      </w:r>
-      <w:proofErr w:type="gramEnd"/>
-      <w:r>
-        <w:t xml:space="preserve">ID|LOC|VEL] based on </w:t>
+        <w:t xml:space="preserve">Set HDR-SRC-[ID|LOC|VEL] based on </w:t>
       </w:r>
       <w:r>
         <w:t>sender’s</w:t>
       </w:r>
       <w:r>
-        <w:t xml:space="preserve"> ID, location and velocity.</w:t>
+        <w:t xml:space="preserve"> ID, location and velocity</w:t>
       </w:r>
     </w:p>
     <w:p>
@@ -15490,21 +15354,16 @@
         </w:numPr>
       </w:pPr>
       <w:r>
-        <w:t>Set HDR-DST</w:t>
-      </w:r>
-      <w:proofErr w:type="gramStart"/>
-      <w:r>
-        <w:t>-[</w:t>
-      </w:r>
-      <w:proofErr w:type="gramEnd"/>
-      <w:r>
-        <w:t xml:space="preserve">ID|LOC] based on </w:t>
+        <w:t xml:space="preserve">Set HDR-DST-[ID|LOC] based on </w:t>
       </w:r>
       <w:r>
         <w:t>recipient’s</w:t>
       </w:r>
       <w:r>
-        <w:t xml:space="preserve"> ID and location passed from ULP.</w:t>
+        <w:t xml:space="preserve"> </w:t>
+      </w:r>
+      <w:r>
+        <w:t>ID and location passed from ULP</w:t>
       </w:r>
     </w:p>
     <w:p>
@@ -15531,7 +15390,7 @@
         <w:t>Store packet from ULP within data segment and set HDR-DATA-LEN</w:t>
       </w:r>
       <w:r>
-        <w:t xml:space="preserve"> in bytes.</w:t>
+        <w:t xml:space="preserve"> in bytes</w:t>
       </w:r>
     </w:p>
     <w:p>
@@ -15545,9 +15404,6 @@
       <w:r>
         <w:t>Set HDR-DATA-QOS as specified by ULP</w:t>
       </w:r>
-      <w:r>
-        <w:t>.</w:t>
-      </w:r>
     </w:p>
     <w:p>
       <w:pPr>
@@ -15560,9 +15416,6 @@
       <w:r>
         <w:t>Push to PACKET-QUEUE</w:t>
       </w:r>
-      <w:r>
-        <w:t>.</w:t>
-      </w:r>
     </w:p>
     <w:p>
       <w:pPr>
@@ -15613,7 +15466,7 @@
         </w:numPr>
       </w:pPr>
       <w:r>
-        <w:t>Discard PKT-BEACON.</w:t>
+        <w:t>Discard PKT-BEACON</w:t>
       </w:r>
     </w:p>
     <w:p>
@@ -15673,7 +15526,7 @@
         </w:numPr>
       </w:pPr>
       <w:r>
-        <w:t>Discard PKT-DATA.</w:t>
+        <w:t>Discard PKT-DATA</w:t>
       </w:r>
     </w:p>
     <w:p>
@@ -15697,7 +15550,7 @@
         </w:numPr>
       </w:pPr>
       <w:r>
-        <w:t>Discard PKT-DATA.</w:t>
+        <w:t>Discard PKT-DATA</w:t>
       </w:r>
     </w:p>
     <w:p>
@@ -15722,7 +15575,10 @@
         </w:numPr>
       </w:pPr>
       <w:r>
-        <w:t>Extract and pass to ULP.</w:t>
+        <w:t>Extract and pa</w:t>
+      </w:r>
+      <w:r>
+        <w:t>ss to ULP</w:t>
       </w:r>
     </w:p>
     <w:p>
@@ -15746,7 +15602,7 @@
         </w:numPr>
       </w:pPr>
       <w:r>
-        <w:t>Pass to PACKET-QUEUE.</w:t>
+        <w:t>Pass to PACKET-QUEUE</w:t>
       </w:r>
     </w:p>
     <w:p>
@@ -15796,7 +15652,7 @@
         </w:numPr>
       </w:pPr>
       <w:r>
-        <w:t>Discard PKT-BEACON and exit.</w:t>
+        <w:t>Discard PKT-BEACON and exit</w:t>
       </w:r>
     </w:p>
     <w:p>
@@ -15820,15 +15676,7 @@
         </w:numPr>
       </w:pPr>
       <w:r>
-        <w:t>Add ROUTING-TABLE-</w:t>
-      </w:r>
-      <w:proofErr w:type="gramStart"/>
-      <w:r>
-        <w:t>2[</w:t>
-      </w:r>
-      <w:proofErr w:type="gramEnd"/>
-      <w:r>
-        <w:t>HDR-SRC-ID] = HDR-SRC-LOC</w:t>
+        <w:t>Add ROUTING-TABLE-2[HDR-SRC-ID] = HDR-SRC-LOC</w:t>
       </w:r>
     </w:p>
     <w:p>
@@ -15840,15 +15688,10 @@
         </w:numPr>
       </w:pPr>
       <w:r>
-        <w:t>Else if HDR-SRC-LOC is newer than ROUTING-TABLE-</w:t>
-      </w:r>
-      <w:proofErr w:type="gramStart"/>
-      <w:r>
-        <w:t>2[</w:t>
-      </w:r>
-      <w:proofErr w:type="gramEnd"/>
-      <w:r>
-        <w:t xml:space="preserve">HDR-SRC-ID], </w:t>
+        <w:t>Else if HDR-SRC-LOC is newer th</w:t>
+      </w:r>
+      <w:r>
+        <w:t>an ROUTING-TABLE-2[HDR-SRC-ID]:</w:t>
       </w:r>
     </w:p>
     <w:p>
@@ -15860,15 +15703,7 @@
         </w:numPr>
       </w:pPr>
       <w:r>
-        <w:t>Update ROUTING-TABLE-</w:t>
-      </w:r>
-      <w:proofErr w:type="gramStart"/>
-      <w:r>
-        <w:t>2[</w:t>
-      </w:r>
-      <w:proofErr w:type="gramEnd"/>
-      <w:r>
-        <w:t>HDR-SRC-ID] = HDR-SRC-LOC</w:t>
+        <w:t>Update ROUTING-TABLE-2[HDR-SRC-ID] = HDR-SRC-LOC</w:t>
       </w:r>
     </w:p>
     <w:p>
@@ -15904,15 +15739,7 @@
         </w:numPr>
       </w:pPr>
       <w:r>
-        <w:t>Add ROUTING-TABLE-</w:t>
-      </w:r>
-      <w:proofErr w:type="gramStart"/>
-      <w:r>
-        <w:t>2[</w:t>
-      </w:r>
-      <w:proofErr w:type="gramEnd"/>
-      <w:r>
-        <w:t>NEIGHBOR-ID] = NEIGHBOR-LOC</w:t>
+        <w:t>Add ROUTING-TABLE-2[NEIGHBOR-ID] = NEIGHBOR-LOC</w:t>
       </w:r>
     </w:p>
     <w:p>
@@ -15924,15 +15751,7 @@
         </w:numPr>
       </w:pPr>
       <w:r>
-        <w:t>Else if NEIGHBOR-LOC is newer than ROUTING-TABLE-</w:t>
-      </w:r>
-      <w:proofErr w:type="gramStart"/>
-      <w:r>
-        <w:t>2[</w:t>
-      </w:r>
-      <w:proofErr w:type="gramEnd"/>
-      <w:r>
-        <w:t>NEIGHBOR-ID]</w:t>
+        <w:t>Else if NEIGHBOR-LOC is newer than ROUTING-TABLE-2[NEIGHBOR-ID]</w:t>
       </w:r>
     </w:p>
     <w:p>
@@ -15944,15 +15763,7 @@
         </w:numPr>
       </w:pPr>
       <w:r>
-        <w:t>Update ROUTING-TABLE-</w:t>
-      </w:r>
-      <w:proofErr w:type="gramStart"/>
-      <w:r>
-        <w:t>2[</w:t>
-      </w:r>
-      <w:proofErr w:type="gramEnd"/>
-      <w:r>
-        <w:t>NEIGHBOR-ID] = NEIGHBOR-LOC</w:t>
+        <w:t>Update ROUTING-TABLE-2[NEIGHBOR-ID] = NEIGHBOR-LOC</w:t>
       </w:r>
     </w:p>
     <w:p>
@@ -15976,7 +15787,10 @@
         </w:numPr>
       </w:pPr>
       <w:r>
-        <w:t>Create PKT-BEACON for node and send via UDP broadcast.</w:t>
+        <w:t xml:space="preserve">Create PKT-BEACON for </w:t>
+      </w:r>
+      <w:r>
+        <w:t>node and send via UDP broadcast</w:t>
       </w:r>
     </w:p>
     <w:p>
@@ -15988,7 +15802,7 @@
         </w:numPr>
       </w:pPr>
       <w:r>
-        <w:t>Reset TMR-BEACON.</w:t>
+        <w:t>Reset TMR-BEACON</w:t>
       </w:r>
     </w:p>
     <w:p>
@@ -15997,65 +15811,3348 @@
       </w:pPr>
       <w:bookmarkStart w:id="77" w:name="_Toc192817267"/>
       <w:r>
-        <w:t xml:space="preserve">6.2.2. Data Handler (FN-DATA) </w:t>
+        <w:t>6.2.2. Data Handler (FN-DATA)</w:t>
+      </w:r>
+      <w:bookmarkEnd w:id="77"/>
+    </w:p>
+    <w:p>
+      <w:pPr>
+        <w:pStyle w:val="ListParagraph"/>
+        <w:numPr>
+          <w:ilvl w:val="0"/>
+          <w:numId w:val="40"/>
+        </w:numPr>
+      </w:pPr>
+      <w:r>
+        <w:t>Pop PKT-DATA from PACKET-QUEUE</w:t>
+      </w:r>
+    </w:p>
+    <w:p>
+      <w:pPr>
+        <w:pStyle w:val="ListParagraph"/>
+        <w:numPr>
+          <w:ilvl w:val="0"/>
+          <w:numId w:val="40"/>
+        </w:numPr>
+      </w:pPr>
+      <w:r>
+        <w:t>If HDR-FWD-MODE is FWD-GREEDY:</w:t>
+      </w:r>
+    </w:p>
+    <w:p>
+      <w:pPr>
+        <w:pStyle w:val="ListParagraph"/>
+        <w:numPr>
+          <w:ilvl w:val="1"/>
+          <w:numId w:val="40"/>
+        </w:numPr>
+      </w:pPr>
+      <w:r>
+        <w:t xml:space="preserve">Invoke FN-RT-GREEDY </w:t>
+      </w:r>
+      <w:r>
+        <w:t>with</w:t>
+      </w:r>
+      <w:r>
+        <w:t xml:space="preserve"> PKT-DATA</w:t>
+      </w:r>
+    </w:p>
+    <w:p>
+      <w:pPr>
+        <w:pStyle w:val="ListParagraph"/>
+        <w:numPr>
+          <w:ilvl w:val="0"/>
+          <w:numId w:val="40"/>
+        </w:numPr>
+      </w:pPr>
+      <w:r>
+        <w:t>Else HDR-FWD-MODE is FWD-PERIMETER:</w:t>
+      </w:r>
+    </w:p>
+    <w:p>
+      <w:pPr>
+        <w:pStyle w:val="ListParagraph"/>
+        <w:numPr>
+          <w:ilvl w:val="1"/>
+          <w:numId w:val="40"/>
+        </w:numPr>
+      </w:pPr>
+      <w:r>
+        <w:lastRenderedPageBreak/>
+        <w:t>Invoke FN-RT-P</w:t>
+      </w:r>
+      <w:r>
+        <w:t>E</w:t>
+      </w:r>
+      <w:r>
+        <w:t>R</w:t>
+      </w:r>
+      <w:r>
+        <w:t xml:space="preserve">IMETER </w:t>
+      </w:r>
+      <w:r>
+        <w:t>with</w:t>
+      </w:r>
+      <w:r>
+        <w:t xml:space="preserve"> PKT-DATA</w:t>
+      </w:r>
+    </w:p>
+    <w:p>
+      <w:pPr>
+        <w:pStyle w:val="Heading2"/>
+      </w:pPr>
+      <w:bookmarkStart w:id="78" w:name="_Toc192817268"/>
+      <w:r>
+        <w:t>6.3. Routing Algorithms</w:t>
+      </w:r>
+      <w:bookmarkEnd w:id="78"/>
+    </w:p>
+    <w:p>
+      <w:pPr>
+        <w:pStyle w:val="Heading3"/>
+      </w:pPr>
+      <w:bookmarkStart w:id="79" w:name="_Toc192817269"/>
+      <w:r>
+        <w:t>6.3.1. Greedy Forwarding (FN-RT-GREEDY)</w:t>
+      </w:r>
+      <w:bookmarkEnd w:id="79"/>
+    </w:p>
+    <w:p>
+      <w:pPr>
+        <w:pStyle w:val="ListParagraph"/>
+        <w:numPr>
+          <w:ilvl w:val="0"/>
+          <w:numId w:val="41"/>
+        </w:numPr>
+      </w:pPr>
+      <w:r>
+        <w:t>If HDR-FWD-MODE is FWD-PERIMETER:</w:t>
+      </w:r>
+    </w:p>
+    <w:p>
+      <w:pPr>
+        <w:pStyle w:val="ListParagraph"/>
+        <w:numPr>
+          <w:ilvl w:val="1"/>
+          <w:numId w:val="41"/>
+        </w:numPr>
+      </w:pPr>
+      <w:r>
+        <w:t>Set HDR-FWD-MODE to FWD-GREEDY</w:t>
+      </w:r>
+    </w:p>
+    <w:p>
+      <w:pPr>
+        <w:pStyle w:val="ListParagraph"/>
+        <w:numPr>
+          <w:ilvl w:val="1"/>
+          <w:numId w:val="41"/>
+        </w:numPr>
+      </w:pPr>
+      <w:r>
+        <w:t>Remove XHDR fields</w:t>
+      </w:r>
+    </w:p>
+    <w:p>
+      <w:pPr>
+        <w:pStyle w:val="ListParagraph"/>
+        <w:numPr>
+          <w:ilvl w:val="0"/>
+          <w:numId w:val="41"/>
+        </w:numPr>
+      </w:pPr>
+      <w:r>
+        <w:t>If ROUTING-TABLE-1 is empty:</w:t>
+      </w:r>
+    </w:p>
+    <w:p>
+      <w:pPr>
+        <w:pStyle w:val="ListParagraph"/>
+        <w:numPr>
+          <w:ilvl w:val="1"/>
+          <w:numId w:val="41"/>
+        </w:numPr>
+      </w:pPr>
+      <w:r>
+        <w:t>Drop PKT-DATA</w:t>
+      </w:r>
+    </w:p>
+    <w:p>
+      <w:pPr>
+        <w:pStyle w:val="ListParagraph"/>
+        <w:numPr>
+          <w:ilvl w:val="0"/>
+          <w:numId w:val="41"/>
+        </w:numPr>
+      </w:pPr>
+      <w:r>
+        <w:t xml:space="preserve">Define </w:t>
+      </w:r>
+      <m:oMath>
+        <m:r>
+          <w:rPr>
+            <w:rFonts w:ascii="Cambria Math" w:hAnsi="Cambria Math"/>
+          </w:rPr>
+          <m:t>(</m:t>
+        </m:r>
+        <m:sSub>
+          <m:sSubPr>
+            <m:ctrlPr>
+              <w:rPr>
+                <w:rFonts w:ascii="Cambria Math" w:hAnsi="Cambria Math"/>
+                <w:i/>
+              </w:rPr>
+            </m:ctrlPr>
+          </m:sSubPr>
+          <m:e>
+            <m:r>
+              <w:rPr>
+                <w:rFonts w:ascii="Cambria Math" w:hAnsi="Cambria Math"/>
+              </w:rPr>
+              <m:t>d</m:t>
+            </m:r>
+          </m:e>
+          <m:sub>
+            <m:r>
+              <w:rPr>
+                <w:rFonts w:ascii="Cambria Math" w:hAnsi="Cambria Math"/>
+              </w:rPr>
+              <m:t>ψ</m:t>
+            </m:r>
+          </m:sub>
+        </m:sSub>
+        <m:r>
+          <w:rPr>
+            <w:rFonts w:ascii="Cambria Math" w:hAnsi="Cambria Math"/>
+          </w:rPr>
+          <m:t>,</m:t>
+        </m:r>
+        <m:sSub>
+          <m:sSubPr>
+            <m:ctrlPr>
+              <w:rPr>
+                <w:rFonts w:ascii="Cambria Math" w:hAnsi="Cambria Math"/>
+                <w:i/>
+              </w:rPr>
+            </m:ctrlPr>
+          </m:sSubPr>
+          <m:e>
+            <m:r>
+              <w:rPr>
+                <w:rFonts w:ascii="Cambria Math" w:hAnsi="Cambria Math"/>
+              </w:rPr>
+              <m:t>d</m:t>
+            </m:r>
+          </m:e>
+          <m:sub>
+            <m:r>
+              <w:rPr>
+                <w:rFonts w:ascii="Cambria Math" w:hAnsi="Cambria Math"/>
+              </w:rPr>
+              <m:t>ϕ</m:t>
+            </m:r>
+          </m:sub>
+        </m:sSub>
+        <m:r>
+          <w:rPr>
+            <w:rFonts w:ascii="Cambria Math" w:hAnsi="Cambria Math"/>
+          </w:rPr>
+          <m:t>)</m:t>
+        </m:r>
+      </m:oMath>
+      <w:r>
+        <w:t xml:space="preserve"> from HDR-DST-LOC</w:t>
+      </w:r>
+    </w:p>
+    <w:p>
+      <w:pPr>
+        <w:pStyle w:val="ListParagraph"/>
+        <w:numPr>
+          <w:ilvl w:val="0"/>
+          <w:numId w:val="41"/>
+        </w:numPr>
+      </w:pPr>
+      <w:r>
+        <w:t xml:space="preserve">Define </w:t>
+      </w:r>
+      <m:oMath>
+        <m:d>
+          <m:dPr>
+            <m:ctrlPr>
+              <w:rPr>
+                <w:rFonts w:ascii="Cambria Math" w:hAnsi="Cambria Math"/>
+                <w:i/>
+              </w:rPr>
+            </m:ctrlPr>
+          </m:dPr>
+          <m:e>
+            <m:sSub>
+              <m:sSubPr>
+                <m:ctrlPr>
+                  <w:rPr>
+                    <w:rFonts w:ascii="Cambria Math" w:hAnsi="Cambria Math"/>
+                    <w:i/>
+                  </w:rPr>
+                </m:ctrlPr>
+              </m:sSubPr>
+              <m:e>
+                <m:r>
+                  <w:rPr>
+                    <w:rFonts w:ascii="Cambria Math" w:hAnsi="Cambria Math"/>
+                  </w:rPr>
+                  <m:t>s</m:t>
+                </m:r>
+              </m:e>
+              <m:sub>
+                <m:r>
+                  <w:rPr>
+                    <w:rFonts w:ascii="Cambria Math" w:hAnsi="Cambria Math"/>
+                  </w:rPr>
+                  <m:t>ID</m:t>
+                </m:r>
+              </m:sub>
+            </m:sSub>
+            <m:r>
+              <w:rPr>
+                <w:rFonts w:ascii="Cambria Math" w:hAnsi="Cambria Math"/>
+              </w:rPr>
+              <m:t>,</m:t>
+            </m:r>
+            <m:sSub>
+              <m:sSubPr>
+                <m:ctrlPr>
+                  <w:rPr>
+                    <w:rFonts w:ascii="Cambria Math" w:hAnsi="Cambria Math"/>
+                    <w:i/>
+                  </w:rPr>
+                </m:ctrlPr>
+              </m:sSubPr>
+              <m:e>
+                <m:r>
+                  <w:rPr>
+                    <w:rFonts w:ascii="Cambria Math" w:hAnsi="Cambria Math"/>
+                  </w:rPr>
+                  <m:t>s</m:t>
+                </m:r>
+              </m:e>
+              <m:sub>
+                <m:r>
+                  <w:rPr>
+                    <w:rFonts w:ascii="Cambria Math" w:hAnsi="Cambria Math"/>
+                  </w:rPr>
+                  <m:t>ψ</m:t>
+                </m:r>
+              </m:sub>
+            </m:sSub>
+            <m:r>
+              <w:rPr>
+                <w:rFonts w:ascii="Cambria Math" w:hAnsi="Cambria Math"/>
+              </w:rPr>
+              <m:t>,</m:t>
+            </m:r>
+            <m:sSub>
+              <m:sSubPr>
+                <m:ctrlPr>
+                  <w:rPr>
+                    <w:rFonts w:ascii="Cambria Math" w:hAnsi="Cambria Math"/>
+                    <w:i/>
+                  </w:rPr>
+                </m:ctrlPr>
+              </m:sSubPr>
+              <m:e>
+                <m:r>
+                  <w:rPr>
+                    <w:rFonts w:ascii="Cambria Math" w:hAnsi="Cambria Math"/>
+                  </w:rPr>
+                  <m:t>s</m:t>
+                </m:r>
+              </m:e>
+              <m:sub>
+                <m:r>
+                  <w:rPr>
+                    <w:rFonts w:ascii="Cambria Math" w:hAnsi="Cambria Math"/>
+                  </w:rPr>
+                  <m:t>ϕ</m:t>
+                </m:r>
+              </m:sub>
+            </m:sSub>
+          </m:e>
+        </m:d>
+      </m:oMath>
+      <w:r>
+        <w:t xml:space="preserve"> from node ID and location</w:t>
+      </w:r>
+    </w:p>
+    <w:p>
+      <w:pPr>
+        <w:pStyle w:val="ListParagraph"/>
+        <w:numPr>
+          <w:ilvl w:val="0"/>
+          <w:numId w:val="41"/>
+        </w:numPr>
+      </w:pPr>
+      <w:r>
+        <w:t xml:space="preserve">Define </w:t>
+      </w:r>
+      <m:oMath>
+        <m:r>
+          <w:rPr>
+            <w:rFonts w:ascii="Cambria Math" w:hAnsi="Cambria Math"/>
+          </w:rPr>
+          <m:t>id=</m:t>
+        </m:r>
+        <m:sSub>
+          <m:sSubPr>
+            <m:ctrlPr>
+              <w:rPr>
+                <w:rFonts w:ascii="Cambria Math" w:hAnsi="Cambria Math"/>
+                <w:i/>
+              </w:rPr>
+            </m:ctrlPr>
+          </m:sSubPr>
+          <m:e>
+            <m:r>
+              <w:rPr>
+                <w:rFonts w:ascii="Cambria Math" w:hAnsi="Cambria Math"/>
+              </w:rPr>
+              <m:t>s</m:t>
+            </m:r>
+          </m:e>
+          <m:sub>
+            <m:r>
+              <w:rPr>
+                <w:rFonts w:ascii="Cambria Math" w:hAnsi="Cambria Math"/>
+              </w:rPr>
+              <m:t>ID</m:t>
+            </m:r>
+          </m:sub>
+        </m:sSub>
+      </m:oMath>
+    </w:p>
+    <w:p>
+      <w:pPr>
+        <w:pStyle w:val="ListParagraph"/>
+        <w:numPr>
+          <w:ilvl w:val="0"/>
+          <w:numId w:val="41"/>
+        </w:numPr>
+      </w:pPr>
+      <w:r>
+        <w:t xml:space="preserve">Define </w:t>
+      </w:r>
+      <m:oMath>
+        <m:r>
+          <w:rPr>
+            <w:rFonts w:ascii="Cambria Math" w:hAnsi="Cambria Math"/>
+          </w:rPr>
+          <m:t>d=DIST</m:t>
+        </m:r>
+        <m:d>
+          <m:dPr>
+            <m:ctrlPr>
+              <w:rPr>
+                <w:rFonts w:ascii="Cambria Math" w:hAnsi="Cambria Math"/>
+                <w:i/>
+              </w:rPr>
+            </m:ctrlPr>
+          </m:dPr>
+          <m:e>
+            <m:d>
+              <m:dPr>
+                <m:ctrlPr>
+                  <w:rPr>
+                    <w:rFonts w:ascii="Cambria Math" w:hAnsi="Cambria Math"/>
+                    <w:i/>
+                  </w:rPr>
+                </m:ctrlPr>
+              </m:dPr>
+              <m:e>
+                <m:sSub>
+                  <m:sSubPr>
+                    <m:ctrlPr>
+                      <w:rPr>
+                        <w:rFonts w:ascii="Cambria Math" w:hAnsi="Cambria Math"/>
+                        <w:i/>
+                      </w:rPr>
+                    </m:ctrlPr>
+                  </m:sSubPr>
+                  <m:e>
+                    <m:r>
+                      <w:rPr>
+                        <w:rFonts w:ascii="Cambria Math" w:hAnsi="Cambria Math"/>
+                      </w:rPr>
+                      <m:t>d</m:t>
+                    </m:r>
+                  </m:e>
+                  <m:sub>
+                    <m:r>
+                      <w:rPr>
+                        <w:rFonts w:ascii="Cambria Math" w:hAnsi="Cambria Math"/>
+                      </w:rPr>
+                      <m:t>ψ</m:t>
+                    </m:r>
+                  </m:sub>
+                </m:sSub>
+                <m:r>
+                  <w:rPr>
+                    <w:rFonts w:ascii="Cambria Math" w:hAnsi="Cambria Math"/>
+                  </w:rPr>
+                  <m:t>,</m:t>
+                </m:r>
+                <m:sSub>
+                  <m:sSubPr>
+                    <m:ctrlPr>
+                      <w:rPr>
+                        <w:rFonts w:ascii="Cambria Math" w:hAnsi="Cambria Math"/>
+                        <w:i/>
+                      </w:rPr>
+                    </m:ctrlPr>
+                  </m:sSubPr>
+                  <m:e>
+                    <m:r>
+                      <w:rPr>
+                        <w:rFonts w:ascii="Cambria Math" w:hAnsi="Cambria Math"/>
+                      </w:rPr>
+                      <m:t>d</m:t>
+                    </m:r>
+                  </m:e>
+                  <m:sub>
+                    <m:r>
+                      <w:rPr>
+                        <w:rFonts w:ascii="Cambria Math" w:hAnsi="Cambria Math"/>
+                      </w:rPr>
+                      <m:t>ϕ</m:t>
+                    </m:r>
+                  </m:sub>
+                </m:sSub>
+              </m:e>
+            </m:d>
+            <m:r>
+              <w:rPr>
+                <w:rFonts w:ascii="Cambria Math" w:hAnsi="Cambria Math"/>
+              </w:rPr>
+              <m:t>,</m:t>
+            </m:r>
+            <m:d>
+              <m:dPr>
+                <m:ctrlPr>
+                  <w:rPr>
+                    <w:rFonts w:ascii="Cambria Math" w:hAnsi="Cambria Math"/>
+                    <w:i/>
+                  </w:rPr>
+                </m:ctrlPr>
+              </m:dPr>
+              <m:e>
+                <m:sSub>
+                  <m:sSubPr>
+                    <m:ctrlPr>
+                      <w:rPr>
+                        <w:rFonts w:ascii="Cambria Math" w:hAnsi="Cambria Math"/>
+                        <w:i/>
+                      </w:rPr>
+                    </m:ctrlPr>
+                  </m:sSubPr>
+                  <m:e>
+                    <m:r>
+                      <w:rPr>
+                        <w:rFonts w:ascii="Cambria Math" w:hAnsi="Cambria Math"/>
+                      </w:rPr>
+                      <m:t>s</m:t>
+                    </m:r>
+                  </m:e>
+                  <m:sub>
+                    <m:r>
+                      <w:rPr>
+                        <w:rFonts w:ascii="Cambria Math" w:hAnsi="Cambria Math"/>
+                      </w:rPr>
+                      <m:t>ψ</m:t>
+                    </m:r>
+                  </m:sub>
+                </m:sSub>
+                <m:r>
+                  <w:rPr>
+                    <w:rFonts w:ascii="Cambria Math" w:hAnsi="Cambria Math"/>
+                  </w:rPr>
+                  <m:t>,</m:t>
+                </m:r>
+                <m:sSub>
+                  <m:sSubPr>
+                    <m:ctrlPr>
+                      <w:rPr>
+                        <w:rFonts w:ascii="Cambria Math" w:hAnsi="Cambria Math"/>
+                        <w:i/>
+                      </w:rPr>
+                    </m:ctrlPr>
+                  </m:sSubPr>
+                  <m:e>
+                    <m:r>
+                      <w:rPr>
+                        <w:rFonts w:ascii="Cambria Math" w:hAnsi="Cambria Math"/>
+                      </w:rPr>
+                      <m:t>s</m:t>
+                    </m:r>
+                  </m:e>
+                  <m:sub>
+                    <m:r>
+                      <w:rPr>
+                        <w:rFonts w:ascii="Cambria Math" w:hAnsi="Cambria Math"/>
+                      </w:rPr>
+                      <m:t>ϕ</m:t>
+                    </m:r>
+                  </m:sub>
+                </m:sSub>
+              </m:e>
+            </m:d>
+          </m:e>
+        </m:d>
+      </m:oMath>
+    </w:p>
+    <w:p>
+      <w:pPr>
+        <w:pStyle w:val="ListParagraph"/>
+        <w:numPr>
+          <w:ilvl w:val="0"/>
+          <w:numId w:val="41"/>
+        </w:numPr>
+      </w:pPr>
+      <w:r>
+        <w:t xml:space="preserve">Define </w:t>
+      </w:r>
+      <m:oMath>
+        <m:r>
+          <w:rPr>
+            <w:rFonts w:ascii="Cambria Math" w:hAnsi="Cambria Math"/>
+          </w:rPr>
+          <m:t>t</m:t>
+        </m:r>
+      </m:oMath>
+    </w:p>
+    <w:p>
+      <w:pPr>
+        <w:pStyle w:val="ListParagraph"/>
+        <w:numPr>
+          <w:ilvl w:val="0"/>
+          <w:numId w:val="41"/>
+        </w:numPr>
+      </w:pPr>
+      <w:r>
+        <w:t xml:space="preserve">For each node </w:t>
+      </w:r>
+      <m:oMath>
+        <m:d>
+          <m:dPr>
+            <m:ctrlPr>
+              <w:rPr>
+                <w:rFonts w:ascii="Cambria Math" w:hAnsi="Cambria Math"/>
+                <w:i/>
+              </w:rPr>
+            </m:ctrlPr>
+          </m:dPr>
+          <m:e>
+            <m:sSub>
+              <m:sSubPr>
+                <m:ctrlPr>
+                  <w:rPr>
+                    <w:rFonts w:ascii="Cambria Math" w:hAnsi="Cambria Math"/>
+                    <w:i/>
+                  </w:rPr>
+                </m:ctrlPr>
+              </m:sSubPr>
+              <m:e>
+                <m:r>
+                  <w:rPr>
+                    <w:rFonts w:ascii="Cambria Math" w:hAnsi="Cambria Math"/>
+                  </w:rPr>
+                  <m:t>n</m:t>
+                </m:r>
+              </m:e>
+              <m:sub>
+                <m:r>
+                  <w:rPr>
+                    <w:rFonts w:ascii="Cambria Math" w:hAnsi="Cambria Math"/>
+                  </w:rPr>
+                  <m:t>ID</m:t>
+                </m:r>
+              </m:sub>
+            </m:sSub>
+            <m:r>
+              <w:rPr>
+                <w:rFonts w:ascii="Cambria Math" w:hAnsi="Cambria Math"/>
+              </w:rPr>
+              <m:t xml:space="preserve">, </m:t>
+            </m:r>
+            <m:sSub>
+              <m:sSubPr>
+                <m:ctrlPr>
+                  <w:rPr>
+                    <w:rFonts w:ascii="Cambria Math" w:hAnsi="Cambria Math"/>
+                    <w:i/>
+                  </w:rPr>
+                </m:ctrlPr>
+              </m:sSubPr>
+              <m:e>
+                <m:r>
+                  <w:rPr>
+                    <w:rFonts w:ascii="Cambria Math" w:hAnsi="Cambria Math"/>
+                  </w:rPr>
+                  <m:t>n</m:t>
+                </m:r>
+              </m:e>
+              <m:sub>
+                <m:r>
+                  <w:rPr>
+                    <w:rFonts w:ascii="Cambria Math" w:hAnsi="Cambria Math"/>
+                  </w:rPr>
+                  <m:t>ψ</m:t>
+                </m:r>
+              </m:sub>
+            </m:sSub>
+            <m:r>
+              <w:rPr>
+                <w:rFonts w:ascii="Cambria Math" w:hAnsi="Cambria Math"/>
+              </w:rPr>
+              <m:t>,</m:t>
+            </m:r>
+            <m:sSub>
+              <m:sSubPr>
+                <m:ctrlPr>
+                  <w:rPr>
+                    <w:rFonts w:ascii="Cambria Math" w:hAnsi="Cambria Math"/>
+                    <w:i/>
+                  </w:rPr>
+                </m:ctrlPr>
+              </m:sSubPr>
+              <m:e>
+                <m:r>
+                  <w:rPr>
+                    <w:rFonts w:ascii="Cambria Math" w:hAnsi="Cambria Math"/>
+                  </w:rPr>
+                  <m:t>n</m:t>
+                </m:r>
+              </m:e>
+              <m:sub>
+                <m:r>
+                  <w:rPr>
+                    <w:rFonts w:ascii="Cambria Math" w:hAnsi="Cambria Math"/>
+                  </w:rPr>
+                  <m:t>ϕ</m:t>
+                </m:r>
+              </m:sub>
+            </m:sSub>
+          </m:e>
+        </m:d>
+      </m:oMath>
+      <w:r>
+        <w:t xml:space="preserve"> in </w:t>
+      </w:r>
+      <w:r>
+        <w:t>ROUTING-TABLE-1:</w:t>
+      </w:r>
+    </w:p>
+    <w:p>
+      <w:pPr>
+        <w:pStyle w:val="ListParagraph"/>
+        <w:numPr>
+          <w:ilvl w:val="1"/>
+          <w:numId w:val="41"/>
+        </w:numPr>
+      </w:pPr>
+      <w:r>
+        <w:t>Set</w:t>
+      </w:r>
+      <w:r>
+        <w:t xml:space="preserve"> </w:t>
+      </w:r>
+      <m:oMath>
+        <m:r>
+          <w:rPr>
+            <w:rFonts w:ascii="Cambria Math" w:hAnsi="Cambria Math"/>
+          </w:rPr>
+          <m:t>t</m:t>
+        </m:r>
+        <m:r>
+          <w:rPr>
+            <w:rFonts w:ascii="Cambria Math" w:hAnsi="Cambria Math"/>
+          </w:rPr>
+          <m:t>=DIST</m:t>
+        </m:r>
+        <m:d>
+          <m:dPr>
+            <m:ctrlPr>
+              <w:rPr>
+                <w:rFonts w:ascii="Cambria Math" w:hAnsi="Cambria Math"/>
+                <w:i/>
+              </w:rPr>
+            </m:ctrlPr>
+          </m:dPr>
+          <m:e>
+            <m:d>
+              <m:dPr>
+                <m:ctrlPr>
+                  <w:rPr>
+                    <w:rFonts w:ascii="Cambria Math" w:hAnsi="Cambria Math"/>
+                    <w:i/>
+                  </w:rPr>
+                </m:ctrlPr>
+              </m:dPr>
+              <m:e>
+                <m:sSub>
+                  <m:sSubPr>
+                    <m:ctrlPr>
+                      <w:rPr>
+                        <w:rFonts w:ascii="Cambria Math" w:hAnsi="Cambria Math"/>
+                        <w:i/>
+                      </w:rPr>
+                    </m:ctrlPr>
+                  </m:sSubPr>
+                  <m:e>
+                    <m:r>
+                      <w:rPr>
+                        <w:rFonts w:ascii="Cambria Math" w:hAnsi="Cambria Math"/>
+                      </w:rPr>
+                      <m:t>d</m:t>
+                    </m:r>
+                  </m:e>
+                  <m:sub>
+                    <m:r>
+                      <w:rPr>
+                        <w:rFonts w:ascii="Cambria Math" w:hAnsi="Cambria Math"/>
+                      </w:rPr>
+                      <m:t>ψ</m:t>
+                    </m:r>
+                  </m:sub>
+                </m:sSub>
+                <m:r>
+                  <w:rPr>
+                    <w:rFonts w:ascii="Cambria Math" w:hAnsi="Cambria Math"/>
+                  </w:rPr>
+                  <m:t>,</m:t>
+                </m:r>
+                <m:sSub>
+                  <m:sSubPr>
+                    <m:ctrlPr>
+                      <w:rPr>
+                        <w:rFonts w:ascii="Cambria Math" w:hAnsi="Cambria Math"/>
+                        <w:i/>
+                      </w:rPr>
+                    </m:ctrlPr>
+                  </m:sSubPr>
+                  <m:e>
+                    <m:r>
+                      <w:rPr>
+                        <w:rFonts w:ascii="Cambria Math" w:hAnsi="Cambria Math"/>
+                      </w:rPr>
+                      <m:t>d</m:t>
+                    </m:r>
+                  </m:e>
+                  <m:sub>
+                    <m:r>
+                      <w:rPr>
+                        <w:rFonts w:ascii="Cambria Math" w:hAnsi="Cambria Math"/>
+                      </w:rPr>
+                      <m:t>ϕ</m:t>
+                    </m:r>
+                  </m:sub>
+                </m:sSub>
+              </m:e>
+            </m:d>
+            <m:r>
+              <w:rPr>
+                <w:rFonts w:ascii="Cambria Math" w:hAnsi="Cambria Math"/>
+              </w:rPr>
+              <m:t>,</m:t>
+            </m:r>
+            <m:d>
+              <m:dPr>
+                <m:ctrlPr>
+                  <w:rPr>
+                    <w:rFonts w:ascii="Cambria Math" w:hAnsi="Cambria Math"/>
+                    <w:i/>
+                  </w:rPr>
+                </m:ctrlPr>
+              </m:dPr>
+              <m:e>
+                <m:sSub>
+                  <m:sSubPr>
+                    <m:ctrlPr>
+                      <w:rPr>
+                        <w:rFonts w:ascii="Cambria Math" w:hAnsi="Cambria Math"/>
+                        <w:i/>
+                      </w:rPr>
+                    </m:ctrlPr>
+                  </m:sSubPr>
+                  <m:e>
+                    <m:r>
+                      <w:rPr>
+                        <w:rFonts w:ascii="Cambria Math" w:hAnsi="Cambria Math"/>
+                      </w:rPr>
+                      <m:t>n</m:t>
+                    </m:r>
+                  </m:e>
+                  <m:sub>
+                    <m:r>
+                      <w:rPr>
+                        <w:rFonts w:ascii="Cambria Math" w:hAnsi="Cambria Math"/>
+                      </w:rPr>
+                      <m:t>ψ</m:t>
+                    </m:r>
+                  </m:sub>
+                </m:sSub>
+                <m:r>
+                  <w:rPr>
+                    <w:rFonts w:ascii="Cambria Math" w:hAnsi="Cambria Math"/>
+                  </w:rPr>
+                  <m:t>,</m:t>
+                </m:r>
+                <m:sSub>
+                  <m:sSubPr>
+                    <m:ctrlPr>
+                      <w:rPr>
+                        <w:rFonts w:ascii="Cambria Math" w:hAnsi="Cambria Math"/>
+                        <w:i/>
+                      </w:rPr>
+                    </m:ctrlPr>
+                  </m:sSubPr>
+                  <m:e>
+                    <m:r>
+                      <w:rPr>
+                        <w:rFonts w:ascii="Cambria Math" w:hAnsi="Cambria Math"/>
+                      </w:rPr>
+                      <m:t>n</m:t>
+                    </m:r>
+                  </m:e>
+                  <m:sub>
+                    <m:r>
+                      <w:rPr>
+                        <w:rFonts w:ascii="Cambria Math" w:hAnsi="Cambria Math"/>
+                      </w:rPr>
+                      <m:t>ϕ</m:t>
+                    </m:r>
+                  </m:sub>
+                </m:sSub>
+              </m:e>
+            </m:d>
+          </m:e>
+        </m:d>
+      </m:oMath>
+    </w:p>
+    <w:p>
+      <w:pPr>
+        <w:pStyle w:val="ListParagraph"/>
+        <w:numPr>
+          <w:ilvl w:val="1"/>
+          <w:numId w:val="41"/>
+        </w:numPr>
+      </w:pPr>
+      <w:r>
+        <w:t xml:space="preserve">If </w:t>
+      </w:r>
+      <m:oMath>
+        <m:r>
+          <w:rPr>
+            <w:rFonts w:ascii="Cambria Math" w:hAnsi="Cambria Math"/>
+          </w:rPr>
+          <m:t>t&lt;d</m:t>
+        </m:r>
+      </m:oMath>
+      <w:r>
+        <w:t>:</w:t>
+      </w:r>
+    </w:p>
+    <w:p>
+      <w:pPr>
+        <w:pStyle w:val="ListParagraph"/>
+        <w:numPr>
+          <w:ilvl w:val="2"/>
+          <w:numId w:val="41"/>
+        </w:numPr>
+      </w:pPr>
+      <w:r>
+        <w:t xml:space="preserve">Set </w:t>
+      </w:r>
+      <m:oMath>
+        <m:r>
+          <w:rPr>
+            <w:rFonts w:ascii="Cambria Math" w:hAnsi="Cambria Math"/>
+          </w:rPr>
+          <m:t>id=</m:t>
+        </m:r>
+        <m:sSub>
+          <m:sSubPr>
+            <m:ctrlPr>
+              <w:rPr>
+                <w:rFonts w:ascii="Cambria Math" w:hAnsi="Cambria Math"/>
+                <w:i/>
+              </w:rPr>
+            </m:ctrlPr>
+          </m:sSubPr>
+          <m:e>
+            <m:r>
+              <w:rPr>
+                <w:rFonts w:ascii="Cambria Math" w:hAnsi="Cambria Math"/>
+              </w:rPr>
+              <m:t>n</m:t>
+            </m:r>
+          </m:e>
+          <m:sub>
+            <m:r>
+              <w:rPr>
+                <w:rFonts w:ascii="Cambria Math" w:hAnsi="Cambria Math"/>
+              </w:rPr>
+              <m:t>ID</m:t>
+            </m:r>
+          </m:sub>
+        </m:sSub>
+      </m:oMath>
+    </w:p>
+    <w:p>
+      <w:pPr>
+        <w:pStyle w:val="ListParagraph"/>
+        <w:numPr>
+          <w:ilvl w:val="2"/>
+          <w:numId w:val="41"/>
+        </w:numPr>
+      </w:pPr>
+      <w:r>
+        <w:t xml:space="preserve">Set </w:t>
+      </w:r>
+      <m:oMath>
+        <m:r>
+          <w:rPr>
+            <w:rFonts w:ascii="Cambria Math" w:hAnsi="Cambria Math"/>
+          </w:rPr>
+          <m:t>d=t</m:t>
+        </m:r>
+      </m:oMath>
+    </w:p>
+    <w:p>
+      <w:pPr>
+        <w:pStyle w:val="ListParagraph"/>
+        <w:numPr>
+          <w:ilvl w:val="0"/>
+          <w:numId w:val="41"/>
+        </w:numPr>
+      </w:pPr>
+      <w:r>
+        <w:t xml:space="preserve">If </w:t>
+      </w:r>
+      <m:oMath>
+        <m:r>
+          <w:rPr>
+            <w:rFonts w:ascii="Cambria Math" w:hAnsi="Cambria Math"/>
+          </w:rPr>
+          <m:t>id==</m:t>
+        </m:r>
+        <m:sSub>
+          <m:sSubPr>
+            <m:ctrlPr>
+              <w:rPr>
+                <w:rFonts w:ascii="Cambria Math" w:hAnsi="Cambria Math"/>
+                <w:i/>
+              </w:rPr>
+            </m:ctrlPr>
+          </m:sSubPr>
+          <m:e>
+            <m:r>
+              <w:rPr>
+                <w:rFonts w:ascii="Cambria Math" w:hAnsi="Cambria Math"/>
+              </w:rPr>
+              <m:t>s</m:t>
+            </m:r>
+          </m:e>
+          <m:sub>
+            <m:r>
+              <w:rPr>
+                <w:rFonts w:ascii="Cambria Math" w:hAnsi="Cambria Math"/>
+              </w:rPr>
+              <m:t>ID</m:t>
+            </m:r>
+          </m:sub>
+        </m:sSub>
+      </m:oMath>
+      <w:r>
+        <w:t>:</w:t>
+      </w:r>
+    </w:p>
+    <w:p>
+      <w:pPr>
+        <w:pStyle w:val="ListParagraph"/>
+        <w:numPr>
+          <w:ilvl w:val="1"/>
+          <w:numId w:val="41"/>
+        </w:numPr>
+      </w:pPr>
+      <w:r>
+        <w:t>Invoke FN-RT-PERIMETER with PKT-DATA</w:t>
+      </w:r>
+      <w:r>
+        <w:t xml:space="preserve"> and return</w:t>
+      </w:r>
+    </w:p>
+    <w:p>
+      <w:pPr>
+        <w:pStyle w:val="ListParagraph"/>
+        <w:numPr>
+          <w:ilvl w:val="0"/>
+          <w:numId w:val="41"/>
+        </w:numPr>
+      </w:pPr>
+      <w:r>
+        <w:t>Else:</w:t>
+      </w:r>
+    </w:p>
+    <w:p>
+      <w:pPr>
+        <w:pStyle w:val="ListParagraph"/>
+        <w:numPr>
+          <w:ilvl w:val="1"/>
+          <w:numId w:val="41"/>
+        </w:numPr>
+      </w:pPr>
+      <w:r>
+        <w:t xml:space="preserve">Set </w:t>
+      </w:r>
+      <w:r>
+        <w:t xml:space="preserve">HDR-FWD-DST-ID to </w:t>
+      </w:r>
+      <m:oMath>
+        <m:r>
+          <w:rPr>
+            <w:rFonts w:ascii="Cambria Math" w:hAnsi="Cambria Math"/>
+          </w:rPr>
+          <m:t>id</m:t>
+        </m:r>
+      </m:oMath>
+    </w:p>
+    <w:p>
+      <w:pPr>
+        <w:pStyle w:val="ListParagraph"/>
+        <w:numPr>
+          <w:ilvl w:val="1"/>
+          <w:numId w:val="41"/>
+        </w:numPr>
+      </w:pPr>
+      <w:r>
+        <w:t>Transmit PKT-DATA</w:t>
+      </w:r>
+    </w:p>
+    <w:p>
+      <w:pPr>
+        <w:pStyle w:val="Heading3"/>
+      </w:pPr>
+      <w:bookmarkStart w:id="80" w:name="_Toc192817270"/>
+      <w:r>
+        <w:lastRenderedPageBreak/>
+        <w:t xml:space="preserve">6.3.2. Perimeter Forwarding (FN-RT-PERIMETER) </w:t>
+      </w:r>
+      <w:bookmarkEnd w:id="80"/>
+    </w:p>
+    <w:p>
+      <w:pPr>
+        <w:pStyle w:val="ListParagraph"/>
+        <w:numPr>
+          <w:ilvl w:val="0"/>
+          <w:numId w:val="41"/>
+        </w:numPr>
+      </w:pPr>
+      <w:r>
+        <w:t xml:space="preserve">Define </w:t>
+      </w:r>
+      <m:oMath>
+        <m:r>
+          <w:rPr>
+            <w:rFonts w:ascii="Cambria Math" w:hAnsi="Cambria Math"/>
+          </w:rPr>
+          <m:t>(</m:t>
+        </m:r>
+        <m:sSub>
+          <m:sSubPr>
+            <m:ctrlPr>
+              <w:rPr>
+                <w:rFonts w:ascii="Cambria Math" w:hAnsi="Cambria Math"/>
+                <w:i/>
+              </w:rPr>
+            </m:ctrlPr>
+          </m:sSubPr>
+          <m:e>
+            <m:r>
+              <w:rPr>
+                <w:rFonts w:ascii="Cambria Math" w:hAnsi="Cambria Math"/>
+              </w:rPr>
+              <m:t>d</m:t>
+            </m:r>
+          </m:e>
+          <m:sub>
+            <m:r>
+              <w:rPr>
+                <w:rFonts w:ascii="Cambria Math" w:hAnsi="Cambria Math"/>
+              </w:rPr>
+              <m:t>ψ</m:t>
+            </m:r>
+          </m:sub>
+        </m:sSub>
+        <m:r>
+          <w:rPr>
+            <w:rFonts w:ascii="Cambria Math" w:hAnsi="Cambria Math"/>
+          </w:rPr>
+          <m:t>,</m:t>
+        </m:r>
+        <m:sSub>
+          <m:sSubPr>
+            <m:ctrlPr>
+              <w:rPr>
+                <w:rFonts w:ascii="Cambria Math" w:hAnsi="Cambria Math"/>
+                <w:i/>
+              </w:rPr>
+            </m:ctrlPr>
+          </m:sSubPr>
+          <m:e>
+            <m:r>
+              <w:rPr>
+                <w:rFonts w:ascii="Cambria Math" w:hAnsi="Cambria Math"/>
+              </w:rPr>
+              <m:t>d</m:t>
+            </m:r>
+          </m:e>
+          <m:sub>
+            <m:r>
+              <w:rPr>
+                <w:rFonts w:ascii="Cambria Math" w:hAnsi="Cambria Math"/>
+              </w:rPr>
+              <m:t>ϕ</m:t>
+            </m:r>
+          </m:sub>
+        </m:sSub>
+        <m:r>
+          <w:rPr>
+            <w:rFonts w:ascii="Cambria Math" w:hAnsi="Cambria Math"/>
+          </w:rPr>
+          <m:t>)</m:t>
+        </m:r>
+      </m:oMath>
+      <w:r>
+        <w:t xml:space="preserve"> from HDR-DST-LOC</w:t>
+      </w:r>
+    </w:p>
+    <w:p>
+      <w:pPr>
+        <w:pStyle w:val="ListParagraph"/>
+        <w:numPr>
+          <w:ilvl w:val="0"/>
+          <w:numId w:val="41"/>
+        </w:numPr>
+      </w:pPr>
+      <w:r>
+        <w:t xml:space="preserve">Define </w:t>
+      </w:r>
+      <m:oMath>
+        <m:d>
+          <m:dPr>
+            <m:ctrlPr>
+              <w:rPr>
+                <w:rFonts w:ascii="Cambria Math" w:hAnsi="Cambria Math"/>
+                <w:i/>
+              </w:rPr>
+            </m:ctrlPr>
+          </m:dPr>
+          <m:e>
+            <m:sSub>
+              <m:sSubPr>
+                <m:ctrlPr>
+                  <w:rPr>
+                    <w:rFonts w:ascii="Cambria Math" w:hAnsi="Cambria Math"/>
+                    <w:i/>
+                  </w:rPr>
+                </m:ctrlPr>
+              </m:sSubPr>
+              <m:e>
+                <m:r>
+                  <w:rPr>
+                    <w:rFonts w:ascii="Cambria Math" w:hAnsi="Cambria Math"/>
+                  </w:rPr>
+                  <m:t>s</m:t>
+                </m:r>
+              </m:e>
+              <m:sub>
+                <m:r>
+                  <w:rPr>
+                    <w:rFonts w:ascii="Cambria Math" w:hAnsi="Cambria Math"/>
+                  </w:rPr>
+                  <m:t>ID</m:t>
+                </m:r>
+              </m:sub>
+            </m:sSub>
+            <m:r>
+              <w:rPr>
+                <w:rFonts w:ascii="Cambria Math" w:hAnsi="Cambria Math"/>
+              </w:rPr>
+              <m:t>,</m:t>
+            </m:r>
+            <m:sSub>
+              <m:sSubPr>
+                <m:ctrlPr>
+                  <w:rPr>
+                    <w:rFonts w:ascii="Cambria Math" w:hAnsi="Cambria Math"/>
+                    <w:i/>
+                  </w:rPr>
+                </m:ctrlPr>
+              </m:sSubPr>
+              <m:e>
+                <m:r>
+                  <w:rPr>
+                    <w:rFonts w:ascii="Cambria Math" w:hAnsi="Cambria Math"/>
+                  </w:rPr>
+                  <m:t>s</m:t>
+                </m:r>
+              </m:e>
+              <m:sub>
+                <m:r>
+                  <w:rPr>
+                    <w:rFonts w:ascii="Cambria Math" w:hAnsi="Cambria Math"/>
+                  </w:rPr>
+                  <m:t>ψ</m:t>
+                </m:r>
+              </m:sub>
+            </m:sSub>
+            <m:r>
+              <w:rPr>
+                <w:rFonts w:ascii="Cambria Math" w:hAnsi="Cambria Math"/>
+              </w:rPr>
+              <m:t>,</m:t>
+            </m:r>
+            <m:sSub>
+              <m:sSubPr>
+                <m:ctrlPr>
+                  <w:rPr>
+                    <w:rFonts w:ascii="Cambria Math" w:hAnsi="Cambria Math"/>
+                    <w:i/>
+                  </w:rPr>
+                </m:ctrlPr>
+              </m:sSubPr>
+              <m:e>
+                <m:r>
+                  <w:rPr>
+                    <w:rFonts w:ascii="Cambria Math" w:hAnsi="Cambria Math"/>
+                  </w:rPr>
+                  <m:t>s</m:t>
+                </m:r>
+              </m:e>
+              <m:sub>
+                <m:r>
+                  <w:rPr>
+                    <w:rFonts w:ascii="Cambria Math" w:hAnsi="Cambria Math"/>
+                  </w:rPr>
+                  <m:t>ϕ</m:t>
+                </m:r>
+              </m:sub>
+            </m:sSub>
+          </m:e>
+        </m:d>
+      </m:oMath>
+      <w:r>
+        <w:t xml:space="preserve"> from node ID and location</w:t>
+      </w:r>
+    </w:p>
+    <w:p>
+      <w:pPr>
+        <w:pStyle w:val="ListParagraph"/>
+        <w:numPr>
+          <w:ilvl w:val="0"/>
+          <w:numId w:val="41"/>
+        </w:numPr>
+      </w:pPr>
+      <w:r>
+        <w:t>If HDR-FWD-MODE is FWD-GREEDY:</w:t>
+      </w:r>
+    </w:p>
+    <w:p>
+      <w:pPr>
+        <w:pStyle w:val="ListParagraph"/>
+        <w:numPr>
+          <w:ilvl w:val="1"/>
+          <w:numId w:val="41"/>
+        </w:numPr>
+      </w:pPr>
+      <w:r>
+        <w:t>Set HDR-FWD-MODE to FWD-PERIMETER</w:t>
+      </w:r>
+    </w:p>
+    <w:p>
+      <w:pPr>
+        <w:pStyle w:val="ListParagraph"/>
+        <w:numPr>
+          <w:ilvl w:val="1"/>
+          <w:numId w:val="41"/>
+        </w:numPr>
+      </w:pPr>
+      <w:r>
+        <w:t>Add XHDR fields</w:t>
+      </w:r>
+    </w:p>
+    <w:p>
+      <w:pPr>
+        <w:pStyle w:val="ListParagraph"/>
+        <w:numPr>
+          <w:ilvl w:val="1"/>
+          <w:numId w:val="41"/>
+        </w:numPr>
+      </w:pPr>
+      <w:r>
+        <w:t xml:space="preserve">Set XHDR-ENTERED-LOC to </w:t>
+      </w:r>
+      <m:oMath>
+        <m:d>
+          <m:dPr>
+            <m:ctrlPr>
+              <w:rPr>
+                <w:rFonts w:ascii="Cambria Math" w:hAnsi="Cambria Math"/>
+                <w:i/>
+              </w:rPr>
+            </m:ctrlPr>
+          </m:dPr>
+          <m:e>
+            <m:sSub>
+              <m:sSubPr>
+                <m:ctrlPr>
+                  <w:rPr>
+                    <w:rFonts w:ascii="Cambria Math" w:hAnsi="Cambria Math"/>
+                    <w:i/>
+                  </w:rPr>
+                </m:ctrlPr>
+              </m:sSubPr>
+              <m:e>
+                <m:r>
+                  <w:rPr>
+                    <w:rFonts w:ascii="Cambria Math" w:hAnsi="Cambria Math"/>
+                  </w:rPr>
+                  <m:t>s</m:t>
+                </m:r>
+              </m:e>
+              <m:sub>
+                <m:r>
+                  <w:rPr>
+                    <w:rFonts w:ascii="Cambria Math" w:hAnsi="Cambria Math"/>
+                  </w:rPr>
+                  <m:t>ψ</m:t>
+                </m:r>
+              </m:sub>
+            </m:sSub>
+            <m:r>
+              <w:rPr>
+                <w:rFonts w:ascii="Cambria Math" w:hAnsi="Cambria Math"/>
+              </w:rPr>
+              <m:t>,</m:t>
+            </m:r>
+            <m:sSub>
+              <m:sSubPr>
+                <m:ctrlPr>
+                  <w:rPr>
+                    <w:rFonts w:ascii="Cambria Math" w:hAnsi="Cambria Math"/>
+                    <w:i/>
+                  </w:rPr>
+                </m:ctrlPr>
+              </m:sSubPr>
+              <m:e>
+                <m:r>
+                  <w:rPr>
+                    <w:rFonts w:ascii="Cambria Math" w:hAnsi="Cambria Math"/>
+                  </w:rPr>
+                  <m:t>s</m:t>
+                </m:r>
+              </m:e>
+              <m:sub>
+                <m:r>
+                  <w:rPr>
+                    <w:rFonts w:ascii="Cambria Math" w:hAnsi="Cambria Math"/>
+                  </w:rPr>
+                  <m:t>ϕ</m:t>
+                </m:r>
+              </m:sub>
+            </m:sSub>
+          </m:e>
+        </m:d>
+      </m:oMath>
+    </w:p>
+    <w:p>
+      <w:pPr>
+        <w:pStyle w:val="ListParagraph"/>
+        <w:numPr>
+          <w:ilvl w:val="1"/>
+          <w:numId w:val="41"/>
+        </w:numPr>
+      </w:pPr>
+      <w:r>
+        <w:t xml:space="preserve">Set XHDR-FACE-ENTERED-LOC to </w:t>
+      </w:r>
+      <m:oMath>
+        <m:d>
+          <m:dPr>
+            <m:ctrlPr>
+              <w:rPr>
+                <w:rFonts w:ascii="Cambria Math" w:hAnsi="Cambria Math"/>
+                <w:i/>
+              </w:rPr>
+            </m:ctrlPr>
+          </m:dPr>
+          <m:e>
+            <m:sSub>
+              <m:sSubPr>
+                <m:ctrlPr>
+                  <w:rPr>
+                    <w:rFonts w:ascii="Cambria Math" w:hAnsi="Cambria Math"/>
+                    <w:i/>
+                  </w:rPr>
+                </m:ctrlPr>
+              </m:sSubPr>
+              <m:e>
+                <m:r>
+                  <w:rPr>
+                    <w:rFonts w:ascii="Cambria Math" w:hAnsi="Cambria Math"/>
+                  </w:rPr>
+                  <m:t>s</m:t>
+                </m:r>
+              </m:e>
+              <m:sub>
+                <m:r>
+                  <w:rPr>
+                    <w:rFonts w:ascii="Cambria Math" w:hAnsi="Cambria Math"/>
+                  </w:rPr>
+                  <m:t>ψ</m:t>
+                </m:r>
+              </m:sub>
+            </m:sSub>
+            <m:r>
+              <w:rPr>
+                <w:rFonts w:ascii="Cambria Math" w:hAnsi="Cambria Math"/>
+              </w:rPr>
+              <m:t>,</m:t>
+            </m:r>
+            <m:sSub>
+              <m:sSubPr>
+                <m:ctrlPr>
+                  <w:rPr>
+                    <w:rFonts w:ascii="Cambria Math" w:hAnsi="Cambria Math"/>
+                    <w:i/>
+                  </w:rPr>
+                </m:ctrlPr>
+              </m:sSubPr>
+              <m:e>
+                <m:r>
+                  <w:rPr>
+                    <w:rFonts w:ascii="Cambria Math" w:hAnsi="Cambria Math"/>
+                  </w:rPr>
+                  <m:t>s</m:t>
+                </m:r>
+              </m:e>
+              <m:sub>
+                <m:r>
+                  <w:rPr>
+                    <w:rFonts w:ascii="Cambria Math" w:hAnsi="Cambria Math"/>
+                  </w:rPr>
+                  <m:t>ϕ</m:t>
+                </m:r>
+              </m:sub>
+            </m:sSub>
+          </m:e>
+        </m:d>
+      </m:oMath>
+    </w:p>
+    <w:p>
+      <w:pPr>
+        <w:pStyle w:val="ListParagraph"/>
+        <w:numPr>
+          <w:ilvl w:val="1"/>
+          <w:numId w:val="41"/>
+        </w:numPr>
+      </w:pPr>
+      <w:r>
+        <w:t xml:space="preserve">Set XHDR-FACE-FIRST-EDGE-LOC to </w:t>
+      </w:r>
+      <m:oMath>
+        <m:d>
+          <m:dPr>
+            <m:ctrlPr>
+              <w:rPr>
+                <w:rFonts w:ascii="Cambria Math" w:hAnsi="Cambria Math"/>
+                <w:i/>
+              </w:rPr>
+            </m:ctrlPr>
+          </m:dPr>
+          <m:e>
+            <m:sSub>
+              <m:sSubPr>
+                <m:ctrlPr>
+                  <w:rPr>
+                    <w:rFonts w:ascii="Cambria Math" w:hAnsi="Cambria Math"/>
+                    <w:i/>
+                  </w:rPr>
+                </m:ctrlPr>
+              </m:sSubPr>
+              <m:e>
+                <m:r>
+                  <w:rPr>
+                    <w:rFonts w:ascii="Cambria Math" w:hAnsi="Cambria Math"/>
+                  </w:rPr>
+                  <m:t>s</m:t>
+                </m:r>
+              </m:e>
+              <m:sub>
+                <m:r>
+                  <w:rPr>
+                    <w:rFonts w:ascii="Cambria Math" w:hAnsi="Cambria Math"/>
+                  </w:rPr>
+                  <m:t>ψ</m:t>
+                </m:r>
+              </m:sub>
+            </m:sSub>
+            <m:r>
+              <w:rPr>
+                <w:rFonts w:ascii="Cambria Math" w:hAnsi="Cambria Math"/>
+              </w:rPr>
+              <m:t>,</m:t>
+            </m:r>
+            <m:sSub>
+              <m:sSubPr>
+                <m:ctrlPr>
+                  <w:rPr>
+                    <w:rFonts w:ascii="Cambria Math" w:hAnsi="Cambria Math"/>
+                    <w:i/>
+                  </w:rPr>
+                </m:ctrlPr>
+              </m:sSubPr>
+              <m:e>
+                <m:r>
+                  <w:rPr>
+                    <w:rFonts w:ascii="Cambria Math" w:hAnsi="Cambria Math"/>
+                  </w:rPr>
+                  <m:t>s</m:t>
+                </m:r>
+              </m:e>
+              <m:sub>
+                <m:r>
+                  <w:rPr>
+                    <w:rFonts w:ascii="Cambria Math" w:hAnsi="Cambria Math"/>
+                  </w:rPr>
+                  <m:t>ϕ</m:t>
+                </m:r>
+              </m:sub>
+            </m:sSub>
+          </m:e>
+        </m:d>
+      </m:oMath>
+    </w:p>
+    <w:p>
+      <w:pPr>
+        <w:pStyle w:val="ListParagraph"/>
+        <w:numPr>
+          <w:ilvl w:val="0"/>
+          <w:numId w:val="41"/>
+        </w:numPr>
+      </w:pPr>
+      <w:r>
+        <w:t>Else:</w:t>
+      </w:r>
+    </w:p>
+    <w:p>
+      <w:pPr>
+        <w:pStyle w:val="ListParagraph"/>
+        <w:numPr>
+          <w:ilvl w:val="1"/>
+          <w:numId w:val="41"/>
+        </w:numPr>
+      </w:pPr>
+      <w:r>
+        <w:t xml:space="preserve">Define </w:t>
+      </w:r>
+      <m:oMath>
+        <m:d>
+          <m:dPr>
+            <m:ctrlPr>
+              <w:rPr>
+                <w:rFonts w:ascii="Cambria Math" w:hAnsi="Cambria Math"/>
+                <w:i/>
+              </w:rPr>
+            </m:ctrlPr>
+          </m:dPr>
+          <m:e>
+            <m:sSub>
+              <m:sSubPr>
+                <m:ctrlPr>
+                  <w:rPr>
+                    <w:rFonts w:ascii="Cambria Math" w:hAnsi="Cambria Math"/>
+                    <w:i/>
+                  </w:rPr>
+                </m:ctrlPr>
+              </m:sSubPr>
+              <m:e>
+                <m:r>
+                  <w:rPr>
+                    <w:rFonts w:ascii="Cambria Math" w:hAnsi="Cambria Math"/>
+                  </w:rPr>
+                  <m:t>e</m:t>
+                </m:r>
+              </m:e>
+              <m:sub>
+                <m:r>
+                  <w:rPr>
+                    <w:rFonts w:ascii="Cambria Math" w:hAnsi="Cambria Math"/>
+                  </w:rPr>
+                  <m:t>ψ</m:t>
+                </m:r>
+              </m:sub>
+            </m:sSub>
+            <m:r>
+              <w:rPr>
+                <w:rFonts w:ascii="Cambria Math" w:hAnsi="Cambria Math"/>
+              </w:rPr>
+              <m:t>,</m:t>
+            </m:r>
+            <m:sSub>
+              <m:sSubPr>
+                <m:ctrlPr>
+                  <w:rPr>
+                    <w:rFonts w:ascii="Cambria Math" w:hAnsi="Cambria Math"/>
+                    <w:i/>
+                  </w:rPr>
+                </m:ctrlPr>
+              </m:sSubPr>
+              <m:e>
+                <m:r>
+                  <w:rPr>
+                    <w:rFonts w:ascii="Cambria Math" w:hAnsi="Cambria Math"/>
+                  </w:rPr>
+                  <m:t>e</m:t>
+                </m:r>
+              </m:e>
+              <m:sub>
+                <m:r>
+                  <w:rPr>
+                    <w:rFonts w:ascii="Cambria Math" w:hAnsi="Cambria Math"/>
+                  </w:rPr>
+                  <m:t>ϕ</m:t>
+                </m:r>
+              </m:sub>
+            </m:sSub>
+          </m:e>
+        </m:d>
+      </m:oMath>
+      <w:r>
+        <w:t xml:space="preserve"> from XHDR-ENTERED-LOC</w:t>
+      </w:r>
+    </w:p>
+    <w:p>
+      <w:pPr>
+        <w:pStyle w:val="ListParagraph"/>
+        <w:numPr>
+          <w:ilvl w:val="1"/>
+          <w:numId w:val="41"/>
+        </w:numPr>
+      </w:pPr>
+      <w:r>
+        <w:t xml:space="preserve">If </w:t>
+      </w:r>
+      <m:oMath>
+        <m:r>
+          <w:rPr>
+            <w:rFonts w:ascii="Cambria Math" w:hAnsi="Cambria Math"/>
+          </w:rPr>
+          <m:t>DIST</m:t>
+        </m:r>
+        <m:d>
+          <m:dPr>
+            <m:ctrlPr>
+              <w:rPr>
+                <w:rFonts w:ascii="Cambria Math" w:hAnsi="Cambria Math"/>
+                <w:i/>
+              </w:rPr>
+            </m:ctrlPr>
+          </m:dPr>
+          <m:e>
+            <m:d>
+              <m:dPr>
+                <m:ctrlPr>
+                  <w:rPr>
+                    <w:rFonts w:ascii="Cambria Math" w:hAnsi="Cambria Math"/>
+                    <w:i/>
+                  </w:rPr>
+                </m:ctrlPr>
+              </m:dPr>
+              <m:e>
+                <m:sSub>
+                  <m:sSubPr>
+                    <m:ctrlPr>
+                      <w:rPr>
+                        <w:rFonts w:ascii="Cambria Math" w:hAnsi="Cambria Math"/>
+                        <w:i/>
+                      </w:rPr>
+                    </m:ctrlPr>
+                  </m:sSubPr>
+                  <m:e>
+                    <m:r>
+                      <w:rPr>
+                        <w:rFonts w:ascii="Cambria Math" w:hAnsi="Cambria Math"/>
+                      </w:rPr>
+                      <m:t>d</m:t>
+                    </m:r>
+                  </m:e>
+                  <m:sub>
+                    <m:r>
+                      <w:rPr>
+                        <w:rFonts w:ascii="Cambria Math" w:hAnsi="Cambria Math"/>
+                      </w:rPr>
+                      <m:t>ψ</m:t>
+                    </m:r>
+                  </m:sub>
+                </m:sSub>
+                <m:r>
+                  <w:rPr>
+                    <w:rFonts w:ascii="Cambria Math" w:hAnsi="Cambria Math"/>
+                  </w:rPr>
+                  <m:t>,</m:t>
+                </m:r>
+                <m:sSub>
+                  <m:sSubPr>
+                    <m:ctrlPr>
+                      <w:rPr>
+                        <w:rFonts w:ascii="Cambria Math" w:hAnsi="Cambria Math"/>
+                        <w:i/>
+                      </w:rPr>
+                    </m:ctrlPr>
+                  </m:sSubPr>
+                  <m:e>
+                    <m:r>
+                      <w:rPr>
+                        <w:rFonts w:ascii="Cambria Math" w:hAnsi="Cambria Math"/>
+                      </w:rPr>
+                      <m:t>d</m:t>
+                    </m:r>
+                  </m:e>
+                  <m:sub>
+                    <m:r>
+                      <w:rPr>
+                        <w:rFonts w:ascii="Cambria Math" w:hAnsi="Cambria Math"/>
+                      </w:rPr>
+                      <m:t>ϕ</m:t>
+                    </m:r>
+                  </m:sub>
+                </m:sSub>
+              </m:e>
+            </m:d>
+            <m:r>
+              <w:rPr>
+                <w:rFonts w:ascii="Cambria Math" w:hAnsi="Cambria Math"/>
+              </w:rPr>
+              <m:t>,</m:t>
+            </m:r>
+            <m:d>
+              <m:dPr>
+                <m:ctrlPr>
+                  <w:rPr>
+                    <w:rFonts w:ascii="Cambria Math" w:hAnsi="Cambria Math"/>
+                    <w:i/>
+                  </w:rPr>
+                </m:ctrlPr>
+              </m:dPr>
+              <m:e>
+                <m:sSub>
+                  <m:sSubPr>
+                    <m:ctrlPr>
+                      <w:rPr>
+                        <w:rFonts w:ascii="Cambria Math" w:hAnsi="Cambria Math"/>
+                        <w:i/>
+                      </w:rPr>
+                    </m:ctrlPr>
+                  </m:sSubPr>
+                  <m:e>
+                    <m:r>
+                      <w:rPr>
+                        <w:rFonts w:ascii="Cambria Math" w:hAnsi="Cambria Math"/>
+                      </w:rPr>
+                      <m:t>s</m:t>
+                    </m:r>
+                  </m:e>
+                  <m:sub>
+                    <m:r>
+                      <w:rPr>
+                        <w:rFonts w:ascii="Cambria Math" w:hAnsi="Cambria Math"/>
+                      </w:rPr>
+                      <m:t>ψ</m:t>
+                    </m:r>
+                  </m:sub>
+                </m:sSub>
+                <m:r>
+                  <w:rPr>
+                    <w:rFonts w:ascii="Cambria Math" w:hAnsi="Cambria Math"/>
+                  </w:rPr>
+                  <m:t>,</m:t>
+                </m:r>
+                <m:sSub>
+                  <m:sSubPr>
+                    <m:ctrlPr>
+                      <w:rPr>
+                        <w:rFonts w:ascii="Cambria Math" w:hAnsi="Cambria Math"/>
+                        <w:i/>
+                      </w:rPr>
+                    </m:ctrlPr>
+                  </m:sSubPr>
+                  <m:e>
+                    <m:r>
+                      <w:rPr>
+                        <w:rFonts w:ascii="Cambria Math" w:hAnsi="Cambria Math"/>
+                      </w:rPr>
+                      <m:t>s</m:t>
+                    </m:r>
+                  </m:e>
+                  <m:sub>
+                    <m:r>
+                      <w:rPr>
+                        <w:rFonts w:ascii="Cambria Math" w:hAnsi="Cambria Math"/>
+                      </w:rPr>
+                      <m:t>ϕ</m:t>
+                    </m:r>
+                  </m:sub>
+                </m:sSub>
+              </m:e>
+            </m:d>
+          </m:e>
+        </m:d>
+        <m:r>
+          <w:rPr>
+            <w:rFonts w:ascii="Cambria Math" w:hAnsi="Cambria Math"/>
+          </w:rPr>
+          <m:t>&lt;</m:t>
+        </m:r>
+        <m:r>
+          <w:rPr>
+            <w:rFonts w:ascii="Cambria Math" w:hAnsi="Cambria Math"/>
+          </w:rPr>
+          <m:t>DIST</m:t>
+        </m:r>
+        <m:d>
+          <m:dPr>
+            <m:ctrlPr>
+              <w:rPr>
+                <w:rFonts w:ascii="Cambria Math" w:hAnsi="Cambria Math"/>
+                <w:i/>
+              </w:rPr>
+            </m:ctrlPr>
+          </m:dPr>
+          <m:e>
+            <m:d>
+              <m:dPr>
+                <m:ctrlPr>
+                  <w:rPr>
+                    <w:rFonts w:ascii="Cambria Math" w:hAnsi="Cambria Math"/>
+                    <w:i/>
+                  </w:rPr>
+                </m:ctrlPr>
+              </m:dPr>
+              <m:e>
+                <m:sSub>
+                  <m:sSubPr>
+                    <m:ctrlPr>
+                      <w:rPr>
+                        <w:rFonts w:ascii="Cambria Math" w:hAnsi="Cambria Math"/>
+                        <w:i/>
+                      </w:rPr>
+                    </m:ctrlPr>
+                  </m:sSubPr>
+                  <m:e>
+                    <m:r>
+                      <w:rPr>
+                        <w:rFonts w:ascii="Cambria Math" w:hAnsi="Cambria Math"/>
+                      </w:rPr>
+                      <m:t>d</m:t>
+                    </m:r>
+                  </m:e>
+                  <m:sub>
+                    <m:r>
+                      <w:rPr>
+                        <w:rFonts w:ascii="Cambria Math" w:hAnsi="Cambria Math"/>
+                      </w:rPr>
+                      <m:t>ψ</m:t>
+                    </m:r>
+                  </m:sub>
+                </m:sSub>
+                <m:r>
+                  <w:rPr>
+                    <w:rFonts w:ascii="Cambria Math" w:hAnsi="Cambria Math"/>
+                  </w:rPr>
+                  <m:t>,</m:t>
+                </m:r>
+                <m:sSub>
+                  <m:sSubPr>
+                    <m:ctrlPr>
+                      <w:rPr>
+                        <w:rFonts w:ascii="Cambria Math" w:hAnsi="Cambria Math"/>
+                        <w:i/>
+                      </w:rPr>
+                    </m:ctrlPr>
+                  </m:sSubPr>
+                  <m:e>
+                    <m:r>
+                      <w:rPr>
+                        <w:rFonts w:ascii="Cambria Math" w:hAnsi="Cambria Math"/>
+                      </w:rPr>
+                      <m:t>d</m:t>
+                    </m:r>
+                  </m:e>
+                  <m:sub>
+                    <m:r>
+                      <w:rPr>
+                        <w:rFonts w:ascii="Cambria Math" w:hAnsi="Cambria Math"/>
+                      </w:rPr>
+                      <m:t>ϕ</m:t>
+                    </m:r>
+                  </m:sub>
+                </m:sSub>
+              </m:e>
+            </m:d>
+            <m:r>
+              <w:rPr>
+                <w:rFonts w:ascii="Cambria Math" w:hAnsi="Cambria Math"/>
+              </w:rPr>
+              <m:t>,</m:t>
+            </m:r>
+            <m:d>
+              <m:dPr>
+                <m:ctrlPr>
+                  <w:rPr>
+                    <w:rFonts w:ascii="Cambria Math" w:hAnsi="Cambria Math"/>
+                    <w:i/>
+                  </w:rPr>
+                </m:ctrlPr>
+              </m:dPr>
+              <m:e>
+                <m:sSub>
+                  <m:sSubPr>
+                    <m:ctrlPr>
+                      <w:rPr>
+                        <w:rFonts w:ascii="Cambria Math" w:hAnsi="Cambria Math"/>
+                        <w:i/>
+                      </w:rPr>
+                    </m:ctrlPr>
+                  </m:sSubPr>
+                  <m:e>
+                    <m:r>
+                      <w:rPr>
+                        <w:rFonts w:ascii="Cambria Math" w:hAnsi="Cambria Math"/>
+                      </w:rPr>
+                      <m:t>e</m:t>
+                    </m:r>
+                  </m:e>
+                  <m:sub>
+                    <m:r>
+                      <w:rPr>
+                        <w:rFonts w:ascii="Cambria Math" w:hAnsi="Cambria Math"/>
+                      </w:rPr>
+                      <m:t>ψ</m:t>
+                    </m:r>
+                  </m:sub>
+                </m:sSub>
+                <m:r>
+                  <w:rPr>
+                    <w:rFonts w:ascii="Cambria Math" w:hAnsi="Cambria Math"/>
+                  </w:rPr>
+                  <m:t>,</m:t>
+                </m:r>
+                <m:sSub>
+                  <m:sSubPr>
+                    <m:ctrlPr>
+                      <w:rPr>
+                        <w:rFonts w:ascii="Cambria Math" w:hAnsi="Cambria Math"/>
+                        <w:i/>
+                      </w:rPr>
+                    </m:ctrlPr>
+                  </m:sSubPr>
+                  <m:e>
+                    <m:r>
+                      <w:rPr>
+                        <w:rFonts w:ascii="Cambria Math" w:hAnsi="Cambria Math"/>
+                      </w:rPr>
+                      <m:t>e</m:t>
+                    </m:r>
+                  </m:e>
+                  <m:sub>
+                    <m:r>
+                      <w:rPr>
+                        <w:rFonts w:ascii="Cambria Math" w:hAnsi="Cambria Math"/>
+                      </w:rPr>
+                      <m:t>ϕ</m:t>
+                    </m:r>
+                  </m:sub>
+                </m:sSub>
+              </m:e>
+            </m:d>
+          </m:e>
+        </m:d>
+      </m:oMath>
+      <w:r>
+        <w:t>:</w:t>
+      </w:r>
+    </w:p>
+    <w:p>
+      <w:pPr>
+        <w:pStyle w:val="ListParagraph"/>
+        <w:numPr>
+          <w:ilvl w:val="2"/>
+          <w:numId w:val="41"/>
+        </w:numPr>
+      </w:pPr>
+      <w:r>
+        <w:t>Invoke</w:t>
+      </w:r>
+      <w:r>
+        <w:t xml:space="preserve"> FN-RT-PERIMETER with PKT-DATA</w:t>
+      </w:r>
+      <w:r>
+        <w:t xml:space="preserve"> and return</w:t>
+      </w:r>
+    </w:p>
+    <w:p>
+      <w:pPr>
+        <w:pStyle w:val="ListParagraph"/>
+        <w:numPr>
+          <w:ilvl w:val="0"/>
+          <w:numId w:val="41"/>
+        </w:numPr>
+      </w:pPr>
+      <w:r>
+        <w:t>If ROUTING-TABLE-1 is empty:</w:t>
+      </w:r>
+    </w:p>
+    <w:p>
+      <w:pPr>
+        <w:pStyle w:val="ListParagraph"/>
+        <w:numPr>
+          <w:ilvl w:val="1"/>
+          <w:numId w:val="41"/>
+        </w:numPr>
+      </w:pPr>
+      <w:r>
+        <w:t>Drop PKT-DATA</w:t>
+      </w:r>
+    </w:p>
+    <w:p>
+      <w:pPr>
+        <w:pStyle w:val="ListParagraph"/>
+        <w:numPr>
+          <w:ilvl w:val="0"/>
+          <w:numId w:val="41"/>
+        </w:numPr>
+      </w:pPr>
+      <w:r>
+        <w:t xml:space="preserve">Define </w:t>
+      </w:r>
+      <m:oMath>
+        <m:r>
+          <w:rPr>
+            <w:rFonts w:ascii="Cambria Math" w:hAnsi="Cambria Math"/>
+          </w:rPr>
+          <m:t>id=</m:t>
+        </m:r>
+        <m:sSub>
+          <m:sSubPr>
+            <m:ctrlPr>
+              <w:rPr>
+                <w:rFonts w:ascii="Cambria Math" w:hAnsi="Cambria Math"/>
+                <w:i/>
+              </w:rPr>
+            </m:ctrlPr>
+          </m:sSubPr>
+          <m:e>
+            <m:r>
+              <w:rPr>
+                <w:rFonts w:ascii="Cambria Math" w:hAnsi="Cambria Math"/>
+              </w:rPr>
+              <m:t>s</m:t>
+            </m:r>
+          </m:e>
+          <m:sub>
+            <m:r>
+              <w:rPr>
+                <w:rFonts w:ascii="Cambria Math" w:hAnsi="Cambria Math"/>
+              </w:rPr>
+              <m:t>ID</m:t>
+            </m:r>
+          </m:sub>
+        </m:sSub>
+      </m:oMath>
+    </w:p>
+    <w:p>
+      <w:pPr>
+        <w:pStyle w:val="ListParagraph"/>
+        <w:numPr>
+          <w:ilvl w:val="0"/>
+          <w:numId w:val="41"/>
+        </w:numPr>
+      </w:pPr>
+      <w:r>
+        <w:t xml:space="preserve">Define </w:t>
+      </w:r>
+      <m:oMath>
+        <m:d>
+          <m:dPr>
+            <m:ctrlPr>
+              <w:rPr>
+                <w:rFonts w:ascii="Cambria Math" w:hAnsi="Cambria Math"/>
+                <w:i/>
+              </w:rPr>
+            </m:ctrlPr>
+          </m:dPr>
+          <m:e>
+            <m:sSub>
+              <m:sSubPr>
+                <m:ctrlPr>
+                  <w:rPr>
+                    <w:rFonts w:ascii="Cambria Math" w:hAnsi="Cambria Math"/>
+                    <w:i/>
+                  </w:rPr>
+                </m:ctrlPr>
+              </m:sSubPr>
+              <m:e>
+                <m:r>
+                  <w:rPr>
+                    <w:rFonts w:ascii="Cambria Math" w:hAnsi="Cambria Math"/>
+                  </w:rPr>
+                  <m:t>x</m:t>
+                </m:r>
+              </m:e>
+              <m:sub>
+                <m:r>
+                  <w:rPr>
+                    <w:rFonts w:ascii="Cambria Math" w:hAnsi="Cambria Math"/>
+                  </w:rPr>
+                  <m:t>ψ</m:t>
+                </m:r>
+              </m:sub>
+            </m:sSub>
+            <m:r>
+              <w:rPr>
+                <w:rFonts w:ascii="Cambria Math" w:hAnsi="Cambria Math"/>
+              </w:rPr>
+              <m:t>,</m:t>
+            </m:r>
+            <m:sSub>
+              <m:sSubPr>
+                <m:ctrlPr>
+                  <w:rPr>
+                    <w:rFonts w:ascii="Cambria Math" w:hAnsi="Cambria Math"/>
+                    <w:i/>
+                  </w:rPr>
+                </m:ctrlPr>
+              </m:sSubPr>
+              <m:e>
+                <m:r>
+                  <w:rPr>
+                    <w:rFonts w:ascii="Cambria Math" w:hAnsi="Cambria Math"/>
+                  </w:rPr>
+                  <m:t>x</m:t>
+                </m:r>
+              </m:e>
+              <m:sub>
+                <m:r>
+                  <w:rPr>
+                    <w:rFonts w:ascii="Cambria Math" w:hAnsi="Cambria Math"/>
+                  </w:rPr>
+                  <m:t>ϕ</m:t>
+                </m:r>
+              </m:sub>
+            </m:sSub>
+          </m:e>
+        </m:d>
+      </m:oMath>
+    </w:p>
+    <w:p>
+      <w:pPr>
+        <w:pStyle w:val="ListParagraph"/>
+        <w:numPr>
+          <w:ilvl w:val="0"/>
+          <w:numId w:val="41"/>
+        </w:numPr>
+      </w:pPr>
+      <w:r>
+        <w:t xml:space="preserve">Define </w:t>
+      </w:r>
+      <m:oMath>
+        <m:d>
+          <m:dPr>
+            <m:ctrlPr>
+              <w:rPr>
+                <w:rFonts w:ascii="Cambria Math" w:hAnsi="Cambria Math"/>
+                <w:i/>
+              </w:rPr>
+            </m:ctrlPr>
+          </m:dPr>
+          <m:e>
+            <m:sSub>
+              <m:sSubPr>
+                <m:ctrlPr>
+                  <w:rPr>
+                    <w:rFonts w:ascii="Cambria Math" w:hAnsi="Cambria Math"/>
+                    <w:i/>
+                  </w:rPr>
+                </m:ctrlPr>
+              </m:sSubPr>
+              <m:e>
+                <m:r>
+                  <w:rPr>
+                    <w:rFonts w:ascii="Cambria Math" w:hAnsi="Cambria Math"/>
+                  </w:rPr>
+                  <m:t>f</m:t>
+                </m:r>
+              </m:e>
+              <m:sub>
+                <m:r>
+                  <w:rPr>
+                    <w:rFonts w:ascii="Cambria Math" w:hAnsi="Cambria Math"/>
+                  </w:rPr>
+                  <m:t>ψ</m:t>
+                </m:r>
+              </m:sub>
+            </m:sSub>
+            <m:r>
+              <w:rPr>
+                <w:rFonts w:ascii="Cambria Math" w:hAnsi="Cambria Math"/>
+              </w:rPr>
+              <m:t>,</m:t>
+            </m:r>
+            <m:sSub>
+              <m:sSubPr>
+                <m:ctrlPr>
+                  <w:rPr>
+                    <w:rFonts w:ascii="Cambria Math" w:hAnsi="Cambria Math"/>
+                    <w:i/>
+                  </w:rPr>
+                </m:ctrlPr>
+              </m:sSubPr>
+              <m:e>
+                <m:r>
+                  <w:rPr>
+                    <w:rFonts w:ascii="Cambria Math" w:hAnsi="Cambria Math"/>
+                  </w:rPr>
+                  <m:t>f</m:t>
+                </m:r>
+              </m:e>
+              <m:sub>
+                <m:r>
+                  <w:rPr>
+                    <w:rFonts w:ascii="Cambria Math" w:hAnsi="Cambria Math"/>
+                  </w:rPr>
+                  <m:t>ϕ</m:t>
+                </m:r>
+              </m:sub>
+            </m:sSub>
+          </m:e>
+        </m:d>
+      </m:oMath>
+      <w:r>
+        <w:t xml:space="preserve"> from XHDR-ENTERED-FACE-LOC</w:t>
+      </w:r>
+    </w:p>
+    <w:p>
+      <w:pPr>
+        <w:pStyle w:val="ListParagraph"/>
+        <w:numPr>
+          <w:ilvl w:val="0"/>
+          <w:numId w:val="41"/>
+        </w:numPr>
+      </w:pPr>
+      <w:r>
+        <w:t xml:space="preserve">Define </w:t>
+      </w:r>
+      <m:oMath>
+        <m:r>
+          <w:rPr>
+            <w:rFonts w:ascii="Cambria Math" w:hAnsi="Cambria Math"/>
+          </w:rPr>
+          <m:t>b=</m:t>
+        </m:r>
+        <m:r>
+          <w:rPr>
+            <w:rFonts w:ascii="Cambria Math" w:hAnsi="Cambria Math"/>
+          </w:rPr>
+          <m:t>BEARING</m:t>
+        </m:r>
+        <m:d>
+          <m:dPr>
+            <m:ctrlPr>
+              <w:rPr>
+                <w:rFonts w:ascii="Cambria Math" w:hAnsi="Cambria Math"/>
+                <w:i/>
+              </w:rPr>
+            </m:ctrlPr>
+          </m:dPr>
+          <m:e>
+            <m:d>
+              <m:dPr>
+                <m:ctrlPr>
+                  <w:rPr>
+                    <w:rFonts w:ascii="Cambria Math" w:hAnsi="Cambria Math"/>
+                    <w:i/>
+                  </w:rPr>
+                </m:ctrlPr>
+              </m:dPr>
+              <m:e>
+                <m:sSub>
+                  <m:sSubPr>
+                    <m:ctrlPr>
+                      <w:rPr>
+                        <w:rFonts w:ascii="Cambria Math" w:hAnsi="Cambria Math"/>
+                        <w:i/>
+                      </w:rPr>
+                    </m:ctrlPr>
+                  </m:sSubPr>
+                  <m:e>
+                    <m:r>
+                      <w:rPr>
+                        <w:rFonts w:ascii="Cambria Math" w:hAnsi="Cambria Math"/>
+                      </w:rPr>
+                      <m:t>d</m:t>
+                    </m:r>
+                  </m:e>
+                  <m:sub>
+                    <m:r>
+                      <w:rPr>
+                        <w:rFonts w:ascii="Cambria Math" w:hAnsi="Cambria Math"/>
+                      </w:rPr>
+                      <m:t>ψ</m:t>
+                    </m:r>
+                  </m:sub>
+                </m:sSub>
+                <m:r>
+                  <w:rPr>
+                    <w:rFonts w:ascii="Cambria Math" w:hAnsi="Cambria Math"/>
+                  </w:rPr>
+                  <m:t>,</m:t>
+                </m:r>
+                <m:sSub>
+                  <m:sSubPr>
+                    <m:ctrlPr>
+                      <w:rPr>
+                        <w:rFonts w:ascii="Cambria Math" w:hAnsi="Cambria Math"/>
+                        <w:i/>
+                      </w:rPr>
+                    </m:ctrlPr>
+                  </m:sSubPr>
+                  <m:e>
+                    <m:r>
+                      <w:rPr>
+                        <w:rFonts w:ascii="Cambria Math" w:hAnsi="Cambria Math"/>
+                      </w:rPr>
+                      <m:t>d</m:t>
+                    </m:r>
+                  </m:e>
+                  <m:sub>
+                    <m:r>
+                      <w:rPr>
+                        <w:rFonts w:ascii="Cambria Math" w:hAnsi="Cambria Math"/>
+                      </w:rPr>
+                      <m:t>ϕ</m:t>
+                    </m:r>
+                  </m:sub>
+                </m:sSub>
+              </m:e>
+            </m:d>
+            <m:r>
+              <w:rPr>
+                <w:rFonts w:ascii="Cambria Math" w:hAnsi="Cambria Math"/>
+              </w:rPr>
+              <m:t xml:space="preserve">, </m:t>
+            </m:r>
+            <m:d>
+              <m:dPr>
+                <m:ctrlPr>
+                  <w:rPr>
+                    <w:rFonts w:ascii="Cambria Math" w:hAnsi="Cambria Math"/>
+                    <w:i/>
+                  </w:rPr>
+                </m:ctrlPr>
+              </m:dPr>
+              <m:e>
+                <m:sSub>
+                  <m:sSubPr>
+                    <m:ctrlPr>
+                      <w:rPr>
+                        <w:rFonts w:ascii="Cambria Math" w:hAnsi="Cambria Math"/>
+                        <w:i/>
+                      </w:rPr>
+                    </m:ctrlPr>
+                  </m:sSubPr>
+                  <m:e>
+                    <m:r>
+                      <w:rPr>
+                        <w:rFonts w:ascii="Cambria Math" w:hAnsi="Cambria Math"/>
+                      </w:rPr>
+                      <m:t>f</m:t>
+                    </m:r>
+                  </m:e>
+                  <m:sub>
+                    <m:r>
+                      <w:rPr>
+                        <w:rFonts w:ascii="Cambria Math" w:hAnsi="Cambria Math"/>
+                      </w:rPr>
+                      <m:t>ψ</m:t>
+                    </m:r>
+                  </m:sub>
+                </m:sSub>
+                <m:r>
+                  <w:rPr>
+                    <w:rFonts w:ascii="Cambria Math" w:hAnsi="Cambria Math"/>
+                  </w:rPr>
+                  <m:t>,</m:t>
+                </m:r>
+                <m:sSub>
+                  <m:sSubPr>
+                    <m:ctrlPr>
+                      <w:rPr>
+                        <w:rFonts w:ascii="Cambria Math" w:hAnsi="Cambria Math"/>
+                        <w:i/>
+                      </w:rPr>
+                    </m:ctrlPr>
+                  </m:sSubPr>
+                  <m:e>
+                    <m:r>
+                      <w:rPr>
+                        <w:rFonts w:ascii="Cambria Math" w:hAnsi="Cambria Math"/>
+                      </w:rPr>
+                      <m:t>f</m:t>
+                    </m:r>
+                  </m:e>
+                  <m:sub>
+                    <m:r>
+                      <w:rPr>
+                        <w:rFonts w:ascii="Cambria Math" w:hAnsi="Cambria Math"/>
+                      </w:rPr>
+                      <m:t>ϕ</m:t>
+                    </m:r>
+                  </m:sub>
+                </m:sSub>
+              </m:e>
+            </m:d>
+          </m:e>
+        </m:d>
+      </m:oMath>
+    </w:p>
+    <w:p>
+      <w:pPr>
+        <w:pStyle w:val="ListParagraph"/>
+        <w:numPr>
+          <w:ilvl w:val="0"/>
+          <w:numId w:val="41"/>
+        </w:numPr>
+      </w:pPr>
+      <w:r>
+        <w:t xml:space="preserve">Define </w:t>
+      </w:r>
+      <m:oMath>
+        <m:r>
+          <w:rPr>
+            <w:rFonts w:ascii="Cambria Math" w:hAnsi="Cambria Math"/>
+          </w:rPr>
+          <m:t>t</m:t>
+        </m:r>
+      </m:oMath>
+    </w:p>
+    <w:p>
+      <w:pPr>
+        <w:pStyle w:val="ListParagraph"/>
+        <w:numPr>
+          <w:ilvl w:val="0"/>
+          <w:numId w:val="41"/>
+        </w:numPr>
+      </w:pPr>
+      <w:r>
+        <w:t xml:space="preserve">For each node </w:t>
+      </w:r>
+      <m:oMath>
+        <m:d>
+          <m:dPr>
+            <m:ctrlPr>
+              <w:rPr>
+                <w:rFonts w:ascii="Cambria Math" w:hAnsi="Cambria Math"/>
+                <w:i/>
+              </w:rPr>
+            </m:ctrlPr>
+          </m:dPr>
+          <m:e>
+            <m:sSub>
+              <m:sSubPr>
+                <m:ctrlPr>
+                  <w:rPr>
+                    <w:rFonts w:ascii="Cambria Math" w:hAnsi="Cambria Math"/>
+                    <w:i/>
+                  </w:rPr>
+                </m:ctrlPr>
+              </m:sSubPr>
+              <m:e>
+                <m:r>
+                  <w:rPr>
+                    <w:rFonts w:ascii="Cambria Math" w:hAnsi="Cambria Math"/>
+                  </w:rPr>
+                  <m:t>n</m:t>
+                </m:r>
+              </m:e>
+              <m:sub>
+                <m:r>
+                  <w:rPr>
+                    <w:rFonts w:ascii="Cambria Math" w:hAnsi="Cambria Math"/>
+                  </w:rPr>
+                  <m:t>ID</m:t>
+                </m:r>
+              </m:sub>
+            </m:sSub>
+            <m:r>
+              <w:rPr>
+                <w:rFonts w:ascii="Cambria Math" w:hAnsi="Cambria Math"/>
+              </w:rPr>
+              <m:t xml:space="preserve">, </m:t>
+            </m:r>
+            <m:sSub>
+              <m:sSubPr>
+                <m:ctrlPr>
+                  <w:rPr>
+                    <w:rFonts w:ascii="Cambria Math" w:hAnsi="Cambria Math"/>
+                    <w:i/>
+                  </w:rPr>
+                </m:ctrlPr>
+              </m:sSubPr>
+              <m:e>
+                <m:r>
+                  <w:rPr>
+                    <w:rFonts w:ascii="Cambria Math" w:hAnsi="Cambria Math"/>
+                  </w:rPr>
+                  <m:t>n</m:t>
+                </m:r>
+              </m:e>
+              <m:sub>
+                <m:r>
+                  <w:rPr>
+                    <w:rFonts w:ascii="Cambria Math" w:hAnsi="Cambria Math"/>
+                  </w:rPr>
+                  <m:t>ψ</m:t>
+                </m:r>
+              </m:sub>
+            </m:sSub>
+            <m:r>
+              <w:rPr>
+                <w:rFonts w:ascii="Cambria Math" w:hAnsi="Cambria Math"/>
+              </w:rPr>
+              <m:t>,</m:t>
+            </m:r>
+            <m:sSub>
+              <m:sSubPr>
+                <m:ctrlPr>
+                  <w:rPr>
+                    <w:rFonts w:ascii="Cambria Math" w:hAnsi="Cambria Math"/>
+                    <w:i/>
+                  </w:rPr>
+                </m:ctrlPr>
+              </m:sSubPr>
+              <m:e>
+                <m:r>
+                  <w:rPr>
+                    <w:rFonts w:ascii="Cambria Math" w:hAnsi="Cambria Math"/>
+                  </w:rPr>
+                  <m:t>n</m:t>
+                </m:r>
+              </m:e>
+              <m:sub>
+                <m:r>
+                  <w:rPr>
+                    <w:rFonts w:ascii="Cambria Math" w:hAnsi="Cambria Math"/>
+                  </w:rPr>
+                  <m:t>ϕ</m:t>
+                </m:r>
+              </m:sub>
+            </m:sSub>
+          </m:e>
+        </m:d>
+      </m:oMath>
+      <w:r>
+        <w:t xml:space="preserve"> in ROUTING-TABLE-1:</w:t>
+      </w:r>
+    </w:p>
+    <w:p>
+      <w:pPr>
+        <w:pStyle w:val="ListParagraph"/>
+        <w:numPr>
+          <w:ilvl w:val="1"/>
+          <w:numId w:val="41"/>
+        </w:numPr>
+      </w:pPr>
+      <w:r>
+        <w:t xml:space="preserve">Set </w:t>
+      </w:r>
+      <m:oMath>
+        <m:r>
+          <w:rPr>
+            <w:rFonts w:ascii="Cambria Math" w:hAnsi="Cambria Math"/>
+          </w:rPr>
+          <m:t>t=BEARING</m:t>
+        </m:r>
+        <m:d>
+          <m:dPr>
+            <m:ctrlPr>
+              <w:rPr>
+                <w:rFonts w:ascii="Cambria Math" w:hAnsi="Cambria Math"/>
+                <w:i/>
+              </w:rPr>
+            </m:ctrlPr>
+          </m:dPr>
+          <m:e>
+            <m:d>
+              <m:dPr>
+                <m:ctrlPr>
+                  <w:rPr>
+                    <w:rFonts w:ascii="Cambria Math" w:hAnsi="Cambria Math"/>
+                    <w:i/>
+                  </w:rPr>
+                </m:ctrlPr>
+              </m:dPr>
+              <m:e>
+                <m:sSub>
+                  <m:sSubPr>
+                    <m:ctrlPr>
+                      <w:rPr>
+                        <w:rFonts w:ascii="Cambria Math" w:hAnsi="Cambria Math"/>
+                        <w:i/>
+                      </w:rPr>
+                    </m:ctrlPr>
+                  </m:sSubPr>
+                  <m:e>
+                    <m:r>
+                      <w:rPr>
+                        <w:rFonts w:ascii="Cambria Math" w:hAnsi="Cambria Math"/>
+                      </w:rPr>
+                      <m:t>d</m:t>
+                    </m:r>
+                  </m:e>
+                  <m:sub>
+                    <m:r>
+                      <w:rPr>
+                        <w:rFonts w:ascii="Cambria Math" w:hAnsi="Cambria Math"/>
+                      </w:rPr>
+                      <m:t>ψ</m:t>
+                    </m:r>
+                  </m:sub>
+                </m:sSub>
+                <m:r>
+                  <w:rPr>
+                    <w:rFonts w:ascii="Cambria Math" w:hAnsi="Cambria Math"/>
+                  </w:rPr>
+                  <m:t>,</m:t>
+                </m:r>
+                <m:sSub>
+                  <m:sSubPr>
+                    <m:ctrlPr>
+                      <w:rPr>
+                        <w:rFonts w:ascii="Cambria Math" w:hAnsi="Cambria Math"/>
+                        <w:i/>
+                      </w:rPr>
+                    </m:ctrlPr>
+                  </m:sSubPr>
+                  <m:e>
+                    <m:r>
+                      <w:rPr>
+                        <w:rFonts w:ascii="Cambria Math" w:hAnsi="Cambria Math"/>
+                      </w:rPr>
+                      <m:t>d</m:t>
+                    </m:r>
+                  </m:e>
+                  <m:sub>
+                    <m:r>
+                      <w:rPr>
+                        <w:rFonts w:ascii="Cambria Math" w:hAnsi="Cambria Math"/>
+                      </w:rPr>
+                      <m:t>ϕ</m:t>
+                    </m:r>
+                  </m:sub>
+                </m:sSub>
+              </m:e>
+            </m:d>
+            <m:r>
+              <w:rPr>
+                <w:rFonts w:ascii="Cambria Math" w:hAnsi="Cambria Math"/>
+              </w:rPr>
+              <m:t>,</m:t>
+            </m:r>
+            <m:d>
+              <m:dPr>
+                <m:ctrlPr>
+                  <w:rPr>
+                    <w:rFonts w:ascii="Cambria Math" w:hAnsi="Cambria Math"/>
+                    <w:i/>
+                  </w:rPr>
+                </m:ctrlPr>
+              </m:dPr>
+              <m:e>
+                <m:sSub>
+                  <m:sSubPr>
+                    <m:ctrlPr>
+                      <w:rPr>
+                        <w:rFonts w:ascii="Cambria Math" w:hAnsi="Cambria Math"/>
+                        <w:i/>
+                      </w:rPr>
+                    </m:ctrlPr>
+                  </m:sSubPr>
+                  <m:e>
+                    <m:r>
+                      <w:rPr>
+                        <w:rFonts w:ascii="Cambria Math" w:hAnsi="Cambria Math"/>
+                      </w:rPr>
+                      <m:t>n</m:t>
+                    </m:r>
+                  </m:e>
+                  <m:sub>
+                    <m:r>
+                      <w:rPr>
+                        <w:rFonts w:ascii="Cambria Math" w:hAnsi="Cambria Math"/>
+                      </w:rPr>
+                      <m:t>ψ</m:t>
+                    </m:r>
+                  </m:sub>
+                </m:sSub>
+                <m:r>
+                  <w:rPr>
+                    <w:rFonts w:ascii="Cambria Math" w:hAnsi="Cambria Math"/>
+                  </w:rPr>
+                  <m:t>,</m:t>
+                </m:r>
+                <m:sSub>
+                  <m:sSubPr>
+                    <m:ctrlPr>
+                      <w:rPr>
+                        <w:rFonts w:ascii="Cambria Math" w:hAnsi="Cambria Math"/>
+                        <w:i/>
+                      </w:rPr>
+                    </m:ctrlPr>
+                  </m:sSubPr>
+                  <m:e>
+                    <m:r>
+                      <w:rPr>
+                        <w:rFonts w:ascii="Cambria Math" w:hAnsi="Cambria Math"/>
+                      </w:rPr>
+                      <m:t>n</m:t>
+                    </m:r>
+                  </m:e>
+                  <m:sub>
+                    <m:r>
+                      <w:rPr>
+                        <w:rFonts w:ascii="Cambria Math" w:hAnsi="Cambria Math"/>
+                      </w:rPr>
+                      <m:t>ϕ</m:t>
+                    </m:r>
+                  </m:sub>
+                </m:sSub>
+              </m:e>
+            </m:d>
+          </m:e>
+        </m:d>
+      </m:oMath>
+    </w:p>
+    <w:p>
+      <w:pPr>
+        <w:pStyle w:val="ListParagraph"/>
+        <w:numPr>
+          <w:ilvl w:val="1"/>
+          <w:numId w:val="41"/>
+        </w:numPr>
+      </w:pPr>
+      <w:r>
+        <w:t xml:space="preserve">If </w:t>
+      </w:r>
+      <w:r>
+        <w:t>[</w:t>
+      </w:r>
+      <m:oMath>
+        <m:r>
+          <w:rPr>
+            <w:rFonts w:ascii="Cambria Math" w:hAnsi="Cambria Math"/>
+          </w:rPr>
+          <m:t>b&gt;0</m:t>
+        </m:r>
+      </m:oMath>
+      <w:r>
+        <w:t xml:space="preserve"> and </w:t>
+      </w:r>
+      <m:oMath>
+        <m:r>
+          <w:rPr>
+            <w:rFonts w:ascii="Cambria Math" w:hAnsi="Cambria Math"/>
+          </w:rPr>
+          <m:t>t-b&gt;0</m:t>
+        </m:r>
+      </m:oMath>
+      <w:r>
+        <w:t>] or</w:t>
+      </w:r>
+      <w:r>
+        <w:t xml:space="preserve"> </w:t>
+      </w:r>
+      <w:r>
+        <w:t>[</w:t>
+      </w:r>
+      <m:oMath>
+        <m:r>
+          <w:rPr>
+            <w:rFonts w:ascii="Cambria Math" w:hAnsi="Cambria Math"/>
+          </w:rPr>
+          <m:t>b&lt;0</m:t>
+        </m:r>
+      </m:oMath>
+      <w:r>
+        <w:t xml:space="preserve"> and </w:t>
+      </w:r>
+      <m:oMath>
+        <m:r>
+          <w:rPr>
+            <w:rFonts w:ascii="Cambria Math" w:hAnsi="Cambria Math"/>
+          </w:rPr>
+          <m:t>t-b&lt;0</m:t>
+        </m:r>
+      </m:oMath>
+      <w:r>
+        <w:t>]:</w:t>
+      </w:r>
+    </w:p>
+    <w:p>
+      <w:pPr>
+        <w:pStyle w:val="ListParagraph"/>
+        <w:numPr>
+          <w:ilvl w:val="2"/>
+          <w:numId w:val="41"/>
+        </w:numPr>
+      </w:pPr>
+      <w:r>
+        <w:t xml:space="preserve">Set </w:t>
+      </w:r>
+      <m:oMath>
+        <m:r>
+          <w:rPr>
+            <w:rFonts w:ascii="Cambria Math" w:hAnsi="Cambria Math"/>
+          </w:rPr>
+          <m:t>id=</m:t>
+        </m:r>
+        <m:sSub>
+          <m:sSubPr>
+            <m:ctrlPr>
+              <w:rPr>
+                <w:rFonts w:ascii="Cambria Math" w:hAnsi="Cambria Math"/>
+                <w:i/>
+              </w:rPr>
+            </m:ctrlPr>
+          </m:sSubPr>
+          <m:e>
+            <m:r>
+              <w:rPr>
+                <w:rFonts w:ascii="Cambria Math" w:hAnsi="Cambria Math"/>
+              </w:rPr>
+              <m:t>n</m:t>
+            </m:r>
+          </m:e>
+          <m:sub>
+            <m:r>
+              <w:rPr>
+                <w:rFonts w:ascii="Cambria Math" w:hAnsi="Cambria Math"/>
+              </w:rPr>
+              <m:t>ID</m:t>
+            </m:r>
+          </m:sub>
+        </m:sSub>
+      </m:oMath>
+    </w:p>
+    <w:p>
+      <w:pPr>
+        <w:pStyle w:val="ListParagraph"/>
+        <w:numPr>
+          <w:ilvl w:val="2"/>
+          <w:numId w:val="41"/>
+        </w:numPr>
+      </w:pPr>
+      <w:r>
+        <w:lastRenderedPageBreak/>
+        <w:t xml:space="preserve">Set </w:t>
+      </w:r>
+      <m:oMath>
+        <m:d>
+          <m:dPr>
+            <m:ctrlPr>
+              <w:rPr>
+                <w:rFonts w:ascii="Cambria Math" w:hAnsi="Cambria Math"/>
+                <w:i/>
+              </w:rPr>
+            </m:ctrlPr>
+          </m:dPr>
+          <m:e>
+            <m:sSub>
+              <m:sSubPr>
+                <m:ctrlPr>
+                  <w:rPr>
+                    <w:rFonts w:ascii="Cambria Math" w:hAnsi="Cambria Math"/>
+                    <w:i/>
+                  </w:rPr>
+                </m:ctrlPr>
+              </m:sSubPr>
+              <m:e>
+                <m:r>
+                  <w:rPr>
+                    <w:rFonts w:ascii="Cambria Math" w:hAnsi="Cambria Math"/>
+                  </w:rPr>
+                  <m:t>x</m:t>
+                </m:r>
+              </m:e>
+              <m:sub>
+                <m:r>
+                  <w:rPr>
+                    <w:rFonts w:ascii="Cambria Math" w:hAnsi="Cambria Math"/>
+                  </w:rPr>
+                  <m:t>ψ</m:t>
+                </m:r>
+              </m:sub>
+            </m:sSub>
+            <m:r>
+              <w:rPr>
+                <w:rFonts w:ascii="Cambria Math" w:hAnsi="Cambria Math"/>
+              </w:rPr>
+              <m:t>,</m:t>
+            </m:r>
+            <m:sSub>
+              <m:sSubPr>
+                <m:ctrlPr>
+                  <w:rPr>
+                    <w:rFonts w:ascii="Cambria Math" w:hAnsi="Cambria Math"/>
+                    <w:i/>
+                  </w:rPr>
+                </m:ctrlPr>
+              </m:sSubPr>
+              <m:e>
+                <m:r>
+                  <w:rPr>
+                    <w:rFonts w:ascii="Cambria Math" w:hAnsi="Cambria Math"/>
+                  </w:rPr>
+                  <m:t>x</m:t>
+                </m:r>
+              </m:e>
+              <m:sub>
+                <m:r>
+                  <w:rPr>
+                    <w:rFonts w:ascii="Cambria Math" w:hAnsi="Cambria Math"/>
+                  </w:rPr>
+                  <m:t>ϕ</m:t>
+                </m:r>
+              </m:sub>
+            </m:sSub>
+          </m:e>
+        </m:d>
+        <m:r>
+          <w:rPr>
+            <w:rFonts w:ascii="Cambria Math" w:hAnsi="Cambria Math"/>
+          </w:rPr>
+          <m:t>=</m:t>
+        </m:r>
+        <m:d>
+          <m:dPr>
+            <m:ctrlPr>
+              <w:rPr>
+                <w:rFonts w:ascii="Cambria Math" w:hAnsi="Cambria Math"/>
+                <w:i/>
+              </w:rPr>
+            </m:ctrlPr>
+          </m:dPr>
+          <m:e>
+            <m:sSub>
+              <m:sSubPr>
+                <m:ctrlPr>
+                  <w:rPr>
+                    <w:rFonts w:ascii="Cambria Math" w:hAnsi="Cambria Math"/>
+                    <w:i/>
+                  </w:rPr>
+                </m:ctrlPr>
+              </m:sSubPr>
+              <m:e>
+                <m:r>
+                  <w:rPr>
+                    <w:rFonts w:ascii="Cambria Math" w:hAnsi="Cambria Math"/>
+                  </w:rPr>
+                  <m:t>n</m:t>
+                </m:r>
+              </m:e>
+              <m:sub>
+                <m:r>
+                  <w:rPr>
+                    <w:rFonts w:ascii="Cambria Math" w:hAnsi="Cambria Math"/>
+                  </w:rPr>
+                  <m:t>ψ</m:t>
+                </m:r>
+              </m:sub>
+            </m:sSub>
+            <m:r>
+              <w:rPr>
+                <w:rFonts w:ascii="Cambria Math" w:hAnsi="Cambria Math"/>
+              </w:rPr>
+              <m:t>,</m:t>
+            </m:r>
+            <m:sSub>
+              <m:sSubPr>
+                <m:ctrlPr>
+                  <w:rPr>
+                    <w:rFonts w:ascii="Cambria Math" w:hAnsi="Cambria Math"/>
+                    <w:i/>
+                  </w:rPr>
+                </m:ctrlPr>
+              </m:sSubPr>
+              <m:e>
+                <m:r>
+                  <w:rPr>
+                    <w:rFonts w:ascii="Cambria Math" w:hAnsi="Cambria Math"/>
+                  </w:rPr>
+                  <m:t>n</m:t>
+                </m:r>
+              </m:e>
+              <m:sub>
+                <m:r>
+                  <w:rPr>
+                    <w:rFonts w:ascii="Cambria Math" w:hAnsi="Cambria Math"/>
+                  </w:rPr>
+                  <m:t>ϕ</m:t>
+                </m:r>
+              </m:sub>
+            </m:sSub>
+          </m:e>
+        </m:d>
+      </m:oMath>
+    </w:p>
+    <w:p>
+      <w:pPr>
+        <w:pStyle w:val="ListParagraph"/>
+        <w:numPr>
+          <w:ilvl w:val="2"/>
+          <w:numId w:val="41"/>
+        </w:numPr>
+      </w:pPr>
+      <w:r>
+        <w:t xml:space="preserve">Set </w:t>
+      </w:r>
+      <m:oMath>
+        <m:r>
+          <w:rPr>
+            <w:rFonts w:ascii="Cambria Math" w:hAnsi="Cambria Math"/>
+          </w:rPr>
+          <m:t>b=t</m:t>
+        </m:r>
+      </m:oMath>
+    </w:p>
+    <w:p>
+      <w:pPr>
+        <w:pStyle w:val="ListParagraph"/>
+        <w:numPr>
+          <w:ilvl w:val="0"/>
+          <w:numId w:val="41"/>
+        </w:numPr>
+      </w:pPr>
+      <w:r>
+        <w:t xml:space="preserve">If </w:t>
+      </w:r>
+      <m:oMath>
+        <m:r>
+          <w:rPr>
+            <w:rFonts w:ascii="Cambria Math" w:hAnsi="Cambria Math"/>
+          </w:rPr>
+          <m:t>id==</m:t>
+        </m:r>
+        <m:sSub>
+          <m:sSubPr>
+            <m:ctrlPr>
+              <w:rPr>
+                <w:rFonts w:ascii="Cambria Math" w:hAnsi="Cambria Math"/>
+                <w:i/>
+              </w:rPr>
+            </m:ctrlPr>
+          </m:sSubPr>
+          <m:e>
+            <m:r>
+              <w:rPr>
+                <w:rFonts w:ascii="Cambria Math" w:hAnsi="Cambria Math"/>
+              </w:rPr>
+              <m:t>s</m:t>
+            </m:r>
+          </m:e>
+          <m:sub>
+            <m:r>
+              <w:rPr>
+                <w:rFonts w:ascii="Cambria Math" w:hAnsi="Cambria Math"/>
+              </w:rPr>
+              <m:t>ID</m:t>
+            </m:r>
+          </m:sub>
+        </m:sSub>
+      </m:oMath>
+      <w:r>
+        <w:t>:</w:t>
+      </w:r>
+    </w:p>
+    <w:p>
+      <w:pPr>
+        <w:pStyle w:val="ListParagraph"/>
+        <w:numPr>
+          <w:ilvl w:val="1"/>
+          <w:numId w:val="41"/>
+        </w:numPr>
+      </w:pPr>
+      <w:r>
+        <w:t>Drop PKT-DATA</w:t>
+      </w:r>
+    </w:p>
+    <w:p>
+      <w:pPr>
+        <w:pStyle w:val="ListParagraph"/>
+        <w:numPr>
+          <w:ilvl w:val="0"/>
+          <w:numId w:val="41"/>
+        </w:numPr>
+      </w:pPr>
+      <w:r>
+        <w:t xml:space="preserve">Else if </w:t>
+      </w:r>
+      <w:r>
+        <w:t>edge between node and chosen HDR-FWD-DST intersects the edge between H</w:t>
+      </w:r>
+      <w:r>
+        <w:t xml:space="preserve">DR-DST-LOC and XHDR-ENTERED-LOC </w:t>
       </w:r>
       <w:r>
         <w:rPr>
-          <w:highlight w:val="yellow"/>
+          <w:b/>
+          <w:highlight w:val="magenta"/>
         </w:rPr>
-        <w:t>TODO</w:t>
-      </w:r>
-      <w:bookmarkEnd w:id="77"/>
-    </w:p>
-    <w:p>
-      <w:bookmarkStart w:id="78" w:name="_GoBack"/>
-      <w:bookmarkEnd w:id="78"/>
-    </w:p>
-    <w:p>
-      <w:pPr>
-        <w:pStyle w:val="Heading2"/>
-      </w:pPr>
-      <w:bookmarkStart w:id="79" w:name="_Toc192817268"/>
-      <w:r>
-        <w:lastRenderedPageBreak/>
-        <w:t>6.3. Routing Algorithms</w:t>
-      </w:r>
-      <w:bookmarkEnd w:id="79"/>
-    </w:p>
-    <w:p>
-      <w:pPr>
-        <w:pStyle w:val="Heading3"/>
-      </w:pPr>
-      <w:bookmarkStart w:id="80" w:name="_Toc192817269"/>
-      <w:r>
-        <w:t xml:space="preserve">6.3.1. Greedy Forwarding (FN-RT-GREEDY) </w:t>
-      </w:r>
-      <w:r>
-        <w:rPr>
-          <w:highlight w:val="yellow"/>
-        </w:rPr>
-        <w:t>TODO</w:t>
-      </w:r>
-      <w:bookmarkEnd w:id="80"/>
-    </w:p>
-    <w:p/>
-    <w:p>
-      <w:pPr>
-        <w:pStyle w:val="Heading3"/>
-      </w:pPr>
-      <w:bookmarkStart w:id="81" w:name="_Toc192817270"/>
-      <w:r>
-        <w:t xml:space="preserve">6.3.2. Perimeter Forwarding (FN-RT-PERIMETER) </w:t>
-      </w:r>
-      <w:r>
-        <w:rPr>
-          <w:highlight w:val="yellow"/>
-        </w:rPr>
-        <w:t>TODO</w:t>
-      </w:r>
+        <w:t>NOT SURE HOW TO DO THIS</w:t>
+      </w:r>
+    </w:p>
+    <w:p>
+      <w:pPr>
+        <w:pStyle w:val="ListParagraph"/>
+        <w:numPr>
+          <w:ilvl w:val="1"/>
+          <w:numId w:val="41"/>
+        </w:numPr>
+      </w:pPr>
+      <w:r>
+        <w:t xml:space="preserve">Set </w:t>
+      </w:r>
+      <w:r>
+        <w:t>XHDR-FACE-ENTERED-LOC</w:t>
+      </w:r>
+      <w:r>
+        <w:t xml:space="preserve"> to </w:t>
+      </w:r>
+      <m:oMath>
+        <m:d>
+          <m:dPr>
+            <m:ctrlPr>
+              <w:rPr>
+                <w:rFonts w:ascii="Cambria Math" w:hAnsi="Cambria Math"/>
+                <w:i/>
+              </w:rPr>
+            </m:ctrlPr>
+          </m:dPr>
+          <m:e>
+            <m:sSub>
+              <m:sSubPr>
+                <m:ctrlPr>
+                  <w:rPr>
+                    <w:rFonts w:ascii="Cambria Math" w:hAnsi="Cambria Math"/>
+                    <w:i/>
+                  </w:rPr>
+                </m:ctrlPr>
+              </m:sSubPr>
+              <m:e>
+                <m:r>
+                  <w:rPr>
+                    <w:rFonts w:ascii="Cambria Math" w:hAnsi="Cambria Math"/>
+                  </w:rPr>
+                  <m:t>x</m:t>
+                </m:r>
+              </m:e>
+              <m:sub>
+                <m:r>
+                  <w:rPr>
+                    <w:rFonts w:ascii="Cambria Math" w:hAnsi="Cambria Math"/>
+                  </w:rPr>
+                  <m:t>ψ</m:t>
+                </m:r>
+              </m:sub>
+            </m:sSub>
+            <m:r>
+              <w:rPr>
+                <w:rFonts w:ascii="Cambria Math" w:hAnsi="Cambria Math"/>
+              </w:rPr>
+              <m:t>,</m:t>
+            </m:r>
+            <m:sSub>
+              <m:sSubPr>
+                <m:ctrlPr>
+                  <w:rPr>
+                    <w:rFonts w:ascii="Cambria Math" w:hAnsi="Cambria Math"/>
+                    <w:i/>
+                  </w:rPr>
+                </m:ctrlPr>
+              </m:sSubPr>
+              <m:e>
+                <m:r>
+                  <w:rPr>
+                    <w:rFonts w:ascii="Cambria Math" w:hAnsi="Cambria Math"/>
+                  </w:rPr>
+                  <m:t>x</m:t>
+                </m:r>
+              </m:e>
+              <m:sub>
+                <m:r>
+                  <w:rPr>
+                    <w:rFonts w:ascii="Cambria Math" w:hAnsi="Cambria Math"/>
+                  </w:rPr>
+                  <m:t>ϕ</m:t>
+                </m:r>
+              </m:sub>
+            </m:sSub>
+          </m:e>
+        </m:d>
+      </m:oMath>
+    </w:p>
+    <w:p>
+      <w:pPr>
+        <w:pStyle w:val="ListParagraph"/>
+        <w:numPr>
+          <w:ilvl w:val="0"/>
+          <w:numId w:val="41"/>
+        </w:numPr>
+      </w:pPr>
+      <w:r>
+        <w:t xml:space="preserve">Set HDR-FWD-DST-ID to </w:t>
+      </w:r>
+      <m:oMath>
+        <m:r>
+          <w:rPr>
+            <w:rFonts w:ascii="Cambria Math" w:hAnsi="Cambria Math"/>
+          </w:rPr>
+          <m:t>id</m:t>
+        </m:r>
+      </m:oMath>
+    </w:p>
+    <w:p>
+      <w:pPr>
+        <w:pStyle w:val="ListParagraph"/>
+        <w:numPr>
+          <w:ilvl w:val="0"/>
+          <w:numId w:val="41"/>
+        </w:numPr>
+      </w:pPr>
+      <w:r>
+        <w:t>Transmit PKT-DATA</w:t>
+      </w:r>
+      <w:bookmarkStart w:id="81" w:name="_GoBack"/>
       <w:bookmarkEnd w:id="81"/>
     </w:p>
-    <w:p/>
     <w:p>
       <w:pPr>
         <w:pStyle w:val="Heading3"/>
@@ -16386,7 +19483,7 @@
           <w:rPr>
             <w:noProof/>
           </w:rPr>
-          <w:t>27</w:t>
+          <w:t>30</w:t>
         </w:r>
         <w:r>
           <w:rPr>
@@ -17492,6 +20589,119 @@
     </w:lvl>
   </w:abstractNum>
   <w:abstractNum w:abstractNumId="10">
+    <w:nsid w:val="19BE52F1"/>
+    <w:multiLevelType w:val="hybridMultilevel"/>
+    <w:tmpl w:val="35A69670"/>
+    <w:lvl w:ilvl="0" w:tplc="04090001">
+      <w:start w:val="1"/>
+      <w:numFmt w:val="bullet"/>
+      <w:lvlText w:val=""/>
+      <w:lvlJc w:val="left"/>
+      <w:pPr>
+        <w:ind w:left="720" w:hanging="360"/>
+      </w:pPr>
+      <w:rPr>
+        <w:rFonts w:ascii="Symbol" w:hAnsi="Symbol" w:hint="default"/>
+      </w:rPr>
+    </w:lvl>
+    <w:lvl w:ilvl="1" w:tplc="04090003">
+      <w:start w:val="1"/>
+      <w:numFmt w:val="bullet"/>
+      <w:lvlText w:val="o"/>
+      <w:lvlJc w:val="left"/>
+      <w:pPr>
+        <w:ind w:left="1440" w:hanging="360"/>
+      </w:pPr>
+      <w:rPr>
+        <w:rFonts w:ascii="Courier New" w:hAnsi="Courier New" w:hint="default"/>
+      </w:rPr>
+    </w:lvl>
+    <w:lvl w:ilvl="2" w:tplc="04090005">
+      <w:start w:val="1"/>
+      <w:numFmt w:val="bullet"/>
+      <w:lvlText w:val=""/>
+      <w:lvlJc w:val="left"/>
+      <w:pPr>
+        <w:ind w:left="2160" w:hanging="360"/>
+      </w:pPr>
+      <w:rPr>
+        <w:rFonts w:ascii="Wingdings" w:hAnsi="Wingdings" w:hint="default"/>
+      </w:rPr>
+    </w:lvl>
+    <w:lvl w:ilvl="3" w:tplc="04090001" w:tentative="1">
+      <w:start w:val="1"/>
+      <w:numFmt w:val="bullet"/>
+      <w:lvlText w:val=""/>
+      <w:lvlJc w:val="left"/>
+      <w:pPr>
+        <w:ind w:left="2880" w:hanging="360"/>
+      </w:pPr>
+      <w:rPr>
+        <w:rFonts w:ascii="Symbol" w:hAnsi="Symbol" w:hint="default"/>
+      </w:rPr>
+    </w:lvl>
+    <w:lvl w:ilvl="4" w:tplc="04090003" w:tentative="1">
+      <w:start w:val="1"/>
+      <w:numFmt w:val="bullet"/>
+      <w:lvlText w:val="o"/>
+      <w:lvlJc w:val="left"/>
+      <w:pPr>
+        <w:ind w:left="3600" w:hanging="360"/>
+      </w:pPr>
+      <w:rPr>
+        <w:rFonts w:ascii="Courier New" w:hAnsi="Courier New" w:hint="default"/>
+      </w:rPr>
+    </w:lvl>
+    <w:lvl w:ilvl="5" w:tplc="04090005" w:tentative="1">
+      <w:start w:val="1"/>
+      <w:numFmt w:val="bullet"/>
+      <w:lvlText w:val=""/>
+      <w:lvlJc w:val="left"/>
+      <w:pPr>
+        <w:ind w:left="4320" w:hanging="360"/>
+      </w:pPr>
+      <w:rPr>
+        <w:rFonts w:ascii="Wingdings" w:hAnsi="Wingdings" w:hint="default"/>
+      </w:rPr>
+    </w:lvl>
+    <w:lvl w:ilvl="6" w:tplc="04090001" w:tentative="1">
+      <w:start w:val="1"/>
+      <w:numFmt w:val="bullet"/>
+      <w:lvlText w:val=""/>
+      <w:lvlJc w:val="left"/>
+      <w:pPr>
+        <w:ind w:left="5040" w:hanging="360"/>
+      </w:pPr>
+      <w:rPr>
+        <w:rFonts w:ascii="Symbol" w:hAnsi="Symbol" w:hint="default"/>
+      </w:rPr>
+    </w:lvl>
+    <w:lvl w:ilvl="7" w:tplc="04090003" w:tentative="1">
+      <w:start w:val="1"/>
+      <w:numFmt w:val="bullet"/>
+      <w:lvlText w:val="o"/>
+      <w:lvlJc w:val="left"/>
+      <w:pPr>
+        <w:ind w:left="5760" w:hanging="360"/>
+      </w:pPr>
+      <w:rPr>
+        <w:rFonts w:ascii="Courier New" w:hAnsi="Courier New" w:hint="default"/>
+      </w:rPr>
+    </w:lvl>
+    <w:lvl w:ilvl="8" w:tplc="04090005" w:tentative="1">
+      <w:start w:val="1"/>
+      <w:numFmt w:val="bullet"/>
+      <w:lvlText w:val=""/>
+      <w:lvlJc w:val="left"/>
+      <w:pPr>
+        <w:ind w:left="6480" w:hanging="360"/>
+      </w:pPr>
+      <w:rPr>
+        <w:rFonts w:ascii="Wingdings" w:hAnsi="Wingdings" w:hint="default"/>
+      </w:rPr>
+    </w:lvl>
+  </w:abstractNum>
+  <w:abstractNum w:abstractNumId="11">
     <w:nsid w:val="1B4014E5"/>
     <w:multiLevelType w:val="hybridMultilevel"/>
     <w:tmpl w:val="A73E9936"/>
@@ -17604,7 +20814,7 @@
       </w:rPr>
     </w:lvl>
   </w:abstractNum>
-  <w:abstractNum w:abstractNumId="11">
+  <w:abstractNum w:abstractNumId="12">
     <w:nsid w:val="1B7A5D69"/>
     <w:multiLevelType w:val="hybridMultilevel"/>
     <w:tmpl w:val="BC022A2A"/>
@@ -17717,7 +20927,7 @@
       </w:rPr>
     </w:lvl>
   </w:abstractNum>
-  <w:abstractNum w:abstractNumId="12">
+  <w:abstractNum w:abstractNumId="13">
     <w:nsid w:val="1BF37E8A"/>
     <w:multiLevelType w:val="hybridMultilevel"/>
     <w:tmpl w:val="6C821DF6"/>
@@ -17830,7 +21040,7 @@
       </w:rPr>
     </w:lvl>
   </w:abstractNum>
-  <w:abstractNum w:abstractNumId="13">
+  <w:abstractNum w:abstractNumId="14">
     <w:nsid w:val="1DB15200"/>
     <w:multiLevelType w:val="hybridMultilevel"/>
     <w:tmpl w:val="1052974A"/>
@@ -17943,7 +21153,7 @@
       </w:rPr>
     </w:lvl>
   </w:abstractNum>
-  <w:abstractNum w:abstractNumId="14">
+  <w:abstractNum w:abstractNumId="15">
     <w:nsid w:val="20644307"/>
     <w:multiLevelType w:val="multilevel"/>
     <w:tmpl w:val="346C88C0"/>
@@ -18056,7 +21266,7 @@
       </w:rPr>
     </w:lvl>
   </w:abstractNum>
-  <w:abstractNum w:abstractNumId="15">
+  <w:abstractNum w:abstractNumId="16">
     <w:nsid w:val="2308322F"/>
     <w:multiLevelType w:val="hybridMultilevel"/>
     <w:tmpl w:val="DB640AFA"/>
@@ -18169,7 +21379,7 @@
       </w:rPr>
     </w:lvl>
   </w:abstractNum>
-  <w:abstractNum w:abstractNumId="16">
+  <w:abstractNum w:abstractNumId="17">
     <w:nsid w:val="26C21215"/>
     <w:multiLevelType w:val="hybridMultilevel"/>
     <w:tmpl w:val="AC20ED3E"/>
@@ -18282,7 +21492,7 @@
       </w:rPr>
     </w:lvl>
   </w:abstractNum>
-  <w:abstractNum w:abstractNumId="17">
+  <w:abstractNum w:abstractNumId="18">
     <w:nsid w:val="285447FE"/>
     <w:multiLevelType w:val="hybridMultilevel"/>
     <w:tmpl w:val="2B28EEF0"/>
@@ -18395,7 +21605,7 @@
       </w:rPr>
     </w:lvl>
   </w:abstractNum>
-  <w:abstractNum w:abstractNumId="18">
+  <w:abstractNum w:abstractNumId="19">
     <w:nsid w:val="29B00AFA"/>
     <w:multiLevelType w:val="hybridMultilevel"/>
     <w:tmpl w:val="7CD8CB80"/>
@@ -18508,7 +21718,7 @@
       </w:rPr>
     </w:lvl>
   </w:abstractNum>
-  <w:abstractNum w:abstractNumId="19">
+  <w:abstractNum w:abstractNumId="20">
     <w:nsid w:val="2F935AAE"/>
     <w:multiLevelType w:val="hybridMultilevel"/>
     <w:tmpl w:val="32569284"/>
@@ -18621,7 +21831,7 @@
       </w:rPr>
     </w:lvl>
   </w:abstractNum>
-  <w:abstractNum w:abstractNumId="20">
+  <w:abstractNum w:abstractNumId="21">
     <w:nsid w:val="37574C73"/>
     <w:multiLevelType w:val="hybridMultilevel"/>
     <w:tmpl w:val="39B2D012"/>
@@ -18734,7 +21944,7 @@
       </w:rPr>
     </w:lvl>
   </w:abstractNum>
-  <w:abstractNum w:abstractNumId="21">
+  <w:abstractNum w:abstractNumId="22">
     <w:nsid w:val="3A2C7069"/>
     <w:multiLevelType w:val="hybridMultilevel"/>
     <w:tmpl w:val="874C1342"/>
@@ -18847,7 +22057,7 @@
       </w:rPr>
     </w:lvl>
   </w:abstractNum>
-  <w:abstractNum w:abstractNumId="22">
+  <w:abstractNum w:abstractNumId="23">
     <w:nsid w:val="3EA75F2A"/>
     <w:multiLevelType w:val="hybridMultilevel"/>
     <w:tmpl w:val="267488B6"/>
@@ -18960,7 +22170,7 @@
       </w:rPr>
     </w:lvl>
   </w:abstractNum>
-  <w:abstractNum w:abstractNumId="23">
+  <w:abstractNum w:abstractNumId="24">
     <w:nsid w:val="40414D83"/>
     <w:multiLevelType w:val="hybridMultilevel"/>
     <w:tmpl w:val="B6F6B18E"/>
@@ -19046,7 +22256,7 @@
       </w:pPr>
     </w:lvl>
   </w:abstractNum>
-  <w:abstractNum w:abstractNumId="24">
+  <w:abstractNum w:abstractNumId="25">
     <w:nsid w:val="412E407F"/>
     <w:multiLevelType w:val="hybridMultilevel"/>
     <w:tmpl w:val="25E05036"/>
@@ -19159,7 +22369,7 @@
       </w:rPr>
     </w:lvl>
   </w:abstractNum>
-  <w:abstractNum w:abstractNumId="25">
+  <w:abstractNum w:abstractNumId="26">
     <w:nsid w:val="424F2496"/>
     <w:multiLevelType w:val="hybridMultilevel"/>
     <w:tmpl w:val="8FF4EA96"/>
@@ -19272,7 +22482,7 @@
       </w:rPr>
     </w:lvl>
   </w:abstractNum>
-  <w:abstractNum w:abstractNumId="26">
+  <w:abstractNum w:abstractNumId="27">
     <w:nsid w:val="48EB1509"/>
     <w:multiLevelType w:val="hybridMultilevel"/>
     <w:tmpl w:val="569E54B4"/>
@@ -19385,7 +22595,7 @@
       </w:rPr>
     </w:lvl>
   </w:abstractNum>
-  <w:abstractNum w:abstractNumId="27">
+  <w:abstractNum w:abstractNumId="28">
     <w:nsid w:val="4CD0019B"/>
     <w:multiLevelType w:val="hybridMultilevel"/>
     <w:tmpl w:val="660C5FF2"/>
@@ -19498,7 +22708,7 @@
       </w:rPr>
     </w:lvl>
   </w:abstractNum>
-  <w:abstractNum w:abstractNumId="28">
+  <w:abstractNum w:abstractNumId="29">
     <w:nsid w:val="527B7D25"/>
     <w:multiLevelType w:val="hybridMultilevel"/>
     <w:tmpl w:val="D368D786"/>
@@ -19611,7 +22821,7 @@
       </w:rPr>
     </w:lvl>
   </w:abstractNum>
-  <w:abstractNum w:abstractNumId="29">
+  <w:abstractNum w:abstractNumId="30">
     <w:nsid w:val="546206AB"/>
     <w:multiLevelType w:val="hybridMultilevel"/>
     <w:tmpl w:val="1BD076E6"/>
@@ -19700,7 +22910,7 @@
       </w:pPr>
     </w:lvl>
   </w:abstractNum>
-  <w:abstractNum w:abstractNumId="30">
+  <w:abstractNum w:abstractNumId="31">
     <w:nsid w:val="56DE513F"/>
     <w:multiLevelType w:val="hybridMultilevel"/>
     <w:tmpl w:val="366C1D2A"/>
@@ -19813,7 +23023,7 @@
       </w:rPr>
     </w:lvl>
   </w:abstractNum>
-  <w:abstractNum w:abstractNumId="31">
+  <w:abstractNum w:abstractNumId="32">
     <w:nsid w:val="5C2F4434"/>
     <w:multiLevelType w:val="hybridMultilevel"/>
     <w:tmpl w:val="98F0A4EE"/>
@@ -19899,7 +23109,7 @@
       </w:pPr>
     </w:lvl>
   </w:abstractNum>
-  <w:abstractNum w:abstractNumId="32">
+  <w:abstractNum w:abstractNumId="33">
     <w:nsid w:val="5F6A2292"/>
     <w:multiLevelType w:val="hybridMultilevel"/>
     <w:tmpl w:val="D57A4E16"/>
@@ -20012,7 +23222,120 @@
       </w:rPr>
     </w:lvl>
   </w:abstractNum>
-  <w:abstractNum w:abstractNumId="33">
+  <w:abstractNum w:abstractNumId="34">
+    <w:nsid w:val="617F0E51"/>
+    <w:multiLevelType w:val="hybridMultilevel"/>
+    <w:tmpl w:val="C6EE145C"/>
+    <w:lvl w:ilvl="0" w:tplc="04090001">
+      <w:start w:val="1"/>
+      <w:numFmt w:val="bullet"/>
+      <w:lvlText w:val=""/>
+      <w:lvlJc w:val="left"/>
+      <w:pPr>
+        <w:ind w:left="720" w:hanging="360"/>
+      </w:pPr>
+      <w:rPr>
+        <w:rFonts w:ascii="Symbol" w:hAnsi="Symbol" w:hint="default"/>
+      </w:rPr>
+    </w:lvl>
+    <w:lvl w:ilvl="1" w:tplc="04090003">
+      <w:start w:val="1"/>
+      <w:numFmt w:val="bullet"/>
+      <w:lvlText w:val="o"/>
+      <w:lvlJc w:val="left"/>
+      <w:pPr>
+        <w:ind w:left="1440" w:hanging="360"/>
+      </w:pPr>
+      <w:rPr>
+        <w:rFonts w:ascii="Courier New" w:hAnsi="Courier New" w:hint="default"/>
+      </w:rPr>
+    </w:lvl>
+    <w:lvl w:ilvl="2" w:tplc="04090005" w:tentative="1">
+      <w:start w:val="1"/>
+      <w:numFmt w:val="bullet"/>
+      <w:lvlText w:val=""/>
+      <w:lvlJc w:val="left"/>
+      <w:pPr>
+        <w:ind w:left="2160" w:hanging="360"/>
+      </w:pPr>
+      <w:rPr>
+        <w:rFonts w:ascii="Wingdings" w:hAnsi="Wingdings" w:hint="default"/>
+      </w:rPr>
+    </w:lvl>
+    <w:lvl w:ilvl="3" w:tplc="04090001" w:tentative="1">
+      <w:start w:val="1"/>
+      <w:numFmt w:val="bullet"/>
+      <w:lvlText w:val=""/>
+      <w:lvlJc w:val="left"/>
+      <w:pPr>
+        <w:ind w:left="2880" w:hanging="360"/>
+      </w:pPr>
+      <w:rPr>
+        <w:rFonts w:ascii="Symbol" w:hAnsi="Symbol" w:hint="default"/>
+      </w:rPr>
+    </w:lvl>
+    <w:lvl w:ilvl="4" w:tplc="04090003" w:tentative="1">
+      <w:start w:val="1"/>
+      <w:numFmt w:val="bullet"/>
+      <w:lvlText w:val="o"/>
+      <w:lvlJc w:val="left"/>
+      <w:pPr>
+        <w:ind w:left="3600" w:hanging="360"/>
+      </w:pPr>
+      <w:rPr>
+        <w:rFonts w:ascii="Courier New" w:hAnsi="Courier New" w:hint="default"/>
+      </w:rPr>
+    </w:lvl>
+    <w:lvl w:ilvl="5" w:tplc="04090005" w:tentative="1">
+      <w:start w:val="1"/>
+      <w:numFmt w:val="bullet"/>
+      <w:lvlText w:val=""/>
+      <w:lvlJc w:val="left"/>
+      <w:pPr>
+        <w:ind w:left="4320" w:hanging="360"/>
+      </w:pPr>
+      <w:rPr>
+        <w:rFonts w:ascii="Wingdings" w:hAnsi="Wingdings" w:hint="default"/>
+      </w:rPr>
+    </w:lvl>
+    <w:lvl w:ilvl="6" w:tplc="04090001" w:tentative="1">
+      <w:start w:val="1"/>
+      <w:numFmt w:val="bullet"/>
+      <w:lvlText w:val=""/>
+      <w:lvlJc w:val="left"/>
+      <w:pPr>
+        <w:ind w:left="5040" w:hanging="360"/>
+      </w:pPr>
+      <w:rPr>
+        <w:rFonts w:ascii="Symbol" w:hAnsi="Symbol" w:hint="default"/>
+      </w:rPr>
+    </w:lvl>
+    <w:lvl w:ilvl="7" w:tplc="04090003" w:tentative="1">
+      <w:start w:val="1"/>
+      <w:numFmt w:val="bullet"/>
+      <w:lvlText w:val="o"/>
+      <w:lvlJc w:val="left"/>
+      <w:pPr>
+        <w:ind w:left="5760" w:hanging="360"/>
+      </w:pPr>
+      <w:rPr>
+        <w:rFonts w:ascii="Courier New" w:hAnsi="Courier New" w:hint="default"/>
+      </w:rPr>
+    </w:lvl>
+    <w:lvl w:ilvl="8" w:tplc="04090005" w:tentative="1">
+      <w:start w:val="1"/>
+      <w:numFmt w:val="bullet"/>
+      <w:lvlText w:val=""/>
+      <w:lvlJc w:val="left"/>
+      <w:pPr>
+        <w:ind w:left="6480" w:hanging="360"/>
+      </w:pPr>
+      <w:rPr>
+        <w:rFonts w:ascii="Wingdings" w:hAnsi="Wingdings" w:hint="default"/>
+      </w:rPr>
+    </w:lvl>
+  </w:abstractNum>
+  <w:abstractNum w:abstractNumId="35">
     <w:nsid w:val="6D203A26"/>
     <w:multiLevelType w:val="hybridMultilevel"/>
     <w:tmpl w:val="F5543254"/>
@@ -20098,7 +23421,7 @@
       </w:pPr>
     </w:lvl>
   </w:abstractNum>
-  <w:abstractNum w:abstractNumId="34">
+  <w:abstractNum w:abstractNumId="36">
     <w:nsid w:val="71372C9B"/>
     <w:multiLevelType w:val="hybridMultilevel"/>
     <w:tmpl w:val="EDE62F56"/>
@@ -20211,7 +23534,7 @@
       </w:rPr>
     </w:lvl>
   </w:abstractNum>
-  <w:abstractNum w:abstractNumId="35">
+  <w:abstractNum w:abstractNumId="37">
     <w:nsid w:val="77386B26"/>
     <w:multiLevelType w:val="hybridMultilevel"/>
     <w:tmpl w:val="C46E5AA8"/>
@@ -20324,7 +23647,7 @@
       </w:rPr>
     </w:lvl>
   </w:abstractNum>
-  <w:abstractNum w:abstractNumId="36">
+  <w:abstractNum w:abstractNumId="38">
     <w:nsid w:val="7841150C"/>
     <w:multiLevelType w:val="hybridMultilevel"/>
     <w:tmpl w:val="7A60549E"/>
@@ -20437,7 +23760,7 @@
       </w:rPr>
     </w:lvl>
   </w:abstractNum>
-  <w:abstractNum w:abstractNumId="37">
+  <w:abstractNum w:abstractNumId="39">
     <w:nsid w:val="7A3354D8"/>
     <w:multiLevelType w:val="hybridMultilevel"/>
     <w:tmpl w:val="A1B645A8"/>
@@ -20526,7 +23849,7 @@
       </w:pPr>
     </w:lvl>
   </w:abstractNum>
-  <w:abstractNum w:abstractNumId="38">
+  <w:abstractNum w:abstractNumId="40">
     <w:nsid w:val="7AF43085"/>
     <w:multiLevelType w:val="hybridMultilevel"/>
     <w:tmpl w:val="583C565C"/>
@@ -20640,28 +23963,28 @@
     </w:lvl>
   </w:abstractNum>
   <w:num w:numId="1">
-    <w:abstractNumId w:val="32"/>
+    <w:abstractNumId w:val="33"/>
   </w:num>
   <w:num w:numId="2">
     <w:abstractNumId w:val="1"/>
   </w:num>
   <w:num w:numId="3">
-    <w:abstractNumId w:val="14"/>
+    <w:abstractNumId w:val="15"/>
   </w:num>
   <w:num w:numId="4">
     <w:abstractNumId w:val="5"/>
   </w:num>
   <w:num w:numId="5">
-    <w:abstractNumId w:val="37"/>
+    <w:abstractNumId w:val="39"/>
   </w:num>
   <w:num w:numId="6">
-    <w:abstractNumId w:val="36"/>
+    <w:abstractNumId w:val="38"/>
   </w:num>
   <w:num w:numId="7">
     <w:abstractNumId w:val="8"/>
   </w:num>
   <w:num w:numId="8">
-    <w:abstractNumId w:val="29"/>
+    <w:abstractNumId w:val="30"/>
   </w:num>
   <w:num w:numId="9">
     <w:abstractNumId w:val="3"/>
@@ -20670,91 +23993,97 @@
     <w:abstractNumId w:val="6"/>
   </w:num>
   <w:num w:numId="11">
-    <w:abstractNumId w:val="35"/>
+    <w:abstractNumId w:val="37"/>
   </w:num>
   <w:num w:numId="12">
-    <w:abstractNumId w:val="16"/>
+    <w:abstractNumId w:val="17"/>
   </w:num>
   <w:num w:numId="13">
-    <w:abstractNumId w:val="13"/>
+    <w:abstractNumId w:val="14"/>
   </w:num>
   <w:num w:numId="14">
-    <w:abstractNumId w:val="22"/>
+    <w:abstractNumId w:val="23"/>
   </w:num>
   <w:num w:numId="15">
-    <w:abstractNumId w:val="30"/>
+    <w:abstractNumId w:val="31"/>
   </w:num>
   <w:num w:numId="16">
-    <w:abstractNumId w:val="10"/>
+    <w:abstractNumId w:val="11"/>
   </w:num>
   <w:num w:numId="17">
-    <w:abstractNumId w:val="34"/>
+    <w:abstractNumId w:val="36"/>
   </w:num>
   <w:num w:numId="18">
     <w:abstractNumId w:val="0"/>
   </w:num>
   <w:num w:numId="19">
-    <w:abstractNumId w:val="31"/>
+    <w:abstractNumId w:val="32"/>
   </w:num>
   <w:num w:numId="20">
-    <w:abstractNumId w:val="18"/>
+    <w:abstractNumId w:val="19"/>
   </w:num>
   <w:num w:numId="21">
-    <w:abstractNumId w:val="28"/>
+    <w:abstractNumId w:val="29"/>
   </w:num>
   <w:num w:numId="22">
-    <w:abstractNumId w:val="26"/>
+    <w:abstractNumId w:val="27"/>
   </w:num>
   <w:num w:numId="23">
-    <w:abstractNumId w:val="12"/>
+    <w:abstractNumId w:val="13"/>
   </w:num>
   <w:num w:numId="24">
-    <w:abstractNumId w:val="33"/>
+    <w:abstractNumId w:val="35"/>
   </w:num>
   <w:num w:numId="25">
-    <w:abstractNumId w:val="27"/>
+    <w:abstractNumId w:val="28"/>
   </w:num>
   <w:num w:numId="26">
     <w:abstractNumId w:val="2"/>
   </w:num>
   <w:num w:numId="27">
-    <w:abstractNumId w:val="15"/>
+    <w:abstractNumId w:val="16"/>
   </w:num>
   <w:num w:numId="28">
-    <w:abstractNumId w:val="38"/>
+    <w:abstractNumId w:val="40"/>
   </w:num>
   <w:num w:numId="29">
-    <w:abstractNumId w:val="11"/>
+    <w:abstractNumId w:val="12"/>
   </w:num>
   <w:num w:numId="30">
-    <w:abstractNumId w:val="23"/>
+    <w:abstractNumId w:val="24"/>
   </w:num>
   <w:num w:numId="31">
     <w:abstractNumId w:val="9"/>
   </w:num>
   <w:num w:numId="32">
-    <w:abstractNumId w:val="19"/>
+    <w:abstractNumId w:val="20"/>
   </w:num>
   <w:num w:numId="33">
+    <w:abstractNumId w:val="26"/>
+  </w:num>
+  <w:num w:numId="34">
     <w:abstractNumId w:val="25"/>
   </w:num>
-  <w:num w:numId="34">
-    <w:abstractNumId w:val="24"/>
-  </w:num>
   <w:num w:numId="35">
-    <w:abstractNumId w:val="20"/>
+    <w:abstractNumId w:val="21"/>
   </w:num>
   <w:num w:numId="36">
-    <w:abstractNumId w:val="21"/>
+    <w:abstractNumId w:val="22"/>
   </w:num>
   <w:num w:numId="37">
     <w:abstractNumId w:val="4"/>
   </w:num>
   <w:num w:numId="38">
-    <w:abstractNumId w:val="17"/>
+    <w:abstractNumId w:val="18"/>
   </w:num>
   <w:num w:numId="39">
     <w:abstractNumId w:val="7"/>
+  </w:num>
+  <w:num w:numId="40">
+    <w:abstractNumId w:val="34"/>
+  </w:num>
+  <w:num w:numId="41">
+    <w:abstractNumId w:val="10"/>
   </w:num>
 </w:numbering>
 </file>
@@ -22285,6 +25614,7 @@
   </w:compat>
   <w:rsids>
     <w:rsidRoot w:val="00A81AC4"/>
+    <w:rsid w:val="00503638"/>
     <w:rsid w:val="007923D3"/>
     <w:rsid w:val="00A81AC4"/>
   </w:rsids>
@@ -22498,7 +25828,7 @@
     <w:basedOn w:val="DefaultParagraphFont"/>
     <w:uiPriority w:val="99"/>
     <w:semiHidden/>
-    <w:rsid w:val="007923D3"/>
+    <w:rsid w:val="00503638"/>
     <w:rPr>
       <w:color w:val="808080"/>
     </w:rPr>
@@ -22694,7 +26024,7 @@
     <w:basedOn w:val="DefaultParagraphFont"/>
     <w:uiPriority w:val="99"/>
     <w:semiHidden/>
-    <w:rsid w:val="007923D3"/>
+    <w:rsid w:val="00503638"/>
     <w:rPr>
       <w:color w:val="808080"/>
     </w:rPr>
@@ -23034,7 +26364,7 @@
 </file>
 
 <file path=customXml/itemProps1.xml><?xml version="1.0" encoding="utf-8"?>
-<ds:datastoreItem xmlns:ds="http://schemas.openxmlformats.org/officeDocument/2006/customXml" ds:itemID="{57A401F5-5EA6-3249-B3F8-4BA71F44078E}">
+<ds:datastoreItem xmlns:ds="http://schemas.openxmlformats.org/officeDocument/2006/customXml" ds:itemID="{C52AE2DE-1E72-0742-B758-CB8F7A1E722C}">
   <ds:schemaRefs>
     <ds:schemaRef ds:uri="http://schemas.openxmlformats.org/officeDocument/2006/bibliography"/>
   </ds:schemaRefs>

</xml_diff>

<commit_message>
Add FN-RT-UPDATE to protocol
</commit_message>
<xml_diff>
--- a/doc/protocol.docx
+++ b/doc/protocol.docx
@@ -53,6 +53,7 @@
           <w:sz w:val="40"/>
         </w:rPr>
       </w:pPr>
+      <w:proofErr w:type="spellStart"/>
       <w:r>
         <w:rPr>
           <w:b/>
@@ -60,6 +61,7 @@
         </w:rPr>
         <w:t>KimonoNet</w:t>
       </w:r>
+      <w:proofErr w:type="spellEnd"/>
       <w:r>
         <w:rPr>
           <w:b/>
@@ -134,7 +136,7 @@
         <w:t>Version 1.</w:t>
       </w:r>
       <w:r>
-        <w:t>0.08</w:t>
+        <w:t>0.09</w:t>
       </w:r>
       <w:r>
         <w:br/>
@@ -184,7 +186,22 @@
       </w:r>
       <w:r>
         <w:br/>
-        <w:t>Khalapyan, Zorayr &lt;zkhalapyan@oit.ucla.edu&gt;</w:t>
+      </w:r>
+      <w:proofErr w:type="spellStart"/>
+      <w:r>
+        <w:t>Khalapyan</w:t>
+      </w:r>
+      <w:proofErr w:type="spellEnd"/>
+      <w:r>
+        <w:t xml:space="preserve">, </w:t>
+      </w:r>
+      <w:proofErr w:type="spellStart"/>
+      <w:r>
+        <w:t>Zorayr</w:t>
+      </w:r>
+      <w:proofErr w:type="spellEnd"/>
+      <w:r>
+        <w:t xml:space="preserve"> &lt;zkhalapyan@oit.ucla.edu&gt;</w:t>
       </w:r>
       <w:r>
         <w:t xml:space="preserve"> </w:t>
@@ -5217,8 +5234,21 @@
       <w:r>
         <w:t xml:space="preserve">James Hung, </w:t>
       </w:r>
-      <w:r>
-        <w:t xml:space="preserve">Zorayr Khalapyan and </w:t>
+      <w:proofErr w:type="spellStart"/>
+      <w:r>
+        <w:t>Zorayr</w:t>
+      </w:r>
+      <w:proofErr w:type="spellEnd"/>
+      <w:r>
+        <w:t xml:space="preserve"> </w:t>
+      </w:r>
+      <w:proofErr w:type="spellStart"/>
+      <w:r>
+        <w:t>Khalapyan</w:t>
+      </w:r>
+      <w:proofErr w:type="spellEnd"/>
+      <w:r>
+        <w:t xml:space="preserve"> and </w:t>
       </w:r>
       <w:r>
         <w:t xml:space="preserve">Wade Norris </w:t>
@@ -5581,8 +5611,13 @@
       <w:r>
         <w:t xml:space="preserve"> all </w:t>
       </w:r>
-      <w:r>
-        <w:t xml:space="preserve">KimonoNet </w:t>
+      <w:proofErr w:type="spellStart"/>
+      <w:r>
+        <w:t>KimonoNet</w:t>
+      </w:r>
+      <w:proofErr w:type="spellEnd"/>
+      <w:r>
+        <w:t xml:space="preserve"> </w:t>
       </w:r>
       <w:r>
         <w:t xml:space="preserve">packets </w:t>
@@ -5622,7 +5657,21 @@
         <w:rPr>
           <w:u w:val="single"/>
         </w:rPr>
-        <w:t>Quality of Service (QoS)</w:t>
+        <w:t>Quality of Service (</w:t>
+      </w:r>
+      <w:proofErr w:type="spellStart"/>
+      <w:r>
+        <w:rPr>
+          <w:u w:val="single"/>
+        </w:rPr>
+        <w:t>QoS</w:t>
+      </w:r>
+      <w:proofErr w:type="spellEnd"/>
+      <w:r>
+        <w:rPr>
+          <w:u w:val="single"/>
+        </w:rPr>
+        <w:t>)</w:t>
       </w:r>
       <w:r>
         <w:t xml:space="preserve"> – Classification of a packet as time-sensitive, loss-intolerant, both or neither. </w:t>
@@ -5898,7 +5947,15 @@
         <w:t xml:space="preserve">a running instance of </w:t>
       </w:r>
       <w:r>
-        <w:t xml:space="preserve">the KimonoNet </w:t>
+        <w:t xml:space="preserve">the </w:t>
+      </w:r>
+      <w:proofErr w:type="spellStart"/>
+      <w:r>
+        <w:t>KimonoNet</w:t>
+      </w:r>
+      <w:proofErr w:type="spellEnd"/>
+      <w:r>
+        <w:t xml:space="preserve"> </w:t>
       </w:r>
       <w:r>
         <w:t>client</w:t>
@@ -6002,7 +6059,15 @@
         <w:t>a NIC that supports ad hoc communication</w:t>
       </w:r>
       <w:r>
-        <w:t>, (3) a network layer that supports broadcast, multicast or promiscuous packet delivery, and (4) a running instance of the KimonoNet client</w:t>
+        <w:t xml:space="preserve">, (3) a network layer that supports broadcast, multicast or promiscuous packet delivery, and (4) a running instance of the </w:t>
+      </w:r>
+      <w:proofErr w:type="spellStart"/>
+      <w:r>
+        <w:t>KimonoNet</w:t>
+      </w:r>
+      <w:proofErr w:type="spellEnd"/>
+      <w:r>
+        <w:t xml:space="preserve"> client</w:t>
       </w:r>
       <w:r>
         <w:t xml:space="preserve"> that minimally supports transport functionality.</w:t>
@@ -6013,7 +6078,15 @@
     </w:p>
     <w:p>
       <w:r>
-        <w:t>Except for in the case of the reliable QoS classification (surveillance data), the end point may use location and velocity information to reply to an autonomous node by ascertaining its position.</w:t>
+        <w:t xml:space="preserve">Except for in the case of the reliable </w:t>
+      </w:r>
+      <w:proofErr w:type="spellStart"/>
+      <w:r>
+        <w:t>QoS</w:t>
+      </w:r>
+      <w:proofErr w:type="spellEnd"/>
+      <w:r>
+        <w:t xml:space="preserve"> classification (surveillance data), the end point may use location and velocity information to reply to an autonomous node by ascertaining its position.</w:t>
       </w:r>
       <w:r>
         <w:t xml:space="preserve"> Because an autonomous node has variable position, all responses from an end point </w:t>
@@ -6025,7 +6098,15 @@
         <w:t xml:space="preserve"> </w:t>
       </w:r>
       <w:r>
-        <w:t xml:space="preserve">have QoS classification of time-sensitive but </w:t>
+        <w:t xml:space="preserve">have </w:t>
+      </w:r>
+      <w:proofErr w:type="spellStart"/>
+      <w:r>
+        <w:t>QoS</w:t>
+      </w:r>
+      <w:proofErr w:type="spellEnd"/>
+      <w:r>
+        <w:t xml:space="preserve"> classification of time-sensitive but </w:t>
       </w:r>
       <w:r>
         <w:t>loss-tolerant.</w:t>
@@ -6107,7 +6188,15 @@
         <w:t xml:space="preserve"> may cause the loss of a </w:t>
       </w:r>
       <w:r>
-        <w:t>packet, but it takes strides to minimize the likelihood of this and provides a reliable QoS classification</w:t>
+        <w:t xml:space="preserve">packet, but it takes strides to minimize the likelihood of this and provides a reliable </w:t>
+      </w:r>
+      <w:proofErr w:type="spellStart"/>
+      <w:r>
+        <w:t>QoS</w:t>
+      </w:r>
+      <w:proofErr w:type="spellEnd"/>
+      <w:r>
+        <w:t xml:space="preserve"> classification</w:t>
       </w:r>
       <w:r>
         <w:t xml:space="preserve"> that may be used at the </w:t>
@@ -6713,7 +6802,15 @@
         <w:t>three</w:t>
       </w:r>
       <w:r>
-        <w:t xml:space="preserve"> distinct Quality of Service (QoS) grades.</w:t>
+        <w:t xml:space="preserve"> distinct Quality of Service (</w:t>
+      </w:r>
+      <w:proofErr w:type="spellStart"/>
+      <w:r>
+        <w:t>QoS</w:t>
+      </w:r>
+      <w:proofErr w:type="spellEnd"/>
+      <w:r>
+        <w:t>) grades.</w:t>
       </w:r>
       <w:r>
         <w:t xml:space="preserve"> These grades address time-sensitivity, while</w:t>
@@ -6942,7 +7039,15 @@
     </w:p>
     <w:p>
       <w:r>
-        <w:t>Use planar traversal to bypass when node cannot do greedy selection because it represents a local minima in greedy selection.</w:t>
+        <w:t xml:space="preserve">Use planar traversal to bypass when node cannot do greedy selection because it represents </w:t>
+      </w:r>
+      <w:proofErr w:type="gramStart"/>
+      <w:r>
+        <w:t>a local minima</w:t>
+      </w:r>
+      <w:proofErr w:type="gramEnd"/>
+      <w:r>
+        <w:t xml:space="preserve"> in greedy selection.</w:t>
       </w:r>
     </w:p>
     <w:p>
@@ -7381,8 +7486,13 @@
       <w:r>
         <w:t xml:space="preserve">, the </w:t>
       </w:r>
-      <w:r>
-        <w:t>haversine formul</w:t>
+      <w:proofErr w:type="spellStart"/>
+      <w:r>
+        <w:t>haversine</w:t>
+      </w:r>
+      <w:proofErr w:type="spellEnd"/>
+      <w:r>
+        <w:t xml:space="preserve"> formul</w:t>
       </w:r>
       <w:r>
         <w:t>a</w:t>
@@ -7394,7 +7504,15 @@
         <w:endnoteReference w:id="6"/>
       </w:r>
       <w:r>
-        <w:t xml:space="preserve"> produces the orthodomic distance between two points on a sphere:</w:t>
+        <w:t xml:space="preserve"> produces the </w:t>
+      </w:r>
+      <w:proofErr w:type="spellStart"/>
+      <w:r>
+        <w:t>orthodomic</w:t>
+      </w:r>
+      <w:proofErr w:type="spellEnd"/>
+      <w:r>
+        <w:t xml:space="preserve"> distance between two points on a sphere:</w:t>
       </w:r>
     </w:p>
     <w:p>
@@ -10372,7 +10490,15 @@
         <w:t>A node should make this determination by</w:t>
       </w:r>
       <w:r>
-        <w:t xml:space="preserve"> computing the orthodomic distance</w:t>
+        <w:t xml:space="preserve"> computing the </w:t>
+      </w:r>
+      <w:proofErr w:type="spellStart"/>
+      <w:r>
+        <w:t>orthodomic</w:t>
+      </w:r>
+      <w:proofErr w:type="spellEnd"/>
+      <w:r>
+        <w:t xml:space="preserve"> distance</w:t>
       </w:r>
       <w:r>
         <w:t xml:space="preserve"> to HDR-DST-LOC for both itself and XHDR-ENTERED-LOC</w:t>
@@ -12923,7 +13049,15 @@
     </w:p>
     <w:p>
       <w:r>
-        <w:t xml:space="preserve">All KimonoNet packets contain </w:t>
+        <w:t xml:space="preserve">All </w:t>
+      </w:r>
+      <w:proofErr w:type="spellStart"/>
+      <w:r>
+        <w:t>KimonoNet</w:t>
+      </w:r>
+      <w:proofErr w:type="spellEnd"/>
+      <w:r>
+        <w:t xml:space="preserve"> packets contain </w:t>
       </w:r>
       <w:r>
         <w:t>three</w:t>
@@ -14558,7 +14692,15 @@
         </w:numPr>
       </w:pPr>
       <w:r>
-        <w:t>Add ROUTING-TABLE-2[HDR-SRC-ID] = HDR-SRC-LOC</w:t>
+        <w:t>Add ROUTING-TABLE-</w:t>
+      </w:r>
+      <w:proofErr w:type="gramStart"/>
+      <w:r>
+        <w:t>2[</w:t>
+      </w:r>
+      <w:proofErr w:type="gramEnd"/>
+      <w:r>
+        <w:t>HDR-SRC-ID] = HDR-SRC-LOC</w:t>
       </w:r>
     </w:p>
     <w:p>
@@ -14576,10 +14718,18 @@
         <w:t xml:space="preserve"> HDR-SRC-LOC is newer than ROUTING-TABLE</w:t>
       </w:r>
       <w:r>
-        <w:t>-2</w:t>
-      </w:r>
-      <w:r>
-        <w:t xml:space="preserve">[HDR-SRC-ID], </w:t>
+        <w:t>-</w:t>
+      </w:r>
+      <w:proofErr w:type="gramStart"/>
+      <w:r>
+        <w:t>2</w:t>
+      </w:r>
+      <w:r>
+        <w:t>[</w:t>
+      </w:r>
+      <w:proofErr w:type="gramEnd"/>
+      <w:r>
+        <w:t xml:space="preserve">HDR-SRC-ID], </w:t>
       </w:r>
     </w:p>
     <w:p>
@@ -14594,10 +14744,18 @@
         <w:t>Update ROUTING-TABLE</w:t>
       </w:r>
       <w:r>
-        <w:t>-2</w:t>
-      </w:r>
-      <w:r>
-        <w:t>[HDR-SRC-ID] = HDR-SRC-LOC</w:t>
+        <w:t>-</w:t>
+      </w:r>
+      <w:proofErr w:type="gramStart"/>
+      <w:r>
+        <w:t>2</w:t>
+      </w:r>
+      <w:r>
+        <w:t>[</w:t>
+      </w:r>
+      <w:proofErr w:type="gramEnd"/>
+      <w:r>
+        <w:t>HDR-SRC-ID] = HDR-SRC-LOC</w:t>
       </w:r>
     </w:p>
     <w:p>
@@ -14633,8 +14791,13 @@
         </w:numPr>
       </w:pPr>
       <w:r>
-        <w:t>Add ROUTING-TABLE-2[</w:t>
-      </w:r>
+        <w:t>Add ROUTING-TABLE-</w:t>
+      </w:r>
+      <w:proofErr w:type="gramStart"/>
+      <w:r>
+        <w:t>2[</w:t>
+      </w:r>
+      <w:proofErr w:type="gramEnd"/>
       <w:r>
         <w:t>NEIGHBOR-ID</w:t>
       </w:r>
@@ -14663,11 +14826,16 @@
         <w:t xml:space="preserve"> NEIGHBOR-LOC is newer than ROUTING-TABLE</w:t>
       </w:r>
       <w:r>
-        <w:t>-2</w:t>
+        <w:t>-</w:t>
+      </w:r>
+      <w:proofErr w:type="gramStart"/>
+      <w:r>
+        <w:t>2</w:t>
       </w:r>
       <w:r>
         <w:t>[</w:t>
       </w:r>
+      <w:proofErr w:type="gramEnd"/>
       <w:r>
         <w:t>NEIGHBOR</w:t>
       </w:r>
@@ -14688,10 +14856,18 @@
         <w:t>Update ROUTING-TABLE</w:t>
       </w:r>
       <w:r>
-        <w:t>-2</w:t>
-      </w:r>
-      <w:r>
-        <w:t>[NEIGHBOR-ID] = NEIGHBOR-LOC</w:t>
+        <w:t>-</w:t>
+      </w:r>
+      <w:proofErr w:type="gramStart"/>
+      <w:r>
+        <w:t>2</w:t>
+      </w:r>
+      <w:r>
+        <w:t>[</w:t>
+      </w:r>
+      <w:proofErr w:type="gramEnd"/>
+      <w:r>
+        <w:t>NEIGHBOR-ID] = NEIGHBOR-LOC</w:t>
       </w:r>
     </w:p>
     <w:p>
@@ -15244,9 +15420,11 @@
       <w:bookmarkEnd w:id="70"/>
     </w:p>
     <w:p>
+      <w:proofErr w:type="gramStart"/>
       <w:r>
         <w:t>The maximum range that the node can transmit.</w:t>
       </w:r>
+      <w:proofErr w:type="gramEnd"/>
     </w:p>
     <w:p/>
     <w:p>
@@ -15336,7 +15514,15 @@
         </w:numPr>
       </w:pPr>
       <w:r>
-        <w:t xml:space="preserve">Set HDR-SRC-[ID|LOC|VEL] based on </w:t>
+        <w:t>Set HDR-SRC</w:t>
+      </w:r>
+      <w:proofErr w:type="gramStart"/>
+      <w:r>
+        <w:t>-[</w:t>
+      </w:r>
+      <w:proofErr w:type="gramEnd"/>
+      <w:r>
+        <w:t xml:space="preserve">ID|LOC|VEL] based on </w:t>
       </w:r>
       <w:r>
         <w:t>sender’s</w:t>
@@ -15354,7 +15540,15 @@
         </w:numPr>
       </w:pPr>
       <w:r>
-        <w:t xml:space="preserve">Set HDR-DST-[ID|LOC] based on </w:t>
+        <w:t>Set HDR-DST</w:t>
+      </w:r>
+      <w:proofErr w:type="gramStart"/>
+      <w:r>
+        <w:t>-[</w:t>
+      </w:r>
+      <w:proofErr w:type="gramEnd"/>
+      <w:r>
+        <w:t xml:space="preserve">ID|LOC] based on </w:t>
       </w:r>
       <w:r>
         <w:t>recipient’s</w:t>
@@ -15676,7 +15870,15 @@
         </w:numPr>
       </w:pPr>
       <w:r>
-        <w:t>Add ROUTING-TABLE-2[HDR-SRC-ID] = HDR-SRC-LOC</w:t>
+        <w:t>Add ROUTING-TABLE-</w:t>
+      </w:r>
+      <w:proofErr w:type="gramStart"/>
+      <w:r>
+        <w:t>2[</w:t>
+      </w:r>
+      <w:proofErr w:type="gramEnd"/>
+      <w:r>
+        <w:t>HDR-SRC-ID] = HDR-SRC-LOC</w:t>
       </w:r>
     </w:p>
     <w:p>
@@ -15691,7 +15893,15 @@
         <w:t>Else if HDR-SRC-LOC is newer th</w:t>
       </w:r>
       <w:r>
-        <w:t>an ROUTING-TABLE-2[HDR-SRC-ID]:</w:t>
+        <w:t>an ROUTING-TABLE-</w:t>
+      </w:r>
+      <w:proofErr w:type="gramStart"/>
+      <w:r>
+        <w:t>2[</w:t>
+      </w:r>
+      <w:proofErr w:type="gramEnd"/>
+      <w:r>
+        <w:t>HDR-SRC-ID]:</w:t>
       </w:r>
     </w:p>
     <w:p>
@@ -15703,7 +15913,15 @@
         </w:numPr>
       </w:pPr>
       <w:r>
-        <w:t>Update ROUTING-TABLE-2[HDR-SRC-ID] = HDR-SRC-LOC</w:t>
+        <w:t>Update ROUTING-TABLE-</w:t>
+      </w:r>
+      <w:proofErr w:type="gramStart"/>
+      <w:r>
+        <w:t>2[</w:t>
+      </w:r>
+      <w:proofErr w:type="gramEnd"/>
+      <w:r>
+        <w:t>HDR-SRC-ID] = HDR-SRC-LOC</w:t>
       </w:r>
     </w:p>
     <w:p>
@@ -15739,7 +15957,15 @@
         </w:numPr>
       </w:pPr>
       <w:r>
-        <w:t>Add ROUTING-TABLE-2[NEIGHBOR-ID] = NEIGHBOR-LOC</w:t>
+        <w:t>Add ROUTING-TABLE-</w:t>
+      </w:r>
+      <w:proofErr w:type="gramStart"/>
+      <w:r>
+        <w:t>2[</w:t>
+      </w:r>
+      <w:proofErr w:type="gramEnd"/>
+      <w:r>
+        <w:t>NEIGHBOR-ID] = NEIGHBOR-LOC</w:t>
       </w:r>
     </w:p>
     <w:p>
@@ -15751,7 +15977,15 @@
         </w:numPr>
       </w:pPr>
       <w:r>
-        <w:t>Else if NEIGHBOR-LOC is newer than ROUTING-TABLE-2[NEIGHBOR-ID]</w:t>
+        <w:t>Else if NEIGHBOR-LOC is newer than ROUTING-TABLE-</w:t>
+      </w:r>
+      <w:proofErr w:type="gramStart"/>
+      <w:r>
+        <w:t>2[</w:t>
+      </w:r>
+      <w:proofErr w:type="gramEnd"/>
+      <w:r>
+        <w:t>NEIGHBOR-ID]</w:t>
       </w:r>
     </w:p>
     <w:p>
@@ -15763,7 +15997,15 @@
         </w:numPr>
       </w:pPr>
       <w:r>
-        <w:t>Update ROUTING-TABLE-2[NEIGHBOR-ID] = NEIGHBOR-LOC</w:t>
+        <w:t>Update ROUTING-TABLE-</w:t>
+      </w:r>
+      <w:proofErr w:type="gramStart"/>
+      <w:r>
+        <w:t>2[</w:t>
+      </w:r>
+      <w:proofErr w:type="gramEnd"/>
+      <w:r>
+        <w:t>NEIGHBOR-ID] = NEIGHBOR-LOC</w:t>
       </w:r>
     </w:p>
     <w:p>
@@ -19013,13 +19255,7 @@
         </w:numPr>
       </w:pPr>
       <w:r>
-        <w:t xml:space="preserve">Else if </w:t>
-      </w:r>
-      <w:r>
-        <w:t>edge between node and chosen HDR-FWD-DST intersects the edge between H</w:t>
-      </w:r>
-      <w:r>
-        <w:t xml:space="preserve">DR-DST-LOC and XHDR-ENTERED-LOC </w:t>
+        <w:t xml:space="preserve">Else if edge between node and chosen HDR-FWD-DST intersects the edge between HDR-DST-LOC and XHDR-ENTERED-LOC </w:t>
       </w:r>
       <w:r>
         <w:rPr>
@@ -19038,13 +19274,7 @@
         </w:numPr>
       </w:pPr>
       <w:r>
-        <w:t xml:space="preserve">Set </w:t>
-      </w:r>
-      <w:r>
-        <w:t>XHDR-FACE-ENTERED-LOC</w:t>
-      </w:r>
-      <w:r>
-        <w:t xml:space="preserve"> to </w:t>
+        <w:t xml:space="preserve">Set XHDR-FACE-ENTERED-LOC to </w:t>
       </w:r>
       <m:oMath>
         <m:d>
@@ -19150,105 +19380,1674 @@
       <w:r>
         <w:t>Transmit PKT-DATA</w:t>
       </w:r>
-      <w:bookmarkStart w:id="81" w:name="_GoBack"/>
+    </w:p>
+    <w:p>
+      <w:pPr>
+        <w:pStyle w:val="Heading3"/>
+      </w:pPr>
+      <w:bookmarkStart w:id="81" w:name="_Toc192817271"/>
+      <w:r>
+        <w:t>6.3.3. Routing Table Update (FN-RT-UPDATE)</w:t>
+      </w:r>
       <w:bookmarkEnd w:id="81"/>
     </w:p>
     <w:p>
       <w:pPr>
-        <w:pStyle w:val="Heading3"/>
-      </w:pPr>
-      <w:bookmarkStart w:id="82" w:name="_Toc192817271"/>
-      <w:r>
-        <w:t xml:space="preserve">6.3.3. Routing Table Update (FN-RT-UPDATE) </w:t>
-      </w:r>
-      <w:r>
-        <w:rPr>
-          <w:highlight w:val="yellow"/>
-        </w:rPr>
-        <w:t>TODO</w:t>
-      </w:r>
+        <w:pStyle w:val="ListParagraph"/>
+        <w:numPr>
+          <w:ilvl w:val="0"/>
+          <w:numId w:val="42"/>
+        </w:numPr>
+      </w:pPr>
+      <w:r>
+        <w:t xml:space="preserve">Construct temporary table </w:t>
+      </w:r>
+      <m:oMath>
+        <m:r>
+          <w:rPr>
+            <w:rFonts w:ascii="Cambria Math" w:hAnsi="Cambria Math"/>
+          </w:rPr>
+          <m:t>R</m:t>
+        </m:r>
+        <m:d>
+          <m:dPr>
+            <m:begChr m:val="["/>
+            <m:endChr m:val="]"/>
+            <m:ctrlPr>
+              <w:rPr>
+                <w:rFonts w:ascii="Cambria Math" w:hAnsi="Cambria Math"/>
+                <w:i/>
+              </w:rPr>
+            </m:ctrlPr>
+          </m:dPr>
+          <m:e>
+            <m:r>
+              <w:rPr>
+                <w:rFonts w:ascii="Cambria Math" w:hAnsi="Cambria Math"/>
+              </w:rPr>
+              <m:t>ID</m:t>
+            </m:r>
+          </m:e>
+        </m:d>
+        <w:proofErr w:type="gramStart"/>
+        <m:r>
+          <w:rPr>
+            <w:rFonts w:ascii="Cambria Math" w:hAnsi="Cambria Math" w:hint="eastAsia"/>
+          </w:rPr>
+          <m:t>→</m:t>
+        </m:r>
+        <m:r>
+          <w:rPr>
+            <w:rFonts w:ascii="Cambria Math" w:hAnsi="Cambria Math"/>
+          </w:rPr>
+          <m:t>(</m:t>
+        </m:r>
+        <w:proofErr w:type="gramEnd"/>
+        <m:r>
+          <w:rPr>
+            <w:rFonts w:ascii="Cambria Math" w:hAnsi="Cambria Math"/>
+          </w:rPr>
+          <m:t>ψ,ϕ)</m:t>
+        </m:r>
+      </m:oMath>
+      <w:r>
+        <w:t xml:space="preserve"> </w:t>
+      </w:r>
+    </w:p>
+    <w:p>
+      <w:pPr>
+        <w:pStyle w:val="ListParagraph"/>
+        <w:numPr>
+          <w:ilvl w:val="0"/>
+          <w:numId w:val="42"/>
+        </w:numPr>
+      </w:pPr>
+      <w:r>
+        <w:t xml:space="preserve">Define the radius of the Earth </w:t>
+      </w:r>
+      <m:oMath>
+        <m:r>
+          <w:rPr>
+            <w:rFonts w:ascii="Cambria Math" w:hAnsi="Cambria Math"/>
+          </w:rPr>
+          <m:t>r</m:t>
+        </m:r>
+      </m:oMath>
+    </w:p>
+    <w:p>
+      <w:pPr>
+        <w:pStyle w:val="ListParagraph"/>
+        <w:numPr>
+          <w:ilvl w:val="0"/>
+          <w:numId w:val="42"/>
+        </w:numPr>
+      </w:pPr>
+      <w:r>
+        <w:t xml:space="preserve">Define </w:t>
+      </w:r>
+      <m:oMath>
+        <m:sSub>
+          <m:sSubPr>
+            <m:ctrlPr>
+              <w:rPr>
+                <w:rFonts w:ascii="Cambria Math" w:hAnsi="Cambria Math"/>
+                <w:i/>
+              </w:rPr>
+            </m:ctrlPr>
+          </m:sSubPr>
+          <m:e>
+            <m:r>
+              <w:rPr>
+                <w:rFonts w:ascii="Cambria Math" w:hAnsi="Cambria Math"/>
+              </w:rPr>
+              <m:t>u</m:t>
+            </m:r>
+          </m:e>
+          <m:sub>
+            <m:r>
+              <w:rPr>
+                <w:rFonts w:ascii="Cambria Math" w:hAnsi="Cambria Math"/>
+              </w:rPr>
+              <m:t>ψ</m:t>
+            </m:r>
+          </m:sub>
+        </m:sSub>
+        <m:r>
+          <w:rPr>
+            <w:rFonts w:ascii="Cambria Math" w:hAnsi="Cambria Math"/>
+          </w:rPr>
+          <m:t>,</m:t>
+        </m:r>
+        <m:sSub>
+          <m:sSubPr>
+            <m:ctrlPr>
+              <w:rPr>
+                <w:rFonts w:ascii="Cambria Math" w:hAnsi="Cambria Math"/>
+                <w:i/>
+              </w:rPr>
+            </m:ctrlPr>
+          </m:sSubPr>
+          <m:e>
+            <m:r>
+              <w:rPr>
+                <w:rFonts w:ascii="Cambria Math" w:hAnsi="Cambria Math"/>
+              </w:rPr>
+              <m:t>u</m:t>
+            </m:r>
+          </m:e>
+          <m:sub>
+            <m:r>
+              <w:rPr>
+                <w:rFonts w:ascii="Cambria Math" w:hAnsi="Cambria Math"/>
+              </w:rPr>
+              <m:t>ϕ</m:t>
+            </m:r>
+          </m:sub>
+        </m:sSub>
+      </m:oMath>
+    </w:p>
+    <w:p>
+      <w:pPr>
+        <w:pStyle w:val="ListParagraph"/>
+        <w:numPr>
+          <w:ilvl w:val="0"/>
+          <w:numId w:val="42"/>
+        </w:numPr>
+        <w:jc w:val="left"/>
+      </w:pPr>
+      <w:r>
+        <w:t xml:space="preserve">For each node </w:t>
+      </w:r>
+      <m:oMath>
+        <m:d>
+          <m:dPr>
+            <m:ctrlPr>
+              <w:rPr>
+                <w:rFonts w:ascii="Cambria Math" w:hAnsi="Cambria Math"/>
+                <w:i/>
+              </w:rPr>
+            </m:ctrlPr>
+          </m:dPr>
+          <m:e>
+            <m:sSub>
+              <m:sSubPr>
+                <m:ctrlPr>
+                  <w:rPr>
+                    <w:rFonts w:ascii="Cambria Math" w:hAnsi="Cambria Math"/>
+                    <w:i/>
+                  </w:rPr>
+                </m:ctrlPr>
+              </m:sSubPr>
+              <m:e>
+                <m:r>
+                  <w:rPr>
+                    <w:rFonts w:ascii="Cambria Math" w:hAnsi="Cambria Math"/>
+                  </w:rPr>
+                  <m:t>n</m:t>
+                </m:r>
+              </m:e>
+              <m:sub>
+                <m:r>
+                  <w:rPr>
+                    <w:rFonts w:ascii="Cambria Math" w:hAnsi="Cambria Math"/>
+                  </w:rPr>
+                  <m:t>ID</m:t>
+                </m:r>
+              </m:sub>
+            </m:sSub>
+            <m:r>
+              <w:rPr>
+                <w:rFonts w:ascii="Cambria Math" w:hAnsi="Cambria Math"/>
+              </w:rPr>
+              <m:t xml:space="preserve">, </m:t>
+            </m:r>
+            <m:sSub>
+              <m:sSubPr>
+                <m:ctrlPr>
+                  <w:rPr>
+                    <w:rFonts w:ascii="Cambria Math" w:hAnsi="Cambria Math"/>
+                    <w:i/>
+                  </w:rPr>
+                </m:ctrlPr>
+              </m:sSubPr>
+              <m:e>
+                <m:r>
+                  <w:rPr>
+                    <w:rFonts w:ascii="Cambria Math" w:hAnsi="Cambria Math"/>
+                  </w:rPr>
+                  <m:t>n</m:t>
+                </m:r>
+              </m:e>
+              <m:sub>
+                <m:r>
+                  <w:rPr>
+                    <w:rFonts w:ascii="Cambria Math" w:hAnsi="Cambria Math"/>
+                  </w:rPr>
+                  <m:t>ψ</m:t>
+                </m:r>
+              </m:sub>
+            </m:sSub>
+            <m:r>
+              <w:rPr>
+                <w:rFonts w:ascii="Cambria Math" w:hAnsi="Cambria Math"/>
+              </w:rPr>
+              <m:t>,</m:t>
+            </m:r>
+            <m:sSub>
+              <m:sSubPr>
+                <m:ctrlPr>
+                  <w:rPr>
+                    <w:rFonts w:ascii="Cambria Math" w:hAnsi="Cambria Math"/>
+                    <w:i/>
+                  </w:rPr>
+                </m:ctrlPr>
+              </m:sSubPr>
+              <m:e>
+                <m:r>
+                  <w:rPr>
+                    <w:rFonts w:ascii="Cambria Math" w:hAnsi="Cambria Math"/>
+                  </w:rPr>
+                  <m:t>n</m:t>
+                </m:r>
+              </m:e>
+              <m:sub>
+                <m:r>
+                  <w:rPr>
+                    <w:rFonts w:ascii="Cambria Math" w:hAnsi="Cambria Math"/>
+                  </w:rPr>
+                  <m:t>ϕ</m:t>
+                </m:r>
+              </m:sub>
+            </m:sSub>
+            <m:r>
+              <w:rPr>
+                <w:rFonts w:ascii="Cambria Math" w:hAnsi="Cambria Math"/>
+              </w:rPr>
+              <m:t>,</m:t>
+            </m:r>
+            <m:sSub>
+              <m:sSubPr>
+                <m:ctrlPr>
+                  <w:rPr>
+                    <w:rFonts w:ascii="Cambria Math" w:hAnsi="Cambria Math"/>
+                    <w:i/>
+                  </w:rPr>
+                </m:ctrlPr>
+              </m:sSubPr>
+              <m:e>
+                <m:r>
+                  <w:rPr>
+                    <w:rFonts w:ascii="Cambria Math" w:hAnsi="Cambria Math"/>
+                  </w:rPr>
+                  <m:t>n</m:t>
+                </m:r>
+              </m:e>
+              <m:sub>
+                <m:r>
+                  <w:rPr>
+                    <w:rFonts w:ascii="Cambria Math" w:hAnsi="Cambria Math"/>
+                  </w:rPr>
+                  <m:t>θ</m:t>
+                </m:r>
+              </m:sub>
+            </m:sSub>
+            <m:r>
+              <w:rPr>
+                <w:rFonts w:ascii="Cambria Math" w:hAnsi="Cambria Math"/>
+              </w:rPr>
+              <m:t>,</m:t>
+            </m:r>
+            <m:sSub>
+              <m:sSubPr>
+                <m:ctrlPr>
+                  <w:rPr>
+                    <w:rFonts w:ascii="Cambria Math" w:hAnsi="Cambria Math"/>
+                    <w:i/>
+                  </w:rPr>
+                </m:ctrlPr>
+              </m:sSubPr>
+              <m:e>
+                <m:r>
+                  <w:rPr>
+                    <w:rFonts w:ascii="Cambria Math" w:hAnsi="Cambria Math"/>
+                  </w:rPr>
+                  <m:t>n</m:t>
+                </m:r>
+              </m:e>
+              <m:sub>
+                <m:r>
+                  <w:rPr>
+                    <w:rFonts w:ascii="Cambria Math" w:hAnsi="Cambria Math"/>
+                  </w:rPr>
+                  <m:t>s</m:t>
+                </m:r>
+              </m:sub>
+            </m:sSub>
+            <m:r>
+              <w:rPr>
+                <w:rFonts w:ascii="Cambria Math" w:hAnsi="Cambria Math"/>
+              </w:rPr>
+              <m:t>,</m:t>
+            </m:r>
+            <m:sSub>
+              <m:sSubPr>
+                <m:ctrlPr>
+                  <w:rPr>
+                    <w:rFonts w:ascii="Cambria Math" w:hAnsi="Cambria Math"/>
+                    <w:i/>
+                  </w:rPr>
+                </m:ctrlPr>
+              </m:sSubPr>
+              <m:e>
+                <m:r>
+                  <w:rPr>
+                    <w:rFonts w:ascii="Cambria Math" w:hAnsi="Cambria Math"/>
+                  </w:rPr>
+                  <m:t>n</m:t>
+                </m:r>
+              </m:e>
+              <m:sub>
+                <m:r>
+                  <w:rPr>
+                    <w:rFonts w:ascii="Cambria Math" w:hAnsi="Cambria Math"/>
+                  </w:rPr>
+                  <m:t>t</m:t>
+                </m:r>
+              </m:sub>
+            </m:sSub>
+          </m:e>
+        </m:d>
+      </m:oMath>
+      <w:r>
+        <w:t xml:space="preserve"> in ROUTING-TABLE-2</w:t>
+      </w:r>
+      <w:r>
+        <w:t xml:space="preserve"> </w:t>
+      </w:r>
+      <m:oMath>
+        <m:r>
+          <w:rPr>
+            <w:rFonts w:ascii="Cambria Math" w:hAnsi="Cambria Math"/>
+          </w:rPr>
+          <m:t>(</m:t>
+        </m:r>
+        <m:r>
+          <w:rPr>
+            <w:rFonts w:ascii="Cambria Math" w:hAnsi="Cambria Math"/>
+          </w:rPr>
+          <m:t>ID</m:t>
+        </m:r>
+        <w:proofErr w:type="gramStart"/>
+        <m:r>
+          <w:rPr>
+            <w:rFonts w:ascii="Cambria Math" w:hAnsi="Cambria Math"/>
+          </w:rPr>
+          <m:t>,longitude,latitude,</m:t>
+        </m:r>
+        <m:r>
+          <w:rPr>
+            <w:rFonts w:ascii="Cambria Math" w:hAnsi="Cambria Math"/>
+          </w:rPr>
+          <m:t>bearing,</m:t>
+        </m:r>
+        <m:r>
+          <w:rPr>
+            <w:rFonts w:ascii="Cambria Math" w:hAnsi="Cambria Math"/>
+          </w:rPr>
+          <m:t>speed,timestamp</m:t>
+        </m:r>
+        <w:proofErr w:type="gramEnd"/>
+        <m:r>
+          <w:rPr>
+            <w:rFonts w:ascii="Cambria Math" w:hAnsi="Cambria Math"/>
+          </w:rPr>
+          <m:t>)</m:t>
+        </m:r>
+      </m:oMath>
+      <w:r>
+        <w:t>:</w:t>
+      </w:r>
+    </w:p>
+    <w:p>
+      <w:pPr>
+        <w:pStyle w:val="ListParagraph"/>
+        <w:numPr>
+          <w:ilvl w:val="1"/>
+          <w:numId w:val="42"/>
+        </w:numPr>
+      </w:pPr>
+      <w:r>
+        <w:t xml:space="preserve">Set </w:t>
+      </w:r>
+      <m:oMath>
+        <m:sSub>
+          <m:sSubPr>
+            <m:ctrlPr>
+              <w:rPr>
+                <w:rFonts w:ascii="Cambria Math" w:hAnsi="Cambria Math"/>
+                <w:i/>
+              </w:rPr>
+            </m:ctrlPr>
+          </m:sSubPr>
+          <m:e>
+            <m:r>
+              <w:rPr>
+                <w:rFonts w:ascii="Cambria Math" w:hAnsi="Cambria Math"/>
+              </w:rPr>
+              <m:t>u</m:t>
+            </m:r>
+          </m:e>
+          <m:sub>
+            <m:r>
+              <w:rPr>
+                <w:rFonts w:ascii="Cambria Math" w:hAnsi="Cambria Math"/>
+              </w:rPr>
+              <m:t>ϕ</m:t>
+            </m:r>
+          </m:sub>
+        </m:sSub>
+        <m:r>
+          <w:rPr>
+            <w:rFonts w:ascii="Cambria Math" w:hAnsi="Cambria Math"/>
+          </w:rPr>
+          <m:t>=</m:t>
+        </m:r>
+        <m:func>
+          <m:funcPr>
+            <m:ctrlPr>
+              <w:rPr>
+                <w:rFonts w:ascii="Cambria Math" w:hAnsi="Cambria Math"/>
+                <w:i/>
+              </w:rPr>
+            </m:ctrlPr>
+          </m:funcPr>
+          <m:fName>
+            <m:r>
+              <m:rPr>
+                <m:sty m:val="p"/>
+              </m:rPr>
+              <w:rPr>
+                <w:rFonts w:ascii="Cambria Math" w:hAnsi="Cambria Math"/>
+              </w:rPr>
+              <m:t>asin</m:t>
+            </m:r>
+          </m:fName>
+          <m:e>
+            <m:d>
+              <m:dPr>
+                <m:ctrlPr>
+                  <w:rPr>
+                    <w:rFonts w:ascii="Cambria Math" w:hAnsi="Cambria Math"/>
+                    <w:i/>
+                  </w:rPr>
+                </m:ctrlPr>
+              </m:dPr>
+              <m:e>
+                <m:func>
+                  <m:funcPr>
+                    <m:ctrlPr>
+                      <w:rPr>
+                        <w:rFonts w:ascii="Cambria Math" w:hAnsi="Cambria Math"/>
+                        <w:i/>
+                      </w:rPr>
+                    </m:ctrlPr>
+                  </m:funcPr>
+                  <m:fName>
+                    <m:r>
+                      <m:rPr>
+                        <m:sty m:val="p"/>
+                      </m:rPr>
+                      <w:rPr>
+                        <w:rFonts w:ascii="Cambria Math" w:hAnsi="Cambria Math"/>
+                      </w:rPr>
+                      <m:t>sin</m:t>
+                    </m:r>
+                  </m:fName>
+                  <m:e>
+                    <m:d>
+                      <m:dPr>
+                        <m:ctrlPr>
+                          <w:rPr>
+                            <w:rFonts w:ascii="Cambria Math" w:hAnsi="Cambria Math"/>
+                            <w:i/>
+                          </w:rPr>
+                        </m:ctrlPr>
+                      </m:dPr>
+                      <m:e>
+                        <m:sSub>
+                          <m:sSubPr>
+                            <m:ctrlPr>
+                              <w:rPr>
+                                <w:rFonts w:ascii="Cambria Math" w:hAnsi="Cambria Math"/>
+                                <w:i/>
+                              </w:rPr>
+                            </m:ctrlPr>
+                          </m:sSubPr>
+                          <m:e>
+                            <m:r>
+                              <w:rPr>
+                                <w:rFonts w:ascii="Cambria Math" w:hAnsi="Cambria Math"/>
+                              </w:rPr>
+                              <m:t>n</m:t>
+                            </m:r>
+                          </m:e>
+                          <m:sub>
+                            <m:r>
+                              <w:rPr>
+                                <w:rFonts w:ascii="Cambria Math" w:hAnsi="Cambria Math"/>
+                              </w:rPr>
+                              <m:t>ϕ</m:t>
+                            </m:r>
+                          </m:sub>
+                        </m:sSub>
+                      </m:e>
+                    </m:d>
+                  </m:e>
+                </m:func>
+                <m:func>
+                  <m:funcPr>
+                    <m:ctrlPr>
+                      <w:rPr>
+                        <w:rFonts w:ascii="Cambria Math" w:hAnsi="Cambria Math"/>
+                        <w:i/>
+                      </w:rPr>
+                    </m:ctrlPr>
+                  </m:funcPr>
+                  <m:fName>
+                    <m:r>
+                      <m:rPr>
+                        <m:sty m:val="p"/>
+                      </m:rPr>
+                      <w:rPr>
+                        <w:rFonts w:ascii="Cambria Math" w:hAnsi="Cambria Math"/>
+                      </w:rPr>
+                      <m:t>cos</m:t>
+                    </m:r>
+                  </m:fName>
+                  <m:e>
+                    <m:d>
+                      <m:dPr>
+                        <m:ctrlPr>
+                          <w:rPr>
+                            <w:rFonts w:ascii="Cambria Math" w:hAnsi="Cambria Math"/>
+                            <w:i/>
+                          </w:rPr>
+                        </m:ctrlPr>
+                      </m:dPr>
+                      <m:e>
+                        <m:f>
+                          <m:fPr>
+                            <m:ctrlPr>
+                              <w:rPr>
+                                <w:rFonts w:ascii="Cambria Math" w:hAnsi="Cambria Math"/>
+                                <w:i/>
+                              </w:rPr>
+                            </m:ctrlPr>
+                          </m:fPr>
+                          <m:num>
+                            <m:sSub>
+                              <m:sSubPr>
+                                <m:ctrlPr>
+                                  <w:rPr>
+                                    <w:rFonts w:ascii="Cambria Math" w:hAnsi="Cambria Math"/>
+                                    <w:i/>
+                                  </w:rPr>
+                                </m:ctrlPr>
+                              </m:sSubPr>
+                              <m:e>
+                                <m:r>
+                                  <w:rPr>
+                                    <w:rFonts w:ascii="Cambria Math" w:hAnsi="Cambria Math"/>
+                                  </w:rPr>
+                                  <m:t>n</m:t>
+                                </m:r>
+                              </m:e>
+                              <m:sub>
+                                <m:r>
+                                  <w:rPr>
+                                    <w:rFonts w:ascii="Cambria Math" w:hAnsi="Cambria Math"/>
+                                  </w:rPr>
+                                  <m:t>s</m:t>
+                                </m:r>
+                              </m:sub>
+                            </m:sSub>
+                            <m:sSub>
+                              <m:sSubPr>
+                                <m:ctrlPr>
+                                  <w:rPr>
+                                    <w:rFonts w:ascii="Cambria Math" w:hAnsi="Cambria Math"/>
+                                    <w:i/>
+                                  </w:rPr>
+                                </m:ctrlPr>
+                              </m:sSubPr>
+                              <m:e>
+                                <m:r>
+                                  <w:rPr>
+                                    <w:rFonts w:ascii="Cambria Math" w:hAnsi="Cambria Math"/>
+                                  </w:rPr>
+                                  <m:t>n</m:t>
+                                </m:r>
+                              </m:e>
+                              <m:sub>
+                                <m:r>
+                                  <w:rPr>
+                                    <w:rFonts w:ascii="Cambria Math" w:hAnsi="Cambria Math"/>
+                                  </w:rPr>
+                                  <m:t>t</m:t>
+                                </m:r>
+                              </m:sub>
+                            </m:sSub>
+                          </m:num>
+                          <m:den>
+                            <m:r>
+                              <w:rPr>
+                                <w:rFonts w:ascii="Cambria Math" w:hAnsi="Cambria Math"/>
+                              </w:rPr>
+                              <m:t>r</m:t>
+                            </m:r>
+                          </m:den>
+                        </m:f>
+                      </m:e>
+                    </m:d>
+                  </m:e>
+                </m:func>
+                <m:r>
+                  <w:rPr>
+                    <w:rFonts w:ascii="Cambria Math" w:hAnsi="Cambria Math"/>
+                  </w:rPr>
+                  <m:t>+</m:t>
+                </m:r>
+                <m:func>
+                  <m:funcPr>
+                    <m:ctrlPr>
+                      <w:rPr>
+                        <w:rFonts w:ascii="Cambria Math" w:hAnsi="Cambria Math"/>
+                        <w:i/>
+                      </w:rPr>
+                    </m:ctrlPr>
+                  </m:funcPr>
+                  <m:fName>
+                    <m:r>
+                      <m:rPr>
+                        <m:sty m:val="p"/>
+                      </m:rPr>
+                      <w:rPr>
+                        <w:rFonts w:ascii="Cambria Math" w:hAnsi="Cambria Math"/>
+                      </w:rPr>
+                      <m:t>cos</m:t>
+                    </m:r>
+                  </m:fName>
+                  <m:e>
+                    <m:d>
+                      <m:dPr>
+                        <m:ctrlPr>
+                          <w:rPr>
+                            <w:rFonts w:ascii="Cambria Math" w:hAnsi="Cambria Math"/>
+                            <w:i/>
+                          </w:rPr>
+                        </m:ctrlPr>
+                      </m:dPr>
+                      <m:e>
+                        <m:sSub>
+                          <m:sSubPr>
+                            <m:ctrlPr>
+                              <w:rPr>
+                                <w:rFonts w:ascii="Cambria Math" w:hAnsi="Cambria Math"/>
+                                <w:i/>
+                              </w:rPr>
+                            </m:ctrlPr>
+                          </m:sSubPr>
+                          <m:e>
+                            <m:r>
+                              <w:rPr>
+                                <w:rFonts w:ascii="Cambria Math" w:hAnsi="Cambria Math"/>
+                              </w:rPr>
+                              <m:t>n</m:t>
+                            </m:r>
+                          </m:e>
+                          <m:sub>
+                            <m:r>
+                              <w:rPr>
+                                <w:rFonts w:ascii="Cambria Math" w:hAnsi="Cambria Math"/>
+                              </w:rPr>
+                              <m:t>ϕ</m:t>
+                            </m:r>
+                          </m:sub>
+                        </m:sSub>
+                      </m:e>
+                    </m:d>
+                  </m:e>
+                </m:func>
+                <m:func>
+                  <m:funcPr>
+                    <m:ctrlPr>
+                      <w:rPr>
+                        <w:rFonts w:ascii="Cambria Math" w:hAnsi="Cambria Math"/>
+                        <w:i/>
+                      </w:rPr>
+                    </m:ctrlPr>
+                  </m:funcPr>
+                  <m:fName>
+                    <m:r>
+                      <m:rPr>
+                        <m:sty m:val="p"/>
+                      </m:rPr>
+                      <w:rPr>
+                        <w:rFonts w:ascii="Cambria Math" w:hAnsi="Cambria Math"/>
+                      </w:rPr>
+                      <m:t>sin</m:t>
+                    </m:r>
+                  </m:fName>
+                  <m:e>
+                    <m:d>
+                      <m:dPr>
+                        <m:ctrlPr>
+                          <w:rPr>
+                            <w:rFonts w:ascii="Cambria Math" w:hAnsi="Cambria Math"/>
+                            <w:i/>
+                          </w:rPr>
+                        </m:ctrlPr>
+                      </m:dPr>
+                      <m:e>
+                        <m:f>
+                          <m:fPr>
+                            <m:ctrlPr>
+                              <w:rPr>
+                                <w:rFonts w:ascii="Cambria Math" w:hAnsi="Cambria Math"/>
+                                <w:i/>
+                              </w:rPr>
+                            </m:ctrlPr>
+                          </m:fPr>
+                          <m:num>
+                            <m:sSub>
+                              <m:sSubPr>
+                                <m:ctrlPr>
+                                  <w:rPr>
+                                    <w:rFonts w:ascii="Cambria Math" w:hAnsi="Cambria Math"/>
+                                    <w:i/>
+                                  </w:rPr>
+                                </m:ctrlPr>
+                              </m:sSubPr>
+                              <m:e>
+                                <m:r>
+                                  <w:rPr>
+                                    <w:rFonts w:ascii="Cambria Math" w:hAnsi="Cambria Math"/>
+                                  </w:rPr>
+                                  <m:t>n</m:t>
+                                </m:r>
+                              </m:e>
+                              <m:sub>
+                                <m:r>
+                                  <w:rPr>
+                                    <w:rFonts w:ascii="Cambria Math" w:hAnsi="Cambria Math"/>
+                                  </w:rPr>
+                                  <m:t>s</m:t>
+                                </m:r>
+                              </m:sub>
+                            </m:sSub>
+                            <m:sSub>
+                              <m:sSubPr>
+                                <m:ctrlPr>
+                                  <w:rPr>
+                                    <w:rFonts w:ascii="Cambria Math" w:hAnsi="Cambria Math"/>
+                                    <w:i/>
+                                  </w:rPr>
+                                </m:ctrlPr>
+                              </m:sSubPr>
+                              <m:e>
+                                <m:r>
+                                  <w:rPr>
+                                    <w:rFonts w:ascii="Cambria Math" w:hAnsi="Cambria Math"/>
+                                  </w:rPr>
+                                  <m:t>n</m:t>
+                                </m:r>
+                              </m:e>
+                              <m:sub>
+                                <m:r>
+                                  <w:rPr>
+                                    <w:rFonts w:ascii="Cambria Math" w:hAnsi="Cambria Math"/>
+                                  </w:rPr>
+                                  <m:t>t</m:t>
+                                </m:r>
+                              </m:sub>
+                            </m:sSub>
+                          </m:num>
+                          <m:den>
+                            <m:r>
+                              <w:rPr>
+                                <w:rFonts w:ascii="Cambria Math" w:hAnsi="Cambria Math"/>
+                              </w:rPr>
+                              <m:t>r</m:t>
+                            </m:r>
+                          </m:den>
+                        </m:f>
+                      </m:e>
+                    </m:d>
+                  </m:e>
+                </m:func>
+                <m:func>
+                  <m:funcPr>
+                    <m:ctrlPr>
+                      <w:rPr>
+                        <w:rFonts w:ascii="Cambria Math" w:hAnsi="Cambria Math"/>
+                        <w:i/>
+                      </w:rPr>
+                    </m:ctrlPr>
+                  </m:funcPr>
+                  <m:fName>
+                    <m:r>
+                      <m:rPr>
+                        <m:sty m:val="p"/>
+                      </m:rPr>
+                      <w:rPr>
+                        <w:rFonts w:ascii="Cambria Math" w:hAnsi="Cambria Math"/>
+                      </w:rPr>
+                      <m:t>cos</m:t>
+                    </m:r>
+                  </m:fName>
+                  <m:e>
+                    <m:d>
+                      <m:dPr>
+                        <m:ctrlPr>
+                          <w:rPr>
+                            <w:rFonts w:ascii="Cambria Math" w:hAnsi="Cambria Math"/>
+                            <w:i/>
+                          </w:rPr>
+                        </m:ctrlPr>
+                      </m:dPr>
+                      <m:e>
+                        <m:sSub>
+                          <m:sSubPr>
+                            <m:ctrlPr>
+                              <w:rPr>
+                                <w:rFonts w:ascii="Cambria Math" w:hAnsi="Cambria Math"/>
+                                <w:i/>
+                              </w:rPr>
+                            </m:ctrlPr>
+                          </m:sSubPr>
+                          <m:e>
+                            <m:r>
+                              <w:rPr>
+                                <w:rFonts w:ascii="Cambria Math" w:hAnsi="Cambria Math"/>
+                              </w:rPr>
+                              <m:t>n</m:t>
+                            </m:r>
+                          </m:e>
+                          <m:sub>
+                            <m:r>
+                              <w:rPr>
+                                <w:rFonts w:ascii="Cambria Math" w:hAnsi="Cambria Math"/>
+                              </w:rPr>
+                              <m:t>θ</m:t>
+                            </m:r>
+                          </m:sub>
+                        </m:sSub>
+                      </m:e>
+                    </m:d>
+                  </m:e>
+                </m:func>
+              </m:e>
+            </m:d>
+          </m:e>
+        </m:func>
+      </m:oMath>
+    </w:p>
+    <w:p>
+      <w:pPr>
+        <w:pStyle w:val="ListParagraph"/>
+        <w:numPr>
+          <w:ilvl w:val="1"/>
+          <w:numId w:val="42"/>
+        </w:numPr>
+      </w:pPr>
+      <w:r>
+        <w:t xml:space="preserve">Set </w:t>
+      </w:r>
+      <m:oMath>
+        <m:sSub>
+          <m:sSubPr>
+            <m:ctrlPr>
+              <w:rPr>
+                <w:rFonts w:ascii="Cambria Math" w:hAnsi="Cambria Math"/>
+                <w:i/>
+              </w:rPr>
+            </m:ctrlPr>
+          </m:sSubPr>
+          <m:e>
+            <m:r>
+              <w:rPr>
+                <w:rFonts w:ascii="Cambria Math" w:hAnsi="Cambria Math"/>
+              </w:rPr>
+              <m:t>u</m:t>
+            </m:r>
+          </m:e>
+          <m:sub>
+            <m:r>
+              <w:rPr>
+                <w:rFonts w:ascii="Cambria Math" w:hAnsi="Cambria Math"/>
+              </w:rPr>
+              <m:t>ψ</m:t>
+            </m:r>
+          </m:sub>
+        </m:sSub>
+        <m:r>
+          <w:rPr>
+            <w:rFonts w:ascii="Cambria Math" w:hAnsi="Cambria Math"/>
+          </w:rPr>
+          <m:t>=</m:t>
+        </m:r>
+        <m:sSub>
+          <m:sSubPr>
+            <m:ctrlPr>
+              <w:rPr>
+                <w:rFonts w:ascii="Cambria Math" w:hAnsi="Cambria Math"/>
+                <w:i/>
+              </w:rPr>
+            </m:ctrlPr>
+          </m:sSubPr>
+          <m:e>
+            <m:r>
+              <w:rPr>
+                <w:rFonts w:ascii="Cambria Math" w:hAnsi="Cambria Math"/>
+              </w:rPr>
+              <m:t>n</m:t>
+            </m:r>
+          </m:e>
+          <m:sub>
+            <m:r>
+              <w:rPr>
+                <w:rFonts w:ascii="Cambria Math" w:hAnsi="Cambria Math"/>
+              </w:rPr>
+              <m:t>ψ</m:t>
+            </m:r>
+          </m:sub>
+        </m:sSub>
+        <m:r>
+          <w:rPr>
+            <w:rFonts w:ascii="Cambria Math" w:hAnsi="Cambria Math"/>
+          </w:rPr>
+          <m:t>+</m:t>
+        </m:r>
+        <m:r>
+          <m:rPr>
+            <m:sty m:val="p"/>
+          </m:rPr>
+          <w:rPr>
+            <w:rFonts w:ascii="Cambria Math" w:hAnsi="Cambria Math"/>
+          </w:rPr>
+          <m:t>arctan2</m:t>
+        </m:r>
+        <m:d>
+          <m:dPr>
+            <m:ctrlPr>
+              <w:rPr>
+                <w:rFonts w:ascii="Cambria Math" w:hAnsi="Cambria Math"/>
+                <w:i/>
+              </w:rPr>
+            </m:ctrlPr>
+          </m:dPr>
+          <m:e>
+            <m:func>
+              <m:funcPr>
+                <m:ctrlPr>
+                  <w:rPr>
+                    <w:rFonts w:ascii="Cambria Math" w:hAnsi="Cambria Math"/>
+                    <w:i/>
+                  </w:rPr>
+                </m:ctrlPr>
+              </m:funcPr>
+              <m:fName>
+                <m:r>
+                  <m:rPr>
+                    <m:sty m:val="p"/>
+                  </m:rPr>
+                  <w:rPr>
+                    <w:rFonts w:ascii="Cambria Math" w:hAnsi="Cambria Math"/>
+                  </w:rPr>
+                  <m:t>cos</m:t>
+                </m:r>
+              </m:fName>
+              <m:e>
+                <m:d>
+                  <m:dPr>
+                    <m:ctrlPr>
+                      <w:rPr>
+                        <w:rFonts w:ascii="Cambria Math" w:hAnsi="Cambria Math"/>
+                        <w:i/>
+                      </w:rPr>
+                    </m:ctrlPr>
+                  </m:dPr>
+                  <m:e>
+                    <m:f>
+                      <m:fPr>
+                        <m:ctrlPr>
+                          <w:rPr>
+                            <w:rFonts w:ascii="Cambria Math" w:hAnsi="Cambria Math"/>
+                            <w:i/>
+                          </w:rPr>
+                        </m:ctrlPr>
+                      </m:fPr>
+                      <m:num>
+                        <m:sSub>
+                          <m:sSubPr>
+                            <m:ctrlPr>
+                              <w:rPr>
+                                <w:rFonts w:ascii="Cambria Math" w:hAnsi="Cambria Math"/>
+                                <w:i/>
+                              </w:rPr>
+                            </m:ctrlPr>
+                          </m:sSubPr>
+                          <m:e>
+                            <m:r>
+                              <w:rPr>
+                                <w:rFonts w:ascii="Cambria Math" w:hAnsi="Cambria Math"/>
+                              </w:rPr>
+                              <m:t>n</m:t>
+                            </m:r>
+                          </m:e>
+                          <m:sub>
+                            <m:r>
+                              <w:rPr>
+                                <w:rFonts w:ascii="Cambria Math" w:hAnsi="Cambria Math"/>
+                              </w:rPr>
+                              <m:t>s</m:t>
+                            </m:r>
+                          </m:sub>
+                        </m:sSub>
+                        <m:sSub>
+                          <m:sSubPr>
+                            <m:ctrlPr>
+                              <w:rPr>
+                                <w:rFonts w:ascii="Cambria Math" w:hAnsi="Cambria Math"/>
+                                <w:i/>
+                              </w:rPr>
+                            </m:ctrlPr>
+                          </m:sSubPr>
+                          <m:e>
+                            <m:r>
+                              <w:rPr>
+                                <w:rFonts w:ascii="Cambria Math" w:hAnsi="Cambria Math"/>
+                              </w:rPr>
+                              <m:t>n</m:t>
+                            </m:r>
+                          </m:e>
+                          <m:sub>
+                            <m:r>
+                              <w:rPr>
+                                <w:rFonts w:ascii="Cambria Math" w:hAnsi="Cambria Math"/>
+                              </w:rPr>
+                              <m:t>t</m:t>
+                            </m:r>
+                          </m:sub>
+                        </m:sSub>
+                      </m:num>
+                      <m:den>
+                        <m:r>
+                          <w:rPr>
+                            <w:rFonts w:ascii="Cambria Math" w:hAnsi="Cambria Math"/>
+                          </w:rPr>
+                          <m:t>r</m:t>
+                        </m:r>
+                      </m:den>
+                    </m:f>
+                  </m:e>
+                </m:d>
+                <m:r>
+                  <w:rPr>
+                    <w:rFonts w:ascii="Cambria Math" w:hAnsi="Cambria Math"/>
+                  </w:rPr>
+                  <m:t>-</m:t>
+                </m:r>
+                <m:func>
+                  <m:funcPr>
+                    <m:ctrlPr>
+                      <w:rPr>
+                        <w:rFonts w:ascii="Cambria Math" w:hAnsi="Cambria Math"/>
+                        <w:i/>
+                      </w:rPr>
+                    </m:ctrlPr>
+                  </m:funcPr>
+                  <m:fName>
+                    <m:r>
+                      <m:rPr>
+                        <m:sty m:val="p"/>
+                      </m:rPr>
+                      <w:rPr>
+                        <w:rFonts w:ascii="Cambria Math" w:hAnsi="Cambria Math"/>
+                      </w:rPr>
+                      <m:t>sin</m:t>
+                    </m:r>
+                  </m:fName>
+                  <m:e>
+                    <m:d>
+                      <m:dPr>
+                        <m:ctrlPr>
+                          <w:rPr>
+                            <w:rFonts w:ascii="Cambria Math" w:hAnsi="Cambria Math"/>
+                            <w:i/>
+                          </w:rPr>
+                        </m:ctrlPr>
+                      </m:dPr>
+                      <m:e>
+                        <m:sSub>
+                          <m:sSubPr>
+                            <m:ctrlPr>
+                              <w:rPr>
+                                <w:rFonts w:ascii="Cambria Math" w:hAnsi="Cambria Math"/>
+                                <w:i/>
+                              </w:rPr>
+                            </m:ctrlPr>
+                          </m:sSubPr>
+                          <m:e>
+                            <m:r>
+                              <w:rPr>
+                                <w:rFonts w:ascii="Cambria Math" w:hAnsi="Cambria Math"/>
+                              </w:rPr>
+                              <m:t>n</m:t>
+                            </m:r>
+                          </m:e>
+                          <m:sub>
+                            <m:r>
+                              <w:rPr>
+                                <w:rFonts w:ascii="Cambria Math" w:hAnsi="Cambria Math"/>
+                              </w:rPr>
+                              <m:t>ϕ</m:t>
+                            </m:r>
+                          </m:sub>
+                        </m:sSub>
+                      </m:e>
+                    </m:d>
+                    <m:func>
+                      <m:funcPr>
+                        <m:ctrlPr>
+                          <w:rPr>
+                            <w:rFonts w:ascii="Cambria Math" w:hAnsi="Cambria Math"/>
+                            <w:i/>
+                          </w:rPr>
+                        </m:ctrlPr>
+                      </m:funcPr>
+                      <m:fName>
+                        <m:r>
+                          <m:rPr>
+                            <m:sty m:val="p"/>
+                          </m:rPr>
+                          <w:rPr>
+                            <w:rFonts w:ascii="Cambria Math" w:hAnsi="Cambria Math"/>
+                          </w:rPr>
+                          <m:t>sin</m:t>
+                        </m:r>
+                      </m:fName>
+                      <m:e>
+                        <m:d>
+                          <m:dPr>
+                            <m:ctrlPr>
+                              <w:rPr>
+                                <w:rFonts w:ascii="Cambria Math" w:hAnsi="Cambria Math"/>
+                                <w:i/>
+                              </w:rPr>
+                            </m:ctrlPr>
+                          </m:dPr>
+                          <m:e>
+                            <m:sSub>
+                              <m:sSubPr>
+                                <m:ctrlPr>
+                                  <w:rPr>
+                                    <w:rFonts w:ascii="Cambria Math" w:hAnsi="Cambria Math"/>
+                                    <w:i/>
+                                  </w:rPr>
+                                </m:ctrlPr>
+                              </m:sSubPr>
+                              <m:e>
+                                <m:r>
+                                  <w:rPr>
+                                    <w:rFonts w:ascii="Cambria Math" w:hAnsi="Cambria Math"/>
+                                  </w:rPr>
+                                  <m:t>u</m:t>
+                                </m:r>
+                              </m:e>
+                              <m:sub>
+                                <m:r>
+                                  <w:rPr>
+                                    <w:rFonts w:ascii="Cambria Math" w:hAnsi="Cambria Math"/>
+                                  </w:rPr>
+                                  <m:t>ϕ</m:t>
+                                </m:r>
+                              </m:sub>
+                            </m:sSub>
+                          </m:e>
+                        </m:d>
+                      </m:e>
+                    </m:func>
+                  </m:e>
+                </m:func>
+              </m:e>
+            </m:func>
+            <m:r>
+              <w:rPr>
+                <w:rFonts w:ascii="Cambria Math" w:hAnsi="Cambria Math"/>
+              </w:rPr>
+              <m:t>,</m:t>
+            </m:r>
+            <m:func>
+              <m:funcPr>
+                <m:ctrlPr>
+                  <w:rPr>
+                    <w:rFonts w:ascii="Cambria Math" w:hAnsi="Cambria Math"/>
+                    <w:i/>
+                  </w:rPr>
+                </m:ctrlPr>
+              </m:funcPr>
+              <m:fName>
+                <m:r>
+                  <m:rPr>
+                    <m:sty m:val="p"/>
+                  </m:rPr>
+                  <w:rPr>
+                    <w:rFonts w:ascii="Cambria Math" w:hAnsi="Cambria Math"/>
+                  </w:rPr>
+                  <m:t>sin</m:t>
+                </m:r>
+              </m:fName>
+              <m:e>
+                <m:d>
+                  <m:dPr>
+                    <m:ctrlPr>
+                      <w:rPr>
+                        <w:rFonts w:ascii="Cambria Math" w:hAnsi="Cambria Math"/>
+                        <w:i/>
+                      </w:rPr>
+                    </m:ctrlPr>
+                  </m:dPr>
+                  <m:e>
+                    <m:sSub>
+                      <m:sSubPr>
+                        <m:ctrlPr>
+                          <w:rPr>
+                            <w:rFonts w:ascii="Cambria Math" w:hAnsi="Cambria Math"/>
+                            <w:i/>
+                          </w:rPr>
+                        </m:ctrlPr>
+                      </m:sSubPr>
+                      <m:e>
+                        <m:r>
+                          <w:rPr>
+                            <w:rFonts w:ascii="Cambria Math" w:hAnsi="Cambria Math"/>
+                          </w:rPr>
+                          <m:t>n</m:t>
+                        </m:r>
+                      </m:e>
+                      <m:sub>
+                        <m:r>
+                          <w:rPr>
+                            <w:rFonts w:ascii="Cambria Math" w:hAnsi="Cambria Math"/>
+                          </w:rPr>
+                          <m:t>θ</m:t>
+                        </m:r>
+                      </m:sub>
+                    </m:sSub>
+                  </m:e>
+                </m:d>
+              </m:e>
+            </m:func>
+            <m:func>
+              <m:funcPr>
+                <m:ctrlPr>
+                  <w:rPr>
+                    <w:rFonts w:ascii="Cambria Math" w:hAnsi="Cambria Math"/>
+                    <w:i/>
+                  </w:rPr>
+                </m:ctrlPr>
+              </m:funcPr>
+              <m:fName>
+                <m:r>
+                  <m:rPr>
+                    <m:sty m:val="p"/>
+                  </m:rPr>
+                  <w:rPr>
+                    <w:rFonts w:ascii="Cambria Math" w:hAnsi="Cambria Math"/>
+                  </w:rPr>
+                  <m:t>sin</m:t>
+                </m:r>
+              </m:fName>
+              <m:e>
+                <m:d>
+                  <m:dPr>
+                    <m:ctrlPr>
+                      <w:rPr>
+                        <w:rFonts w:ascii="Cambria Math" w:hAnsi="Cambria Math"/>
+                        <w:i/>
+                      </w:rPr>
+                    </m:ctrlPr>
+                  </m:dPr>
+                  <m:e>
+                    <m:f>
+                      <m:fPr>
+                        <m:ctrlPr>
+                          <w:rPr>
+                            <w:rFonts w:ascii="Cambria Math" w:hAnsi="Cambria Math"/>
+                            <w:i/>
+                          </w:rPr>
+                        </m:ctrlPr>
+                      </m:fPr>
+                      <m:num>
+                        <m:sSub>
+                          <m:sSubPr>
+                            <m:ctrlPr>
+                              <w:rPr>
+                                <w:rFonts w:ascii="Cambria Math" w:hAnsi="Cambria Math"/>
+                                <w:i/>
+                              </w:rPr>
+                            </m:ctrlPr>
+                          </m:sSubPr>
+                          <m:e>
+                            <m:r>
+                              <w:rPr>
+                                <w:rFonts w:ascii="Cambria Math" w:hAnsi="Cambria Math"/>
+                              </w:rPr>
+                              <m:t>n</m:t>
+                            </m:r>
+                          </m:e>
+                          <m:sub>
+                            <m:r>
+                              <w:rPr>
+                                <w:rFonts w:ascii="Cambria Math" w:hAnsi="Cambria Math"/>
+                              </w:rPr>
+                              <m:t>s</m:t>
+                            </m:r>
+                          </m:sub>
+                        </m:sSub>
+                        <m:sSub>
+                          <m:sSubPr>
+                            <m:ctrlPr>
+                              <w:rPr>
+                                <w:rFonts w:ascii="Cambria Math" w:hAnsi="Cambria Math"/>
+                                <w:i/>
+                              </w:rPr>
+                            </m:ctrlPr>
+                          </m:sSubPr>
+                          <m:e>
+                            <m:r>
+                              <w:rPr>
+                                <w:rFonts w:ascii="Cambria Math" w:hAnsi="Cambria Math"/>
+                              </w:rPr>
+                              <m:t>n</m:t>
+                            </m:r>
+                          </m:e>
+                          <m:sub>
+                            <m:r>
+                              <w:rPr>
+                                <w:rFonts w:ascii="Cambria Math" w:hAnsi="Cambria Math"/>
+                              </w:rPr>
+                              <m:t>t</m:t>
+                            </m:r>
+                          </m:sub>
+                        </m:sSub>
+                      </m:num>
+                      <m:den>
+                        <m:r>
+                          <w:rPr>
+                            <w:rFonts w:ascii="Cambria Math" w:hAnsi="Cambria Math"/>
+                          </w:rPr>
+                          <m:t>r</m:t>
+                        </m:r>
+                      </m:den>
+                    </m:f>
+                  </m:e>
+                </m:d>
+                <m:func>
+                  <m:funcPr>
+                    <m:ctrlPr>
+                      <w:rPr>
+                        <w:rFonts w:ascii="Cambria Math" w:hAnsi="Cambria Math"/>
+                        <w:i/>
+                      </w:rPr>
+                    </m:ctrlPr>
+                  </m:funcPr>
+                  <m:fName>
+                    <m:r>
+                      <m:rPr>
+                        <m:sty m:val="p"/>
+                      </m:rPr>
+                      <w:rPr>
+                        <w:rFonts w:ascii="Cambria Math" w:hAnsi="Cambria Math"/>
+                      </w:rPr>
+                      <m:t>cos</m:t>
+                    </m:r>
+                  </m:fName>
+                  <m:e>
+                    <m:d>
+                      <m:dPr>
+                        <m:ctrlPr>
+                          <w:rPr>
+                            <w:rFonts w:ascii="Cambria Math" w:hAnsi="Cambria Math"/>
+                            <w:i/>
+                          </w:rPr>
+                        </m:ctrlPr>
+                      </m:dPr>
+                      <m:e>
+                        <m:sSub>
+                          <m:sSubPr>
+                            <m:ctrlPr>
+                              <w:rPr>
+                                <w:rFonts w:ascii="Cambria Math" w:hAnsi="Cambria Math"/>
+                                <w:i/>
+                              </w:rPr>
+                            </m:ctrlPr>
+                          </m:sSubPr>
+                          <m:e>
+                            <m:r>
+                              <w:rPr>
+                                <w:rFonts w:ascii="Cambria Math" w:hAnsi="Cambria Math"/>
+                              </w:rPr>
+                              <m:t>n</m:t>
+                            </m:r>
+                          </m:e>
+                          <m:sub>
+                            <m:r>
+                              <w:rPr>
+                                <w:rFonts w:ascii="Cambria Math" w:hAnsi="Cambria Math"/>
+                              </w:rPr>
+                              <m:t>ϕ</m:t>
+                            </m:r>
+                          </m:sub>
+                        </m:sSub>
+                      </m:e>
+                    </m:d>
+                  </m:e>
+                </m:func>
+              </m:e>
+            </m:func>
+          </m:e>
+        </m:d>
+      </m:oMath>
+    </w:p>
+    <w:p>
+      <w:pPr>
+        <w:pStyle w:val="ListParagraph"/>
+        <w:numPr>
+          <w:ilvl w:val="1"/>
+          <w:numId w:val="42"/>
+        </w:numPr>
+      </w:pPr>
+      <w:r>
+        <w:t xml:space="preserve">Add </w:t>
+      </w:r>
+      <m:oMath>
+        <m:r>
+          <w:rPr>
+            <w:rFonts w:ascii="Cambria Math" w:hAnsi="Cambria Math"/>
+          </w:rPr>
+          <m:t>R</m:t>
+        </m:r>
+        <m:d>
+          <m:dPr>
+            <m:begChr m:val="["/>
+            <m:endChr m:val="]"/>
+            <m:ctrlPr>
+              <w:rPr>
+                <w:rFonts w:ascii="Cambria Math" w:hAnsi="Cambria Math"/>
+                <w:i/>
+              </w:rPr>
+            </m:ctrlPr>
+          </m:dPr>
+          <m:e>
+            <m:sSub>
+              <m:sSubPr>
+                <m:ctrlPr>
+                  <w:rPr>
+                    <w:rFonts w:ascii="Cambria Math" w:hAnsi="Cambria Math"/>
+                    <w:i/>
+                  </w:rPr>
+                </m:ctrlPr>
+              </m:sSubPr>
+              <m:e>
+                <m:r>
+                  <w:rPr>
+                    <w:rFonts w:ascii="Cambria Math" w:hAnsi="Cambria Math"/>
+                  </w:rPr>
+                  <m:t>n</m:t>
+                </m:r>
+              </m:e>
+              <m:sub>
+                <m:r>
+                  <w:rPr>
+                    <w:rFonts w:ascii="Cambria Math" w:hAnsi="Cambria Math"/>
+                  </w:rPr>
+                  <m:t>ID</m:t>
+                </m:r>
+              </m:sub>
+            </m:sSub>
+          </m:e>
+        </m:d>
+        <m:r>
+          <w:rPr>
+            <w:rFonts w:ascii="Cambria Math" w:hAnsi="Cambria Math"/>
+          </w:rPr>
+          <m:t>=</m:t>
+        </m:r>
+        <m:d>
+          <m:dPr>
+            <m:ctrlPr>
+              <w:rPr>
+                <w:rFonts w:ascii="Cambria Math" w:hAnsi="Cambria Math"/>
+                <w:i/>
+              </w:rPr>
+            </m:ctrlPr>
+          </m:dPr>
+          <m:e>
+            <m:sSub>
+              <m:sSubPr>
+                <m:ctrlPr>
+                  <w:rPr>
+                    <w:rFonts w:ascii="Cambria Math" w:hAnsi="Cambria Math"/>
+                    <w:i/>
+                  </w:rPr>
+                </m:ctrlPr>
+              </m:sSubPr>
+              <m:e>
+                <m:r>
+                  <w:rPr>
+                    <w:rFonts w:ascii="Cambria Math" w:hAnsi="Cambria Math"/>
+                  </w:rPr>
+                  <m:t>u</m:t>
+                </m:r>
+              </m:e>
+              <m:sub>
+                <m:r>
+                  <w:rPr>
+                    <w:rFonts w:ascii="Cambria Math" w:hAnsi="Cambria Math"/>
+                  </w:rPr>
+                  <m:t>ψ</m:t>
+                </m:r>
+              </m:sub>
+            </m:sSub>
+            <m:r>
+              <w:rPr>
+                <w:rFonts w:ascii="Cambria Math" w:hAnsi="Cambria Math"/>
+              </w:rPr>
+              <m:t>,</m:t>
+            </m:r>
+            <m:sSub>
+              <m:sSubPr>
+                <m:ctrlPr>
+                  <w:rPr>
+                    <w:rFonts w:ascii="Cambria Math" w:hAnsi="Cambria Math"/>
+                    <w:i/>
+                  </w:rPr>
+                </m:ctrlPr>
+              </m:sSubPr>
+              <m:e>
+                <m:r>
+                  <w:rPr>
+                    <w:rFonts w:ascii="Cambria Math" w:hAnsi="Cambria Math"/>
+                  </w:rPr>
+                  <m:t>u</m:t>
+                </m:r>
+              </m:e>
+              <m:sub>
+                <m:r>
+                  <w:rPr>
+                    <w:rFonts w:ascii="Cambria Math" w:hAnsi="Cambria Math"/>
+                  </w:rPr>
+                  <m:t>ϕ</m:t>
+                </m:r>
+              </m:sub>
+            </m:sSub>
+          </m:e>
+        </m:d>
+      </m:oMath>
+    </w:p>
+    <w:p>
+      <w:pPr>
+        <w:pStyle w:val="ListParagraph"/>
+        <w:numPr>
+          <w:ilvl w:val="0"/>
+          <w:numId w:val="42"/>
+        </w:numPr>
+      </w:pPr>
+      <w:r>
+        <w:t>Block FN-RT-GREEDY and FN-RT-PERIMETER from invoking</w:t>
+      </w:r>
+    </w:p>
+    <w:p>
+      <w:pPr>
+        <w:pStyle w:val="ListParagraph"/>
+        <w:numPr>
+          <w:ilvl w:val="0"/>
+          <w:numId w:val="42"/>
+        </w:numPr>
+      </w:pPr>
+      <w:r>
+        <w:t>When no FN-RT-GREEDY or FN-RT-PERIMETER is still occurring:</w:t>
+      </w:r>
+    </w:p>
+    <w:p>
+      <w:pPr>
+        <w:pStyle w:val="ListParagraph"/>
+        <w:numPr>
+          <w:ilvl w:val="1"/>
+          <w:numId w:val="42"/>
+        </w:numPr>
+      </w:pPr>
+      <w:r>
+        <w:t xml:space="preserve">Copy </w:t>
+      </w:r>
+      <m:oMath>
+        <m:r>
+          <w:rPr>
+            <w:rFonts w:ascii="Cambria Math" w:hAnsi="Cambria Math"/>
+          </w:rPr>
+          <m:t>R</m:t>
+        </m:r>
+      </m:oMath>
+      <w:r>
+        <w:t xml:space="preserve"> to ROUTING-TABLE-1</w:t>
+      </w:r>
+    </w:p>
+    <w:p>
+      <w:bookmarkStart w:id="82" w:name="_GoBack"/>
       <w:bookmarkEnd w:id="82"/>
     </w:p>
-    <w:p/>
-    <w:p>
-      <w:pPr>
-        <w:pStyle w:val="Heading2"/>
-      </w:pPr>
-      <w:bookmarkStart w:id="83" w:name="_Toc192817272"/>
-      <w:r>
-        <w:t>6.4. Geometric Functions</w:t>
-      </w:r>
-      <w:bookmarkEnd w:id="83"/>
-    </w:p>
-    <w:p>
-      <w:pPr>
-        <w:pStyle w:val="Heading3"/>
-      </w:pPr>
-      <w:bookmarkStart w:id="84" w:name="_Toc192817273"/>
-      <w:r>
-        <w:t>6.4.1. Distance b</w:t>
-      </w:r>
-      <w:r>
-        <w:t xml:space="preserve">etween </w:t>
-      </w:r>
-      <w:r>
-        <w:t>Two</w:t>
-      </w:r>
-      <w:r>
-        <w:t xml:space="preserve"> </w:t>
-      </w:r>
-      <w:r>
-        <w:t>Locations</w:t>
-      </w:r>
-      <w:r>
-        <w:t xml:space="preserve"> (FN-DIST) </w:t>
-      </w:r>
-      <w:r>
-        <w:rPr>
-          <w:highlight w:val="yellow"/>
-        </w:rPr>
-        <w:t>TODO</w:t>
-      </w:r>
-      <w:bookmarkEnd w:id="84"/>
-    </w:p>
-    <w:p/>
-    <w:p>
-      <w:pPr>
-        <w:pStyle w:val="Heading3"/>
-      </w:pPr>
-      <w:bookmarkStart w:id="85" w:name="_Toc192817274"/>
-      <w:r>
-        <w:t xml:space="preserve">6.4.2. Bearing between Two Locations (FN-BEARING) </w:t>
-      </w:r>
-      <w:r>
-        <w:rPr>
-          <w:highlight w:val="yellow"/>
-        </w:rPr>
-        <w:t>TODO</w:t>
-      </w:r>
-      <w:bookmarkEnd w:id="85"/>
-    </w:p>
-    <w:p/>
-    <w:p>
-      <w:pPr>
-        <w:pStyle w:val="Heading3"/>
-      </w:pPr>
-      <w:bookmarkStart w:id="86" w:name="_Toc192817275"/>
-      <w:r>
-        <w:t>6.4.3. New Distance from Location/Bearing/Speed/Time (FN-NDIST)</w:t>
-      </w:r>
-      <w:r>
-        <w:t xml:space="preserve"> </w:t>
-      </w:r>
-      <w:r>
-        <w:rPr>
-          <w:highlight w:val="yellow"/>
-        </w:rPr>
-        <w:t>TODO</w:t>
-      </w:r>
-      <w:bookmarkEnd w:id="86"/>
-    </w:p>
-    <w:p/>
     <w:p/>
     <w:sectPr>
       <w:headerReference w:type="default" r:id="rId9"/>
@@ -19410,11 +21209,19 @@
       <w:r>
         <w:t xml:space="preserve"> </w:t>
       </w:r>
+      <w:proofErr w:type="spellStart"/>
       <w:r>
         <w:rPr>
           <w:highlight w:val="yellow"/>
         </w:rPr>
-        <w:t>Haversine Formula</w:t>
+        <w:t>Haversine</w:t>
+      </w:r>
+      <w:proofErr w:type="spellEnd"/>
+      <w:r>
+        <w:rPr>
+          <w:highlight w:val="yellow"/>
+        </w:rPr>
+        <w:t xml:space="preserve"> Formula</w:t>
       </w:r>
     </w:p>
   </w:endnote>
@@ -19453,8 +21260,13 @@
       <w:pStyle w:val="Header"/>
       <w:jc w:val="right"/>
     </w:pPr>
+    <w:proofErr w:type="spellStart"/>
     <w:r>
-      <w:t xml:space="preserve">KimonoNet Protocol, p. </w:t>
+      <w:t>KimonoNet</w:t>
+    </w:r>
+    <w:proofErr w:type="spellEnd"/>
+    <w:r>
+      <w:t xml:space="preserve"> Protocol, p. </w:t>
     </w:r>
     <w:sdt>
       <w:sdtPr>
@@ -23223,6 +25035,119 @@
     </w:lvl>
   </w:abstractNum>
   <w:abstractNum w:abstractNumId="34">
+    <w:nsid w:val="60D1036B"/>
+    <w:multiLevelType w:val="hybridMultilevel"/>
+    <w:tmpl w:val="B134A0E6"/>
+    <w:lvl w:ilvl="0" w:tplc="04090001">
+      <w:start w:val="1"/>
+      <w:numFmt w:val="bullet"/>
+      <w:lvlText w:val=""/>
+      <w:lvlJc w:val="left"/>
+      <w:pPr>
+        <w:ind w:left="720" w:hanging="360"/>
+      </w:pPr>
+      <w:rPr>
+        <w:rFonts w:ascii="Symbol" w:hAnsi="Symbol" w:hint="default"/>
+      </w:rPr>
+    </w:lvl>
+    <w:lvl w:ilvl="1" w:tplc="04090003">
+      <w:start w:val="1"/>
+      <w:numFmt w:val="bullet"/>
+      <w:lvlText w:val="o"/>
+      <w:lvlJc w:val="left"/>
+      <w:pPr>
+        <w:ind w:left="1440" w:hanging="360"/>
+      </w:pPr>
+      <w:rPr>
+        <w:rFonts w:ascii="Courier New" w:hAnsi="Courier New" w:hint="default"/>
+      </w:rPr>
+    </w:lvl>
+    <w:lvl w:ilvl="2" w:tplc="04090005" w:tentative="1">
+      <w:start w:val="1"/>
+      <w:numFmt w:val="bullet"/>
+      <w:lvlText w:val=""/>
+      <w:lvlJc w:val="left"/>
+      <w:pPr>
+        <w:ind w:left="2160" w:hanging="360"/>
+      </w:pPr>
+      <w:rPr>
+        <w:rFonts w:ascii="Wingdings" w:hAnsi="Wingdings" w:hint="default"/>
+      </w:rPr>
+    </w:lvl>
+    <w:lvl w:ilvl="3" w:tplc="04090001" w:tentative="1">
+      <w:start w:val="1"/>
+      <w:numFmt w:val="bullet"/>
+      <w:lvlText w:val=""/>
+      <w:lvlJc w:val="left"/>
+      <w:pPr>
+        <w:ind w:left="2880" w:hanging="360"/>
+      </w:pPr>
+      <w:rPr>
+        <w:rFonts w:ascii="Symbol" w:hAnsi="Symbol" w:hint="default"/>
+      </w:rPr>
+    </w:lvl>
+    <w:lvl w:ilvl="4" w:tplc="04090003" w:tentative="1">
+      <w:start w:val="1"/>
+      <w:numFmt w:val="bullet"/>
+      <w:lvlText w:val="o"/>
+      <w:lvlJc w:val="left"/>
+      <w:pPr>
+        <w:ind w:left="3600" w:hanging="360"/>
+      </w:pPr>
+      <w:rPr>
+        <w:rFonts w:ascii="Courier New" w:hAnsi="Courier New" w:hint="default"/>
+      </w:rPr>
+    </w:lvl>
+    <w:lvl w:ilvl="5" w:tplc="04090005" w:tentative="1">
+      <w:start w:val="1"/>
+      <w:numFmt w:val="bullet"/>
+      <w:lvlText w:val=""/>
+      <w:lvlJc w:val="left"/>
+      <w:pPr>
+        <w:ind w:left="4320" w:hanging="360"/>
+      </w:pPr>
+      <w:rPr>
+        <w:rFonts w:ascii="Wingdings" w:hAnsi="Wingdings" w:hint="default"/>
+      </w:rPr>
+    </w:lvl>
+    <w:lvl w:ilvl="6" w:tplc="04090001" w:tentative="1">
+      <w:start w:val="1"/>
+      <w:numFmt w:val="bullet"/>
+      <w:lvlText w:val=""/>
+      <w:lvlJc w:val="left"/>
+      <w:pPr>
+        <w:ind w:left="5040" w:hanging="360"/>
+      </w:pPr>
+      <w:rPr>
+        <w:rFonts w:ascii="Symbol" w:hAnsi="Symbol" w:hint="default"/>
+      </w:rPr>
+    </w:lvl>
+    <w:lvl w:ilvl="7" w:tplc="04090003" w:tentative="1">
+      <w:start w:val="1"/>
+      <w:numFmt w:val="bullet"/>
+      <w:lvlText w:val="o"/>
+      <w:lvlJc w:val="left"/>
+      <w:pPr>
+        <w:ind w:left="5760" w:hanging="360"/>
+      </w:pPr>
+      <w:rPr>
+        <w:rFonts w:ascii="Courier New" w:hAnsi="Courier New" w:hint="default"/>
+      </w:rPr>
+    </w:lvl>
+    <w:lvl w:ilvl="8" w:tplc="04090005" w:tentative="1">
+      <w:start w:val="1"/>
+      <w:numFmt w:val="bullet"/>
+      <w:lvlText w:val=""/>
+      <w:lvlJc w:val="left"/>
+      <w:pPr>
+        <w:ind w:left="6480" w:hanging="360"/>
+      </w:pPr>
+      <w:rPr>
+        <w:rFonts w:ascii="Wingdings" w:hAnsi="Wingdings" w:hint="default"/>
+      </w:rPr>
+    </w:lvl>
+  </w:abstractNum>
+  <w:abstractNum w:abstractNumId="35">
     <w:nsid w:val="617F0E51"/>
     <w:multiLevelType w:val="hybridMultilevel"/>
     <w:tmpl w:val="C6EE145C"/>
@@ -23335,7 +25260,7 @@
       </w:rPr>
     </w:lvl>
   </w:abstractNum>
-  <w:abstractNum w:abstractNumId="35">
+  <w:abstractNum w:abstractNumId="36">
     <w:nsid w:val="6D203A26"/>
     <w:multiLevelType w:val="hybridMultilevel"/>
     <w:tmpl w:val="F5543254"/>
@@ -23421,7 +25346,7 @@
       </w:pPr>
     </w:lvl>
   </w:abstractNum>
-  <w:abstractNum w:abstractNumId="36">
+  <w:abstractNum w:abstractNumId="37">
     <w:nsid w:val="71372C9B"/>
     <w:multiLevelType w:val="hybridMultilevel"/>
     <w:tmpl w:val="EDE62F56"/>
@@ -23534,7 +25459,7 @@
       </w:rPr>
     </w:lvl>
   </w:abstractNum>
-  <w:abstractNum w:abstractNumId="37">
+  <w:abstractNum w:abstractNumId="38">
     <w:nsid w:val="77386B26"/>
     <w:multiLevelType w:val="hybridMultilevel"/>
     <w:tmpl w:val="C46E5AA8"/>
@@ -23647,7 +25572,7 @@
       </w:rPr>
     </w:lvl>
   </w:abstractNum>
-  <w:abstractNum w:abstractNumId="38">
+  <w:abstractNum w:abstractNumId="39">
     <w:nsid w:val="7841150C"/>
     <w:multiLevelType w:val="hybridMultilevel"/>
     <w:tmpl w:val="7A60549E"/>
@@ -23760,7 +25685,7 @@
       </w:rPr>
     </w:lvl>
   </w:abstractNum>
-  <w:abstractNum w:abstractNumId="39">
+  <w:abstractNum w:abstractNumId="40">
     <w:nsid w:val="7A3354D8"/>
     <w:multiLevelType w:val="hybridMultilevel"/>
     <w:tmpl w:val="A1B645A8"/>
@@ -23849,7 +25774,7 @@
       </w:pPr>
     </w:lvl>
   </w:abstractNum>
-  <w:abstractNum w:abstractNumId="40">
+  <w:abstractNum w:abstractNumId="41">
     <w:nsid w:val="7AF43085"/>
     <w:multiLevelType w:val="hybridMultilevel"/>
     <w:tmpl w:val="583C565C"/>
@@ -23975,10 +25900,10 @@
     <w:abstractNumId w:val="5"/>
   </w:num>
   <w:num w:numId="5">
-    <w:abstractNumId w:val="39"/>
+    <w:abstractNumId w:val="40"/>
   </w:num>
   <w:num w:numId="6">
-    <w:abstractNumId w:val="38"/>
+    <w:abstractNumId w:val="39"/>
   </w:num>
   <w:num w:numId="7">
     <w:abstractNumId w:val="8"/>
@@ -23993,7 +25918,7 @@
     <w:abstractNumId w:val="6"/>
   </w:num>
   <w:num w:numId="11">
-    <w:abstractNumId w:val="37"/>
+    <w:abstractNumId w:val="38"/>
   </w:num>
   <w:num w:numId="12">
     <w:abstractNumId w:val="17"/>
@@ -24011,7 +25936,7 @@
     <w:abstractNumId w:val="11"/>
   </w:num>
   <w:num w:numId="17">
-    <w:abstractNumId w:val="36"/>
+    <w:abstractNumId w:val="37"/>
   </w:num>
   <w:num w:numId="18">
     <w:abstractNumId w:val="0"/>
@@ -24032,7 +25957,7 @@
     <w:abstractNumId w:val="13"/>
   </w:num>
   <w:num w:numId="24">
-    <w:abstractNumId w:val="35"/>
+    <w:abstractNumId w:val="36"/>
   </w:num>
   <w:num w:numId="25">
     <w:abstractNumId w:val="28"/>
@@ -24044,7 +25969,7 @@
     <w:abstractNumId w:val="16"/>
   </w:num>
   <w:num w:numId="28">
-    <w:abstractNumId w:val="40"/>
+    <w:abstractNumId w:val="41"/>
   </w:num>
   <w:num w:numId="29">
     <w:abstractNumId w:val="12"/>
@@ -24080,10 +26005,13 @@
     <w:abstractNumId w:val="7"/>
   </w:num>
   <w:num w:numId="40">
-    <w:abstractNumId w:val="34"/>
+    <w:abstractNumId w:val="35"/>
   </w:num>
   <w:num w:numId="41">
     <w:abstractNumId w:val="10"/>
+  </w:num>
+  <w:num w:numId="42">
+    <w:abstractNumId w:val="34"/>
   </w:num>
 </w:numbering>
 </file>
@@ -26364,7 +28292,7 @@
 </file>
 
 <file path=customXml/itemProps1.xml><?xml version="1.0" encoding="utf-8"?>
-<ds:datastoreItem xmlns:ds="http://schemas.openxmlformats.org/officeDocument/2006/customXml" ds:itemID="{C52AE2DE-1E72-0742-B758-CB8F7A1E722C}">
+<ds:datastoreItem xmlns:ds="http://schemas.openxmlformats.org/officeDocument/2006/customXml" ds:itemID="{E9806542-4280-D443-B4E9-119F4DA3A8F6}">
   <ds:schemaRefs>
     <ds:schemaRef ds:uri="http://schemas.openxmlformats.org/officeDocument/2006/bibliography"/>
   </ds:schemaRefs>

</xml_diff>

<commit_message>
Minor fix to new location calculations
</commit_message>
<xml_diff>
--- a/doc/protocol.docx
+++ b/doc/protocol.docx
@@ -53,6 +53,7 @@
           <w:sz w:val="40"/>
         </w:rPr>
       </w:pPr>
+      <w:proofErr w:type="spellStart"/>
       <w:r>
         <w:rPr>
           <w:b/>
@@ -60,6 +61,7 @@
         </w:rPr>
         <w:t>KimonoNet</w:t>
       </w:r>
+      <w:proofErr w:type="spellEnd"/>
       <w:r>
         <w:rPr>
           <w:b/>
@@ -184,7 +186,22 @@
       </w:r>
       <w:r>
         <w:br/>
-        <w:t>Khalapyan, Zorayr &lt;zkhalapyan@oit.ucla.edu&gt;</w:t>
+      </w:r>
+      <w:proofErr w:type="spellStart"/>
+      <w:r>
+        <w:t>Khalapyan</w:t>
+      </w:r>
+      <w:proofErr w:type="spellEnd"/>
+      <w:r>
+        <w:t xml:space="preserve">, </w:t>
+      </w:r>
+      <w:proofErr w:type="spellStart"/>
+      <w:r>
+        <w:t>Zorayr</w:t>
+      </w:r>
+      <w:proofErr w:type="spellEnd"/>
+      <w:r>
+        <w:t xml:space="preserve"> &lt;zkhalapyan@oit.ucla.edu&gt;</w:t>
       </w:r>
       <w:r>
         <w:t xml:space="preserve"> </w:t>
@@ -4890,133 +4907,141 @@
         <w:t>purposes</w:t>
       </w:r>
       <w:r>
-        <w:t xml:space="preserve"> and not </w:t>
-      </w:r>
-      <w:bookmarkStart w:id="2" w:name="_GoBack"/>
+        <w:t xml:space="preserve"> and not production </w:t>
+      </w:r>
+      <w:r>
+        <w:t>use</w:t>
+      </w:r>
+      <w:r>
+        <w:t xml:space="preserve">. However, it may be extended post-facto </w:t>
+      </w:r>
+      <w:r>
+        <w:t>for such use.</w:t>
+      </w:r>
+      <w:r>
+        <w:t xml:space="preserve"> </w:t>
+      </w:r>
+      <w:r>
+        <w:t>Distribution of this memo is unlimited.</w:t>
+      </w:r>
+    </w:p>
+    <w:p>
+      <w:pPr>
+        <w:pStyle w:val="Heading2"/>
+      </w:pPr>
+      <w:bookmarkStart w:id="2" w:name="_Toc193371671"/>
+      <w:r>
+        <w:t xml:space="preserve">1.2. </w:t>
+      </w:r>
+      <w:r>
+        <w:t>Copyright Notice</w:t>
+      </w:r>
       <w:bookmarkEnd w:id="2"/>
-      <w:r>
-        <w:t xml:space="preserve">production </w:t>
-      </w:r>
-      <w:r>
-        <w:t>use</w:t>
-      </w:r>
-      <w:r>
-        <w:t xml:space="preserve">. However, it may be extended post-facto </w:t>
-      </w:r>
-      <w:r>
-        <w:t>for such use.</w:t>
-      </w:r>
+    </w:p>
+    <w:p>
+      <w:r>
+        <w:t xml:space="preserve">Copyright © Eric Bollens, </w:t>
+      </w:r>
+      <w:r>
+        <w:t xml:space="preserve">James Hung, </w:t>
+      </w:r>
+      <w:proofErr w:type="spellStart"/>
+      <w:r>
+        <w:t>Zorayr</w:t>
+      </w:r>
+      <w:proofErr w:type="spellEnd"/>
       <w:r>
         <w:t xml:space="preserve"> </w:t>
       </w:r>
-      <w:r>
-        <w:t>Distribution of this memo is unlimited.</w:t>
+      <w:proofErr w:type="spellStart"/>
+      <w:r>
+        <w:t>Khalapyan</w:t>
+      </w:r>
+      <w:proofErr w:type="spellEnd"/>
+      <w:r>
+        <w:t xml:space="preserve"> and </w:t>
+      </w:r>
+      <w:r>
+        <w:t xml:space="preserve">Wade Norris </w:t>
+      </w:r>
+      <w:r>
+        <w:t>(2012). All Rights Reserved.</w:t>
       </w:r>
     </w:p>
     <w:p>
       <w:pPr>
         <w:pStyle w:val="Heading2"/>
       </w:pPr>
-      <w:bookmarkStart w:id="3" w:name="_Toc193371671"/>
-      <w:r>
-        <w:t xml:space="preserve">1.2. </w:t>
-      </w:r>
-      <w:r>
-        <w:t>Copyright Notice</w:t>
+      <w:bookmarkStart w:id="3" w:name="_Toc193371672"/>
+      <w:r>
+        <w:t xml:space="preserve">1.3. </w:t>
+      </w:r>
+      <w:r>
+        <w:t>Abstract</w:t>
       </w:r>
       <w:bookmarkEnd w:id="3"/>
     </w:p>
     <w:p>
       <w:r>
-        <w:t xml:space="preserve">Copyright © Eric Bollens, </w:t>
-      </w:r>
-      <w:r>
-        <w:t xml:space="preserve">James Hung, </w:t>
-      </w:r>
-      <w:r>
-        <w:t xml:space="preserve">Zorayr Khalapyan and </w:t>
-      </w:r>
-      <w:r>
-        <w:t xml:space="preserve">Wade Norris </w:t>
-      </w:r>
-      <w:r>
-        <w:t>(2012). All Rights Reserved.</w:t>
-      </w:r>
+        <w:t>This memorandum addresses a peer-to-peer network research topic related to routing and transport control issues in sparse networks of highly mobile ad hoc peers.</w:t>
+      </w:r>
+      <w:r>
+        <w:t xml:space="preserve"> </w:t>
+      </w:r>
+      <w:r>
+        <w:t>Traditional routing algorithms are not suited for this topology given the high mobility and high churn of its constituents, which cause routes to shift quickly.</w:t>
+      </w:r>
+    </w:p>
+    <w:p>
+      <w:r>
+        <w:t xml:space="preserve">This sort of scenario may exist, for example, when deploying unmanned aerial vehicles in an area of operations without pervasive Internet connection. Under such a scenario, limited </w:t>
+      </w:r>
+      <w:r>
+        <w:t xml:space="preserve">routes exist to a destination, and these may lie well beyond the network horizon of an individual node, motivating the need to establish routing across the peer-to-peer network. </w:t>
+      </w:r>
+    </w:p>
+    <w:p>
+      <w:r>
+        <w:t>The protocol described herein provides an implementation of Greedy Perimeter Selection Routing</w:t>
+      </w:r>
+      <w:r>
+        <w:t xml:space="preserve"> </w:t>
+      </w:r>
+      <w:r>
+        <w:t>that adds two-hop neighbor awareness to minimize control packets and improve reliability in</w:t>
+      </w:r>
+      <w:r>
+        <w:t xml:space="preserve"> fluid and</w:t>
+      </w:r>
+      <w:r>
+        <w:t xml:space="preserve"> sparse graphs.</w:t>
+      </w:r>
+    </w:p>
+    <w:p>
+      <w:pPr>
+        <w:pStyle w:val="Heading1"/>
+      </w:pPr>
+      <w:bookmarkStart w:id="4" w:name="_Toc193371673"/>
+      <w:r>
+        <w:t xml:space="preserve">2. </w:t>
+      </w:r>
+      <w:r>
+        <w:t>Overview</w:t>
+      </w:r>
+      <w:bookmarkEnd w:id="4"/>
     </w:p>
     <w:p>
       <w:pPr>
         <w:pStyle w:val="Heading2"/>
       </w:pPr>
-      <w:bookmarkStart w:id="4" w:name="_Toc193371672"/>
-      <w:r>
-        <w:t xml:space="preserve">1.3. </w:t>
-      </w:r>
-      <w:r>
-        <w:t>Abstract</w:t>
-      </w:r>
-      <w:bookmarkEnd w:id="4"/>
-    </w:p>
-    <w:p>
-      <w:r>
-        <w:t>This memorandum addresses a peer-to-peer network research topic related to routing and transport control issues in sparse networks of highly mobile ad hoc peers.</w:t>
-      </w:r>
-      <w:r>
-        <w:t xml:space="preserve"> </w:t>
-      </w:r>
-      <w:r>
-        <w:t>Traditional routing algorithms are not suited for this topology given the high mobility and high churn of its constituents, which cause routes to shift quickly.</w:t>
-      </w:r>
-    </w:p>
-    <w:p>
-      <w:r>
-        <w:t xml:space="preserve">This sort of scenario may exist, for example, when deploying unmanned aerial vehicles in an area of operations without pervasive Internet connection. Under such a scenario, limited </w:t>
-      </w:r>
-      <w:r>
-        <w:t xml:space="preserve">routes exist to a destination, and these may lie well beyond the network horizon of an individual node, motivating the need to establish routing across the peer-to-peer network. </w:t>
-      </w:r>
-    </w:p>
-    <w:p>
-      <w:r>
-        <w:t>The protocol described herein provides an implementation of Greedy Perimeter Selection Routing</w:t>
-      </w:r>
-      <w:r>
-        <w:t xml:space="preserve"> </w:t>
-      </w:r>
-      <w:r>
-        <w:t>that adds two-hop neighbor awareness to minimize control packets and improve reliability in</w:t>
-      </w:r>
-      <w:r>
-        <w:t xml:space="preserve"> fluid and</w:t>
-      </w:r>
-      <w:r>
-        <w:t xml:space="preserve"> sparse graphs.</w:t>
-      </w:r>
-    </w:p>
-    <w:p>
-      <w:pPr>
-        <w:pStyle w:val="Heading1"/>
-      </w:pPr>
-      <w:bookmarkStart w:id="5" w:name="_Toc193371673"/>
-      <w:r>
-        <w:t xml:space="preserve">2. </w:t>
-      </w:r>
-      <w:r>
-        <w:t>Overview</w:t>
+      <w:bookmarkStart w:id="5" w:name="_Toc193371674"/>
+      <w:r>
+        <w:t xml:space="preserve">2.1. </w:t>
+      </w:r>
+      <w:r>
+        <w:t>Background Information</w:t>
       </w:r>
       <w:bookmarkEnd w:id="5"/>
-    </w:p>
-    <w:p>
-      <w:pPr>
-        <w:pStyle w:val="Heading2"/>
-      </w:pPr>
-      <w:bookmarkStart w:id="6" w:name="_Toc193371674"/>
-      <w:r>
-        <w:t xml:space="preserve">2.1. </w:t>
-      </w:r>
-      <w:r>
-        <w:t>Background Information</w:t>
-      </w:r>
-      <w:bookmarkEnd w:id="6"/>
     </w:p>
     <w:p>
       <w:r>
@@ -5112,50 +5137,50 @@
       <w:pPr>
         <w:pStyle w:val="Heading2"/>
       </w:pPr>
-      <w:bookmarkStart w:id="7" w:name="_Toc193371675"/>
+      <w:bookmarkStart w:id="6" w:name="_Toc193371675"/>
       <w:r>
         <w:t xml:space="preserve">2.2. </w:t>
       </w:r>
       <w:r>
         <w:t>Proposed Solution</w:t>
       </w:r>
+      <w:bookmarkEnd w:id="6"/>
+    </w:p>
+    <w:p>
+      <w:r>
+        <w:t xml:space="preserve">Given the unsuitability of existing ad hoc protocols in addressing the problems of a fluid and sparse network graph, as exists in the motivating example </w:t>
+      </w:r>
+      <w:r>
+        <w:t>(</w:t>
+      </w:r>
+      <w:r>
+        <w:t>§</w:t>
+      </w:r>
+      <w:r>
+        <w:t>2.1</w:t>
+      </w:r>
+      <w:r>
+        <w:t>)</w:t>
+      </w:r>
+      <w:r>
+        <w:t>, this protocol proposes a different approach. It leverages Greedy Perimeter Stateless Routing (GPSR), first proposed by Karp and Kung (2000), for neighbor selection, but extends it with neighborhood composition prediction based on two-hop knowledge. This greater topological knowledge allows the protocol to reduce control traffic</w:t>
+      </w:r>
+      <w:r>
+        <w:t xml:space="preserve"> while allowing a node to make more efficient and reliable choices about next-hop routing. </w:t>
+      </w:r>
+    </w:p>
+    <w:p>
+      <w:pPr>
+        <w:pStyle w:val="Heading2"/>
+      </w:pPr>
+      <w:bookmarkStart w:id="7" w:name="_Toc193371676"/>
+      <w:r>
+        <w:t xml:space="preserve">2.3. </w:t>
+      </w:r>
+      <w:r>
+        <w:t>Use Cases</w:t>
+      </w:r>
       <w:bookmarkEnd w:id="7"/>
-    </w:p>
-    <w:p>
-      <w:r>
-        <w:t xml:space="preserve">Given the unsuitability of existing ad hoc protocols in addressing the problems of a fluid and sparse network graph, as exists in the motivating example </w:t>
-      </w:r>
-      <w:r>
-        <w:t>(</w:t>
-      </w:r>
-      <w:r>
-        <w:t>§</w:t>
-      </w:r>
-      <w:r>
-        <w:t>2.1</w:t>
-      </w:r>
-      <w:r>
-        <w:t>)</w:t>
-      </w:r>
-      <w:r>
-        <w:t>, this protocol proposes a different approach. It leverages Greedy Perimeter Stateless Routing (GPSR), first proposed by Karp and Kung (2000), for neighbor selection, but extends it with neighborhood composition prediction based on two-hop knowledge. This greater topological knowledge allows the protocol to reduce control traffic</w:t>
-      </w:r>
-      <w:r>
-        <w:t xml:space="preserve"> while allowing a node to make more efficient and reliable choices about next-hop routing. </w:t>
-      </w:r>
-    </w:p>
-    <w:p>
-      <w:pPr>
-        <w:pStyle w:val="Heading2"/>
-      </w:pPr>
-      <w:bookmarkStart w:id="8" w:name="_Toc193371676"/>
-      <w:r>
-        <w:t xml:space="preserve">2.3. </w:t>
-      </w:r>
-      <w:r>
-        <w:t>Use Cases</w:t>
-      </w:r>
-      <w:bookmarkEnd w:id="8"/>
     </w:p>
     <w:p>
       <w:r>
@@ -5195,14 +5220,14 @@
       <w:pPr>
         <w:pStyle w:val="Heading2"/>
       </w:pPr>
-      <w:bookmarkStart w:id="9" w:name="_Toc193371677"/>
+      <w:bookmarkStart w:id="8" w:name="_Toc193371677"/>
       <w:r>
         <w:t xml:space="preserve">2.4. </w:t>
       </w:r>
       <w:r>
         <w:t>Terminology</w:t>
       </w:r>
-      <w:bookmarkEnd w:id="9"/>
+      <w:bookmarkEnd w:id="8"/>
     </w:p>
     <w:p>
       <w:pPr>
@@ -5276,8 +5301,13 @@
       <w:r>
         <w:t xml:space="preserve"> all </w:t>
       </w:r>
-      <w:r>
-        <w:t xml:space="preserve">KimonoNet </w:t>
+      <w:proofErr w:type="spellStart"/>
+      <w:r>
+        <w:t>KimonoNet</w:t>
+      </w:r>
+      <w:proofErr w:type="spellEnd"/>
+      <w:r>
+        <w:t xml:space="preserve"> </w:t>
       </w:r>
       <w:r>
         <w:t xml:space="preserve">packets </w:t>
@@ -5317,7 +5347,21 @@
         <w:rPr>
           <w:u w:val="single"/>
         </w:rPr>
-        <w:t>Quality of Service (QoS)</w:t>
+        <w:t>Quality of Service (</w:t>
+      </w:r>
+      <w:proofErr w:type="spellStart"/>
+      <w:r>
+        <w:rPr>
+          <w:u w:val="single"/>
+        </w:rPr>
+        <w:t>QoS</w:t>
+      </w:r>
+      <w:proofErr w:type="spellEnd"/>
+      <w:r>
+        <w:rPr>
+          <w:u w:val="single"/>
+        </w:rPr>
+        <w:t>)</w:t>
       </w:r>
       <w:r>
         <w:t xml:space="preserve"> – Classification of a packet as time-sensitive, loss-intolerant, both or neither. </w:t>
@@ -5393,14 +5437,14 @@
       <w:pPr>
         <w:pStyle w:val="Heading2"/>
       </w:pPr>
-      <w:bookmarkStart w:id="10" w:name="_Toc193371678"/>
+      <w:bookmarkStart w:id="9" w:name="_Toc193371678"/>
       <w:r>
         <w:t xml:space="preserve">2.5. </w:t>
       </w:r>
       <w:r>
         <w:t>User Characteristics</w:t>
       </w:r>
-      <w:bookmarkEnd w:id="10"/>
+      <w:bookmarkEnd w:id="9"/>
     </w:p>
     <w:p>
       <w:r>
@@ -5541,186 +5585,218 @@
       <w:pPr>
         <w:pStyle w:val="Heading3"/>
       </w:pPr>
-      <w:bookmarkStart w:id="11" w:name="_Toc191283096"/>
-      <w:bookmarkStart w:id="12" w:name="_Toc193371679"/>
+      <w:bookmarkStart w:id="10" w:name="_Toc191283096"/>
+      <w:bookmarkStart w:id="11" w:name="_Toc193371679"/>
       <w:r>
         <w:t xml:space="preserve">2.5.1. </w:t>
       </w:r>
       <w:r>
         <w:t>Autonomous Nodes</w:t>
       </w:r>
+      <w:bookmarkEnd w:id="10"/>
       <w:bookmarkEnd w:id="11"/>
+    </w:p>
+    <w:p>
+      <w:r>
+        <w:t xml:space="preserve">The </w:t>
+      </w:r>
+      <w:r>
+        <w:t xml:space="preserve">primary constituents of the </w:t>
+      </w:r>
+      <w:r>
+        <w:t xml:space="preserve">network, autonomous nodes </w:t>
+      </w:r>
+      <w:r>
+        <w:t xml:space="preserve">have </w:t>
+      </w:r>
+      <w:r>
+        <w:t xml:space="preserve">(1) </w:t>
+      </w:r>
+      <w:r>
+        <w:t>awareness of</w:t>
+      </w:r>
+      <w:r>
+        <w:t xml:space="preserve"> </w:t>
+      </w:r>
+      <w:r>
+        <w:t xml:space="preserve">their position and velocity, </w:t>
+      </w:r>
+      <w:r>
+        <w:t xml:space="preserve">(2) </w:t>
+      </w:r>
+      <w:r>
+        <w:t>a NIC that supports ad hoc communication</w:t>
+      </w:r>
+      <w:r>
+        <w:t>,</w:t>
+      </w:r>
+      <w:r>
+        <w:t xml:space="preserve"> (3) a network layer that supports broadcast, multicast or promiscuous packet delivery, and (4) </w:t>
+      </w:r>
+      <w:r>
+        <w:t xml:space="preserve">a running instance of </w:t>
+      </w:r>
+      <w:r>
+        <w:t xml:space="preserve">the </w:t>
+      </w:r>
+      <w:proofErr w:type="spellStart"/>
+      <w:r>
+        <w:t>KimonoNet</w:t>
+      </w:r>
+      <w:proofErr w:type="spellEnd"/>
+      <w:r>
+        <w:t xml:space="preserve"> </w:t>
+      </w:r>
+      <w:r>
+        <w:t>client</w:t>
+      </w:r>
+      <w:r>
+        <w:t>.</w:t>
+      </w:r>
+      <w:r>
+        <w:t xml:space="preserve"> Further, these nodes are </w:t>
+      </w:r>
+      <w:r>
+        <w:t>regarded as autonomous because they make independent decisions about position and velocity without considering its implications on routing.</w:t>
+      </w:r>
+    </w:p>
+    <w:p>
+      <w:r>
+        <w:t xml:space="preserve">Autonomous nodes collect data or accomplish an objective and then seek further instructions. In order to transmit this data or receive further instructions, these nodes introduce data packets into the ad hoc network. These packets are addressed to </w:t>
+      </w:r>
+      <w:r>
+        <w:t>the known location of an endpoint</w:t>
+      </w:r>
+      <w:r>
+        <w:t xml:space="preserve"> (</w:t>
+      </w:r>
+      <w:r>
+        <w:t>§</w:t>
+      </w:r>
+      <w:r>
+        <w:t>2.5.2)</w:t>
+      </w:r>
+      <w:r>
+        <w:t xml:space="preserve">, and </w:t>
+      </w:r>
+      <w:r>
+        <w:t>then</w:t>
+      </w:r>
+      <w:r>
+        <w:t xml:space="preserve"> node forwards this packet to a peer based on the routing algorithm</w:t>
+      </w:r>
+      <w:r>
+        <w:t xml:space="preserve"> (</w:t>
+      </w:r>
+      <w:r>
+        <w:t>§</w:t>
+      </w:r>
+      <w:r>
+        <w:t>3)</w:t>
+      </w:r>
+      <w:r>
+        <w:t>.</w:t>
+      </w:r>
+    </w:p>
+    <w:p>
+      <w:r>
+        <w:t>Further, beyond introducing packets into the network, autonomous nodes must also receive data packets passed to them by other nodes and then forward them on based on the routing algorithm.</w:t>
+      </w:r>
+    </w:p>
+    <w:p>
+      <w:pPr>
+        <w:pStyle w:val="Heading3"/>
+      </w:pPr>
+      <w:bookmarkStart w:id="12" w:name="_Toc191283097"/>
+      <w:bookmarkStart w:id="13" w:name="_Toc193371680"/>
+      <w:r>
+        <w:t xml:space="preserve">2.5.2. </w:t>
+      </w:r>
+      <w:r>
+        <w:t>End Points</w:t>
+      </w:r>
       <w:bookmarkEnd w:id="12"/>
-    </w:p>
-    <w:p>
-      <w:r>
-        <w:t xml:space="preserve">The </w:t>
-      </w:r>
-      <w:r>
-        <w:t xml:space="preserve">primary constituents of the </w:t>
-      </w:r>
-      <w:r>
-        <w:t xml:space="preserve">network, autonomous nodes </w:t>
+      <w:bookmarkEnd w:id="13"/>
+    </w:p>
+    <w:p>
+      <w:r>
+        <w:t>Under this scenario, a command post or other external uplink to the Internet serves as the destination endpoint (sink) of a packet originating within the ad hoc network.</w:t>
+      </w:r>
+      <w:r>
+        <w:t xml:space="preserve"> Because this protocol does not consider a mechanism to determine endpoint location, it instead requires that</w:t>
+      </w:r>
+      <w:r>
+        <w:t xml:space="preserve"> the originator knows the location of the end point and that the position of the endpoint does not change over time.</w:t>
+      </w:r>
+    </w:p>
+    <w:p>
+      <w:r>
+        <w:t>As with autonomous nodes, end points must also have</w:t>
+      </w:r>
+      <w:r>
+        <w:t xml:space="preserve"> </w:t>
+      </w:r>
+      <w:r>
+        <w:t>(1) awareness of</w:t>
+      </w:r>
+      <w:r>
+        <w:t xml:space="preserve"> </w:t>
+      </w:r>
+      <w:r>
+        <w:t xml:space="preserve">their position and velocity, (2) </w:t>
+      </w:r>
+      <w:r>
+        <w:t>a NIC that supports ad hoc communication</w:t>
+      </w:r>
+      <w:r>
+        <w:t xml:space="preserve">, (3) a network layer that supports broadcast, multicast or promiscuous packet delivery, and (4) a running instance of the </w:t>
+      </w:r>
+      <w:proofErr w:type="spellStart"/>
+      <w:r>
+        <w:t>KimonoNet</w:t>
+      </w:r>
+      <w:proofErr w:type="spellEnd"/>
+      <w:r>
+        <w:t xml:space="preserve"> client</w:t>
+      </w:r>
+      <w:r>
+        <w:t xml:space="preserve"> that minimally supports transport functionality.</w:t>
+      </w:r>
+      <w:r>
+        <w:t xml:space="preserve"> </w:t>
+      </w:r>
+    </w:p>
+    <w:p>
+      <w:r>
+        <w:t xml:space="preserve">Except for in the case of the reliable </w:t>
+      </w:r>
+      <w:proofErr w:type="spellStart"/>
+      <w:r>
+        <w:t>QoS</w:t>
+      </w:r>
+      <w:proofErr w:type="spellEnd"/>
+      <w:r>
+        <w:t xml:space="preserve"> classification (surveillance data), the end point may use location and velocity information to reply to an autonomous node by ascertaining its position.</w:t>
+      </w:r>
+      <w:r>
+        <w:t xml:space="preserve"> Because an autonomous node has variable position, all responses from an end point </w:t>
+      </w:r>
+      <w:r>
+        <w:t>should</w:t>
+      </w:r>
+      <w:r>
+        <w:t xml:space="preserve"> </w:t>
       </w:r>
       <w:r>
         <w:t xml:space="preserve">have </w:t>
       </w:r>
-      <w:r>
-        <w:t xml:space="preserve">(1) </w:t>
-      </w:r>
-      <w:r>
-        <w:t>awareness of</w:t>
-      </w:r>
-      <w:r>
-        <w:t xml:space="preserve"> </w:t>
-      </w:r>
-      <w:r>
-        <w:t xml:space="preserve">their position and velocity, </w:t>
-      </w:r>
-      <w:r>
-        <w:t xml:space="preserve">(2) </w:t>
-      </w:r>
-      <w:r>
-        <w:t>a NIC that supports ad hoc communication</w:t>
-      </w:r>
-      <w:r>
-        <w:t>,</w:t>
-      </w:r>
-      <w:r>
-        <w:t xml:space="preserve"> (3) a network layer that supports broadcast, multicast or promiscuous packet delivery, and (4) </w:t>
-      </w:r>
-      <w:r>
-        <w:t xml:space="preserve">a running instance of </w:t>
-      </w:r>
-      <w:r>
-        <w:t xml:space="preserve">the KimonoNet </w:t>
-      </w:r>
-      <w:r>
-        <w:t>client</w:t>
-      </w:r>
-      <w:r>
-        <w:t>.</w:t>
-      </w:r>
-      <w:r>
-        <w:t xml:space="preserve"> Further, these nodes are </w:t>
-      </w:r>
-      <w:r>
-        <w:t>regarded as autonomous because they make independent decisions about position and velocity without considering its implications on routing.</w:t>
-      </w:r>
-    </w:p>
-    <w:p>
-      <w:r>
-        <w:t xml:space="preserve">Autonomous nodes collect data or accomplish an objective and then seek further instructions. In order to transmit this data or receive further instructions, these nodes introduce data packets into the ad hoc network. These packets are addressed to </w:t>
-      </w:r>
-      <w:r>
-        <w:t>the known location of an endpoint</w:t>
-      </w:r>
-      <w:r>
-        <w:t xml:space="preserve"> (</w:t>
-      </w:r>
-      <w:r>
-        <w:t>§</w:t>
-      </w:r>
-      <w:r>
-        <w:t>2.5.2)</w:t>
-      </w:r>
-      <w:r>
-        <w:t xml:space="preserve">, and </w:t>
-      </w:r>
-      <w:r>
-        <w:t>then</w:t>
-      </w:r>
-      <w:r>
-        <w:t xml:space="preserve"> node forwards this packet to a peer based on the routing algorithm</w:t>
-      </w:r>
-      <w:r>
-        <w:t xml:space="preserve"> (</w:t>
-      </w:r>
-      <w:r>
-        <w:t>§</w:t>
-      </w:r>
-      <w:r>
-        <w:t>3)</w:t>
-      </w:r>
-      <w:r>
-        <w:t>.</w:t>
-      </w:r>
-    </w:p>
-    <w:p>
-      <w:r>
-        <w:t>Further, beyond introducing packets into the network, autonomous nodes must also receive data packets passed to them by other nodes and then forward them on based on the routing algorithm.</w:t>
-      </w:r>
-    </w:p>
-    <w:p>
-      <w:pPr>
-        <w:pStyle w:val="Heading3"/>
-      </w:pPr>
-      <w:bookmarkStart w:id="13" w:name="_Toc191283097"/>
-      <w:bookmarkStart w:id="14" w:name="_Toc193371680"/>
-      <w:r>
-        <w:t xml:space="preserve">2.5.2. </w:t>
-      </w:r>
-      <w:r>
-        <w:t>End Points</w:t>
-      </w:r>
-      <w:bookmarkEnd w:id="13"/>
-      <w:bookmarkEnd w:id="14"/>
-    </w:p>
-    <w:p>
-      <w:r>
-        <w:t>Under this scenario, a command post or other external uplink to the Internet serves as the destination endpoint (sink) of a packet originating within the ad hoc network.</w:t>
-      </w:r>
-      <w:r>
-        <w:t xml:space="preserve"> Because this protocol does not consider a mechanism to determine endpoint location, it instead requires that</w:t>
-      </w:r>
-      <w:r>
-        <w:t xml:space="preserve"> the originator knows the location of the end point and that the position of the endpoint does not change over time.</w:t>
-      </w:r>
-    </w:p>
-    <w:p>
-      <w:r>
-        <w:t>As with autonomous nodes, end points must also have</w:t>
-      </w:r>
-      <w:r>
-        <w:t xml:space="preserve"> </w:t>
-      </w:r>
-      <w:r>
-        <w:t>(1) awareness of</w:t>
-      </w:r>
-      <w:r>
-        <w:t xml:space="preserve"> </w:t>
-      </w:r>
-      <w:r>
-        <w:t xml:space="preserve">their position and velocity, (2) </w:t>
-      </w:r>
-      <w:r>
-        <w:t>a NIC that supports ad hoc communication</w:t>
-      </w:r>
-      <w:r>
-        <w:t>, (3) a network layer that supports broadcast, multicast or promiscuous packet delivery, and (4) a running instance of the KimonoNet client</w:t>
-      </w:r>
-      <w:r>
-        <w:t xml:space="preserve"> that minimally supports transport functionality.</w:t>
-      </w:r>
-      <w:r>
-        <w:t xml:space="preserve"> </w:t>
-      </w:r>
-    </w:p>
-    <w:p>
-      <w:r>
-        <w:t>Except for in the case of the reliable QoS classification (surveillance data), the end point may use location and velocity information to reply to an autonomous node by ascertaining its position.</w:t>
-      </w:r>
-      <w:r>
-        <w:t xml:space="preserve"> Because an autonomous node has variable position, all responses from an end point </w:t>
-      </w:r>
-      <w:r>
-        <w:t>should</w:t>
-      </w:r>
-      <w:r>
-        <w:t xml:space="preserve"> </w:t>
-      </w:r>
-      <w:r>
-        <w:t xml:space="preserve">have QoS classification of time-sensitive but </w:t>
+      <w:proofErr w:type="spellStart"/>
+      <w:r>
+        <w:t>QoS</w:t>
+      </w:r>
+      <w:proofErr w:type="spellEnd"/>
+      <w:r>
+        <w:t xml:space="preserve"> classification of time-sensitive but </w:t>
       </w:r>
       <w:r>
         <w:t>loss-tolerant.</w:t>
@@ -5730,8 +5806,8 @@
       <w:pPr>
         <w:pStyle w:val="Heading2"/>
       </w:pPr>
-      <w:bookmarkStart w:id="15" w:name="_Toc191283098"/>
-      <w:bookmarkStart w:id="16" w:name="_Toc193371681"/>
+      <w:bookmarkStart w:id="14" w:name="_Toc191283098"/>
+      <w:bookmarkStart w:id="15" w:name="_Toc193371681"/>
       <w:r>
         <w:lastRenderedPageBreak/>
         <w:t xml:space="preserve">2.6. </w:t>
@@ -5739,264 +5815,272 @@
       <w:r>
         <w:t>Constraints</w:t>
       </w:r>
+      <w:bookmarkEnd w:id="14"/>
       <w:bookmarkEnd w:id="15"/>
+    </w:p>
+    <w:p>
+      <w:pPr>
+        <w:pStyle w:val="Heading3"/>
+      </w:pPr>
+      <w:bookmarkStart w:id="16" w:name="_Toc191283099"/>
+      <w:bookmarkStart w:id="17" w:name="_Toc193371682"/>
+      <w:r>
+        <w:t xml:space="preserve">2.6.1. </w:t>
+      </w:r>
+      <w:r>
+        <w:t>High Churn</w:t>
+      </w:r>
       <w:bookmarkEnd w:id="16"/>
+      <w:bookmarkEnd w:id="17"/>
+    </w:p>
+    <w:p>
+      <w:r>
+        <w:t>Due to the operating environment, the routing protocol must handle high churn effectively.</w:t>
+      </w:r>
+    </w:p>
+    <w:p>
+      <w:r>
+        <w:t xml:space="preserve">Each </w:t>
+      </w:r>
+      <w:r>
+        <w:t>autonomous</w:t>
+      </w:r>
+      <w:r>
+        <w:t xml:space="preserve"> node</w:t>
+      </w:r>
+      <w:r>
+        <w:t xml:space="preserve"> </w:t>
+      </w:r>
+      <w:r>
+        <w:t>has</w:t>
+      </w:r>
+      <w:r>
+        <w:t xml:space="preserve"> a velocity that affects its position over time; consequently, the neighborhood for a given node may change swiftly and completely as nodes enter and recede from a network horizon. The </w:t>
+      </w:r>
+      <w:r>
+        <w:t>routing algorithm</w:t>
+      </w:r>
+      <w:r>
+        <w:t xml:space="preserve"> handles this by</w:t>
+      </w:r>
+      <w:r>
+        <w:t xml:space="preserve"> considering 2-hop neighbors and extrapolating velocity over time to determine which nodes will be leaving range and which will be entering so as to help minimize required control traffic.</w:t>
+      </w:r>
+    </w:p>
+    <w:p>
+      <w:r>
+        <w:t>Further, given the motivating scenario, military operations also include the real possibility of nodes becoming unavailable due to failure or destruction. The algorithm presented must handle this independent influence on churn adequately, compensating for the fact that a route may become unavailable quickly and without warning.</w:t>
+      </w:r>
+      <w:r>
+        <w:t xml:space="preserve"> However, this protocol acknowledges that the unexpected disappearance of a node</w:t>
+      </w:r>
+      <w:r>
+        <w:t xml:space="preserve"> may cause the loss of a </w:t>
+      </w:r>
+      <w:r>
+        <w:t xml:space="preserve">packet, but it takes strides to minimize the likelihood of this and provides a reliable </w:t>
+      </w:r>
+      <w:proofErr w:type="spellStart"/>
+      <w:r>
+        <w:t>QoS</w:t>
+      </w:r>
+      <w:proofErr w:type="spellEnd"/>
+      <w:r>
+        <w:t xml:space="preserve"> classification</w:t>
+      </w:r>
+      <w:r>
+        <w:t xml:space="preserve"> that may be used at the </w:t>
+      </w:r>
+      <w:r>
+        <w:t>cost of no timeliness guarantee on delivery.</w:t>
+      </w:r>
     </w:p>
     <w:p>
       <w:pPr>
         <w:pStyle w:val="Heading3"/>
       </w:pPr>
-      <w:bookmarkStart w:id="17" w:name="_Toc191283099"/>
-      <w:bookmarkStart w:id="18" w:name="_Toc193371682"/>
-      <w:r>
-        <w:t xml:space="preserve">2.6.1. </w:t>
-      </w:r>
-      <w:r>
-        <w:t>High Churn</w:t>
-      </w:r>
-      <w:bookmarkEnd w:id="17"/>
+      <w:bookmarkStart w:id="18" w:name="_Toc191283100"/>
+      <w:bookmarkStart w:id="19" w:name="_Toc193371683"/>
+      <w:r>
+        <w:t xml:space="preserve">2.6.2. </w:t>
+      </w:r>
+      <w:r>
+        <w:t>Mixed Horizons</w:t>
+      </w:r>
       <w:bookmarkEnd w:id="18"/>
-    </w:p>
-    <w:p>
-      <w:r>
-        <w:t>Due to the operating environment, the routing protocol must handle high churn effectively.</w:t>
-      </w:r>
-    </w:p>
-    <w:p>
-      <w:r>
-        <w:t xml:space="preserve">Each </w:t>
-      </w:r>
-      <w:r>
-        <w:t>autonomous</w:t>
-      </w:r>
-      <w:r>
-        <w:t xml:space="preserve"> node</w:t>
+      <w:bookmarkEnd w:id="19"/>
+    </w:p>
+    <w:p>
+      <w:r>
+        <w:t>In a sparse netw</w:t>
+      </w:r>
+      <w:r>
+        <w:t xml:space="preserve">ork, </w:t>
+      </w:r>
+      <w:r>
+        <w:t>only a small set of nodes is</w:t>
+      </w:r>
+      <w:r>
+        <w:t xml:space="preserve"> likely within</w:t>
+      </w:r>
+      <w:r>
+        <w:t xml:space="preserve"> i</w:t>
+      </w:r>
+      <w:r>
+        <w:t xml:space="preserve">n range of any individual node; further, </w:t>
+      </w:r>
+      <w:r>
+        <w:t>adjacent neighborhoods will share</w:t>
+      </w:r>
+      <w:r>
+        <w:t xml:space="preserve"> only</w:t>
+      </w:r>
+      <w:r>
+        <w:t xml:space="preserve"> a few nodes, if any.</w:t>
+      </w:r>
+      <w:r>
+        <w:t xml:space="preserve"> The routing algorithm </w:t>
+      </w:r>
+      <w:r>
+        <w:t xml:space="preserve">must </w:t>
+      </w:r>
+      <w:r>
+        <w:t xml:space="preserve">thus </w:t>
+      </w:r>
+      <w:r>
+        <w:t>take this into account, as even adjacent neighborhoods may not be able to communicate and a route must instead be established through other nodes to traverse the gap.</w:t>
+      </w:r>
+    </w:p>
+    <w:p>
+      <w:r>
+        <w:t>This constraint is the reason that link-state management is non-optimal: by the time global route information has propagated, routes may have changed substantially due to mobility.</w:t>
+      </w:r>
+      <w:r>
+        <w:t xml:space="preserve"> This protocol thus operate</w:t>
+      </w:r>
+      <w:r>
+        <w:t>s</w:t>
+      </w:r>
+      <w:r>
+        <w:t xml:space="preserve"> under the assumption that nodes </w:t>
+      </w:r>
+      <w:r>
+        <w:t>cannot</w:t>
+      </w:r>
+      <w:r>
+        <w:t xml:space="preserve"> self-route data through the entire network, and instead that nodes </w:t>
+      </w:r>
+      <w:r>
+        <w:t>make decisions based solely on their local neighborhood.</w:t>
+      </w:r>
+    </w:p>
+    <w:p>
+      <w:pPr>
+        <w:pStyle w:val="Heading2"/>
+      </w:pPr>
+      <w:bookmarkStart w:id="20" w:name="_Toc193371684"/>
+      <w:r>
+        <w:t xml:space="preserve">2.7. </w:t>
+      </w:r>
+      <w:r>
+        <w:t>Functions</w:t>
+      </w:r>
+      <w:bookmarkEnd w:id="20"/>
+    </w:p>
+    <w:p>
+      <w:pPr>
+        <w:pStyle w:val="Heading3"/>
+      </w:pPr>
+      <w:bookmarkStart w:id="21" w:name="_Toc193371685"/>
+      <w:r>
+        <w:t xml:space="preserve">2.7.1. </w:t>
+      </w:r>
+      <w:r>
+        <w:t>Initialization Beacon</w:t>
+      </w:r>
+      <w:bookmarkEnd w:id="21"/>
+    </w:p>
+    <w:p>
+      <w:r>
+        <w:t xml:space="preserve">Upon initialization, </w:t>
+      </w:r>
+      <w:r>
+        <w:t>a peer must</w:t>
+      </w:r>
+      <w:r>
+        <w:t xml:space="preserve"> transmit a beacon packet that allows for discovery by neighboring nodes. This beacon employ</w:t>
+      </w:r>
+      <w:r>
+        <w:t>s</w:t>
       </w:r>
       <w:r>
         <w:t xml:space="preserve"> </w:t>
       </w:r>
       <w:r>
-        <w:t>has</w:t>
-      </w:r>
-      <w:r>
-        <w:t xml:space="preserve"> a velocity that affects its position over time; consequently, the neighborhood for a given node may change swiftly and completely as nodes enter and recede from a network horizon. The </w:t>
-      </w:r>
-      <w:r>
-        <w:t>routing algorithm</w:t>
-      </w:r>
-      <w:r>
-        <w:t xml:space="preserve"> handles this by</w:t>
-      </w:r>
-      <w:r>
-        <w:t xml:space="preserve"> considering 2-hop neighbors and extrapolating velocity over time to determine which nodes will be leaving range and which will be entering so as to help minimize required control traffic.</w:t>
-      </w:r>
-    </w:p>
-    <w:p>
-      <w:r>
-        <w:t>Further, given the motivating scenario, military operations also include the real possibility of nodes becoming unavailable due to failure or destruction. The algorithm presented must handle this independent influence on churn adequately, compensating for the fact that a route may become unavailable quickly and without warning.</w:t>
-      </w:r>
-      <w:r>
-        <w:t xml:space="preserve"> However, this protocol acknowledges that the unexpected disappearance of a node</w:t>
-      </w:r>
-      <w:r>
-        <w:t xml:space="preserve"> may cause the loss of a </w:t>
-      </w:r>
-      <w:r>
-        <w:t>packet, but it takes strides to minimize the likelihood of this and provides a reliable QoS classification</w:t>
-      </w:r>
-      <w:r>
-        <w:t xml:space="preserve"> that may be used at the </w:t>
-      </w:r>
-      <w:r>
-        <w:t>cost of no timeliness guarantee on delivery.</w:t>
+        <w:t>NET</w:t>
+      </w:r>
+      <w:r>
+        <w:t xml:space="preserve"> to provide a description of the node's identit</w:t>
+      </w:r>
+      <w:r>
+        <w:t>y, location and velocity vector to all other nodes within its network horizon.</w:t>
+      </w:r>
+    </w:p>
+    <w:p>
+      <w:r>
+        <w:t>During initialization, the node has no awareness of its neighbor; therefore, the</w:t>
+      </w:r>
+      <w:r>
+        <w:t xml:space="preserve"> beacon shall contain only information about the peer and not any neighbors. This </w:t>
+      </w:r>
+      <w:r>
+        <w:t>differs</w:t>
+      </w:r>
+      <w:r>
+        <w:t xml:space="preserve"> from beacon acknowledgement</w:t>
+      </w:r>
+      <w:r>
+        <w:t>s</w:t>
+      </w:r>
+      <w:r>
+        <w:t xml:space="preserve"> (</w:t>
+      </w:r>
+      <w:r>
+        <w:t>§</w:t>
+      </w:r>
+      <w:r>
+        <w:t>2.7.2</w:t>
+      </w:r>
+      <w:r>
+        <w:t>) and recurring beacon</w:t>
+      </w:r>
+      <w:r>
+        <w:t>s</w:t>
+      </w:r>
+      <w:r>
+        <w:t xml:space="preserve"> (</w:t>
+      </w:r>
+      <w:r>
+        <w:t>§</w:t>
+      </w:r>
+      <w:r>
+        <w:t>2.7.3</w:t>
+      </w:r>
+      <w:r>
+        <w:t xml:space="preserve">), which </w:t>
+      </w:r>
+      <w:r>
+        <w:t>can also</w:t>
+      </w:r>
+      <w:r>
+        <w:t xml:space="preserve"> include information about neighboring nodes.</w:t>
       </w:r>
     </w:p>
     <w:p>
       <w:pPr>
         <w:pStyle w:val="Heading3"/>
       </w:pPr>
-      <w:bookmarkStart w:id="19" w:name="_Toc191283100"/>
-      <w:bookmarkStart w:id="20" w:name="_Toc193371683"/>
-      <w:r>
-        <w:t xml:space="preserve">2.6.2. </w:t>
-      </w:r>
-      <w:r>
-        <w:t>Mixed Horizons</w:t>
-      </w:r>
-      <w:bookmarkEnd w:id="19"/>
-      <w:bookmarkEnd w:id="20"/>
-    </w:p>
-    <w:p>
-      <w:r>
-        <w:t>In a sparse netw</w:t>
-      </w:r>
-      <w:r>
-        <w:t xml:space="preserve">ork, </w:t>
-      </w:r>
-      <w:r>
-        <w:t>only a small set of nodes is</w:t>
-      </w:r>
-      <w:r>
-        <w:t xml:space="preserve"> likely within</w:t>
-      </w:r>
-      <w:r>
-        <w:t xml:space="preserve"> i</w:t>
-      </w:r>
-      <w:r>
-        <w:t xml:space="preserve">n range of any individual node; further, </w:t>
-      </w:r>
-      <w:r>
-        <w:t>adjacent neighborhoods will share</w:t>
-      </w:r>
-      <w:r>
-        <w:t xml:space="preserve"> only</w:t>
-      </w:r>
-      <w:r>
-        <w:t xml:space="preserve"> a few nodes, if any.</w:t>
-      </w:r>
-      <w:r>
-        <w:t xml:space="preserve"> The routing algorithm </w:t>
-      </w:r>
-      <w:r>
-        <w:t xml:space="preserve">must </w:t>
-      </w:r>
-      <w:r>
-        <w:t xml:space="preserve">thus </w:t>
-      </w:r>
-      <w:r>
-        <w:t>take this into account, as even adjacent neighborhoods may not be able to communicate and a route must instead be established through other nodes to traverse the gap.</w:t>
-      </w:r>
-    </w:p>
-    <w:p>
-      <w:r>
-        <w:t>This constraint is the reason that link-state management is non-optimal: by the time global route information has propagated, routes may have changed substantially due to mobility.</w:t>
-      </w:r>
-      <w:r>
-        <w:t xml:space="preserve"> This protocol thus operate</w:t>
-      </w:r>
-      <w:r>
-        <w:t>s</w:t>
-      </w:r>
-      <w:r>
-        <w:t xml:space="preserve"> under the assumption that nodes </w:t>
-      </w:r>
-      <w:r>
-        <w:t>cannot</w:t>
-      </w:r>
-      <w:r>
-        <w:t xml:space="preserve"> self-route data through the entire network, and instead that nodes </w:t>
-      </w:r>
-      <w:r>
-        <w:t>make decisions based solely on their local neighborhood.</w:t>
-      </w:r>
-    </w:p>
-    <w:p>
-      <w:pPr>
-        <w:pStyle w:val="Heading2"/>
-      </w:pPr>
-      <w:bookmarkStart w:id="21" w:name="_Toc193371684"/>
-      <w:r>
-        <w:t xml:space="preserve">2.7. </w:t>
-      </w:r>
-      <w:r>
-        <w:t>Functions</w:t>
-      </w:r>
-      <w:bookmarkEnd w:id="21"/>
-    </w:p>
-    <w:p>
-      <w:pPr>
-        <w:pStyle w:val="Heading3"/>
-      </w:pPr>
-      <w:bookmarkStart w:id="22" w:name="_Toc193371685"/>
-      <w:r>
-        <w:t xml:space="preserve">2.7.1. </w:t>
-      </w:r>
-      <w:r>
-        <w:t>Initialization Beacon</w:t>
-      </w:r>
-      <w:bookmarkEnd w:id="22"/>
-    </w:p>
-    <w:p>
-      <w:r>
-        <w:t xml:space="preserve">Upon initialization, </w:t>
-      </w:r>
-      <w:r>
-        <w:t>a peer must</w:t>
-      </w:r>
-      <w:r>
-        <w:t xml:space="preserve"> transmit a beacon packet that allows for discovery by neighboring nodes. This beacon employ</w:t>
-      </w:r>
-      <w:r>
-        <w:t>s</w:t>
-      </w:r>
-      <w:r>
-        <w:t xml:space="preserve"> </w:t>
-      </w:r>
-      <w:r>
-        <w:t>NET</w:t>
-      </w:r>
-      <w:r>
-        <w:t xml:space="preserve"> to provide a description of the node's identit</w:t>
-      </w:r>
-      <w:r>
-        <w:t>y, location and velocity vector to all other nodes within its network horizon.</w:t>
-      </w:r>
-    </w:p>
-    <w:p>
-      <w:r>
-        <w:t>During initialization, the node has no awareness of its neighbor; therefore, the</w:t>
-      </w:r>
-      <w:r>
-        <w:t xml:space="preserve"> beacon shall contain only information about the peer and not any neighbors. This </w:t>
-      </w:r>
-      <w:r>
-        <w:t>differs</w:t>
-      </w:r>
-      <w:r>
-        <w:t xml:space="preserve"> from beacon acknowledgement</w:t>
-      </w:r>
-      <w:r>
-        <w:t>s</w:t>
-      </w:r>
-      <w:r>
-        <w:t xml:space="preserve"> (</w:t>
-      </w:r>
-      <w:r>
-        <w:t>§</w:t>
-      </w:r>
-      <w:r>
-        <w:t>2.7.2</w:t>
-      </w:r>
-      <w:r>
-        <w:t>) and recurring beacon</w:t>
-      </w:r>
-      <w:r>
-        <w:t>s</w:t>
-      </w:r>
-      <w:r>
-        <w:t xml:space="preserve"> (</w:t>
-      </w:r>
-      <w:r>
-        <w:t>§</w:t>
-      </w:r>
-      <w:r>
-        <w:t>2.7.3</w:t>
-      </w:r>
-      <w:r>
-        <w:t xml:space="preserve">), which </w:t>
-      </w:r>
-      <w:r>
-        <w:t>can also</w:t>
-      </w:r>
-      <w:r>
-        <w:t xml:space="preserve"> include information about neighboring nodes.</w:t>
-      </w:r>
-    </w:p>
-    <w:p>
-      <w:pPr>
-        <w:pStyle w:val="Heading3"/>
-      </w:pPr>
-      <w:bookmarkStart w:id="23" w:name="_Toc193371686"/>
+      <w:bookmarkStart w:id="22" w:name="_Toc193371686"/>
       <w:r>
         <w:lastRenderedPageBreak/>
         <w:t xml:space="preserve">2.7.2. </w:t>
@@ -6004,263 +6088,263 @@
       <w:r>
         <w:t>Beacon Acknowledgement</w:t>
       </w:r>
+      <w:bookmarkEnd w:id="22"/>
+    </w:p>
+    <w:p>
+      <w:r>
+        <w:t>Upon receiving a beacon</w:t>
+      </w:r>
+      <w:r>
+        <w:t xml:space="preserve"> </w:t>
+      </w:r>
+      <w:r>
+        <w:t>from a</w:t>
+      </w:r>
+      <w:r>
+        <w:t>nother</w:t>
+      </w:r>
+      <w:r>
+        <w:t xml:space="preserve"> nod</w:t>
+      </w:r>
+      <w:r>
+        <w:t>e, the recipient must inspect the beacon’s contents.</w:t>
+      </w:r>
+      <w:r>
+        <w:t xml:space="preserve"> The recipient node must send a </w:t>
+      </w:r>
+      <w:r>
+        <w:t xml:space="preserve">beacon </w:t>
+      </w:r>
+      <w:r>
+        <w:t xml:space="preserve">in response </w:t>
+      </w:r>
+      <w:r>
+        <w:t>if and only if</w:t>
+      </w:r>
+      <w:r>
+        <w:t xml:space="preserve"> </w:t>
+      </w:r>
+      <w:r>
+        <w:t>the received beacon does not contain an entry for the recipient within its list of neighbors.</w:t>
+      </w:r>
+      <w:r>
+        <w:t xml:space="preserve"> This </w:t>
+      </w:r>
+      <w:r>
+        <w:t>response</w:t>
+      </w:r>
+      <w:r>
+        <w:t xml:space="preserve"> must contain the </w:t>
+      </w:r>
+      <w:r>
+        <w:t xml:space="preserve">identification, location and velocity </w:t>
+      </w:r>
+      <w:r>
+        <w:t xml:space="preserve">of the </w:t>
+      </w:r>
+      <w:r>
+        <w:t>node that received the beacon</w:t>
+      </w:r>
+      <w:r>
+        <w:t xml:space="preserve">, as well as </w:t>
+      </w:r>
+      <w:r>
+        <w:t xml:space="preserve">any </w:t>
+      </w:r>
+      <w:r>
+        <w:t>neighbors within its network horizon</w:t>
+      </w:r>
+      <w:r>
+        <w:t>.</w:t>
+      </w:r>
+      <w:r>
+        <w:t xml:space="preserve"> </w:t>
+      </w:r>
+    </w:p>
+    <w:p>
+      <w:r>
+        <w:t xml:space="preserve">If the received beacon does contain </w:t>
+      </w:r>
+      <w:r>
+        <w:t>an entry for the recipient</w:t>
+      </w:r>
+      <w:r>
+        <w:t>, the recipient must not send a</w:t>
+      </w:r>
+      <w:r>
+        <w:t xml:space="preserve"> beacon </w:t>
+      </w:r>
+      <w:r>
+        <w:t>response but rather wait until the beacon</w:t>
+      </w:r>
+      <w:r>
+        <w:t xml:space="preserve"> recurrence</w:t>
+      </w:r>
+      <w:r>
+        <w:t xml:space="preserve"> interval</w:t>
+      </w:r>
+      <w:r>
+        <w:t>.</w:t>
+      </w:r>
+      <w:r>
+        <w:t xml:space="preserve"> This prevents acknowledgement loops.</w:t>
+      </w:r>
+      <w:r>
+        <w:t xml:space="preserve"> It may, however, store any more up-to-date information contained within the received beacon or beacon acknowledgement.</w:t>
+      </w:r>
+    </w:p>
+    <w:p>
+      <w:pPr>
+        <w:pStyle w:val="Heading3"/>
+      </w:pPr>
+      <w:bookmarkStart w:id="23" w:name="_Toc193371687"/>
+      <w:r>
+        <w:t xml:space="preserve">2.7.3. </w:t>
+      </w:r>
+      <w:r>
+        <w:t>Recurring Beacon</w:t>
+      </w:r>
       <w:bookmarkEnd w:id="23"/>
     </w:p>
     <w:p>
       <w:r>
-        <w:t>Upon receiving a beacon</w:t>
-      </w:r>
-      <w:r>
-        <w:t xml:space="preserve"> </w:t>
-      </w:r>
-      <w:r>
-        <w:t>from a</w:t>
+        <w:t xml:space="preserve">At regular intervals, a node shall transmit </w:t>
+      </w:r>
+      <w:r>
+        <w:t>a</w:t>
       </w:r>
       <w:r>
         <w:t>nother</w:t>
       </w:r>
       <w:r>
-        <w:t xml:space="preserve"> nod</w:t>
-      </w:r>
-      <w:r>
-        <w:t>e, the recipient must inspect the beacon’s contents.</w:t>
-      </w:r>
-      <w:r>
-        <w:t xml:space="preserve"> The recipient node must send a </w:t>
-      </w:r>
-      <w:r>
-        <w:t xml:space="preserve">beacon </w:t>
-      </w:r>
-      <w:r>
-        <w:t xml:space="preserve">in response </w:t>
-      </w:r>
-      <w:r>
-        <w:t>if and only if</w:t>
-      </w:r>
-      <w:r>
-        <w:t xml:space="preserve"> </w:t>
-      </w:r>
-      <w:r>
-        <w:t>the received beacon does not contain an entry for the recipient within its list of neighbors.</w:t>
-      </w:r>
-      <w:r>
-        <w:t xml:space="preserve"> This </w:t>
-      </w:r>
-      <w:r>
-        <w:t>response</w:t>
-      </w:r>
-      <w:r>
-        <w:t xml:space="preserve"> must contain the </w:t>
-      </w:r>
-      <w:r>
-        <w:t xml:space="preserve">identification, location and velocity </w:t>
-      </w:r>
-      <w:r>
-        <w:t xml:space="preserve">of the </w:t>
-      </w:r>
-      <w:r>
-        <w:t>node that received the beacon</w:t>
-      </w:r>
-      <w:r>
-        <w:t xml:space="preserve">, as well as </w:t>
+        <w:t xml:space="preserve"> beacon</w:t>
+      </w:r>
+      <w:r>
+        <w:t xml:space="preserve"> packet</w:t>
+      </w:r>
+      <w:r>
+        <w:t xml:space="preserve">. If the node </w:t>
+      </w:r>
+      <w:r>
+        <w:t xml:space="preserve">has knowledge of any neighbors </w:t>
+      </w:r>
+      <w:r>
+        <w:t xml:space="preserve">within its network horizon, the beacon </w:t>
+      </w:r>
+      <w:r>
+        <w:t>should</w:t>
+      </w:r>
+      <w:r>
+        <w:t xml:space="preserve"> also include the identification, position and velocity vector of these peers.</w:t>
+      </w:r>
+      <w:r>
+        <w:t xml:space="preserve"> It shall not include </w:t>
       </w:r>
       <w:r>
         <w:t xml:space="preserve">any </w:t>
       </w:r>
       <w:r>
-        <w:t>neighbors within its network horizon</w:t>
-      </w:r>
-      <w:r>
-        <w:t>.</w:t>
-      </w:r>
-      <w:r>
-        <w:t xml:space="preserve"> </w:t>
-      </w:r>
-    </w:p>
-    <w:p>
-      <w:r>
-        <w:t xml:space="preserve">If the received beacon does contain </w:t>
-      </w:r>
-      <w:r>
-        <w:t>an entry for the recipient</w:t>
-      </w:r>
-      <w:r>
-        <w:t>, the recipient must not send a</w:t>
-      </w:r>
-      <w:r>
-        <w:t xml:space="preserve"> beacon </w:t>
-      </w:r>
-      <w:r>
-        <w:t>response but rather wait until the beacon</w:t>
-      </w:r>
-      <w:r>
-        <w:t xml:space="preserve"> recurrence</w:t>
-      </w:r>
-      <w:r>
-        <w:t xml:space="preserve"> interval</w:t>
-      </w:r>
-      <w:r>
-        <w:t>.</w:t>
-      </w:r>
-      <w:r>
-        <w:t xml:space="preserve"> This prevents acknowledgement loops.</w:t>
-      </w:r>
-      <w:r>
-        <w:t xml:space="preserve"> It may, however, store any more up-to-date information contained within the received beacon or beacon acknowledgement.</w:t>
+        <w:t>nodes that are not within its own network horizon.</w:t>
+      </w:r>
+    </w:p>
+    <w:p>
+      <w:r>
+        <w:t xml:space="preserve">When a node receives a beacon that does not include information about itself, it </w:t>
+      </w:r>
+      <w:r>
+        <w:t>must</w:t>
+      </w:r>
+      <w:r>
+        <w:t xml:space="preserve"> transmit </w:t>
+      </w:r>
+      <w:r>
+        <w:t xml:space="preserve">a beacon </w:t>
+      </w:r>
+      <w:r>
+        <w:t>in response</w:t>
+      </w:r>
+      <w:r>
+        <w:t xml:space="preserve"> (</w:t>
+      </w:r>
+      <w:r>
+        <w:t>§</w:t>
+      </w:r>
+      <w:r>
+        <w:t>2.7.2</w:t>
+      </w:r>
+      <w:r>
+        <w:t xml:space="preserve">). </w:t>
+      </w:r>
+      <w:r>
+        <w:t>If the received beacon contains information about the recipient</w:t>
+      </w:r>
+      <w:r>
+        <w:t xml:space="preserve">, </w:t>
+      </w:r>
+      <w:r>
+        <w:t>the recipient must provide</w:t>
+      </w:r>
+      <w:r>
+        <w:t xml:space="preserve"> no </w:t>
+      </w:r>
+      <w:r>
+        <w:t>such response</w:t>
+      </w:r>
+      <w:r>
+        <w:t>, although it may store any more up-to-date information contained within the received beacon.</w:t>
       </w:r>
     </w:p>
     <w:p>
       <w:pPr>
         <w:pStyle w:val="Heading3"/>
       </w:pPr>
-      <w:bookmarkStart w:id="24" w:name="_Toc193371687"/>
-      <w:r>
-        <w:t xml:space="preserve">2.7.3. </w:t>
-      </w:r>
-      <w:r>
-        <w:t>Recurring Beacon</w:t>
+      <w:bookmarkStart w:id="24" w:name="_Toc193371688"/>
+      <w:r>
+        <w:t xml:space="preserve">2.7.4. </w:t>
+      </w:r>
+      <w:r>
+        <w:t xml:space="preserve">Peer </w:t>
+      </w:r>
+      <w:r>
+        <w:t>Communication</w:t>
       </w:r>
       <w:bookmarkEnd w:id="24"/>
     </w:p>
     <w:p>
       <w:r>
-        <w:t xml:space="preserve">At regular intervals, a node shall transmit </w:t>
-      </w:r>
-      <w:r>
-        <w:t>a</w:t>
-      </w:r>
-      <w:r>
-        <w:t>nother</w:t>
-      </w:r>
-      <w:r>
-        <w:t xml:space="preserve"> beacon</w:t>
-      </w:r>
-      <w:r>
-        <w:t xml:space="preserve"> packet</w:t>
-      </w:r>
-      <w:r>
-        <w:t xml:space="preserve">. If the node </w:t>
-      </w:r>
-      <w:r>
-        <w:t xml:space="preserve">has knowledge of any neighbors </w:t>
-      </w:r>
-      <w:r>
-        <w:t xml:space="preserve">within its network horizon, the beacon </w:t>
-      </w:r>
-      <w:r>
-        <w:t>should</w:t>
-      </w:r>
-      <w:r>
-        <w:t xml:space="preserve"> also include the identification, position and velocity vector of these peers.</w:t>
-      </w:r>
-      <w:r>
-        <w:t xml:space="preserve"> It shall not include </w:t>
-      </w:r>
-      <w:r>
-        <w:t xml:space="preserve">any </w:t>
-      </w:r>
-      <w:r>
-        <w:t>nodes that are not within its own network horizon.</w:t>
-      </w:r>
-    </w:p>
-    <w:p>
-      <w:r>
-        <w:t xml:space="preserve">When a node receives a beacon that does not include information about itself, it </w:t>
-      </w:r>
-      <w:r>
-        <w:t>must</w:t>
-      </w:r>
-      <w:r>
-        <w:t xml:space="preserve"> transmit </w:t>
-      </w:r>
-      <w:r>
-        <w:t xml:space="preserve">a beacon </w:t>
-      </w:r>
-      <w:r>
-        <w:t>in response</w:t>
-      </w:r>
-      <w:r>
-        <w:t xml:space="preserve"> (</w:t>
-      </w:r>
-      <w:r>
-        <w:t>§</w:t>
-      </w:r>
-      <w:r>
-        <w:t>2.7.2</w:t>
-      </w:r>
-      <w:r>
-        <w:t xml:space="preserve">). </w:t>
-      </w:r>
-      <w:r>
-        <w:t>If the received beacon contains information about the recipient</w:t>
-      </w:r>
-      <w:r>
-        <w:t xml:space="preserve">, </w:t>
-      </w:r>
-      <w:r>
-        <w:t>the recipient must provide</w:t>
-      </w:r>
-      <w:r>
-        <w:t xml:space="preserve"> no </w:t>
-      </w:r>
-      <w:r>
-        <w:t>such response</w:t>
-      </w:r>
-      <w:r>
-        <w:t>, although it may store any more up-to-date information contained within the received beacon.</w:t>
+        <w:t xml:space="preserve">This </w:t>
+      </w:r>
+      <w:r>
+        <w:t>protocol provides</w:t>
+      </w:r>
+      <w:r>
+        <w:t xml:space="preserve"> a </w:t>
+      </w:r>
+      <w:r>
+        <w:t>separate</w:t>
+      </w:r>
+      <w:r>
+        <w:t xml:space="preserve"> packet format for conveying data. </w:t>
+      </w:r>
+      <w:r>
+        <w:t>Each data packet includes a forwarding address, and only the node with this identifier shall receive and act on this data. If the node is also the intended recipient, then this data packet should be provided to ULP. If the node is not the intended recipient, then the node must instead implement the routing algorithm to define a new forwarding address and then retransmit the packet.</w:t>
+      </w:r>
+      <w:r>
+        <w:t xml:space="preserve"> This will allow for a data packet to travel across the network to its ultimate destination.</w:t>
       </w:r>
     </w:p>
     <w:p>
       <w:pPr>
         <w:pStyle w:val="Heading3"/>
       </w:pPr>
-      <w:bookmarkStart w:id="25" w:name="_Toc193371688"/>
-      <w:r>
-        <w:t xml:space="preserve">2.7.4. </w:t>
-      </w:r>
-      <w:r>
-        <w:t xml:space="preserve">Peer </w:t>
-      </w:r>
-      <w:r>
-        <w:t>Communication</w:t>
+      <w:bookmarkStart w:id="25" w:name="_Toc193371689"/>
+      <w:r>
+        <w:t xml:space="preserve">2.7.5. </w:t>
+      </w:r>
+      <w:r>
+        <w:t>Location and Velocity Routing</w:t>
       </w:r>
       <w:bookmarkEnd w:id="25"/>
-    </w:p>
-    <w:p>
-      <w:r>
-        <w:t xml:space="preserve">This </w:t>
-      </w:r>
-      <w:r>
-        <w:t>protocol provides</w:t>
-      </w:r>
-      <w:r>
-        <w:t xml:space="preserve"> a </w:t>
-      </w:r>
-      <w:r>
-        <w:t>separate</w:t>
-      </w:r>
-      <w:r>
-        <w:t xml:space="preserve"> packet format for conveying data. </w:t>
-      </w:r>
-      <w:r>
-        <w:t>Each data packet includes a forwarding address, and only the node with this identifier shall receive and act on this data. If the node is also the intended recipient, then this data packet should be provided to ULP. If the node is not the intended recipient, then the node must instead implement the routing algorithm to define a new forwarding address and then retransmit the packet.</w:t>
-      </w:r>
-      <w:r>
-        <w:t xml:space="preserve"> This will allow for a data packet to travel across the network to its ultimate destination.</w:t>
-      </w:r>
-    </w:p>
-    <w:p>
-      <w:pPr>
-        <w:pStyle w:val="Heading3"/>
-      </w:pPr>
-      <w:bookmarkStart w:id="26" w:name="_Toc193371689"/>
-      <w:r>
-        <w:t xml:space="preserve">2.7.5. </w:t>
-      </w:r>
-      <w:r>
-        <w:t>Location and Velocity Routing</w:t>
-      </w:r>
-      <w:bookmarkEnd w:id="26"/>
     </w:p>
     <w:p>
       <w:r>
@@ -6385,132 +6469,140 @@
       <w:pPr>
         <w:pStyle w:val="Heading3"/>
       </w:pPr>
-      <w:bookmarkStart w:id="27" w:name="_Toc193371690"/>
+      <w:bookmarkStart w:id="26" w:name="_Toc193371690"/>
       <w:r>
         <w:t xml:space="preserve">2.7.6. </w:t>
       </w:r>
       <w:r>
         <w:t>Quality-of-Service</w:t>
       </w:r>
+      <w:bookmarkEnd w:id="26"/>
+    </w:p>
+    <w:p>
+      <w:r>
+        <w:t xml:space="preserve">The routing algorithm will be implemented with </w:t>
+      </w:r>
+      <w:r>
+        <w:t>three</w:t>
+      </w:r>
+      <w:r>
+        <w:t xml:space="preserve"> distinct Quality of Service (</w:t>
+      </w:r>
+      <w:proofErr w:type="spellStart"/>
+      <w:r>
+        <w:t>QoS</w:t>
+      </w:r>
+      <w:proofErr w:type="spellEnd"/>
+      <w:r>
+        <w:t>) grades.</w:t>
+      </w:r>
+      <w:r>
+        <w:t xml:space="preserve"> These grades address time-sensitivity, while</w:t>
+      </w:r>
+      <w:r>
+        <w:t xml:space="preserve"> </w:t>
+      </w:r>
+      <w:r>
+        <w:t xml:space="preserve">any effort to ensure </w:t>
+      </w:r>
+      <w:r>
+        <w:t xml:space="preserve">reliability </w:t>
+      </w:r>
+      <w:r>
+        <w:t>must come from ULP.</w:t>
+      </w:r>
+    </w:p>
+    <w:p>
+      <w:pPr>
+        <w:pStyle w:val="Heading4"/>
+      </w:pPr>
+      <w:bookmarkStart w:id="27" w:name="_Toc191283112"/>
+      <w:r>
+        <w:t xml:space="preserve">2.7.6.1. </w:t>
+      </w:r>
+      <w:r>
+        <w:t>Control Data</w:t>
+      </w:r>
       <w:bookmarkEnd w:id="27"/>
     </w:p>
     <w:p>
       <w:r>
-        <w:t xml:space="preserve">The routing algorithm will be implemented with </w:t>
-      </w:r>
-      <w:r>
-        <w:t>three</w:t>
-      </w:r>
-      <w:r>
-        <w:t xml:space="preserve"> distinct Quality of Service (QoS) grades.</w:t>
-      </w:r>
-      <w:r>
-        <w:t xml:space="preserve"> These grades address time-sensitivity, while</w:t>
-      </w:r>
-      <w:r>
-        <w:t xml:space="preserve"> </w:t>
-      </w:r>
-      <w:r>
-        <w:t xml:space="preserve">any effort to ensure </w:t>
-      </w:r>
-      <w:r>
-        <w:t xml:space="preserve">reliability </w:t>
-      </w:r>
-      <w:r>
-        <w:t>must come from ULP.</w:t>
+        <w:t>Beacons ar</w:t>
+      </w:r>
+      <w:r>
+        <w:t>e</w:t>
+      </w:r>
+      <w:r>
+        <w:t xml:space="preserve"> classified as control data. </w:t>
+      </w:r>
+      <w:r>
+        <w:t>Generally, they</w:t>
+      </w:r>
+      <w:r>
+        <w:t xml:space="preserve"> are time-sensitive and lossless.</w:t>
+      </w:r>
+      <w:r>
+        <w:t xml:space="preserve"> It </w:t>
+      </w:r>
+      <w:r>
+        <w:t>should be noted</w:t>
+      </w:r>
+      <w:r>
+        <w:t>, however, that in the event of packet loss, time-sensitivity is no longer guaranteed.</w:t>
+      </w:r>
+      <w:r>
+        <w:t xml:space="preserve"> When packet loss does occur, information contained within the beacon may not be delivered for some period of time, but it will eventually be resent if the data is still pertinent.</w:t>
+      </w:r>
+    </w:p>
+    <w:p>
+      <w:r>
+        <w:t>D</w:t>
+      </w:r>
+      <w:r>
+        <w:t>ata packet</w:t>
+      </w:r>
+      <w:r>
+        <w:t>s</w:t>
+      </w:r>
+      <w:r>
+        <w:t xml:space="preserve"> may not</w:t>
+      </w:r>
+      <w:r>
+        <w:t xml:space="preserve"> be classified as control data. For time-sensitive data packets, the communication data classification (</w:t>
+      </w:r>
+      <w:r>
+        <w:t>§</w:t>
+      </w:r>
+      <w:r>
+        <w:t>2.7.6.2) should be used</w:t>
+      </w:r>
+      <w:r>
+        <w:t>.</w:t>
       </w:r>
     </w:p>
     <w:p>
       <w:pPr>
         <w:pStyle w:val="Heading4"/>
       </w:pPr>
-      <w:bookmarkStart w:id="28" w:name="_Toc191283112"/>
-      <w:r>
-        <w:t xml:space="preserve">2.7.6.1. </w:t>
-      </w:r>
-      <w:r>
-        <w:t>Control Data</w:t>
+      <w:bookmarkStart w:id="28" w:name="_Toc191283113"/>
+      <w:r>
+        <w:t xml:space="preserve">2.7.6.2. </w:t>
+      </w:r>
+      <w:r>
+        <w:t>Communication Data</w:t>
       </w:r>
       <w:bookmarkEnd w:id="28"/>
     </w:p>
     <w:p>
       <w:r>
-        <w:t>Beacons ar</w:t>
-      </w:r>
-      <w:r>
-        <w:t>e</w:t>
-      </w:r>
-      <w:r>
-        <w:t xml:space="preserve"> classified as control data. </w:t>
-      </w:r>
-      <w:r>
-        <w:t>Generally, they</w:t>
-      </w:r>
-      <w:r>
-        <w:t xml:space="preserve"> are time-sensitive and lossless.</w:t>
-      </w:r>
-      <w:r>
-        <w:t xml:space="preserve"> It </w:t>
-      </w:r>
-      <w:r>
-        <w:t>should be noted</w:t>
-      </w:r>
-      <w:r>
-        <w:t>, however, that in the event of packet loss, time-sensitivity is no longer guaranteed.</w:t>
-      </w:r>
-      <w:r>
-        <w:t xml:space="preserve"> When packet loss does occur, information contained within the beacon may not be delivered for some period of time, but it will eventually be resent if the data is still pertinent.</w:t>
-      </w:r>
-    </w:p>
-    <w:p>
-      <w:r>
-        <w:t>D</w:t>
-      </w:r>
-      <w:r>
-        <w:t>ata packet</w:t>
-      </w:r>
-      <w:r>
-        <w:t>s</w:t>
-      </w:r>
-      <w:r>
-        <w:t xml:space="preserve"> may not</w:t>
-      </w:r>
-      <w:r>
-        <w:t xml:space="preserve"> be classified as control data. For time-sensitive data packets, the communication data classification (</w:t>
-      </w:r>
-      <w:r>
-        <w:t>§</w:t>
-      </w:r>
-      <w:r>
-        <w:t>2.7.6.2) should be used</w:t>
-      </w:r>
-      <w:r>
-        <w:t>.</w:t>
+        <w:t xml:space="preserve">While not critical for the proper functioning of the ad hoc network, these data packets are regarded as time sensitive and thus, with the exception of control data, communication data should be transmitted as soon as possible. </w:t>
       </w:r>
     </w:p>
     <w:p>
       <w:pPr>
         <w:pStyle w:val="Heading4"/>
       </w:pPr>
-      <w:bookmarkStart w:id="29" w:name="_Toc191283113"/>
-      <w:r>
-        <w:t xml:space="preserve">2.7.6.2. </w:t>
-      </w:r>
-      <w:r>
-        <w:t>Communication Data</w:t>
-      </w:r>
-      <w:bookmarkEnd w:id="29"/>
-    </w:p>
-    <w:p>
-      <w:r>
-        <w:t xml:space="preserve">While not critical for the proper functioning of the ad hoc network, these data packets are regarded as time sensitive and thus, with the exception of control data, communication data should be transmitted as soon as possible. </w:t>
-      </w:r>
-    </w:p>
-    <w:p>
-      <w:pPr>
-        <w:pStyle w:val="Heading4"/>
-      </w:pPr>
-      <w:bookmarkStart w:id="30" w:name="_Toc191283115"/>
+      <w:bookmarkStart w:id="29" w:name="_Toc191283115"/>
       <w:r>
         <w:lastRenderedPageBreak/>
         <w:t xml:space="preserve">2.7.6.4. </w:t>
@@ -6518,48 +6610,87 @@
       <w:r>
         <w:t>Standard Data</w:t>
       </w:r>
+      <w:bookmarkEnd w:id="29"/>
+    </w:p>
+    <w:p>
+      <w:r>
+        <w:t xml:space="preserve">This data does not have any </w:t>
+      </w:r>
+      <w:r>
+        <w:t>specific quality of service requirements</w:t>
+      </w:r>
+      <w:r>
+        <w:t>.</w:t>
+      </w:r>
+      <w:r>
+        <w:t xml:space="preserve"> It is routed with </w:t>
+      </w:r>
+      <w:r>
+        <w:t>deference to communication data</w:t>
+      </w:r>
+      <w:r>
+        <w:t>.</w:t>
+      </w:r>
+    </w:p>
+    <w:p>
+      <w:pPr>
+        <w:pStyle w:val="Heading2"/>
+      </w:pPr>
+      <w:bookmarkStart w:id="30" w:name="_Toc193371691"/>
+      <w:r>
+        <w:t xml:space="preserve">2.8. </w:t>
+      </w:r>
+      <w:r>
+        <w:t>Definitions</w:t>
+      </w:r>
       <w:bookmarkEnd w:id="30"/>
     </w:p>
     <w:p>
-      <w:r>
-        <w:t xml:space="preserve">This data does not have any </w:t>
-      </w:r>
-      <w:r>
-        <w:t>specific quality of service requirements</w:t>
-      </w:r>
-      <w:r>
-        <w:t>.</w:t>
-      </w:r>
-      <w:r>
-        <w:t xml:space="preserve"> It is routed with </w:t>
-      </w:r>
-      <w:r>
-        <w:t>deference to communication data</w:t>
-      </w:r>
-      <w:r>
-        <w:t>.</w:t>
-      </w:r>
-    </w:p>
-    <w:p>
-      <w:pPr>
-        <w:pStyle w:val="Heading2"/>
-      </w:pPr>
-      <w:bookmarkStart w:id="31" w:name="_Toc193371691"/>
-      <w:r>
-        <w:t xml:space="preserve">2.8. </w:t>
-      </w:r>
-      <w:r>
-        <w:t>Definitions</w:t>
+      <w:pPr>
+        <w:pStyle w:val="Heading3"/>
+      </w:pPr>
+      <w:bookmarkStart w:id="31" w:name="_Toc193371692"/>
+      <w:r>
+        <w:t>Packet Types</w:t>
       </w:r>
       <w:bookmarkEnd w:id="31"/>
     </w:p>
     <w:p>
       <w:pPr>
+        <w:pStyle w:val="Heading4"/>
+      </w:pPr>
+      <w:r>
+        <w:t>PKT-DATA</w:t>
+      </w:r>
+    </w:p>
+    <w:p>
+      <w:r>
+        <w:t>Network packet with Type 0 that contains data to be routed.</w:t>
+      </w:r>
+    </w:p>
+    <w:p>
+      <w:pPr>
+        <w:pStyle w:val="Heading4"/>
+      </w:pPr>
+      <w:r>
+        <w:t>PKT-BEACON</w:t>
+      </w:r>
+    </w:p>
+    <w:p>
+      <w:r>
+        <w:t>Network packet with Type 1</w:t>
+      </w:r>
+      <w:r>
+        <w:t xml:space="preserve"> that is sent on initialization and after a timer expires to allow neighbor nodes to maintain up-to-date neighborhood information.</w:t>
+      </w:r>
+    </w:p>
+    <w:p>
+      <w:pPr>
         <w:pStyle w:val="Heading3"/>
       </w:pPr>
-      <w:bookmarkStart w:id="32" w:name="_Toc193371692"/>
-      <w:r>
-        <w:t>Packet Types</w:t>
+      <w:bookmarkStart w:id="32" w:name="_Toc193371693"/>
+      <w:r>
+        <w:t>Forwarding Modes</w:t>
       </w:r>
       <w:bookmarkEnd w:id="32"/>
     </w:p>
@@ -6568,12 +6699,15 @@
         <w:pStyle w:val="Heading4"/>
       </w:pPr>
       <w:r>
-        <w:t>PKT-DATA</w:t>
-      </w:r>
-    </w:p>
-    <w:p>
-      <w:r>
-        <w:t>Network packet with Type 0 that contains data to be routed.</w:t>
+        <w:t>FWD-GREEDY</w:t>
+      </w:r>
+    </w:p>
+    <w:p>
+      <w:r>
+        <w:t>Select via</w:t>
+      </w:r>
+      <w:r>
+        <w:t xml:space="preserve"> greedy mechanism the neighbor closest to destination for forwarding.</w:t>
       </w:r>
     </w:p>
     <w:p>
@@ -6581,76 +6715,34 @@
         <w:pStyle w:val="Heading4"/>
       </w:pPr>
       <w:r>
-        <w:t>PKT-BEACON</w:t>
-      </w:r>
-    </w:p>
-    <w:p>
-      <w:r>
-        <w:t>Network packet with Type 1</w:t>
-      </w:r>
-      <w:r>
-        <w:t xml:space="preserve"> that is sent on initialization and after a timer expires to allow neighbor nodes to maintain up-to-date neighborhood information.</w:t>
+        <w:t>FWD-PERIMET</w:t>
+      </w:r>
+      <w:r>
+        <w:t>ER</w:t>
+      </w:r>
+    </w:p>
+    <w:p>
+      <w:r>
+        <w:t xml:space="preserve">Use planar traversal to bypass when node cannot do greedy selection because it represents </w:t>
+      </w:r>
+      <w:proofErr w:type="gramStart"/>
+      <w:r>
+        <w:t>a local minima</w:t>
+      </w:r>
+      <w:proofErr w:type="gramEnd"/>
+      <w:r>
+        <w:t xml:space="preserve"> in greedy selection.</w:t>
       </w:r>
     </w:p>
     <w:p>
       <w:pPr>
         <w:pStyle w:val="Heading3"/>
       </w:pPr>
-      <w:bookmarkStart w:id="33" w:name="_Toc193371693"/>
-      <w:r>
-        <w:t>Forwarding Modes</w:t>
+      <w:bookmarkStart w:id="33" w:name="_Toc193371694"/>
+      <w:r>
+        <w:t>Structures</w:t>
       </w:r>
       <w:bookmarkEnd w:id="33"/>
-    </w:p>
-    <w:p>
-      <w:pPr>
-        <w:pStyle w:val="Heading4"/>
-      </w:pPr>
-      <w:r>
-        <w:t>FWD-GREEDY</w:t>
-      </w:r>
-    </w:p>
-    <w:p>
-      <w:r>
-        <w:t>Select via</w:t>
-      </w:r>
-      <w:r>
-        <w:t xml:space="preserve"> greedy mechanism the neighbor closest to destination for forwarding.</w:t>
-      </w:r>
-    </w:p>
-    <w:p>
-      <w:pPr>
-        <w:pStyle w:val="Heading4"/>
-      </w:pPr>
-      <w:r>
-        <w:t>FWD-PERIMET</w:t>
-      </w:r>
-      <w:r>
-        <w:t>ER</w:t>
-      </w:r>
-    </w:p>
-    <w:p>
-      <w:r>
-        <w:t xml:space="preserve">Use planar traversal to bypass when node cannot do greedy selection because it represents </w:t>
-      </w:r>
-      <w:proofErr w:type="gramStart"/>
-      <w:r>
-        <w:t>a local minima</w:t>
-      </w:r>
-      <w:proofErr w:type="gramEnd"/>
-      <w:r>
-        <w:t xml:space="preserve"> in greedy selection.</w:t>
-      </w:r>
-    </w:p>
-    <w:p>
-      <w:pPr>
-        <w:pStyle w:val="Heading3"/>
-      </w:pPr>
-      <w:bookmarkStart w:id="34" w:name="_Toc193371694"/>
-      <w:r>
-        <w:t>Structures</w:t>
-      </w:r>
-      <w:bookmarkEnd w:id="34"/>
     </w:p>
     <w:p>
       <w:pPr>
@@ -6775,7 +6867,7 @@
       <w:pPr>
         <w:pStyle w:val="Heading1"/>
       </w:pPr>
-      <w:bookmarkStart w:id="35" w:name="_Toc193371695"/>
+      <w:bookmarkStart w:id="34" w:name="_Toc193371695"/>
       <w:r>
         <w:t xml:space="preserve">3. </w:t>
       </w:r>
@@ -6785,7 +6877,7 @@
       <w:r>
         <w:t xml:space="preserve"> Algorithm</w:t>
       </w:r>
-      <w:bookmarkEnd w:id="35"/>
+      <w:bookmarkEnd w:id="34"/>
     </w:p>
     <w:p>
       <w:r>
@@ -6846,27 +6938,27 @@
       <w:pPr>
         <w:pStyle w:val="Heading2"/>
       </w:pPr>
-      <w:bookmarkStart w:id="36" w:name="_Toc193371696"/>
+      <w:bookmarkStart w:id="35" w:name="_Toc193371696"/>
       <w:r>
         <w:t xml:space="preserve">3.1. </w:t>
       </w:r>
       <w:r>
         <w:t>Greedy Perimeter Selection Routing (GPSR)</w:t>
       </w:r>
+      <w:bookmarkEnd w:id="35"/>
+    </w:p>
+    <w:p>
+      <w:pPr>
+        <w:pStyle w:val="Heading3"/>
+      </w:pPr>
+      <w:bookmarkStart w:id="36" w:name="_Toc193371697"/>
+      <w:r>
+        <w:t xml:space="preserve">3.1.1. </w:t>
+      </w:r>
+      <w:r>
+        <w:t>Greedy Forwarding</w:t>
+      </w:r>
       <w:bookmarkEnd w:id="36"/>
-    </w:p>
-    <w:p>
-      <w:pPr>
-        <w:pStyle w:val="Heading3"/>
-      </w:pPr>
-      <w:bookmarkStart w:id="37" w:name="_Toc193371697"/>
-      <w:r>
-        <w:t xml:space="preserve">3.1.1. </w:t>
-      </w:r>
-      <w:r>
-        <w:t>Greedy Forwarding</w:t>
-      </w:r>
-      <w:bookmarkEnd w:id="37"/>
     </w:p>
     <w:p>
       <w:r>
@@ -7078,16 +7170,8 @@
               <w:rPr>
                 <w:rFonts w:ascii="Cambria Math" w:hAnsi="Cambria Math"/>
               </w:rPr>
-              <m:t>longitude</m:t>
+              <m:t>longitude,latitude</m:t>
             </m:r>
-            <w:proofErr w:type="gramStart"/>
-            <m:r>
-              <w:rPr>
-                <w:rFonts w:ascii="Cambria Math" w:hAnsi="Cambria Math"/>
-              </w:rPr>
-              <m:t>,latitude</m:t>
-            </m:r>
-            <w:proofErr w:type="gramEnd"/>
           </m:e>
         </m:d>
         <m:r>
@@ -7132,14 +7216,27 @@
       <w:r>
         <w:t xml:space="preserve">, the </w:t>
       </w:r>
-      <w:r>
-        <w:t>haversine formul</w:t>
+      <w:proofErr w:type="spellStart"/>
+      <w:r>
+        <w:t>haversine</w:t>
+      </w:r>
+      <w:proofErr w:type="spellEnd"/>
+      <w:r>
+        <w:t xml:space="preserve"> formul</w:t>
       </w:r>
       <w:r>
         <w:t>a provides a mechanism for determining</w:t>
       </w:r>
       <w:r>
-        <w:t xml:space="preserve"> the orthodomic distance between two points on a sphere:</w:t>
+        <w:t xml:space="preserve"> the </w:t>
+      </w:r>
+      <w:proofErr w:type="spellStart"/>
+      <w:r>
+        <w:t>orthodomic</w:t>
+      </w:r>
+      <w:proofErr w:type="spellEnd"/>
+      <w:r>
+        <w:t xml:space="preserve"> distance between two points on a sphere:</w:t>
       </w:r>
     </w:p>
     <w:p>
@@ -7890,7 +7987,15 @@
       </w:r>
       <w:proofErr w:type="gramEnd"/>
       <w:r>
-        <w:t xml:space="preserve"> the haversine formula can also be extended to support the ellipsoid nature of the Earth as opposed to a uniform radius.</w:t>
+        <w:t xml:space="preserve"> the </w:t>
+      </w:r>
+      <w:proofErr w:type="spellStart"/>
+      <w:r>
+        <w:t>haversine</w:t>
+      </w:r>
+      <w:proofErr w:type="spellEnd"/>
+      <w:r>
+        <w:t xml:space="preserve"> formula can also be extended to support the ellipsoid nature of the Earth as opposed to a uniform radius.</w:t>
       </w:r>
     </w:p>
     <w:p>
@@ -7918,16 +8023,8 @@
               <w:rPr>
                 <w:rFonts w:ascii="Cambria Math" w:hAnsi="Cambria Math"/>
               </w:rPr>
-              <m:t>r</m:t>
+              <m:t>r,d</m:t>
             </m:r>
-            <w:proofErr w:type="gramStart"/>
-            <m:r>
-              <w:rPr>
-                <w:rFonts w:ascii="Cambria Math" w:hAnsi="Cambria Math"/>
-              </w:rPr>
-              <m:t>,d</m:t>
-            </m:r>
-            <w:proofErr w:type="gramEnd"/>
           </m:e>
         </m:d>
       </m:oMath>
@@ -8474,7 +8571,7 @@
       <w:pPr>
         <w:pStyle w:val="Heading3"/>
       </w:pPr>
-      <w:bookmarkStart w:id="38" w:name="_Toc193371698"/>
+      <w:bookmarkStart w:id="37" w:name="_Toc193371698"/>
       <w:r>
         <w:lastRenderedPageBreak/>
         <w:t xml:space="preserve">3.1.2. </w:t>
@@ -8482,7 +8579,7 @@
       <w:r>
         <w:t>Perimeter Forwarding</w:t>
       </w:r>
-      <w:bookmarkEnd w:id="38"/>
+      <w:bookmarkEnd w:id="37"/>
     </w:p>
     <w:p>
       <w:r>
@@ -8927,16 +9024,14 @@
               <w:rPr>
                 <w:rFonts w:ascii="Cambria Math" w:hAnsi="Cambria Math"/>
               </w:rPr>
-              <m:t>longitude</m:t>
+              <m:t>longitude,latitu</m:t>
             </m:r>
-            <w:proofErr w:type="gramStart"/>
             <m:r>
               <w:rPr>
                 <w:rFonts w:ascii="Cambria Math" w:hAnsi="Cambria Math"/>
               </w:rPr>
-              <m:t>,latitude</m:t>
+              <m:t>de</m:t>
             </m:r>
-            <w:proofErr w:type="gramEnd"/>
           </m:e>
         </m:d>
         <m:r>
@@ -8968,7 +9063,15 @@
         <w:t xml:space="preserve"> of two points</w:t>
       </w:r>
       <w:r>
-        <w:t xml:space="preserve">, the orthodomic bearing </w:t>
+        <w:t xml:space="preserve">, the </w:t>
+      </w:r>
+      <w:proofErr w:type="spellStart"/>
+      <w:r>
+        <w:t>orthodomic</w:t>
+      </w:r>
+      <w:proofErr w:type="spellEnd"/>
+      <w:r>
+        <w:t xml:space="preserve"> bearing </w:t>
       </w:r>
       <w:r>
         <w:t>may be</w:t>
@@ -9710,10 +9813,7 @@
         <w:t xml:space="preserve">, the set of bearings may be computed </w:t>
       </w:r>
       <w:r>
-        <w:t>in relation to the</w:t>
-      </w:r>
-      <w:r>
-        <w:t xml:space="preserve"> source node </w:t>
+        <w:t xml:space="preserve">in relation to the source node </w:t>
       </w:r>
       <m:oMath>
         <m:r>
@@ -10302,7 +10402,15 @@
         <w:t>A node should make this determination by</w:t>
       </w:r>
       <w:r>
-        <w:t xml:space="preserve"> computing the orthodomic distance</w:t>
+        <w:t xml:space="preserve"> computing the </w:t>
+      </w:r>
+      <w:proofErr w:type="spellStart"/>
+      <w:r>
+        <w:t>orthodomic</w:t>
+      </w:r>
+      <w:proofErr w:type="spellEnd"/>
+      <w:r>
+        <w:t xml:space="preserve"> distance</w:t>
       </w:r>
       <w:r>
         <w:t xml:space="preserve"> to HDR-DST-LOC for both itself and XHDR-ENTERED-LOC</w:t>
@@ -10318,7 +10426,13 @@
           <w:rPr>
             <w:rFonts w:ascii="Cambria Math" w:hAnsi="Cambria Math"/>
           </w:rPr>
-          <m:t>DIST</m:t>
+          <m:t>DI</m:t>
+        </m:r>
+        <m:r>
+          <w:rPr>
+            <w:rFonts w:ascii="Cambria Math" w:hAnsi="Cambria Math"/>
+          </w:rPr>
+          <m:t>ST</m:t>
         </m:r>
         <m:d>
           <m:dPr>
@@ -10334,16 +10448,8 @@
               <w:rPr>
                 <w:rFonts w:ascii="Cambria Math" w:hAnsi="Cambria Math"/>
               </w:rPr>
-              <m:t>r</m:t>
+              <m:t>r,d</m:t>
             </m:r>
-            <w:proofErr w:type="gramStart"/>
-            <m:r>
-              <w:rPr>
-                <w:rFonts w:ascii="Cambria Math" w:hAnsi="Cambria Math"/>
-              </w:rPr>
-              <m:t>,d</m:t>
-            </m:r>
-            <w:proofErr w:type="gramEnd"/>
           </m:e>
         </m:d>
       </m:oMath>
@@ -10398,14 +10504,14 @@
       <w:pPr>
         <w:pStyle w:val="Heading2"/>
       </w:pPr>
-      <w:bookmarkStart w:id="39" w:name="_Toc193371699"/>
+      <w:bookmarkStart w:id="38" w:name="_Toc193371699"/>
       <w:r>
         <w:t xml:space="preserve">3.2. </w:t>
       </w:r>
       <w:r>
         <w:t>Predictive Velocity Neighbor Maintenance</w:t>
       </w:r>
-      <w:bookmarkEnd w:id="39"/>
+      <w:bookmarkEnd w:id="38"/>
     </w:p>
     <w:p>
       <w:r>
@@ -10493,11 +10599,11 @@
       <w:pPr>
         <w:pStyle w:val="Heading3"/>
       </w:pPr>
-      <w:bookmarkStart w:id="40" w:name="_Toc193371700"/>
+      <w:bookmarkStart w:id="39" w:name="_Toc193371700"/>
       <w:r>
         <w:t>3.2.1. New Location Computation</w:t>
       </w:r>
-      <w:bookmarkEnd w:id="40"/>
+      <w:bookmarkEnd w:id="39"/>
     </w:p>
     <w:p>
       <w:r>
@@ -10534,35 +10640,21 @@
         </m:r>
       </m:oMath>
       <w:r>
-        <w:t xml:space="preserve">, the time that the neighbor information was generated </w:t>
+        <w:t xml:space="preserve">, the time </w:t>
+      </w:r>
+      <w:r>
+        <w:t>since</w:t>
+      </w:r>
+      <w:r>
+        <w:t xml:space="preserve"> the neighbor information was generated </w:t>
       </w:r>
       <m:oMath>
-        <m:sSub>
-          <m:sSubPr>
-            <m:ctrlPr>
-              <w:rPr>
-                <w:rFonts w:ascii="Cambria Math" w:hAnsi="Cambria Math"/>
-                <w:i/>
-              </w:rPr>
-            </m:ctrlPr>
-          </m:sSubPr>
-          <m:e>
-            <m:r>
-              <w:rPr>
-                <w:rFonts w:ascii="Cambria Math" w:hAnsi="Cambria Math"/>
-              </w:rPr>
-              <m:t>t</m:t>
-            </m:r>
-          </m:e>
-          <m:sub>
-            <m:r>
-              <w:rPr>
-                <w:rFonts w:ascii="Cambria Math" w:hAnsi="Cambria Math"/>
-              </w:rPr>
-              <m:t>0</m:t>
-            </m:r>
-          </m:sub>
-        </m:sSub>
+        <m:r>
+          <w:rPr>
+            <w:rFonts w:ascii="Cambria Math" w:hAnsi="Cambria Math"/>
+          </w:rPr>
+          <m:t>Δt</m:t>
+        </m:r>
       </m:oMath>
       <w:r>
         <w:t xml:space="preserve">, bearing of the node </w:t>
@@ -10788,7 +10880,12 @@
         </m:d>
       </m:oMath>
       <w:r>
-        <w:t xml:space="preserve"> may be calculated:</w:t>
+        <w:t xml:space="preserve"> may be</w:t>
+      </w:r>
+      <w:bookmarkStart w:id="40" w:name="_GoBack"/>
+      <w:bookmarkEnd w:id="40"/>
+      <w:r>
+        <w:t xml:space="preserve"> calculated:</w:t>
       </w:r>
     </w:p>
     <w:p>
@@ -10965,32 +11062,12 @@
                                 </w:rPr>
                                 <m:t>s</m:t>
                               </m:r>
-                              <m:sSub>
-                                <m:sSubPr>
-                                  <m:ctrlPr>
-                                    <w:rPr>
-                                      <w:rFonts w:ascii="Cambria Math" w:hAnsi="Cambria Math"/>
-                                      <w:i/>
-                                    </w:rPr>
-                                  </m:ctrlPr>
-                                </m:sSubPr>
-                                <m:e>
-                                  <m:r>
-                                    <w:rPr>
-                                      <w:rFonts w:ascii="Cambria Math" w:hAnsi="Cambria Math"/>
-                                    </w:rPr>
-                                    <m:t>t</m:t>
-                                  </m:r>
-                                </m:e>
-                                <m:sub>
-                                  <m:r>
-                                    <w:rPr>
-                                      <w:rFonts w:ascii="Cambria Math" w:hAnsi="Cambria Math"/>
-                                    </w:rPr>
-                                    <m:t>0</m:t>
-                                  </m:r>
-                                </m:sub>
-                              </m:sSub>
+                              <m:r>
+                                <w:rPr>
+                                  <w:rFonts w:ascii="Cambria Math" w:hAnsi="Cambria Math"/>
+                                </w:rPr>
+                                <m:t>Δt</m:t>
+                              </m:r>
                             </m:num>
                             <m:den>
                               <m:r>
@@ -11119,32 +11196,12 @@
                                 </w:rPr>
                                 <m:t>s</m:t>
                               </m:r>
-                              <m:sSub>
-                                <m:sSubPr>
-                                  <m:ctrlPr>
-                                    <w:rPr>
-                                      <w:rFonts w:ascii="Cambria Math" w:hAnsi="Cambria Math"/>
-                                      <w:i/>
-                                    </w:rPr>
-                                  </m:ctrlPr>
-                                </m:sSubPr>
-                                <m:e>
-                                  <m:r>
-                                    <w:rPr>
-                                      <w:rFonts w:ascii="Cambria Math" w:hAnsi="Cambria Math"/>
-                                    </w:rPr>
-                                    <m:t>t</m:t>
-                                  </m:r>
-                                </m:e>
-                                <m:sub>
-                                  <m:r>
-                                    <w:rPr>
-                                      <w:rFonts w:ascii="Cambria Math" w:hAnsi="Cambria Math"/>
-                                    </w:rPr>
-                                    <m:t>0</m:t>
-                                  </m:r>
-                                </m:sub>
-                              </m:sSub>
+                              <m:r>
+                                <w:rPr>
+                                  <w:rFonts w:ascii="Cambria Math" w:hAnsi="Cambria Math"/>
+                                </w:rPr>
+                                <m:t>Δt</m:t>
+                              </m:r>
                             </m:num>
                             <m:den>
                               <m:r>
@@ -11340,32 +11397,12 @@
                             </w:rPr>
                             <m:t>s</m:t>
                           </m:r>
-                          <m:sSub>
-                            <m:sSubPr>
-                              <m:ctrlPr>
-                                <w:rPr>
-                                  <w:rFonts w:ascii="Cambria Math" w:hAnsi="Cambria Math"/>
-                                  <w:i/>
-                                </w:rPr>
-                              </m:ctrlPr>
-                            </m:sSubPr>
-                            <m:e>
-                              <m:r>
-                                <w:rPr>
-                                  <w:rFonts w:ascii="Cambria Math" w:hAnsi="Cambria Math"/>
-                                </w:rPr>
-                                <m:t>t</m:t>
-                              </m:r>
-                            </m:e>
-                            <m:sub>
-                              <m:r>
-                                <w:rPr>
-                                  <w:rFonts w:ascii="Cambria Math" w:hAnsi="Cambria Math"/>
-                                </w:rPr>
-                                <m:t>0</m:t>
-                              </m:r>
-                            </m:sub>
-                          </m:sSub>
+                          <m:r>
+                            <w:rPr>
+                              <w:rFonts w:ascii="Cambria Math" w:hAnsi="Cambria Math"/>
+                            </w:rPr>
+                            <m:t>Δt</m:t>
+                          </m:r>
                         </m:num>
                         <m:den>
                           <m:r>
@@ -11602,32 +11639,12 @@
                             </w:rPr>
                             <m:t>s</m:t>
                           </m:r>
-                          <m:sSub>
-                            <m:sSubPr>
-                              <m:ctrlPr>
-                                <w:rPr>
-                                  <w:rFonts w:ascii="Cambria Math" w:hAnsi="Cambria Math"/>
-                                  <w:i/>
-                                </w:rPr>
-                              </m:ctrlPr>
-                            </m:sSubPr>
-                            <m:e>
-                              <m:r>
-                                <w:rPr>
-                                  <w:rFonts w:ascii="Cambria Math" w:hAnsi="Cambria Math"/>
-                                </w:rPr>
-                                <m:t>t</m:t>
-                              </m:r>
-                            </m:e>
-                            <m:sub>
-                              <m:r>
-                                <w:rPr>
-                                  <w:rFonts w:ascii="Cambria Math" w:hAnsi="Cambria Math"/>
-                                </w:rPr>
-                                <m:t>0</m:t>
-                              </m:r>
-                            </m:sub>
-                          </m:sSub>
+                          <m:r>
+                            <w:rPr>
+                              <w:rFonts w:ascii="Cambria Math" w:hAnsi="Cambria Math"/>
+                            </w:rPr>
+                            <m:t>Δt</m:t>
+                          </m:r>
                         </m:num>
                         <m:den>
                           <m:r>
@@ -11710,7 +11727,15 @@
     </w:p>
     <w:p>
       <w:r>
-        <w:t>This orthodomic position calculation requires velocity in the same units as the radius and time. Alternative methods may be employed for this calculation where necessary, such as using a two dimensional plane if the Earth’s radius is proportionally large in comparison to NET-EFFECTIVE-RANGE or if the computation is too complex for the hardware.</w:t>
+        <w:t xml:space="preserve">This </w:t>
+      </w:r>
+      <w:proofErr w:type="spellStart"/>
+      <w:r>
+        <w:t>orthodomic</w:t>
+      </w:r>
+      <w:proofErr w:type="spellEnd"/>
+      <w:r>
+        <w:t xml:space="preserve"> position calculation requires velocity in the same units as the radius and time. Alternative methods may be employed for this calculation where necessary, such as using a two dimensional plane if the Earth’s radius is proportionally large in comparison to NET-EFFECTIVE-RANGE or if the computation is too complex for the hardware.</w:t>
       </w:r>
     </w:p>
     <w:p>
@@ -11747,16 +11772,8 @@
               <w:rPr>
                 <w:rFonts w:ascii="Cambria Math" w:hAnsi="Cambria Math"/>
               </w:rPr>
-              <m:t>longitude</m:t>
+              <m:t>longitude,latitude</m:t>
             </m:r>
-            <w:proofErr w:type="gramStart"/>
-            <m:r>
-              <w:rPr>
-                <w:rFonts w:ascii="Cambria Math" w:hAnsi="Cambria Math"/>
-              </w:rPr>
-              <m:t>,latitude</m:t>
-            </m:r>
-            <w:proofErr w:type="gramEnd"/>
           </m:e>
         </m:d>
         <m:r>
@@ -12134,7 +12151,15 @@
     </w:p>
     <w:p>
       <w:r>
-        <w:t xml:space="preserve">All KimonoNet packets contain </w:t>
+        <w:t xml:space="preserve">All </w:t>
+      </w:r>
+      <w:proofErr w:type="spellStart"/>
+      <w:r>
+        <w:t>KimonoNet</w:t>
+      </w:r>
+      <w:proofErr w:type="spellEnd"/>
+      <w:r>
+        <w:t xml:space="preserve"> packets contain </w:t>
       </w:r>
       <w:r>
         <w:t>three</w:t>
@@ -17474,13 +17499,7 @@
           <w:rPr>
             <w:rFonts w:ascii="Cambria Math" w:hAnsi="Cambria Math"/>
           </w:rPr>
-          <m:t>b=BEA</m:t>
-        </m:r>
-        <m:r>
-          <w:rPr>
-            <w:rFonts w:ascii="Cambria Math" w:hAnsi="Cambria Math"/>
-          </w:rPr>
-          <m:t>RING</m:t>
+          <m:t>b=BEARING</m:t>
         </m:r>
         <m:d>
           <m:dPr>
@@ -18321,10 +18340,7 @@
         </w:numPr>
       </w:pPr>
       <w:r>
-        <w:t>Else if</w:t>
-      </w:r>
-      <w:r>
-        <w:t xml:space="preserve"> HDR-FWD-MODE is FWD-GREEDY:</w:t>
+        <w:t>Else if HDR-FWD-MODE is FWD-GREEDY:</w:t>
       </w:r>
     </w:p>
     <w:p>
@@ -20362,8 +20378,13 @@
       <w:pStyle w:val="Header"/>
       <w:jc w:val="right"/>
     </w:pPr>
+    <w:proofErr w:type="spellStart"/>
     <w:r>
-      <w:t xml:space="preserve">KimonoNet Protocol, p. </w:t>
+      <w:t>KimonoNet</w:t>
+    </w:r>
+    <w:proofErr w:type="spellEnd"/>
+    <w:r>
+      <w:t xml:space="preserve"> Protocol, p. </w:t>
     </w:r>
     <w:sdt>
       <w:sdtPr>
@@ -20392,7 +20413,7 @@
           <w:rPr>
             <w:noProof/>
           </w:rPr>
-          <w:t>5</w:t>
+          <w:t>17</w:t>
         </w:r>
         <w:r>
           <w:rPr>
@@ -26695,7 +26716,7 @@
     <w:charset w:val="4E"/>
     <w:family w:val="auto"/>
     <w:pitch w:val="variable"/>
-    <w:sig w:usb0="00000001" w:usb1="08070000" w:usb2="00000010" w:usb3="00000000" w:csb0="00020000" w:csb1="00000000"/>
+    <w:sig w:usb0="E00002FF" w:usb1="6AC7FDFB" w:usb2="00000012" w:usb3="00000000" w:csb0="0002009F" w:csb1="00000000"/>
   </w:font>
   <w:font w:name="Cambria">
     <w:panose1 w:val="02040503050406030204"/>
@@ -26708,7 +26729,7 @@
     <w:charset w:val="4E"/>
     <w:family w:val="auto"/>
     <w:pitch w:val="variable"/>
-    <w:sig w:usb0="00000001" w:usb1="08070000" w:usb2="00000010" w:usb3="00000000" w:csb0="00020000" w:csb1="00000000"/>
+    <w:sig w:usb0="E00002FF" w:usb1="6AC7FDFB" w:usb2="00000012" w:usb3="00000000" w:csb0="0002009F" w:csb1="00000000"/>
   </w:font>
   <w:font w:name="Calibri">
     <w:panose1 w:val="020F0502020204030204"/>
@@ -26756,6 +26777,7 @@
   <w:rsids>
     <w:rsidRoot w:val="00187FE5"/>
     <w:rsid w:val="00187FE5"/>
+    <w:rsid w:val="00360137"/>
   </w:rsids>
   <m:mathPr>
     <m:mathFont m:val="Cambria Math"/>
@@ -26967,7 +26989,7 @@
     <w:basedOn w:val="DefaultParagraphFont"/>
     <w:uiPriority w:val="99"/>
     <w:semiHidden/>
-    <w:rsid w:val="00187FE5"/>
+    <w:rsid w:val="00360137"/>
     <w:rPr>
       <w:color w:val="808080"/>
     </w:rPr>
@@ -27163,7 +27185,7 @@
     <w:basedOn w:val="DefaultParagraphFont"/>
     <w:uiPriority w:val="99"/>
     <w:semiHidden/>
-    <w:rsid w:val="00187FE5"/>
+    <w:rsid w:val="00360137"/>
     <w:rPr>
       <w:color w:val="808080"/>
     </w:rPr>
@@ -27503,7 +27525,7 @@
 </file>
 
 <file path=customXml/itemProps1.xml><?xml version="1.0" encoding="utf-8"?>
-<ds:datastoreItem xmlns:ds="http://schemas.openxmlformats.org/officeDocument/2006/customXml" ds:itemID="{B559C872-FF30-0249-918E-C839B8730B78}">
+<ds:datastoreItem xmlns:ds="http://schemas.openxmlformats.org/officeDocument/2006/customXml" ds:itemID="{4CBAB41C-4E11-E548-93F8-16E58837CB94}">
   <ds:schemaRefs>
     <ds:schemaRef ds:uri="http://schemas.openxmlformats.org/officeDocument/2006/bibliography"/>
   </ds:schemaRefs>

</xml_diff>

<commit_message>
Add final version of prorotocol
</commit_message>
<xml_diff>
--- a/doc/protocol.docx
+++ b/doc/protocol.docx
@@ -53,7 +53,6 @@
           <w:sz w:val="40"/>
         </w:rPr>
       </w:pPr>
-      <w:proofErr w:type="spellStart"/>
       <w:r>
         <w:rPr>
           <w:b/>
@@ -61,7 +60,6 @@
         </w:rPr>
         <w:t>KimonoNet</w:t>
       </w:r>
-      <w:proofErr w:type="spellEnd"/>
       <w:r>
         <w:rPr>
           <w:b/>
@@ -136,14 +134,16 @@
         <w:t>Version 1.</w:t>
       </w:r>
       <w:r>
-        <w:t>0.11</w:t>
+        <w:t>0.12</w:t>
       </w:r>
       <w:r>
         <w:br/>
       </w:r>
       <w:r>
-        <w:t>March 14</w:t>
-      </w:r>
+        <w:t>March 23</w:t>
+      </w:r>
+      <w:bookmarkStart w:id="0" w:name="_GoBack"/>
+      <w:bookmarkEnd w:id="0"/>
       <w:r>
         <w:t>, 201</w:t>
       </w:r>
@@ -186,22 +186,7 @@
       </w:r>
       <w:r>
         <w:br/>
-      </w:r>
-      <w:proofErr w:type="spellStart"/>
-      <w:r>
-        <w:t>Khalapyan</w:t>
-      </w:r>
-      <w:proofErr w:type="spellEnd"/>
-      <w:r>
-        <w:t xml:space="preserve">, </w:t>
-      </w:r>
-      <w:proofErr w:type="spellStart"/>
-      <w:r>
-        <w:t>Zorayr</w:t>
-      </w:r>
-      <w:proofErr w:type="spellEnd"/>
-      <w:r>
-        <w:t xml:space="preserve"> &lt;zkhalapyan@oit.ucla.edu&gt;</w:t>
+        <w:t>Khalapyan, Zorayr &lt;zkhalapyan@oit.ucla.edu&gt;</w:t>
       </w:r>
       <w:r>
         <w:t xml:space="preserve"> </w:t>
@@ -317,7 +302,7 @@
             <w:rPr>
               <w:noProof/>
             </w:rPr>
-            <w:instrText xml:space="preserve"> PAGEREF _Toc193371669 \h </w:instrText>
+            <w:instrText xml:space="preserve"> PAGEREF _Toc194119283 \h </w:instrText>
           </w:r>
           <w:r>
             <w:rPr>
@@ -379,7 +364,7 @@
             <w:rPr>
               <w:noProof/>
             </w:rPr>
-            <w:instrText xml:space="preserve"> PAGEREF _Toc193371670 \h </w:instrText>
+            <w:instrText xml:space="preserve"> PAGEREF _Toc194119284 \h </w:instrText>
           </w:r>
           <w:r>
             <w:rPr>
@@ -441,7 +426,7 @@
             <w:rPr>
               <w:noProof/>
             </w:rPr>
-            <w:instrText xml:space="preserve"> PAGEREF _Toc193371671 \h </w:instrText>
+            <w:instrText xml:space="preserve"> PAGEREF _Toc194119285 \h </w:instrText>
           </w:r>
           <w:r>
             <w:rPr>
@@ -503,7 +488,7 @@
             <w:rPr>
               <w:noProof/>
             </w:rPr>
-            <w:instrText xml:space="preserve"> PAGEREF _Toc193371672 \h </w:instrText>
+            <w:instrText xml:space="preserve"> PAGEREF _Toc194119286 \h </w:instrText>
           </w:r>
           <w:r>
             <w:rPr>
@@ -563,7 +548,7 @@
             <w:rPr>
               <w:noProof/>
             </w:rPr>
-            <w:instrText xml:space="preserve"> PAGEREF _Toc193371673 \h </w:instrText>
+            <w:instrText xml:space="preserve"> PAGEREF _Toc194119287 \h </w:instrText>
           </w:r>
           <w:r>
             <w:rPr>
@@ -625,7 +610,7 @@
             <w:rPr>
               <w:noProof/>
             </w:rPr>
-            <w:instrText xml:space="preserve"> PAGEREF _Toc193371674 \h </w:instrText>
+            <w:instrText xml:space="preserve"> PAGEREF _Toc194119288 \h </w:instrText>
           </w:r>
           <w:r>
             <w:rPr>
@@ -687,7 +672,7 @@
             <w:rPr>
               <w:noProof/>
             </w:rPr>
-            <w:instrText xml:space="preserve"> PAGEREF _Toc193371675 \h </w:instrText>
+            <w:instrText xml:space="preserve"> PAGEREF _Toc194119289 \h </w:instrText>
           </w:r>
           <w:r>
             <w:rPr>
@@ -749,7 +734,7 @@
             <w:rPr>
               <w:noProof/>
             </w:rPr>
-            <w:instrText xml:space="preserve"> PAGEREF _Toc193371676 \h </w:instrText>
+            <w:instrText xml:space="preserve"> PAGEREF _Toc194119290 \h </w:instrText>
           </w:r>
           <w:r>
             <w:rPr>
@@ -811,7 +796,7 @@
             <w:rPr>
               <w:noProof/>
             </w:rPr>
-            <w:instrText xml:space="preserve"> PAGEREF _Toc193371677 \h </w:instrText>
+            <w:instrText xml:space="preserve"> PAGEREF _Toc194119291 \h </w:instrText>
           </w:r>
           <w:r>
             <w:rPr>
@@ -873,7 +858,7 @@
             <w:rPr>
               <w:noProof/>
             </w:rPr>
-            <w:instrText xml:space="preserve"> PAGEREF _Toc193371678 \h </w:instrText>
+            <w:instrText xml:space="preserve"> PAGEREF _Toc194119292 \h </w:instrText>
           </w:r>
           <w:r>
             <w:rPr>
@@ -934,7 +919,7 @@
             <w:rPr>
               <w:noProof/>
             </w:rPr>
-            <w:instrText xml:space="preserve"> PAGEREF _Toc193371679 \h </w:instrText>
+            <w:instrText xml:space="preserve"> PAGEREF _Toc194119293 \h </w:instrText>
           </w:r>
           <w:r>
             <w:rPr>
@@ -995,7 +980,7 @@
             <w:rPr>
               <w:noProof/>
             </w:rPr>
-            <w:instrText xml:space="preserve"> PAGEREF _Toc193371680 \h </w:instrText>
+            <w:instrText xml:space="preserve"> PAGEREF _Toc194119294 \h </w:instrText>
           </w:r>
           <w:r>
             <w:rPr>
@@ -1057,7 +1042,7 @@
             <w:rPr>
               <w:noProof/>
             </w:rPr>
-            <w:instrText xml:space="preserve"> PAGEREF _Toc193371681 \h </w:instrText>
+            <w:instrText xml:space="preserve"> PAGEREF _Toc194119295 \h </w:instrText>
           </w:r>
           <w:r>
             <w:rPr>
@@ -1118,7 +1103,7 @@
             <w:rPr>
               <w:noProof/>
             </w:rPr>
-            <w:instrText xml:space="preserve"> PAGEREF _Toc193371682 \h </w:instrText>
+            <w:instrText xml:space="preserve"> PAGEREF _Toc194119296 \h </w:instrText>
           </w:r>
           <w:r>
             <w:rPr>
@@ -1179,7 +1164,7 @@
             <w:rPr>
               <w:noProof/>
             </w:rPr>
-            <w:instrText xml:space="preserve"> PAGEREF _Toc193371683 \h </w:instrText>
+            <w:instrText xml:space="preserve"> PAGEREF _Toc194119297 \h </w:instrText>
           </w:r>
           <w:r>
             <w:rPr>
@@ -1241,7 +1226,7 @@
             <w:rPr>
               <w:noProof/>
             </w:rPr>
-            <w:instrText xml:space="preserve"> PAGEREF _Toc193371684 \h </w:instrText>
+            <w:instrText xml:space="preserve"> PAGEREF _Toc194119298 \h </w:instrText>
           </w:r>
           <w:r>
             <w:rPr>
@@ -1302,7 +1287,7 @@
             <w:rPr>
               <w:noProof/>
             </w:rPr>
-            <w:instrText xml:space="preserve"> PAGEREF _Toc193371685 \h </w:instrText>
+            <w:instrText xml:space="preserve"> PAGEREF _Toc194119299 \h </w:instrText>
           </w:r>
           <w:r>
             <w:rPr>
@@ -1363,7 +1348,7 @@
             <w:rPr>
               <w:noProof/>
             </w:rPr>
-            <w:instrText xml:space="preserve"> PAGEREF _Toc193371686 \h </w:instrText>
+            <w:instrText xml:space="preserve"> PAGEREF _Toc194119300 \h </w:instrText>
           </w:r>
           <w:r>
             <w:rPr>
@@ -1424,7 +1409,7 @@
             <w:rPr>
               <w:noProof/>
             </w:rPr>
-            <w:instrText xml:space="preserve"> PAGEREF _Toc193371687 \h </w:instrText>
+            <w:instrText xml:space="preserve"> PAGEREF _Toc194119301 \h </w:instrText>
           </w:r>
           <w:r>
             <w:rPr>
@@ -1485,7 +1470,7 @@
             <w:rPr>
               <w:noProof/>
             </w:rPr>
-            <w:instrText xml:space="preserve"> PAGEREF _Toc193371688 \h </w:instrText>
+            <w:instrText xml:space="preserve"> PAGEREF _Toc194119302 \h </w:instrText>
           </w:r>
           <w:r>
             <w:rPr>
@@ -1546,7 +1531,7 @@
             <w:rPr>
               <w:noProof/>
             </w:rPr>
-            <w:instrText xml:space="preserve"> PAGEREF _Toc193371689 \h </w:instrText>
+            <w:instrText xml:space="preserve"> PAGEREF _Toc194119303 \h </w:instrText>
           </w:r>
           <w:r>
             <w:rPr>
@@ -1607,7 +1592,7 @@
             <w:rPr>
               <w:noProof/>
             </w:rPr>
-            <w:instrText xml:space="preserve"> PAGEREF _Toc193371690 \h </w:instrText>
+            <w:instrText xml:space="preserve"> PAGEREF _Toc194119304 \h </w:instrText>
           </w:r>
           <w:r>
             <w:rPr>
@@ -1669,7 +1654,7 @@
             <w:rPr>
               <w:noProof/>
             </w:rPr>
-            <w:instrText xml:space="preserve"> PAGEREF _Toc193371691 \h </w:instrText>
+            <w:instrText xml:space="preserve"> PAGEREF _Toc194119305 \h </w:instrText>
           </w:r>
           <w:r>
             <w:rPr>
@@ -1730,7 +1715,7 @@
             <w:rPr>
               <w:noProof/>
             </w:rPr>
-            <w:instrText xml:space="preserve"> PAGEREF _Toc193371692 \h </w:instrText>
+            <w:instrText xml:space="preserve"> PAGEREF _Toc194119306 \h </w:instrText>
           </w:r>
           <w:r>
             <w:rPr>
@@ -1791,7 +1776,7 @@
             <w:rPr>
               <w:noProof/>
             </w:rPr>
-            <w:instrText xml:space="preserve"> PAGEREF _Toc193371693 \h </w:instrText>
+            <w:instrText xml:space="preserve"> PAGEREF _Toc194119307 \h </w:instrText>
           </w:r>
           <w:r>
             <w:rPr>
@@ -1853,7 +1838,7 @@
             <w:rPr>
               <w:noProof/>
             </w:rPr>
-            <w:instrText xml:space="preserve"> PAGEREF _Toc193371694 \h </w:instrText>
+            <w:instrText xml:space="preserve"> PAGEREF _Toc194119308 \h </w:instrText>
           </w:r>
           <w:r>
             <w:rPr>
@@ -1913,7 +1898,7 @@
             <w:rPr>
               <w:noProof/>
             </w:rPr>
-            <w:instrText xml:space="preserve"> PAGEREF _Toc193371695 \h </w:instrText>
+            <w:instrText xml:space="preserve"> PAGEREF _Toc194119309 \h </w:instrText>
           </w:r>
           <w:r>
             <w:rPr>
@@ -1975,7 +1960,7 @@
             <w:rPr>
               <w:noProof/>
             </w:rPr>
-            <w:instrText xml:space="preserve"> PAGEREF _Toc193371696 \h </w:instrText>
+            <w:instrText xml:space="preserve"> PAGEREF _Toc194119310 \h </w:instrText>
           </w:r>
           <w:r>
             <w:rPr>
@@ -2036,7 +2021,7 @@
             <w:rPr>
               <w:noProof/>
             </w:rPr>
-            <w:instrText xml:space="preserve"> PAGEREF _Toc193371697 \h </w:instrText>
+            <w:instrText xml:space="preserve"> PAGEREF _Toc194119311 \h </w:instrText>
           </w:r>
           <w:r>
             <w:rPr>
@@ -2097,7 +2082,7 @@
             <w:rPr>
               <w:noProof/>
             </w:rPr>
-            <w:instrText xml:space="preserve"> PAGEREF _Toc193371698 \h </w:instrText>
+            <w:instrText xml:space="preserve"> PAGEREF _Toc194119312 \h </w:instrText>
           </w:r>
           <w:r>
             <w:rPr>
@@ -2159,7 +2144,7 @@
             <w:rPr>
               <w:noProof/>
             </w:rPr>
-            <w:instrText xml:space="preserve"> PAGEREF _Toc193371699 \h </w:instrText>
+            <w:instrText xml:space="preserve"> PAGEREF _Toc194119313 \h </w:instrText>
           </w:r>
           <w:r>
             <w:rPr>
@@ -2220,7 +2205,7 @@
             <w:rPr>
               <w:noProof/>
             </w:rPr>
-            <w:instrText xml:space="preserve"> PAGEREF _Toc193371700 \h </w:instrText>
+            <w:instrText xml:space="preserve"> PAGEREF _Toc194119314 \h </w:instrText>
           </w:r>
           <w:r>
             <w:rPr>
@@ -2281,7 +2266,7 @@
             <w:rPr>
               <w:noProof/>
             </w:rPr>
-            <w:instrText xml:space="preserve"> PAGEREF _Toc193371701 \h </w:instrText>
+            <w:instrText xml:space="preserve"> PAGEREF _Toc194119315 \h </w:instrText>
           </w:r>
           <w:r>
             <w:rPr>
@@ -2343,7 +2328,7 @@
             <w:rPr>
               <w:noProof/>
             </w:rPr>
-            <w:instrText xml:space="preserve"> PAGEREF _Toc193371702 \h </w:instrText>
+            <w:instrText xml:space="preserve"> PAGEREF _Toc194119316 \h </w:instrText>
           </w:r>
           <w:r>
             <w:rPr>
@@ -2403,7 +2388,7 @@
             <w:rPr>
               <w:noProof/>
             </w:rPr>
-            <w:instrText xml:space="preserve"> PAGEREF _Toc193371703 \h </w:instrText>
+            <w:instrText xml:space="preserve"> PAGEREF _Toc194119317 \h </w:instrText>
           </w:r>
           <w:r>
             <w:rPr>
@@ -2465,7 +2450,7 @@
             <w:rPr>
               <w:noProof/>
             </w:rPr>
-            <w:instrText xml:space="preserve"> PAGEREF _Toc193371704 \h </w:instrText>
+            <w:instrText xml:space="preserve"> PAGEREF _Toc194119318 \h </w:instrText>
           </w:r>
           <w:r>
             <w:rPr>
@@ -2526,7 +2511,7 @@
             <w:rPr>
               <w:noProof/>
             </w:rPr>
-            <w:instrText xml:space="preserve"> PAGEREF _Toc193371705 \h </w:instrText>
+            <w:instrText xml:space="preserve"> PAGEREF _Toc194119319 \h </w:instrText>
           </w:r>
           <w:r>
             <w:rPr>
@@ -2587,7 +2572,7 @@
             <w:rPr>
               <w:noProof/>
             </w:rPr>
-            <w:instrText xml:space="preserve"> PAGEREF _Toc193371706 \h </w:instrText>
+            <w:instrText xml:space="preserve"> PAGEREF _Toc194119320 \h </w:instrText>
           </w:r>
           <w:r>
             <w:rPr>
@@ -2648,7 +2633,7 @@
             <w:rPr>
               <w:noProof/>
             </w:rPr>
-            <w:instrText xml:space="preserve"> PAGEREF _Toc193371707 \h </w:instrText>
+            <w:instrText xml:space="preserve"> PAGEREF _Toc194119321 \h </w:instrText>
           </w:r>
           <w:r>
             <w:rPr>
@@ -2709,7 +2694,7 @@
             <w:rPr>
               <w:noProof/>
             </w:rPr>
-            <w:instrText xml:space="preserve"> PAGEREF _Toc193371708 \h </w:instrText>
+            <w:instrText xml:space="preserve"> PAGEREF _Toc194119322 \h </w:instrText>
           </w:r>
           <w:r>
             <w:rPr>
@@ -2771,7 +2756,7 @@
             <w:rPr>
               <w:noProof/>
             </w:rPr>
-            <w:instrText xml:space="preserve"> PAGEREF _Toc193371709 \h </w:instrText>
+            <w:instrText xml:space="preserve"> PAGEREF _Toc194119323 \h </w:instrText>
           </w:r>
           <w:r>
             <w:rPr>
@@ -2832,7 +2817,7 @@
             <w:rPr>
               <w:noProof/>
             </w:rPr>
-            <w:instrText xml:space="preserve"> PAGEREF _Toc193371710 \h </w:instrText>
+            <w:instrText xml:space="preserve"> PAGEREF _Toc194119324 \h </w:instrText>
           </w:r>
           <w:r>
             <w:rPr>
@@ -2893,7 +2878,7 @@
             <w:rPr>
               <w:noProof/>
             </w:rPr>
-            <w:instrText xml:space="preserve"> PAGEREF _Toc193371711 \h </w:instrText>
+            <w:instrText xml:space="preserve"> PAGEREF _Toc194119325 \h </w:instrText>
           </w:r>
           <w:r>
             <w:rPr>
@@ -2954,7 +2939,7 @@
             <w:rPr>
               <w:noProof/>
             </w:rPr>
-            <w:instrText xml:space="preserve"> PAGEREF _Toc193371712 \h </w:instrText>
+            <w:instrText xml:space="preserve"> PAGEREF _Toc194119326 \h </w:instrText>
           </w:r>
           <w:r>
             <w:rPr>
@@ -3016,7 +3001,7 @@
             <w:rPr>
               <w:noProof/>
             </w:rPr>
-            <w:instrText xml:space="preserve"> PAGEREF _Toc193371713 \h </w:instrText>
+            <w:instrText xml:space="preserve"> PAGEREF _Toc194119327 \h </w:instrText>
           </w:r>
           <w:r>
             <w:rPr>
@@ -3077,7 +3062,7 @@
             <w:rPr>
               <w:noProof/>
             </w:rPr>
-            <w:instrText xml:space="preserve"> PAGEREF _Toc193371714 \h </w:instrText>
+            <w:instrText xml:space="preserve"> PAGEREF _Toc194119328 \h </w:instrText>
           </w:r>
           <w:r>
             <w:rPr>
@@ -3138,7 +3123,7 @@
             <w:rPr>
               <w:noProof/>
             </w:rPr>
-            <w:instrText xml:space="preserve"> PAGEREF _Toc193371715 \h </w:instrText>
+            <w:instrText xml:space="preserve"> PAGEREF _Toc194119329 \h </w:instrText>
           </w:r>
           <w:r>
             <w:rPr>
@@ -3199,7 +3184,7 @@
             <w:rPr>
               <w:noProof/>
             </w:rPr>
-            <w:instrText xml:space="preserve"> PAGEREF _Toc193371716 \h </w:instrText>
+            <w:instrText xml:space="preserve"> PAGEREF _Toc194119330 \h </w:instrText>
           </w:r>
           <w:r>
             <w:rPr>
@@ -3259,7 +3244,7 @@
             <w:rPr>
               <w:noProof/>
             </w:rPr>
-            <w:instrText xml:space="preserve"> PAGEREF _Toc193371717 \h </w:instrText>
+            <w:instrText xml:space="preserve"> PAGEREF _Toc194119331 \h </w:instrText>
           </w:r>
           <w:r>
             <w:rPr>
@@ -3321,7 +3306,7 @@
             <w:rPr>
               <w:noProof/>
             </w:rPr>
-            <w:instrText xml:space="preserve"> PAGEREF _Toc193371718 \h </w:instrText>
+            <w:instrText xml:space="preserve"> PAGEREF _Toc194119332 \h </w:instrText>
           </w:r>
           <w:r>
             <w:rPr>
@@ -3382,7 +3367,7 @@
             <w:rPr>
               <w:noProof/>
             </w:rPr>
-            <w:instrText xml:space="preserve"> PAGEREF _Toc193371719 \h </w:instrText>
+            <w:instrText xml:space="preserve"> PAGEREF _Toc194119333 \h </w:instrText>
           </w:r>
           <w:r>
             <w:rPr>
@@ -3444,7 +3429,7 @@
             <w:rPr>
               <w:noProof/>
             </w:rPr>
-            <w:instrText xml:space="preserve"> PAGEREF _Toc193371720 \h </w:instrText>
+            <w:instrText xml:space="preserve"> PAGEREF _Toc194119334 \h </w:instrText>
           </w:r>
           <w:r>
             <w:rPr>
@@ -3506,7 +3491,7 @@
             <w:rPr>
               <w:noProof/>
             </w:rPr>
-            <w:instrText xml:space="preserve"> PAGEREF _Toc193371721 \h </w:instrText>
+            <w:instrText xml:space="preserve"> PAGEREF _Toc194119335 \h </w:instrText>
           </w:r>
           <w:r>
             <w:rPr>
@@ -3567,7 +3552,7 @@
             <w:rPr>
               <w:noProof/>
             </w:rPr>
-            <w:instrText xml:space="preserve"> PAGEREF _Toc193371722 \h </w:instrText>
+            <w:instrText xml:space="preserve"> PAGEREF _Toc194119336 \h </w:instrText>
           </w:r>
           <w:r>
             <w:rPr>
@@ -3628,7 +3613,7 @@
             <w:rPr>
               <w:noProof/>
             </w:rPr>
-            <w:instrText xml:space="preserve"> PAGEREF _Toc193371723 \h </w:instrText>
+            <w:instrText xml:space="preserve"> PAGEREF _Toc194119337 \h </w:instrText>
           </w:r>
           <w:r>
             <w:rPr>
@@ -3689,7 +3674,7 @@
             <w:rPr>
               <w:noProof/>
             </w:rPr>
-            <w:instrText xml:space="preserve"> PAGEREF _Toc193371724 \h </w:instrText>
+            <w:instrText xml:space="preserve"> PAGEREF _Toc194119338 \h </w:instrText>
           </w:r>
           <w:r>
             <w:rPr>
@@ -3751,7 +3736,7 @@
             <w:rPr>
               <w:noProof/>
             </w:rPr>
-            <w:instrText xml:space="preserve"> PAGEREF _Toc193371725 \h </w:instrText>
+            <w:instrText xml:space="preserve"> PAGEREF _Toc194119339 \h </w:instrText>
           </w:r>
           <w:r>
             <w:rPr>
@@ -3812,7 +3797,7 @@
             <w:rPr>
               <w:noProof/>
             </w:rPr>
-            <w:instrText xml:space="preserve"> PAGEREF _Toc193371726 \h </w:instrText>
+            <w:instrText xml:space="preserve"> PAGEREF _Toc194119340 \h </w:instrText>
           </w:r>
           <w:r>
             <w:rPr>
@@ -3874,7 +3859,7 @@
             <w:rPr>
               <w:noProof/>
             </w:rPr>
-            <w:instrText xml:space="preserve"> PAGEREF _Toc193371727 \h </w:instrText>
+            <w:instrText xml:space="preserve"> PAGEREF _Toc194119341 \h </w:instrText>
           </w:r>
           <w:r>
             <w:rPr>
@@ -3917,14 +3902,7 @@
             <w:rPr>
               <w:noProof/>
             </w:rPr>
-            <w:t xml:space="preserve">5.4.1. TMR-BEACON-VALUE </w:t>
-          </w:r>
-          <w:r>
-            <w:rPr>
-              <w:noProof/>
-              <w:highlight w:val="yellow"/>
-            </w:rPr>
-            <w:t>TO BE DEFINED</w:t>
+            <w:t>5.4.1. TMR-BEACON-VALUE</w:t>
           </w:r>
           <w:r>
             <w:rPr>
@@ -3942,7 +3920,7 @@
             <w:rPr>
               <w:noProof/>
             </w:rPr>
-            <w:instrText xml:space="preserve"> PAGEREF _Toc193371728 \h </w:instrText>
+            <w:instrText xml:space="preserve"> PAGEREF _Toc194119342 \h </w:instrText>
           </w:r>
           <w:r>
             <w:rPr>
@@ -3985,14 +3963,7 @@
             <w:rPr>
               <w:noProof/>
             </w:rPr>
-            <w:t xml:space="preserve">5.4.2. ROUTE-TABLE-REFRESH-VALUE </w:t>
-          </w:r>
-          <w:r>
-            <w:rPr>
-              <w:noProof/>
-              <w:highlight w:val="yellow"/>
-            </w:rPr>
-            <w:t>TO DEFINE THIS BETTER</w:t>
+            <w:t>5.4.2. ROUTE-TABLE-REFRESH-VALUE</w:t>
           </w:r>
           <w:r>
             <w:rPr>
@@ -4010,7 +3981,7 @@
             <w:rPr>
               <w:noProof/>
             </w:rPr>
-            <w:instrText xml:space="preserve"> PAGEREF _Toc193371729 \h </w:instrText>
+            <w:instrText xml:space="preserve"> PAGEREF _Toc194119343 \h </w:instrText>
           </w:r>
           <w:r>
             <w:rPr>
@@ -4053,14 +4024,7 @@
             <w:rPr>
               <w:noProof/>
             </w:rPr>
-            <w:t xml:space="preserve">5.4.3. ROUTE-TABLE-EXPIRE-VALUE </w:t>
-          </w:r>
-          <w:r>
-            <w:rPr>
-              <w:noProof/>
-              <w:highlight w:val="yellow"/>
-            </w:rPr>
-            <w:t>TO DEFINE THIS BETTER</w:t>
+            <w:t>5.4.3. ROUTE-TABLE-EXPIRE-VALUE</w:t>
           </w:r>
           <w:r>
             <w:rPr>
@@ -4078,7 +4042,7 @@
             <w:rPr>
               <w:noProof/>
             </w:rPr>
-            <w:instrText xml:space="preserve"> PAGEREF _Toc193371730 \h </w:instrText>
+            <w:instrText xml:space="preserve"> PAGEREF _Toc194119344 \h </w:instrText>
           </w:r>
           <w:r>
             <w:rPr>
@@ -4121,14 +4085,7 @@
             <w:rPr>
               <w:noProof/>
             </w:rPr>
-            <w:t xml:space="preserve">5.4.4. NET-EFFECTIVE-RANGE </w:t>
-          </w:r>
-          <w:r>
-            <w:rPr>
-              <w:noProof/>
-              <w:highlight w:val="yellow"/>
-            </w:rPr>
-            <w:t>TO BE DEFINED</w:t>
+            <w:t>5.4.4. NET-EFFECTIVE-RANGE</w:t>
           </w:r>
           <w:r>
             <w:rPr>
@@ -4146,7 +4103,7 @@
             <w:rPr>
               <w:noProof/>
             </w:rPr>
-            <w:instrText xml:space="preserve"> PAGEREF _Toc193371731 \h </w:instrText>
+            <w:instrText xml:space="preserve"> PAGEREF _Toc194119345 \h </w:instrText>
           </w:r>
           <w:r>
             <w:rPr>
@@ -4206,7 +4163,7 @@
             <w:rPr>
               <w:noProof/>
             </w:rPr>
-            <w:instrText xml:space="preserve"> PAGEREF _Toc193371732 \h </w:instrText>
+            <w:instrText xml:space="preserve"> PAGEREF _Toc194119346 \h </w:instrText>
           </w:r>
           <w:r>
             <w:rPr>
@@ -4268,7 +4225,7 @@
             <w:rPr>
               <w:noProof/>
             </w:rPr>
-            <w:instrText xml:space="preserve"> PAGEREF _Toc193371733 \h </w:instrText>
+            <w:instrText xml:space="preserve"> PAGEREF _Toc194119347 \h </w:instrText>
           </w:r>
           <w:r>
             <w:rPr>
@@ -4329,7 +4286,7 @@
             <w:rPr>
               <w:noProof/>
             </w:rPr>
-            <w:instrText xml:space="preserve"> PAGEREF _Toc193371734 \h </w:instrText>
+            <w:instrText xml:space="preserve"> PAGEREF _Toc194119348 \h </w:instrText>
           </w:r>
           <w:r>
             <w:rPr>
@@ -4390,7 +4347,7 @@
             <w:rPr>
               <w:noProof/>
             </w:rPr>
-            <w:instrText xml:space="preserve"> PAGEREF _Toc193371735 \h </w:instrText>
+            <w:instrText xml:space="preserve"> PAGEREF _Toc194119349 \h </w:instrText>
           </w:r>
           <w:r>
             <w:rPr>
@@ -4452,7 +4409,7 @@
             <w:rPr>
               <w:noProof/>
             </w:rPr>
-            <w:instrText xml:space="preserve"> PAGEREF _Toc193371736 \h </w:instrText>
+            <w:instrText xml:space="preserve"> PAGEREF _Toc194119350 \h </w:instrText>
           </w:r>
           <w:r>
             <w:rPr>
@@ -4513,7 +4470,7 @@
             <w:rPr>
               <w:noProof/>
             </w:rPr>
-            <w:instrText xml:space="preserve"> PAGEREF _Toc193371737 \h </w:instrText>
+            <w:instrText xml:space="preserve"> PAGEREF _Toc194119351 \h </w:instrText>
           </w:r>
           <w:r>
             <w:rPr>
@@ -4574,7 +4531,7 @@
             <w:rPr>
               <w:noProof/>
             </w:rPr>
-            <w:instrText xml:space="preserve"> PAGEREF _Toc193371738 \h </w:instrText>
+            <w:instrText xml:space="preserve"> PAGEREF _Toc194119352 \h </w:instrText>
           </w:r>
           <w:r>
             <w:rPr>
@@ -4636,7 +4593,7 @@
             <w:rPr>
               <w:noProof/>
             </w:rPr>
-            <w:instrText xml:space="preserve"> PAGEREF _Toc193371739 \h </w:instrText>
+            <w:instrText xml:space="preserve"> PAGEREF _Toc194119353 \h </w:instrText>
           </w:r>
           <w:r>
             <w:rPr>
@@ -4697,7 +4654,7 @@
             <w:rPr>
               <w:noProof/>
             </w:rPr>
-            <w:instrText xml:space="preserve"> PAGEREF _Toc193371740 \h </w:instrText>
+            <w:instrText xml:space="preserve"> PAGEREF _Toc194119354 \h </w:instrText>
           </w:r>
           <w:r>
             <w:rPr>
@@ -4758,7 +4715,7 @@
             <w:rPr>
               <w:noProof/>
             </w:rPr>
-            <w:instrText xml:space="preserve"> PAGEREF _Toc193371741 \h </w:instrText>
+            <w:instrText xml:space="preserve"> PAGEREF _Toc194119355 \h </w:instrText>
           </w:r>
           <w:r>
             <w:rPr>
@@ -4775,7 +4732,7 @@
             <w:rPr>
               <w:noProof/>
             </w:rPr>
-            <w:t>28</w:t>
+            <w:t>29</w:t>
           </w:r>
           <w:r>
             <w:rPr>
@@ -4819,7 +4776,7 @@
             <w:rPr>
               <w:noProof/>
             </w:rPr>
-            <w:instrText xml:space="preserve"> PAGEREF _Toc193371742 \h </w:instrText>
+            <w:instrText xml:space="preserve"> PAGEREF _Toc194119356 \h </w:instrText>
           </w:r>
           <w:r>
             <w:rPr>
@@ -4870,7 +4827,7 @@
       <w:pPr>
         <w:pStyle w:val="Heading1"/>
       </w:pPr>
-      <w:bookmarkStart w:id="0" w:name="_Toc193371669"/>
+      <w:bookmarkStart w:id="1" w:name="_Toc194119283"/>
       <w:r>
         <w:lastRenderedPageBreak/>
         <w:t xml:space="preserve">1. </w:t>
@@ -4878,20 +4835,20 @@
       <w:r>
         <w:t>Introduction</w:t>
       </w:r>
-      <w:bookmarkEnd w:id="0"/>
+      <w:bookmarkEnd w:id="1"/>
     </w:p>
     <w:p>
       <w:pPr>
         <w:pStyle w:val="Heading2"/>
       </w:pPr>
-      <w:bookmarkStart w:id="1" w:name="_Toc193371670"/>
+      <w:bookmarkStart w:id="2" w:name="_Toc194119284"/>
       <w:r>
         <w:t xml:space="preserve">1.1. </w:t>
       </w:r>
       <w:r>
         <w:t>Status of This Memo</w:t>
       </w:r>
-      <w:bookmarkEnd w:id="1"/>
+      <w:bookmarkEnd w:id="2"/>
     </w:p>
     <w:p>
       <w:r>
@@ -4929,14 +4886,14 @@
       <w:pPr>
         <w:pStyle w:val="Heading2"/>
       </w:pPr>
-      <w:bookmarkStart w:id="2" w:name="_Toc193371671"/>
+      <w:bookmarkStart w:id="3" w:name="_Toc194119285"/>
       <w:r>
         <w:t xml:space="preserve">1.2. </w:t>
       </w:r>
       <w:r>
         <w:t>Copyright Notice</w:t>
       </w:r>
-      <w:bookmarkEnd w:id="2"/>
+      <w:bookmarkEnd w:id="3"/>
     </w:p>
     <w:p>
       <w:r>
@@ -4945,103 +4902,90 @@
       <w:r>
         <w:t xml:space="preserve">James Hung, </w:t>
       </w:r>
-      <w:proofErr w:type="spellStart"/>
-      <w:r>
-        <w:t>Zorayr</w:t>
-      </w:r>
-      <w:proofErr w:type="spellEnd"/>
+      <w:r>
+        <w:t xml:space="preserve">Zorayr Khalapyan and </w:t>
+      </w:r>
+      <w:r>
+        <w:t xml:space="preserve">Wade Norris </w:t>
+      </w:r>
+      <w:r>
+        <w:t>(2012). All Rights Reserved.</w:t>
+      </w:r>
+    </w:p>
+    <w:p>
+      <w:pPr>
+        <w:pStyle w:val="Heading2"/>
+      </w:pPr>
+      <w:bookmarkStart w:id="4" w:name="_Toc194119286"/>
+      <w:r>
+        <w:t xml:space="preserve">1.3. </w:t>
+      </w:r>
+      <w:r>
+        <w:t>Abstract</w:t>
+      </w:r>
+      <w:bookmarkEnd w:id="4"/>
+    </w:p>
+    <w:p>
+      <w:r>
+        <w:t>This memorandum addresses a peer-to-peer network research topic related to routing and transport control issues in sparse networks of highly mobile ad hoc peers.</w:t>
+      </w:r>
       <w:r>
         <w:t xml:space="preserve"> </w:t>
       </w:r>
-      <w:proofErr w:type="spellStart"/>
-      <w:r>
-        <w:t>Khalapyan</w:t>
-      </w:r>
-      <w:proofErr w:type="spellEnd"/>
-      <w:r>
-        <w:t xml:space="preserve"> and </w:t>
-      </w:r>
-      <w:r>
-        <w:t xml:space="preserve">Wade Norris </w:t>
-      </w:r>
-      <w:r>
-        <w:t>(2012). All Rights Reserved.</w:t>
-      </w:r>
+      <w:r>
+        <w:t>Traditional routing algorithms are not suited for this topology given the high mobility and high churn of its constituents, which cause routes to shift quickly.</w:t>
+      </w:r>
+    </w:p>
+    <w:p>
+      <w:r>
+        <w:t xml:space="preserve">This sort of scenario may exist, for example, when deploying unmanned aerial vehicles in an area of operations without pervasive Internet connection. Under such a scenario, limited </w:t>
+      </w:r>
+      <w:r>
+        <w:t xml:space="preserve">routes exist to a destination, and these may lie well beyond the network horizon of an individual node, motivating the need to establish routing across the peer-to-peer network. </w:t>
+      </w:r>
+    </w:p>
+    <w:p>
+      <w:r>
+        <w:t>The protocol described herein provides an implementation of Greedy Perimeter Selection Routing</w:t>
+      </w:r>
+      <w:r>
+        <w:t xml:space="preserve"> </w:t>
+      </w:r>
+      <w:r>
+        <w:t>that adds two-hop neighbor awareness to minimize control packets and improve reliability in</w:t>
+      </w:r>
+      <w:r>
+        <w:t xml:space="preserve"> fluid and</w:t>
+      </w:r>
+      <w:r>
+        <w:t xml:space="preserve"> sparse graphs.</w:t>
+      </w:r>
+    </w:p>
+    <w:p>
+      <w:pPr>
+        <w:pStyle w:val="Heading1"/>
+      </w:pPr>
+      <w:bookmarkStart w:id="5" w:name="_Toc194119287"/>
+      <w:r>
+        <w:t xml:space="preserve">2. </w:t>
+      </w:r>
+      <w:r>
+        <w:t>Overview</w:t>
+      </w:r>
+      <w:bookmarkEnd w:id="5"/>
     </w:p>
     <w:p>
       <w:pPr>
         <w:pStyle w:val="Heading2"/>
       </w:pPr>
-      <w:bookmarkStart w:id="3" w:name="_Toc193371672"/>
-      <w:r>
-        <w:t xml:space="preserve">1.3. </w:t>
-      </w:r>
-      <w:r>
-        <w:t>Abstract</w:t>
-      </w:r>
-      <w:bookmarkEnd w:id="3"/>
-    </w:p>
-    <w:p>
-      <w:r>
-        <w:t>This memorandum addresses a peer-to-peer network research topic related to routing and transport control issues in sparse networks of highly mobile ad hoc peers.</w:t>
-      </w:r>
-      <w:r>
-        <w:t xml:space="preserve"> </w:t>
-      </w:r>
-      <w:r>
-        <w:t>Traditional routing algorithms are not suited for this topology given the high mobility and high churn of its constituents, which cause routes to shift quickly.</w:t>
-      </w:r>
-    </w:p>
-    <w:p>
-      <w:r>
-        <w:t xml:space="preserve">This sort of scenario may exist, for example, when deploying unmanned aerial vehicles in an area of operations without pervasive Internet connection. Under such a scenario, limited </w:t>
-      </w:r>
-      <w:r>
-        <w:t xml:space="preserve">routes exist to a destination, and these may lie well beyond the network horizon of an individual node, motivating the need to establish routing across the peer-to-peer network. </w:t>
-      </w:r>
-    </w:p>
-    <w:p>
-      <w:r>
-        <w:t>The protocol described herein provides an implementation of Greedy Perimeter Selection Routing</w:t>
-      </w:r>
-      <w:r>
-        <w:t xml:space="preserve"> </w:t>
-      </w:r>
-      <w:r>
-        <w:t>that adds two-hop neighbor awareness to minimize control packets and improve reliability in</w:t>
-      </w:r>
-      <w:r>
-        <w:t xml:space="preserve"> fluid and</w:t>
-      </w:r>
-      <w:r>
-        <w:t xml:space="preserve"> sparse graphs.</w:t>
-      </w:r>
-    </w:p>
-    <w:p>
-      <w:pPr>
-        <w:pStyle w:val="Heading1"/>
-      </w:pPr>
-      <w:bookmarkStart w:id="4" w:name="_Toc193371673"/>
-      <w:r>
-        <w:t xml:space="preserve">2. </w:t>
-      </w:r>
-      <w:r>
-        <w:t>Overview</w:t>
-      </w:r>
-      <w:bookmarkEnd w:id="4"/>
-    </w:p>
-    <w:p>
-      <w:pPr>
-        <w:pStyle w:val="Heading2"/>
-      </w:pPr>
-      <w:bookmarkStart w:id="5" w:name="_Toc193371674"/>
+      <w:bookmarkStart w:id="6" w:name="_Toc194119288"/>
       <w:r>
         <w:t xml:space="preserve">2.1. </w:t>
       </w:r>
       <w:r>
         <w:t>Background Information</w:t>
       </w:r>
-      <w:bookmarkEnd w:id="5"/>
+      <w:bookmarkEnd w:id="6"/>
     </w:p>
     <w:p>
       <w:r>
@@ -5137,14 +5081,14 @@
       <w:pPr>
         <w:pStyle w:val="Heading2"/>
       </w:pPr>
-      <w:bookmarkStart w:id="6" w:name="_Toc193371675"/>
+      <w:bookmarkStart w:id="7" w:name="_Toc194119289"/>
       <w:r>
         <w:t xml:space="preserve">2.2. </w:t>
       </w:r>
       <w:r>
         <w:t>Proposed Solution</w:t>
       </w:r>
-      <w:bookmarkEnd w:id="6"/>
+      <w:bookmarkEnd w:id="7"/>
     </w:p>
     <w:p>
       <w:r>
@@ -5173,14 +5117,14 @@
       <w:pPr>
         <w:pStyle w:val="Heading2"/>
       </w:pPr>
-      <w:bookmarkStart w:id="7" w:name="_Toc193371676"/>
+      <w:bookmarkStart w:id="8" w:name="_Toc194119290"/>
       <w:r>
         <w:t xml:space="preserve">2.3. </w:t>
       </w:r>
       <w:r>
         <w:t>Use Cases</w:t>
       </w:r>
-      <w:bookmarkEnd w:id="7"/>
+      <w:bookmarkEnd w:id="8"/>
     </w:p>
     <w:p>
       <w:r>
@@ -5220,14 +5164,14 @@
       <w:pPr>
         <w:pStyle w:val="Heading2"/>
       </w:pPr>
-      <w:bookmarkStart w:id="8" w:name="_Toc193371677"/>
+      <w:bookmarkStart w:id="9" w:name="_Toc194119291"/>
       <w:r>
         <w:t xml:space="preserve">2.4. </w:t>
       </w:r>
       <w:r>
         <w:t>Terminology</w:t>
       </w:r>
-      <w:bookmarkEnd w:id="8"/>
+      <w:bookmarkEnd w:id="9"/>
     </w:p>
     <w:p>
       <w:pPr>
@@ -5301,13 +5245,8 @@
       <w:r>
         <w:t xml:space="preserve"> all </w:t>
       </w:r>
-      <w:proofErr w:type="spellStart"/>
-      <w:r>
-        <w:t>KimonoNet</w:t>
-      </w:r>
-      <w:proofErr w:type="spellEnd"/>
-      <w:r>
-        <w:t xml:space="preserve"> </w:t>
+      <w:r>
+        <w:t xml:space="preserve">KimonoNet </w:t>
       </w:r>
       <w:r>
         <w:t xml:space="preserve">packets </w:t>
@@ -5347,21 +5286,7 @@
         <w:rPr>
           <w:u w:val="single"/>
         </w:rPr>
-        <w:t>Quality of Service (</w:t>
-      </w:r>
-      <w:proofErr w:type="spellStart"/>
-      <w:r>
-        <w:rPr>
-          <w:u w:val="single"/>
-        </w:rPr>
-        <w:t>QoS</w:t>
-      </w:r>
-      <w:proofErr w:type="spellEnd"/>
-      <w:r>
-        <w:rPr>
-          <w:u w:val="single"/>
-        </w:rPr>
-        <w:t>)</w:t>
+        <w:t>Quality of Service (QoS)</w:t>
       </w:r>
       <w:r>
         <w:t xml:space="preserve"> – Classification of a packet as time-sensitive, loss-intolerant, both or neither. </w:t>
@@ -5437,14 +5362,14 @@
       <w:pPr>
         <w:pStyle w:val="Heading2"/>
       </w:pPr>
-      <w:bookmarkStart w:id="9" w:name="_Toc193371678"/>
+      <w:bookmarkStart w:id="10" w:name="_Toc194119292"/>
       <w:r>
         <w:t xml:space="preserve">2.5. </w:t>
       </w:r>
       <w:r>
         <w:t>User Characteristics</w:t>
       </w:r>
-      <w:bookmarkEnd w:id="9"/>
+      <w:bookmarkEnd w:id="10"/>
     </w:p>
     <w:p>
       <w:r>
@@ -5585,16 +5510,16 @@
       <w:pPr>
         <w:pStyle w:val="Heading3"/>
       </w:pPr>
-      <w:bookmarkStart w:id="10" w:name="_Toc191283096"/>
-      <w:bookmarkStart w:id="11" w:name="_Toc193371679"/>
+      <w:bookmarkStart w:id="11" w:name="_Toc191283096"/>
+      <w:bookmarkStart w:id="12" w:name="_Toc194119293"/>
       <w:r>
         <w:t xml:space="preserve">2.5.1. </w:t>
       </w:r>
       <w:r>
         <w:t>Autonomous Nodes</w:t>
       </w:r>
-      <w:bookmarkEnd w:id="10"/>
       <w:bookmarkEnd w:id="11"/>
+      <w:bookmarkEnd w:id="12"/>
     </w:p>
     <w:p>
       <w:r>
@@ -5637,166 +5562,134 @@
         <w:t xml:space="preserve">a running instance of </w:t>
       </w:r>
       <w:r>
-        <w:t xml:space="preserve">the </w:t>
-      </w:r>
-      <w:proofErr w:type="spellStart"/>
-      <w:r>
-        <w:t>KimonoNet</w:t>
-      </w:r>
-      <w:proofErr w:type="spellEnd"/>
+        <w:t xml:space="preserve">the KimonoNet </w:t>
+      </w:r>
+      <w:r>
+        <w:t>client</w:t>
+      </w:r>
+      <w:r>
+        <w:t>.</w:t>
+      </w:r>
+      <w:r>
+        <w:t xml:space="preserve"> Further, these nodes are </w:t>
+      </w:r>
+      <w:r>
+        <w:t>regarded as autonomous because they make independent decisions about position and velocity without considering its implications on routing.</w:t>
+      </w:r>
+    </w:p>
+    <w:p>
+      <w:r>
+        <w:t xml:space="preserve">Autonomous nodes collect data or accomplish an objective and then seek further instructions. In order to transmit this data or receive further instructions, these nodes introduce data packets into the ad hoc network. These packets are addressed to </w:t>
+      </w:r>
+      <w:r>
+        <w:t>the known location of an endpoint</w:t>
+      </w:r>
+      <w:r>
+        <w:t xml:space="preserve"> (</w:t>
+      </w:r>
+      <w:r>
+        <w:t>§</w:t>
+      </w:r>
+      <w:r>
+        <w:t>2.5.2)</w:t>
+      </w:r>
+      <w:r>
+        <w:t xml:space="preserve">, and </w:t>
+      </w:r>
+      <w:r>
+        <w:t>then</w:t>
+      </w:r>
+      <w:r>
+        <w:t xml:space="preserve"> node forwards this packet to a peer based on the routing algorithm</w:t>
+      </w:r>
+      <w:r>
+        <w:t xml:space="preserve"> (</w:t>
+      </w:r>
+      <w:r>
+        <w:t>§</w:t>
+      </w:r>
+      <w:r>
+        <w:t>3)</w:t>
+      </w:r>
+      <w:r>
+        <w:t>.</w:t>
+      </w:r>
+    </w:p>
+    <w:p>
+      <w:r>
+        <w:t>Further, beyond introducing packets into the network, autonomous nodes must also receive data packets passed to them by other nodes and then forward them on based on the routing algorithm.</w:t>
+      </w:r>
+    </w:p>
+    <w:p>
+      <w:pPr>
+        <w:pStyle w:val="Heading3"/>
+      </w:pPr>
+      <w:bookmarkStart w:id="13" w:name="_Toc191283097"/>
+      <w:bookmarkStart w:id="14" w:name="_Toc194119294"/>
+      <w:r>
+        <w:t xml:space="preserve">2.5.2. </w:t>
+      </w:r>
+      <w:r>
+        <w:t>End Points</w:t>
+      </w:r>
+      <w:bookmarkEnd w:id="13"/>
+      <w:bookmarkEnd w:id="14"/>
+    </w:p>
+    <w:p>
+      <w:r>
+        <w:t>Under this scenario, a command post or other external uplink to the Internet serves as the destination endpoint (sink) of a packet originating within the ad hoc network.</w:t>
+      </w:r>
+      <w:r>
+        <w:t xml:space="preserve"> Because this protocol does not consider a mechanism to determine endpoint location, it instead requires that</w:t>
+      </w:r>
+      <w:r>
+        <w:t xml:space="preserve"> the originator knows the location of the end point and that the position of the endpoint does not change over time.</w:t>
+      </w:r>
+    </w:p>
+    <w:p>
+      <w:r>
+        <w:t>As with autonomous nodes, end points must also have</w:t>
+      </w:r>
       <w:r>
         <w:t xml:space="preserve"> </w:t>
       </w:r>
       <w:r>
-        <w:t>client</w:t>
-      </w:r>
-      <w:r>
-        <w:t>.</w:t>
-      </w:r>
-      <w:r>
-        <w:t xml:space="preserve"> Further, these nodes are </w:t>
-      </w:r>
-      <w:r>
-        <w:t>regarded as autonomous because they make independent decisions about position and velocity without considering its implications on routing.</w:t>
-      </w:r>
-    </w:p>
-    <w:p>
-      <w:r>
-        <w:t xml:space="preserve">Autonomous nodes collect data or accomplish an objective and then seek further instructions. In order to transmit this data or receive further instructions, these nodes introduce data packets into the ad hoc network. These packets are addressed to </w:t>
-      </w:r>
-      <w:r>
-        <w:t>the known location of an endpoint</w:t>
-      </w:r>
-      <w:r>
-        <w:t xml:space="preserve"> (</w:t>
-      </w:r>
-      <w:r>
-        <w:t>§</w:t>
-      </w:r>
-      <w:r>
-        <w:t>2.5.2)</w:t>
-      </w:r>
-      <w:r>
-        <w:t xml:space="preserve">, and </w:t>
-      </w:r>
-      <w:r>
-        <w:t>then</w:t>
-      </w:r>
-      <w:r>
-        <w:t xml:space="preserve"> node forwards this packet to a peer based on the routing algorithm</w:t>
-      </w:r>
-      <w:r>
-        <w:t xml:space="preserve"> (</w:t>
-      </w:r>
-      <w:r>
-        <w:t>§</w:t>
-      </w:r>
-      <w:r>
-        <w:t>3)</w:t>
-      </w:r>
-      <w:r>
-        <w:t>.</w:t>
-      </w:r>
-    </w:p>
-    <w:p>
-      <w:r>
-        <w:t>Further, beyond introducing packets into the network, autonomous nodes must also receive data packets passed to them by other nodes and then forward them on based on the routing algorithm.</w:t>
-      </w:r>
-    </w:p>
-    <w:p>
-      <w:pPr>
-        <w:pStyle w:val="Heading3"/>
-      </w:pPr>
-      <w:bookmarkStart w:id="12" w:name="_Toc191283097"/>
-      <w:bookmarkStart w:id="13" w:name="_Toc193371680"/>
-      <w:r>
-        <w:t xml:space="preserve">2.5.2. </w:t>
-      </w:r>
-      <w:r>
-        <w:t>End Points</w:t>
-      </w:r>
-      <w:bookmarkEnd w:id="12"/>
-      <w:bookmarkEnd w:id="13"/>
-    </w:p>
-    <w:p>
-      <w:r>
-        <w:t>Under this scenario, a command post or other external uplink to the Internet serves as the destination endpoint (sink) of a packet originating within the ad hoc network.</w:t>
-      </w:r>
-      <w:r>
-        <w:t xml:space="preserve"> Because this protocol does not consider a mechanism to determine endpoint location, it instead requires that</w:t>
-      </w:r>
-      <w:r>
-        <w:t xml:space="preserve"> the originator knows the location of the end point and that the position of the endpoint does not change over time.</w:t>
-      </w:r>
-    </w:p>
-    <w:p>
-      <w:r>
-        <w:t>As with autonomous nodes, end points must also have</w:t>
+        <w:t>(1) awareness of</w:t>
       </w:r>
       <w:r>
         <w:t xml:space="preserve"> </w:t>
       </w:r>
       <w:r>
-        <w:t>(1) awareness of</w:t>
+        <w:t xml:space="preserve">their position and velocity, (2) </w:t>
+      </w:r>
+      <w:r>
+        <w:t>a NIC that supports ad hoc communication</w:t>
+      </w:r>
+      <w:r>
+        <w:t>, (3) a network layer that supports broadcast, multicast or promiscuous packet delivery, and (4) a running instance of the KimonoNet client</w:t>
+      </w:r>
+      <w:r>
+        <w:t xml:space="preserve"> that minimally supports transport functionality.</w:t>
       </w:r>
       <w:r>
         <w:t xml:space="preserve"> </w:t>
       </w:r>
-      <w:r>
-        <w:t xml:space="preserve">their position and velocity, (2) </w:t>
-      </w:r>
-      <w:r>
-        <w:t>a NIC that supports ad hoc communication</w:t>
-      </w:r>
-      <w:r>
-        <w:t xml:space="preserve">, (3) a network layer that supports broadcast, multicast or promiscuous packet delivery, and (4) a running instance of the </w:t>
-      </w:r>
-      <w:proofErr w:type="spellStart"/>
-      <w:r>
-        <w:t>KimonoNet</w:t>
-      </w:r>
-      <w:proofErr w:type="spellEnd"/>
-      <w:r>
-        <w:t xml:space="preserve"> client</w:t>
-      </w:r>
-      <w:r>
-        <w:t xml:space="preserve"> that minimally supports transport functionality.</w:t>
+    </w:p>
+    <w:p>
+      <w:r>
+        <w:t>Except for in the case of the reliable QoS classification (surveillance data), the end point may use location and velocity information to reply to an autonomous node by ascertaining its position.</w:t>
+      </w:r>
+      <w:r>
+        <w:t xml:space="preserve"> Because an autonomous node has variable position, all responses from an end point </w:t>
+      </w:r>
+      <w:r>
+        <w:t>should</w:t>
       </w:r>
       <w:r>
         <w:t xml:space="preserve"> </w:t>
       </w:r>
-    </w:p>
-    <w:p>
-      <w:r>
-        <w:t xml:space="preserve">Except for in the case of the reliable </w:t>
-      </w:r>
-      <w:proofErr w:type="spellStart"/>
-      <w:r>
-        <w:t>QoS</w:t>
-      </w:r>
-      <w:proofErr w:type="spellEnd"/>
-      <w:r>
-        <w:t xml:space="preserve"> classification (surveillance data), the end point may use location and velocity information to reply to an autonomous node by ascertaining its position.</w:t>
-      </w:r>
-      <w:r>
-        <w:t xml:space="preserve"> Because an autonomous node has variable position, all responses from an end point </w:t>
-      </w:r>
-      <w:r>
-        <w:t>should</w:t>
-      </w:r>
-      <w:r>
-        <w:t xml:space="preserve"> </w:t>
-      </w:r>
-      <w:r>
-        <w:t xml:space="preserve">have </w:t>
-      </w:r>
-      <w:proofErr w:type="spellStart"/>
-      <w:r>
-        <w:t>QoS</w:t>
-      </w:r>
-      <w:proofErr w:type="spellEnd"/>
-      <w:r>
-        <w:t xml:space="preserve"> classification of time-sensitive but </w:t>
+      <w:r>
+        <w:t xml:space="preserve">have QoS classification of time-sensitive but </w:t>
       </w:r>
       <w:r>
         <w:t>loss-tolerant.</w:t>
@@ -5806,8 +5699,8 @@
       <w:pPr>
         <w:pStyle w:val="Heading2"/>
       </w:pPr>
-      <w:bookmarkStart w:id="14" w:name="_Toc191283098"/>
-      <w:bookmarkStart w:id="15" w:name="_Toc193371681"/>
+      <w:bookmarkStart w:id="15" w:name="_Toc191283098"/>
+      <w:bookmarkStart w:id="16" w:name="_Toc194119295"/>
       <w:r>
         <w:lastRenderedPageBreak/>
         <w:t xml:space="preserve">2.6. </w:t>
@@ -5815,23 +5708,23 @@
       <w:r>
         <w:t>Constraints</w:t>
       </w:r>
-      <w:bookmarkEnd w:id="14"/>
       <w:bookmarkEnd w:id="15"/>
+      <w:bookmarkEnd w:id="16"/>
     </w:p>
     <w:p>
       <w:pPr>
         <w:pStyle w:val="Heading3"/>
       </w:pPr>
-      <w:bookmarkStart w:id="16" w:name="_Toc191283099"/>
-      <w:bookmarkStart w:id="17" w:name="_Toc193371682"/>
+      <w:bookmarkStart w:id="17" w:name="_Toc191283099"/>
+      <w:bookmarkStart w:id="18" w:name="_Toc194119296"/>
       <w:r>
         <w:t xml:space="preserve">2.6.1. </w:t>
       </w:r>
       <w:r>
         <w:t>High Churn</w:t>
       </w:r>
-      <w:bookmarkEnd w:id="16"/>
       <w:bookmarkEnd w:id="17"/>
+      <w:bookmarkEnd w:id="18"/>
     </w:p>
     <w:p>
       <w:r>
@@ -5878,15 +5771,7 @@
         <w:t xml:space="preserve"> may cause the loss of a </w:t>
       </w:r>
       <w:r>
-        <w:t xml:space="preserve">packet, but it takes strides to minimize the likelihood of this and provides a reliable </w:t>
-      </w:r>
-      <w:proofErr w:type="spellStart"/>
-      <w:r>
-        <w:t>QoS</w:t>
-      </w:r>
-      <w:proofErr w:type="spellEnd"/>
-      <w:r>
-        <w:t xml:space="preserve"> classification</w:t>
+        <w:t>packet, but it takes strides to minimize the likelihood of this and provides a reliable QoS classification</w:t>
       </w:r>
       <w:r>
         <w:t xml:space="preserve"> that may be used at the </w:t>
@@ -5899,16 +5784,16 @@
       <w:pPr>
         <w:pStyle w:val="Heading3"/>
       </w:pPr>
-      <w:bookmarkStart w:id="18" w:name="_Toc191283100"/>
-      <w:bookmarkStart w:id="19" w:name="_Toc193371683"/>
+      <w:bookmarkStart w:id="19" w:name="_Toc191283100"/>
+      <w:bookmarkStart w:id="20" w:name="_Toc194119297"/>
       <w:r>
         <w:t xml:space="preserve">2.6.2. </w:t>
       </w:r>
       <w:r>
         <w:t>Mixed Horizons</w:t>
       </w:r>
-      <w:bookmarkEnd w:id="18"/>
       <w:bookmarkEnd w:id="19"/>
+      <w:bookmarkEnd w:id="20"/>
     </w:p>
     <w:p>
       <w:r>
@@ -5978,27 +5863,27 @@
       <w:pPr>
         <w:pStyle w:val="Heading2"/>
       </w:pPr>
-      <w:bookmarkStart w:id="20" w:name="_Toc193371684"/>
+      <w:bookmarkStart w:id="21" w:name="_Toc194119298"/>
       <w:r>
         <w:t xml:space="preserve">2.7. </w:t>
       </w:r>
       <w:r>
         <w:t>Functions</w:t>
       </w:r>
-      <w:bookmarkEnd w:id="20"/>
+      <w:bookmarkEnd w:id="21"/>
     </w:p>
     <w:p>
       <w:pPr>
         <w:pStyle w:val="Heading3"/>
       </w:pPr>
-      <w:bookmarkStart w:id="21" w:name="_Toc193371685"/>
+      <w:bookmarkStart w:id="22" w:name="_Toc194119299"/>
       <w:r>
         <w:t xml:space="preserve">2.7.1. </w:t>
       </w:r>
       <w:r>
         <w:t>Initialization Beacon</w:t>
       </w:r>
-      <w:bookmarkEnd w:id="21"/>
+      <w:bookmarkEnd w:id="22"/>
     </w:p>
     <w:p>
       <w:r>
@@ -6080,7 +5965,7 @@
       <w:pPr>
         <w:pStyle w:val="Heading3"/>
       </w:pPr>
-      <w:bookmarkStart w:id="22" w:name="_Toc193371686"/>
+      <w:bookmarkStart w:id="23" w:name="_Toc194119300"/>
       <w:r>
         <w:lastRenderedPageBreak/>
         <w:t xml:space="preserve">2.7.2. </w:t>
@@ -6088,7 +5973,7 @@
       <w:r>
         <w:t>Beacon Acknowledgement</w:t>
       </w:r>
-      <w:bookmarkEnd w:id="22"/>
+      <w:bookmarkEnd w:id="23"/>
     </w:p>
     <w:p>
       <w:r>
@@ -6197,14 +6082,14 @@
       <w:pPr>
         <w:pStyle w:val="Heading3"/>
       </w:pPr>
-      <w:bookmarkStart w:id="23" w:name="_Toc193371687"/>
+      <w:bookmarkStart w:id="24" w:name="_Toc194119301"/>
       <w:r>
         <w:t xml:space="preserve">2.7.3. </w:t>
       </w:r>
       <w:r>
         <w:t>Recurring Beacon</w:t>
       </w:r>
-      <w:bookmarkEnd w:id="23"/>
+      <w:bookmarkEnd w:id="24"/>
     </w:p>
     <w:p>
       <w:r>
@@ -6298,7 +6183,7 @@
       <w:pPr>
         <w:pStyle w:val="Heading3"/>
       </w:pPr>
-      <w:bookmarkStart w:id="24" w:name="_Toc193371688"/>
+      <w:bookmarkStart w:id="25" w:name="_Toc194119302"/>
       <w:r>
         <w:t xml:space="preserve">2.7.4. </w:t>
       </w:r>
@@ -6308,7 +6193,7 @@
       <w:r>
         <w:t>Communication</w:t>
       </w:r>
-      <w:bookmarkEnd w:id="24"/>
+      <w:bookmarkEnd w:id="25"/>
     </w:p>
     <w:p>
       <w:r>
@@ -6337,14 +6222,14 @@
       <w:pPr>
         <w:pStyle w:val="Heading3"/>
       </w:pPr>
-      <w:bookmarkStart w:id="25" w:name="_Toc193371689"/>
+      <w:bookmarkStart w:id="26" w:name="_Toc194119303"/>
       <w:r>
         <w:t xml:space="preserve">2.7.5. </w:t>
       </w:r>
       <w:r>
         <w:t>Location and Velocity Routing</w:t>
       </w:r>
-      <w:bookmarkEnd w:id="25"/>
+      <w:bookmarkEnd w:id="26"/>
     </w:p>
     <w:p>
       <w:r>
@@ -6469,14 +6354,14 @@
       <w:pPr>
         <w:pStyle w:val="Heading3"/>
       </w:pPr>
-      <w:bookmarkStart w:id="26" w:name="_Toc193371690"/>
+      <w:bookmarkStart w:id="27" w:name="_Toc194119304"/>
       <w:r>
         <w:t xml:space="preserve">2.7.6. </w:t>
       </w:r>
       <w:r>
         <w:t>Quality-of-Service</w:t>
       </w:r>
-      <w:bookmarkEnd w:id="26"/>
+      <w:bookmarkEnd w:id="27"/>
     </w:p>
     <w:p>
       <w:r>
@@ -6486,15 +6371,7 @@
         <w:t>three</w:t>
       </w:r>
       <w:r>
-        <w:t xml:space="preserve"> distinct Quality of Service (</w:t>
-      </w:r>
-      <w:proofErr w:type="spellStart"/>
-      <w:r>
-        <w:t>QoS</w:t>
-      </w:r>
-      <w:proofErr w:type="spellEnd"/>
-      <w:r>
-        <w:t>) grades.</w:t>
+        <w:t xml:space="preserve"> distinct Quality of Service (QoS) grades.</w:t>
       </w:r>
       <w:r>
         <w:t xml:space="preserve"> These grades address time-sensitivity, while</w:t>
@@ -6516,14 +6393,14 @@
       <w:pPr>
         <w:pStyle w:val="Heading4"/>
       </w:pPr>
-      <w:bookmarkStart w:id="27" w:name="_Toc191283112"/>
+      <w:bookmarkStart w:id="28" w:name="_Toc191283112"/>
       <w:r>
         <w:t xml:space="preserve">2.7.6.1. </w:t>
       </w:r>
       <w:r>
         <w:t>Control Data</w:t>
       </w:r>
-      <w:bookmarkEnd w:id="27"/>
+      <w:bookmarkEnd w:id="28"/>
     </w:p>
     <w:p>
       <w:r>
@@ -6584,14 +6461,14 @@
       <w:pPr>
         <w:pStyle w:val="Heading4"/>
       </w:pPr>
-      <w:bookmarkStart w:id="28" w:name="_Toc191283113"/>
+      <w:bookmarkStart w:id="29" w:name="_Toc191283113"/>
       <w:r>
         <w:t xml:space="preserve">2.7.6.2. </w:t>
       </w:r>
       <w:r>
         <w:t>Communication Data</w:t>
       </w:r>
-      <w:bookmarkEnd w:id="28"/>
+      <w:bookmarkEnd w:id="29"/>
     </w:p>
     <w:p>
       <w:r>
@@ -6602,7 +6479,7 @@
       <w:pPr>
         <w:pStyle w:val="Heading4"/>
       </w:pPr>
-      <w:bookmarkStart w:id="29" w:name="_Toc191283115"/>
+      <w:bookmarkStart w:id="30" w:name="_Toc191283115"/>
       <w:r>
         <w:lastRenderedPageBreak/>
         <w:t xml:space="preserve">2.7.6.4. </w:t>
@@ -6610,7 +6487,7 @@
       <w:r>
         <w:t>Standard Data</w:t>
       </w:r>
-      <w:bookmarkEnd w:id="29"/>
+      <w:bookmarkEnd w:id="30"/>
     </w:p>
     <w:p>
       <w:r>
@@ -6636,24 +6513,24 @@
       <w:pPr>
         <w:pStyle w:val="Heading2"/>
       </w:pPr>
-      <w:bookmarkStart w:id="30" w:name="_Toc193371691"/>
+      <w:bookmarkStart w:id="31" w:name="_Toc194119305"/>
       <w:r>
         <w:t xml:space="preserve">2.8. </w:t>
       </w:r>
       <w:r>
         <w:t>Definitions</w:t>
       </w:r>
-      <w:bookmarkEnd w:id="30"/>
+      <w:bookmarkEnd w:id="31"/>
     </w:p>
     <w:p>
       <w:pPr>
         <w:pStyle w:val="Heading3"/>
       </w:pPr>
-      <w:bookmarkStart w:id="31" w:name="_Toc193371692"/>
+      <w:bookmarkStart w:id="32" w:name="_Toc194119306"/>
       <w:r>
         <w:t>Packet Types</w:t>
       </w:r>
-      <w:bookmarkEnd w:id="31"/>
+      <w:bookmarkEnd w:id="32"/>
     </w:p>
     <w:p>
       <w:pPr>
@@ -6688,11 +6565,11 @@
       <w:pPr>
         <w:pStyle w:val="Heading3"/>
       </w:pPr>
-      <w:bookmarkStart w:id="32" w:name="_Toc193371693"/>
+      <w:bookmarkStart w:id="33" w:name="_Toc194119307"/>
       <w:r>
         <w:t>Forwarding Modes</w:t>
       </w:r>
-      <w:bookmarkEnd w:id="32"/>
+      <w:bookmarkEnd w:id="33"/>
     </w:p>
     <w:p>
       <w:pPr>
@@ -6723,26 +6600,18 @@
     </w:p>
     <w:p>
       <w:r>
-        <w:t xml:space="preserve">Use planar traversal to bypass when node cannot do greedy selection because it represents </w:t>
-      </w:r>
-      <w:proofErr w:type="gramStart"/>
-      <w:r>
-        <w:t>a local minima</w:t>
-      </w:r>
-      <w:proofErr w:type="gramEnd"/>
-      <w:r>
-        <w:t xml:space="preserve"> in greedy selection.</w:t>
+        <w:t>Use planar traversal to bypass when node cannot do greedy selection because it represents a local minima in greedy selection.</w:t>
       </w:r>
     </w:p>
     <w:p>
       <w:pPr>
         <w:pStyle w:val="Heading3"/>
       </w:pPr>
-      <w:bookmarkStart w:id="33" w:name="_Toc193371694"/>
+      <w:bookmarkStart w:id="34" w:name="_Toc194119308"/>
       <w:r>
         <w:t>Structures</w:t>
       </w:r>
-      <w:bookmarkEnd w:id="33"/>
+      <w:bookmarkEnd w:id="34"/>
     </w:p>
     <w:p>
       <w:pPr>
@@ -6867,7 +6736,7 @@
       <w:pPr>
         <w:pStyle w:val="Heading1"/>
       </w:pPr>
-      <w:bookmarkStart w:id="34" w:name="_Toc193371695"/>
+      <w:bookmarkStart w:id="35" w:name="_Toc194119309"/>
       <w:r>
         <w:t xml:space="preserve">3. </w:t>
       </w:r>
@@ -6877,7 +6746,7 @@
       <w:r>
         <w:t xml:space="preserve"> Algorithm</w:t>
       </w:r>
-      <w:bookmarkEnd w:id="34"/>
+      <w:bookmarkEnd w:id="35"/>
     </w:p>
     <w:p>
       <w:r>
@@ -6938,27 +6807,27 @@
       <w:pPr>
         <w:pStyle w:val="Heading2"/>
       </w:pPr>
-      <w:bookmarkStart w:id="35" w:name="_Toc193371696"/>
+      <w:bookmarkStart w:id="36" w:name="_Toc194119310"/>
       <w:r>
         <w:t xml:space="preserve">3.1. </w:t>
       </w:r>
       <w:r>
         <w:t>Greedy Perimeter Selection Routing (GPSR)</w:t>
       </w:r>
-      <w:bookmarkEnd w:id="35"/>
+      <w:bookmarkEnd w:id="36"/>
     </w:p>
     <w:p>
       <w:pPr>
         <w:pStyle w:val="Heading3"/>
       </w:pPr>
-      <w:bookmarkStart w:id="36" w:name="_Toc193371697"/>
+      <w:bookmarkStart w:id="37" w:name="_Toc194119311"/>
       <w:r>
         <w:t xml:space="preserve">3.1.1. </w:t>
       </w:r>
       <w:r>
         <w:t>Greedy Forwarding</w:t>
       </w:r>
-      <w:bookmarkEnd w:id="36"/>
+      <w:bookmarkEnd w:id="37"/>
     </w:p>
     <w:p>
       <w:r>
@@ -7216,27 +7085,14 @@
       <w:r>
         <w:t xml:space="preserve">, the </w:t>
       </w:r>
-      <w:proofErr w:type="spellStart"/>
-      <w:r>
-        <w:t>haversine</w:t>
-      </w:r>
-      <w:proofErr w:type="spellEnd"/>
-      <w:r>
-        <w:t xml:space="preserve"> formul</w:t>
+      <w:r>
+        <w:t>haversine formul</w:t>
       </w:r>
       <w:r>
         <w:t>a provides a mechanism for determining</w:t>
       </w:r>
       <w:r>
-        <w:t xml:space="preserve"> the </w:t>
-      </w:r>
-      <w:proofErr w:type="spellStart"/>
-      <w:r>
-        <w:t>orthodomic</w:t>
-      </w:r>
-      <w:proofErr w:type="spellEnd"/>
-      <w:r>
-        <w:t xml:space="preserve"> distance between two points on a sphere:</w:t>
+        <w:t xml:space="preserve"> the orthodomic distance between two points on a sphere:</w:t>
       </w:r>
     </w:p>
     <w:p>
@@ -7979,23 +7835,7 @@
     </w:p>
     <w:p>
       <w:r>
-        <w:t>When hardware does not support computational complexity related to this formula or when network horizons are limited enough in range, a two-dimensional plane may be used for the calculation. When ranges increase and the hardware allows</w:t>
-      </w:r>
-      <w:proofErr w:type="gramStart"/>
-      <w:r>
-        <w:t>,</w:t>
-      </w:r>
-      <w:proofErr w:type="gramEnd"/>
-      <w:r>
-        <w:t xml:space="preserve"> the </w:t>
-      </w:r>
-      <w:proofErr w:type="spellStart"/>
-      <w:r>
-        <w:t>haversine</w:t>
-      </w:r>
-      <w:proofErr w:type="spellEnd"/>
-      <w:r>
-        <w:t xml:space="preserve"> formula can also be extended to support the ellipsoid nature of the Earth as opposed to a uniform radius.</w:t>
+        <w:t>When hardware does not support computational complexity related to this formula or when network horizons are limited enough in range, a two-dimensional plane may be used for the calculation. When ranges increase and the hardware allows, the haversine formula can also be extended to support the ellipsoid nature of the Earth as opposed to a uniform radius.</w:t>
       </w:r>
     </w:p>
     <w:p>
@@ -8571,7 +8411,7 @@
       <w:pPr>
         <w:pStyle w:val="Heading3"/>
       </w:pPr>
-      <w:bookmarkStart w:id="37" w:name="_Toc193371698"/>
+      <w:bookmarkStart w:id="38" w:name="_Toc194119312"/>
       <w:r>
         <w:lastRenderedPageBreak/>
         <w:t xml:space="preserve">3.1.2. </w:t>
@@ -8579,7 +8419,7 @@
       <w:r>
         <w:t>Perimeter Forwarding</w:t>
       </w:r>
-      <w:bookmarkEnd w:id="37"/>
+      <w:bookmarkEnd w:id="38"/>
     </w:p>
     <w:p>
       <w:r>
@@ -9063,15 +8903,7 @@
         <w:t xml:space="preserve"> of two points</w:t>
       </w:r>
       <w:r>
-        <w:t xml:space="preserve">, the </w:t>
-      </w:r>
-      <w:proofErr w:type="spellStart"/>
-      <w:r>
-        <w:t>orthodomic</w:t>
-      </w:r>
-      <w:proofErr w:type="spellEnd"/>
-      <w:r>
-        <w:t xml:space="preserve"> bearing </w:t>
+        <w:t xml:space="preserve">, the orthodomic bearing </w:t>
       </w:r>
       <w:r>
         <w:t>may be</w:t>
@@ -10402,15 +10234,7 @@
         <w:t>A node should make this determination by</w:t>
       </w:r>
       <w:r>
-        <w:t xml:space="preserve"> computing the </w:t>
-      </w:r>
-      <w:proofErr w:type="spellStart"/>
-      <w:r>
-        <w:t>orthodomic</w:t>
-      </w:r>
-      <w:proofErr w:type="spellEnd"/>
-      <w:r>
-        <w:t xml:space="preserve"> distance</w:t>
+        <w:t xml:space="preserve"> computing the orthodomic distance</w:t>
       </w:r>
       <w:r>
         <w:t xml:space="preserve"> to HDR-DST-LOC for both itself and XHDR-ENTERED-LOC</w:t>
@@ -10504,14 +10328,14 @@
       <w:pPr>
         <w:pStyle w:val="Heading2"/>
       </w:pPr>
-      <w:bookmarkStart w:id="38" w:name="_Toc193371699"/>
+      <w:bookmarkStart w:id="39" w:name="_Toc194119313"/>
       <w:r>
         <w:t xml:space="preserve">3.2. </w:t>
       </w:r>
       <w:r>
         <w:t>Predictive Velocity Neighbor Maintenance</w:t>
       </w:r>
-      <w:bookmarkEnd w:id="38"/>
+      <w:bookmarkEnd w:id="39"/>
     </w:p>
     <w:p>
       <w:r>
@@ -10599,11 +10423,11 @@
       <w:pPr>
         <w:pStyle w:val="Heading3"/>
       </w:pPr>
-      <w:bookmarkStart w:id="39" w:name="_Toc193371700"/>
+      <w:bookmarkStart w:id="40" w:name="_Toc194119314"/>
       <w:r>
         <w:t>3.2.1. New Location Computation</w:t>
       </w:r>
-      <w:bookmarkEnd w:id="39"/>
+      <w:bookmarkEnd w:id="40"/>
     </w:p>
     <w:p>
       <w:r>
@@ -10685,16 +10509,8 @@
               <w:rPr>
                 <w:rFonts w:ascii="Cambria Math" w:hAnsi="Cambria Math"/>
               </w:rPr>
-              <m:t>longitude</m:t>
+              <m:t>longitude,latitude</m:t>
             </m:r>
-            <w:proofErr w:type="gramStart"/>
-            <m:r>
-              <w:rPr>
-                <w:rFonts w:ascii="Cambria Math" w:hAnsi="Cambria Math"/>
-              </w:rPr>
-              <m:t>,latitude</m:t>
-            </m:r>
-            <w:proofErr w:type="gramEnd"/>
           </m:e>
         </m:d>
         <m:r>
@@ -10880,12 +10696,7 @@
         </m:d>
       </m:oMath>
       <w:r>
-        <w:t xml:space="preserve"> may be</w:t>
-      </w:r>
-      <w:bookmarkStart w:id="40" w:name="_GoBack"/>
-      <w:bookmarkEnd w:id="40"/>
-      <w:r>
-        <w:t xml:space="preserve"> calculated:</w:t>
+        <w:t xml:space="preserve"> may be calculated:</w:t>
       </w:r>
     </w:p>
     <w:p>
@@ -11060,13 +10871,7 @@
                                 <w:rPr>
                                   <w:rFonts w:ascii="Cambria Math" w:hAnsi="Cambria Math"/>
                                 </w:rPr>
-                                <m:t>s</m:t>
-                              </m:r>
-                              <m:r>
-                                <w:rPr>
-                                  <w:rFonts w:ascii="Cambria Math" w:hAnsi="Cambria Math"/>
-                                </w:rPr>
-                                <m:t>Δt</m:t>
+                                <m:t>sΔt</m:t>
                               </m:r>
                             </m:num>
                             <m:den>
@@ -11194,13 +10999,7 @@
                                 <w:rPr>
                                   <w:rFonts w:ascii="Cambria Math" w:hAnsi="Cambria Math"/>
                                 </w:rPr>
-                                <m:t>s</m:t>
-                              </m:r>
-                              <m:r>
-                                <w:rPr>
-                                  <w:rFonts w:ascii="Cambria Math" w:hAnsi="Cambria Math"/>
-                                </w:rPr>
-                                <m:t>Δt</m:t>
+                                <m:t>sΔt</m:t>
                               </m:r>
                             </m:num>
                             <m:den>
@@ -11395,13 +11194,7 @@
                             <w:rPr>
                               <w:rFonts w:ascii="Cambria Math" w:hAnsi="Cambria Math"/>
                             </w:rPr>
-                            <m:t>s</m:t>
-                          </m:r>
-                          <m:r>
-                            <w:rPr>
-                              <w:rFonts w:ascii="Cambria Math" w:hAnsi="Cambria Math"/>
-                            </w:rPr>
-                            <m:t>Δt</m:t>
+                            <m:t>sΔt</m:t>
                           </m:r>
                         </m:num>
                         <m:den>
@@ -11637,13 +11430,7 @@
                             <w:rPr>
                               <w:rFonts w:ascii="Cambria Math" w:hAnsi="Cambria Math"/>
                             </w:rPr>
-                            <m:t>s</m:t>
-                          </m:r>
-                          <m:r>
-                            <w:rPr>
-                              <w:rFonts w:ascii="Cambria Math" w:hAnsi="Cambria Math"/>
-                            </w:rPr>
-                            <m:t>Δt</m:t>
+                            <m:t>sΔt</m:t>
                           </m:r>
                         </m:num>
                         <m:den>
@@ -11727,15 +11514,7 @@
     </w:p>
     <w:p>
       <w:r>
-        <w:t xml:space="preserve">This </w:t>
-      </w:r>
-      <w:proofErr w:type="spellStart"/>
-      <w:r>
-        <w:t>orthodomic</w:t>
-      </w:r>
-      <w:proofErr w:type="spellEnd"/>
-      <w:r>
-        <w:t xml:space="preserve"> position calculation requires velocity in the same units as the radius and time. Alternative methods may be employed for this calculation where necessary, such as using a two dimensional plane if the Earth’s radius is proportionally large in comparison to NET-EFFECTIVE-RANGE or if the computation is too complex for the hardware.</w:t>
+        <w:t>This orthodomic position calculation requires velocity in the same units as the radius and time. Alternative methods may be employed for this calculation where necessary, such as using a two dimensional plane if the Earth’s radius is proportionally large in comparison to NET-EFFECTIVE-RANGE or if the computation is too complex for the hardware.</w:t>
       </w:r>
     </w:p>
     <w:p>
@@ -11747,7 +11526,7 @@
       <w:pPr>
         <w:pStyle w:val="Heading3"/>
       </w:pPr>
-      <w:bookmarkStart w:id="41" w:name="_Toc193371701"/>
+      <w:bookmarkStart w:id="41" w:name="_Toc194119315"/>
       <w:r>
         <w:t>3.2.2. Creation of ROUTING-TABLE-1</w:t>
       </w:r>
@@ -12046,7 +11825,7 @@
       <w:pPr>
         <w:pStyle w:val="Heading2"/>
       </w:pPr>
-      <w:bookmarkStart w:id="42" w:name="_Toc193371702"/>
+      <w:bookmarkStart w:id="42" w:name="_Toc194119316"/>
       <w:r>
         <w:t xml:space="preserve">3.3. </w:t>
       </w:r>
@@ -12105,7 +11884,7 @@
       <w:pPr>
         <w:pStyle w:val="Heading1"/>
       </w:pPr>
-      <w:bookmarkStart w:id="43" w:name="_Toc193371703"/>
+      <w:bookmarkStart w:id="43" w:name="_Toc194119317"/>
       <w:r>
         <w:t xml:space="preserve">4. </w:t>
       </w:r>
@@ -12121,7 +11900,7 @@
       <w:pPr>
         <w:pStyle w:val="Heading2"/>
       </w:pPr>
-      <w:bookmarkStart w:id="44" w:name="_Toc193371704"/>
+      <w:bookmarkStart w:id="44" w:name="_Toc194119318"/>
       <w:r>
         <w:t xml:space="preserve">4.1. </w:t>
       </w:r>
@@ -12140,7 +11919,7 @@
       <w:pPr>
         <w:pStyle w:val="Heading3"/>
       </w:pPr>
-      <w:bookmarkStart w:id="45" w:name="_Toc193371705"/>
+      <w:bookmarkStart w:id="45" w:name="_Toc194119319"/>
       <w:r>
         <w:t xml:space="preserve">4.1.1. </w:t>
       </w:r>
@@ -12151,15 +11930,7 @@
     </w:p>
     <w:p>
       <w:r>
-        <w:t xml:space="preserve">All </w:t>
-      </w:r>
-      <w:proofErr w:type="spellStart"/>
-      <w:r>
-        <w:t>KimonoNet</w:t>
-      </w:r>
-      <w:proofErr w:type="spellEnd"/>
-      <w:r>
-        <w:t xml:space="preserve"> packets contain </w:t>
+        <w:t xml:space="preserve">All KimonoNet packets contain </w:t>
       </w:r>
       <w:r>
         <w:t>three</w:t>
@@ -12233,7 +12004,7 @@
       <w:pPr>
         <w:pStyle w:val="Heading3"/>
       </w:pPr>
-      <w:bookmarkStart w:id="46" w:name="_Toc193371706"/>
+      <w:bookmarkStart w:id="46" w:name="_Toc194119320"/>
       <w:r>
         <w:lastRenderedPageBreak/>
         <w:t xml:space="preserve">4.1.2. </w:t>
@@ -12350,7 +12121,7 @@
       <w:pPr>
         <w:pStyle w:val="Heading3"/>
       </w:pPr>
-      <w:bookmarkStart w:id="47" w:name="_Toc193371707"/>
+      <w:bookmarkStart w:id="47" w:name="_Toc194119321"/>
       <w:r>
         <w:t xml:space="preserve">4.1.3. </w:t>
       </w:r>
@@ -12421,7 +12192,7 @@
       <w:pPr>
         <w:pStyle w:val="Heading3"/>
       </w:pPr>
-      <w:bookmarkStart w:id="48" w:name="_Toc193371708"/>
+      <w:bookmarkStart w:id="48" w:name="_Toc194119322"/>
       <w:r>
         <w:t xml:space="preserve">4.1.4. </w:t>
       </w:r>
@@ -12477,7 +12248,7 @@
       <w:pPr>
         <w:pStyle w:val="Heading2"/>
       </w:pPr>
-      <w:bookmarkStart w:id="49" w:name="_Toc193371709"/>
+      <w:bookmarkStart w:id="49" w:name="_Toc194119323"/>
       <w:r>
         <w:t xml:space="preserve">4.2. </w:t>
       </w:r>
@@ -12496,7 +12267,7 @@
       <w:pPr>
         <w:pStyle w:val="Heading3"/>
       </w:pPr>
-      <w:bookmarkStart w:id="50" w:name="_Toc193371710"/>
+      <w:bookmarkStart w:id="50" w:name="_Toc194119324"/>
       <w:r>
         <w:t xml:space="preserve">4.2.1. </w:t>
       </w:r>
@@ -12634,7 +12405,7 @@
       <w:pPr>
         <w:pStyle w:val="Heading3"/>
       </w:pPr>
-      <w:bookmarkStart w:id="51" w:name="_Toc193371711"/>
+      <w:bookmarkStart w:id="51" w:name="_Toc194119325"/>
       <w:r>
         <w:t xml:space="preserve">4.2.2. </w:t>
       </w:r>
@@ -12774,7 +12545,7 @@
       <w:pPr>
         <w:pStyle w:val="Heading3"/>
       </w:pPr>
-      <w:bookmarkStart w:id="52" w:name="_Toc193371712"/>
+      <w:bookmarkStart w:id="52" w:name="_Toc194119326"/>
       <w:r>
         <w:t xml:space="preserve">4.2.3. </w:t>
       </w:r>
@@ -12872,7 +12643,7 @@
       <w:pPr>
         <w:pStyle w:val="Heading2"/>
       </w:pPr>
-      <w:bookmarkStart w:id="53" w:name="_Toc193371713"/>
+      <w:bookmarkStart w:id="53" w:name="_Toc194119327"/>
       <w:r>
         <w:lastRenderedPageBreak/>
         <w:t xml:space="preserve">4.3. </w:t>
@@ -12895,7 +12666,7 @@
       <w:pPr>
         <w:pStyle w:val="Heading3"/>
       </w:pPr>
-      <w:bookmarkStart w:id="54" w:name="_Toc193371714"/>
+      <w:bookmarkStart w:id="54" w:name="_Toc194119328"/>
       <w:r>
         <w:t xml:space="preserve">4.3.1. </w:t>
       </w:r>
@@ -12954,7 +12725,7 @@
       <w:pPr>
         <w:pStyle w:val="Heading3"/>
       </w:pPr>
-      <w:bookmarkStart w:id="55" w:name="_Toc193371715"/>
+      <w:bookmarkStart w:id="55" w:name="_Toc194119329"/>
       <w:r>
         <w:t xml:space="preserve">4.3.2. </w:t>
       </w:r>
@@ -13091,7 +12862,7 @@
       <w:pPr>
         <w:pStyle w:val="Heading3"/>
       </w:pPr>
-      <w:bookmarkStart w:id="56" w:name="_Toc193371716"/>
+      <w:bookmarkStart w:id="56" w:name="_Toc194119330"/>
       <w:r>
         <w:t xml:space="preserve">4.3.3. </w:t>
       </w:r>
@@ -13188,7 +12959,7 @@
       <w:pPr>
         <w:pStyle w:val="Heading1"/>
       </w:pPr>
-      <w:bookmarkStart w:id="57" w:name="_Toc193371717"/>
+      <w:bookmarkStart w:id="57" w:name="_Toc194119331"/>
       <w:r>
         <w:t xml:space="preserve">5. </w:t>
       </w:r>
@@ -13201,7 +12972,7 @@
       <w:pPr>
         <w:pStyle w:val="Heading2"/>
       </w:pPr>
-      <w:bookmarkStart w:id="58" w:name="_Toc193371718"/>
+      <w:bookmarkStart w:id="58" w:name="_Toc194119332"/>
       <w:r>
         <w:t xml:space="preserve">5.1. </w:t>
       </w:r>
@@ -13341,7 +13112,7 @@
       <w:pPr>
         <w:pStyle w:val="Heading3"/>
       </w:pPr>
-      <w:bookmarkStart w:id="59" w:name="_Toc193371719"/>
+      <w:bookmarkStart w:id="59" w:name="_Toc194119333"/>
       <w:r>
         <w:t xml:space="preserve">5.1.1. </w:t>
       </w:r>
@@ -13561,7 +13332,7 @@
       <w:pPr>
         <w:pStyle w:val="Heading3"/>
       </w:pPr>
-      <w:bookmarkStart w:id="60" w:name="_Toc193371720"/>
+      <w:bookmarkStart w:id="60" w:name="_Toc194119334"/>
       <w:r>
         <w:t xml:space="preserve">5.1.2. </w:t>
       </w:r>
@@ -13794,15 +13565,7 @@
         </w:numPr>
       </w:pPr>
       <w:r>
-        <w:t>Add ROUTING-TABLE-</w:t>
-      </w:r>
-      <w:proofErr w:type="gramStart"/>
-      <w:r>
-        <w:t>2[</w:t>
-      </w:r>
-      <w:proofErr w:type="gramEnd"/>
-      <w:r>
-        <w:t>HDR-SRC-ID] = HDR-SRC-LOC</w:t>
+        <w:t>Add ROUTING-TABLE-2[HDR-SRC-ID] = HDR-SRC-LOC</w:t>
       </w:r>
     </w:p>
     <w:p>
@@ -13820,18 +13583,10 @@
         <w:t xml:space="preserve"> HDR-SRC-LOC is newer than ROUTING-TABLE</w:t>
       </w:r>
       <w:r>
-        <w:t>-</w:t>
-      </w:r>
-      <w:proofErr w:type="gramStart"/>
-      <w:r>
-        <w:t>2</w:t>
-      </w:r>
-      <w:r>
-        <w:t>[</w:t>
-      </w:r>
-      <w:proofErr w:type="gramEnd"/>
-      <w:r>
-        <w:t xml:space="preserve">HDR-SRC-ID], </w:t>
+        <w:t>-2</w:t>
+      </w:r>
+      <w:r>
+        <w:t xml:space="preserve">[HDR-SRC-ID], </w:t>
       </w:r>
     </w:p>
     <w:p>
@@ -13846,18 +13601,10 @@
         <w:t>Update ROUTING-TABLE</w:t>
       </w:r>
       <w:r>
-        <w:t>-</w:t>
-      </w:r>
-      <w:proofErr w:type="gramStart"/>
-      <w:r>
-        <w:t>2</w:t>
-      </w:r>
-      <w:r>
-        <w:t>[</w:t>
-      </w:r>
-      <w:proofErr w:type="gramEnd"/>
-      <w:r>
-        <w:t>HDR-SRC-ID] = HDR-SRC-LOC</w:t>
+        <w:t>-2</w:t>
+      </w:r>
+      <w:r>
+        <w:t>[HDR-SRC-ID] = HDR-SRC-LOC</w:t>
       </w:r>
     </w:p>
     <w:p>
@@ -13893,13 +13640,8 @@
         </w:numPr>
       </w:pPr>
       <w:r>
-        <w:t>Add ROUTING-TABLE-</w:t>
-      </w:r>
-      <w:proofErr w:type="gramStart"/>
-      <w:r>
-        <w:t>2[</w:t>
-      </w:r>
-      <w:proofErr w:type="gramEnd"/>
+        <w:t>Add ROUTING-TABLE-2[</w:t>
+      </w:r>
       <w:r>
         <w:t>NEIGHBOR-ID</w:t>
       </w:r>
@@ -13928,16 +13670,11 @@
         <w:t xml:space="preserve"> NEIGHBOR-LOC is newer than ROUTING-TABLE</w:t>
       </w:r>
       <w:r>
-        <w:t>-</w:t>
-      </w:r>
-      <w:proofErr w:type="gramStart"/>
-      <w:r>
-        <w:t>2</w:t>
+        <w:t>-2</w:t>
       </w:r>
       <w:r>
         <w:t>[</w:t>
       </w:r>
-      <w:proofErr w:type="gramEnd"/>
       <w:r>
         <w:t>NEIGHBOR</w:t>
       </w:r>
@@ -13957,18 +13694,10 @@
         <w:t>Update ROUTING-TABLE</w:t>
       </w:r>
       <w:r>
-        <w:t>-</w:t>
-      </w:r>
-      <w:proofErr w:type="gramStart"/>
-      <w:r>
-        <w:t>2</w:t>
-      </w:r>
-      <w:r>
-        <w:t>[</w:t>
-      </w:r>
-      <w:proofErr w:type="gramEnd"/>
-      <w:r>
-        <w:t>NEIGHBOR-ID] = NEIGHBOR-LOC</w:t>
+        <w:t>-2</w:t>
+      </w:r>
+      <w:r>
+        <w:t>[NEIGHBOR-ID] = NEIGHBOR-LOC</w:t>
       </w:r>
     </w:p>
     <w:p>
@@ -14031,7 +13760,7 @@
       <w:pPr>
         <w:pStyle w:val="Heading2"/>
       </w:pPr>
-      <w:bookmarkStart w:id="61" w:name="_Toc193371721"/>
+      <w:bookmarkStart w:id="61" w:name="_Toc194119335"/>
       <w:r>
         <w:lastRenderedPageBreak/>
         <w:t xml:space="preserve">5.2. </w:t>
@@ -14045,7 +13774,7 @@
       <w:pPr>
         <w:pStyle w:val="Heading3"/>
       </w:pPr>
-      <w:bookmarkStart w:id="62" w:name="_Toc193371722"/>
+      <w:bookmarkStart w:id="62" w:name="_Toc194119336"/>
       <w:r>
         <w:t xml:space="preserve">5.2.1. </w:t>
       </w:r>
@@ -14278,7 +14007,7 @@
       <w:pPr>
         <w:pStyle w:val="Heading3"/>
       </w:pPr>
-      <w:bookmarkStart w:id="63" w:name="_Toc193371723"/>
+      <w:bookmarkStart w:id="63" w:name="_Toc194119337"/>
       <w:r>
         <w:t xml:space="preserve">5.2.2. </w:t>
       </w:r>
@@ -14310,7 +14039,7 @@
       <w:pPr>
         <w:pStyle w:val="Heading3"/>
       </w:pPr>
-      <w:bookmarkStart w:id="64" w:name="_Toc193371724"/>
+      <w:bookmarkStart w:id="64" w:name="_Toc194119338"/>
       <w:r>
         <w:t xml:space="preserve">5.2.3. </w:t>
       </w:r>
@@ -14348,7 +14077,7 @@
       <w:pPr>
         <w:pStyle w:val="Heading2"/>
       </w:pPr>
-      <w:bookmarkStart w:id="65" w:name="_Toc193371725"/>
+      <w:bookmarkStart w:id="65" w:name="_Toc194119339"/>
       <w:r>
         <w:t xml:space="preserve">5.3. </w:t>
       </w:r>
@@ -14361,7 +14090,7 @@
       <w:pPr>
         <w:pStyle w:val="Heading3"/>
       </w:pPr>
-      <w:bookmarkStart w:id="66" w:name="_Toc193371726"/>
+      <w:bookmarkStart w:id="66" w:name="_Toc194119340"/>
       <w:r>
         <w:t xml:space="preserve">5.3.1. </w:t>
       </w:r>
@@ -14400,7 +14129,7 @@
       <w:pPr>
         <w:pStyle w:val="Heading2"/>
       </w:pPr>
-      <w:bookmarkStart w:id="67" w:name="_Toc193371727"/>
+      <w:bookmarkStart w:id="67" w:name="_Toc194119341"/>
       <w:r>
         <w:t xml:space="preserve">5.4. </w:t>
       </w:r>
@@ -14413,21 +14142,12 @@
       <w:pPr>
         <w:pStyle w:val="Heading3"/>
       </w:pPr>
-      <w:bookmarkStart w:id="68" w:name="_Toc193371728"/>
+      <w:bookmarkStart w:id="68" w:name="_Toc194119342"/>
       <w:r>
         <w:t xml:space="preserve">5.4.1. </w:t>
       </w:r>
       <w:r>
         <w:t>TMR-BEACON-VALUE</w:t>
-      </w:r>
-      <w:r>
-        <w:t xml:space="preserve"> </w:t>
-      </w:r>
-      <w:r>
-        <w:rPr>
-          <w:highlight w:val="yellow"/>
-        </w:rPr>
-        <w:t>TO BE DEFINED</w:t>
       </w:r>
       <w:bookmarkEnd w:id="68"/>
     </w:p>
@@ -14438,123 +14158,131 @@
         </w:rPr>
       </w:pPr>
       <w:r>
-        <w:t xml:space="preserve">Default value is </w:t>
-      </w:r>
-      <w:r>
-        <w:rPr>
-          <w:b/>
-          <w:highlight w:val="yellow"/>
-        </w:rPr>
-        <w:t>TO BE DEFINED</w:t>
+        <w:t xml:space="preserve">TMR-BEACON-VALUE should be equivalent to NET-EFFECTIVE-RANGE / SPEED, where NET-EFFECTIVE-RANGE is defined in </w:t>
+      </w:r>
+      <w:r>
+        <w:t>§</w:t>
+      </w:r>
+      <w:r>
+        <w:t>5.4.4 and SPEED is the velocity of the node. This ensures that a beacon is sent after the node travels a distance equal to its transmission radius.</w:t>
       </w:r>
     </w:p>
     <w:p>
       <w:pPr>
         <w:pStyle w:val="Heading3"/>
       </w:pPr>
-      <w:bookmarkStart w:id="69" w:name="_Toc193371729"/>
+      <w:bookmarkStart w:id="69" w:name="_Toc194119343"/>
       <w:r>
         <w:t xml:space="preserve">5.4.2. </w:t>
       </w:r>
       <w:r>
         <w:t>ROUTE-TABLE-REFRESH-VALUE</w:t>
       </w:r>
+      <w:bookmarkEnd w:id="69"/>
+    </w:p>
+    <w:p>
+      <w:r>
+        <w:t>Default value is TMR-BEACON</w:t>
+      </w:r>
+      <w:r>
+        <w:t>-VALUE</w:t>
+      </w:r>
+      <w:r>
+        <w:t xml:space="preserve"> / 2, although implementations may choose, when hardware allows, to increase this value significantly, up to the point up refreshing before each data packet is routed. </w:t>
+      </w:r>
+    </w:p>
+    <w:p>
+      <w:pPr>
+        <w:pStyle w:val="Heading3"/>
+      </w:pPr>
+      <w:bookmarkStart w:id="70" w:name="_Toc194119344"/>
+      <w:r>
+        <w:t xml:space="preserve">5.4.3. </w:t>
+      </w:r>
+      <w:r>
+        <w:t>ROUTE-TABLE-EXPIRE-VALUE</w:t>
+      </w:r>
+      <w:bookmarkEnd w:id="70"/>
+    </w:p>
+    <w:p>
+      <w:r>
+        <w:t>Default value is TMR-BEACON</w:t>
+      </w:r>
+      <w:r>
+        <w:t>-VALUE</w:t>
+      </w:r>
+      <w:r>
+        <w:t xml:space="preserve"> * 4, equivalent to the diameter of the two-hop neighborhood. In the event that packets are routed to non-existent nodes, such as may happen in particularly hostile environments, </w:t>
+      </w:r>
+      <w:r>
+        <w:t xml:space="preserve">this value may be decreased to </w:t>
+      </w:r>
+      <w:r>
+        <w:t>enforce that only more update-to-date information is used to construct ROUTING-TABLE-1.</w:t>
+      </w:r>
       <w:r>
         <w:t xml:space="preserve"> </w:t>
       </w:r>
-      <w:r>
-        <w:rPr>
-          <w:highlight w:val="yellow"/>
-        </w:rPr>
-        <w:t>TO DEFINE THIS BETTER</w:t>
-      </w:r>
-      <w:bookmarkEnd w:id="69"/>
-    </w:p>
-    <w:p>
-      <w:r>
-        <w:t xml:space="preserve">Default value is TMR-BEACON / 2 </w:t>
-      </w:r>
     </w:p>
     <w:p>
       <w:pPr>
         <w:pStyle w:val="Heading3"/>
       </w:pPr>
-      <w:bookmarkStart w:id="70" w:name="_Toc193371730"/>
-      <w:r>
-        <w:t xml:space="preserve">5.4.3. </w:t>
-      </w:r>
-      <w:r>
-        <w:t>ROUTE-TABLE-EXPIRE-VALUE</w:t>
-      </w:r>
+      <w:bookmarkStart w:id="71" w:name="_Toc194119345"/>
+      <w:r>
+        <w:t>5.4.4. NET-EFFECTIVE-RANGE</w:t>
+      </w:r>
+      <w:bookmarkEnd w:id="71"/>
       <w:r>
         <w:t xml:space="preserve"> </w:t>
       </w:r>
-      <w:r>
-        <w:rPr>
-          <w:highlight w:val="yellow"/>
-        </w:rPr>
-        <w:t>TO DEFINE THIS BETTER</w:t>
-      </w:r>
-      <w:bookmarkEnd w:id="70"/>
-    </w:p>
-    <w:p>
-      <w:r>
-        <w:t xml:space="preserve">Default value is TMR-BEACON * 4 </w:t>
-      </w:r>
+    </w:p>
+    <w:p>
+      <w:r>
+        <w:t>This value represents the</w:t>
+      </w:r>
+      <w:r>
+        <w:t xml:space="preserve"> maximum range that the node can transmit.</w:t>
+      </w:r>
+      <w:r>
+        <w:t xml:space="preserve"> </w:t>
+      </w:r>
+    </w:p>
+    <w:p>
+      <w:r>
+        <w:lastRenderedPageBreak/>
+        <w:t>This is defined based on the NIC of the node implementing KimonoNet. This value may vary on a node-by-node basis, though care should be taken to ensure that each node has a proper TMR-BEACON-VALUE based on individual node settings of this value.</w:t>
+      </w:r>
+    </w:p>
+    <w:p/>
+    <w:p>
+      <w:pPr>
+        <w:pStyle w:val="Heading1"/>
+      </w:pPr>
+      <w:bookmarkStart w:id="72" w:name="_Toc194119346"/>
+      <w:r>
+        <w:t xml:space="preserve">6. </w:t>
+      </w:r>
+      <w:r>
+        <w:t>Functions</w:t>
+      </w:r>
+      <w:bookmarkEnd w:id="72"/>
+    </w:p>
+    <w:p>
+      <w:pPr>
+        <w:pStyle w:val="Heading2"/>
+      </w:pPr>
+      <w:bookmarkStart w:id="73" w:name="_Toc194119347"/>
+      <w:r>
+        <w:t>6.1. Packet Reception</w:t>
+      </w:r>
+      <w:bookmarkEnd w:id="73"/>
     </w:p>
     <w:p>
       <w:pPr>
         <w:pStyle w:val="Heading3"/>
       </w:pPr>
-      <w:bookmarkStart w:id="71" w:name="_Toc193371731"/>
-      <w:r>
-        <w:t xml:space="preserve">5.4.4. NET-EFFECTIVE-RANGE </w:t>
-      </w:r>
-      <w:r>
-        <w:rPr>
-          <w:highlight w:val="yellow"/>
-        </w:rPr>
-        <w:t>TO BE DEFINED</w:t>
-      </w:r>
-      <w:bookmarkEnd w:id="71"/>
-    </w:p>
-    <w:p>
-      <w:proofErr w:type="gramStart"/>
-      <w:r>
-        <w:t>The maximum range that the node can transmit.</w:t>
-      </w:r>
-      <w:proofErr w:type="gramEnd"/>
-    </w:p>
-    <w:p/>
-    <w:p>
-      <w:pPr>
-        <w:pStyle w:val="Heading1"/>
-      </w:pPr>
-      <w:bookmarkStart w:id="72" w:name="_Toc193371732"/>
-      <w:r>
-        <w:lastRenderedPageBreak/>
-        <w:t xml:space="preserve">6. </w:t>
-      </w:r>
-      <w:r>
-        <w:t>Functions</w:t>
-      </w:r>
-      <w:bookmarkEnd w:id="72"/>
-    </w:p>
-    <w:p>
-      <w:pPr>
-        <w:pStyle w:val="Heading2"/>
-      </w:pPr>
-      <w:bookmarkStart w:id="73" w:name="_Toc193371733"/>
-      <w:r>
-        <w:t>6.1. Packet Reception</w:t>
-      </w:r>
-      <w:bookmarkEnd w:id="73"/>
-    </w:p>
-    <w:p>
-      <w:pPr>
-        <w:pStyle w:val="Heading3"/>
-      </w:pPr>
-      <w:bookmarkStart w:id="74" w:name="_Toc193371734"/>
+      <w:bookmarkStart w:id="74" w:name="_Toc194119348"/>
       <w:r>
         <w:t xml:space="preserve">6.1.1. Packet from </w:t>
       </w:r>
@@ -14614,15 +14342,7 @@
         </w:numPr>
       </w:pPr>
       <w:r>
-        <w:t>Set HDR-SRC</w:t>
-      </w:r>
-      <w:proofErr w:type="gramStart"/>
-      <w:r>
-        <w:t>-[</w:t>
-      </w:r>
-      <w:proofErr w:type="gramEnd"/>
-      <w:r>
-        <w:t xml:space="preserve">ID|LOC|VEL] based on </w:t>
+        <w:t xml:space="preserve">Set HDR-SRC-[ID|LOC|VEL] based on </w:t>
       </w:r>
       <w:r>
         <w:t>sender’s</w:t>
@@ -14640,15 +14360,7 @@
         </w:numPr>
       </w:pPr>
       <w:r>
-        <w:t>Set HDR-DST</w:t>
-      </w:r>
-      <w:proofErr w:type="gramStart"/>
-      <w:r>
-        <w:t>-[</w:t>
-      </w:r>
-      <w:proofErr w:type="gramEnd"/>
-      <w:r>
-        <w:t xml:space="preserve">ID|LOC] based on </w:t>
+        <w:t xml:space="preserve">Set HDR-DST-[ID|LOC] based on </w:t>
       </w:r>
       <w:r>
         <w:t>recipient’s</w:t>
@@ -14715,7 +14427,7 @@
       <w:pPr>
         <w:pStyle w:val="Heading3"/>
       </w:pPr>
-      <w:bookmarkStart w:id="75" w:name="_Toc193371735"/>
+      <w:bookmarkStart w:id="75" w:name="_Toc194119349"/>
       <w:r>
         <w:t>6.1.2. Packet from NIC</w:t>
       </w:r>
@@ -14832,6 +14544,7 @@
         </w:numPr>
       </w:pPr>
       <w:r>
+        <w:lastRenderedPageBreak/>
         <w:t>Else if HDR-FWD-DST-ID is not the same as the node's ID:</w:t>
       </w:r>
     </w:p>
@@ -14883,7 +14596,6 @@
         </w:numPr>
       </w:pPr>
       <w:r>
-        <w:lastRenderedPageBreak/>
         <w:t>Else:</w:t>
       </w:r>
     </w:p>
@@ -14903,7 +14615,7 @@
       <w:pPr>
         <w:pStyle w:val="Heading2"/>
       </w:pPr>
-      <w:bookmarkStart w:id="76" w:name="_Toc193371736"/>
+      <w:bookmarkStart w:id="76" w:name="_Toc194119350"/>
       <w:r>
         <w:t xml:space="preserve">6.2. Packet </w:t>
       </w:r>
@@ -14916,7 +14628,7 @@
       <w:pPr>
         <w:pStyle w:val="Heading3"/>
       </w:pPr>
-      <w:bookmarkStart w:id="77" w:name="_Toc193371737"/>
+      <w:bookmarkStart w:id="77" w:name="_Toc194119351"/>
       <w:r>
         <w:t xml:space="preserve">6.2.1. </w:t>
       </w:r>
@@ -14970,15 +14682,7 @@
         </w:numPr>
       </w:pPr>
       <w:r>
-        <w:t>Add ROUTING-TABLE-</w:t>
-      </w:r>
-      <w:proofErr w:type="gramStart"/>
-      <w:r>
-        <w:t>2[</w:t>
-      </w:r>
-      <w:proofErr w:type="gramEnd"/>
-      <w:r>
-        <w:t>HDR-SRC-ID] = HDR-SRC-LOC</w:t>
+        <w:t>Add ROUTING-TABLE-2[HDR-SRC-ID] = HDR-SRC-LOC</w:t>
       </w:r>
     </w:p>
     <w:p>
@@ -14993,15 +14697,7 @@
         <w:t>Else if HDR-SRC-LOC is newer th</w:t>
       </w:r>
       <w:r>
-        <w:t>an ROUTING-TABLE-</w:t>
-      </w:r>
-      <w:proofErr w:type="gramStart"/>
-      <w:r>
-        <w:t>2[</w:t>
-      </w:r>
-      <w:proofErr w:type="gramEnd"/>
-      <w:r>
-        <w:t>HDR-SRC-ID]:</w:t>
+        <w:t>an ROUTING-TABLE-2[HDR-SRC-ID]:</w:t>
       </w:r>
     </w:p>
     <w:p>
@@ -15013,15 +14709,7 @@
         </w:numPr>
       </w:pPr>
       <w:r>
-        <w:t>Update ROUTING-TABLE-</w:t>
-      </w:r>
-      <w:proofErr w:type="gramStart"/>
-      <w:r>
-        <w:t>2[</w:t>
-      </w:r>
-      <w:proofErr w:type="gramEnd"/>
-      <w:r>
-        <w:t>HDR-SRC-ID] = HDR-SRC-LOC</w:t>
+        <w:t>Update ROUTING-TABLE-2[HDR-SRC-ID] = HDR-SRC-LOC</w:t>
       </w:r>
     </w:p>
     <w:p>
@@ -15057,15 +14745,7 @@
         </w:numPr>
       </w:pPr>
       <w:r>
-        <w:t>Add ROUTING-TABLE-</w:t>
-      </w:r>
-      <w:proofErr w:type="gramStart"/>
-      <w:r>
-        <w:t>2[</w:t>
-      </w:r>
-      <w:proofErr w:type="gramEnd"/>
-      <w:r>
-        <w:t>NEIGHBOR-ID] = NEIGHBOR-LOC</w:t>
+        <w:t>Add ROUTING-TABLE-2[NEIGHBOR-ID] = NEIGHBOR-LOC</w:t>
       </w:r>
     </w:p>
     <w:p>
@@ -15077,15 +14757,7 @@
         </w:numPr>
       </w:pPr>
       <w:r>
-        <w:t>Else if NEIGHBOR-LOC is newer than ROUTING-TABLE-</w:t>
-      </w:r>
-      <w:proofErr w:type="gramStart"/>
-      <w:r>
-        <w:t>2[</w:t>
-      </w:r>
-      <w:proofErr w:type="gramEnd"/>
-      <w:r>
-        <w:t>NEIGHBOR-ID]</w:t>
+        <w:t>Else if NEIGHBOR-LOC is newer than ROUTING-TABLE-2[NEIGHBOR-ID]</w:t>
       </w:r>
     </w:p>
     <w:p>
@@ -15097,15 +14769,7 @@
         </w:numPr>
       </w:pPr>
       <w:r>
-        <w:t>Update ROUTING-TABLE-</w:t>
-      </w:r>
-      <w:proofErr w:type="gramStart"/>
-      <w:r>
-        <w:t>2[</w:t>
-      </w:r>
-      <w:proofErr w:type="gramEnd"/>
-      <w:r>
-        <w:t>NEIGHBOR-ID] = NEIGHBOR-LOC</w:t>
+        <w:t>Update ROUTING-TABLE-2[NEIGHBOR-ID] = NEIGHBOR-LOC</w:t>
       </w:r>
     </w:p>
     <w:p>
@@ -15151,7 +14815,7 @@
       <w:pPr>
         <w:pStyle w:val="Heading3"/>
       </w:pPr>
-      <w:bookmarkStart w:id="78" w:name="_Toc193371738"/>
+      <w:bookmarkStart w:id="78" w:name="_Toc194119352"/>
       <w:r>
         <w:t>6.2.2. Data Handler (FN-DATA)</w:t>
       </w:r>
@@ -15190,6 +14854,7 @@
         </w:numPr>
       </w:pPr>
       <w:r>
+        <w:lastRenderedPageBreak/>
         <w:t xml:space="preserve">Invoke FN-RT-GREEDY </w:t>
       </w:r>
       <w:r>
@@ -15242,9 +14907,8 @@
       <w:pPr>
         <w:pStyle w:val="Heading2"/>
       </w:pPr>
-      <w:bookmarkStart w:id="79" w:name="_Toc193371739"/>
-      <w:r>
-        <w:lastRenderedPageBreak/>
+      <w:bookmarkStart w:id="79" w:name="_Toc194119353"/>
+      <w:r>
         <w:t>6.3. Routing Algorithms</w:t>
       </w:r>
       <w:bookmarkEnd w:id="79"/>
@@ -15253,7 +14917,7 @@
       <w:pPr>
         <w:pStyle w:val="Heading3"/>
       </w:pPr>
-      <w:bookmarkStart w:id="80" w:name="_Toc193371740"/>
+      <w:bookmarkStart w:id="80" w:name="_Toc194119354"/>
       <w:r>
         <w:t>6.3.1. Greedy Forwarding (FN-RT-GREEDY)</w:t>
       </w:r>
@@ -16269,6 +15933,7 @@
         </w:numPr>
       </w:pPr>
       <w:r>
+        <w:lastRenderedPageBreak/>
         <w:t>Transmit PKT-DATA</w:t>
       </w:r>
     </w:p>
@@ -16276,7 +15941,7 @@
       <w:pPr>
         <w:pStyle w:val="Heading3"/>
       </w:pPr>
-      <w:bookmarkStart w:id="81" w:name="_Toc193371741"/>
+      <w:bookmarkStart w:id="81" w:name="_Toc194119355"/>
       <w:r>
         <w:t>6.3.2. Perimeter Forwarding (FN-RT-PERIMETER)</w:t>
       </w:r>
@@ -16381,7 +16046,6 @@
         </w:numPr>
       </w:pPr>
       <w:r>
-        <w:lastRenderedPageBreak/>
         <w:t xml:space="preserve">Define </w:t>
       </w:r>
       <m:oMath>
@@ -18098,6 +17762,7 @@
         </w:numPr>
       </w:pPr>
       <w:r>
+        <w:lastRenderedPageBreak/>
         <w:t xml:space="preserve">Set </w:t>
       </w:r>
       <m:oMath>
@@ -18327,7 +17992,6 @@
         </w:numPr>
       </w:pPr>
       <w:r>
-        <w:lastRenderedPageBreak/>
         <w:t>Drop PKT-DATA</w:t>
       </w:r>
     </w:p>
@@ -18664,7 +18328,7 @@
       <w:pPr>
         <w:pStyle w:val="Heading3"/>
       </w:pPr>
-      <w:bookmarkStart w:id="82" w:name="_Toc193371742"/>
+      <w:bookmarkStart w:id="82" w:name="_Toc194119356"/>
       <w:r>
         <w:t>6.3.3. Routing Table Update (FN-RT-UPDATE)</w:t>
       </w:r>
@@ -18708,7 +18372,6 @@
             </m:r>
           </m:e>
         </m:d>
-        <w:proofErr w:type="gramStart"/>
         <m:r>
           <w:rPr>
             <w:rFonts w:ascii="Cambria Math" w:hAnsi="Cambria Math" w:hint="eastAsia"/>
@@ -18719,14 +18382,7 @@
           <w:rPr>
             <w:rFonts w:ascii="Cambria Math" w:hAnsi="Cambria Math"/>
           </w:rPr>
-          <m:t>(</m:t>
-        </m:r>
-        <w:proofErr w:type="gramEnd"/>
-        <m:r>
-          <w:rPr>
-            <w:rFonts w:ascii="Cambria Math" w:hAnsi="Cambria Math"/>
-          </w:rPr>
-          <m:t>ψ,ϕ)</m:t>
+          <m:t>(ψ,ϕ)</m:t>
         </m:r>
       </m:oMath>
       <w:r>
@@ -19048,21 +18704,7 @@
           <w:rPr>
             <w:rFonts w:ascii="Cambria Math" w:hAnsi="Cambria Math"/>
           </w:rPr>
-          <m:t>(ID</m:t>
-        </m:r>
-        <w:proofErr w:type="gramStart"/>
-        <m:r>
-          <w:rPr>
-            <w:rFonts w:ascii="Cambria Math" w:hAnsi="Cambria Math"/>
-          </w:rPr>
-          <m:t>,longitude,latitude,bearing,speed,timestamp</m:t>
-        </m:r>
-        <w:proofErr w:type="gramEnd"/>
-        <m:r>
-          <w:rPr>
-            <w:rFonts w:ascii="Cambria Math" w:hAnsi="Cambria Math"/>
-          </w:rPr>
-          <m:t>)</m:t>
+          <m:t>(ID,longitude,latitude,bearing,speed,timestamp)</m:t>
         </m:r>
       </m:oMath>
       <w:r>
@@ -20305,8 +19947,6 @@
         <w:t xml:space="preserve"> to ROUTING-TABLE-1</w:t>
       </w:r>
     </w:p>
-    <w:p/>
-    <w:p/>
     <w:sectPr>
       <w:headerReference w:type="default" r:id="rId9"/>
       <w:endnotePr>
@@ -20378,13 +20018,8 @@
       <w:pStyle w:val="Header"/>
       <w:jc w:val="right"/>
     </w:pPr>
-    <w:proofErr w:type="spellStart"/>
     <w:r>
-      <w:t>KimonoNet</w:t>
-    </w:r>
-    <w:proofErr w:type="spellEnd"/>
-    <w:r>
-      <w:t xml:space="preserve"> Protocol, p. </w:t>
+      <w:t xml:space="preserve">KimonoNet Protocol, p. </w:t>
     </w:r>
     <w:sdt>
       <w:sdtPr>
@@ -20413,7 +20048,7 @@
           <w:rPr>
             <w:noProof/>
           </w:rPr>
-          <w:t>17</w:t>
+          <w:t>1</w:t>
         </w:r>
         <w:r>
           <w:rPr>
@@ -26678,528 +26313,6 @@
 </w:styles>
 </file>
 
-<file path=word/glossary/document.xml><?xml version="1.0" encoding="utf-8"?>
-<w:glossaryDocument xmlns:wpc="http://schemas.microsoft.com/office/word/2010/wordprocessingCanvas" xmlns:mo="http://schemas.microsoft.com/office/mac/office/2008/main" xmlns:mc="http://schemas.openxmlformats.org/markup-compatibility/2006" xmlns:mv="urn:schemas-microsoft-com:mac:vml" xmlns:o="urn:schemas-microsoft-com:office:office" xmlns:r="http://schemas.openxmlformats.org/officeDocument/2006/relationships" xmlns:m="http://schemas.openxmlformats.org/officeDocument/2006/math" xmlns:v="urn:schemas-microsoft-com:vml" xmlns:wp14="http://schemas.microsoft.com/office/word/2010/wordprocessingDrawing" xmlns:wp="http://schemas.openxmlformats.org/drawingml/2006/wordprocessingDrawing" xmlns:w10="urn:schemas-microsoft-com:office:word" xmlns:w="http://schemas.openxmlformats.org/wordprocessingml/2006/main" xmlns:w14="http://schemas.microsoft.com/office/word/2010/wordml" xmlns:wpg="http://schemas.microsoft.com/office/word/2010/wordprocessingGroup" xmlns:wpi="http://schemas.microsoft.com/office/word/2010/wordprocessingInk" xmlns:wne="http://schemas.microsoft.com/office/word/2006/wordml" xmlns:wps="http://schemas.microsoft.com/office/word/2010/wordprocessingShape" mc:Ignorable="w14 wp14"/>
-</file>
-
-<file path=word/glossary/fontTable.xml><?xml version="1.0" encoding="utf-8"?>
-<w:fonts xmlns:mc="http://schemas.openxmlformats.org/markup-compatibility/2006" xmlns:r="http://schemas.openxmlformats.org/officeDocument/2006/relationships" xmlns:w="http://schemas.openxmlformats.org/wordprocessingml/2006/main" xmlns:w14="http://schemas.microsoft.com/office/word/2010/wordml" mc:Ignorable="w14">
-  <w:font w:name="Symbol">
-    <w:panose1 w:val="00000000000000000000"/>
-    <w:charset w:val="02"/>
-    <w:family w:val="auto"/>
-    <w:pitch w:val="variable"/>
-    <w:sig w:usb0="00000000" w:usb1="10000000" w:usb2="00000000" w:usb3="00000000" w:csb0="80000000" w:csb1="00000000"/>
-  </w:font>
-  <w:font w:name="Times New Roman">
-    <w:panose1 w:val="02020603050405020304"/>
-    <w:charset w:val="00"/>
-    <w:family w:val="auto"/>
-    <w:pitch w:val="variable"/>
-    <w:sig w:usb0="E0002AFF" w:usb1="C0007841" w:usb2="00000009" w:usb3="00000000" w:csb0="000001FF" w:csb1="00000000"/>
-  </w:font>
-  <w:font w:name="Courier New">
-    <w:panose1 w:val="02070309020205020404"/>
-    <w:charset w:val="00"/>
-    <w:family w:val="auto"/>
-    <w:pitch w:val="variable"/>
-    <w:sig w:usb0="E0002AFF" w:usb1="C0007843" w:usb2="00000009" w:usb3="00000000" w:csb0="000001FF" w:csb1="00000000"/>
-  </w:font>
-  <w:font w:name="Wingdings">
-    <w:panose1 w:val="05000000000000000000"/>
-    <w:charset w:val="02"/>
-    <w:family w:val="auto"/>
-    <w:pitch w:val="variable"/>
-    <w:sig w:usb0="00000000" w:usb1="10000000" w:usb2="00000000" w:usb3="00000000" w:csb0="80000000" w:csb1="00000000"/>
-  </w:font>
-  <w:font w:name="ＭＳ 明朝">
-    <w:charset w:val="4E"/>
-    <w:family w:val="auto"/>
-    <w:pitch w:val="variable"/>
-    <w:sig w:usb0="E00002FF" w:usb1="6AC7FDFB" w:usb2="00000012" w:usb3="00000000" w:csb0="0002009F" w:csb1="00000000"/>
-  </w:font>
-  <w:font w:name="Cambria">
-    <w:panose1 w:val="02040503050406030204"/>
-    <w:charset w:val="00"/>
-    <w:family w:val="auto"/>
-    <w:pitch w:val="variable"/>
-    <w:sig w:usb0="E00002FF" w:usb1="400004FF" w:usb2="00000000" w:usb3="00000000" w:csb0="0000019F" w:csb1="00000000"/>
-  </w:font>
-  <w:font w:name="ＭＳ ゴシック">
-    <w:charset w:val="4E"/>
-    <w:family w:val="auto"/>
-    <w:pitch w:val="variable"/>
-    <w:sig w:usb0="E00002FF" w:usb1="6AC7FDFB" w:usb2="00000012" w:usb3="00000000" w:csb0="0002009F" w:csb1="00000000"/>
-  </w:font>
-  <w:font w:name="Calibri">
-    <w:panose1 w:val="020F0502020204030204"/>
-    <w:charset w:val="00"/>
-    <w:family w:val="auto"/>
-    <w:pitch w:val="variable"/>
-    <w:sig w:usb0="E10002FF" w:usb1="4000ACFF" w:usb2="00000009" w:usb3="00000000" w:csb0="0000019F" w:csb1="00000000"/>
-  </w:font>
-  <w:font w:name="Lucida Grande">
-    <w:panose1 w:val="020B0600040502020204"/>
-    <w:charset w:val="00"/>
-    <w:family w:val="auto"/>
-    <w:pitch w:val="variable"/>
-    <w:sig w:usb0="E1000AEF" w:usb1="5000A1FF" w:usb2="00000000" w:usb3="00000000" w:csb0="000001BF" w:csb1="00000000"/>
-  </w:font>
-  <w:font w:name="Cambria Math">
-    <w:panose1 w:val="02040503050406030204"/>
-    <w:charset w:val="00"/>
-    <w:family w:val="auto"/>
-    <w:pitch w:val="variable"/>
-    <w:sig w:usb0="E00002FF" w:usb1="420024FF" w:usb2="00000000" w:usb3="00000000" w:csb0="0000019F" w:csb1="00000000"/>
-  </w:font>
-  <w:font w:name="Arial">
-    <w:panose1 w:val="020B0604020202020204"/>
-    <w:charset w:val="00"/>
-    <w:family w:val="auto"/>
-    <w:pitch w:val="variable"/>
-    <w:sig w:usb0="E0002AFF" w:usb1="C0007843" w:usb2="00000009" w:usb3="00000000" w:csb0="000001FF" w:csb1="00000000"/>
-  </w:font>
-</w:fonts>
-</file>
-
-<file path=word/glossary/settings.xml><?xml version="1.0" encoding="utf-8"?>
-<w:settings xmlns:mc="http://schemas.openxmlformats.org/markup-compatibility/2006" xmlns:o="urn:schemas-microsoft-com:office:office" xmlns:r="http://schemas.openxmlformats.org/officeDocument/2006/relationships" xmlns:m="http://schemas.openxmlformats.org/officeDocument/2006/math" xmlns:v="urn:schemas-microsoft-com:vml" xmlns:w10="urn:schemas-microsoft-com:office:word" xmlns:w="http://schemas.openxmlformats.org/wordprocessingml/2006/main" xmlns:w14="http://schemas.microsoft.com/office/word/2010/wordml" xmlns:sl="http://schemas.openxmlformats.org/schemaLibrary/2006/main" mc:Ignorable="w14">
-  <w:view w:val="normal"/>
-  <w:defaultTabStop w:val="720"/>
-  <w:characterSpacingControl w:val="doNotCompress"/>
-  <w:compat>
-    <w:useFELayout/>
-    <w:compatSetting w:name="compatibilityMode" w:uri="http://schemas.microsoft.com/office/word" w:val="14"/>
-    <w:compatSetting w:name="overrideTableStyleFontSizeAndJustification" w:uri="http://schemas.microsoft.com/office/word" w:val="1"/>
-    <w:compatSetting w:name="enableOpenTypeFeatures" w:uri="http://schemas.microsoft.com/office/word" w:val="1"/>
-    <w:compatSetting w:name="doNotFlipMirrorIndents" w:uri="http://schemas.microsoft.com/office/word" w:val="1"/>
-  </w:compat>
-  <w:rsids>
-    <w:rsidRoot w:val="00187FE5"/>
-    <w:rsid w:val="00187FE5"/>
-    <w:rsid w:val="00360137"/>
-  </w:rsids>
-  <m:mathPr>
-    <m:mathFont m:val="Cambria Math"/>
-    <m:brkBin m:val="before"/>
-    <m:brkBinSub m:val="--"/>
-    <m:smallFrac m:val="0"/>
-    <m:dispDef/>
-    <m:lMargin m:val="0"/>
-    <m:rMargin m:val="0"/>
-    <m:defJc m:val="centerGroup"/>
-    <m:wrapIndent m:val="1440"/>
-    <m:intLim m:val="subSup"/>
-    <m:naryLim m:val="undOvr"/>
-  </m:mathPr>
-  <w:themeFontLang w:val="en-US" w:eastAsia="ja-JP"/>
-  <w:clrSchemeMapping w:bg1="light1" w:t1="dark1" w:bg2="light2" w:t2="dark2" w:accent1="accent1" w:accent2="accent2" w:accent3="accent3" w:accent4="accent4" w:accent5="accent5" w:accent6="accent6" w:hyperlink="hyperlink" w:followedHyperlink="followedHyperlink"/>
-  <w:doNotAutoCompressPictures/>
-  <w:decimalSymbol w:val="."/>
-  <w:listSeparator w:val=","/>
-  <w14:defaultImageDpi w14:val="300"/>
-</w:settings>
-</file>
-
-<file path=word/glossary/styles.xml><?xml version="1.0" encoding="utf-8"?>
-<w:styles xmlns:mc="http://schemas.openxmlformats.org/markup-compatibility/2006" xmlns:r="http://schemas.openxmlformats.org/officeDocument/2006/relationships" xmlns:w="http://schemas.openxmlformats.org/wordprocessingml/2006/main" xmlns:w14="http://schemas.microsoft.com/office/word/2010/wordml" mc:Ignorable="w14">
-  <w:docDefaults>
-    <w:rPrDefault>
-      <w:rPr>
-        <w:rFonts w:asciiTheme="minorHAnsi" w:eastAsiaTheme="minorEastAsia" w:hAnsiTheme="minorHAnsi" w:cstheme="minorBidi"/>
-        <w:sz w:val="24"/>
-        <w:szCs w:val="24"/>
-        <w:lang w:val="en-US" w:eastAsia="ja-JP" w:bidi="ar-SA"/>
-      </w:rPr>
-    </w:rPrDefault>
-    <w:pPrDefault/>
-  </w:docDefaults>
-  <w:latentStyles w:defLockedState="0" w:defUIPriority="99" w:defSemiHidden="1" w:defUnhideWhenUsed="1" w:defQFormat="0" w:count="276">
-    <w:lsdException w:name="Normal" w:semiHidden="0" w:uiPriority="0" w:unhideWhenUsed="0" w:qFormat="1"/>
-    <w:lsdException w:name="heading 1" w:semiHidden="0" w:uiPriority="9" w:unhideWhenUsed="0" w:qFormat="1"/>
-    <w:lsdException w:name="heading 2" w:uiPriority="9" w:qFormat="1"/>
-    <w:lsdException w:name="heading 3" w:uiPriority="9" w:qFormat="1"/>
-    <w:lsdException w:name="heading 4" w:uiPriority="9" w:qFormat="1"/>
-    <w:lsdException w:name="heading 5" w:uiPriority="9" w:qFormat="1"/>
-    <w:lsdException w:name="heading 6" w:uiPriority="9" w:qFormat="1"/>
-    <w:lsdException w:name="heading 7" w:uiPriority="9" w:qFormat="1"/>
-    <w:lsdException w:name="heading 8" w:uiPriority="9" w:qFormat="1"/>
-    <w:lsdException w:name="heading 9" w:uiPriority="9" w:qFormat="1"/>
-    <w:lsdException w:name="toc 1" w:uiPriority="39"/>
-    <w:lsdException w:name="toc 2" w:uiPriority="39"/>
-    <w:lsdException w:name="toc 3" w:uiPriority="39"/>
-    <w:lsdException w:name="toc 4" w:uiPriority="39"/>
-    <w:lsdException w:name="toc 5" w:uiPriority="39"/>
-    <w:lsdException w:name="toc 6" w:uiPriority="39"/>
-    <w:lsdException w:name="toc 7" w:uiPriority="39"/>
-    <w:lsdException w:name="toc 8" w:uiPriority="39"/>
-    <w:lsdException w:name="toc 9" w:uiPriority="39"/>
-    <w:lsdException w:name="caption" w:uiPriority="35" w:qFormat="1"/>
-    <w:lsdException w:name="Title" w:semiHidden="0" w:uiPriority="10" w:unhideWhenUsed="0" w:qFormat="1"/>
-    <w:lsdException w:name="Default Paragraph Font" w:uiPriority="1"/>
-    <w:lsdException w:name="Subtitle" w:semiHidden="0" w:uiPriority="11" w:unhideWhenUsed="0" w:qFormat="1"/>
-    <w:lsdException w:name="Strong" w:semiHidden="0" w:uiPriority="22" w:unhideWhenUsed="0" w:qFormat="1"/>
-    <w:lsdException w:name="Emphasis" w:semiHidden="0" w:uiPriority="20" w:unhideWhenUsed="0" w:qFormat="1"/>
-    <w:lsdException w:name="Table Grid" w:semiHidden="0" w:uiPriority="59" w:unhideWhenUsed="0"/>
-    <w:lsdException w:name="Placeholder Text" w:unhideWhenUsed="0"/>
-    <w:lsdException w:name="No Spacing" w:semiHidden="0" w:uiPriority="1" w:unhideWhenUsed="0" w:qFormat="1"/>
-    <w:lsdException w:name="Light Shading" w:semiHidden="0" w:uiPriority="60" w:unhideWhenUsed="0"/>
-    <w:lsdException w:name="Light List" w:semiHidden="0" w:uiPriority="61" w:unhideWhenUsed="0"/>
-    <w:lsdException w:name="Light Grid" w:semiHidden="0" w:uiPriority="62" w:unhideWhenUsed="0"/>
-    <w:lsdException w:name="Medium Shading 1" w:semiHidden="0" w:uiPriority="63" w:unhideWhenUsed="0"/>
-    <w:lsdException w:name="Medium Shading 2" w:semiHidden="0" w:uiPriority="64" w:unhideWhenUsed="0"/>
-    <w:lsdException w:name="Medium List 1" w:semiHidden="0" w:uiPriority="65" w:unhideWhenUsed="0"/>
-    <w:lsdException w:name="Medium List 2" w:semiHidden="0" w:uiPriority="66" w:unhideWhenUsed="0"/>
-    <w:lsdException w:name="Medium Grid 1" w:semiHidden="0" w:uiPriority="67" w:unhideWhenUsed="0"/>
-    <w:lsdException w:name="Medium Grid 2" w:semiHidden="0" w:uiPriority="68" w:unhideWhenUsed="0"/>
-    <w:lsdException w:name="Medium Grid 3" w:semiHidden="0" w:uiPriority="69" w:unhideWhenUsed="0"/>
-    <w:lsdException w:name="Dark List" w:semiHidden="0" w:uiPriority="70" w:unhideWhenUsed="0"/>
-    <w:lsdException w:name="Colorful Shading" w:semiHidden="0" w:uiPriority="71" w:unhideWhenUsed="0"/>
-    <w:lsdException w:name="Colorful List" w:semiHidden="0" w:uiPriority="72" w:unhideWhenUsed="0"/>
-    <w:lsdException w:name="Colorful Grid" w:semiHidden="0" w:uiPriority="73" w:unhideWhenUsed="0"/>
-    <w:lsdException w:name="Light Shading Accent 1" w:semiHidden="0" w:uiPriority="60" w:unhideWhenUsed="0"/>
-    <w:lsdException w:name="Light List Accent 1" w:semiHidden="0" w:uiPriority="61" w:unhideWhenUsed="0"/>
-    <w:lsdException w:name="Light Grid Accent 1" w:semiHidden="0" w:uiPriority="62" w:unhideWhenUsed="0"/>
-    <w:lsdException w:name="Medium Shading 1 Accent 1" w:semiHidden="0" w:uiPriority="63" w:unhideWhenUsed="0"/>
-    <w:lsdException w:name="Medium Shading 2 Accent 1" w:semiHidden="0" w:uiPriority="64" w:unhideWhenUsed="0"/>
-    <w:lsdException w:name="Medium List 1 Accent 1" w:semiHidden="0" w:uiPriority="65" w:unhideWhenUsed="0"/>
-    <w:lsdException w:name="Revision" w:unhideWhenUsed="0"/>
-    <w:lsdException w:name="List Paragraph" w:semiHidden="0" w:uiPriority="34" w:unhideWhenUsed="0" w:qFormat="1"/>
-    <w:lsdException w:name="Quote" w:semiHidden="0" w:uiPriority="29" w:unhideWhenUsed="0" w:qFormat="1"/>
-    <w:lsdException w:name="Intense Quote" w:semiHidden="0" w:uiPriority="30" w:unhideWhenUsed="0" w:qFormat="1"/>
-    <w:lsdException w:name="Medium List 2 Accent 1" w:semiHidden="0" w:uiPriority="66" w:unhideWhenUsed="0"/>
-    <w:lsdException w:name="Medium Grid 1 Accent 1" w:semiHidden="0" w:uiPriority="67" w:unhideWhenUsed="0"/>
-    <w:lsdException w:name="Medium Grid 2 Accent 1" w:semiHidden="0" w:uiPriority="68" w:unhideWhenUsed="0"/>
-    <w:lsdException w:name="Medium Grid 3 Accent 1" w:semiHidden="0" w:uiPriority="69" w:unhideWhenUsed="0"/>
-    <w:lsdException w:name="Dark List Accent 1" w:semiHidden="0" w:uiPriority="70" w:unhideWhenUsed="0"/>
-    <w:lsdException w:name="Colorful Shading Accent 1" w:semiHidden="0" w:uiPriority="71" w:unhideWhenUsed="0"/>
-    <w:lsdException w:name="Colorful List Accent 1" w:semiHidden="0" w:uiPriority="72" w:unhideWhenUsed="0"/>
-    <w:lsdException w:name="Colorful Grid Accent 1" w:semiHidden="0" w:uiPriority="73" w:unhideWhenUsed="0"/>
-    <w:lsdException w:name="Light Shading Accent 2" w:semiHidden="0" w:uiPriority="60" w:unhideWhenUsed="0"/>
-    <w:lsdException w:name="Light List Accent 2" w:semiHidden="0" w:uiPriority="61" w:unhideWhenUsed="0"/>
-    <w:lsdException w:name="Light Grid Accent 2" w:semiHidden="0" w:uiPriority="62" w:unhideWhenUsed="0"/>
-    <w:lsdException w:name="Medium Shading 1 Accent 2" w:semiHidden="0" w:uiPriority="63" w:unhideWhenUsed="0"/>
-    <w:lsdException w:name="Medium Shading 2 Accent 2" w:semiHidden="0" w:uiPriority="64" w:unhideWhenUsed="0"/>
-    <w:lsdException w:name="Medium List 1 Accent 2" w:semiHidden="0" w:uiPriority="65" w:unhideWhenUsed="0"/>
-    <w:lsdException w:name="Medium List 2 Accent 2" w:semiHidden="0" w:uiPriority="66" w:unhideWhenUsed="0"/>
-    <w:lsdException w:name="Medium Grid 1 Accent 2" w:semiHidden="0" w:uiPriority="67" w:unhideWhenUsed="0"/>
-    <w:lsdException w:name="Medium Grid 2 Accent 2" w:semiHidden="0" w:uiPriority="68" w:unhideWhenUsed="0"/>
-    <w:lsdException w:name="Medium Grid 3 Accent 2" w:semiHidden="0" w:uiPriority="69" w:unhideWhenUsed="0"/>
-    <w:lsdException w:name="Dark List Accent 2" w:semiHidden="0" w:uiPriority="70" w:unhideWhenUsed="0"/>
-    <w:lsdException w:name="Colorful Shading Accent 2" w:semiHidden="0" w:uiPriority="71" w:unhideWhenUsed="0"/>
-    <w:lsdException w:name="Colorful List Accent 2" w:semiHidden="0" w:uiPriority="72" w:unhideWhenUsed="0"/>
-    <w:lsdException w:name="Colorful Grid Accent 2" w:semiHidden="0" w:uiPriority="73" w:unhideWhenUsed="0"/>
-    <w:lsdException w:name="Light Shading Accent 3" w:semiHidden="0" w:uiPriority="60" w:unhideWhenUsed="0"/>
-    <w:lsdException w:name="Light List Accent 3" w:semiHidden="0" w:uiPriority="61" w:unhideWhenUsed="0"/>
-    <w:lsdException w:name="Light Grid Accent 3" w:semiHidden="0" w:uiPriority="62" w:unhideWhenUsed="0"/>
-    <w:lsdException w:name="Medium Shading 1 Accent 3" w:semiHidden="0" w:uiPriority="63" w:unhideWhenUsed="0"/>
-    <w:lsdException w:name="Medium Shading 2 Accent 3" w:semiHidden="0" w:uiPriority="64" w:unhideWhenUsed="0"/>
-    <w:lsdException w:name="Medium List 1 Accent 3" w:semiHidden="0" w:uiPriority="65" w:unhideWhenUsed="0"/>
-    <w:lsdException w:name="Medium List 2 Accent 3" w:semiHidden="0" w:uiPriority="66" w:unhideWhenUsed="0"/>
-    <w:lsdException w:name="Medium Grid 1 Accent 3" w:semiHidden="0" w:uiPriority="67" w:unhideWhenUsed="0"/>
-    <w:lsdException w:name="Medium Grid 2 Accent 3" w:semiHidden="0" w:uiPriority="68" w:unhideWhenUsed="0"/>
-    <w:lsdException w:name="Medium Grid 3 Accent 3" w:semiHidden="0" w:uiPriority="69" w:unhideWhenUsed="0"/>
-    <w:lsdException w:name="Dark List Accent 3" w:semiHidden="0" w:uiPriority="70" w:unhideWhenUsed="0"/>
-    <w:lsdException w:name="Colorful Shading Accent 3" w:semiHidden="0" w:uiPriority="71" w:unhideWhenUsed="0"/>
-    <w:lsdException w:name="Colorful List Accent 3" w:semiHidden="0" w:uiPriority="72" w:unhideWhenUsed="0"/>
-    <w:lsdException w:name="Colorful Grid Accent 3" w:semiHidden="0" w:uiPriority="73" w:unhideWhenUsed="0"/>
-    <w:lsdException w:name="Light Shading Accent 4" w:semiHidden="0" w:uiPriority="60" w:unhideWhenUsed="0"/>
-    <w:lsdException w:name="Light List Accent 4" w:semiHidden="0" w:uiPriority="61" w:unhideWhenUsed="0"/>
-    <w:lsdException w:name="Light Grid Accent 4" w:semiHidden="0" w:uiPriority="62" w:unhideWhenUsed="0"/>
-    <w:lsdException w:name="Medium Shading 1 Accent 4" w:semiHidden="0" w:uiPriority="63" w:unhideWhenUsed="0"/>
-    <w:lsdException w:name="Medium Shading 2 Accent 4" w:semiHidden="0" w:uiPriority="64" w:unhideWhenUsed="0"/>
-    <w:lsdException w:name="Medium List 1 Accent 4" w:semiHidden="0" w:uiPriority="65" w:unhideWhenUsed="0"/>
-    <w:lsdException w:name="Medium List 2 Accent 4" w:semiHidden="0" w:uiPriority="66" w:unhideWhenUsed="0"/>
-    <w:lsdException w:name="Medium Grid 1 Accent 4" w:semiHidden="0" w:uiPriority="67" w:unhideWhenUsed="0"/>
-    <w:lsdException w:name="Medium Grid 2 Accent 4" w:semiHidden="0" w:uiPriority="68" w:unhideWhenUsed="0"/>
-    <w:lsdException w:name="Medium Grid 3 Accent 4" w:semiHidden="0" w:uiPriority="69" w:unhideWhenUsed="0"/>
-    <w:lsdException w:name="Dark List Accent 4" w:semiHidden="0" w:uiPriority="70" w:unhideWhenUsed="0"/>
-    <w:lsdException w:name="Colorful Shading Accent 4" w:semiHidden="0" w:uiPriority="71" w:unhideWhenUsed="0"/>
-    <w:lsdException w:name="Colorful List Accent 4" w:semiHidden="0" w:uiPriority="72" w:unhideWhenUsed="0"/>
-    <w:lsdException w:name="Colorful Grid Accent 4" w:semiHidden="0" w:uiPriority="73" w:unhideWhenUsed="0"/>
-    <w:lsdException w:name="Light Shading Accent 5" w:semiHidden="0" w:uiPriority="60" w:unhideWhenUsed="0"/>
-    <w:lsdException w:name="Light List Accent 5" w:semiHidden="0" w:uiPriority="61" w:unhideWhenUsed="0"/>
-    <w:lsdException w:name="Light Grid Accent 5" w:semiHidden="0" w:uiPriority="62" w:unhideWhenUsed="0"/>
-    <w:lsdException w:name="Medium Shading 1 Accent 5" w:semiHidden="0" w:uiPriority="63" w:unhideWhenUsed="0"/>
-    <w:lsdException w:name="Medium Shading 2 Accent 5" w:semiHidden="0" w:uiPriority="64" w:unhideWhenUsed="0"/>
-    <w:lsdException w:name="Medium List 1 Accent 5" w:semiHidden="0" w:uiPriority="65" w:unhideWhenUsed="0"/>
-    <w:lsdException w:name="Medium List 2 Accent 5" w:semiHidden="0" w:uiPriority="66" w:unhideWhenUsed="0"/>
-    <w:lsdException w:name="Medium Grid 1 Accent 5" w:semiHidden="0" w:uiPriority="67" w:unhideWhenUsed="0"/>
-    <w:lsdException w:name="Medium Grid 2 Accent 5" w:semiHidden="0" w:uiPriority="68" w:unhideWhenUsed="0"/>
-    <w:lsdException w:name="Medium Grid 3 Accent 5" w:semiHidden="0" w:uiPriority="69" w:unhideWhenUsed="0"/>
-    <w:lsdException w:name="Dark List Accent 5" w:semiHidden="0" w:uiPriority="70" w:unhideWhenUsed="0"/>
-    <w:lsdException w:name="Colorful Shading Accent 5" w:semiHidden="0" w:uiPriority="71" w:unhideWhenUsed="0"/>
-    <w:lsdException w:name="Colorful List Accent 5" w:semiHidden="0" w:uiPriority="72" w:unhideWhenUsed="0"/>
-    <w:lsdException w:name="Colorful Grid Accent 5" w:semiHidden="0" w:uiPriority="73" w:unhideWhenUsed="0"/>
-    <w:lsdException w:name="Light Shading Accent 6" w:semiHidden="0" w:uiPriority="60" w:unhideWhenUsed="0"/>
-    <w:lsdException w:name="Light List Accent 6" w:semiHidden="0" w:uiPriority="61" w:unhideWhenUsed="0"/>
-    <w:lsdException w:name="Light Grid Accent 6" w:semiHidden="0" w:uiPriority="62" w:unhideWhenUsed="0"/>
-    <w:lsdException w:name="Medium Shading 1 Accent 6" w:semiHidden="0" w:uiPriority="63" w:unhideWhenUsed="0"/>
-    <w:lsdException w:name="Medium Shading 2 Accent 6" w:semiHidden="0" w:uiPriority="64" w:unhideWhenUsed="0"/>
-    <w:lsdException w:name="Medium List 1 Accent 6" w:semiHidden="0" w:uiPriority="65" w:unhideWhenUsed="0"/>
-    <w:lsdException w:name="Medium List 2 Accent 6" w:semiHidden="0" w:uiPriority="66" w:unhideWhenUsed="0"/>
-    <w:lsdException w:name="Medium Grid 1 Accent 6" w:semiHidden="0" w:uiPriority="67" w:unhideWhenUsed="0"/>
-    <w:lsdException w:name="Medium Grid 2 Accent 6" w:semiHidden="0" w:uiPriority="68" w:unhideWhenUsed="0"/>
-    <w:lsdException w:name="Medium Grid 3 Accent 6" w:semiHidden="0" w:uiPriority="69" w:unhideWhenUsed="0"/>
-    <w:lsdException w:name="Dark List Accent 6" w:semiHidden="0" w:uiPriority="70" w:unhideWhenUsed="0"/>
-    <w:lsdException w:name="Colorful Shading Accent 6" w:semiHidden="0" w:uiPriority="71" w:unhideWhenUsed="0"/>
-    <w:lsdException w:name="Colorful List Accent 6" w:semiHidden="0" w:uiPriority="72" w:unhideWhenUsed="0"/>
-    <w:lsdException w:name="Colorful Grid Accent 6" w:semiHidden="0" w:uiPriority="73" w:unhideWhenUsed="0"/>
-    <w:lsdException w:name="Subtle Emphasis" w:semiHidden="0" w:uiPriority="19" w:unhideWhenUsed="0" w:qFormat="1"/>
-    <w:lsdException w:name="Intense Emphasis" w:semiHidden="0" w:uiPriority="21" w:unhideWhenUsed="0" w:qFormat="1"/>
-    <w:lsdException w:name="Subtle Reference" w:semiHidden="0" w:uiPriority="31" w:unhideWhenUsed="0" w:qFormat="1"/>
-    <w:lsdException w:name="Intense Reference" w:semiHidden="0" w:uiPriority="32" w:unhideWhenUsed="0" w:qFormat="1"/>
-    <w:lsdException w:name="Book Title" w:semiHidden="0" w:uiPriority="33" w:unhideWhenUsed="0" w:qFormat="1"/>
-    <w:lsdException w:name="Bibliography" w:uiPriority="37"/>
-    <w:lsdException w:name="TOC Heading" w:uiPriority="39" w:qFormat="1"/>
-  </w:latentStyles>
-  <w:style w:type="paragraph" w:default="1" w:styleId="Normal">
-    <w:name w:val="Normal"/>
-    <w:qFormat/>
-  </w:style>
-  <w:style w:type="character" w:default="1" w:styleId="DefaultParagraphFont">
-    <w:name w:val="Default Paragraph Font"/>
-    <w:uiPriority w:val="1"/>
-    <w:semiHidden/>
-    <w:unhideWhenUsed/>
-  </w:style>
-  <w:style w:type="table" w:default="1" w:styleId="TableNormal">
-    <w:name w:val="Normal Table"/>
-    <w:uiPriority w:val="99"/>
-    <w:semiHidden/>
-    <w:unhideWhenUsed/>
-    <w:tblPr>
-      <w:tblInd w:w="0" w:type="dxa"/>
-      <w:tblCellMar>
-        <w:top w:w="0" w:type="dxa"/>
-        <w:left w:w="108" w:type="dxa"/>
-        <w:bottom w:w="0" w:type="dxa"/>
-        <w:right w:w="108" w:type="dxa"/>
-      </w:tblCellMar>
-    </w:tblPr>
-  </w:style>
-  <w:style w:type="numbering" w:default="1" w:styleId="NoList">
-    <w:name w:val="No List"/>
-    <w:uiPriority w:val="99"/>
-    <w:semiHidden/>
-    <w:unhideWhenUsed/>
-  </w:style>
-  <w:style w:type="character" w:styleId="PlaceholderText">
-    <w:name w:val="Placeholder Text"/>
-    <w:basedOn w:val="DefaultParagraphFont"/>
-    <w:uiPriority w:val="99"/>
-    <w:semiHidden/>
-    <w:rsid w:val="00360137"/>
-    <w:rPr>
-      <w:color w:val="808080"/>
-    </w:rPr>
-  </w:style>
-</w:styles>
-</file>
-
-<file path=word/glossary/stylesWithEffects.xml><?xml version="1.0" encoding="utf-8"?>
-<w:styles xmlns:wpc="http://schemas.microsoft.com/office/word/2010/wordprocessingCanvas" xmlns:mo="http://schemas.microsoft.com/office/mac/office/2008/main" xmlns:mc="http://schemas.openxmlformats.org/markup-compatibility/2006" xmlns:mv="urn:schemas-microsoft-com:mac:vml" xmlns:o="urn:schemas-microsoft-com:office:office" xmlns:r="http://schemas.openxmlformats.org/officeDocument/2006/relationships" xmlns:m="http://schemas.openxmlformats.org/officeDocument/2006/math" xmlns:v="urn:schemas-microsoft-com:vml" xmlns:wp14="http://schemas.microsoft.com/office/word/2010/wordprocessingDrawing" xmlns:wp="http://schemas.openxmlformats.org/drawingml/2006/wordprocessingDrawing" xmlns:w10="urn:schemas-microsoft-com:office:word" xmlns:w="http://schemas.openxmlformats.org/wordprocessingml/2006/main" xmlns:w14="http://schemas.microsoft.com/office/word/2010/wordml" xmlns:wpg="http://schemas.microsoft.com/office/word/2010/wordprocessingGroup" xmlns:wpi="http://schemas.microsoft.com/office/word/2010/wordprocessingInk" xmlns:wne="http://schemas.microsoft.com/office/word/2006/wordml" xmlns:wps="http://schemas.microsoft.com/office/word/2010/wordprocessingShape" mc:Ignorable="w14 wp14">
-  <w:docDefaults>
-    <w:rPrDefault>
-      <w:rPr>
-        <w:rFonts w:asciiTheme="minorHAnsi" w:eastAsiaTheme="minorEastAsia" w:hAnsiTheme="minorHAnsi" w:cstheme="minorBidi"/>
-        <w:sz w:val="24"/>
-        <w:szCs w:val="24"/>
-        <w:lang w:val="en-US" w:eastAsia="ja-JP" w:bidi="ar-SA"/>
-      </w:rPr>
-    </w:rPrDefault>
-    <w:pPrDefault/>
-  </w:docDefaults>
-  <w:latentStyles w:defLockedState="0" w:defUIPriority="99" w:defSemiHidden="1" w:defUnhideWhenUsed="1" w:defQFormat="0" w:count="276">
-    <w:lsdException w:name="Normal" w:semiHidden="0" w:uiPriority="0" w:unhideWhenUsed="0" w:qFormat="1"/>
-    <w:lsdException w:name="heading 1" w:semiHidden="0" w:uiPriority="9" w:unhideWhenUsed="0" w:qFormat="1"/>
-    <w:lsdException w:name="heading 2" w:uiPriority="9" w:qFormat="1"/>
-    <w:lsdException w:name="heading 3" w:uiPriority="9" w:qFormat="1"/>
-    <w:lsdException w:name="heading 4" w:uiPriority="9" w:qFormat="1"/>
-    <w:lsdException w:name="heading 5" w:uiPriority="9" w:qFormat="1"/>
-    <w:lsdException w:name="heading 6" w:uiPriority="9" w:qFormat="1"/>
-    <w:lsdException w:name="heading 7" w:uiPriority="9" w:qFormat="1"/>
-    <w:lsdException w:name="heading 8" w:uiPriority="9" w:qFormat="1"/>
-    <w:lsdException w:name="heading 9" w:uiPriority="9" w:qFormat="1"/>
-    <w:lsdException w:name="toc 1" w:uiPriority="39"/>
-    <w:lsdException w:name="toc 2" w:uiPriority="39"/>
-    <w:lsdException w:name="toc 3" w:uiPriority="39"/>
-    <w:lsdException w:name="toc 4" w:uiPriority="39"/>
-    <w:lsdException w:name="toc 5" w:uiPriority="39"/>
-    <w:lsdException w:name="toc 6" w:uiPriority="39"/>
-    <w:lsdException w:name="toc 7" w:uiPriority="39"/>
-    <w:lsdException w:name="toc 8" w:uiPriority="39"/>
-    <w:lsdException w:name="toc 9" w:uiPriority="39"/>
-    <w:lsdException w:name="caption" w:uiPriority="35" w:qFormat="1"/>
-    <w:lsdException w:name="Title" w:semiHidden="0" w:uiPriority="10" w:unhideWhenUsed="0" w:qFormat="1"/>
-    <w:lsdException w:name="Default Paragraph Font" w:uiPriority="1"/>
-    <w:lsdException w:name="Subtitle" w:semiHidden="0" w:uiPriority="11" w:unhideWhenUsed="0" w:qFormat="1"/>
-    <w:lsdException w:name="Strong" w:semiHidden="0" w:uiPriority="22" w:unhideWhenUsed="0" w:qFormat="1"/>
-    <w:lsdException w:name="Emphasis" w:semiHidden="0" w:uiPriority="20" w:unhideWhenUsed="0" w:qFormat="1"/>
-    <w:lsdException w:name="Table Grid" w:semiHidden="0" w:uiPriority="59" w:unhideWhenUsed="0"/>
-    <w:lsdException w:name="Placeholder Text" w:unhideWhenUsed="0"/>
-    <w:lsdException w:name="No Spacing" w:semiHidden="0" w:uiPriority="1" w:unhideWhenUsed="0" w:qFormat="1"/>
-    <w:lsdException w:name="Light Shading" w:semiHidden="0" w:uiPriority="60" w:unhideWhenUsed="0"/>
-    <w:lsdException w:name="Light List" w:semiHidden="0" w:uiPriority="61" w:unhideWhenUsed="0"/>
-    <w:lsdException w:name="Light Grid" w:semiHidden="0" w:uiPriority="62" w:unhideWhenUsed="0"/>
-    <w:lsdException w:name="Medium Shading 1" w:semiHidden="0" w:uiPriority="63" w:unhideWhenUsed="0"/>
-    <w:lsdException w:name="Medium Shading 2" w:semiHidden="0" w:uiPriority="64" w:unhideWhenUsed="0"/>
-    <w:lsdException w:name="Medium List 1" w:semiHidden="0" w:uiPriority="65" w:unhideWhenUsed="0"/>
-    <w:lsdException w:name="Medium List 2" w:semiHidden="0" w:uiPriority="66" w:unhideWhenUsed="0"/>
-    <w:lsdException w:name="Medium Grid 1" w:semiHidden="0" w:uiPriority="67" w:unhideWhenUsed="0"/>
-    <w:lsdException w:name="Medium Grid 2" w:semiHidden="0" w:uiPriority="68" w:unhideWhenUsed="0"/>
-    <w:lsdException w:name="Medium Grid 3" w:semiHidden="0" w:uiPriority="69" w:unhideWhenUsed="0"/>
-    <w:lsdException w:name="Dark List" w:semiHidden="0" w:uiPriority="70" w:unhideWhenUsed="0"/>
-    <w:lsdException w:name="Colorful Shading" w:semiHidden="0" w:uiPriority="71" w:unhideWhenUsed="0"/>
-    <w:lsdException w:name="Colorful List" w:semiHidden="0" w:uiPriority="72" w:unhideWhenUsed="0"/>
-    <w:lsdException w:name="Colorful Grid" w:semiHidden="0" w:uiPriority="73" w:unhideWhenUsed="0"/>
-    <w:lsdException w:name="Light Shading Accent 1" w:semiHidden="0" w:uiPriority="60" w:unhideWhenUsed="0"/>
-    <w:lsdException w:name="Light List Accent 1" w:semiHidden="0" w:uiPriority="61" w:unhideWhenUsed="0"/>
-    <w:lsdException w:name="Light Grid Accent 1" w:semiHidden="0" w:uiPriority="62" w:unhideWhenUsed="0"/>
-    <w:lsdException w:name="Medium Shading 1 Accent 1" w:semiHidden="0" w:uiPriority="63" w:unhideWhenUsed="0"/>
-    <w:lsdException w:name="Medium Shading 2 Accent 1" w:semiHidden="0" w:uiPriority="64" w:unhideWhenUsed="0"/>
-    <w:lsdException w:name="Medium List 1 Accent 1" w:semiHidden="0" w:uiPriority="65" w:unhideWhenUsed="0"/>
-    <w:lsdException w:name="Revision" w:unhideWhenUsed="0"/>
-    <w:lsdException w:name="List Paragraph" w:semiHidden="0" w:uiPriority="34" w:unhideWhenUsed="0" w:qFormat="1"/>
-    <w:lsdException w:name="Quote" w:semiHidden="0" w:uiPriority="29" w:unhideWhenUsed="0" w:qFormat="1"/>
-    <w:lsdException w:name="Intense Quote" w:semiHidden="0" w:uiPriority="30" w:unhideWhenUsed="0" w:qFormat="1"/>
-    <w:lsdException w:name="Medium List 2 Accent 1" w:semiHidden="0" w:uiPriority="66" w:unhideWhenUsed="0"/>
-    <w:lsdException w:name="Medium Grid 1 Accent 1" w:semiHidden="0" w:uiPriority="67" w:unhideWhenUsed="0"/>
-    <w:lsdException w:name="Medium Grid 2 Accent 1" w:semiHidden="0" w:uiPriority="68" w:unhideWhenUsed="0"/>
-    <w:lsdException w:name="Medium Grid 3 Accent 1" w:semiHidden="0" w:uiPriority="69" w:unhideWhenUsed="0"/>
-    <w:lsdException w:name="Dark List Accent 1" w:semiHidden="0" w:uiPriority="70" w:unhideWhenUsed="0"/>
-    <w:lsdException w:name="Colorful Shading Accent 1" w:semiHidden="0" w:uiPriority="71" w:unhideWhenUsed="0"/>
-    <w:lsdException w:name="Colorful List Accent 1" w:semiHidden="0" w:uiPriority="72" w:unhideWhenUsed="0"/>
-    <w:lsdException w:name="Colorful Grid Accent 1" w:semiHidden="0" w:uiPriority="73" w:unhideWhenUsed="0"/>
-    <w:lsdException w:name="Light Shading Accent 2" w:semiHidden="0" w:uiPriority="60" w:unhideWhenUsed="0"/>
-    <w:lsdException w:name="Light List Accent 2" w:semiHidden="0" w:uiPriority="61" w:unhideWhenUsed="0"/>
-    <w:lsdException w:name="Light Grid Accent 2" w:semiHidden="0" w:uiPriority="62" w:unhideWhenUsed="0"/>
-    <w:lsdException w:name="Medium Shading 1 Accent 2" w:semiHidden="0" w:uiPriority="63" w:unhideWhenUsed="0"/>
-    <w:lsdException w:name="Medium Shading 2 Accent 2" w:semiHidden="0" w:uiPriority="64" w:unhideWhenUsed="0"/>
-    <w:lsdException w:name="Medium List 1 Accent 2" w:semiHidden="0" w:uiPriority="65" w:unhideWhenUsed="0"/>
-    <w:lsdException w:name="Medium List 2 Accent 2" w:semiHidden="0" w:uiPriority="66" w:unhideWhenUsed="0"/>
-    <w:lsdException w:name="Medium Grid 1 Accent 2" w:semiHidden="0" w:uiPriority="67" w:unhideWhenUsed="0"/>
-    <w:lsdException w:name="Medium Grid 2 Accent 2" w:semiHidden="0" w:uiPriority="68" w:unhideWhenUsed="0"/>
-    <w:lsdException w:name="Medium Grid 3 Accent 2" w:semiHidden="0" w:uiPriority="69" w:unhideWhenUsed="0"/>
-    <w:lsdException w:name="Dark List Accent 2" w:semiHidden="0" w:uiPriority="70" w:unhideWhenUsed="0"/>
-    <w:lsdException w:name="Colorful Shading Accent 2" w:semiHidden="0" w:uiPriority="71" w:unhideWhenUsed="0"/>
-    <w:lsdException w:name="Colorful List Accent 2" w:semiHidden="0" w:uiPriority="72" w:unhideWhenUsed="0"/>
-    <w:lsdException w:name="Colorful Grid Accent 2" w:semiHidden="0" w:uiPriority="73" w:unhideWhenUsed="0"/>
-    <w:lsdException w:name="Light Shading Accent 3" w:semiHidden="0" w:uiPriority="60" w:unhideWhenUsed="0"/>
-    <w:lsdException w:name="Light List Accent 3" w:semiHidden="0" w:uiPriority="61" w:unhideWhenUsed="0"/>
-    <w:lsdException w:name="Light Grid Accent 3" w:semiHidden="0" w:uiPriority="62" w:unhideWhenUsed="0"/>
-    <w:lsdException w:name="Medium Shading 1 Accent 3" w:semiHidden="0" w:uiPriority="63" w:unhideWhenUsed="0"/>
-    <w:lsdException w:name="Medium Shading 2 Accent 3" w:semiHidden="0" w:uiPriority="64" w:unhideWhenUsed="0"/>
-    <w:lsdException w:name="Medium List 1 Accent 3" w:semiHidden="0" w:uiPriority="65" w:unhideWhenUsed="0"/>
-    <w:lsdException w:name="Medium List 2 Accent 3" w:semiHidden="0" w:uiPriority="66" w:unhideWhenUsed="0"/>
-    <w:lsdException w:name="Medium Grid 1 Accent 3" w:semiHidden="0" w:uiPriority="67" w:unhideWhenUsed="0"/>
-    <w:lsdException w:name="Medium Grid 2 Accent 3" w:semiHidden="0" w:uiPriority="68" w:unhideWhenUsed="0"/>
-    <w:lsdException w:name="Medium Grid 3 Accent 3" w:semiHidden="0" w:uiPriority="69" w:unhideWhenUsed="0"/>
-    <w:lsdException w:name="Dark List Accent 3" w:semiHidden="0" w:uiPriority="70" w:unhideWhenUsed="0"/>
-    <w:lsdException w:name="Colorful Shading Accent 3" w:semiHidden="0" w:uiPriority="71" w:unhideWhenUsed="0"/>
-    <w:lsdException w:name="Colorful List Accent 3" w:semiHidden="0" w:uiPriority="72" w:unhideWhenUsed="0"/>
-    <w:lsdException w:name="Colorful Grid Accent 3" w:semiHidden="0" w:uiPriority="73" w:unhideWhenUsed="0"/>
-    <w:lsdException w:name="Light Shading Accent 4" w:semiHidden="0" w:uiPriority="60" w:unhideWhenUsed="0"/>
-    <w:lsdException w:name="Light List Accent 4" w:semiHidden="0" w:uiPriority="61" w:unhideWhenUsed="0"/>
-    <w:lsdException w:name="Light Grid Accent 4" w:semiHidden="0" w:uiPriority="62" w:unhideWhenUsed="0"/>
-    <w:lsdException w:name="Medium Shading 1 Accent 4" w:semiHidden="0" w:uiPriority="63" w:unhideWhenUsed="0"/>
-    <w:lsdException w:name="Medium Shading 2 Accent 4" w:semiHidden="0" w:uiPriority="64" w:unhideWhenUsed="0"/>
-    <w:lsdException w:name="Medium List 1 Accent 4" w:semiHidden="0" w:uiPriority="65" w:unhideWhenUsed="0"/>
-    <w:lsdException w:name="Medium List 2 Accent 4" w:semiHidden="0" w:uiPriority="66" w:unhideWhenUsed="0"/>
-    <w:lsdException w:name="Medium Grid 1 Accent 4" w:semiHidden="0" w:uiPriority="67" w:unhideWhenUsed="0"/>
-    <w:lsdException w:name="Medium Grid 2 Accent 4" w:semiHidden="0" w:uiPriority="68" w:unhideWhenUsed="0"/>
-    <w:lsdException w:name="Medium Grid 3 Accent 4" w:semiHidden="0" w:uiPriority="69" w:unhideWhenUsed="0"/>
-    <w:lsdException w:name="Dark List Accent 4" w:semiHidden="0" w:uiPriority="70" w:unhideWhenUsed="0"/>
-    <w:lsdException w:name="Colorful Shading Accent 4" w:semiHidden="0" w:uiPriority="71" w:unhideWhenUsed="0"/>
-    <w:lsdException w:name="Colorful List Accent 4" w:semiHidden="0" w:uiPriority="72" w:unhideWhenUsed="0"/>
-    <w:lsdException w:name="Colorful Grid Accent 4" w:semiHidden="0" w:uiPriority="73" w:unhideWhenUsed="0"/>
-    <w:lsdException w:name="Light Shading Accent 5" w:semiHidden="0" w:uiPriority="60" w:unhideWhenUsed="0"/>
-    <w:lsdException w:name="Light List Accent 5" w:semiHidden="0" w:uiPriority="61" w:unhideWhenUsed="0"/>
-    <w:lsdException w:name="Light Grid Accent 5" w:semiHidden="0" w:uiPriority="62" w:unhideWhenUsed="0"/>
-    <w:lsdException w:name="Medium Shading 1 Accent 5" w:semiHidden="0" w:uiPriority="63" w:unhideWhenUsed="0"/>
-    <w:lsdException w:name="Medium Shading 2 Accent 5" w:semiHidden="0" w:uiPriority="64" w:unhideWhenUsed="0"/>
-    <w:lsdException w:name="Medium List 1 Accent 5" w:semiHidden="0" w:uiPriority="65" w:unhideWhenUsed="0"/>
-    <w:lsdException w:name="Medium List 2 Accent 5" w:semiHidden="0" w:uiPriority="66" w:unhideWhenUsed="0"/>
-    <w:lsdException w:name="Medium Grid 1 Accent 5" w:semiHidden="0" w:uiPriority="67" w:unhideWhenUsed="0"/>
-    <w:lsdException w:name="Medium Grid 2 Accent 5" w:semiHidden="0" w:uiPriority="68" w:unhideWhenUsed="0"/>
-    <w:lsdException w:name="Medium Grid 3 Accent 5" w:semiHidden="0" w:uiPriority="69" w:unhideWhenUsed="0"/>
-    <w:lsdException w:name="Dark List Accent 5" w:semiHidden="0" w:uiPriority="70" w:unhideWhenUsed="0"/>
-    <w:lsdException w:name="Colorful Shading Accent 5" w:semiHidden="0" w:uiPriority="71" w:unhideWhenUsed="0"/>
-    <w:lsdException w:name="Colorful List Accent 5" w:semiHidden="0" w:uiPriority="72" w:unhideWhenUsed="0"/>
-    <w:lsdException w:name="Colorful Grid Accent 5" w:semiHidden="0" w:uiPriority="73" w:unhideWhenUsed="0"/>
-    <w:lsdException w:name="Light Shading Accent 6" w:semiHidden="0" w:uiPriority="60" w:unhideWhenUsed="0"/>
-    <w:lsdException w:name="Light List Accent 6" w:semiHidden="0" w:uiPriority="61" w:unhideWhenUsed="0"/>
-    <w:lsdException w:name="Light Grid Accent 6" w:semiHidden="0" w:uiPriority="62" w:unhideWhenUsed="0"/>
-    <w:lsdException w:name="Medium Shading 1 Accent 6" w:semiHidden="0" w:uiPriority="63" w:unhideWhenUsed="0"/>
-    <w:lsdException w:name="Medium Shading 2 Accent 6" w:semiHidden="0" w:uiPriority="64" w:unhideWhenUsed="0"/>
-    <w:lsdException w:name="Medium List 1 Accent 6" w:semiHidden="0" w:uiPriority="65" w:unhideWhenUsed="0"/>
-    <w:lsdException w:name="Medium List 2 Accent 6" w:semiHidden="0" w:uiPriority="66" w:unhideWhenUsed="0"/>
-    <w:lsdException w:name="Medium Grid 1 Accent 6" w:semiHidden="0" w:uiPriority="67" w:unhideWhenUsed="0"/>
-    <w:lsdException w:name="Medium Grid 2 Accent 6" w:semiHidden="0" w:uiPriority="68" w:unhideWhenUsed="0"/>
-    <w:lsdException w:name="Medium Grid 3 Accent 6" w:semiHidden="0" w:uiPriority="69" w:unhideWhenUsed="0"/>
-    <w:lsdException w:name="Dark List Accent 6" w:semiHidden="0" w:uiPriority="70" w:unhideWhenUsed="0"/>
-    <w:lsdException w:name="Colorful Shading Accent 6" w:semiHidden="0" w:uiPriority="71" w:unhideWhenUsed="0"/>
-    <w:lsdException w:name="Colorful List Accent 6" w:semiHidden="0" w:uiPriority="72" w:unhideWhenUsed="0"/>
-    <w:lsdException w:name="Colorful Grid Accent 6" w:semiHidden="0" w:uiPriority="73" w:unhideWhenUsed="0"/>
-    <w:lsdException w:name="Subtle Emphasis" w:semiHidden="0" w:uiPriority="19" w:unhideWhenUsed="0" w:qFormat="1"/>
-    <w:lsdException w:name="Intense Emphasis" w:semiHidden="0" w:uiPriority="21" w:unhideWhenUsed="0" w:qFormat="1"/>
-    <w:lsdException w:name="Subtle Reference" w:semiHidden="0" w:uiPriority="31" w:unhideWhenUsed="0" w:qFormat="1"/>
-    <w:lsdException w:name="Intense Reference" w:semiHidden="0" w:uiPriority="32" w:unhideWhenUsed="0" w:qFormat="1"/>
-    <w:lsdException w:name="Book Title" w:semiHidden="0" w:uiPriority="33" w:unhideWhenUsed="0" w:qFormat="1"/>
-    <w:lsdException w:name="Bibliography" w:uiPriority="37"/>
-    <w:lsdException w:name="TOC Heading" w:uiPriority="39" w:qFormat="1"/>
-  </w:latentStyles>
-  <w:style w:type="paragraph" w:default="1" w:styleId="Normal">
-    <w:name w:val="Normal"/>
-    <w:qFormat/>
-  </w:style>
-  <w:style w:type="character" w:default="1" w:styleId="DefaultParagraphFont">
-    <w:name w:val="Default Paragraph Font"/>
-    <w:uiPriority w:val="1"/>
-    <w:semiHidden/>
-    <w:unhideWhenUsed/>
-  </w:style>
-  <w:style w:type="table" w:default="1" w:styleId="TableNormal">
-    <w:name w:val="Normal Table"/>
-    <w:uiPriority w:val="99"/>
-    <w:semiHidden/>
-    <w:unhideWhenUsed/>
-    <w:tblPr>
-      <w:tblInd w:w="0" w:type="dxa"/>
-      <w:tblCellMar>
-        <w:top w:w="0" w:type="dxa"/>
-        <w:left w:w="108" w:type="dxa"/>
-        <w:bottom w:w="0" w:type="dxa"/>
-        <w:right w:w="108" w:type="dxa"/>
-      </w:tblCellMar>
-    </w:tblPr>
-  </w:style>
-  <w:style w:type="numbering" w:default="1" w:styleId="NoList">
-    <w:name w:val="No List"/>
-    <w:uiPriority w:val="99"/>
-    <w:semiHidden/>
-    <w:unhideWhenUsed/>
-  </w:style>
-  <w:style w:type="character" w:styleId="PlaceholderText">
-    <w:name w:val="Placeholder Text"/>
-    <w:basedOn w:val="DefaultParagraphFont"/>
-    <w:uiPriority w:val="99"/>
-    <w:semiHidden/>
-    <w:rsid w:val="00360137"/>
-    <w:rPr>
-      <w:color w:val="808080"/>
-    </w:rPr>
-  </w:style>
-</w:styles>
-</file>
-
-<file path=word/glossary/webSettings.xml><?xml version="1.0" encoding="utf-8"?>
-<w:webSettings xmlns:mc="http://schemas.openxmlformats.org/markup-compatibility/2006" xmlns:r="http://schemas.openxmlformats.org/officeDocument/2006/relationships" xmlns:w="http://schemas.openxmlformats.org/wordprocessingml/2006/main" xmlns:w14="http://schemas.microsoft.com/office/word/2010/wordml" mc:Ignorable="w14">
-  <w:allowPNG/>
-  <w:doNotSaveAsSingleFile/>
-</w:webSettings>
-</file>
-
 <file path=word/theme/theme1.xml><?xml version="1.0" encoding="utf-8"?>
 <a:theme xmlns:a="http://schemas.openxmlformats.org/drawingml/2006/main" name="Office Theme">
   <a:themeElements>
@@ -27525,7 +26638,7 @@
 </file>
 
 <file path=customXml/itemProps1.xml><?xml version="1.0" encoding="utf-8"?>
-<ds:datastoreItem xmlns:ds="http://schemas.openxmlformats.org/officeDocument/2006/customXml" ds:itemID="{4CBAB41C-4E11-E548-93F8-16E58837CB94}">
+<ds:datastoreItem xmlns:ds="http://schemas.openxmlformats.org/officeDocument/2006/customXml" ds:itemID="{CFF38B39-3CA9-5740-9FA6-B2DA59801923}">
   <ds:schemaRefs>
     <ds:schemaRef ds:uri="http://schemas.openxmlformats.org/officeDocument/2006/bibliography"/>
   </ds:schemaRefs>

</xml_diff>